<commit_message>
cambios realizados en la introduccion
</commit_message>
<xml_diff>
--- a/Documentos/Perfil de Tesis de Grado.DOCX.docx
+++ b/Documentos/Perfil de Tesis de Grado.DOCX.docx
@@ -605,7 +605,7 @@
       <w:r>
         <w:fldChar w:fldCharType="separate"/>
       </w:r>
-      <w:hyperlink w:anchor="_Toc405787804" w:history="1">
+      <w:hyperlink w:anchor="_Toc417933633" w:history="1">
         <w:r>
           <w:rPr>
             <w:rStyle w:val="Hipervnculo"/>
@@ -650,7 +650,7 @@
             <w:noProof/>
             <w:webHidden/>
           </w:rPr>
-          <w:instrText xml:space="preserve"> PAGEREF _Toc405787804 \h </w:instrText>
+          <w:instrText xml:space="preserve"> PAGEREF _Toc417933633 \h </w:instrText>
         </w:r>
         <w:r>
           <w:rPr>
@@ -691,7 +691,7 @@
           <w:sz w:val="22"/>
         </w:rPr>
       </w:pPr>
-      <w:hyperlink w:anchor="_Toc405787805" w:history="1">
+      <w:hyperlink w:anchor="_Toc417933634" w:history="1">
         <w:r>
           <w:rPr>
             <w:rStyle w:val="Hipervnculo"/>
@@ -736,7 +736,7 @@
             <w:noProof/>
             <w:webHidden/>
           </w:rPr>
-          <w:instrText xml:space="preserve"> PAGEREF _Toc405787805 \h </w:instrText>
+          <w:instrText xml:space="preserve"> PAGEREF _Toc417933634 \h </w:instrText>
         </w:r>
         <w:r>
           <w:rPr>
@@ -781,7 +781,7 @@
           <w:sz w:val="22"/>
         </w:rPr>
       </w:pPr>
-      <w:hyperlink w:anchor="_Toc405787806" w:history="1">
+      <w:hyperlink w:anchor="_Toc417933635" w:history="1">
         <w:r>
           <w:rPr>
             <w:rStyle w:val="Hipervnculo"/>
@@ -826,7 +826,7 @@
             <w:noProof/>
             <w:webHidden/>
           </w:rPr>
-          <w:instrText xml:space="preserve"> PAGEREF _Toc405787806 \h </w:instrText>
+          <w:instrText xml:space="preserve"> PAGEREF _Toc417933635 \h </w:instrText>
         </w:r>
         <w:r>
           <w:rPr>
@@ -871,7 +871,7 @@
           <w:sz w:val="22"/>
         </w:rPr>
       </w:pPr>
-      <w:hyperlink w:anchor="_Toc405787807" w:history="1">
+      <w:hyperlink w:anchor="_Toc417933636" w:history="1">
         <w:r>
           <w:rPr>
             <w:rStyle w:val="Hipervnculo"/>
@@ -916,7 +916,7 @@
             <w:noProof/>
             <w:webHidden/>
           </w:rPr>
-          <w:instrText xml:space="preserve"> PAGEREF _Toc405787807 \h </w:instrText>
+          <w:instrText xml:space="preserve"> PAGEREF _Toc417933636 \h </w:instrText>
         </w:r>
         <w:r>
           <w:rPr>
@@ -961,7 +961,7 @@
           <w:sz w:val="22"/>
         </w:rPr>
       </w:pPr>
-      <w:hyperlink w:anchor="_Toc405787808" w:history="1">
+      <w:hyperlink w:anchor="_Toc417933637" w:history="1">
         <w:r>
           <w:rPr>
             <w:rStyle w:val="Hipervnculo"/>
@@ -1006,7 +1006,7 @@
             <w:noProof/>
             <w:webHidden/>
           </w:rPr>
-          <w:instrText xml:space="preserve"> PAGEREF _Toc405787808 \h </w:instrText>
+          <w:instrText xml:space="preserve"> PAGEREF _Toc417933637 \h </w:instrText>
         </w:r>
         <w:r>
           <w:rPr>
@@ -1051,7 +1051,7 @@
           <w:sz w:val="22"/>
         </w:rPr>
       </w:pPr>
-      <w:hyperlink w:anchor="_Toc405787809" w:history="1">
+      <w:hyperlink w:anchor="_Toc417933638" w:history="1">
         <w:r>
           <w:rPr>
             <w:rStyle w:val="Hipervnculo"/>
@@ -1096,7 +1096,7 @@
             <w:noProof/>
             <w:webHidden/>
           </w:rPr>
-          <w:instrText xml:space="preserve"> PAGEREF _Toc405787809 \h </w:instrText>
+          <w:instrText xml:space="preserve"> PAGEREF _Toc417933638 \h </w:instrText>
         </w:r>
         <w:r>
           <w:rPr>
@@ -1141,7 +1141,7 @@
           <w:sz w:val="22"/>
         </w:rPr>
       </w:pPr>
-      <w:hyperlink w:anchor="_Toc405787810" w:history="1">
+      <w:hyperlink w:anchor="_Toc417933639" w:history="1">
         <w:r>
           <w:rPr>
             <w:rStyle w:val="Hipervnculo"/>
@@ -1186,7 +1186,7 @@
             <w:noProof/>
             <w:webHidden/>
           </w:rPr>
-          <w:instrText xml:space="preserve"> PAGEREF _Toc405787810 \h </w:instrText>
+          <w:instrText xml:space="preserve"> PAGEREF _Toc417933639 \h </w:instrText>
         </w:r>
         <w:r>
           <w:rPr>
@@ -1231,7 +1231,7 @@
           <w:sz w:val="22"/>
         </w:rPr>
       </w:pPr>
-      <w:hyperlink w:anchor="_Toc405787811" w:history="1">
+      <w:hyperlink w:anchor="_Toc417933640" w:history="1">
         <w:r>
           <w:rPr>
             <w:rStyle w:val="Hipervnculo"/>
@@ -1276,7 +1276,7 @@
             <w:noProof/>
             <w:webHidden/>
           </w:rPr>
-          <w:instrText xml:space="preserve"> PAGEREF _Toc405787811 \h </w:instrText>
+          <w:instrText xml:space="preserve"> PAGEREF _Toc417933640 \h </w:instrText>
         </w:r>
         <w:r>
           <w:rPr>
@@ -1321,7 +1321,7 @@
           <w:sz w:val="22"/>
         </w:rPr>
       </w:pPr>
-      <w:hyperlink w:anchor="_Toc405787812" w:history="1">
+      <w:hyperlink w:anchor="_Toc417933641" w:history="1">
         <w:r>
           <w:rPr>
             <w:rStyle w:val="Hipervnculo"/>
@@ -1366,7 +1366,7 @@
             <w:noProof/>
             <w:webHidden/>
           </w:rPr>
-          <w:instrText xml:space="preserve"> PAGEREF _Toc405787812 \h </w:instrText>
+          <w:instrText xml:space="preserve"> PAGEREF _Toc417933641 \h </w:instrText>
         </w:r>
         <w:r>
           <w:rPr>
@@ -1407,7 +1407,7 @@
           <w:sz w:val="22"/>
         </w:rPr>
       </w:pPr>
-      <w:hyperlink w:anchor="_Toc405787813" w:history="1">
+      <w:hyperlink w:anchor="_Toc417933642" w:history="1">
         <w:r>
           <w:rPr>
             <w:rStyle w:val="Hipervnculo"/>
@@ -1452,7 +1452,7 @@
             <w:noProof/>
             <w:webHidden/>
           </w:rPr>
-          <w:instrText xml:space="preserve"> PAGEREF _Toc405787813 \h </w:instrText>
+          <w:instrText xml:space="preserve"> PAGEREF _Toc417933642 \h </w:instrText>
         </w:r>
         <w:r>
           <w:rPr>
@@ -1493,7 +1493,7 @@
           <w:sz w:val="22"/>
         </w:rPr>
       </w:pPr>
-      <w:hyperlink w:anchor="_Toc405787814" w:history="1">
+      <w:hyperlink w:anchor="_Toc417933643" w:history="1">
         <w:r>
           <w:rPr>
             <w:rStyle w:val="Hipervnculo"/>
@@ -1538,7 +1538,7 @@
             <w:noProof/>
             <w:webHidden/>
           </w:rPr>
-          <w:instrText xml:space="preserve"> PAGEREF _Toc405787814 \h </w:instrText>
+          <w:instrText xml:space="preserve"> PAGEREF _Toc417933643 \h </w:instrText>
         </w:r>
         <w:r>
           <w:rPr>
@@ -1583,7 +1583,7 @@
           <w:sz w:val="22"/>
         </w:rPr>
       </w:pPr>
-      <w:hyperlink w:anchor="_Toc405787815" w:history="1">
+      <w:hyperlink w:anchor="_Toc417933644" w:history="1">
         <w:r>
           <w:rPr>
             <w:rStyle w:val="Hipervnculo"/>
@@ -1628,7 +1628,7 @@
             <w:noProof/>
             <w:webHidden/>
           </w:rPr>
-          <w:instrText xml:space="preserve"> PAGEREF _Toc405787815 \h </w:instrText>
+          <w:instrText xml:space="preserve"> PAGEREF _Toc417933644 \h </w:instrText>
         </w:r>
         <w:r>
           <w:rPr>
@@ -1673,7 +1673,7 @@
           <w:sz w:val="22"/>
         </w:rPr>
       </w:pPr>
-      <w:hyperlink w:anchor="_Toc405787816" w:history="1">
+      <w:hyperlink w:anchor="_Toc417933645" w:history="1">
         <w:r>
           <w:rPr>
             <w:rStyle w:val="Hipervnculo"/>
@@ -1718,7 +1718,7 @@
             <w:noProof/>
             <w:webHidden/>
           </w:rPr>
-          <w:instrText xml:space="preserve"> PAGEREF _Toc405787816 \h </w:instrText>
+          <w:instrText xml:space="preserve"> PAGEREF _Toc417933645 \h </w:instrText>
         </w:r>
         <w:r>
           <w:rPr>
@@ -1759,7 +1759,7 @@
           <w:sz w:val="22"/>
         </w:rPr>
       </w:pPr>
-      <w:hyperlink w:anchor="_Toc405787817" w:history="1">
+      <w:hyperlink w:anchor="_Toc417933646" w:history="1">
         <w:r>
           <w:rPr>
             <w:rStyle w:val="Hipervnculo"/>
@@ -1804,7 +1804,7 @@
             <w:noProof/>
             <w:webHidden/>
           </w:rPr>
-          <w:instrText xml:space="preserve"> PAGEREF _Toc405787817 \h </w:instrText>
+          <w:instrText xml:space="preserve"> PAGEREF _Toc417933646 \h </w:instrText>
         </w:r>
         <w:r>
           <w:rPr>
@@ -1849,7 +1849,7 @@
           <w:sz w:val="22"/>
         </w:rPr>
       </w:pPr>
-      <w:hyperlink w:anchor="_Toc405787818" w:history="1">
+      <w:hyperlink w:anchor="_Toc417933647" w:history="1">
         <w:r>
           <w:rPr>
             <w:rStyle w:val="Hipervnculo"/>
@@ -1894,7 +1894,7 @@
             <w:noProof/>
             <w:webHidden/>
           </w:rPr>
-          <w:instrText xml:space="preserve"> PAGEREF _Toc405787818 \h </w:instrText>
+          <w:instrText xml:space="preserve"> PAGEREF _Toc417933647 \h </w:instrText>
         </w:r>
         <w:r>
           <w:rPr>
@@ -1939,7 +1939,7 @@
           <w:sz w:val="22"/>
         </w:rPr>
       </w:pPr>
-      <w:hyperlink w:anchor="_Toc405787819" w:history="1">
+      <w:hyperlink w:anchor="_Toc417933648" w:history="1">
         <w:r>
           <w:rPr>
             <w:rStyle w:val="Hipervnculo"/>
@@ -1984,7 +1984,7 @@
             <w:noProof/>
             <w:webHidden/>
           </w:rPr>
-          <w:instrText xml:space="preserve"> PAGEREF _Toc405787819 \h </w:instrText>
+          <w:instrText xml:space="preserve"> PAGEREF _Toc417933648 \h </w:instrText>
         </w:r>
         <w:r>
           <w:rPr>
@@ -2029,7 +2029,7 @@
           <w:sz w:val="22"/>
         </w:rPr>
       </w:pPr>
-      <w:hyperlink w:anchor="_Toc405787820" w:history="1">
+      <w:hyperlink w:anchor="_Toc417933649" w:history="1">
         <w:r>
           <w:rPr>
             <w:rStyle w:val="Hipervnculo"/>
@@ -2074,7 +2074,7 @@
             <w:noProof/>
             <w:webHidden/>
           </w:rPr>
-          <w:instrText xml:space="preserve"> PAGEREF _Toc405787820 \h </w:instrText>
+          <w:instrText xml:space="preserve"> PAGEREF _Toc417933649 \h </w:instrText>
         </w:r>
         <w:r>
           <w:rPr>
@@ -2115,7 +2115,7 @@
           <w:sz w:val="22"/>
         </w:rPr>
       </w:pPr>
-      <w:hyperlink w:anchor="_Toc405787821" w:history="1">
+      <w:hyperlink w:anchor="_Toc417933650" w:history="1">
         <w:r>
           <w:rPr>
             <w:rStyle w:val="Hipervnculo"/>
@@ -2160,7 +2160,7 @@
             <w:noProof/>
             <w:webHidden/>
           </w:rPr>
-          <w:instrText xml:space="preserve"> PAGEREF _Toc405787821 \h </w:instrText>
+          <w:instrText xml:space="preserve"> PAGEREF _Toc417933650 \h </w:instrText>
         </w:r>
         <w:r>
           <w:rPr>
@@ -2201,7 +2201,7 @@
           <w:sz w:val="22"/>
         </w:rPr>
       </w:pPr>
-      <w:hyperlink w:anchor="_Toc405787822" w:history="1">
+      <w:hyperlink w:anchor="_Toc417933651" w:history="1">
         <w:r>
           <w:rPr>
             <w:rStyle w:val="Hipervnculo"/>
@@ -2246,7 +2246,7 @@
             <w:noProof/>
             <w:webHidden/>
           </w:rPr>
-          <w:instrText xml:space="preserve"> PAGEREF _Toc405787822 \h </w:instrText>
+          <w:instrText xml:space="preserve"> PAGEREF _Toc417933651 \h </w:instrText>
         </w:r>
         <w:r>
           <w:rPr>
@@ -2287,7 +2287,7 @@
           <w:sz w:val="22"/>
         </w:rPr>
       </w:pPr>
-      <w:hyperlink w:anchor="_Toc405787823" w:history="1">
+      <w:hyperlink w:anchor="_Toc417933652" w:history="1">
         <w:r>
           <w:rPr>
             <w:rStyle w:val="Hipervnculo"/>
@@ -2332,7 +2332,7 @@
             <w:noProof/>
             <w:webHidden/>
           </w:rPr>
-          <w:instrText xml:space="preserve"> PAGEREF _Toc405787823 \h </w:instrText>
+          <w:instrText xml:space="preserve"> PAGEREF _Toc417933652 \h </w:instrText>
         </w:r>
         <w:r>
           <w:rPr>
@@ -2377,7 +2377,7 @@
           <w:sz w:val="22"/>
         </w:rPr>
       </w:pPr>
-      <w:hyperlink w:anchor="_Toc405787824" w:history="1">
+      <w:hyperlink w:anchor="_Toc417933653" w:history="1">
         <w:r>
           <w:rPr>
             <w:rStyle w:val="Hipervnculo"/>
@@ -2422,7 +2422,7 @@
             <w:noProof/>
             <w:webHidden/>
           </w:rPr>
-          <w:instrText xml:space="preserve"> PAGEREF _Toc405787824 \h </w:instrText>
+          <w:instrText xml:space="preserve"> PAGEREF _Toc417933653 \h </w:instrText>
         </w:r>
         <w:r>
           <w:rPr>
@@ -2467,7 +2467,7 @@
           <w:sz w:val="22"/>
         </w:rPr>
       </w:pPr>
-      <w:hyperlink w:anchor="_Toc405787825" w:history="1">
+      <w:hyperlink w:anchor="_Toc417933654" w:history="1">
         <w:r>
           <w:rPr>
             <w:rStyle w:val="Hipervnculo"/>
@@ -2512,7 +2512,7 @@
             <w:noProof/>
             <w:webHidden/>
           </w:rPr>
-          <w:instrText xml:space="preserve"> PAGEREF _Toc405787825 \h </w:instrText>
+          <w:instrText xml:space="preserve"> PAGEREF _Toc417933654 \h </w:instrText>
         </w:r>
         <w:r>
           <w:rPr>
@@ -2557,7 +2557,7 @@
           <w:sz w:val="22"/>
         </w:rPr>
       </w:pPr>
-      <w:hyperlink w:anchor="_Toc405787826" w:history="1">
+      <w:hyperlink w:anchor="_Toc417933655" w:history="1">
         <w:r>
           <w:rPr>
             <w:rStyle w:val="Hipervnculo"/>
@@ -2602,7 +2602,7 @@
             <w:noProof/>
             <w:webHidden/>
           </w:rPr>
-          <w:instrText xml:space="preserve"> PAGEREF _Toc405787826 \h </w:instrText>
+          <w:instrText xml:space="preserve"> PAGEREF _Toc417933655 \h </w:instrText>
         </w:r>
         <w:r>
           <w:rPr>
@@ -2647,7 +2647,7 @@
           <w:sz w:val="22"/>
         </w:rPr>
       </w:pPr>
-      <w:hyperlink w:anchor="_Toc405787827" w:history="1">
+      <w:hyperlink w:anchor="_Toc417933656" w:history="1">
         <w:r>
           <w:rPr>
             <w:rStyle w:val="Hipervnculo"/>
@@ -2692,7 +2692,7 @@
             <w:noProof/>
             <w:webHidden/>
           </w:rPr>
-          <w:instrText xml:space="preserve"> PAGEREF _Toc405787827 \h </w:instrText>
+          <w:instrText xml:space="preserve"> PAGEREF _Toc417933656 \h </w:instrText>
         </w:r>
         <w:r>
           <w:rPr>
@@ -2737,7 +2737,7 @@
           <w:sz w:val="22"/>
         </w:rPr>
       </w:pPr>
-      <w:hyperlink w:anchor="_Toc405787828" w:history="1">
+      <w:hyperlink w:anchor="_Toc417933657" w:history="1">
         <w:r>
           <w:rPr>
             <w:rStyle w:val="Hipervnculo"/>
@@ -2782,7 +2782,7 @@
             <w:noProof/>
             <w:webHidden/>
           </w:rPr>
-          <w:instrText xml:space="preserve"> PAGEREF _Toc405787828 \h </w:instrText>
+          <w:instrText xml:space="preserve"> PAGEREF _Toc417933657 \h </w:instrText>
         </w:r>
         <w:r>
           <w:rPr>
@@ -2827,7 +2827,7 @@
           <w:sz w:val="22"/>
         </w:rPr>
       </w:pPr>
-      <w:hyperlink w:anchor="_Toc405787829" w:history="1">
+      <w:hyperlink w:anchor="_Toc417933658" w:history="1">
         <w:r>
           <w:rPr>
             <w:rStyle w:val="Hipervnculo"/>
@@ -3037,7 +3037,7 @@
             <w:noProof/>
             <w:webHidden/>
           </w:rPr>
-          <w:instrText xml:space="preserve"> PAGEREF _Toc405787829 \h </w:instrText>
+          <w:instrText xml:space="preserve"> PAGEREF _Toc417933658 \h </w:instrText>
         </w:r>
         <w:r>
           <w:rPr>
@@ -3082,7 +3082,7 @@
           <w:sz w:val="22"/>
         </w:rPr>
       </w:pPr>
-      <w:hyperlink w:anchor="_Toc405787830" w:history="1">
+      <w:hyperlink w:anchor="_Toc417933659" w:history="1">
         <w:r>
           <w:rPr>
             <w:rStyle w:val="Hipervnculo"/>
@@ -3127,7 +3127,7 @@
             <w:noProof/>
             <w:webHidden/>
           </w:rPr>
-          <w:instrText xml:space="preserve"> PAGEREF _Toc405787830 \h </w:instrText>
+          <w:instrText xml:space="preserve"> PAGEREF _Toc417933659 \h </w:instrText>
         </w:r>
         <w:r>
           <w:rPr>
@@ -3172,7 +3172,7 @@
           <w:sz w:val="22"/>
         </w:rPr>
       </w:pPr>
-      <w:hyperlink w:anchor="_Toc405787831" w:history="1">
+      <w:hyperlink w:anchor="_Toc417933660" w:history="1">
         <w:r>
           <w:rPr>
             <w:rStyle w:val="Hipervnculo"/>
@@ -3217,7 +3217,7 @@
             <w:noProof/>
             <w:webHidden/>
           </w:rPr>
-          <w:instrText xml:space="preserve"> PAGEREF _Toc405787831 \h </w:instrText>
+          <w:instrText xml:space="preserve"> PAGEREF _Toc417933660 \h </w:instrText>
         </w:r>
         <w:r>
           <w:rPr>
@@ -3262,7 +3262,7 @@
           <w:sz w:val="22"/>
         </w:rPr>
       </w:pPr>
-      <w:hyperlink w:anchor="_Toc405787832" w:history="1">
+      <w:hyperlink w:anchor="_Toc417933661" w:history="1">
         <w:r>
           <w:rPr>
             <w:rStyle w:val="Hipervnculo"/>
@@ -3307,7 +3307,7 @@
             <w:noProof/>
             <w:webHidden/>
           </w:rPr>
-          <w:instrText xml:space="preserve"> PAGEREF _Toc405787832 \h </w:instrText>
+          <w:instrText xml:space="preserve"> PAGEREF _Toc417933661 \h </w:instrText>
         </w:r>
         <w:r>
           <w:rPr>
@@ -3352,7 +3352,7 @@
           <w:sz w:val="22"/>
         </w:rPr>
       </w:pPr>
-      <w:hyperlink w:anchor="_Toc405787833" w:history="1">
+      <w:hyperlink w:anchor="_Toc417933662" w:history="1">
         <w:r>
           <w:rPr>
             <w:rStyle w:val="Hipervnculo"/>
@@ -3397,7 +3397,7 @@
             <w:noProof/>
             <w:webHidden/>
           </w:rPr>
-          <w:instrText xml:space="preserve"> PAGEREF _Toc405787833 \h </w:instrText>
+          <w:instrText xml:space="preserve"> PAGEREF _Toc417933662 \h </w:instrText>
         </w:r>
         <w:r>
           <w:rPr>
@@ -3442,7 +3442,7 @@
           <w:sz w:val="22"/>
         </w:rPr>
       </w:pPr>
-      <w:hyperlink w:anchor="_Toc405787834" w:history="1">
+      <w:hyperlink w:anchor="_Toc417933663" w:history="1">
         <w:r>
           <w:rPr>
             <w:rStyle w:val="Hipervnculo"/>
@@ -3489,7 +3489,7 @@
             <w:noProof/>
             <w:webHidden/>
           </w:rPr>
-          <w:instrText xml:space="preserve"> PAGEREF _Toc405787834 \h </w:instrText>
+          <w:instrText xml:space="preserve"> PAGEREF _Toc417933663 \h </w:instrText>
         </w:r>
         <w:r>
           <w:rPr>
@@ -3534,7 +3534,7 @@
           <w:sz w:val="22"/>
         </w:rPr>
       </w:pPr>
-      <w:hyperlink w:anchor="_Toc405787835" w:history="1">
+      <w:hyperlink w:anchor="_Toc417933664" w:history="1">
         <w:r>
           <w:rPr>
             <w:rStyle w:val="Hipervnculo"/>
@@ -3581,7 +3581,7 @@
             <w:noProof/>
             <w:webHidden/>
           </w:rPr>
-          <w:instrText xml:space="preserve"> PAGEREF _Toc405787835 \h </w:instrText>
+          <w:instrText xml:space="preserve"> PAGEREF _Toc417933664 \h </w:instrText>
         </w:r>
         <w:r>
           <w:rPr>
@@ -3622,7 +3622,7 @@
           <w:sz w:val="22"/>
         </w:rPr>
       </w:pPr>
-      <w:hyperlink w:anchor="_Toc405787836" w:history="1">
+      <w:hyperlink w:anchor="_Toc417933665" w:history="1">
         <w:r>
           <w:rPr>
             <w:rStyle w:val="Hipervnculo"/>
@@ -3667,7 +3667,7 @@
             <w:noProof/>
             <w:webHidden/>
           </w:rPr>
-          <w:instrText xml:space="preserve"> PAGEREF _Toc405787836 \h </w:instrText>
+          <w:instrText xml:space="preserve"> PAGEREF _Toc417933665 \h </w:instrText>
         </w:r>
         <w:r>
           <w:rPr>
@@ -3712,7 +3712,7 @@
           <w:sz w:val="22"/>
         </w:rPr>
       </w:pPr>
-      <w:hyperlink w:anchor="_Toc405787837" w:history="1">
+      <w:hyperlink w:anchor="_Toc417933666" w:history="1">
         <w:r>
           <w:rPr>
             <w:rStyle w:val="Hipervnculo"/>
@@ -3757,7 +3757,7 @@
             <w:noProof/>
             <w:webHidden/>
           </w:rPr>
-          <w:instrText xml:space="preserve"> PAGEREF _Toc405787837 \h </w:instrText>
+          <w:instrText xml:space="preserve"> PAGEREF _Toc417933666 \h </w:instrText>
         </w:r>
         <w:r>
           <w:rPr>
@@ -3802,7 +3802,7 @@
           <w:sz w:val="22"/>
         </w:rPr>
       </w:pPr>
-      <w:hyperlink w:anchor="_Toc405787838" w:history="1">
+      <w:hyperlink w:anchor="_Toc417933667" w:history="1">
         <w:r>
           <w:rPr>
             <w:rStyle w:val="Hipervnculo"/>
@@ -3847,7 +3847,7 @@
             <w:noProof/>
             <w:webHidden/>
           </w:rPr>
-          <w:instrText xml:space="preserve"> PAGEREF _Toc405787838 \h </w:instrText>
+          <w:instrText xml:space="preserve"> PAGEREF _Toc417933667 \h </w:instrText>
         </w:r>
         <w:r>
           <w:rPr>
@@ -3892,7 +3892,7 @@
           <w:sz w:val="22"/>
         </w:rPr>
       </w:pPr>
-      <w:hyperlink w:anchor="_Toc405787839" w:history="1">
+      <w:hyperlink w:anchor="_Toc417933668" w:history="1">
         <w:r>
           <w:rPr>
             <w:rStyle w:val="Hipervnculo"/>
@@ -3937,7 +3937,7 @@
             <w:noProof/>
             <w:webHidden/>
           </w:rPr>
-          <w:instrText xml:space="preserve"> PAGEREF _Toc405787839 \h </w:instrText>
+          <w:instrText xml:space="preserve"> PAGEREF _Toc417933668 \h </w:instrText>
         </w:r>
         <w:r>
           <w:rPr>
@@ -3982,7 +3982,7 @@
           <w:sz w:val="22"/>
         </w:rPr>
       </w:pPr>
-      <w:hyperlink w:anchor="_Toc405787840" w:history="1">
+      <w:hyperlink w:anchor="_Toc417933669" w:history="1">
         <w:r>
           <w:rPr>
             <w:rStyle w:val="Hipervnculo"/>
@@ -4027,7 +4027,7 @@
             <w:noProof/>
             <w:webHidden/>
           </w:rPr>
-          <w:instrText xml:space="preserve"> PAGEREF _Toc405787840 \h </w:instrText>
+          <w:instrText xml:space="preserve"> PAGEREF _Toc417933669 \h </w:instrText>
         </w:r>
         <w:r>
           <w:rPr>
@@ -4068,7 +4068,7 @@
           <w:sz w:val="22"/>
         </w:rPr>
       </w:pPr>
-      <w:hyperlink w:anchor="_Toc405787841" w:history="1">
+      <w:hyperlink w:anchor="_Toc417933670" w:history="1">
         <w:r>
           <w:rPr>
             <w:rStyle w:val="Hipervnculo"/>
@@ -4113,7 +4113,7 @@
             <w:noProof/>
             <w:webHidden/>
           </w:rPr>
-          <w:instrText xml:space="preserve"> PAGEREF _Toc405787841 \h </w:instrText>
+          <w:instrText xml:space="preserve"> PAGEREF _Toc417933670 \h </w:instrText>
         </w:r>
         <w:r>
           <w:rPr>
@@ -4154,7 +4154,7 @@
           <w:sz w:val="22"/>
         </w:rPr>
       </w:pPr>
-      <w:hyperlink w:anchor="_Toc405787842" w:history="1">
+      <w:hyperlink w:anchor="_Toc417933671" w:history="1">
         <w:r>
           <w:rPr>
             <w:rStyle w:val="Hipervnculo"/>
@@ -4199,7 +4199,7 @@
             <w:noProof/>
             <w:webHidden/>
           </w:rPr>
-          <w:instrText xml:space="preserve"> PAGEREF _Toc405787842 \h </w:instrText>
+          <w:instrText xml:space="preserve"> PAGEREF _Toc417933671 \h </w:instrText>
         </w:r>
         <w:r>
           <w:rPr>
@@ -4240,7 +4240,7 @@
           <w:sz w:val="22"/>
         </w:rPr>
       </w:pPr>
-      <w:hyperlink w:anchor="_Toc405787843" w:history="1">
+      <w:hyperlink w:anchor="_Toc417933672" w:history="1">
         <w:r>
           <w:rPr>
             <w:rStyle w:val="Hipervnculo"/>
@@ -4285,7 +4285,7 @@
             <w:noProof/>
             <w:webHidden/>
           </w:rPr>
-          <w:instrText xml:space="preserve"> PAGEREF _Toc405787843 \h </w:instrText>
+          <w:instrText xml:space="preserve"> PAGEREF _Toc417933672 \h </w:instrText>
         </w:r>
         <w:r>
           <w:rPr>
@@ -4337,7 +4337,7 @@
         <w:pStyle w:val="TituloTesisN1"/>
       </w:pPr>
       <w:bookmarkStart w:id="0" w:name="_Toc403927329"/>
-      <w:bookmarkStart w:id="1" w:name="_Toc405787804"/>
+      <w:bookmarkStart w:id="1" w:name="_Toc417933633"/>
       <w:r>
         <w:lastRenderedPageBreak/>
         <w:t>INTRODUCCIÓN</w:t>
@@ -4350,7 +4350,97 @@
         <w:pStyle w:val="NormalTesis"/>
       </w:pPr>
       <w:r>
-        <w:t>La tecnología actual está siendo usada por diferentes entidades financieras a través de sus cajeros y plataformas virtuales de pagos (tanto web como móvil).</w:t>
+        <w:t xml:space="preserve">El auge de las tecnologías móviles dentro de la banca privada esta temiendo un auge grande dentro de Bolivia. </w:t>
+      </w:r>
+      <w:r>
+        <w:t>Por lo que se hace necesario contar con mecanismos que permitan alivianar los procesos tediosos que se presentan en algunas transacciones</w:t>
+      </w:r>
+      <w:r>
+        <w:t xml:space="preserve"> en la entidad</w:t>
+      </w:r>
+      <w:r>
+        <w:t>, como las filas largas</w:t>
+      </w:r>
+      <w:r>
+        <w:t xml:space="preserve"> para retirar dinero de los cajeros automáticos</w:t>
+      </w:r>
+      <w:r>
+        <w:t xml:space="preserve">, </w:t>
+      </w:r>
+      <w:r>
+        <w:t>falta de conocimientos de las ubicaciones de los cajeros y agencias</w:t>
+      </w:r>
+      <w:r>
+        <w:t>,</w:t>
+      </w:r>
+      <w:r>
+        <w:t xml:space="preserve"> </w:t>
+      </w:r>
+      <w:r>
+        <w:t xml:space="preserve">Así también como la </w:t>
+      </w:r>
+      <w:r>
+        <w:t>poca</w:t>
+      </w:r>
+      <w:r>
+        <w:t xml:space="preserve"> información </w:t>
+      </w:r>
+      <w:r>
+        <w:t xml:space="preserve">brindada a </w:t>
+      </w:r>
+      <w:r>
+        <w:t xml:space="preserve">los cliente sobre </w:t>
+      </w:r>
+      <w:r>
+        <w:t>el estado</w:t>
+      </w:r>
+      <w:r>
+        <w:t xml:space="preserve"> en cajero automáticos</w:t>
+      </w:r>
+      <w:r>
+        <w:t xml:space="preserve"> (si están en servicio o fuera de servicio)</w:t>
+      </w:r>
+      <w:r>
+        <w:t xml:space="preserve">, </w:t>
+      </w:r>
+      <w:r>
+        <w:t xml:space="preserve">Además de la poca </w:t>
+      </w:r>
+      <w:r>
+        <w:t xml:space="preserve">información accesible sobre </w:t>
+      </w:r>
+      <w:r>
+        <w:t>horarios de atención y servicios brindados por una agencia</w:t>
+      </w:r>
+      <w:r>
+        <w:t xml:space="preserve">. Esto puede </w:t>
+      </w:r>
+      <w:r>
+        <w:t>causa</w:t>
+      </w:r>
+      <w:r>
+        <w:t xml:space="preserve">r una </w:t>
+      </w:r>
+      <w:r>
+        <w:t>excesiva afluencia de personas en agencias céntricas</w:t>
+      </w:r>
+      <w:r>
+        <w:t>,</w:t>
+      </w:r>
+      <w:r>
+        <w:t xml:space="preserve"> pérdida de tiempo valioso a clientes de entidades financiera, merma</w:t>
+      </w:r>
+      <w:r>
+        <w:t>r</w:t>
+      </w:r>
+      <w:r>
+        <w:t xml:space="preserve"> del prestigio de la entidad</w:t>
+      </w:r>
+      <w:r>
+        <w:t xml:space="preserve"> financiera</w:t>
+      </w:r>
+      <w:r>
+        <w:t xml:space="preserve"> y multas por denuncias de mal servicio a la ASFII.</w:t>
       </w:r>
     </w:p>
     <w:p>
@@ -4358,72 +4448,12 @@
         <w:pStyle w:val="NormalTesis"/>
       </w:pPr>
       <w:r>
-        <w:t xml:space="preserve">Por lo que se hace necesario contar con mecanismos que permitan alivianar los procesos tediosos que se presentan en algunas transacciones, como las filas largas, </w:t>
-      </w:r>
-      <w:r>
-        <w:t>falta de conocimientos de las ubicaciones de los cajeros y agencias</w:t>
-      </w:r>
-      <w:r>
-        <w:t>,</w:t>
-      </w:r>
-      <w:r>
-        <w:t xml:space="preserve"> </w:t>
-      </w:r>
-      <w:r>
-        <w:t>poca</w:t>
-      </w:r>
-      <w:r>
-        <w:t xml:space="preserve"> información </w:t>
-      </w:r>
-      <w:r>
-        <w:t xml:space="preserve">brindada a </w:t>
-      </w:r>
-      <w:r>
-        <w:t xml:space="preserve">los cliente sobre  </w:t>
-      </w:r>
-      <w:r>
-        <w:t>el estado</w:t>
-      </w:r>
-      <w:r>
-        <w:t xml:space="preserve"> en cajero automáticos</w:t>
-      </w:r>
-      <w:r>
-        <w:t xml:space="preserve"> (si están en servicio o fuera de servicio)</w:t>
-      </w:r>
-      <w:r>
-        <w:t xml:space="preserve">, </w:t>
-      </w:r>
-      <w:r>
-        <w:t xml:space="preserve">información accesible sobre </w:t>
-      </w:r>
-      <w:r>
-        <w:t xml:space="preserve">horarios de atención y servicios brindados por una agencia  </w:t>
-      </w:r>
-      <w:r>
-        <w:t xml:space="preserve">causando </w:t>
-      </w:r>
-      <w:r>
-        <w:t>excesiva afluencia de personas en agencias céntricas</w:t>
-      </w:r>
-      <w:r>
-        <w:t>,</w:t>
-      </w:r>
-      <w:r>
-        <w:t xml:space="preserve"> pérdida de tiempo valioso a clientes de entidades financiera, merma del prestigio de la entidad</w:t>
-      </w:r>
-      <w:r>
-        <w:t xml:space="preserve"> financiera</w:t>
-      </w:r>
-      <w:r>
-        <w:t xml:space="preserve"> y multas por denuncias de mal servicio a la ASFII.</w:t>
-      </w:r>
-    </w:p>
-    <w:p>
-      <w:pPr>
-        <w:pStyle w:val="NormalTesis"/>
-      </w:pPr>
-      <w:r>
-        <w:t xml:space="preserve">El presente trabajo pretende resolver estos problemas a través de un sistema móvil que permita mejorar el servicio a los clientes a través de la </w:t>
+        <w:t>El presente trabajo pretende resolver estos problemas a través de un sistema</w:t>
+      </w:r>
+      <w:bookmarkStart w:id="2" w:name="_GoBack"/>
+      <w:bookmarkEnd w:id="2"/>
+      <w:r>
+        <w:t xml:space="preserve"> móvil que permita mejorar el servicio a los clientes a través de la </w:t>
       </w:r>
       <w:r>
         <w:t>disposición en tiempo real de información sobre cajeros automáticos y agencias</w:t>
@@ -4584,18 +4614,18 @@
         </w:numPr>
         <w:ind w:left="360"/>
       </w:pPr>
-      <w:bookmarkStart w:id="2" w:name="_Toc403927330"/>
+      <w:bookmarkStart w:id="3" w:name="_Toc403927330"/>
     </w:p>
     <w:p>
       <w:pPr>
         <w:pStyle w:val="TituloTesisN1"/>
       </w:pPr>
-      <w:bookmarkStart w:id="3" w:name="_Toc405787805"/>
+      <w:bookmarkStart w:id="4" w:name="_Toc417933634"/>
       <w:r>
         <w:t>ANTECEDENTES</w:t>
       </w:r>
-      <w:bookmarkEnd w:id="2"/>
       <w:bookmarkEnd w:id="3"/>
+      <w:bookmarkEnd w:id="4"/>
     </w:p>
     <w:p>
       <w:pPr>
@@ -4617,16 +4647,16 @@
           <w:lang w:val="es-ES"/>
         </w:rPr>
       </w:pPr>
-      <w:bookmarkStart w:id="4" w:name="_Toc403927331"/>
-      <w:bookmarkStart w:id="5" w:name="_Toc405787806"/>
+      <w:bookmarkStart w:id="5" w:name="_Toc403927331"/>
+      <w:bookmarkStart w:id="6" w:name="_Toc417933635"/>
       <w:r>
         <w:rPr>
           <w:lang w:val="es-ES"/>
         </w:rPr>
         <w:t>A NIVEL NACIONAL – ENTIDADES FINANCIERAS</w:t>
       </w:r>
-      <w:bookmarkEnd w:id="4"/>
       <w:bookmarkEnd w:id="5"/>
+      <w:bookmarkEnd w:id="6"/>
     </w:p>
     <w:p>
       <w:pPr>
@@ -4635,16 +4665,16 @@
           <w:lang w:val="es-ES"/>
         </w:rPr>
       </w:pPr>
-      <w:bookmarkStart w:id="6" w:name="_Toc403927332"/>
-      <w:bookmarkStart w:id="7" w:name="_Toc405787807"/>
+      <w:bookmarkStart w:id="7" w:name="_Toc403927332"/>
+      <w:bookmarkStart w:id="8" w:name="_Toc417933636"/>
       <w:r>
         <w:rPr>
           <w:lang w:val="es-ES"/>
         </w:rPr>
         <w:t>BANCO DE CRÉDITO DE BOLIVIA S.A</w:t>
       </w:r>
-      <w:bookmarkEnd w:id="6"/>
       <w:bookmarkEnd w:id="7"/>
+      <w:bookmarkEnd w:id="8"/>
     </w:p>
     <w:p>
       <w:pPr>
@@ -4837,13 +4867,13 @@
       <w:pPr>
         <w:pStyle w:val="SubtituloTesisN3"/>
       </w:pPr>
-      <w:bookmarkStart w:id="8" w:name="_Toc403927333"/>
-      <w:bookmarkStart w:id="9" w:name="_Toc405787808"/>
+      <w:bookmarkStart w:id="9" w:name="_Toc403927333"/>
+      <w:bookmarkStart w:id="10" w:name="_Toc417933637"/>
       <w:r>
         <w:t>BANCO ECONOMICO</w:t>
       </w:r>
-      <w:bookmarkEnd w:id="8"/>
       <w:bookmarkEnd w:id="9"/>
+      <w:bookmarkEnd w:id="10"/>
     </w:p>
     <w:p>
       <w:pPr>
@@ -5085,11 +5115,11 @@
       <w:pPr>
         <w:pStyle w:val="SubtituloTesisN3"/>
       </w:pPr>
-      <w:bookmarkStart w:id="10" w:name="_Toc405787809"/>
+      <w:bookmarkStart w:id="11" w:name="_Toc417933638"/>
       <w:r>
         <w:t>BANCO UNION</w:t>
       </w:r>
-      <w:bookmarkEnd w:id="10"/>
+      <w:bookmarkEnd w:id="11"/>
       <w:r>
         <w:t xml:space="preserve"> </w:t>
       </w:r>
@@ -5301,7 +5331,7 @@
           <w:lang w:val="es-ES"/>
         </w:rPr>
       </w:pPr>
-      <w:bookmarkStart w:id="11" w:name="_Toc405787810"/>
+      <w:bookmarkStart w:id="12" w:name="_Toc417933639"/>
       <w:r>
         <w:rPr>
           <w:noProof/>
@@ -5309,7 +5339,7 @@
         </w:rPr>
         <w:t>BANCO BISA</w:t>
       </w:r>
-      <w:bookmarkEnd w:id="11"/>
+      <w:bookmarkEnd w:id="12"/>
     </w:p>
     <w:p>
       <w:pPr>
@@ -5696,7 +5726,7 @@
           <w:noProof/>
         </w:rPr>
       </w:pPr>
-      <w:bookmarkStart w:id="12" w:name="_Toc405787811"/>
+      <w:bookmarkStart w:id="13" w:name="_Toc417933640"/>
       <w:r>
         <w:rPr>
           <w:noProof/>
@@ -5709,7 +5739,7 @@
         </w:rPr>
         <w:t>NACIONAL DE BOLIVIA</w:t>
       </w:r>
-      <w:bookmarkEnd w:id="12"/>
+      <w:bookmarkEnd w:id="13"/>
     </w:p>
     <w:p>
       <w:pPr>
@@ -6026,14 +6056,14 @@
           <w:lang w:val="es-ES"/>
         </w:rPr>
       </w:pPr>
-      <w:bookmarkStart w:id="13" w:name="_Toc405787812"/>
+      <w:bookmarkStart w:id="14" w:name="_Toc417933641"/>
       <w:r>
         <w:rPr>
           <w:lang w:val="es-ES"/>
         </w:rPr>
         <w:t>A NIVEL NACIONAL-UNIVERSIDAD MAYOR DE SAN ANDRES</w:t>
       </w:r>
-      <w:bookmarkEnd w:id="13"/>
+      <w:bookmarkEnd w:id="14"/>
     </w:p>
     <w:p>
       <w:pPr>
@@ -6098,7 +6128,6 @@
           <w:id w:val="643468502"/>
           <w:citation/>
         </w:sdtPr>
-        <w:sdtEndPr/>
         <w:sdtContent>
           <w:r>
             <w:fldChar w:fldCharType="begin"/>
@@ -6203,7 +6232,6 @@
           <w:id w:val="271674838"/>
           <w:citation/>
         </w:sdtPr>
-        <w:sdtEndPr/>
         <w:sdtContent>
           <w:r>
             <w:fldChar w:fldCharType="begin"/>
@@ -6271,7 +6299,6 @@
           <w:id w:val="-1404134029"/>
           <w:citation/>
         </w:sdtPr>
-        <w:sdtEndPr/>
         <w:sdtContent>
           <w:r>
             <w:fldChar w:fldCharType="begin"/>
@@ -6387,7 +6414,6 @@
           <w:id w:val="1964001375"/>
           <w:citation/>
         </w:sdtPr>
-        <w:sdtEndPr/>
         <w:sdtContent>
           <w:r>
             <w:fldChar w:fldCharType="begin"/>
@@ -6422,16 +6448,16 @@
           <w:lang w:val="es-ES"/>
         </w:rPr>
       </w:pPr>
-      <w:bookmarkStart w:id="14" w:name="_Toc403927334"/>
-      <w:bookmarkStart w:id="15" w:name="_Toc405787813"/>
+      <w:bookmarkStart w:id="15" w:name="_Toc403927334"/>
+      <w:bookmarkStart w:id="16" w:name="_Toc417933642"/>
       <w:r>
         <w:rPr>
           <w:lang w:val="es-ES"/>
         </w:rPr>
         <w:t>PLANTEAMIENTO DEL PROBLEMA</w:t>
       </w:r>
-      <w:bookmarkEnd w:id="14"/>
       <w:bookmarkEnd w:id="15"/>
+      <w:bookmarkEnd w:id="16"/>
     </w:p>
     <w:p>
       <w:pPr>
@@ -6475,7 +6501,6 @@
           <w:id w:val="1909034442"/>
           <w:citation/>
         </w:sdtPr>
-        <w:sdtEndPr/>
         <w:sdtContent>
           <w:r>
             <w:fldChar w:fldCharType="begin"/>
@@ -6608,7 +6633,6 @@
           <w:id w:val="1067374426"/>
           <w:citation/>
         </w:sdtPr>
-        <w:sdtEndPr/>
         <w:sdtContent>
           <w:r>
             <w:fldChar w:fldCharType="begin"/>
@@ -6900,14 +6924,14 @@
           <w:lang w:val="es-ES"/>
         </w:rPr>
       </w:pPr>
-      <w:bookmarkStart w:id="16" w:name="_Toc405787814"/>
+      <w:bookmarkStart w:id="17" w:name="_Toc417933643"/>
       <w:r>
         <w:rPr>
           <w:lang w:val="es-ES"/>
         </w:rPr>
         <w:t>OBJETIVOS</w:t>
       </w:r>
-      <w:bookmarkEnd w:id="16"/>
+      <w:bookmarkEnd w:id="17"/>
     </w:p>
     <w:p>
       <w:pPr>
@@ -6926,14 +6950,14 @@
       <w:pPr>
         <w:pStyle w:val="SubtituloTesisN2"/>
       </w:pPr>
-      <w:bookmarkStart w:id="17" w:name="_Toc405787815"/>
+      <w:bookmarkStart w:id="18" w:name="_Toc417933644"/>
       <w:r>
         <w:t>OBJETIVO</w:t>
       </w:r>
       <w:r>
         <w:t xml:space="preserve"> GENERAL</w:t>
       </w:r>
-      <w:bookmarkEnd w:id="17"/>
+      <w:bookmarkEnd w:id="18"/>
     </w:p>
     <w:p>
       <w:pPr>
@@ -6954,11 +6978,11 @@
       <w:pPr>
         <w:pStyle w:val="SubtituloTesisN2"/>
       </w:pPr>
-      <w:bookmarkStart w:id="18" w:name="_Toc405787816"/>
+      <w:bookmarkStart w:id="19" w:name="_Toc417933645"/>
       <w:r>
         <w:t>OBJETIVOS ESPECÍFICOS</w:t>
       </w:r>
-      <w:bookmarkEnd w:id="18"/>
+      <w:bookmarkEnd w:id="19"/>
     </w:p>
     <w:p>
       <w:pPr>
@@ -7145,16 +7169,16 @@
           <w:lang w:val="es-ES"/>
         </w:rPr>
       </w:pPr>
-      <w:bookmarkStart w:id="19" w:name="_Toc403927335"/>
-      <w:bookmarkStart w:id="20" w:name="_Toc405787817"/>
+      <w:bookmarkStart w:id="20" w:name="_Toc403927335"/>
+      <w:bookmarkStart w:id="21" w:name="_Toc417933646"/>
       <w:r>
         <w:rPr>
           <w:lang w:val="es-ES"/>
         </w:rPr>
         <w:t>JUSTIFICACIÓN</w:t>
       </w:r>
-      <w:bookmarkEnd w:id="19"/>
       <w:bookmarkEnd w:id="20"/>
+      <w:bookmarkEnd w:id="21"/>
     </w:p>
     <w:p>
       <w:pPr>
@@ -7239,16 +7263,16 @@
           <w:lang w:val="es-ES"/>
         </w:rPr>
       </w:pPr>
-      <w:bookmarkStart w:id="21" w:name="_Toc403927336"/>
-      <w:bookmarkStart w:id="22" w:name="_Toc405787818"/>
+      <w:bookmarkStart w:id="22" w:name="_Toc403927336"/>
+      <w:bookmarkStart w:id="23" w:name="_Toc417933647"/>
       <w:r>
         <w:rPr>
           <w:lang w:val="es-ES"/>
         </w:rPr>
         <w:t>TÉCNICA</w:t>
       </w:r>
-      <w:bookmarkEnd w:id="21"/>
       <w:bookmarkEnd w:id="22"/>
+      <w:bookmarkEnd w:id="23"/>
       <w:r>
         <w:rPr>
           <w:lang w:val="es-ES"/>
@@ -7280,8 +7304,8 @@
           <w:lang w:val="es-ES"/>
         </w:rPr>
       </w:pPr>
-      <w:bookmarkStart w:id="23" w:name="_Toc403927337"/>
-      <w:bookmarkStart w:id="24" w:name="_Toc405787819"/>
+      <w:bookmarkStart w:id="24" w:name="_Toc403927337"/>
+      <w:bookmarkStart w:id="25" w:name="_Toc417933648"/>
       <w:r>
         <w:rPr>
           <w:lang w:val="es-ES"/>
@@ -7289,8 +7313,8 @@
         <w:lastRenderedPageBreak/>
         <w:t>SOCIAL</w:t>
       </w:r>
-      <w:bookmarkEnd w:id="23"/>
       <w:bookmarkEnd w:id="24"/>
+      <w:bookmarkEnd w:id="25"/>
     </w:p>
     <w:p>
       <w:pPr>
@@ -7386,16 +7410,16 @@
           <w:lang w:val="es-ES"/>
         </w:rPr>
       </w:pPr>
-      <w:bookmarkStart w:id="25" w:name="_Toc403927338"/>
-      <w:bookmarkStart w:id="26" w:name="_Toc405787820"/>
+      <w:bookmarkStart w:id="26" w:name="_Toc403927338"/>
+      <w:bookmarkStart w:id="27" w:name="_Toc417933649"/>
       <w:r>
         <w:rPr>
           <w:lang w:val="es-ES"/>
         </w:rPr>
         <w:t>ECONÓMICA</w:t>
       </w:r>
-      <w:bookmarkEnd w:id="25"/>
       <w:bookmarkEnd w:id="26"/>
+      <w:bookmarkEnd w:id="27"/>
     </w:p>
     <w:p>
       <w:pPr>
@@ -7471,16 +7495,16 @@
           <w:lang w:val="es-ES"/>
         </w:rPr>
       </w:pPr>
-      <w:bookmarkStart w:id="27" w:name="_Toc403927339"/>
-      <w:bookmarkStart w:id="28" w:name="_Toc405787821"/>
+      <w:bookmarkStart w:id="28" w:name="_Toc403927339"/>
+      <w:bookmarkStart w:id="29" w:name="_Toc417933650"/>
       <w:r>
         <w:rPr>
           <w:lang w:val="es-ES"/>
         </w:rPr>
         <w:t>LÍMITES Y ALCANCES</w:t>
       </w:r>
-      <w:bookmarkEnd w:id="27"/>
       <w:bookmarkEnd w:id="28"/>
+      <w:bookmarkEnd w:id="29"/>
     </w:p>
     <w:p>
       <w:pPr>
@@ -7591,7 +7615,6 @@
           <w:id w:val="-1004670268"/>
           <w:citation/>
         </w:sdtPr>
-        <w:sdtEndPr/>
         <w:sdtContent>
           <w:r>
             <w:fldChar w:fldCharType="begin"/>
@@ -7629,16 +7652,16 @@
           <w:lang w:val="es-ES"/>
         </w:rPr>
       </w:pPr>
-      <w:bookmarkStart w:id="29" w:name="_Toc403927341"/>
-      <w:bookmarkStart w:id="30" w:name="_Toc405787822"/>
+      <w:bookmarkStart w:id="30" w:name="_Toc403927341"/>
+      <w:bookmarkStart w:id="31" w:name="_Toc417933651"/>
       <w:r>
         <w:rPr>
           <w:lang w:val="es-ES"/>
         </w:rPr>
         <w:t>PLANIFICACIÓN</w:t>
       </w:r>
-      <w:bookmarkEnd w:id="29"/>
       <w:bookmarkEnd w:id="30"/>
+      <w:bookmarkEnd w:id="31"/>
     </w:p>
     <w:p>
       <w:pPr>
@@ -7663,29 +7686,29 @@
       <w:pPr>
         <w:pStyle w:val="TituloTesisN1"/>
       </w:pPr>
-      <w:bookmarkStart w:id="31" w:name="_Toc403927342"/>
-      <w:bookmarkStart w:id="32" w:name="_Toc405787823"/>
+      <w:bookmarkStart w:id="32" w:name="_Toc403927342"/>
+      <w:bookmarkStart w:id="33" w:name="_Toc417933652"/>
       <w:r>
         <w:t>MARCO TEÓRICO</w:t>
       </w:r>
-      <w:bookmarkEnd w:id="31"/>
       <w:bookmarkEnd w:id="32"/>
+      <w:bookmarkEnd w:id="33"/>
     </w:p>
     <w:p/>
     <w:p>
       <w:pPr>
         <w:pStyle w:val="SubtituloTesisN2"/>
       </w:pPr>
-      <w:bookmarkStart w:id="33" w:name="_Toc403927343"/>
-      <w:bookmarkStart w:id="34" w:name="_Toc405787824"/>
+      <w:bookmarkStart w:id="34" w:name="_Toc403927343"/>
+      <w:bookmarkStart w:id="35" w:name="_Toc417933653"/>
       <w:r>
         <w:t>APLICACIÓN</w:t>
       </w:r>
       <w:r>
         <w:t xml:space="preserve"> MOVIL</w:t>
       </w:r>
-      <w:bookmarkEnd w:id="33"/>
       <w:bookmarkEnd w:id="34"/>
+      <w:bookmarkEnd w:id="35"/>
     </w:p>
     <w:p>
       <w:pPr>
@@ -7817,7 +7840,6 @@
           <w:id w:val="846052881"/>
           <w:citation/>
         </w:sdtPr>
-        <w:sdtEndPr/>
         <w:sdtContent>
           <w:r>
             <w:rPr>
@@ -7873,13 +7895,13 @@
       <w:pPr>
         <w:pStyle w:val="SubtituloTesisN2"/>
       </w:pPr>
-      <w:bookmarkStart w:id="35" w:name="_Toc403927344"/>
-      <w:bookmarkStart w:id="36" w:name="_Toc405787825"/>
+      <w:bookmarkStart w:id="36" w:name="_Toc403927344"/>
+      <w:bookmarkStart w:id="37" w:name="_Toc417933654"/>
       <w:r>
         <w:t>ANDROID</w:t>
       </w:r>
-      <w:bookmarkEnd w:id="35"/>
       <w:bookmarkEnd w:id="36"/>
+      <w:bookmarkEnd w:id="37"/>
     </w:p>
     <w:p>
       <w:pPr>
@@ -7964,7 +7986,6 @@
           <w:id w:val="1173306230"/>
           <w:citation/>
         </w:sdtPr>
-        <w:sdtEndPr/>
         <w:sdtContent>
           <w:r>
             <w:fldChar w:fldCharType="begin"/>
@@ -8011,13 +8032,13 @@
       <w:pPr>
         <w:pStyle w:val="SubtituloTesisN2"/>
       </w:pPr>
-      <w:bookmarkStart w:id="37" w:name="_Toc403927345"/>
-      <w:bookmarkStart w:id="38" w:name="_Toc405787826"/>
+      <w:bookmarkStart w:id="38" w:name="_Toc403927345"/>
+      <w:bookmarkStart w:id="39" w:name="_Toc417933655"/>
       <w:r>
         <w:t>GOOGLE MAPS</w:t>
       </w:r>
-      <w:bookmarkEnd w:id="37"/>
       <w:bookmarkEnd w:id="38"/>
+      <w:bookmarkEnd w:id="39"/>
     </w:p>
     <w:p>
       <w:pPr>
@@ -8152,7 +8173,6 @@
           <w:id w:val="582259085"/>
           <w:citation/>
         </w:sdtPr>
-        <w:sdtEndPr/>
         <w:sdtContent>
           <w:r>
             <w:fldChar w:fldCharType="begin"/>
@@ -8192,13 +8212,13 @@
       <w:pPr>
         <w:pStyle w:val="SubtituloTesisN2"/>
       </w:pPr>
-      <w:bookmarkStart w:id="39" w:name="_Toc403927346"/>
-      <w:bookmarkStart w:id="40" w:name="_Toc405787827"/>
+      <w:bookmarkStart w:id="40" w:name="_Toc403927346"/>
+      <w:bookmarkStart w:id="41" w:name="_Toc417933656"/>
       <w:r>
         <w:t>GOOGLE MAP MARKER</w:t>
       </w:r>
-      <w:bookmarkEnd w:id="39"/>
       <w:bookmarkEnd w:id="40"/>
+      <w:bookmarkEnd w:id="41"/>
     </w:p>
     <w:p>
       <w:pPr>
@@ -8275,11 +8295,6 @@
           <w:id w:val="-183834615"/>
           <w:citation/>
         </w:sdtPr>
-        <w:sdtEndPr>
-          <w:rPr>
-            <w:rStyle w:val="notranslate"/>
-          </w:rPr>
-        </w:sdtEndPr>
         <w:sdtContent>
           <w:r>
             <w:rPr>
@@ -8353,8 +8368,8 @@
       <w:pPr>
         <w:pStyle w:val="SubtituloTesisN2"/>
       </w:pPr>
-      <w:bookmarkStart w:id="41" w:name="_Toc403927347"/>
-      <w:bookmarkStart w:id="42" w:name="_Toc405787828"/>
+      <w:bookmarkStart w:id="42" w:name="_Toc403927347"/>
+      <w:bookmarkStart w:id="43" w:name="_Toc417933657"/>
       <w:r>
         <w:t xml:space="preserve">API </w:t>
       </w:r>
@@ -8364,8 +8379,8 @@
       <w:r>
         <w:t xml:space="preserve"> MAPS</w:t>
       </w:r>
-      <w:bookmarkEnd w:id="41"/>
       <w:bookmarkEnd w:id="42"/>
+      <w:bookmarkEnd w:id="43"/>
     </w:p>
     <w:p>
       <w:pPr>
@@ -8383,7 +8398,6 @@
           <w:id w:val="-2141259748"/>
           <w:citation/>
         </w:sdtPr>
-        <w:sdtEndPr/>
         <w:sdtContent>
           <w:r>
             <w:fldChar w:fldCharType="begin"/>
@@ -8479,8 +8493,8 @@
           <w:rFonts w:eastAsia="Arial"/>
         </w:rPr>
       </w:pPr>
-      <w:bookmarkStart w:id="43" w:name="_Toc403927348"/>
-      <w:bookmarkStart w:id="44" w:name="_Toc405787829"/>
+      <w:bookmarkStart w:id="44" w:name="_Toc403927348"/>
+      <w:bookmarkStart w:id="45" w:name="_Toc417933658"/>
       <w:r>
         <w:t>GEO</w:t>
       </w:r>
@@ -8600,8 +8614,8 @@
         </w:rPr>
         <w:t>ÓN</w:t>
       </w:r>
-      <w:bookmarkEnd w:id="43"/>
       <w:bookmarkEnd w:id="44"/>
+      <w:bookmarkEnd w:id="45"/>
     </w:p>
     <w:p>
       <w:pPr>
@@ -10219,7 +10233,6 @@
           <w:id w:val="-902134250"/>
           <w:citation/>
         </w:sdtPr>
-        <w:sdtEndPr/>
         <w:sdtContent>
           <w:r>
             <w:rPr>
@@ -12757,7 +12770,6 @@
           <w:id w:val="-113364332"/>
           <w:citation/>
         </w:sdtPr>
-        <w:sdtEndPr/>
         <w:sdtContent>
           <w:r>
             <w:rPr>
@@ -14330,14 +14342,14 @@
           <w:lang w:val="es-ES"/>
         </w:rPr>
       </w:pPr>
-      <w:bookmarkStart w:id="45" w:name="_Toc405787830"/>
+      <w:bookmarkStart w:id="46" w:name="_Toc417933659"/>
       <w:r>
         <w:rPr>
           <w:lang w:val="es-ES"/>
         </w:rPr>
         <w:t>ARQUITECTURA ORIENTADA A SERVICIOS (SOA)</w:t>
       </w:r>
-      <w:bookmarkEnd w:id="45"/>
+      <w:bookmarkEnd w:id="46"/>
     </w:p>
     <w:p>
       <w:pPr>
@@ -14542,7 +14554,6 @@
           <w:id w:val="501782238"/>
           <w:citation/>
         </w:sdtPr>
-        <w:sdtEndPr/>
         <w:sdtContent>
           <w:r>
             <w:fldChar w:fldCharType="begin"/>
@@ -14577,11 +14588,11 @@
       <w:pPr>
         <w:pStyle w:val="SubtituloTesisN2"/>
       </w:pPr>
-      <w:bookmarkStart w:id="46" w:name="_Toc405787831"/>
+      <w:bookmarkStart w:id="47" w:name="_Toc417933660"/>
       <w:r>
         <w:t>SERVICIO WEB con SOAP (WEB SERVICE SOAP)</w:t>
       </w:r>
-      <w:bookmarkEnd w:id="46"/>
+      <w:bookmarkEnd w:id="47"/>
     </w:p>
     <w:p>
       <w:pPr>
@@ -14656,7 +14667,6 @@
           <w:id w:val="-1111739591"/>
           <w:citation/>
         </w:sdtPr>
-        <w:sdtEndPr/>
         <w:sdtContent>
           <w:r>
             <w:fldChar w:fldCharType="begin"/>
@@ -14697,11 +14707,11 @@
       <w:pPr>
         <w:pStyle w:val="SubtituloTesisN2"/>
       </w:pPr>
-      <w:bookmarkStart w:id="47" w:name="_Toc405787832"/>
+      <w:bookmarkStart w:id="48" w:name="_Toc417933661"/>
       <w:r>
         <w:t>SOAP</w:t>
       </w:r>
-      <w:bookmarkEnd w:id="47"/>
+      <w:bookmarkEnd w:id="48"/>
     </w:p>
     <w:p>
       <w:pPr>
@@ -14735,7 +14745,6 @@
           <w:id w:val="1778599016"/>
           <w:citation/>
         </w:sdtPr>
-        <w:sdtEndPr/>
         <w:sdtContent>
           <w:r>
             <w:fldChar w:fldCharType="begin"/>
@@ -14763,11 +14772,11 @@
       <w:pPr>
         <w:pStyle w:val="SubtituloTesisN3"/>
       </w:pPr>
-      <w:bookmarkStart w:id="48" w:name="_Toc405787833"/>
+      <w:bookmarkStart w:id="49" w:name="_Toc417933662"/>
       <w:r>
         <w:t>COMO TRABAJA SOAP</w:t>
       </w:r>
-      <w:bookmarkEnd w:id="48"/>
+      <w:bookmarkEnd w:id="49"/>
     </w:p>
     <w:p>
       <w:pPr>
@@ -14969,7 +14978,6 @@
           <w:id w:val="714478996"/>
           <w:citation/>
         </w:sdtPr>
-        <w:sdtEndPr/>
         <w:sdtContent>
           <w:r>
             <w:fldChar w:fldCharType="begin"/>
@@ -15011,14 +15019,14 @@
           <w:rFonts w:eastAsia="Arial"/>
         </w:rPr>
       </w:pPr>
-      <w:bookmarkStart w:id="49" w:name="_Toc405787834"/>
+      <w:bookmarkStart w:id="50" w:name="_Toc417933663"/>
       <w:r>
         <w:rPr>
           <w:rFonts w:eastAsia="Arial"/>
         </w:rPr>
         <w:t>WEB SERVICE REST</w:t>
       </w:r>
-      <w:bookmarkEnd w:id="49"/>
+      <w:bookmarkEnd w:id="50"/>
     </w:p>
     <w:p>
       <w:pPr>
@@ -15042,7 +15050,6 @@
           <w:id w:val="-1383403669"/>
           <w:citation/>
         </w:sdtPr>
-        <w:sdtEndPr/>
         <w:sdtContent>
           <w:r>
             <w:rPr>
@@ -15694,14 +15701,14 @@
           <w:rFonts w:eastAsia="Arial"/>
         </w:rPr>
       </w:pPr>
-      <w:bookmarkStart w:id="50" w:name="_Toc405787835"/>
+      <w:bookmarkStart w:id="51" w:name="_Toc417933664"/>
       <w:r>
         <w:rPr>
           <w:rFonts w:eastAsia="Arial"/>
         </w:rPr>
         <w:t>GITHUP</w:t>
       </w:r>
-      <w:bookmarkEnd w:id="50"/>
+      <w:bookmarkEnd w:id="51"/>
     </w:p>
     <w:p>
       <w:pPr>
@@ -15740,7 +15747,6 @@
           <w:id w:val="438579161"/>
           <w:citation/>
         </w:sdtPr>
-        <w:sdtEndPr/>
         <w:sdtContent>
           <w:r>
             <w:rPr>
@@ -15820,13 +15826,13 @@
       <w:pPr>
         <w:pStyle w:val="TituloTesisN1"/>
       </w:pPr>
-      <w:bookmarkStart w:id="51" w:name="_Toc403927349"/>
-      <w:bookmarkStart w:id="52" w:name="_Toc405787836"/>
+      <w:bookmarkStart w:id="52" w:name="_Toc403927349"/>
+      <w:bookmarkStart w:id="53" w:name="_Toc417933665"/>
       <w:r>
         <w:t>METODOLOGÍA</w:t>
       </w:r>
-      <w:bookmarkEnd w:id="51"/>
       <w:bookmarkEnd w:id="52"/>
+      <w:bookmarkEnd w:id="53"/>
     </w:p>
     <w:p>
       <w:pPr>
@@ -15848,11 +15854,11 @@
       <w:pPr>
         <w:pStyle w:val="SubtituloTesisN2"/>
       </w:pPr>
-      <w:bookmarkStart w:id="53" w:name="_Toc405787837"/>
+      <w:bookmarkStart w:id="54" w:name="_Toc417933666"/>
       <w:r>
         <w:t>MÉTODO CIENTÍFICO</w:t>
       </w:r>
-      <w:bookmarkEnd w:id="53"/>
+      <w:bookmarkEnd w:id="54"/>
     </w:p>
     <w:p>
       <w:pPr>
@@ -16561,11 +16567,11 @@
       <w:pPr>
         <w:pStyle w:val="SubtituloTesisN3"/>
       </w:pPr>
-      <w:bookmarkStart w:id="54" w:name="_Toc405787838"/>
+      <w:bookmarkStart w:id="55" w:name="_Toc417933667"/>
       <w:r>
         <w:t>ETAPAS DE MÉTODO CIENTÍFICO</w:t>
       </w:r>
-      <w:bookmarkEnd w:id="54"/>
+      <w:bookmarkEnd w:id="55"/>
     </w:p>
     <w:p>
       <w:pPr>
@@ -17131,14 +17137,14 @@
       <w:pPr>
         <w:pStyle w:val="SubtituloTesisN2"/>
       </w:pPr>
-      <w:bookmarkStart w:id="55" w:name="_Toc405787839"/>
+      <w:bookmarkStart w:id="56" w:name="_Toc417933668"/>
       <w:r>
         <w:t>METODOLOGIA DE DESARROLLO</w:t>
       </w:r>
       <w:r>
         <w:t xml:space="preserve"> SCRUM</w:t>
       </w:r>
-      <w:bookmarkEnd w:id="55"/>
+      <w:bookmarkEnd w:id="56"/>
     </w:p>
     <w:p>
       <w:pPr>
@@ -17159,7 +17165,6 @@
           <w:id w:val="-1493867952"/>
           <w:citation/>
         </w:sdtPr>
-        <w:sdtEndPr/>
         <w:sdtContent>
           <w:r>
             <w:fldChar w:fldCharType="begin"/>
@@ -17560,7 +17565,7 @@
       <w:pPr>
         <w:pStyle w:val="SubtituloTesisN2"/>
       </w:pPr>
-      <w:bookmarkStart w:id="56" w:name="_Toc405787840"/>
+      <w:bookmarkStart w:id="57" w:name="_Toc417933669"/>
       <w:r>
         <w:t xml:space="preserve">METODOLOGÍA DE PROGRAMACIÓN </w:t>
       </w:r>
@@ -17570,7 +17575,7 @@
       <w:r>
         <w:t xml:space="preserve"> (TDD)</w:t>
       </w:r>
-      <w:bookmarkEnd w:id="56"/>
+      <w:bookmarkEnd w:id="57"/>
     </w:p>
     <w:p>
       <w:pPr>
@@ -17642,7 +17647,6 @@
           <w:id w:val="1819229920"/>
           <w:citation/>
         </w:sdtPr>
-        <w:sdtEndPr/>
         <w:sdtContent>
           <w:r>
             <w:fldChar w:fldCharType="begin"/>
@@ -17740,8 +17744,6 @@
       <w:pPr>
         <w:pStyle w:val="NormalTesis"/>
       </w:pPr>
-      <w:bookmarkStart w:id="57" w:name="_GoBack"/>
-      <w:bookmarkEnd w:id="57"/>
     </w:p>
     <w:p>
       <w:pPr>
@@ -17791,7 +17793,7 @@
         <w:pStyle w:val="TituloTesisN1"/>
       </w:pPr>
       <w:bookmarkStart w:id="58" w:name="_Toc403927350"/>
-      <w:bookmarkStart w:id="59" w:name="_Toc405787841"/>
+      <w:bookmarkStart w:id="59" w:name="_Toc417933670"/>
       <w:r>
         <w:t>CRONOGRAMA</w:t>
       </w:r>
@@ -17877,7 +17879,7 @@
         </w:rPr>
       </w:pPr>
       <w:bookmarkStart w:id="60" w:name="_Toc403927351"/>
-      <w:bookmarkStart w:id="61" w:name="_Toc405787842"/>
+      <w:bookmarkStart w:id="61" w:name="_Toc417933671"/>
       <w:r>
         <w:lastRenderedPageBreak/>
         <w:t>BIBLIOGRAFÍA</w:t>
@@ -18551,7 +18553,7 @@
         <w:pStyle w:val="TituloTesisN1"/>
       </w:pPr>
       <w:bookmarkStart w:id="62" w:name="_Toc403927352"/>
-      <w:bookmarkStart w:id="63" w:name="_Toc405787843"/>
+      <w:bookmarkStart w:id="63" w:name="_Toc417933672"/>
       <w:r>
         <w:lastRenderedPageBreak/>
         <w:t>ANEXOS</w:t>
@@ -18616,7 +18618,7 @@
             <v:imagedata r:id="rId43" o:title=""/>
             <w10:wrap type="tight"/>
           </v:shape>
-          <o:OLEObject Type="Embed" ProgID="Visio.Drawing.11" ShapeID="_x0000_s1029" DrawAspect="Content" ObjectID="_1489355196" r:id="rId44"/>
+          <o:OLEObject Type="Embed" ProgID="Visio.Drawing.11" ShapeID="_x0000_s1029" DrawAspect="Content" ObjectID="_1491678473" r:id="rId44"/>
         </w:pict>
       </w:r>
     </w:p>
@@ -18823,7 +18825,7 @@
             <v:imagedata r:id="rId45" o:title=""/>
             <w10:wrap type="tight"/>
           </v:shape>
-          <o:OLEObject Type="Embed" ProgID="Visio.Drawing.11" ShapeID="_x0000_s1030" DrawAspect="Content" ObjectID="_1489355197" r:id="rId46"/>
+          <o:OLEObject Type="Embed" ProgID="Visio.Drawing.11" ShapeID="_x0000_s1030" DrawAspect="Content" ObjectID="_1491678474" r:id="rId46"/>
         </w:pict>
       </w:r>
     </w:p>
@@ -20165,7 +20167,6 @@
           <w:id w:val="-1525704602"/>
           <w:citation/>
         </w:sdtPr>
-        <w:sdtEndPr/>
         <w:sdtContent>
           <w:r>
             <w:fldChar w:fldCharType="begin"/>
@@ -27591,7 +27592,7 @@
 </file>
 
 <file path=customXml/itemProps1.xml><?xml version="1.0" encoding="utf-8"?>
-<ds:datastoreItem xmlns:ds="http://schemas.openxmlformats.org/officeDocument/2006/customXml" ds:itemID="{A5BD1485-1AD8-4528-905B-2D0A9A96226A}">
+<ds:datastoreItem xmlns:ds="http://schemas.openxmlformats.org/officeDocument/2006/customXml" ds:itemID="{40B42116-75FE-434A-B7E7-EE833BF18A4D}">
   <ds:schemaRefs>
     <ds:schemaRef ds:uri="http://schemas.openxmlformats.org/officeDocument/2006/bibliography"/>
   </ds:schemaRefs>

</xml_diff>

<commit_message>
cambios en el planteamiento del problema alineacion de viñetas y revision hasta el comentario en rosado
</commit_message>
<xml_diff>
--- a/Documentos/Perfil de Tesis de Grado.DOCX.docx
+++ b/Documentos/Perfil de Tesis de Grado.DOCX.docx
@@ -576,8 +576,6 @@
           <w:szCs w:val="24"/>
         </w:rPr>
       </w:pPr>
-      <w:bookmarkStart w:id="0" w:name="_GoBack"/>
-      <w:bookmarkEnd w:id="0"/>
       <w:r>
         <w:rPr>
           <w:rFonts w:ascii="Times New Roman" w:hAnsi="Times New Roman"/>
@@ -1298,7 +1296,7 @@
             <w:noProof/>
             <w:webHidden/>
           </w:rPr>
-          <w:t>8</w:t>
+          <w:t>9</w:t>
         </w:r>
         <w:r>
           <w:rPr>
@@ -4331,16 +4329,52 @@
     </w:p>
     <w:p>
       <w:pPr>
-        <w:pStyle w:val="Tesis-Nivel1"/>
-      </w:pPr>
-      <w:bookmarkStart w:id="1" w:name="_Toc403927329"/>
-      <w:bookmarkStart w:id="2" w:name="_Toc427736840"/>
-      <w:r>
+        <w:pStyle w:val="TituloTesis"/>
+        <w:rPr>
+          <w:rStyle w:val="nfasisintenso"/>
+          <w:b/>
+          <w:bCs w:val="0"/>
+          <w:i w:val="0"/>
+          <w:iCs w:val="0"/>
+          <w:color w:val="auto"/>
+        </w:rPr>
+      </w:pPr>
+      <w:r>
+        <w:rPr>
+          <w:rStyle w:val="nfasisintenso"/>
+          <w:b/>
+          <w:bCs w:val="0"/>
+          <w:i w:val="0"/>
+          <w:iCs w:val="0"/>
+          <w:color w:val="auto"/>
+        </w:rPr>
         <w:lastRenderedPageBreak/>
+        <w:t>MARCO</w:t>
+      </w:r>
+      <w:r>
+        <w:rPr>
+          <w:rStyle w:val="nfasisintenso"/>
+          <w:b/>
+          <w:bCs w:val="0"/>
+          <w:i w:val="0"/>
+          <w:iCs w:val="0"/>
+          <w:color w:val="auto"/>
+        </w:rPr>
+        <w:t xml:space="preserve"> INTRODUCTORIO</w:t>
+      </w:r>
+    </w:p>
+    <w:p/>
+    <w:p>
+      <w:pPr>
+        <w:pStyle w:val="Tesis-Nivel2"/>
+      </w:pPr>
+      <w:bookmarkStart w:id="0" w:name="_Toc403927329"/>
+      <w:bookmarkStart w:id="1" w:name="_Toc427736840"/>
+      <w:r>
         <w:t>INTRODUCCIÓN</w:t>
       </w:r>
+      <w:bookmarkEnd w:id="0"/>
       <w:bookmarkEnd w:id="1"/>
-      <w:bookmarkEnd w:id="2"/>
     </w:p>
     <w:p>
       <w:pPr>
@@ -4593,21 +4627,6 @@
       <w:r>
         <w:t>Que serán descritas en el marco teórico y el marco metodológico.</w:t>
       </w:r>
-    </w:p>
-    <w:p>
-      <w:pPr>
-        <w:pStyle w:val="NormalTesis"/>
-      </w:pPr>
-    </w:p>
-    <w:p>
-      <w:pPr>
-        <w:pStyle w:val="NormalTesis"/>
-      </w:pPr>
-    </w:p>
-    <w:p>
-      <w:pPr>
-        <w:pStyle w:val="NormalTesis"/>
-      </w:pPr>
     </w:p>
     <w:p>
       <w:pPr>
@@ -4616,138 +4635,129 @@
           <w:ilvl w:val="0"/>
           <w:numId w:val="0"/>
         </w:numPr>
-        <w:ind w:left="360"/>
-      </w:pPr>
-      <w:bookmarkStart w:id="3" w:name="_Toc403927330"/>
-    </w:p>
-    <w:p>
-      <w:pPr>
-        <w:pStyle w:val="Tesis-Nivel1"/>
-      </w:pPr>
-      <w:bookmarkStart w:id="4" w:name="_Toc427736841"/>
-      <w:r>
+      </w:pPr>
+      <w:bookmarkStart w:id="2" w:name="_Toc403927330"/>
+    </w:p>
+    <w:p>
+      <w:pPr>
+        <w:pStyle w:val="Tesis-Nivel2"/>
+      </w:pPr>
+      <w:bookmarkStart w:id="3" w:name="_Toc427736841"/>
+      <w:r>
+        <w:lastRenderedPageBreak/>
         <w:t>ANTECEDENTES</w:t>
       </w:r>
+      <w:bookmarkEnd w:id="2"/>
       <w:bookmarkEnd w:id="3"/>
+    </w:p>
+    <w:p>
+      <w:pPr>
+        <w:pStyle w:val="NormalTesis"/>
+      </w:pPr>
+      <w:r>
+        <w:t>Los antecedentes sobre trabajos similares consultados para la presente tesis se presentan a continuación.</w:t>
+      </w:r>
+    </w:p>
+    <w:p>
+      <w:pPr>
+        <w:pStyle w:val="NormalTesis"/>
+      </w:pPr>
+    </w:p>
+    <w:p>
+      <w:pPr>
+        <w:pStyle w:val="Tesis-Nivel3"/>
+      </w:pPr>
+      <w:bookmarkStart w:id="4" w:name="_Toc403927331"/>
+      <w:bookmarkStart w:id="5" w:name="_Toc427736842"/>
+      <w:r>
+        <w:t>A NIVEL NACIONAL – ENTIDADES FINANCIERAS</w:t>
+      </w:r>
       <w:bookmarkEnd w:id="4"/>
+      <w:bookmarkEnd w:id="5"/>
+    </w:p>
+    <w:p>
+      <w:pPr>
+        <w:pStyle w:val="Tesis-Nivel4"/>
+      </w:pPr>
+      <w:bookmarkStart w:id="6" w:name="_Toc403927332"/>
+      <w:bookmarkStart w:id="7" w:name="_Toc427736843"/>
+      <w:r>
+        <w:t>BANCO DE CRÉDITO DE BOLIVIA S.A</w:t>
+      </w:r>
+      <w:bookmarkEnd w:id="6"/>
+      <w:bookmarkEnd w:id="7"/>
     </w:p>
     <w:p>
       <w:pPr>
         <w:pStyle w:val="NormalTesis"/>
       </w:pPr>
       <w:r>
-        <w:t>Los antecedentes sobre trabajos similares consultados para la presente tesis se presentan a continuación.</w:t>
+        <w:t>E</w:t>
+      </w:r>
+      <w:r>
+        <w:t>l Banco de Crédito de Bolivia S.A. es una empresa 100% subsidiaria del Banco de Crédito BCP del Perú  y forma parte de grupo Credicorp. El Banco de Crédito de Bolivia S.A.</w:t>
+      </w:r>
+      <w:r>
+        <w:t xml:space="preserve"> (BCP)</w:t>
+      </w:r>
+      <w:r>
+        <w:t xml:space="preserve"> inicia operaciones en el mercado boliviano desde 1994. </w:t>
       </w:r>
     </w:p>
     <w:p>
       <w:pPr>
         <w:pStyle w:val="NormalTesis"/>
       </w:pPr>
-    </w:p>
-    <w:p>
-      <w:pPr>
-        <w:pStyle w:val="Tesis-Nivel2"/>
-        <w:rPr>
-          <w:lang w:val="es-ES"/>
-        </w:rPr>
-      </w:pPr>
-      <w:bookmarkStart w:id="5" w:name="_Toc403927331"/>
-      <w:bookmarkStart w:id="6" w:name="_Toc427736842"/>
-      <w:r>
-        <w:rPr>
-          <w:lang w:val="es-ES"/>
-        </w:rPr>
-        <w:t>A NIVEL NACIONAL – ENTIDADES FINANCIERAS</w:t>
-      </w:r>
-      <w:bookmarkEnd w:id="5"/>
-      <w:bookmarkEnd w:id="6"/>
-    </w:p>
-    <w:p>
-      <w:pPr>
-        <w:pStyle w:val="Tesis-Nivel3"/>
-        <w:rPr>
-          <w:lang w:val="es-ES"/>
-        </w:rPr>
-      </w:pPr>
-      <w:bookmarkStart w:id="7" w:name="_Toc403927332"/>
-      <w:bookmarkStart w:id="8" w:name="_Toc427736843"/>
-      <w:r>
-        <w:rPr>
-          <w:lang w:val="es-ES"/>
-        </w:rPr>
-        <w:t>BANCO DE CRÉDITO DE BOLIVIA S.A</w:t>
-      </w:r>
-      <w:bookmarkEnd w:id="7"/>
-      <w:bookmarkEnd w:id="8"/>
+      <w:r>
+        <w:t>Actualmente el BCP cuenta</w:t>
+      </w:r>
+      <w:r>
+        <w:t xml:space="preserve"> con una aplicación de banca Móvil, que permite realizar operaciones bancarias básicas, como consulta de saldo, transferencia entre cuentas, pago de servicios entre otros. Para la parte de puntos geográficos tiene un módulo donde s</w:t>
+      </w:r>
+      <w:r>
+        <w:t xml:space="preserve">e muestran cajeros automáticos </w:t>
+      </w:r>
+      <w:r>
+        <w:t xml:space="preserve">y agencias Bancarias pero únicamente </w:t>
+      </w:r>
+      <w:r>
+        <w:t xml:space="preserve"> es referencial </w:t>
+      </w:r>
+      <w:r>
+        <w:t>mediante tecnología Google Maps para la visualización en el mapa de Bolivia</w:t>
+      </w:r>
+      <w:r>
+        <w:t>,</w:t>
+      </w:r>
+      <w:r>
+        <w:t xml:space="preserve"> brindando información solamente de su ubicación física</w:t>
+      </w:r>
+      <w:r>
+        <w:t xml:space="preserve">, y </w:t>
+      </w:r>
+      <w:r>
+        <w:t>horarios de atención</w:t>
+      </w:r>
+      <w:r>
+        <w:t xml:space="preserve">. Para esto </w:t>
+      </w:r>
+      <w:r>
+        <w:t xml:space="preserve">requiere de internet </w:t>
+      </w:r>
+      <w:r>
+        <w:t>dado que la consulta de puntos es</w:t>
+      </w:r>
+      <w:r>
+        <w:t xml:space="preserve"> online</w:t>
+      </w:r>
+      <w:r>
+        <w:t>.</w:t>
+      </w:r>
     </w:p>
     <w:p>
       <w:pPr>
         <w:pStyle w:val="NormalTesis"/>
-        <w:ind w:left="708"/>
-      </w:pPr>
-      <w:r>
-        <w:t>E</w:t>
-      </w:r>
-      <w:r>
-        <w:t>l Banco de Crédito de Bolivia S.A. es una empresa 100% subsidiaria del Banco de Crédito BCP del Perú  y forma parte de grupo Credicorp. El Banco de Crédito de Bolivia S.A.</w:t>
-      </w:r>
-      <w:r>
-        <w:t xml:space="preserve"> (BCP)</w:t>
-      </w:r>
-      <w:r>
-        <w:t xml:space="preserve"> inicia operaciones en el mercado boliviano desde 1994. </w:t>
-      </w:r>
-    </w:p>
-    <w:p>
-      <w:pPr>
-        <w:pStyle w:val="NormalTesis"/>
-        <w:ind w:left="708"/>
-      </w:pPr>
-      <w:r>
-        <w:t>Actualmente el BCP cuenta</w:t>
-      </w:r>
-      <w:r>
-        <w:t xml:space="preserve"> con una aplicación de banca Móvil, que permite realizar operaciones bancarias básicas, como consulta de saldo, transferencia entre cuentas, pago de servicios entre otros. Para la parte de puntos geográficos tiene un módulo donde s</w:t>
-      </w:r>
-      <w:r>
-        <w:t xml:space="preserve">e muestran cajeros automáticos </w:t>
-      </w:r>
-      <w:r>
-        <w:t xml:space="preserve">y agencias Bancarias pero únicamente </w:t>
-      </w:r>
-      <w:r>
-        <w:t xml:space="preserve"> es referencial </w:t>
-      </w:r>
-      <w:r>
-        <w:t>mediante tecnología Google Maps para la visualización en el mapa de Bolivia</w:t>
-      </w:r>
-      <w:r>
-        <w:t>,</w:t>
-      </w:r>
-      <w:r>
-        <w:t xml:space="preserve"> brindando información solamente de su ubicación física</w:t>
-      </w:r>
-      <w:r>
-        <w:t xml:space="preserve">, y </w:t>
-      </w:r>
-      <w:r>
-        <w:t>horarios de atención</w:t>
-      </w:r>
-      <w:r>
-        <w:t xml:space="preserve">. Para esto </w:t>
-      </w:r>
-      <w:r>
-        <w:t xml:space="preserve">requiere de internet </w:t>
-      </w:r>
-      <w:r>
-        <w:t>dado que la consulta de puntos es</w:t>
-      </w:r>
-      <w:r>
-        <w:t xml:space="preserve"> online</w:t>
-      </w:r>
-      <w:r>
-        <w:t>.</w:t>
-      </w:r>
+      </w:pPr>
     </w:p>
     <w:p>
       <w:pPr>
@@ -4758,7 +4768,7 @@
           <w:noProof/>
         </w:rPr>
         <w:drawing>
-          <wp:anchor distT="0" distB="0" distL="114300" distR="114300" simplePos="0" relativeHeight="251662336" behindDoc="1" locked="0" layoutInCell="1" allowOverlap="1" wp14:anchorId="1BAF60BC" wp14:editId="321ED547">
+          <wp:anchor distT="0" distB="0" distL="114300" distR="114300" simplePos="0" relativeHeight="251662336" behindDoc="1" locked="0" layoutInCell="1" allowOverlap="1" wp14:anchorId="0BCF0956" wp14:editId="20A5D906">
             <wp:simplePos x="0" y="0"/>
             <wp:positionH relativeFrom="column">
               <wp:posOffset>297815</wp:posOffset>
@@ -4871,114 +4881,108 @@
       <w:pPr>
         <w:pStyle w:val="Tesis-Nivel3"/>
       </w:pPr>
-      <w:bookmarkStart w:id="9" w:name="_Toc403927333"/>
-      <w:bookmarkStart w:id="10" w:name="_Toc427736844"/>
-      <w:r>
+      <w:bookmarkStart w:id="8" w:name="_Toc403927333"/>
+      <w:bookmarkStart w:id="9" w:name="_Toc427736844"/>
+      <w:r>
+        <w:lastRenderedPageBreak/>
         <w:t>BANCO ECONOMICO</w:t>
       </w:r>
+      <w:bookmarkEnd w:id="8"/>
       <w:bookmarkEnd w:id="9"/>
-      <w:bookmarkEnd w:id="10"/>
+    </w:p>
+    <w:p>
+      <w:pPr>
+        <w:pStyle w:val="NormalTesis"/>
+      </w:pPr>
+      <w:r>
+        <w:t>El</w:t>
+      </w:r>
+      <w:r>
+        <w:t xml:space="preserve"> </w:t>
+      </w:r>
+      <w:r>
+        <w:t xml:space="preserve">banco </w:t>
+      </w:r>
+      <w:r>
+        <w:t xml:space="preserve">económico lanzo recientemente su aplicación móvil para </w:t>
+      </w:r>
+      <w:r>
+        <w:t>Android</w:t>
+      </w:r>
+      <w:r>
+        <w:t xml:space="preserve"> </w:t>
+      </w:r>
+      <w:r>
+        <w:t>el</w:t>
+      </w:r>
+      <w:r>
+        <w:t xml:space="preserve"> cual cuenta con el módulo de consulta de cajeros automáticos y agentes pero con muchos problemas</w:t>
+      </w:r>
+      <w:r>
+        <w:t xml:space="preserve">, teniendo inconvenientes de salidas </w:t>
+      </w:r>
+      <w:r>
+        <w:t>continúas</w:t>
+      </w:r>
+      <w:r>
+        <w:t xml:space="preserve"> del </w:t>
+      </w:r>
+      <w:r>
+        <w:t>aplicativo</w:t>
+      </w:r>
+      <w:r>
+        <w:t xml:space="preserve"> al manejar el </w:t>
+      </w:r>
+      <w:r>
+        <w:t>mismo</w:t>
+      </w:r>
+      <w:r>
+        <w:rPr>
+          <w:rStyle w:val="Refdenotaalpie"/>
+        </w:rPr>
+        <w:footnoteReference w:id="1"/>
+      </w:r>
+      <w:r>
+        <w:t xml:space="preserve">. Si bien muestra los datos relevantes de los cajeros y agencias bancarias </w:t>
+      </w:r>
+      <w:r>
+        <w:t xml:space="preserve">de manera online </w:t>
+      </w:r>
+      <w:r>
+        <w:t xml:space="preserve">no existe más información que la geo-referenciación  </w:t>
+      </w:r>
+      <w:r>
+        <w:t xml:space="preserve">en </w:t>
+      </w:r>
+      <w:r>
+        <w:t>Google Maps con</w:t>
+      </w:r>
+      <w:r>
+        <w:t xml:space="preserve"> la dirección textual de cada agencia y</w:t>
+      </w:r>
+      <w:r>
+        <w:t xml:space="preserve"> cajero</w:t>
+      </w:r>
+      <w:r>
+        <w:t>.</w:t>
+      </w:r>
     </w:p>
     <w:p>
       <w:pPr>
         <w:pStyle w:val="NormalTesis"/>
         <w:ind w:left="708"/>
       </w:pPr>
-      <w:r>
-        <w:t>El</w:t>
-      </w:r>
-      <w:r>
-        <w:t xml:space="preserve"> </w:t>
-      </w:r>
-      <w:r>
-        <w:t xml:space="preserve">banco </w:t>
-      </w:r>
-      <w:r>
-        <w:t xml:space="preserve">económico lanzo recientemente su aplicación móvil para </w:t>
-      </w:r>
-      <w:r>
-        <w:t>Android</w:t>
-      </w:r>
-      <w:r>
-        <w:t xml:space="preserve"> </w:t>
-      </w:r>
-      <w:r>
-        <w:t>el</w:t>
-      </w:r>
-      <w:r>
-        <w:t xml:space="preserve"> cual cuenta con el módulo de consulta de cajeros automáticos y agentes pero con muchos problemas</w:t>
-      </w:r>
-      <w:r>
-        <w:t xml:space="preserve">, teniendo inconvenientes de salidas </w:t>
-      </w:r>
-      <w:r>
-        <w:t>continúas</w:t>
-      </w:r>
-      <w:r>
-        <w:t xml:space="preserve"> del </w:t>
-      </w:r>
-      <w:r>
-        <w:t>aplicativo</w:t>
-      </w:r>
-      <w:r>
-        <w:t xml:space="preserve"> al manejar el </w:t>
-      </w:r>
-      <w:r>
-        <w:t>mismo</w:t>
-      </w:r>
-      <w:r>
-        <w:rPr>
-          <w:rStyle w:val="Refdenotaalpie"/>
-        </w:rPr>
-        <w:footnoteReference w:id="1"/>
-      </w:r>
-      <w:r>
-        <w:t xml:space="preserve">. Si bien muestra los datos relevantes de los cajeros y agencias bancarias </w:t>
-      </w:r>
-      <w:r>
-        <w:t xml:space="preserve">de manera online </w:t>
-      </w:r>
-      <w:r>
-        <w:t xml:space="preserve">no existe más información que la geo-referenciación  </w:t>
-      </w:r>
-      <w:r>
-        <w:t xml:space="preserve">en </w:t>
-      </w:r>
-      <w:r>
-        <w:t>Google Maps con</w:t>
-      </w:r>
-      <w:r>
-        <w:t xml:space="preserve"> la dirección textual de cada agencia y</w:t>
-      </w:r>
-      <w:r>
-        <w:t xml:space="preserve"> cajero</w:t>
-      </w:r>
-      <w:r>
-        <w:t>.</w:t>
-      </w:r>
     </w:p>
     <w:p>
       <w:pPr>
         <w:pStyle w:val="NormalTesis"/>
-        <w:ind w:left="708"/>
-      </w:pPr>
-      <w:r>
-        <w:t xml:space="preserve">   </w:t>
-      </w:r>
-      <w:r>
-        <w:t xml:space="preserve"> </w:t>
-      </w:r>
-    </w:p>
-    <w:p>
-      <w:pPr>
-        <w:pStyle w:val="NormalTesis"/>
       </w:pPr>
       <w:r>
         <w:rPr>
           <w:noProof/>
         </w:rPr>
         <w:drawing>
-          <wp:anchor distT="0" distB="0" distL="114300" distR="114300" simplePos="0" relativeHeight="251663360" behindDoc="1" locked="0" layoutInCell="1" allowOverlap="1" wp14:anchorId="63E8DB7C" wp14:editId="773903F4">
+          <wp:anchor distT="0" distB="0" distL="114300" distR="114300" simplePos="0" relativeHeight="251663360" behindDoc="1" locked="0" layoutInCell="1" allowOverlap="1" wp14:anchorId="226DF935" wp14:editId="6FFE29D6">
             <wp:simplePos x="0" y="0"/>
             <wp:positionH relativeFrom="column">
               <wp:posOffset>1047750</wp:posOffset>
@@ -5119,11 +5123,11 @@
       <w:pPr>
         <w:pStyle w:val="Tesis-Nivel3"/>
       </w:pPr>
-      <w:bookmarkStart w:id="11" w:name="_Toc427736845"/>
+      <w:bookmarkStart w:id="10" w:name="_Toc427736845"/>
       <w:r>
         <w:t>BANCO UNION</w:t>
       </w:r>
-      <w:bookmarkEnd w:id="11"/>
+      <w:bookmarkEnd w:id="10"/>
       <w:r>
         <w:t xml:space="preserve"> </w:t>
       </w:r>
@@ -5131,16 +5135,24 @@
     <w:p>
       <w:pPr>
         <w:pStyle w:val="NormalTesis"/>
-        <w:ind w:left="708"/>
-      </w:pPr>
-      <w:r>
-        <w:t xml:space="preserve">En el Banco </w:t>
+      </w:pPr>
+      <w:r>
+        <w:t>El</w:t>
+      </w:r>
+      <w:r>
+        <w:t xml:space="preserve"> Banco </w:t>
       </w:r>
       <w:r>
         <w:t>U</w:t>
       </w:r>
       <w:r>
-        <w:t xml:space="preserve">nión existe un aplicativo móvil que al contrario </w:t>
+        <w:t xml:space="preserve">nión </w:t>
+      </w:r>
+      <w:r>
+        <w:t xml:space="preserve">tiene a disposición para sus clientes </w:t>
+      </w:r>
+      <w:r>
+        <w:t xml:space="preserve">un aplicativo móvil que al contrario </w:t>
       </w:r>
       <w:r>
         <w:t xml:space="preserve">que </w:t>
@@ -5179,13 +5191,28 @@
         <w:t>a</w:t>
       </w:r>
       <w:r>
-        <w:t xml:space="preserve"> de manera local. D</w:t>
+        <w:t xml:space="preserve"> de manera local</w:t>
+      </w:r>
+      <w:r>
+        <w:t xml:space="preserve"> en una base de datos que se almacena en el dispositivo</w:t>
+      </w:r>
+      <w:r>
+        <w:t xml:space="preserve">. </w:t>
+      </w:r>
+      <w:r>
+        <w:t>Esto se deduce d</w:t>
       </w:r>
       <w:r>
         <w:t>ado que se probó</w:t>
       </w:r>
       <w:r>
-        <w:t xml:space="preserve"> el aplicativo en un dispositivo sin </w:t>
+        <w:t xml:space="preserve"> el aplicativo en un </w:t>
+      </w:r>
+      <w:r>
+        <w:t>móvil</w:t>
+      </w:r>
+      <w:r>
+        <w:t xml:space="preserve"> sin </w:t>
       </w:r>
       <w:r>
         <w:t xml:space="preserve">internet </w:t>
@@ -5209,19 +5236,28 @@
         <w:t xml:space="preserve"> forma se</w:t>
       </w:r>
       <w:r>
-        <w:t xml:space="preserve"> lista </w:t>
-      </w:r>
-      <w:r>
-        <w:t xml:space="preserve">los puntos geográficos </w:t>
-      </w:r>
-      <w:r>
-        <w:t xml:space="preserve">sin necesidad de internet. Esto indica que la información de cajeros y agencias es estática y </w:t>
-      </w:r>
-      <w:r>
-        <w:t>probablemente</w:t>
-      </w:r>
-      <w:r>
-        <w:t xml:space="preserve"> almacenada de manera local en el aplicativo móvil.</w:t>
+        <w:t xml:space="preserve"> listaba </w:t>
+      </w:r>
+      <w:r>
+        <w:t>los puntos geográficos</w:t>
+      </w:r>
+      <w:r>
+        <w:t>; e</w:t>
+      </w:r>
+      <w:r>
+        <w:t>sto indica que la información es estática</w:t>
+      </w:r>
+      <w:r>
+        <w:t xml:space="preserve"> y probablemente se actualice de manera periódica cada cierto tiempo por lo servidores que proveen de información </w:t>
+      </w:r>
+      <w:r>
+        <w:t>al aplicativo</w:t>
+      </w:r>
+      <w:r>
+        <w:t>.</w:t>
+      </w:r>
+      <w:r>
+        <w:t xml:space="preserve"> En conclusión el aplicativo no presenta información actualizada y en tiempo real de los cajeros y agencias bancarias (Ver Figura 3).</w:t>
       </w:r>
     </w:p>
     <w:p>
@@ -5236,9 +5272,9 @@
         </w:rPr>
         <w:lastRenderedPageBreak/>
         <w:drawing>
-          <wp:inline distT="0" distB="0" distL="0" distR="0" wp14:anchorId="615994A9" wp14:editId="44A8FC53">
-            <wp:extent cx="4482935" cy="1552232"/>
-            <wp:effectExtent l="0" t="0" r="0" b="0"/>
+          <wp:inline distT="0" distB="0" distL="0" distR="0" wp14:anchorId="0497F0CE" wp14:editId="53FDBE44">
+            <wp:extent cx="4880271" cy="1689811"/>
+            <wp:effectExtent l="0" t="0" r="0" b="5715"/>
             <wp:docPr id="4" name="Imagen 4"/>
             <wp:cNvGraphicFramePr>
               <a:graphicFrameLocks xmlns:a="http://schemas.openxmlformats.org/drawingml/2006/main" noChangeAspect="1"/>
@@ -5258,7 +5294,7 @@
                   <pic:spPr bwMode="auto">
                     <a:xfrm>
                       <a:off x="0" y="0"/>
-                      <a:ext cx="4487634" cy="1553859"/>
+                      <a:ext cx="4889828" cy="1693120"/>
                     </a:xfrm>
                     <a:prstGeom prst="rect">
                       <a:avLst/>
@@ -5300,9 +5336,19 @@
           <w:ilvl w:val="0"/>
           <w:numId w:val="0"/>
         </w:numPr>
-      </w:pPr>
-      <w:r>
-        <w:t>Fuente: Pantallas capturadas del aplicativo</w:t>
+        <w:ind w:left="708"/>
+      </w:pPr>
+      <w:r>
+        <w:tab/>
+      </w:r>
+      <w:r>
+        <w:t xml:space="preserve">Fuente: </w:t>
+      </w:r>
+      <w:r>
+        <w:tab/>
+      </w:r>
+      <w:r>
+        <w:t>Pantallas capturadas del aplicativo</w:t>
       </w:r>
       <w:r>
         <w:t xml:space="preserve"> para Android</w:t>
@@ -5332,23 +5378,20 @@
         <w:pStyle w:val="Tesis-Nivel3"/>
         <w:rPr>
           <w:noProof/>
-          <w:lang w:val="es-ES"/>
-        </w:rPr>
-      </w:pPr>
-      <w:bookmarkStart w:id="12" w:name="_Toc427736846"/>
+        </w:rPr>
+      </w:pPr>
+      <w:bookmarkStart w:id="11" w:name="_Toc427736846"/>
       <w:r>
         <w:rPr>
           <w:noProof/>
-          <w:lang w:val="es-ES"/>
         </w:rPr>
         <w:t>BANCO BISA</w:t>
       </w:r>
-      <w:bookmarkEnd w:id="12"/>
+      <w:bookmarkEnd w:id="11"/>
     </w:p>
     <w:p>
       <w:pPr>
         <w:pStyle w:val="NormalTesis"/>
-        <w:ind w:left="708"/>
         <w:rPr>
           <w:noProof/>
         </w:rPr>
@@ -5426,18 +5469,24 @@
         <w:rPr>
           <w:noProof/>
         </w:rPr>
-        <w:t xml:space="preserve"> de los cajeros y agencias. Y al igual la anterior apl</w:t>
+        <w:t xml:space="preserve"> de los cajeros y agencias. Y </w:t>
       </w:r>
       <w:r>
         <w:rPr>
           <w:noProof/>
         </w:rPr>
-        <w:t>icación solo se tiene informació</w:t>
+        <w:t>solo</w:t>
       </w:r>
       <w:r>
         <w:rPr>
           <w:noProof/>
         </w:rPr>
+        <w:t xml:space="preserve"> se tiene informació</w:t>
+      </w:r>
+      <w:r>
+        <w:rPr>
+          <w:noProof/>
+        </w:rPr>
         <w:t xml:space="preserve">n de manera </w:t>
       </w:r>
       <w:r>
@@ -5491,11 +5540,36 @@
         </w:rPr>
         <w:t>.</w:t>
       </w:r>
+      <w:r>
+        <w:rPr>
+          <w:noProof/>
+        </w:rPr>
+        <w:t xml:space="preserve"> </w:t>
+      </w:r>
     </w:p>
     <w:p>
       <w:pPr>
         <w:pStyle w:val="NormalTesis"/>
-        <w:ind w:left="708"/>
+        <w:rPr>
+          <w:noProof/>
+        </w:rPr>
+      </w:pPr>
+      <w:r>
+        <w:rPr>
+          <w:noProof/>
+        </w:rPr>
+        <w:t>Tambien se desconose si se hace un sincronizado cuando se crean o se establecen nuevos pu</w:t>
+      </w:r>
+      <w:r>
+        <w:rPr>
+          <w:noProof/>
+        </w:rPr>
+        <w:t xml:space="preserve">ntos de cajeros o agencias Bancarias. </w:t>
+      </w:r>
+    </w:p>
+    <w:p>
+      <w:pPr>
+        <w:pStyle w:val="NormalTesis"/>
         <w:rPr>
           <w:noProof/>
         </w:rPr>
@@ -5514,22 +5588,22 @@
           <w:noProof/>
         </w:rPr>
         <w:drawing>
-          <wp:anchor distT="0" distB="0" distL="114300" distR="114300" simplePos="0" relativeHeight="251660288" behindDoc="1" locked="0" layoutInCell="1" allowOverlap="1" wp14:anchorId="21E4C955" wp14:editId="610C78CD">
+          <wp:anchor distT="0" distB="0" distL="114300" distR="114300" simplePos="0" relativeHeight="251660288" behindDoc="1" locked="0" layoutInCell="1" allowOverlap="1" wp14:anchorId="36705FC0" wp14:editId="10160B37">
             <wp:simplePos x="0" y="0"/>
             <wp:positionH relativeFrom="column">
-              <wp:posOffset>1621790</wp:posOffset>
+              <wp:posOffset>1083945</wp:posOffset>
             </wp:positionH>
             <wp:positionV relativeFrom="paragraph">
-              <wp:posOffset>80010</wp:posOffset>
+              <wp:posOffset>83820</wp:posOffset>
             </wp:positionV>
-            <wp:extent cx="1055370" cy="1657985"/>
-            <wp:effectExtent l="0" t="0" r="0" b="0"/>
+            <wp:extent cx="1454150" cy="2285365"/>
+            <wp:effectExtent l="0" t="0" r="0" b="635"/>
             <wp:wrapTight wrapText="bothSides">
               <wp:wrapPolygon edited="0">
                 <wp:start x="0" y="0"/>
-                <wp:lineTo x="0" y="21344"/>
-                <wp:lineTo x="21054" y="21344"/>
-                <wp:lineTo x="21054" y="0"/>
+                <wp:lineTo x="0" y="21426"/>
+                <wp:lineTo x="21223" y="21426"/>
+                <wp:lineTo x="21223" y="0"/>
                 <wp:lineTo x="0" y="0"/>
               </wp:wrapPolygon>
             </wp:wrapTight>
@@ -5558,7 +5632,7 @@
                   <pic:spPr bwMode="auto">
                     <a:xfrm>
                       <a:off x="0" y="0"/>
-                      <a:ext cx="1055370" cy="1657985"/>
+                      <a:ext cx="1454150" cy="2285365"/>
                     </a:xfrm>
                     <a:prstGeom prst="rect">
                       <a:avLst/>
@@ -5589,22 +5663,22 @@
           <w:noProof/>
         </w:rPr>
         <w:drawing>
-          <wp:anchor distT="0" distB="0" distL="114300" distR="114300" simplePos="0" relativeHeight="251661312" behindDoc="1" locked="0" layoutInCell="1" allowOverlap="1" wp14:anchorId="36832FC8" wp14:editId="61CCE74B">
+          <wp:anchor distT="0" distB="0" distL="114300" distR="114300" simplePos="0" relativeHeight="251661312" behindDoc="1" locked="0" layoutInCell="1" allowOverlap="1" wp14:anchorId="65BF6A5C" wp14:editId="7B603F7C">
             <wp:simplePos x="0" y="0"/>
             <wp:positionH relativeFrom="column">
-              <wp:posOffset>2884170</wp:posOffset>
+              <wp:posOffset>2834005</wp:posOffset>
             </wp:positionH>
             <wp:positionV relativeFrom="paragraph">
-              <wp:posOffset>80010</wp:posOffset>
+              <wp:posOffset>82550</wp:posOffset>
             </wp:positionV>
-            <wp:extent cx="1056640" cy="1657985"/>
+            <wp:extent cx="1435735" cy="2252980"/>
             <wp:effectExtent l="0" t="0" r="0" b="0"/>
             <wp:wrapTight wrapText="bothSides">
               <wp:wrapPolygon edited="0">
                 <wp:start x="0" y="0"/>
-                <wp:lineTo x="0" y="21344"/>
-                <wp:lineTo x="21029" y="21344"/>
-                <wp:lineTo x="21029" y="0"/>
+                <wp:lineTo x="0" y="21369"/>
+                <wp:lineTo x="21208" y="21369"/>
+                <wp:lineTo x="21208" y="0"/>
                 <wp:lineTo x="0" y="0"/>
               </wp:wrapPolygon>
             </wp:wrapTight>
@@ -5633,7 +5707,7 @@
                   <pic:spPr bwMode="auto">
                     <a:xfrm>
                       <a:off x="0" y="0"/>
-                      <a:ext cx="1056640" cy="1657985"/>
+                      <a:ext cx="1435735" cy="2252980"/>
                     </a:xfrm>
                     <a:prstGeom prst="rect">
                       <a:avLst/>
@@ -5694,6 +5768,14 @@
     </w:p>
     <w:p>
       <w:pPr>
+        <w:pStyle w:val="NormalTesis"/>
+        <w:rPr>
+          <w:noProof/>
+        </w:rPr>
+      </w:pPr>
+    </w:p>
+    <w:p>
+      <w:pPr>
         <w:pStyle w:val="FigurasTesis"/>
       </w:pPr>
       <w:r>
@@ -5710,9 +5792,25 @@
           <w:ilvl w:val="0"/>
           <w:numId w:val="0"/>
         </w:numPr>
-      </w:pPr>
-      <w:r>
-        <w:t>Fuente: Pantallas capturadas del aplicativo</w:t>
+        <w:tabs>
+          <w:tab w:val="left" w:pos="2268"/>
+        </w:tabs>
+        <w:jc w:val="left"/>
+      </w:pPr>
+      <w:r>
+        <w:tab/>
+      </w:r>
+      <w:r>
+        <w:tab/>
+      </w:r>
+      <w:r>
+        <w:t xml:space="preserve">Fuente: </w:t>
+      </w:r>
+      <w:r>
+        <w:t xml:space="preserve">   </w:t>
+      </w:r>
+      <w:r>
+        <w:t>Pantallas capturadas del aplicativo</w:t>
       </w:r>
       <w:r>
         <w:t xml:space="preserve"> para Android</w:t>
@@ -5725,12 +5823,17 @@
     </w:p>
     <w:p>
       <w:pPr>
+        <w:pStyle w:val="NormalTesis"/>
+      </w:pPr>
+    </w:p>
+    <w:p>
+      <w:pPr>
         <w:pStyle w:val="Tesis-Nivel3"/>
         <w:rPr>
           <w:noProof/>
         </w:rPr>
       </w:pPr>
-      <w:bookmarkStart w:id="13" w:name="_Toc427736847"/>
+      <w:bookmarkStart w:id="12" w:name="_Toc427736847"/>
       <w:r>
         <w:rPr>
           <w:noProof/>
@@ -5743,7 +5846,81 @@
         </w:rPr>
         <w:t>NACIONAL DE BOLIVIA</w:t>
       </w:r>
-      <w:bookmarkEnd w:id="13"/>
+      <w:bookmarkEnd w:id="12"/>
+    </w:p>
+    <w:p>
+      <w:pPr>
+        <w:pStyle w:val="NormalTesis"/>
+        <w:rPr>
+          <w:noProof/>
+        </w:rPr>
+      </w:pPr>
+      <w:r>
+        <w:rPr>
+          <w:noProof/>
+        </w:rPr>
+        <w:t xml:space="preserve">La </w:t>
+      </w:r>
+      <w:r>
+        <w:rPr>
+          <w:noProof/>
+        </w:rPr>
+        <w:t>apli</w:t>
+      </w:r>
+      <w:r>
+        <w:rPr>
+          <w:noProof/>
+        </w:rPr>
+        <w:t>c</w:t>
+      </w:r>
+      <w:r>
+        <w:rPr>
+          <w:noProof/>
+        </w:rPr>
+        <w:t>acion</w:t>
+      </w:r>
+      <w:r>
+        <w:rPr>
+          <w:noProof/>
+        </w:rPr>
+        <w:t xml:space="preserve"> </w:t>
+      </w:r>
+      <w:r>
+        <w:rPr>
+          <w:noProof/>
+        </w:rPr>
+        <w:t xml:space="preserve">contiene </w:t>
+      </w:r>
+      <w:r>
+        <w:rPr>
+          <w:noProof/>
+        </w:rPr>
+        <w:t xml:space="preserve">informacion unicamente a nivel textual </w:t>
+      </w:r>
+      <w:r>
+        <w:rPr>
+          <w:noProof/>
+        </w:rPr>
+        <w:t>y georeferenciada de cajeros y agencias bancarias, no existe mayores referencias en el aplicativo y se puede evidenciar que es unicamente de manera local la referencia de los puntos geograficos dado que funciona perfectamente de manera local sin nececidad de internet.</w:t>
+      </w:r>
+      <w:r>
+        <w:rPr>
+          <w:noProof/>
+        </w:rPr>
+        <w:t xml:space="preserve"> Queda tambien limitado dado que la informacion </w:t>
+      </w:r>
+      <w:r>
+        <w:rPr>
+          <w:noProof/>
+        </w:rPr>
+        <w:t>es</w:t>
+      </w:r>
+      <w:r>
+        <w:rPr>
+          <w:noProof/>
+        </w:rPr>
+        <w:t xml:space="preserve"> almacenada en el dispositivo.</w:t>
+      </w:r>
     </w:p>
     <w:p>
       <w:pPr>
@@ -5757,90 +5934,8 @@
         <w:rPr>
           <w:noProof/>
         </w:rPr>
-        <w:t xml:space="preserve">La </w:t>
-      </w:r>
-      <w:r>
-        <w:rPr>
-          <w:noProof/>
-        </w:rPr>
-        <w:t>apli</w:t>
-      </w:r>
-      <w:r>
-        <w:rPr>
-          <w:noProof/>
-        </w:rPr>
-        <w:t>c</w:t>
-      </w:r>
-      <w:r>
-        <w:rPr>
-          <w:noProof/>
-        </w:rPr>
-        <w:t>acion</w:t>
-      </w:r>
-      <w:r>
-        <w:rPr>
-          <w:noProof/>
-        </w:rPr>
-        <w:t xml:space="preserve"> </w:t>
-      </w:r>
-      <w:r>
-        <w:rPr>
-          <w:noProof/>
-        </w:rPr>
-        <w:t xml:space="preserve">contiene </w:t>
-      </w:r>
-      <w:r>
-        <w:rPr>
-          <w:noProof/>
-        </w:rPr>
-        <w:t xml:space="preserve">informacion unicamente a nivel textual </w:t>
-      </w:r>
-      <w:r>
-        <w:rPr>
-          <w:noProof/>
-        </w:rPr>
-        <w:t xml:space="preserve">y georeferenciada de cajeros y agencias bancarias, no existe mayores referencias en el aplicativo y se </w:t>
-      </w:r>
-      <w:r>
-        <w:rPr>
-          <w:noProof/>
-        </w:rPr>
-        <w:lastRenderedPageBreak/>
-        <w:t>puede evidenciar que es unicamente de manera local la referencia de los puntos geograficos dado que funciona perfectamente de manera local sin nececidad de internet.</w:t>
-      </w:r>
-      <w:r>
-        <w:rPr>
-          <w:noProof/>
-        </w:rPr>
-        <w:t xml:space="preserve"> Queda tambien limitado dado que la informacion </w:t>
-      </w:r>
-      <w:r>
-        <w:rPr>
-          <w:noProof/>
-        </w:rPr>
-        <w:t>es</w:t>
-      </w:r>
-      <w:r>
-        <w:rPr>
-          <w:noProof/>
-        </w:rPr>
-        <w:t xml:space="preserve"> almacenada en el dispositivo.</w:t>
-      </w:r>
-    </w:p>
-    <w:p>
-      <w:pPr>
-        <w:pStyle w:val="NormalTesis"/>
-        <w:ind w:left="708"/>
-        <w:rPr>
-          <w:noProof/>
-        </w:rPr>
-      </w:pPr>
-      <w:r>
-        <w:rPr>
-          <w:noProof/>
-        </w:rPr>
         <w:drawing>
-          <wp:anchor distT="0" distB="0" distL="114300" distR="114300" simplePos="0" relativeHeight="251659264" behindDoc="1" locked="0" layoutInCell="1" allowOverlap="1" wp14:anchorId="0CD207B5" wp14:editId="707E6DF6">
+          <wp:anchor distT="0" distB="0" distL="114300" distR="114300" simplePos="0" relativeHeight="251659264" behindDoc="1" locked="0" layoutInCell="1" allowOverlap="1" wp14:anchorId="53A56EB2" wp14:editId="0C9496A8">
             <wp:simplePos x="0" y="0"/>
             <wp:positionH relativeFrom="column">
               <wp:posOffset>1485265</wp:posOffset>
@@ -5907,7 +6002,7 @@
           <w:noProof/>
         </w:rPr>
         <w:drawing>
-          <wp:anchor distT="0" distB="0" distL="114300" distR="114300" simplePos="0" relativeHeight="251658240" behindDoc="1" locked="0" layoutInCell="1" allowOverlap="1" wp14:anchorId="3D4D73F3" wp14:editId="5F65F53C">
+          <wp:anchor distT="0" distB="0" distL="114300" distR="114300" simplePos="0" relativeHeight="251658240" behindDoc="1" locked="0" layoutInCell="1" allowOverlap="1" wp14:anchorId="3B646567" wp14:editId="1592E701">
             <wp:simplePos x="0" y="0"/>
             <wp:positionH relativeFrom="column">
               <wp:posOffset>2884170</wp:posOffset>
@@ -6056,52 +6151,33 @@
     <w:p>
       <w:pPr>
         <w:pStyle w:val="Tesis-Nivel2"/>
-        <w:rPr>
-          <w:lang w:val="es-ES"/>
-        </w:rPr>
-      </w:pPr>
-      <w:bookmarkStart w:id="14" w:name="_Toc427736848"/>
-      <w:r>
-        <w:rPr>
-          <w:lang w:val="es-ES"/>
-        </w:rPr>
+      </w:pPr>
+      <w:bookmarkStart w:id="13" w:name="_Toc427736848"/>
+      <w:r>
         <w:t>A NIVEL NACIONAL-UNIVERSIDAD MAYOR DE SAN ANDRES</w:t>
       </w:r>
-      <w:bookmarkEnd w:id="14"/>
+      <w:bookmarkEnd w:id="13"/>
     </w:p>
     <w:p>
       <w:pPr>
         <w:pStyle w:val="NormalTesis"/>
-        <w:ind w:left="360"/>
-      </w:pPr>
-      <w:r>
-        <w:t xml:space="preserve">Se analizaron los siguientes trabajos que se encuentran en la biblioteca de la carrera de informática: </w:t>
+      </w:pPr>
+      <w:r>
+        <w:t xml:space="preserve">Se </w:t>
+      </w:r>
+      <w:r>
+        <w:t>analizaron</w:t>
+      </w:r>
+      <w:r>
+        <w:t xml:space="preserve"> los siguientes trabajos que se encuentran en la biblioteca de la carrera de informática: </w:t>
       </w:r>
     </w:p>
     <w:p>
       <w:pPr>
         <w:pStyle w:val="ListaTesis"/>
-        <w:rPr>
-          <w:b w:val="0"/>
-        </w:rPr>
-      </w:pPr>
-      <w:r>
-        <w:rPr>
-          <w:b w:val="0"/>
-        </w:rPr>
-        <w:t>Sistema de Administración Comercial</w:t>
-      </w:r>
-      <w:r>
-        <w:rPr>
-          <w:b w:val="0"/>
-        </w:rPr>
-        <w:t xml:space="preserve"> Geo Referencial d</w:t>
-      </w:r>
-      <w:r>
-        <w:rPr>
-          <w:b w:val="0"/>
-        </w:rPr>
-        <w:t>e Preventas</w:t>
+      </w:pPr>
+      <w:r>
+        <w:t>Sistema de Administración Comercial Geo Referencial de Preventas</w:t>
       </w:r>
     </w:p>
     <w:p>
@@ -6157,20 +6233,11 @@
     <w:p>
       <w:pPr>
         <w:pStyle w:val="ListaTesis"/>
-        <w:rPr>
-          <w:b w:val="0"/>
-        </w:rPr>
-      </w:pPr>
-      <w:r>
-        <w:rPr>
-          <w:b w:val="0"/>
-        </w:rPr>
+      </w:pPr>
+      <w:r>
         <w:t>Sistema d</w:t>
       </w:r>
       <w:r>
-        <w:rPr>
-          <w:b w:val="0"/>
-        </w:rPr>
         <w:t>e Gestión De La Información Georeferenciada Caso: Unidad De Catastro – Inra</w:t>
       </w:r>
     </w:p>
@@ -6180,7 +6247,13 @@
         <w:ind w:left="1070"/>
       </w:pPr>
       <w:r>
-        <w:t>El presente trabajo destaca el uso de herramientas web para su implementación pero no cuenta con una implementación móvil</w:t>
+        <w:t xml:space="preserve">El presente trabajo destaca el uso de herramientas web para su implementación pero no cuenta con </w:t>
+      </w:r>
+      <w:r>
+        <w:t>una</w:t>
+      </w:r>
+      <w:r>
+        <w:t xml:space="preserve"> implementación móvil</w:t>
       </w:r>
       <w:r>
         <w:t>,</w:t>
@@ -6223,7 +6296,13 @@
         <w:footnoteReference w:id="3"/>
       </w:r>
       <w:r>
-        <w:t>de JavaScript y móvil</w:t>
+        <w:t xml:space="preserve">de </w:t>
+      </w:r>
+      <w:r>
+        <w:t>JavaScript</w:t>
+      </w:r>
+      <w:r>
+        <w:t xml:space="preserve"> y móvil</w:t>
       </w:r>
       <w:r>
         <w:rPr>
@@ -6261,32 +6340,17 @@
     <w:p>
       <w:pPr>
         <w:pStyle w:val="ListaTesis"/>
-        <w:rPr>
-          <w:b w:val="0"/>
-        </w:rPr>
-      </w:pPr>
-      <w:r>
-        <w:rPr>
-          <w:b w:val="0"/>
-        </w:rPr>
+      </w:pPr>
+      <w:r>
         <w:t>Sistema de Seguimiento d</w:t>
       </w:r>
       <w:r>
-        <w:rPr>
-          <w:b w:val="0"/>
-        </w:rPr>
         <w:t>el Módulo De Información Básica Y Georeferenciacion Para Centros De Salud Caso: Servicio D</w:t>
       </w:r>
       <w:r>
-        <w:rPr>
-          <w:b w:val="0"/>
-        </w:rPr>
         <w:t>epartamental De Salud De La Paz S</w:t>
       </w:r>
       <w:r>
-        <w:rPr>
-          <w:b w:val="0"/>
-        </w:rPr>
         <w:t>edes</w:t>
       </w:r>
     </w:p>
@@ -6296,7 +6360,13 @@
         <w:ind w:left="1070"/>
       </w:pPr>
       <w:r>
-        <w:t xml:space="preserve">Este trabajo si bien abarca de manera satisfactoria el manejo de geo-referenciación lo hace de manera local con el uso de un API de escritorio y no así web y menos móvil. </w:t>
+        <w:t xml:space="preserve">Este trabajo si bien </w:t>
+      </w:r>
+      <w:r>
+        <w:t xml:space="preserve">contempla el manejo de geo-referenciación </w:t>
+      </w:r>
+      <w:r>
+        <w:t xml:space="preserve">de manera satisfactoria el manejo de geo-referenciación lo hace de manera local con el uso de un API de escritorio y no así web y menos móvil. </w:t>
       </w:r>
       <w:sdt>
         <w:sdtPr>
@@ -6328,74 +6398,38 @@
     <w:p>
       <w:pPr>
         <w:pStyle w:val="ListaTesis"/>
-        <w:rPr>
-          <w:b w:val="0"/>
-        </w:rPr>
-      </w:pPr>
-      <w:r>
-        <w:rPr>
-          <w:b w:val="0"/>
-        </w:rPr>
+      </w:pPr>
+      <w:r>
         <w:t xml:space="preserve">Sistema de Información Geo Referencial </w:t>
       </w:r>
       <w:r>
-        <w:rPr>
-          <w:b w:val="0"/>
-        </w:rPr>
         <w:t xml:space="preserve">de </w:t>
       </w:r>
       <w:r>
-        <w:rPr>
-          <w:b w:val="0"/>
-        </w:rPr>
         <w:t xml:space="preserve">Líneas </w:t>
       </w:r>
       <w:r>
-        <w:rPr>
-          <w:b w:val="0"/>
-        </w:rPr>
         <w:t xml:space="preserve">de </w:t>
       </w:r>
       <w:r>
-        <w:rPr>
-          <w:b w:val="0"/>
-        </w:rPr>
         <w:t xml:space="preserve">Transporte Vehicular Publico </w:t>
       </w:r>
       <w:r>
-        <w:rPr>
-          <w:b w:val="0"/>
-        </w:rPr>
         <w:t xml:space="preserve">en </w:t>
       </w:r>
       <w:r>
-        <w:rPr>
-          <w:b w:val="0"/>
-        </w:rPr>
         <w:t xml:space="preserve">La Ciudad </w:t>
       </w:r>
       <w:r>
-        <w:rPr>
-          <w:b w:val="0"/>
-        </w:rPr>
         <w:t xml:space="preserve">de </w:t>
       </w:r>
       <w:r>
-        <w:rPr>
-          <w:b w:val="0"/>
-        </w:rPr>
         <w:t xml:space="preserve">La Paz </w:t>
       </w:r>
       <w:r>
-        <w:rPr>
-          <w:b w:val="0"/>
-        </w:rPr>
         <w:t xml:space="preserve">vía </w:t>
       </w:r>
       <w:r>
-        <w:rPr>
-          <w:b w:val="0"/>
-        </w:rPr>
         <w:t>Telefonía Móvil</w:t>
       </w:r>
     </w:p>
@@ -6411,7 +6445,19 @@
         <w:t>referenciación</w:t>
       </w:r>
       <w:r>
-        <w:t xml:space="preserve"> de puntos de parada y rutas de transporte lo hace de manera local no habiendo una interacción entre el celular y el sistema central sino que usa base de datos local del dispositivo móvil.</w:t>
+        <w:t xml:space="preserve"> de puntos de parada y rutas de transporte lo hace de manera local </w:t>
+      </w:r>
+      <w:r>
+        <w:t>se desconoce en qué manera se almacena la información pudiendo ser  con una base de datos móvil o archivo. Pero si se confirma que no existe</w:t>
+      </w:r>
+      <w:r>
+        <w:t xml:space="preserve"> una i</w:t>
+      </w:r>
+      <w:r>
+        <w:t>nteracción entre el celular y un sistema central que provea de información actualizada o en tiempo real</w:t>
+      </w:r>
+      <w:r>
+        <w:t>.</w:t>
       </w:r>
       <w:sdt>
         <w:sdtPr>
@@ -6452,21 +6498,27 @@
           <w:lang w:val="es-ES"/>
         </w:rPr>
       </w:pPr>
-      <w:bookmarkStart w:id="15" w:name="_Toc403927334"/>
-      <w:bookmarkStart w:id="16" w:name="_Toc427736849"/>
+      <w:bookmarkStart w:id="14" w:name="_Toc403927334"/>
+      <w:bookmarkStart w:id="15" w:name="_Toc427736849"/>
       <w:r>
         <w:rPr>
           <w:lang w:val="es-ES"/>
         </w:rPr>
         <w:t>PLANTEAMIENTO DEL PROBLEMA</w:t>
       </w:r>
+      <w:bookmarkEnd w:id="14"/>
       <w:bookmarkEnd w:id="15"/>
-      <w:bookmarkEnd w:id="16"/>
     </w:p>
     <w:p>
       <w:pPr>
         <w:pStyle w:val="NormalTesis"/>
       </w:pPr>
+      <w:r>
+        <w:t>En la actualidad dentro de nuestro país el incremento de la bancarización en los últimos años ha aumentado a niveles magnánimos. La adquisición de  más personas de una cuenta bancaria hace también que con esto necesiten realizan transacciones tanto en entidades financieras como en cajeros automáticos.</w:t>
+      </w:r>
+      <w:r>
+        <w:t xml:space="preserve"> </w:t>
+      </w:r>
       <w:r>
         <w:t>Según el reporte vertido por la ASFII</w:t>
       </w:r>
@@ -6530,13 +6582,8 @@
         </w:sdtContent>
       </w:sdt>
       <w:r>
-        <w:t>.</w:t>
-      </w:r>
-    </w:p>
-    <w:p>
-      <w:pPr>
-        <w:pStyle w:val="NormalTesis"/>
-      </w:pPr>
+        <w:t xml:space="preserve"> (Ver Figura 6).</w:t>
+      </w:r>
     </w:p>
     <w:p>
       <w:pPr>
@@ -6548,7 +6595,7 @@
         </w:rPr>
         <w:lastRenderedPageBreak/>
         <w:drawing>
-          <wp:inline distT="0" distB="0" distL="0" distR="0" wp14:anchorId="657DF555" wp14:editId="2C39A55B">
+          <wp:inline distT="0" distB="0" distL="0" distR="0" wp14:anchorId="3B677C4F" wp14:editId="0C18AD42">
             <wp:extent cx="5579745" cy="2975485"/>
             <wp:effectExtent l="0" t="0" r="1905" b="0"/>
             <wp:docPr id="10" name="Imagen 10"/>
@@ -6687,6 +6734,9 @@
       <w:r>
         <w:t xml:space="preserve">cifra muy significativa. </w:t>
       </w:r>
+      <w:r>
+        <w:t>Esto haciendo un tanteo simple.</w:t>
+      </w:r>
     </w:p>
     <w:p>
       <w:pPr>
@@ -6696,7 +6746,7 @@
         <w:t xml:space="preserve">Teniendo en cuenta esto </w:t>
       </w:r>
       <w:r>
-        <w:t xml:space="preserve">no es  absurdo sino que es </w:t>
+        <w:t xml:space="preserve">es </w:t>
       </w:r>
       <w:r>
         <w:t>muy habitual que en la v</w:t>
@@ -6705,19 +6755,76 @@
         <w:t xml:space="preserve">ida cotidiana </w:t>
       </w:r>
       <w:r>
-        <w:t xml:space="preserve">de una persona se tiene </w:t>
+        <w:t xml:space="preserve">de </w:t>
+      </w:r>
+      <w:r>
+        <w:t xml:space="preserve">un cliente </w:t>
+      </w:r>
+      <w:r>
+        <w:t xml:space="preserve">se </w:t>
+      </w:r>
+      <w:r>
+        <w:t>tenga</w:t>
+      </w:r>
+      <w:r>
+        <w:t xml:space="preserve"> </w:t>
       </w:r>
       <w:r>
         <w:t xml:space="preserve">inconvenientes tales como: que al </w:t>
       </w:r>
       <w:r>
-        <w:t xml:space="preserve">realizar una transacción o trámite </w:t>
-      </w:r>
-      <w:r>
-        <w:t>tropieza con que desconoce</w:t>
-      </w:r>
-      <w:r>
-        <w:t xml:space="preserve"> los horarios de atención, o no se conocía donde se encontraba la  agencia bancaria más cercana a una ubicación en particular y se ha tenido que dirigir alguna agencia céntrica conocida a sabiendas de que posiblemente se encuentre con las sillas de espera llenas de personas intentando realizar también transacciones lo cual causa perder tiempo valioso y dinero. </w:t>
+        <w:t xml:space="preserve">realizar una transacción </w:t>
+      </w:r>
+      <w:r>
+        <w:t>tropieza con</w:t>
+      </w:r>
+      <w:r>
+        <w:t xml:space="preserve"> el desconocimiento de</w:t>
+      </w:r>
+      <w:r>
+        <w:t xml:space="preserve"> horarios de atención, o no se </w:t>
+      </w:r>
+      <w:r>
+        <w:t>sabe</w:t>
+      </w:r>
+      <w:r>
+        <w:t xml:space="preserve"> </w:t>
+      </w:r>
+      <w:r>
+        <w:t>dónde</w:t>
+      </w:r>
+      <w:r>
+        <w:t xml:space="preserve"> se </w:t>
+      </w:r>
+      <w:r>
+        <w:t xml:space="preserve">encuentran las agencias bancarias </w:t>
+      </w:r>
+      <w:r>
+        <w:t xml:space="preserve">de su entidad </w:t>
+      </w:r>
+      <w:r>
+        <w:t xml:space="preserve">financiera </w:t>
+      </w:r>
+      <w:r>
+        <w:t xml:space="preserve">más cercana a </w:t>
+      </w:r>
+      <w:r>
+        <w:t>su ubicación.</w:t>
+      </w:r>
+      <w:r>
+        <w:t xml:space="preserve"> Y</w:t>
+      </w:r>
+      <w:r>
+        <w:t xml:space="preserve"> se ha tenido que dirigir alguna agencia céntrica a sabiendas de que posiblemente se encuentre con las sillas de espera llenas de personas intentando realizar también transacciones lo cual causa </w:t>
+      </w:r>
+      <w:r>
+        <w:t xml:space="preserve">perdida de tiempo valioso </w:t>
+      </w:r>
+      <w:r>
+        <w:t xml:space="preserve"> y </w:t>
+      </w:r>
+      <w:r>
+        <w:t>desprestigio de la entidad.</w:t>
       </w:r>
     </w:p>
     <w:p>
@@ -6731,13 +6838,25 @@
         <w:t>s</w:t>
       </w:r>
       <w:r>
-        <w:t xml:space="preserve"> viajes al banco también se realizan solo para preguntar sobre algún servicio y su disponibilidad</w:t>
+        <w:t xml:space="preserve"> viajes </w:t>
+      </w:r>
+      <w:r>
+        <w:t xml:space="preserve">de clientes </w:t>
+      </w:r>
+      <w:r>
+        <w:t>al banco también se realizan solo para preguntar sobre algún servicio y su disponibilidad</w:t>
       </w:r>
       <w:r>
         <w:t>,</w:t>
       </w:r>
       <w:r>
-        <w:t xml:space="preserve"> comúnmente al guardia de seguridad</w:t>
+        <w:t xml:space="preserve"> comúnmente </w:t>
+      </w:r>
+      <w:r>
+        <w:t xml:space="preserve">se consulta </w:t>
+      </w:r>
+      <w:r>
+        <w:t>al guardia de seguridad</w:t>
       </w:r>
       <w:r>
         <w:rPr>
@@ -6746,10 +6865,13 @@
         <w:t xml:space="preserve"> </w:t>
       </w:r>
       <w:r>
-        <w:t>o a la recepcionista pa</w:t>
-      </w:r>
-      <w:r>
-        <w:t xml:space="preserve">ra luego enterarse de que la transacción </w:t>
+        <w:t>o a la recepcionista</w:t>
+      </w:r>
+      <w:r>
+        <w:t>, los cuales nos indican muchas veces que</w:t>
+      </w:r>
+      <w:r>
+        <w:t xml:space="preserve"> la transacción </w:t>
       </w:r>
       <w:r>
         <w:t xml:space="preserve">o servicio que se solicitaba se podía realizar por otro medio como la </w:t>
@@ -6769,29 +6891,60 @@
           <w:b/>
           <w:i/>
         </w:rPr>
-        <w:t>cajero automático</w:t>
+        <w:t xml:space="preserve">cajero </w:t>
+      </w:r>
+      <w:r>
+        <w:rPr>
+          <w:b/>
+          <w:i/>
+        </w:rPr>
+        <w:lastRenderedPageBreak/>
+        <w:t>automático</w:t>
       </w:r>
       <w:r>
         <w:t xml:space="preserve">; </w:t>
       </w:r>
       <w:r>
-        <w:t xml:space="preserve">En este segundo caso de que la transacción se puede realizar en un cajero automático se podría tener el inconveniente de </w:t>
-      </w:r>
-      <w:r>
-        <w:lastRenderedPageBreak/>
-        <w:t xml:space="preserve">que no conoce </w:t>
-      </w:r>
-      <w:r>
-        <w:t>todos los cajeros de su Banco y</w:t>
-      </w:r>
-      <w:r>
-        <w:t xml:space="preserve"> la persona </w:t>
-      </w:r>
-      <w:r>
-        <w:t>ha tenido que consultar a algún transeúnte en la calle si conocía alguno cercano o tener que dirigirse a uno céntrico pero que posiblemente no sea el más cercano a la ubicación que encuentra</w:t>
-      </w:r>
-      <w:r>
-        <w:t xml:space="preserve"> la misma</w:t>
+        <w:t>e</w:t>
+      </w:r>
+      <w:r>
+        <w:t xml:space="preserve">n este segundo caso de que la transacción se puede realizar en un cajero automático </w:t>
+      </w:r>
+      <w:r>
+        <w:t xml:space="preserve">numerosas veces se </w:t>
+      </w:r>
+      <w:r>
+        <w:t xml:space="preserve"> </w:t>
+      </w:r>
+      <w:r>
+        <w:t>tiene</w:t>
+      </w:r>
+      <w:r>
+        <w:t xml:space="preserve"> el inconveniente de que no conoce </w:t>
+      </w:r>
+      <w:r>
+        <w:t xml:space="preserve">todos los cajeros de </w:t>
+      </w:r>
+      <w:r>
+        <w:t>la entidad</w:t>
+      </w:r>
+      <w:r>
+        <w:t xml:space="preserve"> y</w:t>
+      </w:r>
+      <w:r>
+        <w:t xml:space="preserve"> </w:t>
+      </w:r>
+      <w:r>
+        <w:t>el cliente</w:t>
+      </w:r>
+      <w:r>
+        <w:t xml:space="preserve"> </w:t>
+      </w:r>
+      <w:r>
+        <w:t xml:space="preserve">ha tenido que consultar a algún transeúnte en la calle si conocía alguno cercano o tener que dirigirse a uno céntrico </w:t>
+      </w:r>
+      <w:r>
+        <w:t>teniendo que realizar muchas veces tramos largos para llegar al cajero</w:t>
       </w:r>
       <w:r>
         <w:t xml:space="preserve">. Si bien esto no parece tan problemático existen también problemas al llegar al cajero pues no todos están en servicio y suele ser común encontrarse con el clásico mensaje </w:t>
@@ -6804,16 +6957,41 @@
         <w:t>“cajero en mantenimiento o fuera de servicio para consultas llamar al número…”</w:t>
       </w:r>
       <w:r>
-        <w:t xml:space="preserve"> o con una fila larga perdiendo </w:t>
-      </w:r>
-      <w:r>
-        <w:t>tiempo</w:t>
-      </w:r>
-      <w:r>
-        <w:t xml:space="preserve"> valioso</w:t>
-      </w:r>
-      <w:r>
-        <w:t xml:space="preserve">. </w:t>
+        <w:rPr>
+          <w:b/>
+          <w:i/>
+        </w:rPr>
+        <w:t xml:space="preserve">, </w:t>
+      </w:r>
+      <w:r>
+        <w:t xml:space="preserve"> o con una fila larga</w:t>
+      </w:r>
+      <w:r>
+        <w:t xml:space="preserve"> y en el peor de los casos que el mismo está en </w:t>
+      </w:r>
+      <w:commentRangeStart w:id="16"/>
+      <w:commentRangeStart w:id="17"/>
+      <w:r>
+        <w:t>mantenimiento</w:t>
+      </w:r>
+      <w:commentRangeEnd w:id="16"/>
+      <w:r>
+        <w:rPr>
+          <w:rStyle w:val="Refdecomentario"/>
+          <w:rFonts w:ascii="Calibri" w:hAnsi="Calibri"/>
+        </w:rPr>
+        <w:commentReference w:id="16"/>
+      </w:r>
+      <w:commentRangeEnd w:id="17"/>
+      <w:r>
+        <w:rPr>
+          <w:rStyle w:val="Refdecomentario"/>
+          <w:rFonts w:ascii="Calibri" w:hAnsi="Calibri"/>
+        </w:rPr>
+        <w:commentReference w:id="17"/>
+      </w:r>
+      <w:r>
+        <w:t>.</w:t>
       </w:r>
     </w:p>
     <w:p>
@@ -6836,7 +7014,12 @@
         <w:t>a princ</w:t>
       </w:r>
       <w:r>
-        <w:t xml:space="preserve">ipios, fines y quincenas de mes, además de las </w:t>
+        <w:t>ipios, fines y quincenas de mes, a</w:t>
+      </w:r>
+      <w:bookmarkStart w:id="18" w:name="_GoBack"/>
+      <w:bookmarkEnd w:id="18"/>
+      <w:r>
+        <w:t xml:space="preserve">demás de las </w:t>
       </w:r>
       <w:r>
         <w:t>horas pico. Causando a la par que se generen cola</w:t>
@@ -6928,14 +7111,14 @@
           <w:lang w:val="es-ES"/>
         </w:rPr>
       </w:pPr>
-      <w:bookmarkStart w:id="17" w:name="_Toc427736850"/>
+      <w:bookmarkStart w:id="19" w:name="_Toc427736850"/>
       <w:r>
         <w:rPr>
           <w:lang w:val="es-ES"/>
         </w:rPr>
         <w:t>OBJETIVOS</w:t>
       </w:r>
-      <w:bookmarkEnd w:id="17"/>
+      <w:bookmarkEnd w:id="19"/>
     </w:p>
     <w:p>
       <w:pPr>
@@ -6954,14 +7137,14 @@
       <w:pPr>
         <w:pStyle w:val="Tesis-Nivel2"/>
       </w:pPr>
-      <w:bookmarkStart w:id="18" w:name="_Toc427736851"/>
+      <w:bookmarkStart w:id="20" w:name="_Toc427736851"/>
       <w:r>
         <w:t>OBJETIVO</w:t>
       </w:r>
       <w:r>
         <w:t xml:space="preserve"> GENERAL</w:t>
       </w:r>
-      <w:bookmarkEnd w:id="18"/>
+      <w:bookmarkEnd w:id="20"/>
     </w:p>
     <w:p>
       <w:pPr>
@@ -6982,11 +7165,11 @@
       <w:pPr>
         <w:pStyle w:val="Tesis-Nivel2"/>
       </w:pPr>
-      <w:bookmarkStart w:id="19" w:name="_Toc427736852"/>
+      <w:bookmarkStart w:id="21" w:name="_Toc427736852"/>
       <w:r>
         <w:t>OBJETIVOS ESPECÍFICOS</w:t>
       </w:r>
-      <w:bookmarkEnd w:id="19"/>
+      <w:bookmarkEnd w:id="21"/>
     </w:p>
     <w:p>
       <w:pPr>
@@ -6994,6 +7177,7 @@
         <w:ind w:firstLine="360"/>
       </w:pPr>
       <w:r>
+        <w:lastRenderedPageBreak/>
         <w:t>Desarrollar tres componentes del sistema que serán descritos a continuación:</w:t>
       </w:r>
     </w:p>
@@ -7011,7 +7195,6 @@
           <w:b/>
           <w:i/>
         </w:rPr>
-        <w:lastRenderedPageBreak/>
         <w:t>Aplicativo Web BackOffice y Web Service de Puntos (con tecnología: SOAP)</w:t>
       </w:r>
       <w:r>
@@ -7173,16 +7356,16 @@
           <w:lang w:val="es-ES"/>
         </w:rPr>
       </w:pPr>
-      <w:bookmarkStart w:id="20" w:name="_Toc403927335"/>
-      <w:bookmarkStart w:id="21" w:name="_Toc427736853"/>
+      <w:bookmarkStart w:id="22" w:name="_Toc403927335"/>
+      <w:bookmarkStart w:id="23" w:name="_Toc427736853"/>
       <w:r>
         <w:rPr>
           <w:lang w:val="es-ES"/>
         </w:rPr>
         <w:t>JUSTIFICACIÓN</w:t>
       </w:r>
-      <w:bookmarkEnd w:id="20"/>
-      <w:bookmarkEnd w:id="21"/>
+      <w:bookmarkEnd w:id="22"/>
+      <w:bookmarkEnd w:id="23"/>
     </w:p>
     <w:p>
       <w:pPr>
@@ -7263,24 +7446,15 @@
     <w:p>
       <w:pPr>
         <w:pStyle w:val="Tesis-Nivel2"/>
-        <w:rPr>
-          <w:lang w:val="es-ES"/>
-        </w:rPr>
-      </w:pPr>
-      <w:bookmarkStart w:id="22" w:name="_Toc403927336"/>
-      <w:bookmarkStart w:id="23" w:name="_Toc427736854"/>
-      <w:r>
-        <w:rPr>
-          <w:lang w:val="es-ES"/>
-        </w:rPr>
+      </w:pPr>
+      <w:bookmarkStart w:id="24" w:name="_Toc403927336"/>
+      <w:bookmarkStart w:id="25" w:name="_Toc427736854"/>
+      <w:r>
         <w:t>TÉCNICA</w:t>
       </w:r>
-      <w:bookmarkEnd w:id="22"/>
-      <w:bookmarkEnd w:id="23"/>
-      <w:r>
-        <w:rPr>
-          <w:lang w:val="es-ES"/>
-        </w:rPr>
+      <w:bookmarkEnd w:id="24"/>
+      <w:bookmarkEnd w:id="25"/>
+      <w:r>
         <w:t xml:space="preserve"> </w:t>
       </w:r>
     </w:p>
@@ -7304,21 +7478,14 @@
     <w:p>
       <w:pPr>
         <w:pStyle w:val="Tesis-Nivel2"/>
-        <w:rPr>
-          <w:lang w:val="es-ES"/>
-        </w:rPr>
-      </w:pPr>
-      <w:bookmarkStart w:id="24" w:name="_Toc403927337"/>
-      <w:bookmarkStart w:id="25" w:name="_Toc427736855"/>
-      <w:r>
-        <w:rPr>
-          <w:lang w:val="es-ES"/>
-        </w:rPr>
-        <w:lastRenderedPageBreak/>
+      </w:pPr>
+      <w:bookmarkStart w:id="26" w:name="_Toc403927337"/>
+      <w:bookmarkStart w:id="27" w:name="_Toc427736855"/>
+      <w:r>
         <w:t>SOCIAL</w:t>
       </w:r>
-      <w:bookmarkEnd w:id="24"/>
-      <w:bookmarkEnd w:id="25"/>
+      <w:bookmarkEnd w:id="26"/>
+      <w:bookmarkEnd w:id="27"/>
     </w:p>
     <w:p>
       <w:pPr>
@@ -7410,20 +7577,14 @@
     <w:p>
       <w:pPr>
         <w:pStyle w:val="Tesis-Nivel2"/>
-        <w:rPr>
-          <w:lang w:val="es-ES"/>
-        </w:rPr>
-      </w:pPr>
-      <w:bookmarkStart w:id="26" w:name="_Toc403927338"/>
-      <w:bookmarkStart w:id="27" w:name="_Toc427736856"/>
-      <w:r>
-        <w:rPr>
-          <w:lang w:val="es-ES"/>
-        </w:rPr>
+      </w:pPr>
+      <w:bookmarkStart w:id="28" w:name="_Toc403927338"/>
+      <w:bookmarkStart w:id="29" w:name="_Toc427736856"/>
+      <w:r>
         <w:t>ECONÓMICA</w:t>
       </w:r>
-      <w:bookmarkEnd w:id="26"/>
-      <w:bookmarkEnd w:id="27"/>
+      <w:bookmarkEnd w:id="28"/>
+      <w:bookmarkEnd w:id="29"/>
     </w:p>
     <w:p>
       <w:pPr>
@@ -7499,16 +7660,16 @@
           <w:lang w:val="es-ES"/>
         </w:rPr>
       </w:pPr>
-      <w:bookmarkStart w:id="28" w:name="_Toc403927339"/>
-      <w:bookmarkStart w:id="29" w:name="_Toc427736857"/>
+      <w:bookmarkStart w:id="30" w:name="_Toc403927339"/>
+      <w:bookmarkStart w:id="31" w:name="_Toc427736857"/>
       <w:r>
         <w:rPr>
           <w:lang w:val="es-ES"/>
         </w:rPr>
         <w:t>LÍMITES Y ALCANCES</w:t>
       </w:r>
-      <w:bookmarkEnd w:id="28"/>
-      <w:bookmarkEnd w:id="29"/>
+      <w:bookmarkEnd w:id="30"/>
+      <w:bookmarkEnd w:id="31"/>
     </w:p>
     <w:p>
       <w:pPr>
@@ -7552,17 +7713,14 @@
         </w:numPr>
       </w:pPr>
       <w:r>
+        <w:lastRenderedPageBreak/>
         <w:t xml:space="preserve">Se generara un Servicio Web </w:t>
       </w:r>
       <w:r>
         <w:t xml:space="preserve">Rest en formato de objetos JSON </w:t>
       </w:r>
       <w:r>
-        <w:t xml:space="preserve">Cascara que será consumido por el celular. Este Servicio Se comunicara únicamente  con el Servicio </w:t>
-      </w:r>
-      <w:r>
-        <w:lastRenderedPageBreak/>
-        <w:t>Web de Puntos mediante un único puerto habilitado entre ambos para tener un nivel de seguridad alto.</w:t>
+        <w:t>Cascara que será consumido por el celular. Este Servicio Se comunicara únicamente  con el Servicio Web de Puntos mediante un único puerto habilitado entre ambos para tener un nivel de seguridad alto.</w:t>
       </w:r>
     </w:p>
     <w:p>
@@ -7656,63 +7814,63 @@
           <w:lang w:val="es-ES"/>
         </w:rPr>
       </w:pPr>
-      <w:bookmarkStart w:id="30" w:name="_Toc403927341"/>
-      <w:bookmarkStart w:id="31" w:name="_Toc427736858"/>
+      <w:bookmarkStart w:id="32" w:name="_Toc403927341"/>
+      <w:bookmarkStart w:id="33" w:name="_Toc427736858"/>
       <w:r>
         <w:rPr>
           <w:lang w:val="es-ES"/>
         </w:rPr>
         <w:t>PLANIFICACIÓN</w:t>
-      </w:r>
-      <w:bookmarkEnd w:id="30"/>
-      <w:bookmarkEnd w:id="31"/>
-    </w:p>
-    <w:p>
-      <w:pPr>
-        <w:pStyle w:val="NormalTesis"/>
-      </w:pPr>
-      <w:r>
-        <w:t xml:space="preserve">Se hizo uso de la metodología del Marco Lógico para mostrar la planificación que se tiene prevista para el desarrollo de la aplicación. Ver (ANEXO </w:t>
-      </w:r>
-      <w:r>
-        <w:t>3</w:t>
-      </w:r>
-      <w:r>
-        <w:t>).</w:t>
-      </w:r>
-    </w:p>
-    <w:p>
-      <w:pPr>
-        <w:pStyle w:val="NormalTesis"/>
-      </w:pPr>
-    </w:p>
-    <w:p>
-      <w:pPr>
-        <w:pStyle w:val="Tesis-Nivel1"/>
-      </w:pPr>
-      <w:bookmarkStart w:id="32" w:name="_Toc403927342"/>
-      <w:bookmarkStart w:id="33" w:name="_Toc427736859"/>
-      <w:r>
-        <w:t>MARCO TEÓRICO</w:t>
       </w:r>
       <w:bookmarkEnd w:id="32"/>
       <w:bookmarkEnd w:id="33"/>
     </w:p>
-    <w:p/>
-    <w:p>
-      <w:pPr>
-        <w:pStyle w:val="Tesis-Nivel2"/>
-      </w:pPr>
-      <w:bookmarkStart w:id="34" w:name="_Toc403927343"/>
-      <w:bookmarkStart w:id="35" w:name="_Toc427736860"/>
-      <w:r>
-        <w:t>APLICACIÓN</w:t>
-      </w:r>
-      <w:r>
-        <w:t xml:space="preserve"> MOVIL</w:t>
+    <w:p>
+      <w:pPr>
+        <w:pStyle w:val="NormalTesis"/>
+      </w:pPr>
+      <w:r>
+        <w:t xml:space="preserve">Se hizo uso de la metodología del Marco Lógico para mostrar la planificación que se tiene prevista para el desarrollo de la aplicación. Ver (ANEXO </w:t>
+      </w:r>
+      <w:r>
+        <w:t>3</w:t>
+      </w:r>
+      <w:r>
+        <w:t>).</w:t>
+      </w:r>
+    </w:p>
+    <w:p>
+      <w:pPr>
+        <w:pStyle w:val="NormalTesis"/>
+      </w:pPr>
+    </w:p>
+    <w:p>
+      <w:pPr>
+        <w:pStyle w:val="Tesis-Nivel1"/>
+      </w:pPr>
+      <w:bookmarkStart w:id="34" w:name="_Toc403927342"/>
+      <w:bookmarkStart w:id="35" w:name="_Toc427736859"/>
+      <w:r>
+        <w:t>MARCO TEÓRICO</w:t>
       </w:r>
       <w:bookmarkEnd w:id="34"/>
       <w:bookmarkEnd w:id="35"/>
+    </w:p>
+    <w:p/>
+    <w:p>
+      <w:pPr>
+        <w:pStyle w:val="Tesis-Nivel2"/>
+      </w:pPr>
+      <w:bookmarkStart w:id="36" w:name="_Toc403927343"/>
+      <w:bookmarkStart w:id="37" w:name="_Toc427736860"/>
+      <w:r>
+        <w:t>APLICACIÓN</w:t>
+      </w:r>
+      <w:r>
+        <w:t xml:space="preserve"> MOVIL</w:t>
+      </w:r>
+      <w:bookmarkEnd w:id="36"/>
+      <w:bookmarkEnd w:id="37"/>
     </w:p>
     <w:p>
       <w:pPr>
@@ -7899,13 +8057,13 @@
       <w:pPr>
         <w:pStyle w:val="Tesis-Nivel2"/>
       </w:pPr>
-      <w:bookmarkStart w:id="36" w:name="_Toc403927344"/>
-      <w:bookmarkStart w:id="37" w:name="_Toc427736861"/>
+      <w:bookmarkStart w:id="38" w:name="_Toc403927344"/>
+      <w:bookmarkStart w:id="39" w:name="_Toc427736861"/>
       <w:r>
         <w:t>ANDROID</w:t>
       </w:r>
-      <w:bookmarkEnd w:id="36"/>
-      <w:bookmarkEnd w:id="37"/>
+      <w:bookmarkEnd w:id="38"/>
+      <w:bookmarkEnd w:id="39"/>
     </w:p>
     <w:p>
       <w:pPr>
@@ -7928,6 +8086,7 @@
         <w:ind w:left="360"/>
       </w:pPr>
       <w:r>
+        <w:lastRenderedPageBreak/>
         <w:t>“</w:t>
       </w:r>
       <w:r>
@@ -7952,11 +8111,7 @@
         <w:t xml:space="preserve">creado para una amplia gama de dispositivos con diferentes factores y formas. Los </w:t>
       </w:r>
       <w:r>
-        <w:t xml:space="preserve">principales </w:t>
-      </w:r>
-      <w:r>
-        <w:lastRenderedPageBreak/>
-        <w:t>propósitos de Android es  crear plataforma</w:t>
+        <w:t>principales propósitos de Android es  crear plataforma</w:t>
       </w:r>
       <w:r>
         <w:t>s</w:t>
@@ -8036,13 +8191,13 @@
       <w:pPr>
         <w:pStyle w:val="Tesis-Nivel2"/>
       </w:pPr>
-      <w:bookmarkStart w:id="38" w:name="_Toc403927345"/>
-      <w:bookmarkStart w:id="39" w:name="_Toc427736862"/>
+      <w:bookmarkStart w:id="40" w:name="_Toc403927345"/>
+      <w:bookmarkStart w:id="41" w:name="_Toc427736862"/>
       <w:r>
         <w:t>GOOGLE MAPS</w:t>
       </w:r>
-      <w:bookmarkEnd w:id="38"/>
-      <w:bookmarkEnd w:id="39"/>
+      <w:bookmarkEnd w:id="40"/>
+      <w:bookmarkEnd w:id="41"/>
     </w:p>
     <w:p>
       <w:pPr>
@@ -8052,7 +8207,7 @@
       <w:r>
         <w:t xml:space="preserve">Google Maps es un servidor de aplicaciones de mapas en la </w:t>
       </w:r>
-      <w:hyperlink r:id="rId18" w:tooltip="Web" w:history="1">
+      <w:hyperlink r:id="rId19" w:tooltip="Web" w:history="1">
         <w:r>
           <w:rPr>
             <w:rStyle w:val="Hipervnculo"/>
@@ -8068,7 +8223,7 @@
       <w:r>
         <w:t xml:space="preserve">ce a </w:t>
       </w:r>
-      <w:hyperlink r:id="rId19" w:tooltip="Google" w:history="1">
+      <w:hyperlink r:id="rId20" w:tooltip="Google" w:history="1">
         <w:r>
           <w:rPr>
             <w:rStyle w:val="Hipervnculo"/>
@@ -8081,7 +8236,7 @@
       <w:r>
         <w:t xml:space="preserve">. Ofrece imágenes de </w:t>
       </w:r>
-      <w:hyperlink r:id="rId20" w:tooltip="Mapa" w:history="1">
+      <w:hyperlink r:id="rId21" w:tooltip="Mapa" w:history="1">
         <w:r>
           <w:rPr>
             <w:rStyle w:val="Hipervnculo"/>
@@ -8094,7 +8249,7 @@
       <w:r>
         <w:t xml:space="preserve"> desplazables, así como </w:t>
       </w:r>
-      <w:hyperlink r:id="rId21" w:tooltip="Fotografía" w:history="1">
+      <w:hyperlink r:id="rId22" w:tooltip="Fotografía" w:history="1">
         <w:r>
           <w:rPr>
             <w:rStyle w:val="Hipervnculo"/>
@@ -8107,7 +8262,7 @@
       <w:r>
         <w:t xml:space="preserve"> por </w:t>
       </w:r>
-      <w:hyperlink r:id="rId22" w:tooltip="Satélite artificial" w:history="1">
+      <w:hyperlink r:id="rId23" w:tooltip="Satélite artificial" w:history="1">
         <w:r>
           <w:rPr>
             <w:rStyle w:val="Hipervnculo"/>
@@ -8120,7 +8275,7 @@
       <w:r>
         <w:t xml:space="preserve"> del </w:t>
       </w:r>
-      <w:hyperlink r:id="rId23" w:tooltip="Tierra" w:history="1">
+      <w:hyperlink r:id="rId24" w:tooltip="Tierra" w:history="1">
         <w:r>
           <w:rPr>
             <w:rStyle w:val="Hipervnculo"/>
@@ -8133,7 +8288,7 @@
       <w:r>
         <w:t xml:space="preserve"> e incluso la ruta entre diferentes ubicaciones o imágenes a pie de calle </w:t>
       </w:r>
-      <w:hyperlink r:id="rId24" w:tooltip="Google Street View" w:history="1">
+      <w:hyperlink r:id="rId25" w:tooltip="Google Street View" w:history="1">
         <w:r>
           <w:rPr>
             <w:rStyle w:val="Hipervnculo"/>
@@ -8146,7 +8301,7 @@
       <w:r>
         <w:t xml:space="preserve">. Desde el </w:t>
       </w:r>
-      <w:hyperlink r:id="rId25" w:tooltip="6 de octubre" w:history="1">
+      <w:hyperlink r:id="rId26" w:tooltip="6 de octubre" w:history="1">
         <w:r>
           <w:rPr>
             <w:rStyle w:val="Hipervnculo"/>
@@ -8159,7 +8314,7 @@
       <w:r>
         <w:t xml:space="preserve"> de </w:t>
       </w:r>
-      <w:hyperlink r:id="rId26" w:tooltip="2005" w:history="1">
+      <w:hyperlink r:id="rId27" w:tooltip="2005" w:history="1">
         <w:r>
           <w:rPr>
             <w:rStyle w:val="Hipervnculo"/>
@@ -8207,22 +8362,19 @@
           <w:numId w:val="0"/>
         </w:numPr>
         <w:ind w:left="993"/>
-        <w:rPr>
-          <w:lang w:val="es-ES"/>
-        </w:rPr>
       </w:pPr>
     </w:p>
     <w:p>
       <w:pPr>
         <w:pStyle w:val="Tesis-Nivel2"/>
       </w:pPr>
-      <w:bookmarkStart w:id="40" w:name="_Toc403927346"/>
-      <w:bookmarkStart w:id="41" w:name="_Toc427736863"/>
+      <w:bookmarkStart w:id="42" w:name="_Toc403927346"/>
+      <w:bookmarkStart w:id="43" w:name="_Toc427736863"/>
       <w:r>
         <w:t>GOOGLE MAP MARKER</w:t>
       </w:r>
-      <w:bookmarkEnd w:id="40"/>
-      <w:bookmarkEnd w:id="41"/>
+      <w:bookmarkEnd w:id="42"/>
+      <w:bookmarkEnd w:id="43"/>
     </w:p>
     <w:p>
       <w:pPr>
@@ -8241,7 +8393,7 @@
         </w:rPr>
         <w:t xml:space="preserve"> (estilizado cartógrafo Google) es un servicio lanzado por </w:t>
       </w:r>
-      <w:hyperlink r:id="rId27" w:tooltip="Google" w:history="1">
+      <w:hyperlink r:id="rId28" w:tooltip="Google" w:history="1">
         <w:r>
           <w:rPr>
             <w:rStyle w:val="Hipervnculo"/>
@@ -8257,7 +8409,7 @@
         </w:rPr>
         <w:t xml:space="preserve"> en junio de 2008, diseñado para ampliar el alcance del servicio que actualmente ofrece </w:t>
       </w:r>
-      <w:hyperlink r:id="rId28" w:tooltip="Google Maps" w:history="1">
+      <w:hyperlink r:id="rId29" w:tooltip="Google Maps" w:history="1">
         <w:r>
           <w:rPr>
             <w:rStyle w:val="Hipervnculo"/>
@@ -8363,17 +8515,14 @@
           <w:numId w:val="0"/>
         </w:numPr>
         <w:ind w:left="993"/>
-        <w:rPr>
-          <w:lang w:val="es-ES"/>
-        </w:rPr>
       </w:pPr>
     </w:p>
     <w:p>
       <w:pPr>
         <w:pStyle w:val="Tesis-Nivel2"/>
       </w:pPr>
-      <w:bookmarkStart w:id="42" w:name="_Toc403927347"/>
-      <w:bookmarkStart w:id="43" w:name="_Toc427736864"/>
+      <w:bookmarkStart w:id="44" w:name="_Toc403927347"/>
+      <w:bookmarkStart w:id="45" w:name="_Toc427736864"/>
       <w:r>
         <w:t xml:space="preserve">API </w:t>
       </w:r>
@@ -8383,8 +8532,8 @@
       <w:r>
         <w:t xml:space="preserve"> MAPS</w:t>
       </w:r>
-      <w:bookmarkEnd w:id="42"/>
-      <w:bookmarkEnd w:id="43"/>
+      <w:bookmarkEnd w:id="44"/>
+      <w:bookmarkEnd w:id="45"/>
     </w:p>
     <w:p>
       <w:pPr>
@@ -8497,8 +8646,8 @@
           <w:rFonts w:eastAsia="Arial"/>
         </w:rPr>
       </w:pPr>
-      <w:bookmarkStart w:id="44" w:name="_Toc403927348"/>
-      <w:bookmarkStart w:id="45" w:name="_Toc427736865"/>
+      <w:bookmarkStart w:id="46" w:name="_Toc403927348"/>
+      <w:bookmarkStart w:id="47" w:name="_Toc427736865"/>
       <w:r>
         <w:t>GEO</w:t>
       </w:r>
@@ -8618,8 +8767,8 @@
         </w:rPr>
         <w:t>ÓN</w:t>
       </w:r>
-      <w:bookmarkEnd w:id="44"/>
-      <w:bookmarkEnd w:id="45"/>
+      <w:bookmarkEnd w:id="46"/>
+      <w:bookmarkEnd w:id="47"/>
     </w:p>
     <w:p>
       <w:pPr>
@@ -12827,6 +12976,7 @@
           <w:rFonts w:eastAsia="Arial"/>
           <w:spacing w:val="1"/>
         </w:rPr>
+        <w:lastRenderedPageBreak/>
         <w:t>S</w:t>
       </w:r>
       <w:r>
@@ -13578,7 +13728,6 @@
         <w:rPr>
           <w:rFonts w:eastAsia="Arial"/>
         </w:rPr>
-        <w:lastRenderedPageBreak/>
         <w:t>a</w:t>
       </w:r>
       <w:r>
@@ -14342,18 +14491,12 @@
     <w:p>
       <w:pPr>
         <w:pStyle w:val="Tesis-Nivel2"/>
-        <w:rPr>
-          <w:lang w:val="es-ES"/>
-        </w:rPr>
-      </w:pPr>
-      <w:bookmarkStart w:id="46" w:name="_Toc427736866"/>
-      <w:r>
-        <w:rPr>
-          <w:lang w:val="es-ES"/>
-        </w:rPr>
+      </w:pPr>
+      <w:bookmarkStart w:id="48" w:name="_Toc427736866"/>
+      <w:r>
         <w:t>ARQUITECTURA ORIENTADA A SERVICIOS (SOA)</w:t>
       </w:r>
-      <w:bookmarkEnd w:id="46"/>
+      <w:bookmarkEnd w:id="48"/>
     </w:p>
     <w:p>
       <w:pPr>
@@ -14441,11 +14584,11 @@
         <w:ind w:left="708"/>
       </w:pPr>
       <w:r>
-        <w:t xml:space="preserve">Antes de una de las partes (solicitante) puede ponerse en contacto con otro (proveedor) para obtenerlos servicios, el solicitante debe localizar un proveedor apropiado. Este proceso se conoce como descubrimiento. Diferentes mecanismos pueden ser utilizados en el proceso, tales como la búsqueda de los servicios </w:t>
+        <w:t xml:space="preserve">Antes de una de las partes (solicitante) puede ponerse en contacto con otro (proveedor) para obtenerlos servicios, el solicitante debe localizar un proveedor apropiado. Este proceso se conoce como descubrimiento. Diferentes mecanismos </w:t>
       </w:r>
       <w:r>
         <w:lastRenderedPageBreak/>
-        <w:t>enumerados en un sitio web, la búsqueda de un directorio, o localizar el proveedor a través de un marco que apoye el descubrimiento.</w:t>
+        <w:t>pueden ser utilizados en el proceso, tales como la búsqueda de los servicios enumerados en un sitio web, la búsqueda de un directorio, o localizar el proveedor a través de un marco que apoye el descubrimiento.</w:t>
       </w:r>
     </w:p>
     <w:p>
@@ -14592,11 +14735,11 @@
       <w:pPr>
         <w:pStyle w:val="Tesis-Nivel2"/>
       </w:pPr>
-      <w:bookmarkStart w:id="47" w:name="_Toc427736867"/>
+      <w:bookmarkStart w:id="49" w:name="_Toc427736867"/>
       <w:r>
         <w:t>SERVICIO WEB con SOAP (WEB SERVICE SOAP)</w:t>
       </w:r>
-      <w:bookmarkEnd w:id="47"/>
+      <w:bookmarkEnd w:id="49"/>
     </w:p>
     <w:p>
       <w:pPr>
@@ -14700,10 +14843,8 @@
           <w:ilvl w:val="0"/>
           <w:numId w:val="0"/>
         </w:numPr>
-        <w:jc w:val="left"/>
-        <w:rPr>
-          <w:rFonts w:eastAsia="Arial"/>
-          <w:lang w:val="es-ES"/>
+        <w:rPr>
+          <w:rFonts w:eastAsia="Arial"/>
         </w:rPr>
       </w:pPr>
     </w:p>
@@ -14711,11 +14852,11 @@
       <w:pPr>
         <w:pStyle w:val="Tesis-Nivel2"/>
       </w:pPr>
-      <w:bookmarkStart w:id="48" w:name="_Toc427736868"/>
+      <w:bookmarkStart w:id="50" w:name="_Toc427736868"/>
       <w:r>
         <w:t>SOAP</w:t>
       </w:r>
-      <w:bookmarkEnd w:id="48"/>
+      <w:bookmarkEnd w:id="50"/>
     </w:p>
     <w:p>
       <w:pPr>
@@ -14776,11 +14917,11 @@
       <w:pPr>
         <w:pStyle w:val="Tesis-Nivel3"/>
       </w:pPr>
-      <w:bookmarkStart w:id="49" w:name="_Toc427736869"/>
+      <w:bookmarkStart w:id="51" w:name="_Toc427736869"/>
       <w:r>
         <w:t>COMO TRABAJA SOAP</w:t>
       </w:r>
-      <w:bookmarkEnd w:id="49"/>
+      <w:bookmarkEnd w:id="51"/>
     </w:p>
     <w:p>
       <w:pPr>
@@ -14801,7 +14942,7 @@
           <w:noProof/>
         </w:rPr>
         <w:drawing>
-          <wp:inline distT="0" distB="0" distL="0" distR="0" wp14:anchorId="3A8967FB" wp14:editId="4466CC71">
+          <wp:inline distT="0" distB="0" distL="0" distR="0" wp14:anchorId="11CF7FAC" wp14:editId="6061B649">
             <wp:extent cx="4206240" cy="2506828"/>
             <wp:effectExtent l="0" t="0" r="3810" b="8255"/>
             <wp:docPr id="9" name="Imagen 9"/>
@@ -14816,7 +14957,7 @@
                     <pic:cNvPicPr/>
                   </pic:nvPicPr>
                   <pic:blipFill rotWithShape="1">
-                    <a:blip r:embed="rId29"/>
+                    <a:blip r:embed="rId30"/>
                     <a:srcRect l="26801" t="19105" r="4046" b="7622"/>
                     <a:stretch/>
                   </pic:blipFill>
@@ -15023,14 +15164,14 @@
           <w:rFonts w:eastAsia="Arial"/>
         </w:rPr>
       </w:pPr>
-      <w:bookmarkStart w:id="50" w:name="_Toc427736870"/>
+      <w:bookmarkStart w:id="52" w:name="_Toc427736870"/>
       <w:r>
         <w:rPr>
           <w:rFonts w:eastAsia="Arial"/>
         </w:rPr>
         <w:t>WEB SERVICE REST</w:t>
       </w:r>
-      <w:bookmarkEnd w:id="50"/>
+      <w:bookmarkEnd w:id="52"/>
     </w:p>
     <w:p>
       <w:pPr>
@@ -15147,7 +15288,7 @@
         </w:rPr>
         <w:t> </w:t>
       </w:r>
-      <w:hyperlink r:id="rId30" w:tooltip="XML" w:history="1">
+      <w:hyperlink r:id="rId31" w:tooltip="XML" w:history="1">
         <w:r>
           <w:rPr>
             <w:rStyle w:val="Hipervnculo"/>
@@ -15181,7 +15322,7 @@
         </w:rPr>
         <w:t> </w:t>
       </w:r>
-      <w:hyperlink r:id="rId31" w:tooltip="HTTP" w:history="1">
+      <w:hyperlink r:id="rId32" w:tooltip="HTTP" w:history="1">
         <w:r>
           <w:rPr>
             <w:rStyle w:val="Hipervnculo"/>
@@ -15206,7 +15347,7 @@
         </w:rPr>
         <w:t> </w:t>
       </w:r>
-      <w:hyperlink r:id="rId32" w:tooltip="Servicio web" w:history="1">
+      <w:hyperlink r:id="rId33" w:tooltip="Servicio web" w:history="1">
         <w:r>
           <w:rPr>
             <w:rStyle w:val="Hipervnculo"/>
@@ -15228,7 +15369,7 @@
         </w:rPr>
         <w:t> </w:t>
       </w:r>
-      <w:hyperlink r:id="rId33" w:tooltip="SOAP" w:history="1">
+      <w:hyperlink r:id="rId34" w:tooltip="SOAP" w:history="1">
         <w:r>
           <w:rPr>
             <w:rStyle w:val="Hipervnculo"/>
@@ -15253,7 +15394,7 @@
         </w:rPr>
         <w:t> </w:t>
       </w:r>
-      <w:hyperlink r:id="rId34" w:tooltip="XMLHttpRequest" w:history="1">
+      <w:hyperlink r:id="rId35" w:tooltip="XMLHttpRequest" w:history="1">
         <w:r>
           <w:rPr>
             <w:rStyle w:val="Hipervnculo"/>
@@ -15287,7 +15428,7 @@
         </w:rPr>
         <w:t> </w:t>
       </w:r>
-      <w:hyperlink r:id="rId35" w:tooltip="Remote Procedure Call" w:history="1">
+      <w:hyperlink r:id="rId36" w:tooltip="Remote Procedure Call" w:history="1">
         <w:r>
           <w:rPr>
             <w:rStyle w:val="Hipervnculo"/>
@@ -15343,7 +15484,7 @@
       <w:r>
         <w:t xml:space="preserve">causan cierta confusión en las discusiones técnicas, aunque </w:t>
       </w:r>
-      <w:hyperlink r:id="rId36" w:tooltip="Remote Procedure Call" w:history="1">
+      <w:hyperlink r:id="rId37" w:tooltip="Remote Procedure Call" w:history="1">
         <w:r>
           <w:rPr>
             <w:rStyle w:val="Hipervnculo"/>
@@ -15433,7 +15574,7 @@
         </w:rPr>
         <w:t> </w:t>
       </w:r>
-      <w:hyperlink r:id="rId37" w:tooltip="Protocolo sin estado" w:history="1">
+      <w:hyperlink r:id="rId38" w:tooltip="Protocolo sin estado" w:history="1">
         <w:r>
           <w:rPr>
             <w:rStyle w:val="Hipervnculo"/>
@@ -15545,7 +15686,7 @@
         </w:rPr>
         <w:t> </w:t>
       </w:r>
-      <w:hyperlink r:id="rId38" w:tooltip="CRUD" w:history="1">
+      <w:hyperlink r:id="rId39" w:tooltip="CRUD" w:history="1">
         <w:r>
           <w:rPr>
             <w:rStyle w:val="Hipervnculo"/>
@@ -15600,7 +15741,7 @@
         </w:rPr>
         <w:t> </w:t>
       </w:r>
-      <w:hyperlink r:id="rId39" w:tooltip="Uniform Resource Identifier" w:history="1">
+      <w:hyperlink r:id="rId40" w:tooltip="Uniform Resource Identifier" w:history="1">
         <w:r>
           <w:rPr>
             <w:rStyle w:val="Hipervnculo"/>
@@ -15650,7 +15791,7 @@
         </w:rPr>
         <w:t> </w:t>
       </w:r>
-      <w:hyperlink r:id="rId40" w:tooltip="HTML" w:history="1">
+      <w:hyperlink r:id="rId41" w:tooltip="HTML" w:history="1">
         <w:r>
           <w:rPr>
             <w:rStyle w:val="Hipervnculo"/>
@@ -15675,7 +15816,7 @@
         </w:rPr>
         <w:t> </w:t>
       </w:r>
-      <w:hyperlink r:id="rId41" w:tooltip="XML" w:history="1">
+      <w:hyperlink r:id="rId42" w:tooltip="XML" w:history="1">
         <w:r>
           <w:rPr>
             <w:rStyle w:val="Hipervnculo"/>
@@ -15705,14 +15846,14 @@
           <w:rFonts w:eastAsia="Arial"/>
         </w:rPr>
       </w:pPr>
-      <w:bookmarkStart w:id="51" w:name="_Toc427736871"/>
+      <w:bookmarkStart w:id="53" w:name="_Toc427736871"/>
       <w:r>
         <w:rPr>
           <w:rFonts w:eastAsia="Arial"/>
         </w:rPr>
         <w:t>GITHUP</w:t>
       </w:r>
-      <w:bookmarkEnd w:id="51"/>
+      <w:bookmarkEnd w:id="53"/>
     </w:p>
     <w:p>
       <w:pPr>
@@ -15808,7 +15949,6 @@
         </w:numPr>
         <w:rPr>
           <w:rFonts w:eastAsia="Arial"/>
-          <w:lang w:val="es-ES"/>
         </w:rPr>
       </w:pPr>
     </w:p>
@@ -15819,10 +15959,9 @@
           <w:ilvl w:val="0"/>
           <w:numId w:val="0"/>
         </w:numPr>
-        <w:ind w:left="993" w:hanging="633"/>
-        <w:rPr>
-          <w:rFonts w:eastAsia="Arial"/>
-          <w:lang w:val="es-ES"/>
+        <w:ind w:left="993"/>
+        <w:rPr>
+          <w:rFonts w:eastAsia="Arial"/>
         </w:rPr>
       </w:pPr>
     </w:p>
@@ -15830,13 +15969,13 @@
       <w:pPr>
         <w:pStyle w:val="Tesis-Nivel1"/>
       </w:pPr>
-      <w:bookmarkStart w:id="52" w:name="_Toc403927349"/>
-      <w:bookmarkStart w:id="53" w:name="_Toc427736872"/>
+      <w:bookmarkStart w:id="54" w:name="_Toc403927349"/>
+      <w:bookmarkStart w:id="55" w:name="_Toc427736872"/>
       <w:r>
         <w:t>METODOLOGÍA</w:t>
       </w:r>
-      <w:bookmarkEnd w:id="52"/>
-      <w:bookmarkEnd w:id="53"/>
+      <w:bookmarkEnd w:id="54"/>
+      <w:bookmarkEnd w:id="55"/>
     </w:p>
     <w:p>
       <w:pPr>
@@ -15858,11 +15997,11 @@
       <w:pPr>
         <w:pStyle w:val="Tesis-Nivel2"/>
       </w:pPr>
-      <w:bookmarkStart w:id="54" w:name="_Toc427736873"/>
+      <w:bookmarkStart w:id="56" w:name="_Toc427736873"/>
       <w:r>
         <w:t>MÉTODO CIENTÍFICO</w:t>
       </w:r>
-      <w:bookmarkEnd w:id="54"/>
+      <w:bookmarkEnd w:id="56"/>
     </w:p>
     <w:p>
       <w:pPr>
@@ -16571,11 +16710,11 @@
       <w:pPr>
         <w:pStyle w:val="Tesis-Nivel3"/>
       </w:pPr>
-      <w:bookmarkStart w:id="55" w:name="_Toc427736874"/>
+      <w:bookmarkStart w:id="57" w:name="_Toc427736874"/>
       <w:r>
         <w:t>ETAPAS DE MÉTODO CIENTÍFICO</w:t>
       </w:r>
-      <w:bookmarkEnd w:id="55"/>
+      <w:bookmarkEnd w:id="57"/>
     </w:p>
     <w:p>
       <w:pPr>
@@ -17141,14 +17280,14 @@
       <w:pPr>
         <w:pStyle w:val="Tesis-Nivel2"/>
       </w:pPr>
-      <w:bookmarkStart w:id="56" w:name="_Toc427736875"/>
+      <w:bookmarkStart w:id="58" w:name="_Toc427736875"/>
       <w:r>
         <w:t>METODOLOGIA DE DESARROLLO</w:t>
       </w:r>
       <w:r>
         <w:t xml:space="preserve"> SCRUM</w:t>
       </w:r>
-      <w:bookmarkEnd w:id="56"/>
+      <w:bookmarkEnd w:id="58"/>
     </w:p>
     <w:p>
       <w:pPr>
@@ -17569,7 +17708,7 @@
       <w:pPr>
         <w:pStyle w:val="Tesis-Nivel2"/>
       </w:pPr>
-      <w:bookmarkStart w:id="57" w:name="_Toc427736876"/>
+      <w:bookmarkStart w:id="59" w:name="_Toc427736876"/>
       <w:r>
         <w:t xml:space="preserve">METODOLOGÍA DE PROGRAMACIÓN </w:t>
       </w:r>
@@ -17579,7 +17718,7 @@
       <w:r>
         <w:t xml:space="preserve"> (TDD)</w:t>
       </w:r>
-      <w:bookmarkEnd w:id="57"/>
+      <w:bookmarkEnd w:id="59"/>
     </w:p>
     <w:p>
       <w:pPr>
@@ -17796,13 +17935,13 @@
       <w:pPr>
         <w:pStyle w:val="Tesis-Nivel1"/>
       </w:pPr>
-      <w:bookmarkStart w:id="58" w:name="_Toc403927350"/>
-      <w:bookmarkStart w:id="59" w:name="_Toc427736877"/>
+      <w:bookmarkStart w:id="60" w:name="_Toc403927350"/>
+      <w:bookmarkStart w:id="61" w:name="_Toc427736877"/>
       <w:r>
         <w:t>CRONOGRAMA</w:t>
       </w:r>
-      <w:bookmarkEnd w:id="58"/>
-      <w:bookmarkEnd w:id="59"/>
+      <w:bookmarkEnd w:id="60"/>
+      <w:bookmarkEnd w:id="61"/>
     </w:p>
     <w:p>
       <w:pPr>
@@ -17813,7 +17952,7 @@
           <w:noProof/>
         </w:rPr>
         <w:drawing>
-          <wp:inline distT="0" distB="0" distL="0" distR="0" wp14:anchorId="36BDF719" wp14:editId="30BD5113">
+          <wp:inline distT="0" distB="0" distL="0" distR="0" wp14:anchorId="6D0B54ED" wp14:editId="66C5F99D">
             <wp:extent cx="5579745" cy="3041831"/>
             <wp:effectExtent l="0" t="0" r="1905" b="6350"/>
             <wp:docPr id="12" name="Imagen 12"/>
@@ -17830,7 +17969,7 @@
                     </pic:cNvPicPr>
                   </pic:nvPicPr>
                   <pic:blipFill>
-                    <a:blip r:embed="rId42">
+                    <a:blip r:embed="rId43">
                       <a:extLst>
                         <a:ext uri="{28A0092B-C50C-407E-A947-70E740481C1C}">
                           <a14:useLocalDpi xmlns:a14="http://schemas.microsoft.com/office/drawing/2010/main" val="0"/>
@@ -17882,14 +18021,14 @@
           <w:noProof/>
         </w:rPr>
       </w:pPr>
-      <w:bookmarkStart w:id="60" w:name="_Toc403927351"/>
-      <w:bookmarkStart w:id="61" w:name="_Toc427736878"/>
+      <w:bookmarkStart w:id="62" w:name="_Toc403927351"/>
+      <w:bookmarkStart w:id="63" w:name="_Toc427736878"/>
       <w:r>
         <w:lastRenderedPageBreak/>
         <w:t>BIBLIOGRAFÍA</w:t>
       </w:r>
-      <w:bookmarkEnd w:id="60"/>
-      <w:bookmarkEnd w:id="61"/>
+      <w:bookmarkEnd w:id="62"/>
+      <w:bookmarkEnd w:id="63"/>
       <w:r>
         <w:fldChar w:fldCharType="begin"/>
       </w:r>
@@ -18556,14 +18695,14 @@
       <w:pPr>
         <w:pStyle w:val="Tesis-Nivel1"/>
       </w:pPr>
-      <w:bookmarkStart w:id="62" w:name="_Toc403927352"/>
-      <w:bookmarkStart w:id="63" w:name="_Toc427736879"/>
+      <w:bookmarkStart w:id="64" w:name="_Toc403927352"/>
+      <w:bookmarkStart w:id="65" w:name="_Toc427736879"/>
       <w:r>
         <w:lastRenderedPageBreak/>
         <w:t>ANEXOS</w:t>
       </w:r>
-      <w:bookmarkEnd w:id="62"/>
-      <w:bookmarkEnd w:id="63"/>
+      <w:bookmarkEnd w:id="64"/>
+      <w:bookmarkEnd w:id="65"/>
     </w:p>
     <w:p>
       <w:pPr>
@@ -18619,10 +18758,10 @@
             <o:lock v:ext="edit" aspectratio="t"/>
           </v:shapetype>
           <v:shape id="_x0000_s1029" type="#_x0000_t75" style="position:absolute;left:0;text-align:left;margin-left:45.75pt;margin-top:3.7pt;width:569.6pt;height:457.95pt;z-index:251665408;mso-position-horizontal-relative:text;mso-position-vertical-relative:text" wrapcoords="7834 56 7834 959 7064 1805 7064 2989 7562 3666 7698 4568 4075 5019 3532 5132 3532 5470 317 5583 45 5640 45 8967 543 9080 3532 9080 3532 11787 226 11956 -45 12013 -45 13874 7336 14494 7109 14550 7109 16299 1042 17821 1042 19626 2355 19908 5615 19908 5615 21431 14174 21544 21283 21544 21328 21544 21600 20359 21600 16919 14581 16299 14672 14607 14309 14494 10958 14494 10958 12689 11592 12689 17162 11900 17162 10885 18430 10885 20649 10321 20740 8572 20332 8460 17162 8178 18747 8178 20423 7726 20423 6316 17117 5470 17977 5470 20785 4794 20875 1748 13313 959 13268 56 7834 56">
-            <v:imagedata r:id="rId43" o:title=""/>
+            <v:imagedata r:id="rId44" o:title=""/>
             <w10:wrap type="tight"/>
           </v:shape>
-          <o:OLEObject Type="Embed" ProgID="Visio.Drawing.11" ShapeID="_x0000_s1029" DrawAspect="Content" ObjectID="_1501480186" r:id="rId44"/>
+          <o:OLEObject Type="Embed" ProgID="Visio.Drawing.11" ShapeID="_x0000_s1029" DrawAspect="Content" ObjectID="_1501570512" r:id="rId45"/>
         </w:pict>
       </w:r>
     </w:p>
@@ -18826,10 +18965,10 @@
         </w:rPr>
         <w:pict>
           <v:shape id="_x0000_s1030" type="#_x0000_t75" style="position:absolute;left:0;text-align:left;margin-left:66.05pt;margin-top:1.45pt;width:561.45pt;height:483.95pt;z-index:251667456;mso-position-horizontal-relative:text;mso-position-vertical-relative:text" wrapcoords="7532 43 7422 3300 8382 3471 8086 3600 8086 4843 4320 5143 3729 5229 3729 5529 369 5700 74 5743 111 9000 3397 9643 3729 9643 3729 11700 517 11914 -37 12000 -37 13671 517 13757 3729 13757 3729 14143 7237 14443 7495 14486 7495 16414 8049 16500 11262 16500 6203 16800 5612 16886 5612 17186 3655 17529 2843 17700 2843 20143 6905 20614 8529 20614 8529 21300 8566 21514 14326 21514 14363 20614 14622 20614 14732 20357 14695 19929 16357 19929 20492 19457 20529 17743 20086 17614 17686 17186 17760 16843 16874 16757 11446 16500 14732 16500 15323 16414 15323 14486 14991 14443 11446 14443 11446 12386 12923 12386 17982 11871 17982 11014 21600 10371 21600 8614 21009 8529 17982 8271 18978 8271 21415 7800 21452 6471 21009 6343 17945 6214 18018 5271 17723 5186 14068 4843 14142 3600 13809 3471 14769 3300 14622 129 14585 43 7532 43">
-            <v:imagedata r:id="rId45" o:title=""/>
+            <v:imagedata r:id="rId46" o:title=""/>
             <w10:wrap type="tight"/>
           </v:shape>
-          <o:OLEObject Type="Embed" ProgID="Visio.Drawing.11" ShapeID="_x0000_s1030" DrawAspect="Content" ObjectID="_1501480187" r:id="rId46"/>
+          <o:OLEObject Type="Embed" ProgID="Visio.Drawing.11" ShapeID="_x0000_s1030" DrawAspect="Content" ObjectID="_1501570513" r:id="rId47"/>
         </w:pict>
       </w:r>
     </w:p>
@@ -19057,7 +19196,6 @@
           <w:numId w:val="0"/>
         </w:numPr>
         <w:ind w:left="993"/>
-        <w:jc w:val="center"/>
       </w:pPr>
     </w:p>
     <w:tbl>
@@ -19721,10 +19859,6 @@
           <w:numId w:val="0"/>
         </w:numPr>
         <w:ind w:left="993"/>
-        <w:jc w:val="center"/>
-        <w:rPr>
-          <w:lang w:val="es-ES"/>
-        </w:rPr>
       </w:pPr>
     </w:p>
     <w:sectPr>
@@ -19737,6 +19871,58 @@
 </w:document>
 </file>
 
+<file path=word/comments.xml><?xml version="1.0" encoding="utf-8"?>
+<w:comments xmlns:wpc="http://schemas.microsoft.com/office/word/2010/wordprocessingCanvas" xmlns:mc="http://schemas.openxmlformats.org/markup-compatibility/2006" xmlns:o="urn:schemas-microsoft-com:office:office" xmlns:r="http://schemas.openxmlformats.org/officeDocument/2006/relationships" xmlns:m="http://schemas.openxmlformats.org/officeDocument/2006/math" xmlns:v="urn:schemas-microsoft-com:vml" xmlns:wp14="http://schemas.microsoft.com/office/word/2010/wordprocessingDrawing" xmlns:wp="http://schemas.openxmlformats.org/drawingml/2006/wordprocessingDrawing" xmlns:w10="urn:schemas-microsoft-com:office:word" xmlns:w="http://schemas.openxmlformats.org/wordprocessingml/2006/main" xmlns:w14="http://schemas.microsoft.com/office/word/2010/wordml" xmlns:wpg="http://schemas.microsoft.com/office/word/2010/wordprocessingGroup" xmlns:wpi="http://schemas.microsoft.com/office/word/2010/wordprocessingInk" xmlns:wne="http://schemas.microsoft.com/office/word/2006/wordml" xmlns:wps="http://schemas.microsoft.com/office/word/2010/wordprocessingShape" mc:Ignorable="w14 wp14">
+  <w:comment w:id="16" w:author="angel" w:date="2015-08-20T10:07:00Z" w:initials="a">
+    <w:p>
+      <w:pPr>
+        <w:pStyle w:val="Textocomentario"/>
+      </w:pPr>
+      <w:r>
+        <w:rPr>
+          <w:rStyle w:val="Refdecomentario"/>
+        </w:rPr>
+        <w:annotationRef/>
+      </w:r>
+    </w:p>
+  </w:comment>
+  <w:comment w:id="17" w:author="angel" w:date="2015-08-20T10:08:00Z" w:initials="a">
+    <w:p>
+      <w:pPr>
+        <w:pStyle w:val="Textocomentario"/>
+      </w:pPr>
+      <w:r>
+        <w:rPr>
+          <w:rStyle w:val="Refdecomentario"/>
+        </w:rPr>
+        <w:annotationRef/>
+      </w:r>
+      <w:proofErr w:type="spellStart"/>
+      <w:r>
+        <w:t>Aca</w:t>
+      </w:r>
+      <w:proofErr w:type="spellEnd"/>
+      <w:r>
+        <w:t xml:space="preserve"> podría poner el problema de la disposición de la </w:t>
+      </w:r>
+      <w:proofErr w:type="spellStart"/>
+      <w:r>
+        <w:t>asfi</w:t>
+      </w:r>
+      <w:proofErr w:type="spellEnd"/>
+      <w:r>
+        <w:t xml:space="preserve"> para cajeros con minusválidos y </w:t>
+      </w:r>
+      <w:proofErr w:type="spellStart"/>
+      <w:r>
+        <w:t>dolares</w:t>
+      </w:r>
+      <w:proofErr w:type="spellEnd"/>
+    </w:p>
+  </w:comment>
+</w:comments>
+</file>
+
 <file path=word/endnotes.xml><?xml version="1.0" encoding="utf-8"?>
 <w:endnotes xmlns:wpc="http://schemas.microsoft.com/office/word/2010/wordprocessingCanvas" xmlns:mc="http://schemas.openxmlformats.org/markup-compatibility/2006" xmlns:o="urn:schemas-microsoft-com:office:office" xmlns:r="http://schemas.openxmlformats.org/officeDocument/2006/relationships" xmlns:m="http://schemas.openxmlformats.org/officeDocument/2006/math" xmlns:v="urn:schemas-microsoft-com:vml" xmlns:wp14="http://schemas.microsoft.com/office/word/2010/wordprocessingDrawing" xmlns:wp="http://schemas.openxmlformats.org/drawingml/2006/wordprocessingDrawing" xmlns:w10="urn:schemas-microsoft-com:office:word" xmlns:w="http://schemas.openxmlformats.org/wordprocessingml/2006/main" xmlns:w14="http://schemas.microsoft.com/office/word/2010/wordml" xmlns:wpg="http://schemas.microsoft.com/office/word/2010/wordprocessingGroup" xmlns:wpi="http://schemas.microsoft.com/office/word/2010/wordprocessingInk" xmlns:wne="http://schemas.microsoft.com/office/word/2006/wordml" xmlns:wps="http://schemas.microsoft.com/office/word/2010/wordprocessingShape" mc:Ignorable="w14 wp14">
   <w:endnote w:type="separator" w:id="-1">
@@ -20131,8 +20317,21 @@
         <w:t xml:space="preserve">SOAP: </w:t>
       </w:r>
       <w:r>
-        <w:t>Simple Object Access Protocol</w:t>
-      </w:r>
+        <w:t xml:space="preserve">Simple </w:t>
+      </w:r>
+      <w:proofErr w:type="spellStart"/>
+      <w:r>
+        <w:t>Object</w:t>
+      </w:r>
+      <w:proofErr w:type="spellEnd"/>
+      <w:r>
+        <w:t xml:space="preserve"> Access </w:t>
+      </w:r>
+      <w:proofErr w:type="spellStart"/>
+      <w:r>
+        <w:t>Protocol</w:t>
+      </w:r>
+      <w:proofErr w:type="spellEnd"/>
       <w:r>
         <w:t xml:space="preserve">: Protocolo genérico independiente a la tecnología basado en SOA que se usa comúnmente en el desarrollo de Servicios Web para más información visite: </w:t>
       </w:r>
@@ -20168,7 +20367,7 @@
       </w:r>
       <w:sdt>
         <w:sdtPr>
-          <w:id w:val="1405799126"/>
+          <w:id w:val="325101285"/>
           <w:citation/>
         </w:sdtPr>
         <w:sdtContent>
@@ -20989,15 +21188,15 @@
   <w:abstractNum w:abstractNumId="7">
     <w:nsid w:val="161563F2"/>
     <w:multiLevelType w:val="hybridMultilevel"/>
-    <w:tmpl w:val="C2FCD9DC"/>
-    <w:lvl w:ilvl="0" w:tplc="4BF2D7C0">
+    <w:tmpl w:val="D22EBE88"/>
+    <w:lvl w:ilvl="0" w:tplc="13C4BF38">
       <w:start w:val="1"/>
       <w:numFmt w:val="decimal"/>
       <w:pStyle w:val="FigurasTesis"/>
       <w:lvlText w:val="Figura %1."/>
       <w:lvlJc w:val="left"/>
       <w:pPr>
-        <w:ind w:left="2160" w:hanging="360"/>
+        <w:ind w:left="1701" w:hanging="567"/>
       </w:pPr>
       <w:rPr>
         <w:rFonts w:cs="Times New Roman"/>
@@ -21049,7 +21248,7 @@
         <w14:cntxtAlts w14:val="0"/>
       </w:rPr>
     </w:lvl>
-    <w:lvl w:ilvl="1" w:tplc="0C0A0019" w:tentative="1">
+    <w:lvl w:ilvl="1" w:tplc="0C0A0019">
       <w:start w:val="1"/>
       <w:numFmt w:val="lowerLetter"/>
       <w:lvlText w:val="%2."/>
@@ -21437,18 +21636,18 @@
   <w:abstractNum w:abstractNumId="11">
     <w:nsid w:val="28160D06"/>
     <w:multiLevelType w:val="hybridMultilevel"/>
-    <w:tmpl w:val="17A2E972"/>
-    <w:lvl w:ilvl="0" w:tplc="58E6F338">
-      <w:start w:val="1"/>
-      <w:numFmt w:val="bullet"/>
+    <w:tmpl w:val="FEB62F2A"/>
+    <w:lvl w:ilvl="0" w:tplc="D5ACC826">
+      <w:start w:val="1"/>
+      <w:numFmt w:val="lowerLetter"/>
       <w:pStyle w:val="ListaTesis"/>
-      <w:lvlText w:val=""/>
+      <w:lvlText w:val="%1)"/>
       <w:lvlJc w:val="left"/>
       <w:pPr>
         <w:ind w:left="1070" w:hanging="360"/>
       </w:pPr>
       <w:rPr>
-        <w:rFonts w:ascii="Symbol" w:hAnsi="Symbol" w:hint="default"/>
+        <w:rFonts w:hint="default"/>
       </w:rPr>
     </w:lvl>
     <w:lvl w:ilvl="1" w:tplc="0C0A0003" w:tentative="1">
@@ -22073,6 +22272,105 @@
     </w:lvl>
   </w:abstractNum>
   <w:abstractNum w:abstractNumId="16">
+    <w:nsid w:val="3F6D0357"/>
+    <w:multiLevelType w:val="hybridMultilevel"/>
+    <w:tmpl w:val="8F449BA2"/>
+    <w:lvl w:ilvl="0" w:tplc="0EFC48AE">
+      <w:start w:val="1"/>
+      <w:numFmt w:val="decimal"/>
+      <w:pStyle w:val="TituloTesis"/>
+      <w:lvlText w:val="Capítulo %1."/>
+      <w:lvlJc w:val="left"/>
+      <w:pPr>
+        <w:ind w:left="720" w:hanging="360"/>
+      </w:pPr>
+      <w:rPr>
+        <w:rFonts w:ascii="Arial" w:hAnsi="Arial" w:hint="default"/>
+        <w:b/>
+        <w:i w:val="0"/>
+        <w:caps w:val="0"/>
+        <w:strike w:val="0"/>
+        <w:dstrike w:val="0"/>
+        <w:vanish w:val="0"/>
+        <w:color w:val="auto"/>
+        <w:sz w:val="32"/>
+        <w:vertAlign w:val="baseline"/>
+      </w:rPr>
+    </w:lvl>
+    <w:lvl w:ilvl="1" w:tplc="0C0A0019" w:tentative="1">
+      <w:start w:val="1"/>
+      <w:numFmt w:val="lowerLetter"/>
+      <w:lvlText w:val="%2."/>
+      <w:lvlJc w:val="left"/>
+      <w:pPr>
+        <w:ind w:left="1440" w:hanging="360"/>
+      </w:pPr>
+    </w:lvl>
+    <w:lvl w:ilvl="2" w:tplc="0C0A001B" w:tentative="1">
+      <w:start w:val="1"/>
+      <w:numFmt w:val="lowerRoman"/>
+      <w:lvlText w:val="%3."/>
+      <w:lvlJc w:val="right"/>
+      <w:pPr>
+        <w:ind w:left="2160" w:hanging="180"/>
+      </w:pPr>
+    </w:lvl>
+    <w:lvl w:ilvl="3" w:tplc="0C0A000F" w:tentative="1">
+      <w:start w:val="1"/>
+      <w:numFmt w:val="decimal"/>
+      <w:lvlText w:val="%4."/>
+      <w:lvlJc w:val="left"/>
+      <w:pPr>
+        <w:ind w:left="2880" w:hanging="360"/>
+      </w:pPr>
+    </w:lvl>
+    <w:lvl w:ilvl="4" w:tplc="0C0A0019" w:tentative="1">
+      <w:start w:val="1"/>
+      <w:numFmt w:val="lowerLetter"/>
+      <w:lvlText w:val="%5."/>
+      <w:lvlJc w:val="left"/>
+      <w:pPr>
+        <w:ind w:left="3600" w:hanging="360"/>
+      </w:pPr>
+    </w:lvl>
+    <w:lvl w:ilvl="5" w:tplc="0C0A001B" w:tentative="1">
+      <w:start w:val="1"/>
+      <w:numFmt w:val="lowerRoman"/>
+      <w:lvlText w:val="%6."/>
+      <w:lvlJc w:val="right"/>
+      <w:pPr>
+        <w:ind w:left="4320" w:hanging="180"/>
+      </w:pPr>
+    </w:lvl>
+    <w:lvl w:ilvl="6" w:tplc="0C0A000F" w:tentative="1">
+      <w:start w:val="1"/>
+      <w:numFmt w:val="decimal"/>
+      <w:lvlText w:val="%7."/>
+      <w:lvlJc w:val="left"/>
+      <w:pPr>
+        <w:ind w:left="5040" w:hanging="360"/>
+      </w:pPr>
+    </w:lvl>
+    <w:lvl w:ilvl="7" w:tplc="0C0A0019" w:tentative="1">
+      <w:start w:val="1"/>
+      <w:numFmt w:val="lowerLetter"/>
+      <w:lvlText w:val="%8."/>
+      <w:lvlJc w:val="left"/>
+      <w:pPr>
+        <w:ind w:left="5760" w:hanging="360"/>
+      </w:pPr>
+    </w:lvl>
+    <w:lvl w:ilvl="8" w:tplc="0C0A001B" w:tentative="1">
+      <w:start w:val="1"/>
+      <w:numFmt w:val="lowerRoman"/>
+      <w:lvlText w:val="%9."/>
+      <w:lvlJc w:val="right"/>
+      <w:pPr>
+        <w:ind w:left="6480" w:hanging="180"/>
+      </w:pPr>
+    </w:lvl>
+  </w:abstractNum>
+  <w:abstractNum w:abstractNumId="17">
     <w:nsid w:val="412B61B3"/>
     <w:multiLevelType w:val="multilevel"/>
     <w:tmpl w:val="561CD9D0"/>
@@ -22193,7 +22491,7 @@
       </w:rPr>
     </w:lvl>
   </w:abstractNum>
-  <w:abstractNum w:abstractNumId="17">
+  <w:abstractNum w:abstractNumId="18">
     <w:nsid w:val="43072DA0"/>
     <w:multiLevelType w:val="hybridMultilevel"/>
     <w:tmpl w:val="2ED28C96"/>
@@ -22306,7 +22604,7 @@
       </w:rPr>
     </w:lvl>
   </w:abstractNum>
-  <w:abstractNum w:abstractNumId="18">
+  <w:abstractNum w:abstractNumId="19">
     <w:nsid w:val="44FD6698"/>
     <w:multiLevelType w:val="hybridMultilevel"/>
     <w:tmpl w:val="2BFA7912"/>
@@ -22392,10 +22690,10 @@
       </w:pPr>
     </w:lvl>
   </w:abstractNum>
-  <w:abstractNum w:abstractNumId="19">
+  <w:abstractNum w:abstractNumId="20">
     <w:nsid w:val="4640446D"/>
     <w:multiLevelType w:val="multilevel"/>
-    <w:tmpl w:val="AD66B128"/>
+    <w:tmpl w:val="045E0374"/>
     <w:lvl w:ilvl="0">
       <w:start w:val="1"/>
       <w:numFmt w:val="decimal"/>
@@ -22419,7 +22717,53 @@
         <w:ind w:left="792" w:hanging="432"/>
       </w:pPr>
       <w:rPr>
-        <w:rFonts w:hint="default"/>
+        <w:rFonts w:cs="Times New Roman"/>
+        <w:b w:val="0"/>
+        <w:bCs w:val="0"/>
+        <w:i w:val="0"/>
+        <w:iCs w:val="0"/>
+        <w:caps w:val="0"/>
+        <w:smallCaps w:val="0"/>
+        <w:strike w:val="0"/>
+        <w:dstrike w:val="0"/>
+        <w:outline w:val="0"/>
+        <w:shadow w:val="0"/>
+        <w:emboss w:val="0"/>
+        <w:imprint w:val="0"/>
+        <w:noProof w:val="0"/>
+        <w:vanish w:val="0"/>
+        <w:spacing w:val="0"/>
+        <w:kern w:val="0"/>
+        <w:position w:val="0"/>
+        <w:u w:val="none"/>
+        <w:effect w:val="none"/>
+        <w:vertAlign w:val="baseline"/>
+        <w:em w:val="none"/>
+        <w:specVanish w:val="0"/>
+        <w14:glow w14:rad="0">
+          <w14:srgbClr w14:val="000000"/>
+        </w14:glow>
+        <w14:shadow w14:blurRad="0" w14:dist="0" w14:dir="0" w14:sx="0" w14:sy="0" w14:kx="0" w14:ky="0" w14:algn="none">
+          <w14:srgbClr w14:val="000000"/>
+        </w14:shadow>
+        <w14:reflection w14:blurRad="0" w14:stA="0" w14:stPos="0" w14:endA="0" w14:endPos="0" w14:dist="0" w14:dir="0" w14:fadeDir="0" w14:sx="0" w14:sy="0" w14:kx="0" w14:ky="0" w14:algn="none"/>
+        <w14:textOutline w14:w="0" w14:cap="rnd" w14:cmpd="sng" w14:algn="ctr">
+          <w14:noFill/>
+          <w14:prstDash w14:val="solid"/>
+          <w14:bevel/>
+        </w14:textOutline>
+        <w14:scene3d>
+          <w14:camera w14:prst="orthographicFront"/>
+          <w14:lightRig w14:rig="threePt" w14:dir="t">
+            <w14:rot w14:lat="0" w14:lon="0" w14:rev="0"/>
+          </w14:lightRig>
+        </w14:scene3d>
+        <w14:props3d w14:extrusionH="0" w14:contourW="0" w14:prstMaterial="none"/>
+        <w14:ligatures w14:val="none"/>
+        <w14:numForm w14:val="default"/>
+        <w14:numSpacing w14:val="default"/>
+        <w14:stylisticSets/>
+        <w14:cntxtAlts w14:val="0"/>
       </w:rPr>
     </w:lvl>
     <w:lvl w:ilvl="2">
@@ -22429,86 +22773,180 @@
       <w:lvlText w:val="%1.%2.%3."/>
       <w:lvlJc w:val="left"/>
       <w:pPr>
-        <w:ind w:left="1224" w:hanging="504"/>
+        <w:ind w:left="788" w:hanging="504"/>
+      </w:pPr>
+      <w:rPr>
+        <w:rFonts w:cs="Times New Roman"/>
+        <w:b w:val="0"/>
+        <w:bCs w:val="0"/>
+        <w:i w:val="0"/>
+        <w:iCs w:val="0"/>
+        <w:caps w:val="0"/>
+        <w:smallCaps w:val="0"/>
+        <w:strike w:val="0"/>
+        <w:dstrike w:val="0"/>
+        <w:outline w:val="0"/>
+        <w:shadow w:val="0"/>
+        <w:emboss w:val="0"/>
+        <w:imprint w:val="0"/>
+        <w:noProof w:val="0"/>
+        <w:vanish w:val="0"/>
+        <w:spacing w:val="0"/>
+        <w:kern w:val="0"/>
+        <w:position w:val="0"/>
+        <w:u w:val="none"/>
+        <w:effect w:val="none"/>
+        <w:vertAlign w:val="baseline"/>
+        <w:em w:val="none"/>
+        <w:specVanish w:val="0"/>
+        <w14:glow w14:rad="0">
+          <w14:srgbClr w14:val="000000"/>
+        </w14:glow>
+        <w14:shadow w14:blurRad="0" w14:dist="0" w14:dir="0" w14:sx="0" w14:sy="0" w14:kx="0" w14:ky="0" w14:algn="none">
+          <w14:srgbClr w14:val="000000"/>
+        </w14:shadow>
+        <w14:reflection w14:blurRad="0" w14:stA="0" w14:stPos="0" w14:endA="0" w14:endPos="0" w14:dist="0" w14:dir="0" w14:fadeDir="0" w14:sx="0" w14:sy="0" w14:kx="0" w14:ky="0" w14:algn="none"/>
+        <w14:textOutline w14:w="0" w14:cap="rnd" w14:cmpd="sng" w14:algn="ctr">
+          <w14:noFill/>
+          <w14:prstDash w14:val="solid"/>
+          <w14:bevel/>
+        </w14:textOutline>
+        <w14:scene3d>
+          <w14:camera w14:prst="orthographicFront"/>
+          <w14:lightRig w14:rig="threePt" w14:dir="t">
+            <w14:rot w14:lat="0" w14:lon="0" w14:rev="0"/>
+          </w14:lightRig>
+        </w14:scene3d>
+        <w14:props3d w14:extrusionH="0" w14:contourW="0" w14:prstMaterial="none"/>
+        <w14:ligatures w14:val="none"/>
+        <w14:numForm w14:val="default"/>
+        <w14:numSpacing w14:val="default"/>
+        <w14:stylisticSets/>
+        <w14:cntxtAlts w14:val="0"/>
+      </w:rPr>
+    </w:lvl>
+    <w:lvl w:ilvl="3">
+      <w:start w:val="1"/>
+      <w:numFmt w:val="decimal"/>
+      <w:pStyle w:val="Tesis-Nivel4"/>
+      <w:suff w:val="space"/>
+      <w:lvlText w:val="%1.%2.%3.%4."/>
+      <w:lvlJc w:val="left"/>
+      <w:pPr>
+        <w:ind w:left="1728" w:hanging="648"/>
+      </w:pPr>
+      <w:rPr>
+        <w:rFonts w:cs="Times New Roman"/>
+        <w:b w:val="0"/>
+        <w:bCs w:val="0"/>
+        <w:i w:val="0"/>
+        <w:iCs w:val="0"/>
+        <w:caps w:val="0"/>
+        <w:smallCaps w:val="0"/>
+        <w:strike w:val="0"/>
+        <w:dstrike w:val="0"/>
+        <w:outline w:val="0"/>
+        <w:shadow w:val="0"/>
+        <w:emboss w:val="0"/>
+        <w:imprint w:val="0"/>
+        <w:noProof w:val="0"/>
+        <w:vanish w:val="0"/>
+        <w:spacing w:val="0"/>
+        <w:kern w:val="0"/>
+        <w:position w:val="0"/>
+        <w:u w:val="none"/>
+        <w:effect w:val="none"/>
+        <w:vertAlign w:val="baseline"/>
+        <w:em w:val="none"/>
+        <w:specVanish w:val="0"/>
+        <w14:glow w14:rad="0">
+          <w14:srgbClr w14:val="000000"/>
+        </w14:glow>
+        <w14:shadow w14:blurRad="0" w14:dist="0" w14:dir="0" w14:sx="0" w14:sy="0" w14:kx="0" w14:ky="0" w14:algn="none">
+          <w14:srgbClr w14:val="000000"/>
+        </w14:shadow>
+        <w14:reflection w14:blurRad="0" w14:stA="0" w14:stPos="0" w14:endA="0" w14:endPos="0" w14:dist="0" w14:dir="0" w14:fadeDir="0" w14:sx="0" w14:sy="0" w14:kx="0" w14:ky="0" w14:algn="none"/>
+        <w14:textOutline w14:w="0" w14:cap="rnd" w14:cmpd="sng" w14:algn="ctr">
+          <w14:noFill/>
+          <w14:prstDash w14:val="solid"/>
+          <w14:bevel/>
+        </w14:textOutline>
+        <w14:scene3d>
+          <w14:camera w14:prst="orthographicFront"/>
+          <w14:lightRig w14:rig="threePt" w14:dir="t">
+            <w14:rot w14:lat="0" w14:lon="0" w14:rev="0"/>
+          </w14:lightRig>
+        </w14:scene3d>
+        <w14:props3d w14:extrusionH="0" w14:contourW="0" w14:prstMaterial="none"/>
+        <w14:ligatures w14:val="none"/>
+        <w14:numForm w14:val="default"/>
+        <w14:numSpacing w14:val="default"/>
+        <w14:stylisticSets/>
+        <w14:cntxtAlts w14:val="0"/>
+      </w:rPr>
+    </w:lvl>
+    <w:lvl w:ilvl="4">
+      <w:start w:val="1"/>
+      <w:numFmt w:val="decimal"/>
+      <w:lvlText w:val="%1.%2.%3.%4.%5."/>
+      <w:lvlJc w:val="left"/>
+      <w:pPr>
+        <w:ind w:left="2232" w:hanging="792"/>
       </w:pPr>
       <w:rPr>
         <w:rFonts w:hint="default"/>
       </w:rPr>
     </w:lvl>
-    <w:lvl w:ilvl="3">
+    <w:lvl w:ilvl="5">
       <w:start w:val="1"/>
       <w:numFmt w:val="decimal"/>
-      <w:lvlText w:val="%1.%2.%3.%4."/>
-      <w:lvlJc w:val="left"/>
-      <w:pPr>
-        <w:ind w:left="1728" w:hanging="648"/>
+      <w:lvlText w:val="%1.%2.%3.%4.%5.%6."/>
+      <w:lvlJc w:val="left"/>
+      <w:pPr>
+        <w:ind w:left="2736" w:hanging="936"/>
       </w:pPr>
       <w:rPr>
         <w:rFonts w:hint="default"/>
       </w:rPr>
     </w:lvl>
-    <w:lvl w:ilvl="4">
+    <w:lvl w:ilvl="6">
       <w:start w:val="1"/>
       <w:numFmt w:val="decimal"/>
-      <w:lvlText w:val="%1.%2.%3.%4.%5."/>
-      <w:lvlJc w:val="left"/>
-      <w:pPr>
-        <w:ind w:left="2232" w:hanging="792"/>
+      <w:lvlText w:val="%1.%2.%3.%4.%5.%6.%7."/>
+      <w:lvlJc w:val="left"/>
+      <w:pPr>
+        <w:ind w:left="3240" w:hanging="1080"/>
       </w:pPr>
       <w:rPr>
         <w:rFonts w:hint="default"/>
       </w:rPr>
     </w:lvl>
-    <w:lvl w:ilvl="5">
+    <w:lvl w:ilvl="7">
       <w:start w:val="1"/>
       <w:numFmt w:val="decimal"/>
-      <w:lvlText w:val="%1.%2.%3.%4.%5.%6."/>
-      <w:lvlJc w:val="left"/>
-      <w:pPr>
-        <w:ind w:left="2736" w:hanging="936"/>
+      <w:lvlText w:val="%1.%2.%3.%4.%5.%6.%7.%8."/>
+      <w:lvlJc w:val="left"/>
+      <w:pPr>
+        <w:ind w:left="3744" w:hanging="1224"/>
       </w:pPr>
       <w:rPr>
         <w:rFonts w:hint="default"/>
       </w:rPr>
     </w:lvl>
-    <w:lvl w:ilvl="6">
+    <w:lvl w:ilvl="8">
       <w:start w:val="1"/>
       <w:numFmt w:val="decimal"/>
-      <w:lvlText w:val="%1.%2.%3.%4.%5.%6.%7."/>
-      <w:lvlJc w:val="left"/>
-      <w:pPr>
-        <w:ind w:left="3240" w:hanging="1080"/>
+      <w:lvlText w:val="%1.%2.%3.%4.%5.%6.%7.%8.%9."/>
+      <w:lvlJc w:val="left"/>
+      <w:pPr>
+        <w:ind w:left="4320" w:hanging="1440"/>
       </w:pPr>
       <w:rPr>
         <w:rFonts w:hint="default"/>
       </w:rPr>
     </w:lvl>
-    <w:lvl w:ilvl="7">
-      <w:start w:val="1"/>
-      <w:numFmt w:val="decimal"/>
-      <w:lvlText w:val="%1.%2.%3.%4.%5.%6.%7.%8."/>
-      <w:lvlJc w:val="left"/>
-      <w:pPr>
-        <w:ind w:left="3744" w:hanging="1224"/>
-      </w:pPr>
-      <w:rPr>
-        <w:rFonts w:hint="default"/>
-      </w:rPr>
-    </w:lvl>
-    <w:lvl w:ilvl="8">
-      <w:start w:val="1"/>
-      <w:numFmt w:val="decimal"/>
-      <w:lvlText w:val="%1.%2.%3.%4.%5.%6.%7.%8.%9."/>
-      <w:lvlJc w:val="left"/>
-      <w:pPr>
-        <w:ind w:left="4320" w:hanging="1440"/>
-      </w:pPr>
-      <w:rPr>
-        <w:rFonts w:hint="default"/>
-      </w:rPr>
-    </w:lvl>
   </w:abstractNum>
-  <w:abstractNum w:abstractNumId="20">
+  <w:abstractNum w:abstractNumId="21">
     <w:nsid w:val="498A7412"/>
     <w:multiLevelType w:val="multilevel"/>
     <w:tmpl w:val="734CBC2C"/>
@@ -22657,7 +23095,7 @@
       </w:rPr>
     </w:lvl>
   </w:abstractNum>
-  <w:abstractNum w:abstractNumId="21">
+  <w:abstractNum w:abstractNumId="22">
     <w:nsid w:val="4C0515D1"/>
     <w:multiLevelType w:val="hybridMultilevel"/>
     <w:tmpl w:val="3C8E9BA8"/>
@@ -22770,7 +23208,7 @@
       </w:rPr>
     </w:lvl>
   </w:abstractNum>
-  <w:abstractNum w:abstractNumId="22">
+  <w:abstractNum w:abstractNumId="23">
     <w:nsid w:val="52E3254A"/>
     <w:multiLevelType w:val="hybridMultilevel"/>
     <w:tmpl w:val="6F4C2FE0"/>
@@ -22883,7 +23321,7 @@
       </w:rPr>
     </w:lvl>
   </w:abstractNum>
-  <w:abstractNum w:abstractNumId="23">
+  <w:abstractNum w:abstractNumId="24">
     <w:nsid w:val="5B411443"/>
     <w:multiLevelType w:val="hybridMultilevel"/>
     <w:tmpl w:val="EF44C89E"/>
@@ -22996,7 +23434,7 @@
       </w:rPr>
     </w:lvl>
   </w:abstractNum>
-  <w:abstractNum w:abstractNumId="24">
+  <w:abstractNum w:abstractNumId="25">
     <w:nsid w:val="6D674C88"/>
     <w:multiLevelType w:val="hybridMultilevel"/>
     <w:tmpl w:val="80D4B6CA"/>
@@ -23109,7 +23547,7 @@
       </w:rPr>
     </w:lvl>
   </w:abstractNum>
-  <w:abstractNum w:abstractNumId="25">
+  <w:abstractNum w:abstractNumId="26">
     <w:nsid w:val="6D9370D1"/>
     <w:multiLevelType w:val="hybridMultilevel"/>
     <w:tmpl w:val="478413AC"/>
@@ -23195,7 +23633,7 @@
       </w:pPr>
     </w:lvl>
   </w:abstractNum>
-  <w:abstractNum w:abstractNumId="26">
+  <w:abstractNum w:abstractNumId="27">
     <w:nsid w:val="6FC77BA4"/>
     <w:multiLevelType w:val="multilevel"/>
     <w:tmpl w:val="49CC773A"/>
@@ -23308,7 +23746,7 @@
       </w:rPr>
     </w:lvl>
   </w:abstractNum>
-  <w:abstractNum w:abstractNumId="27">
+  <w:abstractNum w:abstractNumId="28">
     <w:nsid w:val="71047F0B"/>
     <w:multiLevelType w:val="hybridMultilevel"/>
     <w:tmpl w:val="25B01E44"/>
@@ -23421,7 +23859,7 @@
       </w:rPr>
     </w:lvl>
   </w:abstractNum>
-  <w:abstractNum w:abstractNumId="28">
+  <w:abstractNum w:abstractNumId="29">
     <w:nsid w:val="73415982"/>
     <w:multiLevelType w:val="hybridMultilevel"/>
     <w:tmpl w:val="D388BE2C"/>
@@ -23534,7 +23972,7 @@
       </w:rPr>
     </w:lvl>
   </w:abstractNum>
-  <w:abstractNum w:abstractNumId="29">
+  <w:abstractNum w:abstractNumId="30">
     <w:nsid w:val="76D10A6E"/>
     <w:multiLevelType w:val="hybridMultilevel"/>
     <w:tmpl w:val="83584C1C"/>
@@ -23647,7 +24085,7 @@
       </w:rPr>
     </w:lvl>
   </w:abstractNum>
-  <w:abstractNum w:abstractNumId="30">
+  <w:abstractNum w:abstractNumId="31">
     <w:nsid w:val="7B41314F"/>
     <w:multiLevelType w:val="hybridMultilevel"/>
     <w:tmpl w:val="C80E5EBE"/>
@@ -23760,7 +24198,7 @@
       </w:rPr>
     </w:lvl>
   </w:abstractNum>
-  <w:abstractNum w:abstractNumId="31">
+  <w:abstractNum w:abstractNumId="32">
     <w:nsid w:val="7B536E02"/>
     <w:multiLevelType w:val="hybridMultilevel"/>
     <w:tmpl w:val="1292B4C2"/>
@@ -23873,7 +24311,7 @@
       </w:rPr>
     </w:lvl>
   </w:abstractNum>
-  <w:abstractNum w:abstractNumId="32">
+  <w:abstractNum w:abstractNumId="33">
     <w:nsid w:val="7EC655CD"/>
     <w:multiLevelType w:val="hybridMultilevel"/>
     <w:tmpl w:val="012892B4"/>
@@ -23990,34 +24428,34 @@
     <w:abstractNumId w:val="4"/>
   </w:num>
   <w:num w:numId="2">
-    <w:abstractNumId w:val="19"/>
+    <w:abstractNumId w:val="20"/>
   </w:num>
   <w:num w:numId="3">
-    <w:abstractNumId w:val="27"/>
+    <w:abstractNumId w:val="28"/>
   </w:num>
   <w:num w:numId="4">
     <w:abstractNumId w:val="9"/>
   </w:num>
   <w:num w:numId="5">
-    <w:abstractNumId w:val="24"/>
+    <w:abstractNumId w:val="25"/>
   </w:num>
   <w:num w:numId="6">
-    <w:abstractNumId w:val="17"/>
+    <w:abstractNumId w:val="18"/>
   </w:num>
   <w:num w:numId="7">
-    <w:abstractNumId w:val="29"/>
+    <w:abstractNumId w:val="30"/>
   </w:num>
   <w:num w:numId="8">
-    <w:abstractNumId w:val="25"/>
+    <w:abstractNumId w:val="26"/>
   </w:num>
   <w:num w:numId="9">
-    <w:abstractNumId w:val="28"/>
+    <w:abstractNumId w:val="29"/>
   </w:num>
   <w:num w:numId="10">
     <w:abstractNumId w:val="7"/>
   </w:num>
   <w:num w:numId="11">
-    <w:abstractNumId w:val="32"/>
+    <w:abstractNumId w:val="33"/>
   </w:num>
   <w:num w:numId="12">
     <w:abstractNumId w:val="10"/>
@@ -24029,10 +24467,10 @@
     <w:abstractNumId w:val="0"/>
   </w:num>
   <w:num w:numId="15">
-    <w:abstractNumId w:val="16"/>
+    <w:abstractNumId w:val="17"/>
   </w:num>
   <w:num w:numId="16">
-    <w:abstractNumId w:val="26"/>
+    <w:abstractNumId w:val="27"/>
   </w:num>
   <w:num w:numId="17">
     <w:abstractNumId w:val="8"/>
@@ -24044,34 +24482,34 @@
     <w:abstractNumId w:val="1"/>
   </w:num>
   <w:num w:numId="20">
-    <w:abstractNumId w:val="23"/>
+    <w:abstractNumId w:val="24"/>
   </w:num>
   <w:num w:numId="21">
-    <w:abstractNumId w:val="31"/>
+    <w:abstractNumId w:val="32"/>
   </w:num>
   <w:num w:numId="22">
     <w:abstractNumId w:val="2"/>
   </w:num>
   <w:num w:numId="23">
-    <w:abstractNumId w:val="18"/>
+    <w:abstractNumId w:val="19"/>
   </w:num>
   <w:num w:numId="24">
     <w:abstractNumId w:val="3"/>
   </w:num>
   <w:num w:numId="25">
+    <w:abstractNumId w:val="23"/>
+  </w:num>
+  <w:num w:numId="26">
     <w:abstractNumId w:val="22"/>
   </w:num>
-  <w:num w:numId="26">
-    <w:abstractNumId w:val="21"/>
-  </w:num>
   <w:num w:numId="27">
-    <w:abstractNumId w:val="30"/>
+    <w:abstractNumId w:val="31"/>
   </w:num>
   <w:num w:numId="28">
     <w:abstractNumId w:val="12"/>
   </w:num>
   <w:num w:numId="29">
-    <w:abstractNumId w:val="20"/>
+    <w:abstractNumId w:val="21"/>
   </w:num>
   <w:num w:numId="30">
     <w:abstractNumId w:val="14"/>
@@ -24084,6 +24522,9 @@
   </w:num>
   <w:num w:numId="33">
     <w:abstractNumId w:val="6"/>
+  </w:num>
+  <w:num w:numId="34">
+    <w:abstractNumId w:val="16"/>
   </w:num>
   <w:numIdMacAtCleanup w:val="11"/>
 </w:numbering>
@@ -24232,7 +24673,7 @@
     <w:lsdException w:name="Colorful List Accent 6" w:semiHidden="0" w:uiPriority="72" w:unhideWhenUsed="0"/>
     <w:lsdException w:name="Colorful Grid Accent 6" w:semiHidden="0" w:uiPriority="73" w:unhideWhenUsed="0"/>
     <w:lsdException w:name="Subtle Emphasis" w:semiHidden="0" w:uiPriority="19" w:unhideWhenUsed="0" w:qFormat="1"/>
-    <w:lsdException w:name="Intense Emphasis" w:semiHidden="0" w:uiPriority="21" w:unhideWhenUsed="0" w:qFormat="1"/>
+    <w:lsdException w:name="Intense Emphasis" w:semiHidden="0" w:uiPriority="21" w:unhideWhenUsed="0"/>
     <w:lsdException w:name="Subtle Reference" w:semiHidden="0" w:uiPriority="31" w:unhideWhenUsed="0" w:qFormat="1"/>
     <w:lsdException w:name="Intense Reference" w:semiHidden="0" w:uiPriority="32" w:unhideWhenUsed="0" w:qFormat="1"/>
     <w:lsdException w:name="Book Title" w:semiHidden="0" w:uiPriority="33" w:unhideWhenUsed="0" w:qFormat="1"/>
@@ -24841,7 +25282,6 @@
   <w:style w:type="character" w:styleId="nfasisintenso">
     <w:name w:val="Intense Emphasis"/>
     <w:uiPriority w:val="21"/>
-    <w:qFormat/>
     <w:rsid w:val="00D332DA"/>
     <w:rPr>
       <w:b/>
@@ -24960,12 +25400,12 @@
     <w:basedOn w:val="Tesis-Nivel1"/>
     <w:link w:val="Tesis-Nivel2Car"/>
     <w:qFormat/>
-    <w:rsid w:val="0013210E"/>
+    <w:rsid w:val="001C6991"/>
     <w:pPr>
       <w:numPr>
         <w:ilvl w:val="1"/>
       </w:numPr>
-      <w:ind w:left="993" w:hanging="633"/>
+      <w:ind w:left="0" w:firstLine="0"/>
     </w:pPr>
   </w:style>
   <w:style w:type="character" w:customStyle="1" w:styleId="PrrafodelistaCar">
@@ -24993,18 +25433,20 @@
     <w:name w:val="Tesis-Nivel3"/>
     <w:basedOn w:val="Tesis-Nivel2"/>
     <w:link w:val="Tesis-Nivel3Car"/>
+    <w:autoRedefine/>
     <w:qFormat/>
-    <w:rsid w:val="0013210E"/>
+    <w:rsid w:val="001C6991"/>
     <w:pPr>
       <w:numPr>
         <w:ilvl w:val="2"/>
       </w:numPr>
+      <w:ind w:left="0" w:firstLine="0"/>
     </w:pPr>
   </w:style>
   <w:style w:type="character" w:customStyle="1" w:styleId="Tesis-Nivel2Car">
     <w:name w:val="Tesis-Nivel2 Car"/>
     <w:link w:val="Tesis-Nivel2"/>
-    <w:rsid w:val="0013210E"/>
+    <w:rsid w:val="001C6991"/>
     <w:rPr>
       <w:rFonts w:ascii="Times New Roman" w:hAnsi="Times New Roman"/>
       <w:b/>
@@ -25026,7 +25468,7 @@
   <w:style w:type="character" w:customStyle="1" w:styleId="Tesis-Nivel3Car">
     <w:name w:val="Tesis-Nivel3 Car"/>
     <w:link w:val="Tesis-Nivel3"/>
-    <w:rsid w:val="0013210E"/>
+    <w:rsid w:val="001C6991"/>
     <w:rPr>
       <w:rFonts w:ascii="Times New Roman" w:hAnsi="Times New Roman"/>
       <w:b/>
@@ -25312,14 +25754,16 @@
     <w:basedOn w:val="Tesis-Nivel3"/>
     <w:link w:val="FigurasTesisCar"/>
     <w:qFormat/>
-    <w:rsid w:val="001D0048"/>
+    <w:rsid w:val="002B3B06"/>
     <w:pPr>
       <w:numPr>
         <w:ilvl w:val="0"/>
         <w:numId w:val="10"/>
       </w:numPr>
+      <w:tabs>
+        <w:tab w:val="left" w:pos="1276"/>
+      </w:tabs>
       <w:spacing w:line="240" w:lineRule="auto"/>
-      <w:ind w:left="0" w:firstLine="0"/>
       <w:jc w:val="center"/>
     </w:pPr>
     <w:rPr>
@@ -25331,7 +25775,7 @@
     <w:name w:val="FigurasTesis Car"/>
     <w:basedOn w:val="Tesis-Nivel3Car"/>
     <w:link w:val="FigurasTesis"/>
-    <w:rsid w:val="001D0048"/>
+    <w:rsid w:val="002B3B06"/>
     <w:rPr>
       <w:rFonts w:ascii="Times New Roman" w:hAnsi="Times New Roman"/>
       <w:b w:val="0"/>
@@ -25345,7 +25789,7 @@
     <w:basedOn w:val="NormalTesis"/>
     <w:link w:val="ListaTesisCar"/>
     <w:qFormat/>
-    <w:rsid w:val="007A1D53"/>
+    <w:rsid w:val="001E6BC6"/>
     <w:pPr>
       <w:numPr>
         <w:numId w:val="13"/>
@@ -25371,7 +25815,7 @@
     <w:name w:val="ListaTesis Car"/>
     <w:basedOn w:val="NormalTesisCar"/>
     <w:link w:val="ListaTesis"/>
-    <w:rsid w:val="007A1D53"/>
+    <w:rsid w:val="001E6BC6"/>
     <w:rPr>
       <w:rFonts w:ascii="Times New Roman" w:hAnsi="Times New Roman"/>
       <w:b/>
@@ -25459,6 +25903,65 @@
     <w:name w:val="apple-converted-space"/>
     <w:basedOn w:val="Fuentedeprrafopredeter"/>
     <w:rsid w:val="00EA6BA0"/>
+  </w:style>
+  <w:style w:type="paragraph" w:customStyle="1" w:styleId="TituloTesis">
+    <w:name w:val="TituloTesis"/>
+    <w:basedOn w:val="Prrafodelista"/>
+    <w:link w:val="TituloTesisCar"/>
+    <w:autoRedefine/>
+    <w:qFormat/>
+    <w:rsid w:val="00D634FA"/>
+    <w:pPr>
+      <w:numPr>
+        <w:numId w:val="34"/>
+      </w:numPr>
+      <w:jc w:val="right"/>
+    </w:pPr>
+    <w:rPr>
+      <w:rFonts w:ascii="Arial" w:hAnsi="Arial" w:cs="Arial"/>
+      <w:b/>
+      <w:sz w:val="32"/>
+      <w:szCs w:val="32"/>
+    </w:rPr>
+  </w:style>
+  <w:style w:type="paragraph" w:customStyle="1" w:styleId="Tesis-Nivel4">
+    <w:name w:val="Tesis-Nivel4"/>
+    <w:basedOn w:val="Tesis-Nivel3"/>
+    <w:link w:val="Tesis-Nivel4Car"/>
+    <w:qFormat/>
+    <w:rsid w:val="001C6991"/>
+    <w:pPr>
+      <w:numPr>
+        <w:ilvl w:val="3"/>
+      </w:numPr>
+      <w:ind w:left="0" w:firstLine="0"/>
+    </w:pPr>
+  </w:style>
+  <w:style w:type="character" w:customStyle="1" w:styleId="TituloTesisCar">
+    <w:name w:val="TituloTesis Car"/>
+    <w:basedOn w:val="PrrafodelistaCar"/>
+    <w:link w:val="TituloTesis"/>
+    <w:rsid w:val="00D634FA"/>
+    <w:rPr>
+      <w:rFonts w:ascii="Arial" w:hAnsi="Arial" w:cs="Arial"/>
+      <w:b/>
+      <w:sz w:val="32"/>
+      <w:szCs w:val="32"/>
+      <w:lang w:val="en-US" w:bidi="en-US"/>
+    </w:rPr>
+  </w:style>
+  <w:style w:type="character" w:customStyle="1" w:styleId="Tesis-Nivel4Car">
+    <w:name w:val="Tesis-Nivel4 Car"/>
+    <w:basedOn w:val="Tesis-Nivel3Car"/>
+    <w:link w:val="Tesis-Nivel4"/>
+    <w:rsid w:val="001C6991"/>
+    <w:rPr>
+      <w:rFonts w:ascii="Times New Roman" w:hAnsi="Times New Roman"/>
+      <w:b/>
+      <w:sz w:val="24"/>
+      <w:szCs w:val="24"/>
+      <w:lang w:val="en-US" w:bidi="en-US"/>
+    </w:rPr>
   </w:style>
 </w:styles>
 </file>
@@ -25606,7 +26109,7 @@
     <w:lsdException w:name="Colorful List Accent 6" w:semiHidden="0" w:uiPriority="72" w:unhideWhenUsed="0"/>
     <w:lsdException w:name="Colorful Grid Accent 6" w:semiHidden="0" w:uiPriority="73" w:unhideWhenUsed="0"/>
     <w:lsdException w:name="Subtle Emphasis" w:semiHidden="0" w:uiPriority="19" w:unhideWhenUsed="0" w:qFormat="1"/>
-    <w:lsdException w:name="Intense Emphasis" w:semiHidden="0" w:uiPriority="21" w:unhideWhenUsed="0" w:qFormat="1"/>
+    <w:lsdException w:name="Intense Emphasis" w:semiHidden="0" w:uiPriority="21" w:unhideWhenUsed="0"/>
     <w:lsdException w:name="Subtle Reference" w:semiHidden="0" w:uiPriority="31" w:unhideWhenUsed="0" w:qFormat="1"/>
     <w:lsdException w:name="Intense Reference" w:semiHidden="0" w:uiPriority="32" w:unhideWhenUsed="0" w:qFormat="1"/>
     <w:lsdException w:name="Book Title" w:semiHidden="0" w:uiPriority="33" w:unhideWhenUsed="0" w:qFormat="1"/>
@@ -26215,7 +26718,6 @@
   <w:style w:type="character" w:styleId="nfasisintenso">
     <w:name w:val="Intense Emphasis"/>
     <w:uiPriority w:val="21"/>
-    <w:qFormat/>
     <w:rsid w:val="00D332DA"/>
     <w:rPr>
       <w:b/>
@@ -26334,12 +26836,12 @@
     <w:basedOn w:val="Tesis-Nivel1"/>
     <w:link w:val="Tesis-Nivel2Car"/>
     <w:qFormat/>
-    <w:rsid w:val="0013210E"/>
+    <w:rsid w:val="001C6991"/>
     <w:pPr>
       <w:numPr>
         <w:ilvl w:val="1"/>
       </w:numPr>
-      <w:ind w:left="993" w:hanging="633"/>
+      <w:ind w:left="0" w:firstLine="0"/>
     </w:pPr>
   </w:style>
   <w:style w:type="character" w:customStyle="1" w:styleId="PrrafodelistaCar">
@@ -26367,18 +26869,20 @@
     <w:name w:val="Tesis-Nivel3"/>
     <w:basedOn w:val="Tesis-Nivel2"/>
     <w:link w:val="Tesis-Nivel3Car"/>
+    <w:autoRedefine/>
     <w:qFormat/>
-    <w:rsid w:val="0013210E"/>
+    <w:rsid w:val="001C6991"/>
     <w:pPr>
       <w:numPr>
         <w:ilvl w:val="2"/>
       </w:numPr>
+      <w:ind w:left="0" w:firstLine="0"/>
     </w:pPr>
   </w:style>
   <w:style w:type="character" w:customStyle="1" w:styleId="Tesis-Nivel2Car">
     <w:name w:val="Tesis-Nivel2 Car"/>
     <w:link w:val="Tesis-Nivel2"/>
-    <w:rsid w:val="0013210E"/>
+    <w:rsid w:val="001C6991"/>
     <w:rPr>
       <w:rFonts w:ascii="Times New Roman" w:hAnsi="Times New Roman"/>
       <w:b/>
@@ -26400,7 +26904,7 @@
   <w:style w:type="character" w:customStyle="1" w:styleId="Tesis-Nivel3Car">
     <w:name w:val="Tesis-Nivel3 Car"/>
     <w:link w:val="Tesis-Nivel3"/>
-    <w:rsid w:val="0013210E"/>
+    <w:rsid w:val="001C6991"/>
     <w:rPr>
       <w:rFonts w:ascii="Times New Roman" w:hAnsi="Times New Roman"/>
       <w:b/>
@@ -26686,14 +27190,16 @@
     <w:basedOn w:val="Tesis-Nivel3"/>
     <w:link w:val="FigurasTesisCar"/>
     <w:qFormat/>
-    <w:rsid w:val="001D0048"/>
+    <w:rsid w:val="002B3B06"/>
     <w:pPr>
       <w:numPr>
         <w:ilvl w:val="0"/>
         <w:numId w:val="10"/>
       </w:numPr>
+      <w:tabs>
+        <w:tab w:val="left" w:pos="1276"/>
+      </w:tabs>
       <w:spacing w:line="240" w:lineRule="auto"/>
-      <w:ind w:left="0" w:firstLine="0"/>
       <w:jc w:val="center"/>
     </w:pPr>
     <w:rPr>
@@ -26705,7 +27211,7 @@
     <w:name w:val="FigurasTesis Car"/>
     <w:basedOn w:val="Tesis-Nivel3Car"/>
     <w:link w:val="FigurasTesis"/>
-    <w:rsid w:val="001D0048"/>
+    <w:rsid w:val="002B3B06"/>
     <w:rPr>
       <w:rFonts w:ascii="Times New Roman" w:hAnsi="Times New Roman"/>
       <w:b w:val="0"/>
@@ -26719,7 +27225,7 @@
     <w:basedOn w:val="NormalTesis"/>
     <w:link w:val="ListaTesisCar"/>
     <w:qFormat/>
-    <w:rsid w:val="007A1D53"/>
+    <w:rsid w:val="001E6BC6"/>
     <w:pPr>
       <w:numPr>
         <w:numId w:val="13"/>
@@ -26745,7 +27251,7 @@
     <w:name w:val="ListaTesis Car"/>
     <w:basedOn w:val="NormalTesisCar"/>
     <w:link w:val="ListaTesis"/>
-    <w:rsid w:val="007A1D53"/>
+    <w:rsid w:val="001E6BC6"/>
     <w:rPr>
       <w:rFonts w:ascii="Times New Roman" w:hAnsi="Times New Roman"/>
       <w:b/>
@@ -26833,6 +27339,65 @@
     <w:name w:val="apple-converted-space"/>
     <w:basedOn w:val="Fuentedeprrafopredeter"/>
     <w:rsid w:val="00EA6BA0"/>
+  </w:style>
+  <w:style w:type="paragraph" w:customStyle="1" w:styleId="TituloTesis">
+    <w:name w:val="TituloTesis"/>
+    <w:basedOn w:val="Prrafodelista"/>
+    <w:link w:val="TituloTesisCar"/>
+    <w:autoRedefine/>
+    <w:qFormat/>
+    <w:rsid w:val="00D634FA"/>
+    <w:pPr>
+      <w:numPr>
+        <w:numId w:val="34"/>
+      </w:numPr>
+      <w:jc w:val="right"/>
+    </w:pPr>
+    <w:rPr>
+      <w:rFonts w:ascii="Arial" w:hAnsi="Arial" w:cs="Arial"/>
+      <w:b/>
+      <w:sz w:val="32"/>
+      <w:szCs w:val="32"/>
+    </w:rPr>
+  </w:style>
+  <w:style w:type="paragraph" w:customStyle="1" w:styleId="Tesis-Nivel4">
+    <w:name w:val="Tesis-Nivel4"/>
+    <w:basedOn w:val="Tesis-Nivel3"/>
+    <w:link w:val="Tesis-Nivel4Car"/>
+    <w:qFormat/>
+    <w:rsid w:val="001C6991"/>
+    <w:pPr>
+      <w:numPr>
+        <w:ilvl w:val="3"/>
+      </w:numPr>
+      <w:ind w:left="0" w:firstLine="0"/>
+    </w:pPr>
+  </w:style>
+  <w:style w:type="character" w:customStyle="1" w:styleId="TituloTesisCar">
+    <w:name w:val="TituloTesis Car"/>
+    <w:basedOn w:val="PrrafodelistaCar"/>
+    <w:link w:val="TituloTesis"/>
+    <w:rsid w:val="00D634FA"/>
+    <w:rPr>
+      <w:rFonts w:ascii="Arial" w:hAnsi="Arial" w:cs="Arial"/>
+      <w:b/>
+      <w:sz w:val="32"/>
+      <w:szCs w:val="32"/>
+      <w:lang w:val="en-US" w:bidi="en-US"/>
+    </w:rPr>
+  </w:style>
+  <w:style w:type="character" w:customStyle="1" w:styleId="Tesis-Nivel4Car">
+    <w:name w:val="Tesis-Nivel4 Car"/>
+    <w:basedOn w:val="Tesis-Nivel3Car"/>
+    <w:link w:val="Tesis-Nivel4"/>
+    <w:rsid w:val="001C6991"/>
+    <w:rPr>
+      <w:rFonts w:ascii="Times New Roman" w:hAnsi="Times New Roman"/>
+      <w:b/>
+      <w:sz w:val="24"/>
+      <w:szCs w:val="24"/>
+      <w:lang w:val="en-US" w:bidi="en-US"/>
+    </w:rPr>
   </w:style>
 </w:styles>
 </file>
@@ -27592,7 +28157,7 @@
 </file>
 
 <file path=customXml/itemProps1.xml><?xml version="1.0" encoding="utf-8"?>
-<ds:datastoreItem xmlns:ds="http://schemas.openxmlformats.org/officeDocument/2006/customXml" ds:itemID="{46BC939D-10F3-443E-AE89-331BD259D143}">
+<ds:datastoreItem xmlns:ds="http://schemas.openxmlformats.org/officeDocument/2006/customXml" ds:itemID="{64710E5A-1FED-4447-8E31-332507019A47}">
   <ds:schemaRefs>
     <ds:schemaRef ds:uri="http://schemas.openxmlformats.org/officeDocument/2006/bibliography"/>
   </ds:schemaRefs>

</xml_diff>

<commit_message>
changes in planteamiento del problema
</commit_message>
<xml_diff>
--- a/Documentos/Perfil de Tesis de Grado.DOCX.docx
+++ b/Documentos/Perfil de Tesis de Grado.DOCX.docx
@@ -1,6 +1,6 @@
 
 <file path=word/document.xml><?xml version="1.0" encoding="utf-8"?>
-<w:document xmlns:wpc="http://schemas.microsoft.com/office/word/2010/wordprocessingCanvas" xmlns:mc="http://schemas.openxmlformats.org/markup-compatibility/2006" xmlns:o="urn:schemas-microsoft-com:office:office" xmlns:r="http://schemas.openxmlformats.org/officeDocument/2006/relationships" xmlns:m="http://schemas.openxmlformats.org/officeDocument/2006/math" xmlns:v="urn:schemas-microsoft-com:vml" xmlns:wp14="http://schemas.microsoft.com/office/word/2010/wordprocessingDrawing" xmlns:wp="http://schemas.openxmlformats.org/drawingml/2006/wordprocessingDrawing" xmlns:w10="urn:schemas-microsoft-com:office:word" xmlns:w="http://schemas.openxmlformats.org/wordprocessingml/2006/main" xmlns:w14="http://schemas.microsoft.com/office/word/2010/wordml" xmlns:wpg="http://schemas.microsoft.com/office/word/2010/wordprocessingGroup" xmlns:wpi="http://schemas.microsoft.com/office/word/2010/wordprocessingInk" xmlns:wne="http://schemas.microsoft.com/office/word/2006/wordml" xmlns:wps="http://schemas.microsoft.com/office/word/2010/wordprocessingShape" mc:Ignorable="w14 wp14">
+<w:document xmlns:wpc="http://schemas.microsoft.com/office/word/2010/wordprocessingCanvas" xmlns:mo="http://schemas.microsoft.com/office/mac/office/2008/main" xmlns:mc="http://schemas.openxmlformats.org/markup-compatibility/2006" xmlns:mv="urn:schemas-microsoft-com:mac:vml" xmlns:o="urn:schemas-microsoft-com:office:office" xmlns:r="http://schemas.openxmlformats.org/officeDocument/2006/relationships" xmlns:m="http://schemas.openxmlformats.org/officeDocument/2006/math" xmlns:v="urn:schemas-microsoft-com:vml" xmlns:wp14="http://schemas.microsoft.com/office/word/2010/wordprocessingDrawing" xmlns:wp="http://schemas.openxmlformats.org/drawingml/2006/wordprocessingDrawing" xmlns:w10="urn:schemas-microsoft-com:office:word" xmlns:w="http://schemas.openxmlformats.org/wordprocessingml/2006/main" xmlns:w14="http://schemas.microsoft.com/office/word/2010/wordml" xmlns:wpg="http://schemas.microsoft.com/office/word/2010/wordprocessingGroup" xmlns:wpi="http://schemas.microsoft.com/office/word/2010/wordprocessingInk" xmlns:wne="http://schemas.microsoft.com/office/word/2006/wordml" xmlns:wps="http://schemas.microsoft.com/office/word/2010/wordprocessingShape" mc:Ignorable="w14 wp14 mv">
   <w:body>
     <w:p>
       <w:pPr>
@@ -89,7 +89,7 @@
           <w:szCs w:val="32"/>
         </w:rPr>
         <w:drawing>
-          <wp:inline distT="0" distB="0" distL="0" distR="0" wp14:anchorId="6FE01D7D" wp14:editId="03D846F0">
+          <wp:inline distT="0" distB="0" distL="0" distR="0" wp14:anchorId="5152BB43" wp14:editId="6DE6D3B3">
             <wp:extent cx="1092835" cy="2535555"/>
             <wp:effectExtent l="0" t="0" r="0" b="0"/>
             <wp:docPr id="1" name="Imagen 2" descr="Descripción: C:\Users\AlanCamila\Desktop\SISTEMAS DE INFORMACION\índice.jpg"/>
@@ -157,15 +157,6 @@
           <w:sz w:val="32"/>
           <w:szCs w:val="32"/>
         </w:rPr>
-        <w:t xml:space="preserve">PERFIL DE </w:t>
-      </w:r>
-      <w:r>
-        <w:rPr>
-          <w:rFonts w:ascii="Times New Roman" w:hAnsi="Times New Roman"/>
-          <w:b/>
-          <w:sz w:val="32"/>
-          <w:szCs w:val="32"/>
-        </w:rPr>
         <w:t>TESIS DE GRADO</w:t>
       </w:r>
     </w:p>
@@ -210,7 +201,7 @@
           <w:sz w:val="28"/>
           <w:szCs w:val="28"/>
         </w:rPr>
-        <w:t>ISTEMA INTEGRADO DE GEOREFERE</w:t>
+        <w:t xml:space="preserve">ISTEMA </w:t>
       </w:r>
       <w:r>
         <w:rPr>
@@ -219,7 +210,7 @@
           <w:sz w:val="28"/>
           <w:szCs w:val="28"/>
         </w:rPr>
-        <w:t xml:space="preserve">NCIACION DE CAJEROS AUTOMATICOS Y </w:t>
+        <w:t>DISTRIBUIDO</w:t>
       </w:r>
       <w:r>
         <w:rPr>
@@ -228,7 +219,7 @@
           <w:sz w:val="28"/>
           <w:szCs w:val="28"/>
         </w:rPr>
-        <w:t xml:space="preserve">AGENCIAS </w:t>
+        <w:t xml:space="preserve"> DE GEOREFERE</w:t>
       </w:r>
       <w:r>
         <w:rPr>
@@ -237,7 +228,7 @@
           <w:sz w:val="28"/>
           <w:szCs w:val="28"/>
         </w:rPr>
-        <w:t>BANCARI</w:t>
+        <w:t xml:space="preserve">NCIACION DE CAJEROS AUTOMATICOS Y </w:t>
       </w:r>
       <w:r>
         <w:rPr>
@@ -246,7 +237,7 @@
           <w:sz w:val="28"/>
           <w:szCs w:val="28"/>
         </w:rPr>
-        <w:t>AS</w:t>
+        <w:t xml:space="preserve">AGENCIAS </w:t>
       </w:r>
       <w:r>
         <w:rPr>
@@ -255,7 +246,7 @@
           <w:sz w:val="28"/>
           <w:szCs w:val="28"/>
         </w:rPr>
-        <w:t xml:space="preserve"> </w:t>
+        <w:t>BANCARI</w:t>
       </w:r>
       <w:r>
         <w:rPr>
@@ -264,7 +255,7 @@
           <w:sz w:val="28"/>
           <w:szCs w:val="28"/>
         </w:rPr>
-        <w:t xml:space="preserve">PARA </w:t>
+        <w:t>AS</w:t>
       </w:r>
       <w:r>
         <w:rPr>
@@ -273,7 +264,7 @@
           <w:sz w:val="28"/>
           <w:szCs w:val="28"/>
         </w:rPr>
-        <w:t>ENTIDADES</w:t>
+        <w:t xml:space="preserve"> </w:t>
       </w:r>
       <w:r>
         <w:rPr>
@@ -282,7 +273,7 @@
           <w:sz w:val="28"/>
           <w:szCs w:val="28"/>
         </w:rPr>
-        <w:t xml:space="preserve"> FINANCIERA</w:t>
+        <w:t xml:space="preserve">PARA </w:t>
       </w:r>
       <w:r>
         <w:rPr>
@@ -291,6 +282,24 @@
           <w:sz w:val="28"/>
           <w:szCs w:val="28"/>
         </w:rPr>
+        <w:t>ENTIDADES</w:t>
+      </w:r>
+      <w:r>
+        <w:rPr>
+          <w:rFonts w:ascii="Times New Roman" w:hAnsi="Times New Roman"/>
+          <w:b/>
+          <w:sz w:val="28"/>
+          <w:szCs w:val="28"/>
+        </w:rPr>
+        <w:t xml:space="preserve"> FINANCIERA</w:t>
+      </w:r>
+      <w:r>
+        <w:rPr>
+          <w:rFonts w:ascii="Times New Roman" w:hAnsi="Times New Roman"/>
+          <w:b/>
+          <w:sz w:val="28"/>
+          <w:szCs w:val="28"/>
+        </w:rPr>
         <w:t>S</w:t>
       </w:r>
     </w:p>
@@ -536,14 +545,545 @@
           <w:b/>
         </w:rPr>
       </w:pPr>
-      <w:r>
+    </w:p>
+    <w:p>
+      <w:pPr>
+        <w:jc w:val="both"/>
         <w:rPr>
           <w:rFonts w:ascii="Times New Roman" w:hAnsi="Times New Roman"/>
           <w:b/>
         </w:rPr>
-        <w:lastRenderedPageBreak/>
+      </w:pPr>
+    </w:p>
+    <w:p>
+      <w:pPr>
+        <w:jc w:val="both"/>
+        <w:rPr>
+          <w:rFonts w:ascii="Times New Roman" w:hAnsi="Times New Roman"/>
+          <w:b/>
+        </w:rPr>
+      </w:pPr>
+    </w:p>
+    <w:p>
+      <w:pPr>
+        <w:jc w:val="both"/>
+        <w:rPr>
+          <w:rFonts w:ascii="Times New Roman" w:hAnsi="Times New Roman"/>
+          <w:b/>
+        </w:rPr>
+      </w:pPr>
+    </w:p>
+    <w:p>
+      <w:pPr>
+        <w:jc w:val="both"/>
+        <w:rPr>
+          <w:rFonts w:ascii="Times New Roman" w:hAnsi="Times New Roman"/>
+          <w:b/>
+        </w:rPr>
+      </w:pPr>
+    </w:p>
+    <w:p>
+      <w:pPr>
+        <w:jc w:val="both"/>
+        <w:rPr>
+          <w:rFonts w:ascii="Times New Roman" w:hAnsi="Times New Roman"/>
+          <w:b/>
+        </w:rPr>
+      </w:pPr>
+    </w:p>
+    <w:p>
+      <w:pPr>
+        <w:jc w:val="both"/>
+        <w:rPr>
+          <w:rFonts w:ascii="Times New Roman" w:hAnsi="Times New Roman"/>
+          <w:b/>
+        </w:rPr>
+      </w:pPr>
+    </w:p>
+    <w:p>
+      <w:pPr>
+        <w:jc w:val="both"/>
+        <w:rPr>
+          <w:rFonts w:ascii="Times New Roman" w:hAnsi="Times New Roman"/>
+          <w:b/>
+        </w:rPr>
+      </w:pPr>
+    </w:p>
+    <w:p>
+      <w:pPr>
+        <w:jc w:val="both"/>
+        <w:rPr>
+          <w:rFonts w:ascii="Times New Roman" w:hAnsi="Times New Roman"/>
+          <w:b/>
+        </w:rPr>
+      </w:pPr>
+    </w:p>
+    <w:p>
+      <w:pPr>
+        <w:jc w:val="both"/>
+        <w:rPr>
+          <w:rFonts w:ascii="Times New Roman" w:hAnsi="Times New Roman"/>
+          <w:b/>
+        </w:rPr>
+      </w:pPr>
+    </w:p>
+    <w:p>
+      <w:pPr>
+        <w:jc w:val="both"/>
+        <w:rPr>
+          <w:rFonts w:ascii="Times New Roman" w:hAnsi="Times New Roman"/>
+          <w:b/>
+        </w:rPr>
+      </w:pPr>
+    </w:p>
+    <w:p>
+      <w:pPr>
+        <w:jc w:val="both"/>
+        <w:rPr>
+          <w:rFonts w:ascii="Times New Roman" w:hAnsi="Times New Roman"/>
+          <w:b/>
+        </w:rPr>
+      </w:pPr>
+    </w:p>
+    <w:p>
+      <w:pPr>
+        <w:jc w:val="both"/>
+        <w:rPr>
+          <w:rFonts w:ascii="Times New Roman" w:hAnsi="Times New Roman"/>
+          <w:b/>
+        </w:rPr>
+      </w:pPr>
+    </w:p>
+    <w:p>
+      <w:pPr>
+        <w:spacing w:after="0" w:line="240" w:lineRule="auto"/>
+        <w:jc w:val="center"/>
+        <w:rPr>
+          <w:rFonts w:ascii="Times New Roman" w:hAnsi="Times New Roman"/>
+          <w:b/>
+        </w:rPr>
+      </w:pPr>
+      <w:r>
+        <w:rPr>
+          <w:rFonts w:ascii="Times New Roman" w:hAnsi="Times New Roman"/>
+          <w:b/>
+        </w:rPr>
+        <w:t>DEDICATORIA</w:t>
+      </w:r>
+    </w:p>
+    <w:p>
+      <w:pPr>
+        <w:spacing w:after="0" w:line="240" w:lineRule="auto"/>
+        <w:jc w:val="right"/>
+        <w:rPr>
+          <w:rFonts w:ascii="Times New Roman" w:hAnsi="Times New Roman"/>
+          <w:b/>
+        </w:rPr>
+      </w:pPr>
+      <w:r>
+        <w:rPr>
+          <w:rFonts w:ascii="Times New Roman" w:hAnsi="Times New Roman"/>
+          <w:b/>
+        </w:rPr>
+        <w:t>________________________________________________________________</w:t>
+      </w:r>
+    </w:p>
+    <w:p>
+      <w:pPr>
+        <w:spacing w:after="0" w:line="240" w:lineRule="auto"/>
+        <w:jc w:val="right"/>
+        <w:rPr>
+          <w:rFonts w:ascii="Times New Roman" w:hAnsi="Times New Roman"/>
+          <w:b/>
+        </w:rPr>
+      </w:pPr>
+    </w:p>
+    <w:p>
+      <w:pPr>
+        <w:pStyle w:val="NormalTesis"/>
+        <w:tabs>
+          <w:tab w:val="left" w:pos="3119"/>
+        </w:tabs>
+        <w:ind w:left="3119"/>
+      </w:pPr>
+      <w:r>
+        <w:t xml:space="preserve">El presente trabajo va dedicado a </w:t>
+      </w:r>
+      <w:r>
+        <w:t xml:space="preserve">mi familia que sin su apoyo no hubiese sido posible. En especial a mi madre la cual estando en vida se dedico a </w:t>
+      </w:r>
+      <w:r>
+        <w:t>en cuerpo y alma a ayudarme en mis estudios</w:t>
+      </w:r>
+      <w:r>
+        <w:t xml:space="preserve"> y a mi padre y mis hermanos </w:t>
+      </w:r>
+      <w:r>
+        <w:t>quienes son ahora la razón de seguir adelante.</w:t>
+      </w:r>
+    </w:p>
+    <w:p>
+      <w:pPr>
+        <w:spacing w:after="0" w:line="240" w:lineRule="auto"/>
+        <w:jc w:val="right"/>
+        <w:rPr>
+          <w:rFonts w:ascii="Times New Roman" w:hAnsi="Times New Roman"/>
+          <w:b/>
+        </w:rPr>
+      </w:pPr>
+    </w:p>
+    <w:p>
+      <w:pPr>
+        <w:jc w:val="both"/>
+        <w:rPr>
+          <w:rFonts w:ascii="Times New Roman" w:hAnsi="Times New Roman"/>
+          <w:b/>
+        </w:rPr>
+      </w:pPr>
+      <w:r>
+        <w:rPr>
+          <w:rFonts w:ascii="Times New Roman" w:hAnsi="Times New Roman"/>
+          <w:b/>
+        </w:rPr>
         <w:br w:type="page"/>
       </w:r>
+    </w:p>
+    <w:p>
+      <w:pPr>
+        <w:jc w:val="both"/>
+        <w:rPr>
+          <w:rFonts w:ascii="Times New Roman" w:hAnsi="Times New Roman"/>
+          <w:b/>
+        </w:rPr>
+      </w:pPr>
+    </w:p>
+    <w:p>
+      <w:pPr>
+        <w:jc w:val="both"/>
+        <w:rPr>
+          <w:rFonts w:ascii="Times New Roman" w:hAnsi="Times New Roman"/>
+          <w:b/>
+        </w:rPr>
+      </w:pPr>
+    </w:p>
+    <w:p>
+      <w:pPr>
+        <w:jc w:val="both"/>
+        <w:rPr>
+          <w:rFonts w:ascii="Times New Roman" w:hAnsi="Times New Roman"/>
+          <w:b/>
+        </w:rPr>
+      </w:pPr>
+    </w:p>
+    <w:p>
+      <w:pPr>
+        <w:jc w:val="both"/>
+        <w:rPr>
+          <w:rFonts w:ascii="Times New Roman" w:hAnsi="Times New Roman"/>
+          <w:b/>
+        </w:rPr>
+      </w:pPr>
+    </w:p>
+    <w:p>
+      <w:pPr>
+        <w:jc w:val="both"/>
+        <w:rPr>
+          <w:rFonts w:ascii="Times New Roman" w:hAnsi="Times New Roman"/>
+          <w:b/>
+        </w:rPr>
+      </w:pPr>
+    </w:p>
+    <w:p>
+      <w:pPr>
+        <w:pBdr>
+          <w:bottom w:val="single" w:sz="12" w:space="1" w:color="auto"/>
+        </w:pBdr>
+        <w:jc w:val="both"/>
+        <w:rPr>
+          <w:rFonts w:ascii="Times New Roman" w:hAnsi="Times New Roman"/>
+          <w:b/>
+        </w:rPr>
+      </w:pPr>
+      <w:r>
+        <w:rPr>
+          <w:rFonts w:ascii="Times New Roman" w:hAnsi="Times New Roman"/>
+          <w:b/>
+        </w:rPr>
+        <w:t>AGRADECIMIENTOS</w:t>
+      </w:r>
+    </w:p>
+    <w:p>
+      <w:pPr>
+        <w:jc w:val="both"/>
+        <w:rPr>
+          <w:rFonts w:ascii="Times New Roman" w:hAnsi="Times New Roman"/>
+          <w:lang w:val="es-ES_tradnl"/>
+        </w:rPr>
+      </w:pPr>
+      <w:r>
+        <w:rPr>
+          <w:rFonts w:ascii="Times New Roman" w:hAnsi="Times New Roman"/>
+        </w:rPr>
+        <w:t xml:space="preserve">Primeramente agradecer a Dios quien </w:t>
+      </w:r>
+      <w:r>
+        <w:rPr>
+          <w:rFonts w:ascii="Times New Roman" w:hAnsi="Times New Roman"/>
+        </w:rPr>
+        <w:t xml:space="preserve">siempre fue mi sustento y por el cual es </w:t>
+      </w:r>
+      <w:r>
+        <w:rPr>
+          <w:rFonts w:ascii="Times New Roman" w:hAnsi="Times New Roman"/>
+        </w:rPr>
+        <w:t>la</w:t>
+      </w:r>
+      <w:r>
+        <w:rPr>
+          <w:rFonts w:ascii="Times New Roman" w:hAnsi="Times New Roman"/>
+        </w:rPr>
+        <w:t xml:space="preserve"> razón</w:t>
+      </w:r>
+      <w:r>
+        <w:rPr>
+          <w:rFonts w:ascii="Times New Roman" w:hAnsi="Times New Roman"/>
+        </w:rPr>
+        <w:t xml:space="preserve"> de </w:t>
+      </w:r>
+      <w:r>
+        <w:rPr>
+          <w:rFonts w:ascii="Times New Roman" w:hAnsi="Times New Roman"/>
+        </w:rPr>
+        <w:t>todo</w:t>
+      </w:r>
+      <w:r>
+        <w:rPr>
+          <w:rFonts w:ascii="Times New Roman" w:hAnsi="Times New Roman"/>
+        </w:rPr>
+        <w:t>, también un agradecimiento a mi docente tu</w:t>
+      </w:r>
+      <w:r>
+        <w:rPr>
+          <w:rFonts w:ascii="Times New Roman" w:hAnsi="Times New Roman"/>
+        </w:rPr>
+        <w:t xml:space="preserve">tor </w:t>
+      </w:r>
+      <w:r>
+        <w:rPr>
+          <w:rFonts w:ascii="Times New Roman" w:hAnsi="Times New Roman"/>
+          <w:lang w:val="es-ES_tradnl"/>
+        </w:rPr>
+        <w:t>M.</w:t>
+      </w:r>
+      <w:r>
+        <w:rPr>
+          <w:rFonts w:ascii="Times New Roman" w:hAnsi="Times New Roman"/>
+          <w:lang w:val="es-ES_tradnl"/>
+        </w:rPr>
+        <w:t xml:space="preserve"> </w:t>
+      </w:r>
+      <w:r>
+        <w:rPr>
+          <w:rFonts w:ascii="Times New Roman" w:hAnsi="Times New Roman"/>
+          <w:lang w:val="es-ES_tradnl"/>
+        </w:rPr>
+        <w:t xml:space="preserve">Sc. Aldo Ramiro Valdez Alvarado </w:t>
+      </w:r>
+      <w:r>
+        <w:rPr>
+          <w:rFonts w:ascii="Times New Roman" w:hAnsi="Times New Roman"/>
+        </w:rPr>
+        <w:t>por su apoyo en la elaboración y pulido del presente documento</w:t>
+      </w:r>
+      <w:r>
+        <w:rPr>
+          <w:rFonts w:ascii="Times New Roman" w:hAnsi="Times New Roman"/>
+        </w:rPr>
+        <w:t xml:space="preserve">. También agradecer infinitamente a mi docente revisor Mg. Sc. Rosa Flores Morales, por su apoyo incondicional, sugerencias, correcciones y mejoras que </w:t>
+      </w:r>
+      <w:r>
+        <w:rPr>
+          <w:rFonts w:ascii="Times New Roman" w:hAnsi="Times New Roman"/>
+        </w:rPr>
+        <w:t xml:space="preserve">ayudaron a dar forma </w:t>
+      </w:r>
+      <w:r>
+        <w:rPr>
+          <w:rFonts w:ascii="Times New Roman" w:hAnsi="Times New Roman"/>
+        </w:rPr>
+        <w:t>al presente trabajo.</w:t>
+      </w:r>
+    </w:p>
+    <w:p>
+      <w:pPr>
+        <w:jc w:val="both"/>
+        <w:rPr>
+          <w:rFonts w:ascii="Times New Roman" w:hAnsi="Times New Roman"/>
+          <w:b/>
+        </w:rPr>
+      </w:pPr>
+    </w:p>
+    <w:p>
+      <w:pPr>
+        <w:jc w:val="both"/>
+        <w:rPr>
+          <w:rFonts w:ascii="Times New Roman" w:hAnsi="Times New Roman"/>
+          <w:b/>
+        </w:rPr>
+      </w:pPr>
+    </w:p>
+    <w:p>
+      <w:pPr>
+        <w:jc w:val="both"/>
+        <w:rPr>
+          <w:rFonts w:ascii="Times New Roman" w:hAnsi="Times New Roman"/>
+          <w:b/>
+        </w:rPr>
+      </w:pPr>
+    </w:p>
+    <w:p>
+      <w:pPr>
+        <w:jc w:val="both"/>
+        <w:rPr>
+          <w:rFonts w:ascii="Times New Roman" w:hAnsi="Times New Roman"/>
+          <w:b/>
+        </w:rPr>
+      </w:pPr>
+    </w:p>
+    <w:p>
+      <w:pPr>
+        <w:jc w:val="both"/>
+        <w:rPr>
+          <w:rFonts w:ascii="Times New Roman" w:hAnsi="Times New Roman"/>
+          <w:b/>
+        </w:rPr>
+      </w:pPr>
+    </w:p>
+    <w:p>
+      <w:pPr>
+        <w:jc w:val="both"/>
+        <w:rPr>
+          <w:rFonts w:ascii="Times New Roman" w:hAnsi="Times New Roman"/>
+          <w:b/>
+        </w:rPr>
+      </w:pPr>
+    </w:p>
+    <w:p>
+      <w:pPr>
+        <w:jc w:val="both"/>
+        <w:rPr>
+          <w:rFonts w:ascii="Times New Roman" w:hAnsi="Times New Roman"/>
+          <w:b/>
+        </w:rPr>
+      </w:pPr>
+    </w:p>
+    <w:p>
+      <w:pPr>
+        <w:jc w:val="both"/>
+        <w:rPr>
+          <w:rFonts w:ascii="Times New Roman" w:hAnsi="Times New Roman"/>
+          <w:b/>
+        </w:rPr>
+      </w:pPr>
+    </w:p>
+    <w:p>
+      <w:pPr>
+        <w:jc w:val="both"/>
+        <w:rPr>
+          <w:rFonts w:ascii="Times New Roman" w:hAnsi="Times New Roman"/>
+          <w:b/>
+        </w:rPr>
+      </w:pPr>
+    </w:p>
+    <w:p>
+      <w:pPr>
+        <w:jc w:val="both"/>
+        <w:rPr>
+          <w:rFonts w:ascii="Times New Roman" w:hAnsi="Times New Roman"/>
+          <w:b/>
+        </w:rPr>
+      </w:pPr>
+    </w:p>
+    <w:p>
+      <w:pPr>
+        <w:jc w:val="both"/>
+        <w:rPr>
+          <w:rFonts w:ascii="Times New Roman" w:hAnsi="Times New Roman"/>
+          <w:b/>
+        </w:rPr>
+      </w:pPr>
+    </w:p>
+    <w:p>
+      <w:pPr>
+        <w:jc w:val="both"/>
+        <w:rPr>
+          <w:rFonts w:ascii="Times New Roman" w:hAnsi="Times New Roman"/>
+          <w:b/>
+        </w:rPr>
+      </w:pPr>
+    </w:p>
+    <w:p>
+      <w:pPr>
+        <w:jc w:val="both"/>
+        <w:rPr>
+          <w:rFonts w:ascii="Times New Roman" w:hAnsi="Times New Roman"/>
+          <w:b/>
+        </w:rPr>
+      </w:pPr>
+    </w:p>
+    <w:p>
+      <w:pPr>
+        <w:jc w:val="both"/>
+        <w:rPr>
+          <w:rFonts w:ascii="Times New Roman" w:hAnsi="Times New Roman"/>
+          <w:b/>
+        </w:rPr>
+      </w:pPr>
+    </w:p>
+    <w:p>
+      <w:pPr>
+        <w:jc w:val="both"/>
+        <w:rPr>
+          <w:rFonts w:ascii="Times New Roman" w:hAnsi="Times New Roman"/>
+          <w:b/>
+        </w:rPr>
+      </w:pPr>
+    </w:p>
+    <w:p>
+      <w:pPr>
+        <w:jc w:val="both"/>
+        <w:rPr>
+          <w:rFonts w:ascii="Times New Roman" w:hAnsi="Times New Roman"/>
+          <w:b/>
+        </w:rPr>
+      </w:pPr>
+    </w:p>
+    <w:p>
+      <w:pPr>
+        <w:jc w:val="both"/>
+        <w:rPr>
+          <w:rFonts w:ascii="Times New Roman" w:hAnsi="Times New Roman"/>
+          <w:b/>
+        </w:rPr>
+      </w:pPr>
+    </w:p>
+    <w:p>
+      <w:pPr>
+        <w:jc w:val="both"/>
+        <w:rPr>
+          <w:rFonts w:ascii="Times New Roman" w:hAnsi="Times New Roman"/>
+          <w:b/>
+        </w:rPr>
+      </w:pPr>
+    </w:p>
+    <w:p>
+      <w:pPr>
+        <w:jc w:val="both"/>
+        <w:rPr>
+          <w:rFonts w:ascii="Times New Roman" w:hAnsi="Times New Roman"/>
+          <w:b/>
+        </w:rPr>
+      </w:pPr>
     </w:p>
     <w:p>
       <w:pPr>
@@ -4381,103 +4921,43 @@
         <w:pStyle w:val="NormalTesis"/>
       </w:pPr>
       <w:r>
-        <w:t xml:space="preserve">El auge de las tecnologías móviles dentro de la banca privada esta temiendo un </w:t>
-      </w:r>
-      <w:r>
-        <w:t>apogeo</w:t>
-      </w:r>
-      <w:r>
-        <w:t xml:space="preserve"> grande dentro de Bolivia. </w:t>
-      </w:r>
-      <w:r>
-        <w:t>Por lo que se hace necesario contar con mecanismos que permitan alivianar los procesos tediosos que se presentan en algunas transacciones</w:t>
-      </w:r>
-      <w:r>
-        <w:t xml:space="preserve"> en la entidad</w:t>
-      </w:r>
-      <w:r>
-        <w:t>, como las filas largas</w:t>
-      </w:r>
-      <w:r>
-        <w:t xml:space="preserve"> para retirar dinero de los cajeros automáticos</w:t>
-      </w:r>
-      <w:r>
-        <w:t xml:space="preserve">, </w:t>
-      </w:r>
-      <w:r>
-        <w:t>falta de conocimientos de las ubicaciones de los cajeros y agencias</w:t>
-      </w:r>
-      <w:r>
-        <w:t>,</w:t>
+        <w:t>En los últimos años el aumento sustancial de celula</w:t>
+      </w:r>
+      <w:r>
+        <w:t>res inteligentes en el mercado boliviano;</w:t>
       </w:r>
       <w:r>
         <w:t xml:space="preserve"> </w:t>
       </w:r>
       <w:r>
-        <w:t xml:space="preserve">Así también como la </w:t>
-      </w:r>
-      <w:r>
-        <w:t>poca</w:t>
-      </w:r>
-      <w:r>
-        <w:t xml:space="preserve"> información </w:t>
-      </w:r>
-      <w:r>
-        <w:t xml:space="preserve">brindada a </w:t>
-      </w:r>
-      <w:r>
-        <w:t xml:space="preserve">los cliente sobre </w:t>
-      </w:r>
-      <w:r>
-        <w:t>el estado</w:t>
-      </w:r>
-      <w:r>
-        <w:t xml:space="preserve"> en cajero automáticos</w:t>
-      </w:r>
-      <w:r>
-        <w:t xml:space="preserve"> (si están en servicio o fuera de servicio)</w:t>
-      </w:r>
-      <w:r>
-        <w:t xml:space="preserve">, </w:t>
-      </w:r>
-      <w:r>
-        <w:t xml:space="preserve">Además de la poca </w:t>
-      </w:r>
-      <w:r>
-        <w:t xml:space="preserve">información accesible sobre </w:t>
-      </w:r>
-      <w:r>
-        <w:t>horarios de atención y servicios brindados por una agencia</w:t>
-      </w:r>
-      <w:r>
-        <w:t xml:space="preserve">. Esto puede </w:t>
-      </w:r>
-      <w:r>
-        <w:t>causa</w:t>
-      </w:r>
-      <w:r>
-        <w:t xml:space="preserve">r una </w:t>
-      </w:r>
-      <w:r>
-        <w:t>excesiva afluencia de personas en agencias céntricas</w:t>
-      </w:r>
-      <w:r>
-        <w:t>,</w:t>
-      </w:r>
-      <w:r>
-        <w:t xml:space="preserve"> pérdida de tiempo valioso a clientes de entidades financiera, merma</w:t>
-      </w:r>
-      <w:r>
-        <w:t>r</w:t>
-      </w:r>
-      <w:r>
-        <w:t xml:space="preserve"> del prestigio de la entidad</w:t>
-      </w:r>
-      <w:r>
-        <w:t xml:space="preserve"> financiera</w:t>
-      </w:r>
-      <w:r>
-        <w:t xml:space="preserve"> y multas por denuncias de mal servicio a la ASFII.</w:t>
+        <w:t xml:space="preserve">y </w:t>
+      </w:r>
+      <w:r>
+        <w:t>el incremento de la bancarización</w:t>
+      </w:r>
+      <w:r>
+        <w:t xml:space="preserve"> con</w:t>
+      </w:r>
+      <w:r>
+        <w:t xml:space="preserve"> cajeros automáticos, agencias bancarias, tarjetas de crédito</w:t>
+      </w:r>
+      <w:r>
+        <w:t xml:space="preserve">, debito y todos los problemas que conllevan </w:t>
+      </w:r>
+      <w:r>
+        <w:t>desde filas largas para retirar dinero,  no conocimiento de horarios de atención o servicios que brinda la entidad</w:t>
+      </w:r>
+      <w:r>
+        <w:t xml:space="preserve">; a esto sumado que actualmente </w:t>
+      </w:r>
+      <w:r>
+        <w:t>la información rápida en tiempo real</w:t>
+      </w:r>
+      <w:r>
+        <w:t xml:space="preserve"> se a hecho tan imprescindibl</w:t>
+      </w:r>
+      <w:r>
+        <w:t>e e importante. Hacen necesario que nos planeemos que existe una necesidad no suplida y por ende una oportunidad de negocio.</w:t>
       </w:r>
     </w:p>
     <w:p>
@@ -4485,49 +4965,150 @@
         <w:pStyle w:val="NormalTesis"/>
       </w:pPr>
       <w:r>
-        <w:t xml:space="preserve">El presente trabajo pretende resolver estos problemas a través de un sistema móvil que permita mejorar el servicio a los clientes a través de la </w:t>
-      </w:r>
-      <w:r>
-        <w:t>disposición en tiempo real de información sobre cajeros automáticos y agencias</w:t>
-      </w:r>
-      <w:r>
-        <w:t xml:space="preserve"> en un dispositivo móvil inteligente, a</w:t>
-      </w:r>
-      <w:r>
-        <w:t xml:space="preserve"> través</w:t>
-      </w:r>
-      <w:r>
-        <w:t>,</w:t>
-      </w:r>
-      <w:r>
+        <w:t xml:space="preserve">El presente trabajo pretende presentarse como una contestación que supla la necesidad no satisfecha a través de un sistema móvil que permita mejorar el servicio a los clientes a través de la disposición en tiempo real de información sobre cajeros automáticos y agencias en un dispositivo móvil inteligente; permitiendo consultar horarios de atención </w:t>
+      </w:r>
+      <w:r>
+        <w:t>en agencias</w:t>
+      </w:r>
+      <w:r>
+        <w:t xml:space="preserve">, brindando información actualizada sobre el estado de cajeros, permitiendo visualizar el número de personas que están en espera de atención agencia bancaria y demás funcionalidades que responderán a los problemas esbozados en el planteamiento del </w:t>
+      </w:r>
+      <w:commentRangeStart w:id="2"/>
+      <w:r>
+        <w:t>problema</w:t>
+      </w:r>
+      <w:commentRangeEnd w:id="2"/>
+      <w:r>
+        <w:rPr>
+          <w:rStyle w:val="Refdecomentario"/>
+          <w:rFonts w:ascii="Calibri" w:hAnsi="Calibri"/>
+        </w:rPr>
+        <w:commentReference w:id="2"/>
+      </w:r>
+      <w:r>
+        <w:t xml:space="preserve">. </w:t>
+      </w:r>
+    </w:p>
+    <w:p>
+      <w:pPr>
+        <w:pStyle w:val="NormalTesis"/>
+      </w:pPr>
+      <w:r>
+        <w:t xml:space="preserve">Los estándares de desarrollo en los que se basa el presente trabajos son: la programación distribuida a través del uso de la Arquitectura Orientada a Servicios (SOA) y Sistemas orientados a  el uso de la metodología de desarrollo </w:t>
+      </w:r>
+      <w:r>
+        <w:t>Test Driven Development</w:t>
+      </w:r>
+      <w:r>
+        <w:t xml:space="preserve"> (TDD por sus siglas en ingles de Test dirigido al desarrollo), Arquitectura de software MVC, SCRUM como metodología de desarrollo y el control de versión de código. Implementando a la par tecnológicas como  Web Services, geo-referenciación, geo-localización y Tecnología Móvil. Esto a través del uso protocolos tales como HTTP, SOAP y REST. Con el uso de herramientas tales como Android, Google Maps, .Net, Visual Studio y  Git. Que serán descritas en el marco teórico y el marco metodológico.</w:t>
+      </w:r>
+    </w:p>
+    <w:p>
+      <w:pPr>
+        <w:pStyle w:val="NormalTesis"/>
+      </w:pPr>
+    </w:p>
+    <w:p>
+      <w:pPr>
+        <w:pStyle w:val="NormalTesis"/>
+      </w:pPr>
+      <w:commentRangeStart w:id="4"/>
+      <w:r>
+        <w:t xml:space="preserve">Actualmente </w:t>
+      </w:r>
+      <w:r>
+        <w:t xml:space="preserve">en Bolivia existe un aumento significativo en el numero de usuarios de internet, entre los anos 1990 hasta 2013 las conexiones de internet han aumentado hasta </w:t>
+      </w:r>
+      <w:r>
+        <w:lastRenderedPageBreak/>
+        <w:t>llegar casi al 40 porciento de la población total, en otras palabras de cada 100 perso</w:t>
+      </w:r>
+      <w:r>
+        <w:t xml:space="preserve">nas 40 tienen acceso a </w:t>
+      </w:r>
+      <w:commentRangeStart w:id="5"/>
+      <w:r>
+        <w:t>internet</w:t>
+      </w:r>
+      <w:commentRangeEnd w:id="5"/>
+      <w:r>
+        <w:rPr>
+          <w:rStyle w:val="Refdecomentario"/>
+          <w:rFonts w:ascii="Calibri" w:hAnsi="Calibri"/>
+        </w:rPr>
+        <w:commentReference w:id="5"/>
+      </w:r>
+      <w:r>
+        <w:t>.</w:t>
+      </w:r>
+      <w:r>
+        <w:t xml:space="preserve"> De este porcentaje </w:t>
+      </w:r>
+      <w:r>
+        <w:rPr>
+          <w:lang w:val="es-ES_tradnl"/>
+        </w:rPr>
+        <w:t xml:space="preserve">La tecnología con mayor cantidad de conexiones es el internet móvil de banda ancha que representa el 55,60% del </w:t>
+      </w:r>
+      <w:commentRangeStart w:id="6"/>
+      <w:r>
+        <w:rPr>
+          <w:lang w:val="es-ES_tradnl"/>
+        </w:rPr>
+        <w:t>tot</w:t>
+      </w:r>
+      <w:r>
+        <w:rPr>
+          <w:lang w:val="es-ES_tradnl"/>
+        </w:rPr>
+        <w:t>al</w:t>
+      </w:r>
+      <w:commentRangeEnd w:id="6"/>
+      <w:r>
+        <w:rPr>
+          <w:rStyle w:val="Refdecomentario"/>
+          <w:rFonts w:ascii="Calibri" w:hAnsi="Calibri"/>
+        </w:rPr>
+        <w:commentReference w:id="6"/>
+      </w:r>
+      <w:r>
+        <w:rPr>
+          <w:lang w:val="es-ES_tradnl"/>
+        </w:rPr>
+        <w:t>.</w:t>
+      </w:r>
+      <w:r>
+        <w:rPr>
+          <w:lang w:val="es-ES_tradnl"/>
+        </w:rPr>
         <w:t xml:space="preserve"> </w:t>
       </w:r>
       <w:r>
-        <w:t>consultar</w:t>
-      </w:r>
-      <w:r>
-        <w:t xml:space="preserve"> horarios de atención</w:t>
-      </w:r>
-      <w:r>
-        <w:t xml:space="preserve"> </w:t>
-      </w:r>
-      <w:r>
-        <w:t>en agencias</w:t>
-      </w:r>
-      <w:r>
-        <w:t>, mostrar que cajeros automáticos cuentas con rampa para minusválidos,</w:t>
-      </w:r>
-      <w:r>
-        <w:t xml:space="preserve"> </w:t>
-      </w:r>
-      <w:r>
-        <w:t xml:space="preserve">brindara información sobre el estado de </w:t>
-      </w:r>
-      <w:r>
-        <w:t>cajeros automáticos</w:t>
-      </w:r>
-      <w:r>
-        <w:t xml:space="preserve"> (En servicio o fuera de servicio), mostrar el número de personas que están en espera de atención en tiempo real en una agencia en particular. </w:t>
+        <w:t xml:space="preserve">A esto sumado que el incremento de </w:t>
+      </w:r>
+      <w:r>
+        <w:t xml:space="preserve">conexiones por medio de Smartphones se incremento desde el 2014 a julio de 2015 </w:t>
+      </w:r>
+      <w:r>
+        <w:t>de 1.188.445  a 2.769.817 conexiones</w:t>
+      </w:r>
+      <w:r>
+        <w:t xml:space="preserve">, teniendo un incremento de </w:t>
+      </w:r>
+      <w:commentRangeStart w:id="7"/>
+      <w:r>
+        <w:t>133</w:t>
+      </w:r>
+      <w:commentRangeEnd w:id="7"/>
+      <w:r>
+        <w:rPr>
+          <w:rStyle w:val="Refdecomentario"/>
+          <w:rFonts w:ascii="Calibri" w:hAnsi="Calibri"/>
+        </w:rPr>
+        <w:commentReference w:id="7"/>
+      </w:r>
+      <w:r>
+        <w:t xml:space="preserve">%.  </w:t>
       </w:r>
     </w:p>
     <w:p>
@@ -4535,97 +5116,18 @@
         <w:pStyle w:val="NormalTesis"/>
       </w:pPr>
       <w:r>
-        <w:t xml:space="preserve">Los estándares de desarrollo </w:t>
-      </w:r>
-      <w:r>
-        <w:t xml:space="preserve">en </w:t>
-      </w:r>
-      <w:r>
-        <w:t>los</w:t>
-      </w:r>
-      <w:r>
-        <w:t xml:space="preserve"> que se basa el presente trabajos son</w:t>
-      </w:r>
-      <w:r>
-        <w:t>: la</w:t>
-      </w:r>
-      <w:r>
-        <w:t xml:space="preserve"> programación distribuida</w:t>
-      </w:r>
-      <w:r>
-        <w:t xml:space="preserve"> a través del uso de la Arquitectura Orientada a Servicios (</w:t>
-      </w:r>
-      <w:r>
-        <w:t>SOA</w:t>
-      </w:r>
-      <w:r>
-        <w:t xml:space="preserve">), el uso de la metodología de desarrollo </w:t>
-      </w:r>
-      <w:r>
-        <w:t>Test Driven Development</w:t>
-      </w:r>
-      <w:r>
-        <w:t xml:space="preserve"> (TDD por sus siglas en ingles de Test dirigido al desarrollo), </w:t>
-      </w:r>
-      <w:r>
-        <w:t>A</w:t>
-      </w:r>
-      <w:r>
-        <w:t>rquitectura de software MVC</w:t>
-      </w:r>
-      <w:r>
-        <w:t xml:space="preserve">, SCRUM como metodología de desarrollo y </w:t>
-      </w:r>
-      <w:r>
-        <w:t xml:space="preserve">el control de versión </w:t>
-      </w:r>
-      <w:r>
-        <w:t xml:space="preserve">de código. Implementando a la par tecnológicas como </w:t>
-      </w:r>
-      <w:r>
-        <w:t xml:space="preserve"> </w:t>
-      </w:r>
-      <w:r>
-        <w:t>Web Services, geo-referenciación</w:t>
-      </w:r>
-      <w:r>
-        <w:t xml:space="preserve">, </w:t>
-      </w:r>
-      <w:r>
-        <w:t>geo-</w:t>
-      </w:r>
-      <w:r>
-        <w:t xml:space="preserve">localización y </w:t>
-      </w:r>
-      <w:r>
-        <w:t>Tecnología Móvil</w:t>
-      </w:r>
-      <w:r>
-        <w:t>. Esto a través del uso protocolos tales como HTTP, SOA</w:t>
-      </w:r>
-      <w:r>
-        <w:t>P y</w:t>
-      </w:r>
-      <w:r>
-        <w:t xml:space="preserve"> REST</w:t>
-      </w:r>
-      <w:r>
-        <w:t>. Con el</w:t>
-      </w:r>
-      <w:r>
-        <w:t xml:space="preserve"> uso de herramientas </w:t>
-      </w:r>
-      <w:r>
-        <w:t xml:space="preserve">tales </w:t>
-      </w:r>
-      <w:r>
-        <w:t xml:space="preserve">como </w:t>
-      </w:r>
-      <w:r>
-        <w:t xml:space="preserve">Android, Google Maps, .Net, Visual Studio y  Git. </w:t>
-      </w:r>
-      <w:r>
-        <w:t>Que serán descritas en el marco teórico y el marco metodológico.</w:t>
+        <w:t xml:space="preserve">Entonces podemos definir que es un sector grande de la población </w:t>
+      </w:r>
+      <w:r>
+        <w:t>utiliza celulares inteligentes para poder informarse por medio de internet de aspectos diversos como por ejemplo noticias, datos del clima, entretenimiento entre otros; entonces podemos ver que existe una demanda sustancial de servicios.</w:t>
+      </w:r>
+      <w:commentRangeEnd w:id="4"/>
+      <w:r>
+        <w:rPr>
+          <w:rStyle w:val="Refdecomentario"/>
+          <w:rFonts w:ascii="Calibri" w:hAnsi="Calibri"/>
+        </w:rPr>
+        <w:commentReference w:id="4"/>
       </w:r>
     </w:p>
     <w:p>
@@ -4636,19 +5138,18 @@
           <w:numId w:val="0"/>
         </w:numPr>
       </w:pPr>
-      <w:bookmarkStart w:id="2" w:name="_Toc403927330"/>
+      <w:bookmarkStart w:id="8" w:name="_Toc403927330"/>
     </w:p>
     <w:p>
       <w:pPr>
         <w:pStyle w:val="Tesis-Nivel2"/>
       </w:pPr>
-      <w:bookmarkStart w:id="3" w:name="_Toc427736841"/>
-      <w:r>
-        <w:lastRenderedPageBreak/>
+      <w:bookmarkStart w:id="9" w:name="_Toc427736841"/>
+      <w:r>
         <w:t>ANTECEDENTES</w:t>
       </w:r>
-      <w:bookmarkEnd w:id="2"/>
-      <w:bookmarkEnd w:id="3"/>
+      <w:bookmarkEnd w:id="8"/>
+      <w:bookmarkEnd w:id="9"/>
     </w:p>
     <w:p>
       <w:pPr>
@@ -4667,25 +5168,25 @@
       <w:pPr>
         <w:pStyle w:val="Tesis-Nivel3"/>
       </w:pPr>
-      <w:bookmarkStart w:id="4" w:name="_Toc403927331"/>
-      <w:bookmarkStart w:id="5" w:name="_Toc427736842"/>
+      <w:bookmarkStart w:id="10" w:name="_Toc403927331"/>
+      <w:bookmarkStart w:id="11" w:name="_Toc427736842"/>
       <w:r>
         <w:t>A NIVEL NACIONAL – ENTIDADES FINANCIERAS</w:t>
       </w:r>
-      <w:bookmarkEnd w:id="4"/>
-      <w:bookmarkEnd w:id="5"/>
+      <w:bookmarkEnd w:id="10"/>
+      <w:bookmarkEnd w:id="11"/>
     </w:p>
     <w:p>
       <w:pPr>
         <w:pStyle w:val="Tesis-Nivel4"/>
       </w:pPr>
-      <w:bookmarkStart w:id="6" w:name="_Toc403927332"/>
-      <w:bookmarkStart w:id="7" w:name="_Toc427736843"/>
+      <w:bookmarkStart w:id="12" w:name="_Toc403927332"/>
+      <w:bookmarkStart w:id="13" w:name="_Toc427736843"/>
       <w:r>
         <w:t>BANCO DE CRÉDITO DE BOLIVIA S.A</w:t>
       </w:r>
-      <w:bookmarkEnd w:id="6"/>
-      <w:bookmarkEnd w:id="7"/>
+      <w:bookmarkEnd w:id="12"/>
+      <w:bookmarkEnd w:id="13"/>
     </w:p>
     <w:p>
       <w:pPr>
@@ -4768,7 +5269,7 @@
           <w:noProof/>
         </w:rPr>
         <w:drawing>
-          <wp:anchor distT="0" distB="0" distL="114300" distR="114300" simplePos="0" relativeHeight="251662336" behindDoc="1" locked="0" layoutInCell="1" allowOverlap="1" wp14:anchorId="0BCF0956" wp14:editId="20A5D906">
+          <wp:anchor distT="0" distB="0" distL="114300" distR="114300" simplePos="0" relativeHeight="251662336" behindDoc="1" locked="0" layoutInCell="1" allowOverlap="1" wp14:anchorId="4B547C7A" wp14:editId="0338374E">
             <wp:simplePos x="0" y="0"/>
             <wp:positionH relativeFrom="column">
               <wp:posOffset>297815</wp:posOffset>
@@ -4799,7 +5300,7 @@
                     <pic:cNvPicPr/>
                   </pic:nvPicPr>
                   <pic:blipFill rotWithShape="1">
-                    <a:blip r:embed="rId10">
+                    <a:blip r:embed="rId11">
                       <a:extLst>
                         <a:ext uri="{28A0092B-C50C-407E-A947-70E740481C1C}">
                           <a14:useLocalDpi xmlns:a14="http://schemas.microsoft.com/office/drawing/2010/main" val="0"/>
@@ -4821,7 +5322,7 @@
                       <a:noFill/>
                     </a:ln>
                     <a:extLst>
-                      <a:ext uri="{53640926-AAD7-44D8-BBD7-CCE9431645EC}">
+                      <a:ext uri="{53640926-AAD7-44d8-BBD7-CCE9431645EC}">
                         <a14:shadowObscured xmlns:a14="http://schemas.microsoft.com/office/drawing/2010/main"/>
                       </a:ext>
                     </a:extLst>
@@ -4844,6 +5345,7 @@
         <w:pStyle w:val="FigurasTesis"/>
       </w:pPr>
       <w:r>
+        <w:lastRenderedPageBreak/>
         <w:t>Pantallas de Aplicación Móvil del BCP</w:t>
       </w:r>
     </w:p>
@@ -4881,14 +5383,13 @@
       <w:pPr>
         <w:pStyle w:val="Tesis-Nivel3"/>
       </w:pPr>
-      <w:bookmarkStart w:id="8" w:name="_Toc403927333"/>
-      <w:bookmarkStart w:id="9" w:name="_Toc427736844"/>
-      <w:r>
-        <w:lastRenderedPageBreak/>
+      <w:bookmarkStart w:id="14" w:name="_Toc403927333"/>
+      <w:bookmarkStart w:id="15" w:name="_Toc427736844"/>
+      <w:r>
         <w:t>BANCO ECONOMICO</w:t>
       </w:r>
-      <w:bookmarkEnd w:id="8"/>
-      <w:bookmarkEnd w:id="9"/>
+      <w:bookmarkEnd w:id="14"/>
+      <w:bookmarkEnd w:id="15"/>
     </w:p>
     <w:p>
       <w:pPr>
@@ -4982,7 +5483,7 @@
           <w:noProof/>
         </w:rPr>
         <w:drawing>
-          <wp:anchor distT="0" distB="0" distL="114300" distR="114300" simplePos="0" relativeHeight="251663360" behindDoc="1" locked="0" layoutInCell="1" allowOverlap="1" wp14:anchorId="226DF935" wp14:editId="6FFE29D6">
+          <wp:anchor distT="0" distB="0" distL="114300" distR="114300" simplePos="0" relativeHeight="251663360" behindDoc="1" locked="0" layoutInCell="1" allowOverlap="1" wp14:anchorId="1EAE5CCA" wp14:editId="222A86BB">
             <wp:simplePos x="0" y="0"/>
             <wp:positionH relativeFrom="column">
               <wp:posOffset>1047750</wp:posOffset>
@@ -5013,7 +5514,7 @@
                     <pic:cNvPicPr/>
                   </pic:nvPicPr>
                   <pic:blipFill rotWithShape="1">
-                    <a:blip r:embed="rId11">
+                    <a:blip r:embed="rId12">
                       <a:extLst>
                         <a:ext uri="{28A0092B-C50C-407E-A947-70E740481C1C}">
                           <a14:useLocalDpi xmlns:a14="http://schemas.microsoft.com/office/drawing/2010/main" val="0"/>
@@ -5035,7 +5536,7 @@
                       <a:noFill/>
                     </a:ln>
                     <a:extLst>
-                      <a:ext uri="{53640926-AAD7-44D8-BBD7-CCE9431645EC}">
+                      <a:ext uri="{53640926-AAD7-44d8-BBD7-CCE9431645EC}">
                         <a14:shadowObscured xmlns:a14="http://schemas.microsoft.com/office/drawing/2010/main"/>
                       </a:ext>
                     </a:extLst>
@@ -5123,11 +5624,11 @@
       <w:pPr>
         <w:pStyle w:val="Tesis-Nivel3"/>
       </w:pPr>
-      <w:bookmarkStart w:id="10" w:name="_Toc427736845"/>
+      <w:bookmarkStart w:id="16" w:name="_Toc427736845"/>
       <w:r>
         <w:t>BANCO UNION</w:t>
       </w:r>
-      <w:bookmarkEnd w:id="10"/>
+      <w:bookmarkEnd w:id="16"/>
       <w:r>
         <w:t xml:space="preserve"> </w:t>
       </w:r>
@@ -5236,7 +5737,11 @@
         <w:t xml:space="preserve"> forma se</w:t>
       </w:r>
       <w:r>
-        <w:t xml:space="preserve"> listaba </w:t>
+        <w:t xml:space="preserve"> </w:t>
+      </w:r>
+      <w:r>
+        <w:lastRenderedPageBreak/>
+        <w:t xml:space="preserve">listaba </w:t>
       </w:r>
       <w:r>
         <w:t>los puntos geográficos</w:t>
@@ -5270,9 +5775,8 @@
         <w:rPr>
           <w:noProof/>
         </w:rPr>
-        <w:lastRenderedPageBreak/>
         <w:drawing>
-          <wp:inline distT="0" distB="0" distL="0" distR="0" wp14:anchorId="0497F0CE" wp14:editId="53FDBE44">
+          <wp:inline distT="0" distB="0" distL="0" distR="0" wp14:anchorId="547F7A24" wp14:editId="397D987C">
             <wp:extent cx="4880271" cy="1689811"/>
             <wp:effectExtent l="0" t="0" r="0" b="5715"/>
             <wp:docPr id="4" name="Imagen 4"/>
@@ -5287,7 +5791,7 @@
                     <pic:cNvPicPr/>
                   </pic:nvPicPr>
                   <pic:blipFill rotWithShape="1">
-                    <a:blip r:embed="rId12"/>
+                    <a:blip r:embed="rId13"/>
                     <a:srcRect l="13423" t="42992" r="45352" b="31629"/>
                     <a:stretch/>
                   </pic:blipFill>
@@ -5303,7 +5807,7 @@
                       <a:noFill/>
                     </a:ln>
                     <a:extLst>
-                      <a:ext uri="{53640926-AAD7-44D8-BBD7-CCE9431645EC}">
+                      <a:ext uri="{53640926-AAD7-44d8-BBD7-CCE9431645EC}">
                         <a14:shadowObscured xmlns:a14="http://schemas.microsoft.com/office/drawing/2010/main"/>
                       </a:ext>
                     </a:extLst>
@@ -5380,14 +5884,14 @@
           <w:noProof/>
         </w:rPr>
       </w:pPr>
-      <w:bookmarkStart w:id="11" w:name="_Toc427736846"/>
+      <w:bookmarkStart w:id="17" w:name="_Toc427736846"/>
       <w:r>
         <w:rPr>
           <w:noProof/>
         </w:rPr>
         <w:t>BANCO BISA</w:t>
       </w:r>
-      <w:bookmarkEnd w:id="11"/>
+      <w:bookmarkEnd w:id="17"/>
     </w:p>
     <w:p>
       <w:pPr>
@@ -5588,7 +6092,7 @@
           <w:noProof/>
         </w:rPr>
         <w:drawing>
-          <wp:anchor distT="0" distB="0" distL="114300" distR="114300" simplePos="0" relativeHeight="251660288" behindDoc="1" locked="0" layoutInCell="1" allowOverlap="1" wp14:anchorId="36705FC0" wp14:editId="10160B37">
+          <wp:anchor distT="0" distB="0" distL="114300" distR="114300" simplePos="0" relativeHeight="251660288" behindDoc="1" locked="0" layoutInCell="1" allowOverlap="1" wp14:anchorId="224FABFC" wp14:editId="65859B57">
             <wp:simplePos x="0" y="0"/>
             <wp:positionH relativeFrom="column">
               <wp:posOffset>1083945</wp:posOffset>
@@ -5619,7 +6123,7 @@
                     <pic:cNvPicPr/>
                   </pic:nvPicPr>
                   <pic:blipFill rotWithShape="1">
-                    <a:blip r:embed="rId13" cstate="print">
+                    <a:blip r:embed="rId14" cstate="print">
                       <a:extLst>
                         <a:ext uri="{28A0092B-C50C-407E-A947-70E740481C1C}">
                           <a14:useLocalDpi xmlns:a14="http://schemas.microsoft.com/office/drawing/2010/main" val="0"/>
@@ -5641,7 +6145,7 @@
                       <a:noFill/>
                     </a:ln>
                     <a:extLst>
-                      <a:ext uri="{53640926-AAD7-44D8-BBD7-CCE9431645EC}">
+                      <a:ext uri="{53640926-AAD7-44d8-BBD7-CCE9431645EC}">
                         <a14:shadowObscured xmlns:a14="http://schemas.microsoft.com/office/drawing/2010/main"/>
                       </a:ext>
                     </a:extLst>
@@ -5663,7 +6167,7 @@
           <w:noProof/>
         </w:rPr>
         <w:drawing>
-          <wp:anchor distT="0" distB="0" distL="114300" distR="114300" simplePos="0" relativeHeight="251661312" behindDoc="1" locked="0" layoutInCell="1" allowOverlap="1" wp14:anchorId="65BF6A5C" wp14:editId="7B603F7C">
+          <wp:anchor distT="0" distB="0" distL="114300" distR="114300" simplePos="0" relativeHeight="251661312" behindDoc="1" locked="0" layoutInCell="1" allowOverlap="1" wp14:anchorId="51A54CAB" wp14:editId="4D7B23D2">
             <wp:simplePos x="0" y="0"/>
             <wp:positionH relativeFrom="column">
               <wp:posOffset>2834005</wp:posOffset>
@@ -5694,7 +6198,7 @@
                     <pic:cNvPicPr/>
                   </pic:nvPicPr>
                   <pic:blipFill rotWithShape="1">
-                    <a:blip r:embed="rId14" cstate="print">
+                    <a:blip r:embed="rId15" cstate="print">
                       <a:extLst>
                         <a:ext uri="{28A0092B-C50C-407E-A947-70E740481C1C}">
                           <a14:useLocalDpi xmlns:a14="http://schemas.microsoft.com/office/drawing/2010/main" val="0"/>
@@ -5716,7 +6220,7 @@
                       <a:noFill/>
                     </a:ln>
                     <a:extLst>
-                      <a:ext uri="{53640926-AAD7-44D8-BBD7-CCE9431645EC}">
+                      <a:ext uri="{53640926-AAD7-44d8-BBD7-CCE9431645EC}">
                         <a14:shadowObscured xmlns:a14="http://schemas.microsoft.com/office/drawing/2010/main"/>
                       </a:ext>
                     </a:extLst>
@@ -5833,7 +6337,7 @@
           <w:noProof/>
         </w:rPr>
       </w:pPr>
-      <w:bookmarkStart w:id="12" w:name="_Toc427736847"/>
+      <w:bookmarkStart w:id="18" w:name="_Toc427736847"/>
       <w:r>
         <w:rPr>
           <w:noProof/>
@@ -5846,7 +6350,7 @@
         </w:rPr>
         <w:t>NACIONAL DE BOLIVIA</w:t>
       </w:r>
-      <w:bookmarkEnd w:id="12"/>
+      <w:bookmarkEnd w:id="18"/>
     </w:p>
     <w:p>
       <w:pPr>
@@ -5935,7 +6439,7 @@
           <w:noProof/>
         </w:rPr>
         <w:drawing>
-          <wp:anchor distT="0" distB="0" distL="114300" distR="114300" simplePos="0" relativeHeight="251659264" behindDoc="1" locked="0" layoutInCell="1" allowOverlap="1" wp14:anchorId="53A56EB2" wp14:editId="0C9496A8">
+          <wp:anchor distT="0" distB="0" distL="114300" distR="114300" simplePos="0" relativeHeight="251659264" behindDoc="1" locked="0" layoutInCell="1" allowOverlap="1" wp14:anchorId="081A181E" wp14:editId="6C1BEECB">
             <wp:simplePos x="0" y="0"/>
             <wp:positionH relativeFrom="column">
               <wp:posOffset>1485265</wp:posOffset>
@@ -5958,7 +6462,7 @@
                     <pic:cNvPicPr/>
                   </pic:nvPicPr>
                   <pic:blipFill rotWithShape="1">
-                    <a:blip r:embed="rId15" cstate="print">
+                    <a:blip r:embed="rId16" cstate="print">
                       <a:extLst>
                         <a:ext uri="{28A0092B-C50C-407E-A947-70E740481C1C}">
                           <a14:useLocalDpi xmlns:a14="http://schemas.microsoft.com/office/drawing/2010/main" val="0"/>
@@ -5980,7 +6484,7 @@
                       <a:noFill/>
                     </a:ln>
                     <a:extLst>
-                      <a:ext uri="{53640926-AAD7-44D8-BBD7-CCE9431645EC}">
+                      <a:ext uri="{53640926-AAD7-44d8-BBD7-CCE9431645EC}">
                         <a14:shadowObscured xmlns:a14="http://schemas.microsoft.com/office/drawing/2010/main"/>
                       </a:ext>
                     </a:extLst>
@@ -6002,7 +6506,7 @@
           <w:noProof/>
         </w:rPr>
         <w:drawing>
-          <wp:anchor distT="0" distB="0" distL="114300" distR="114300" simplePos="0" relativeHeight="251658240" behindDoc="1" locked="0" layoutInCell="1" allowOverlap="1" wp14:anchorId="3B646567" wp14:editId="1592E701">
+          <wp:anchor distT="0" distB="0" distL="114300" distR="114300" simplePos="0" relativeHeight="251658240" behindDoc="1" locked="0" layoutInCell="1" allowOverlap="1" wp14:anchorId="06A4CEEC" wp14:editId="7BA2D9DF">
             <wp:simplePos x="0" y="0"/>
             <wp:positionH relativeFrom="column">
               <wp:posOffset>2884170</wp:posOffset>
@@ -6025,7 +6529,7 @@
                     <pic:cNvPicPr/>
                   </pic:nvPicPr>
                   <pic:blipFill rotWithShape="1">
-                    <a:blip r:embed="rId16" cstate="print">
+                    <a:blip r:embed="rId17" cstate="print">
                       <a:extLst>
                         <a:ext uri="{28A0092B-C50C-407E-A947-70E740481C1C}">
                           <a14:useLocalDpi xmlns:a14="http://schemas.microsoft.com/office/drawing/2010/main" val="0"/>
@@ -6047,7 +6551,7 @@
                       <a:noFill/>
                     </a:ln>
                     <a:extLst>
-                      <a:ext uri="{53640926-AAD7-44D8-BBD7-CCE9431645EC}">
+                      <a:ext uri="{53640926-AAD7-44d8-BBD7-CCE9431645EC}">
                         <a14:shadowObscured xmlns:a14="http://schemas.microsoft.com/office/drawing/2010/main"/>
                       </a:ext>
                     </a:extLst>
@@ -6152,11 +6656,11 @@
       <w:pPr>
         <w:pStyle w:val="Tesis-Nivel2"/>
       </w:pPr>
-      <w:bookmarkStart w:id="13" w:name="_Toc427736848"/>
+      <w:bookmarkStart w:id="19" w:name="_Toc427736848"/>
       <w:r>
         <w:t>A NIVEL NACIONAL-UNIVERSIDAD MAYOR DE SAN ANDRES</w:t>
       </w:r>
-      <w:bookmarkEnd w:id="13"/>
+      <w:bookmarkEnd w:id="19"/>
     </w:p>
     <w:p>
       <w:pPr>
@@ -6235,6 +6739,7 @@
         <w:pStyle w:val="ListaTesis"/>
       </w:pPr>
       <w:r>
+        <w:lastRenderedPageBreak/>
         <w:t>Sistema d</w:t>
       </w:r>
       <w:r>
@@ -6271,7 +6776,6 @@
         <w:t xml:space="preserve">existencia de </w:t>
       </w:r>
       <w:r>
-        <w:lastRenderedPageBreak/>
         <w:t>alternativa</w:t>
       </w:r>
       <w:r>
@@ -6498,22 +7002,23 @@
           <w:lang w:val="es-ES"/>
         </w:rPr>
       </w:pPr>
-      <w:bookmarkStart w:id="14" w:name="_Toc403927334"/>
-      <w:bookmarkStart w:id="15" w:name="_Toc427736849"/>
+      <w:bookmarkStart w:id="20" w:name="_Toc403927334"/>
+      <w:bookmarkStart w:id="21" w:name="_Toc427736849"/>
       <w:r>
         <w:rPr>
           <w:lang w:val="es-ES"/>
         </w:rPr>
         <w:t>PLANTEAMIENTO DEL PROBLEMA</w:t>
       </w:r>
-      <w:bookmarkEnd w:id="14"/>
-      <w:bookmarkEnd w:id="15"/>
+      <w:bookmarkEnd w:id="20"/>
+      <w:bookmarkEnd w:id="21"/>
     </w:p>
     <w:p>
       <w:pPr>
         <w:pStyle w:val="NormalTesis"/>
       </w:pPr>
       <w:r>
+        <w:lastRenderedPageBreak/>
         <w:t>En la actualidad dentro de nuestro país el incremento de la bancarización en los últimos años ha aumentado a niveles magnánimos. La adquisición de  más personas de una cuenta bancaria hace también que con esto necesiten realizan transacciones tanto en entidades financieras como en cajeros automáticos.</w:t>
       </w:r>
       <w:r>
@@ -6593,9 +7098,8 @@
         <w:rPr>
           <w:noProof/>
         </w:rPr>
-        <w:lastRenderedPageBreak/>
         <w:drawing>
-          <wp:inline distT="0" distB="0" distL="0" distR="0" wp14:anchorId="3B677C4F" wp14:editId="0C18AD42">
+          <wp:inline distT="0" distB="0" distL="0" distR="0" wp14:anchorId="318D2B4F" wp14:editId="0FC353BD">
             <wp:extent cx="5579745" cy="2975485"/>
             <wp:effectExtent l="0" t="0" r="1905" b="0"/>
             <wp:docPr id="10" name="Imagen 10"/>
@@ -6610,7 +7114,7 @@
                     <pic:cNvPicPr/>
                   </pic:nvPicPr>
                   <pic:blipFill>
-                    <a:blip r:embed="rId17"/>
+                    <a:blip r:embed="rId18"/>
                     <a:stretch>
                       <a:fillRect/>
                     </a:stretch>
@@ -6797,13 +7301,7 @@
         <w:t xml:space="preserve"> se </w:t>
       </w:r>
       <w:r>
-        <w:t xml:space="preserve">encuentran las agencias bancarias </w:t>
-      </w:r>
-      <w:r>
-        <w:t xml:space="preserve">de su entidad </w:t>
-      </w:r>
-      <w:r>
-        <w:t xml:space="preserve">financiera </w:t>
+        <w:t xml:space="preserve">encuentran las agencias bancarias de su entidad financiera </w:t>
       </w:r>
       <w:r>
         <w:t xml:space="preserve">más cercana a </w:t>
@@ -6815,7 +7313,11 @@
         <w:t xml:space="preserve"> Y</w:t>
       </w:r>
       <w:r>
-        <w:t xml:space="preserve"> se ha tenido que dirigir alguna agencia céntrica a sabiendas de que posiblemente se encuentre con las sillas de espera llenas de personas intentando realizar también transacciones lo cual causa </w:t>
+        <w:t xml:space="preserve"> se ha tenido que dirigir alguna agencia </w:t>
+      </w:r>
+      <w:r>
+        <w:lastRenderedPageBreak/>
+        <w:t xml:space="preserve">céntrica a sabiendas de que posiblemente se encuentre con las sillas de espera llenas de personas intentando realizar también transacciones lo cual causa </w:t>
       </w:r>
       <w:r>
         <w:t xml:space="preserve">perdida de tiempo valioso </w:t>
@@ -6891,76 +7393,68 @@
           <w:b/>
           <w:i/>
         </w:rPr>
-        <w:t xml:space="preserve">cajero </w:t>
+        <w:t>cajero automático</w:t>
+      </w:r>
+      <w:r>
+        <w:t xml:space="preserve">; </w:t>
+      </w:r>
+      <w:r>
+        <w:t>e</w:t>
+      </w:r>
+      <w:r>
+        <w:t xml:space="preserve">n este segundo caso de que la transacción se puede realizar en un cajero automático </w:t>
+      </w:r>
+      <w:r>
+        <w:t xml:space="preserve">numerosas veces se </w:t>
+      </w:r>
+      <w:r>
+        <w:t xml:space="preserve"> </w:t>
+      </w:r>
+      <w:r>
+        <w:t>tiene</w:t>
+      </w:r>
+      <w:r>
+        <w:t xml:space="preserve"> el inconveniente de que no conoce </w:t>
+      </w:r>
+      <w:r>
+        <w:t xml:space="preserve">todos los cajeros de </w:t>
+      </w:r>
+      <w:r>
+        <w:t>la entidad</w:t>
+      </w:r>
+      <w:r>
+        <w:t xml:space="preserve"> y</w:t>
+      </w:r>
+      <w:r>
+        <w:t xml:space="preserve"> </w:t>
+      </w:r>
+      <w:r>
+        <w:t>el cliente</w:t>
+      </w:r>
+      <w:r>
+        <w:t xml:space="preserve"> </w:t>
+      </w:r>
+      <w:r>
+        <w:t xml:space="preserve">ha tenido que consultar a algún transeúnte en la calle si conocía alguno cercano o tener que dirigirse a uno céntrico </w:t>
+      </w:r>
+      <w:r>
+        <w:t>teniendo que realizar muchas veces tramos largos para llegar al cajero</w:t>
+      </w:r>
+      <w:r>
+        <w:t xml:space="preserve">. Si bien esto no parece tan problemático existen también problemas al llegar al cajero pues no todos están en servicio y suele ser común encontrarse con el clásico mensaje </w:t>
       </w:r>
       <w:r>
         <w:rPr>
           <w:b/>
           <w:i/>
         </w:rPr>
-        <w:lastRenderedPageBreak/>
-        <w:t>automático</w:t>
-      </w:r>
-      <w:r>
-        <w:t xml:space="preserve">; </w:t>
-      </w:r>
-      <w:r>
-        <w:t>e</w:t>
-      </w:r>
-      <w:r>
-        <w:t xml:space="preserve">n este segundo caso de que la transacción se puede realizar en un cajero automático </w:t>
-      </w:r>
-      <w:r>
-        <w:t xml:space="preserve">numerosas veces se </w:t>
-      </w:r>
-      <w:r>
-        <w:t xml:space="preserve"> </w:t>
-      </w:r>
-      <w:r>
-        <w:t>tiene</w:t>
-      </w:r>
-      <w:r>
-        <w:t xml:space="preserve"> el inconveniente de que no conoce </w:t>
-      </w:r>
-      <w:r>
-        <w:t xml:space="preserve">todos los cajeros de </w:t>
-      </w:r>
-      <w:r>
-        <w:t>la entidad</w:t>
-      </w:r>
-      <w:r>
-        <w:t xml:space="preserve"> y</w:t>
-      </w:r>
-      <w:r>
-        <w:t xml:space="preserve"> </w:t>
-      </w:r>
-      <w:r>
-        <w:t>el cliente</w:t>
-      </w:r>
-      <w:r>
-        <w:t xml:space="preserve"> </w:t>
-      </w:r>
-      <w:r>
-        <w:t xml:space="preserve">ha tenido que consultar a algún transeúnte en la calle si conocía alguno cercano o tener que dirigirse a uno céntrico </w:t>
-      </w:r>
-      <w:r>
-        <w:t>teniendo que realizar muchas veces tramos largos para llegar al cajero</w:t>
-      </w:r>
-      <w:r>
-        <w:t xml:space="preserve">. Si bien esto no parece tan problemático existen también problemas al llegar al cajero pues no todos están en servicio y suele ser común encontrarse con el clásico mensaje </w:t>
+        <w:t>“cajero en mantenimiento o fuera de servicio para consultas llamar al número…”</w:t>
       </w:r>
       <w:r>
         <w:rPr>
           <w:b/>
           <w:i/>
         </w:rPr>
-        <w:t>“cajero en mantenimiento o fuera de servicio para consultas llamar al número…”</w:t>
-      </w:r>
-      <w:r>
-        <w:rPr>
-          <w:b/>
-          <w:i/>
-        </w:rPr>
         <w:t xml:space="preserve">, </w:t>
       </w:r>
       <w:r>
@@ -6969,26 +7463,26 @@
       <w:r>
         <w:t xml:space="preserve"> y en el peor de los casos que el mismo está en </w:t>
       </w:r>
-      <w:commentRangeStart w:id="16"/>
-      <w:commentRangeStart w:id="17"/>
+      <w:commentRangeStart w:id="22"/>
+      <w:commentRangeStart w:id="23"/>
       <w:r>
         <w:t>mantenimiento</w:t>
       </w:r>
-      <w:commentRangeEnd w:id="16"/>
+      <w:commentRangeEnd w:id="22"/>
       <w:r>
         <w:rPr>
           <w:rStyle w:val="Refdecomentario"/>
           <w:rFonts w:ascii="Calibri" w:hAnsi="Calibri"/>
         </w:rPr>
-        <w:commentReference w:id="16"/>
-      </w:r>
-      <w:commentRangeEnd w:id="17"/>
+        <w:commentReference w:id="22"/>
+      </w:r>
+      <w:commentRangeEnd w:id="23"/>
       <w:r>
         <w:rPr>
           <w:rStyle w:val="Refdecomentario"/>
           <w:rFonts w:ascii="Calibri" w:hAnsi="Calibri"/>
         </w:rPr>
-        <w:commentReference w:id="17"/>
+        <w:commentReference w:id="23"/>
       </w:r>
       <w:r>
         <w:t>.</w:t>
@@ -7014,12 +7508,7 @@
         <w:t>a princ</w:t>
       </w:r>
       <w:r>
-        <w:t>ipios, fines y quincenas de mes, a</w:t>
-      </w:r>
-      <w:bookmarkStart w:id="18" w:name="_GoBack"/>
-      <w:bookmarkEnd w:id="18"/>
-      <w:r>
-        <w:t xml:space="preserve">demás de las </w:t>
+        <w:t xml:space="preserve">ipios, fines y quincenas de mes, además de las </w:t>
       </w:r>
       <w:r>
         <w:t>horas pico. Causando a la par que se generen cola</w:t>
@@ -7111,14 +7600,14 @@
           <w:lang w:val="es-ES"/>
         </w:rPr>
       </w:pPr>
-      <w:bookmarkStart w:id="19" w:name="_Toc427736850"/>
+      <w:bookmarkStart w:id="24" w:name="_Toc427736850"/>
       <w:r>
         <w:rPr>
           <w:lang w:val="es-ES"/>
         </w:rPr>
         <w:t>OBJETIVOS</w:t>
       </w:r>
-      <w:bookmarkEnd w:id="19"/>
+      <w:bookmarkEnd w:id="24"/>
     </w:p>
     <w:p>
       <w:pPr>
@@ -7137,14 +7626,15 @@
       <w:pPr>
         <w:pStyle w:val="Tesis-Nivel2"/>
       </w:pPr>
-      <w:bookmarkStart w:id="20" w:name="_Toc427736851"/>
-      <w:r>
+      <w:bookmarkStart w:id="25" w:name="_Toc427736851"/>
+      <w:r>
+        <w:lastRenderedPageBreak/>
         <w:t>OBJETIVO</w:t>
       </w:r>
       <w:r>
         <w:t xml:space="preserve"> GENERAL</w:t>
       </w:r>
-      <w:bookmarkEnd w:id="20"/>
+      <w:bookmarkEnd w:id="25"/>
     </w:p>
     <w:p>
       <w:pPr>
@@ -7165,11 +7655,11 @@
       <w:pPr>
         <w:pStyle w:val="Tesis-Nivel2"/>
       </w:pPr>
-      <w:bookmarkStart w:id="21" w:name="_Toc427736852"/>
+      <w:bookmarkStart w:id="26" w:name="_Toc427736852"/>
       <w:r>
         <w:t>OBJETIVOS ESPECÍFICOS</w:t>
       </w:r>
-      <w:bookmarkEnd w:id="21"/>
+      <w:bookmarkEnd w:id="26"/>
     </w:p>
     <w:p>
       <w:pPr>
@@ -7177,7 +7667,6 @@
         <w:ind w:firstLine="360"/>
       </w:pPr>
       <w:r>
-        <w:lastRenderedPageBreak/>
         <w:t>Desarrollar tres componentes del sistema que serán descritos a continuación:</w:t>
       </w:r>
     </w:p>
@@ -7356,16 +7845,16 @@
           <w:lang w:val="es-ES"/>
         </w:rPr>
       </w:pPr>
-      <w:bookmarkStart w:id="22" w:name="_Toc403927335"/>
-      <w:bookmarkStart w:id="23" w:name="_Toc427736853"/>
+      <w:bookmarkStart w:id="27" w:name="_Toc403927335"/>
+      <w:bookmarkStart w:id="28" w:name="_Toc427736853"/>
       <w:r>
         <w:rPr>
           <w:lang w:val="es-ES"/>
         </w:rPr>
         <w:t>JUSTIFICACIÓN</w:t>
       </w:r>
-      <w:bookmarkEnd w:id="22"/>
-      <w:bookmarkEnd w:id="23"/>
+      <w:bookmarkEnd w:id="27"/>
+      <w:bookmarkEnd w:id="28"/>
     </w:p>
     <w:p>
       <w:pPr>
@@ -7447,13 +7936,13 @@
       <w:pPr>
         <w:pStyle w:val="Tesis-Nivel2"/>
       </w:pPr>
-      <w:bookmarkStart w:id="24" w:name="_Toc403927336"/>
-      <w:bookmarkStart w:id="25" w:name="_Toc427736854"/>
+      <w:bookmarkStart w:id="29" w:name="_Toc403927336"/>
+      <w:bookmarkStart w:id="30" w:name="_Toc427736854"/>
       <w:r>
         <w:t>TÉCNICA</w:t>
       </w:r>
-      <w:bookmarkEnd w:id="24"/>
-      <w:bookmarkEnd w:id="25"/>
+      <w:bookmarkEnd w:id="29"/>
+      <w:bookmarkEnd w:id="30"/>
       <w:r>
         <w:t xml:space="preserve"> </w:t>
       </w:r>
@@ -7479,13 +7968,13 @@
       <w:pPr>
         <w:pStyle w:val="Tesis-Nivel2"/>
       </w:pPr>
-      <w:bookmarkStart w:id="26" w:name="_Toc403927337"/>
-      <w:bookmarkStart w:id="27" w:name="_Toc427736855"/>
+      <w:bookmarkStart w:id="31" w:name="_Toc403927337"/>
+      <w:bookmarkStart w:id="32" w:name="_Toc427736855"/>
       <w:r>
         <w:t>SOCIAL</w:t>
       </w:r>
-      <w:bookmarkEnd w:id="26"/>
-      <w:bookmarkEnd w:id="27"/>
+      <w:bookmarkEnd w:id="31"/>
+      <w:bookmarkEnd w:id="32"/>
     </w:p>
     <w:p>
       <w:pPr>
@@ -7578,13 +8067,13 @@
       <w:pPr>
         <w:pStyle w:val="Tesis-Nivel2"/>
       </w:pPr>
-      <w:bookmarkStart w:id="28" w:name="_Toc403927338"/>
-      <w:bookmarkStart w:id="29" w:name="_Toc427736856"/>
+      <w:bookmarkStart w:id="33" w:name="_Toc403927338"/>
+      <w:bookmarkStart w:id="34" w:name="_Toc427736856"/>
       <w:r>
         <w:t>ECONÓMICA</w:t>
       </w:r>
-      <w:bookmarkEnd w:id="28"/>
-      <w:bookmarkEnd w:id="29"/>
+      <w:bookmarkEnd w:id="33"/>
+      <w:bookmarkEnd w:id="34"/>
     </w:p>
     <w:p>
       <w:pPr>
@@ -7660,16 +8149,17 @@
           <w:lang w:val="es-ES"/>
         </w:rPr>
       </w:pPr>
-      <w:bookmarkStart w:id="30" w:name="_Toc403927339"/>
-      <w:bookmarkStart w:id="31" w:name="_Toc427736857"/>
+      <w:bookmarkStart w:id="35" w:name="_Toc403927339"/>
+      <w:bookmarkStart w:id="36" w:name="_Toc427736857"/>
       <w:r>
         <w:rPr>
           <w:lang w:val="es-ES"/>
         </w:rPr>
+        <w:lastRenderedPageBreak/>
         <w:t>LÍMITES Y ALCANCES</w:t>
       </w:r>
-      <w:bookmarkEnd w:id="30"/>
-      <w:bookmarkEnd w:id="31"/>
+      <w:bookmarkEnd w:id="35"/>
+      <w:bookmarkEnd w:id="36"/>
     </w:p>
     <w:p>
       <w:pPr>
@@ -7713,7 +8203,6 @@
         </w:numPr>
       </w:pPr>
       <w:r>
-        <w:lastRenderedPageBreak/>
         <w:t xml:space="preserve">Se generara un Servicio Web </w:t>
       </w:r>
       <w:r>
@@ -7814,16 +8303,16 @@
           <w:lang w:val="es-ES"/>
         </w:rPr>
       </w:pPr>
-      <w:bookmarkStart w:id="32" w:name="_Toc403927341"/>
-      <w:bookmarkStart w:id="33" w:name="_Toc427736858"/>
+      <w:bookmarkStart w:id="37" w:name="_Toc403927341"/>
+      <w:bookmarkStart w:id="38" w:name="_Toc427736858"/>
       <w:r>
         <w:rPr>
           <w:lang w:val="es-ES"/>
         </w:rPr>
         <w:t>PLANIFICACIÓN</w:t>
       </w:r>
-      <w:bookmarkEnd w:id="32"/>
-      <w:bookmarkEnd w:id="33"/>
+      <w:bookmarkEnd w:id="37"/>
+      <w:bookmarkEnd w:id="38"/>
     </w:p>
     <w:p>
       <w:pPr>
@@ -7848,29 +8337,29 @@
       <w:pPr>
         <w:pStyle w:val="Tesis-Nivel1"/>
       </w:pPr>
-      <w:bookmarkStart w:id="34" w:name="_Toc403927342"/>
-      <w:bookmarkStart w:id="35" w:name="_Toc427736859"/>
+      <w:bookmarkStart w:id="39" w:name="_Toc403927342"/>
+      <w:bookmarkStart w:id="40" w:name="_Toc427736859"/>
       <w:r>
         <w:t>MARCO TEÓRICO</w:t>
       </w:r>
-      <w:bookmarkEnd w:id="34"/>
-      <w:bookmarkEnd w:id="35"/>
+      <w:bookmarkEnd w:id="39"/>
+      <w:bookmarkEnd w:id="40"/>
     </w:p>
     <w:p/>
     <w:p>
       <w:pPr>
         <w:pStyle w:val="Tesis-Nivel2"/>
       </w:pPr>
-      <w:bookmarkStart w:id="36" w:name="_Toc403927343"/>
-      <w:bookmarkStart w:id="37" w:name="_Toc427736860"/>
+      <w:bookmarkStart w:id="41" w:name="_Toc403927343"/>
+      <w:bookmarkStart w:id="42" w:name="_Toc427736860"/>
       <w:r>
         <w:t>APLICACIÓN</w:t>
       </w:r>
       <w:r>
         <w:t xml:space="preserve"> MOVIL</w:t>
       </w:r>
-      <w:bookmarkEnd w:id="36"/>
-      <w:bookmarkEnd w:id="37"/>
+      <w:bookmarkEnd w:id="41"/>
+      <w:bookmarkEnd w:id="42"/>
     </w:p>
     <w:p>
       <w:pPr>
@@ -7974,7 +8463,14 @@
         <w:rPr>
           <w:rFonts w:eastAsia="Arial"/>
         </w:rPr>
-        <w:t xml:space="preserve"> Sobre las cuales corren los aplicativos.</w:t>
+        <w:t xml:space="preserve"> Sobre </w:t>
+      </w:r>
+      <w:r>
+        <w:rPr>
+          <w:rFonts w:eastAsia="Arial"/>
+        </w:rPr>
+        <w:lastRenderedPageBreak/>
+        <w:t>las cuales corren los aplicativos.</w:t>
       </w:r>
       <w:r>
         <w:rPr>
@@ -8057,13 +8553,13 @@
       <w:pPr>
         <w:pStyle w:val="Tesis-Nivel2"/>
       </w:pPr>
-      <w:bookmarkStart w:id="38" w:name="_Toc403927344"/>
-      <w:bookmarkStart w:id="39" w:name="_Toc427736861"/>
+      <w:bookmarkStart w:id="43" w:name="_Toc403927344"/>
+      <w:bookmarkStart w:id="44" w:name="_Toc427736861"/>
       <w:r>
         <w:t>ANDROID</w:t>
       </w:r>
-      <w:bookmarkEnd w:id="38"/>
-      <w:bookmarkEnd w:id="39"/>
+      <w:bookmarkEnd w:id="43"/>
+      <w:bookmarkEnd w:id="44"/>
     </w:p>
     <w:p>
       <w:pPr>
@@ -8086,7 +8582,6 @@
         <w:ind w:left="360"/>
       </w:pPr>
       <w:r>
-        <w:lastRenderedPageBreak/>
         <w:t>“</w:t>
       </w:r>
       <w:r>
@@ -8191,13 +8686,13 @@
       <w:pPr>
         <w:pStyle w:val="Tesis-Nivel2"/>
       </w:pPr>
-      <w:bookmarkStart w:id="40" w:name="_Toc403927345"/>
-      <w:bookmarkStart w:id="41" w:name="_Toc427736862"/>
+      <w:bookmarkStart w:id="45" w:name="_Toc403927345"/>
+      <w:bookmarkStart w:id="46" w:name="_Toc427736862"/>
       <w:r>
         <w:t>GOOGLE MAPS</w:t>
       </w:r>
-      <w:bookmarkEnd w:id="40"/>
-      <w:bookmarkEnd w:id="41"/>
+      <w:bookmarkEnd w:id="45"/>
+      <w:bookmarkEnd w:id="46"/>
     </w:p>
     <w:p>
       <w:pPr>
@@ -8368,13 +8863,13 @@
       <w:pPr>
         <w:pStyle w:val="Tesis-Nivel2"/>
       </w:pPr>
-      <w:bookmarkStart w:id="42" w:name="_Toc403927346"/>
-      <w:bookmarkStart w:id="43" w:name="_Toc427736863"/>
+      <w:bookmarkStart w:id="47" w:name="_Toc403927346"/>
+      <w:bookmarkStart w:id="48" w:name="_Toc427736863"/>
       <w:r>
         <w:t>GOOGLE MAP MARKER</w:t>
       </w:r>
-      <w:bookmarkEnd w:id="42"/>
-      <w:bookmarkEnd w:id="43"/>
+      <w:bookmarkEnd w:id="47"/>
+      <w:bookmarkEnd w:id="48"/>
     </w:p>
     <w:p>
       <w:pPr>
@@ -8432,7 +8927,14 @@
         <w:rPr>
           <w:rStyle w:val="notranslate"/>
         </w:rPr>
-        <w:t>En algunos países, los datos de mapeo no está disponible por lo general debido a las restricciones del gobierno sobre la distribución de los datos, y así llenar este vacío Google ha decidido abrir Google Maps a un esfuerzo de colaboración de la comunidad en determinados territorios. El objetivo final del proyecto es adquirir suficientes datos cartográficos de alta calidad para ser publicados y utilizados en el servicio de mapas de Google existente.</w:t>
+        <w:t xml:space="preserve">En algunos países, los datos de mapeo no está disponible por lo general debido a las restricciones del gobierno sobre la distribución de los datos, y así llenar este vacío Google ha decidido abrir Google Maps a un esfuerzo de colaboración de la </w:t>
+      </w:r>
+      <w:r>
+        <w:rPr>
+          <w:rStyle w:val="notranslate"/>
+        </w:rPr>
+        <w:lastRenderedPageBreak/>
+        <w:t>comunidad en determinados territorios. El objetivo final del proyecto es adquirir suficientes datos cartográficos de alta calidad para ser publicados y utilizados en el servicio de mapas de Google existente.</w:t>
       </w:r>
       <w:r>
         <w:t xml:space="preserve"> </w:t>
@@ -8521,8 +9023,8 @@
       <w:pPr>
         <w:pStyle w:val="Tesis-Nivel2"/>
       </w:pPr>
-      <w:bookmarkStart w:id="44" w:name="_Toc403927347"/>
-      <w:bookmarkStart w:id="45" w:name="_Toc427736864"/>
+      <w:bookmarkStart w:id="49" w:name="_Toc403927347"/>
+      <w:bookmarkStart w:id="50" w:name="_Toc427736864"/>
       <w:r>
         <w:t xml:space="preserve">API </w:t>
       </w:r>
@@ -8532,8 +9034,8 @@
       <w:r>
         <w:t xml:space="preserve"> MAPS</w:t>
       </w:r>
-      <w:bookmarkEnd w:id="44"/>
-      <w:bookmarkEnd w:id="45"/>
+      <w:bookmarkEnd w:id="49"/>
+      <w:bookmarkEnd w:id="50"/>
     </w:p>
     <w:p>
       <w:pPr>
@@ -8646,8 +9148,8 @@
           <w:rFonts w:eastAsia="Arial"/>
         </w:rPr>
       </w:pPr>
-      <w:bookmarkStart w:id="46" w:name="_Toc403927348"/>
-      <w:bookmarkStart w:id="47" w:name="_Toc427736865"/>
+      <w:bookmarkStart w:id="51" w:name="_Toc403927348"/>
+      <w:bookmarkStart w:id="52" w:name="_Toc427736865"/>
       <w:r>
         <w:t>GEO</w:t>
       </w:r>
@@ -8767,8 +9269,8 @@
         </w:rPr>
         <w:t>ÓN</w:t>
       </w:r>
-      <w:bookmarkEnd w:id="46"/>
-      <w:bookmarkEnd w:id="47"/>
+      <w:bookmarkEnd w:id="51"/>
+      <w:bookmarkEnd w:id="52"/>
     </w:p>
     <w:p>
       <w:pPr>
@@ -10442,6 +10944,7 @@
           <w:rFonts w:eastAsia="Arial"/>
           <w:spacing w:val="1"/>
         </w:rPr>
+        <w:lastRenderedPageBreak/>
         <w:t>S</w:t>
       </w:r>
       <w:r>
@@ -12976,7 +13479,6 @@
           <w:rFonts w:eastAsia="Arial"/>
           <w:spacing w:val="1"/>
         </w:rPr>
-        <w:lastRenderedPageBreak/>
         <w:t>S</w:t>
       </w:r>
       <w:r>
@@ -14492,11 +14994,11 @@
       <w:pPr>
         <w:pStyle w:val="Tesis-Nivel2"/>
       </w:pPr>
-      <w:bookmarkStart w:id="48" w:name="_Toc427736866"/>
+      <w:bookmarkStart w:id="53" w:name="_Toc427736866"/>
       <w:r>
         <w:t>ARQUITECTURA ORIENTADA A SERVICIOS (SOA)</w:t>
       </w:r>
-      <w:bookmarkEnd w:id="48"/>
+      <w:bookmarkEnd w:id="53"/>
     </w:p>
     <w:p>
       <w:pPr>
@@ -14538,6 +15040,7 @@
         <w:ind w:left="360"/>
       </w:pPr>
       <w:r>
+        <w:lastRenderedPageBreak/>
         <w:t>Como es señalado por la</w:t>
       </w:r>
       <w:r>
@@ -14584,11 +15087,7 @@
         <w:ind w:left="708"/>
       </w:pPr>
       <w:r>
-        <w:t xml:space="preserve">Antes de una de las partes (solicitante) puede ponerse en contacto con otro (proveedor) para obtenerlos servicios, el solicitante debe localizar un proveedor apropiado. Este proceso se conoce como descubrimiento. Diferentes mecanismos </w:t>
-      </w:r>
-      <w:r>
-        <w:lastRenderedPageBreak/>
-        <w:t>pueden ser utilizados en el proceso, tales como la búsqueda de los servicios enumerados en un sitio web, la búsqueda de un directorio, o localizar el proveedor a través de un marco que apoye el descubrimiento.</w:t>
+        <w:t>Antes de una de las partes (solicitante) puede ponerse en contacto con otro (proveedor) para obtenerlos servicios, el solicitante debe localizar un proveedor apropiado. Este proceso se conoce como descubrimiento. Diferentes mecanismos pueden ser utilizados en el proceso, tales como la búsqueda de los servicios enumerados en un sitio web, la búsqueda de un directorio, o localizar el proveedor a través de un marco que apoye el descubrimiento.</w:t>
       </w:r>
     </w:p>
     <w:p>
@@ -14735,11 +15234,12 @@
       <w:pPr>
         <w:pStyle w:val="Tesis-Nivel2"/>
       </w:pPr>
-      <w:bookmarkStart w:id="49" w:name="_Toc427736867"/>
-      <w:r>
+      <w:bookmarkStart w:id="54" w:name="_Toc427736867"/>
+      <w:r>
+        <w:lastRenderedPageBreak/>
         <w:t>SERVICIO WEB con SOAP (WEB SERVICE SOAP)</w:t>
       </w:r>
-      <w:bookmarkEnd w:id="49"/>
+      <w:bookmarkEnd w:id="54"/>
     </w:p>
     <w:p>
       <w:pPr>
@@ -14756,7 +15256,6 @@
         <w:ind w:left="360"/>
       </w:pPr>
       <w:r>
-        <w:lastRenderedPageBreak/>
         <w:t>Los servicios Web (Web Service) se refieren a un conjunto específico de las tecnologías que se pueden utilizar para implementar un SOA. Aunque SOA también puede crearse mediante el uso de otras tecnologías, los servicios Web están siendo ampliamente adoptados para esto. Una razón para el éxito de los servicios Web es el beneficio inmediato que traer a los proyectos de integración de sistemas. La tecnología de los Web Service’s puede ser usada para interconectar sistemas heredados y reducir el costo de la integración, que produce ventajas financieras inmediatas para cualquier organización. Estas ventajas incluyen la eliminación de datos duplicados, la reducción de los errores y costos involucrados en el reingreso de la información si se hiciera a mano la integración, así como las ventajas competitivas de la integración de sistemas, recursos e información. SOA permite funcionalidad adicional a estar compuesto por medio de mensajes de servicios Web según se requiera. Cuando se compara con los esfuerzos de desarrollo de integración antiguos, SOA es sencillo en su implementación y relativamente un servicio barato, y mucho más extensible si se quiere realizar nuevas funcionalidades a futuro en la Organización.</w:t>
       </w:r>
     </w:p>
@@ -14807,7 +15306,11 @@
         <w:t>Description, Discovery and Integration</w:t>
       </w:r>
       <w:r>
-        <w:t xml:space="preserve"> (UDDI), un servicio de directorio para localizar servicios por nombre, tipo, u otros criterios. Mientras que un servicio Web se puede implementar sin usar WSDL o UDDI, estas tecnologías pueden mejorar la Web implementaciones de servicio considerablemente al ser aplicadas.</w:t>
+        <w:t xml:space="preserve"> (UDDI), un servicio de directorio para localizar servicios por nombre, tipo, u otros criterios. Mientras que un servicio Web se </w:t>
+      </w:r>
+      <w:r>
+        <w:lastRenderedPageBreak/>
+        <w:t>puede implementar sin usar WSDL o UDDI, estas tecnologías pueden mejorar la Web implementaciones de servicio considerablemente al ser aplicadas.</w:t>
       </w:r>
       <w:sdt>
         <w:sdtPr>
@@ -14852,11 +15355,11 @@
       <w:pPr>
         <w:pStyle w:val="Tesis-Nivel2"/>
       </w:pPr>
-      <w:bookmarkStart w:id="50" w:name="_Toc427736868"/>
+      <w:bookmarkStart w:id="55" w:name="_Toc427736868"/>
       <w:r>
         <w:t>SOAP</w:t>
       </w:r>
-      <w:bookmarkEnd w:id="50"/>
+      <w:bookmarkEnd w:id="55"/>
     </w:p>
     <w:p>
       <w:pPr>
@@ -14873,7 +15376,6 @@
         <w:ind w:left="360"/>
       </w:pPr>
       <w:r>
-        <w:lastRenderedPageBreak/>
         <w:t>La aplicación puede comunicarse directamente entre sí a través de Internet utilizando SOAP.</w:t>
       </w:r>
     </w:p>
@@ -14917,11 +15419,11 @@
       <w:pPr>
         <w:pStyle w:val="Tesis-Nivel3"/>
       </w:pPr>
-      <w:bookmarkStart w:id="51" w:name="_Toc427736869"/>
+      <w:bookmarkStart w:id="56" w:name="_Toc427736869"/>
       <w:r>
         <w:t>COMO TRABAJA SOAP</w:t>
       </w:r>
-      <w:bookmarkEnd w:id="51"/>
+      <w:bookmarkEnd w:id="56"/>
     </w:p>
     <w:p>
       <w:pPr>
@@ -14941,8 +15443,9 @@
         <w:rPr>
           <w:noProof/>
         </w:rPr>
+        <w:lastRenderedPageBreak/>
         <w:drawing>
-          <wp:inline distT="0" distB="0" distL="0" distR="0" wp14:anchorId="11CF7FAC" wp14:editId="6061B649">
+          <wp:inline distT="0" distB="0" distL="0" distR="0" wp14:anchorId="53702B90" wp14:editId="11440C1B">
             <wp:extent cx="4206240" cy="2506828"/>
             <wp:effectExtent l="0" t="0" r="3810" b="8255"/>
             <wp:docPr id="9" name="Imagen 9"/>
@@ -14973,7 +15476,7 @@
                       <a:noFill/>
                     </a:ln>
                     <a:extLst>
-                      <a:ext uri="{53640926-AAD7-44D8-BBD7-CCE9431645EC}">
+                      <a:ext uri="{53640926-AAD7-44d8-BBD7-CCE9431645EC}">
                         <a14:shadowObscured xmlns:a14="http://schemas.microsoft.com/office/drawing/2010/main"/>
                       </a:ext>
                     </a:extLst>
@@ -15068,7 +15571,6 @@
         <w:ind w:left="708"/>
       </w:pPr>
       <w:r>
-        <w:lastRenderedPageBreak/>
         <w:t>Al ser una  aplicación que trabaja sobre XML, la estructura en SOAP está diseñada para ser extensible. Se puede extender con encabezados definidos en XML, y puede transmitir la carga útil en XML. Espacios de nombres (NameSpace) en XML prevenir colisiones entre Bloque de cabecera SOAP y elementos de carga útil del cuerpo. SOAP goza de todos los beneficios de XML, como el auto-describir la estructura (</w:t>
       </w:r>
       <w:r>
@@ -15116,6 +15618,7 @@
         <w:ind w:left="708"/>
       </w:pPr>
       <w:r>
+        <w:lastRenderedPageBreak/>
         <w:t>XML es la base de las actividades de SOAP. Todos los mensajes SOAP se transmiten en formato XML y es un estándar para la representación e intercambio de datos de forma estructurada a través de sistemas.</w:t>
       </w:r>
       <w:sdt>
@@ -15164,14 +15667,14 @@
           <w:rFonts w:eastAsia="Arial"/>
         </w:rPr>
       </w:pPr>
-      <w:bookmarkStart w:id="52" w:name="_Toc427736870"/>
+      <w:bookmarkStart w:id="57" w:name="_Toc427736870"/>
       <w:r>
         <w:rPr>
           <w:rFonts w:eastAsia="Arial"/>
         </w:rPr>
         <w:t>WEB SERVICE REST</w:t>
       </w:r>
-      <w:bookmarkEnd w:id="52"/>
+      <w:bookmarkEnd w:id="57"/>
     </w:p>
     <w:p>
       <w:pPr>
@@ -15243,7 +15746,6 @@
         <w:ind w:left="708"/>
       </w:pPr>
       <w:r>
-        <w:lastRenderedPageBreak/>
         <w:t>Si bien el término</w:t>
       </w:r>
       <w:r>
@@ -15585,7 +16087,11 @@
         </w:r>
       </w:hyperlink>
       <w:r>
-        <w:t>: cada mensaje HTTP contiene toda la información necesaria para comprender la petición. Como resultado, ni el cliente ni el servidor necesitan recordar ningún estado de las comunicaciones entre mensajes. Sin embargo, en la práctica, muchas aplicaciones basadas en HTTP utilizan cookies y otros mecanismos para mantener el estado de la sesión (algunas de estas prácticas, como la reescritura de URLs, no son permitidas por REST)</w:t>
+        <w:t xml:space="preserve">: cada mensaje HTTP contiene toda la información necesaria para comprender la petición. Como resultado, ni el cliente ni el servidor necesitan recordar ningún estado de las comunicaciones entre mensajes. Sin embargo, en la práctica, muchas aplicaciones basadas en HTTP utilizan cookies y otros mecanismos para </w:t>
+      </w:r>
+      <w:r>
+        <w:lastRenderedPageBreak/>
+        <w:t>mantener el estado de la sesión (algunas de estas prácticas, como la reescritura de URLs, no son permitidas por REST)</w:t>
       </w:r>
     </w:p>
     <w:p>
@@ -15764,7 +16270,6 @@
         </w:numPr>
       </w:pPr>
       <w:r>
-        <w:lastRenderedPageBreak/>
         <w:t>El</w:t>
       </w:r>
       <w:r>
@@ -15846,14 +16351,14 @@
           <w:rFonts w:eastAsia="Arial"/>
         </w:rPr>
       </w:pPr>
-      <w:bookmarkStart w:id="53" w:name="_Toc427736871"/>
+      <w:bookmarkStart w:id="58" w:name="_Toc427736871"/>
       <w:r>
         <w:rPr>
           <w:rFonts w:eastAsia="Arial"/>
         </w:rPr>
         <w:t>GITHUP</w:t>
       </w:r>
-      <w:bookmarkEnd w:id="53"/>
+      <w:bookmarkEnd w:id="58"/>
     </w:p>
     <w:p>
       <w:pPr>
@@ -15969,19 +16474,20 @@
       <w:pPr>
         <w:pStyle w:val="Tesis-Nivel1"/>
       </w:pPr>
-      <w:bookmarkStart w:id="54" w:name="_Toc403927349"/>
-      <w:bookmarkStart w:id="55" w:name="_Toc427736872"/>
+      <w:bookmarkStart w:id="59" w:name="_Toc403927349"/>
+      <w:bookmarkStart w:id="60" w:name="_Toc427736872"/>
       <w:r>
         <w:t>METODOLOGÍA</w:t>
       </w:r>
-      <w:bookmarkEnd w:id="54"/>
-      <w:bookmarkEnd w:id="55"/>
+      <w:bookmarkEnd w:id="59"/>
+      <w:bookmarkEnd w:id="60"/>
     </w:p>
     <w:p>
       <w:pPr>
         <w:pStyle w:val="NormalTesis"/>
       </w:pPr>
       <w:r>
+        <w:lastRenderedPageBreak/>
         <w:t xml:space="preserve">Se  hará uso de la Metodología de Investigación científica. Basándose en los pasos contenidos en el libro de “Investigación Científica” </w:t>
       </w:r>
       <w:r>
@@ -15997,11 +16503,11 @@
       <w:pPr>
         <w:pStyle w:val="Tesis-Nivel2"/>
       </w:pPr>
-      <w:bookmarkStart w:id="56" w:name="_Toc427736873"/>
+      <w:bookmarkStart w:id="61" w:name="_Toc427736873"/>
       <w:r>
         <w:t>MÉTODO CIENTÍFICO</w:t>
       </w:r>
-      <w:bookmarkEnd w:id="56"/>
+      <w:bookmarkEnd w:id="61"/>
     </w:p>
     <w:p>
       <w:pPr>
@@ -16710,11 +17216,11 @@
       <w:pPr>
         <w:pStyle w:val="Tesis-Nivel3"/>
       </w:pPr>
-      <w:bookmarkStart w:id="57" w:name="_Toc427736874"/>
+      <w:bookmarkStart w:id="62" w:name="_Toc427736874"/>
       <w:r>
         <w:t>ETAPAS DE MÉTODO CIENTÍFICO</w:t>
       </w:r>
-      <w:bookmarkEnd w:id="57"/>
+      <w:bookmarkEnd w:id="62"/>
     </w:p>
     <w:p>
       <w:pPr>
@@ -17280,14 +17786,14 @@
       <w:pPr>
         <w:pStyle w:val="Tesis-Nivel2"/>
       </w:pPr>
-      <w:bookmarkStart w:id="58" w:name="_Toc427736875"/>
+      <w:bookmarkStart w:id="63" w:name="_Toc427736875"/>
       <w:r>
         <w:t>METODOLOGIA DE DESARROLLO</w:t>
       </w:r>
       <w:r>
         <w:t xml:space="preserve"> SCRUM</w:t>
       </w:r>
-      <w:bookmarkEnd w:id="58"/>
+      <w:bookmarkEnd w:id="63"/>
     </w:p>
     <w:p>
       <w:pPr>
@@ -17360,6 +17866,7 @@
         </w:numPr>
       </w:pPr>
       <w:r>
+        <w:lastRenderedPageBreak/>
         <w:t>Orientado a las personas, más que a los procesos.</w:t>
       </w:r>
     </w:p>
@@ -17387,11 +17894,7 @@
         <w:t xml:space="preserve"> </w:t>
       </w:r>
       <w:r>
-        <w:t xml:space="preserve">Estas iteraciones son la base del desarrollo ágil, y </w:t>
-      </w:r>
-      <w:r>
-        <w:lastRenderedPageBreak/>
-        <w:t>Scrum gestiona su evolución en reuniones breves diarias donde todo el equipo revisa el trabajo realizado el día anterior y el previsto para el siguiente.</w:t>
+        <w:t>Estas iteraciones son la base del desarrollo ágil, y Scrum gestiona su evolución en reuniones breves diarias donde todo el equipo revisa el trabajo realizado el día anterior y el previsto para el siguiente.</w:t>
       </w:r>
     </w:p>
     <w:p>
@@ -17529,6 +18032,7 @@
         </w:numPr>
       </w:pPr>
       <w:r>
+        <w:lastRenderedPageBreak/>
         <w:t>Roles:</w:t>
       </w:r>
     </w:p>
@@ -17634,7 +18138,6 @@
         <w:ind w:left="360"/>
       </w:pPr>
       <w:r>
-        <w:lastRenderedPageBreak/>
         <w:t>Los valores que hacen posible a las prácticas de Scrum crear "campos de Scrum" son:</w:t>
       </w:r>
     </w:p>
@@ -17708,7 +18211,7 @@
       <w:pPr>
         <w:pStyle w:val="Tesis-Nivel2"/>
       </w:pPr>
-      <w:bookmarkStart w:id="59" w:name="_Toc427736876"/>
+      <w:bookmarkStart w:id="64" w:name="_Toc427736876"/>
       <w:r>
         <w:t xml:space="preserve">METODOLOGÍA DE PROGRAMACIÓN </w:t>
       </w:r>
@@ -17718,7 +18221,7 @@
       <w:r>
         <w:t xml:space="preserve"> (TDD)</w:t>
       </w:r>
-      <w:bookmarkEnd w:id="59"/>
+      <w:bookmarkEnd w:id="64"/>
     </w:p>
     <w:p>
       <w:pPr>
@@ -17777,7 +18280,11 @@
         <w:t xml:space="preserve"> Dirigido por Ejemplos </w:t>
       </w:r>
       <w:r>
-        <w:t>hubiese sido quizás más apropiado. TDD es una técnica para diseñar software</w:t>
+        <w:t xml:space="preserve">hubiese sido quizás más </w:t>
+      </w:r>
+      <w:r>
+        <w:lastRenderedPageBreak/>
+        <w:t>apropiado. TDD es una técnica para diseñar software</w:t>
       </w:r>
       <w:r>
         <w:t xml:space="preserve"> </w:t>
@@ -17897,7 +18404,6 @@
         </w:numPr>
       </w:pPr>
       <w:r>
-        <w:lastRenderedPageBreak/>
         <w:t>Escribir la especiﬁcación del requisito (el ejemplo, el test).</w:t>
       </w:r>
     </w:p>
@@ -17935,13 +18441,13 @@
       <w:pPr>
         <w:pStyle w:val="Tesis-Nivel1"/>
       </w:pPr>
-      <w:bookmarkStart w:id="60" w:name="_Toc403927350"/>
-      <w:bookmarkStart w:id="61" w:name="_Toc427736877"/>
+      <w:bookmarkStart w:id="65" w:name="_Toc403927350"/>
+      <w:bookmarkStart w:id="66" w:name="_Toc427736877"/>
       <w:r>
         <w:t>CRONOGRAMA</w:t>
       </w:r>
-      <w:bookmarkEnd w:id="60"/>
-      <w:bookmarkEnd w:id="61"/>
+      <w:bookmarkEnd w:id="65"/>
+      <w:bookmarkEnd w:id="66"/>
     </w:p>
     <w:p>
       <w:pPr>
@@ -17951,8 +18457,9 @@
         <w:rPr>
           <w:noProof/>
         </w:rPr>
+        <w:lastRenderedPageBreak/>
         <w:drawing>
-          <wp:inline distT="0" distB="0" distL="0" distR="0" wp14:anchorId="6D0B54ED" wp14:editId="66C5F99D">
+          <wp:inline distT="0" distB="0" distL="0" distR="0" wp14:anchorId="7A9124A6" wp14:editId="2D37E107">
             <wp:extent cx="5579745" cy="3041831"/>
             <wp:effectExtent l="0" t="0" r="1905" b="6350"/>
             <wp:docPr id="12" name="Imagen 12"/>
@@ -18021,14 +18528,14 @@
           <w:noProof/>
         </w:rPr>
       </w:pPr>
-      <w:bookmarkStart w:id="62" w:name="_Toc403927351"/>
-      <w:bookmarkStart w:id="63" w:name="_Toc427736878"/>
+      <w:bookmarkStart w:id="67" w:name="_Toc403927351"/>
+      <w:bookmarkStart w:id="68" w:name="_Toc427736878"/>
       <w:r>
         <w:lastRenderedPageBreak/>
         <w:t>BIBLIOGRAFÍA</w:t>
       </w:r>
-      <w:bookmarkEnd w:id="62"/>
-      <w:bookmarkEnd w:id="63"/>
+      <w:bookmarkEnd w:id="67"/>
+      <w:bookmarkEnd w:id="68"/>
       <w:r>
         <w:fldChar w:fldCharType="begin"/>
       </w:r>
@@ -18695,14 +19202,14 @@
       <w:pPr>
         <w:pStyle w:val="Tesis-Nivel1"/>
       </w:pPr>
-      <w:bookmarkStart w:id="64" w:name="_Toc403927352"/>
-      <w:bookmarkStart w:id="65" w:name="_Toc427736879"/>
+      <w:bookmarkStart w:id="69" w:name="_Toc403927352"/>
+      <w:bookmarkStart w:id="70" w:name="_Toc427736879"/>
       <w:r>
         <w:lastRenderedPageBreak/>
         <w:t>ANEXOS</w:t>
       </w:r>
-      <w:bookmarkEnd w:id="64"/>
-      <w:bookmarkEnd w:id="65"/>
+      <w:bookmarkEnd w:id="69"/>
+      <w:bookmarkEnd w:id="70"/>
     </w:p>
     <w:p>
       <w:pPr>
@@ -18737,7 +19244,7 @@
         <w:rPr>
           <w:noProof/>
         </w:rPr>
-        <w:pict>
+        <w:pict w14:anchorId="53C09299">
           <v:shapetype id="_x0000_t75" coordsize="21600,21600" o:spt="75" o:preferrelative="t" path="m@4@5l@4@11@9@11@9@5xe" filled="f" stroked="f">
             <v:stroke joinstyle="miter"/>
             <v:formulas>
@@ -18761,7 +19268,7 @@
             <v:imagedata r:id="rId44" o:title=""/>
             <w10:wrap type="tight"/>
           </v:shape>
-          <o:OLEObject Type="Embed" ProgID="Visio.Drawing.11" ShapeID="_x0000_s1029" DrawAspect="Content" ObjectID="_1501570512" r:id="rId45"/>
+          <o:OLEObject Type="Embed" ProgID="Visio.Drawing.11" ShapeID="_x0000_s1029" DrawAspect="Content" ObjectID="_1376032571" r:id="rId45"/>
         </w:pict>
       </w:r>
     </w:p>
@@ -18963,12 +19470,12 @@
         <w:rPr>
           <w:noProof/>
         </w:rPr>
-        <w:pict>
+        <w:pict w14:anchorId="1DC4D53F">
           <v:shape id="_x0000_s1030" type="#_x0000_t75" style="position:absolute;left:0;text-align:left;margin-left:66.05pt;margin-top:1.45pt;width:561.45pt;height:483.95pt;z-index:251667456;mso-position-horizontal-relative:text;mso-position-vertical-relative:text" wrapcoords="7532 43 7422 3300 8382 3471 8086 3600 8086 4843 4320 5143 3729 5229 3729 5529 369 5700 74 5743 111 9000 3397 9643 3729 9643 3729 11700 517 11914 -37 12000 -37 13671 517 13757 3729 13757 3729 14143 7237 14443 7495 14486 7495 16414 8049 16500 11262 16500 6203 16800 5612 16886 5612 17186 3655 17529 2843 17700 2843 20143 6905 20614 8529 20614 8529 21300 8566 21514 14326 21514 14363 20614 14622 20614 14732 20357 14695 19929 16357 19929 20492 19457 20529 17743 20086 17614 17686 17186 17760 16843 16874 16757 11446 16500 14732 16500 15323 16414 15323 14486 14991 14443 11446 14443 11446 12386 12923 12386 17982 11871 17982 11014 21600 10371 21600 8614 21009 8529 17982 8271 18978 8271 21415 7800 21452 6471 21009 6343 17945 6214 18018 5271 17723 5186 14068 4843 14142 3600 13809 3471 14769 3300 14622 129 14585 43 7532 43">
             <v:imagedata r:id="rId46" o:title=""/>
             <w10:wrap type="tight"/>
           </v:shape>
-          <o:OLEObject Type="Embed" ProgID="Visio.Drawing.11" ShapeID="_x0000_s1030" DrawAspect="Content" ObjectID="_1501570513" r:id="rId47"/>
+          <o:OLEObject Type="Embed" ProgID="Visio.Drawing.11" ShapeID="_x0000_s1030" DrawAspect="Content" ObjectID="_1376032572" r:id="rId47"/>
         </w:pict>
       </w:r>
     </w:p>
@@ -19872,8 +20379,8 @@
 </file>
 
 <file path=word/comments.xml><?xml version="1.0" encoding="utf-8"?>
-<w:comments xmlns:wpc="http://schemas.microsoft.com/office/word/2010/wordprocessingCanvas" xmlns:mc="http://schemas.openxmlformats.org/markup-compatibility/2006" xmlns:o="urn:schemas-microsoft-com:office:office" xmlns:r="http://schemas.openxmlformats.org/officeDocument/2006/relationships" xmlns:m="http://schemas.openxmlformats.org/officeDocument/2006/math" xmlns:v="urn:schemas-microsoft-com:vml" xmlns:wp14="http://schemas.microsoft.com/office/word/2010/wordprocessingDrawing" xmlns:wp="http://schemas.openxmlformats.org/drawingml/2006/wordprocessingDrawing" xmlns:w10="urn:schemas-microsoft-com:office:word" xmlns:w="http://schemas.openxmlformats.org/wordprocessingml/2006/main" xmlns:w14="http://schemas.microsoft.com/office/word/2010/wordml" xmlns:wpg="http://schemas.microsoft.com/office/word/2010/wordprocessingGroup" xmlns:wpi="http://schemas.microsoft.com/office/word/2010/wordprocessingInk" xmlns:wne="http://schemas.microsoft.com/office/word/2006/wordml" xmlns:wps="http://schemas.microsoft.com/office/word/2010/wordprocessingShape" mc:Ignorable="w14 wp14">
-  <w:comment w:id="16" w:author="angel" w:date="2015-08-20T10:07:00Z" w:initials="a">
+<w:comments xmlns:wpc="http://schemas.microsoft.com/office/word/2010/wordprocessingCanvas" xmlns:mo="http://schemas.microsoft.com/office/mac/office/2008/main" xmlns:mc="http://schemas.openxmlformats.org/markup-compatibility/2006" xmlns:mv="urn:schemas-microsoft-com:mac:vml" xmlns:o="urn:schemas-microsoft-com:office:office" xmlns:r="http://schemas.openxmlformats.org/officeDocument/2006/relationships" xmlns:m="http://schemas.openxmlformats.org/officeDocument/2006/math" xmlns:v="urn:schemas-microsoft-com:vml" xmlns:wp14="http://schemas.microsoft.com/office/word/2010/wordprocessingDrawing" xmlns:wp="http://schemas.openxmlformats.org/drawingml/2006/wordprocessingDrawing" xmlns:w10="urn:schemas-microsoft-com:office:word" xmlns:w="http://schemas.openxmlformats.org/wordprocessingml/2006/main" xmlns:w14="http://schemas.microsoft.com/office/word/2010/wordml" xmlns:wpg="http://schemas.microsoft.com/office/word/2010/wordprocessingGroup" xmlns:wpi="http://schemas.microsoft.com/office/word/2010/wordprocessingInk" xmlns:wne="http://schemas.microsoft.com/office/word/2006/wordml" xmlns:wps="http://schemas.microsoft.com/office/word/2010/wordprocessingShape" mc:Ignorable="w14 wp14 mv">
+  <w:comment w:id="2" w:author="Victor Angel Chambi Nina" w:date="2015-08-27T10:30:00Z" w:initials="VA">
     <w:p>
       <w:pPr>
         <w:pStyle w:val="Textocomentario"/>
@@ -19884,9 +20391,14 @@
         </w:rPr>
         <w:annotationRef/>
       </w:r>
+      <w:r>
+        <w:t>27082015 quede aca hay que avanzar</w:t>
+      </w:r>
+      <w:bookmarkStart w:id="3" w:name="_GoBack"/>
+      <w:bookmarkEnd w:id="3"/>
     </w:p>
   </w:comment>
-  <w:comment w:id="17" w:author="angel" w:date="2015-08-20T10:08:00Z" w:initials="a">
+  <w:comment w:id="5" w:author="Victor Angel Chambi Nina" w:date="2015-08-26T22:33:00Z" w:initials="VA">
     <w:p>
       <w:pPr>
         <w:pStyle w:val="Textocomentario"/>
@@ -19897,34 +20409,93 @@
         </w:rPr>
         <w:annotationRef/>
       </w:r>
-      <w:proofErr w:type="spellStart"/>
-      <w:r>
-        <w:t>Aca</w:t>
-      </w:r>
-      <w:proofErr w:type="spellEnd"/>
-      <w:r>
-        <w:t xml:space="preserve"> podría poner el problema de la disposición de la </w:t>
-      </w:r>
-      <w:proofErr w:type="spellStart"/>
-      <w:r>
-        <w:t>asfi</w:t>
-      </w:r>
-      <w:proofErr w:type="spellEnd"/>
-      <w:r>
-        <w:t xml:space="preserve"> para cajeros con minusválidos y </w:t>
-      </w:r>
-      <w:proofErr w:type="spellStart"/>
-      <w:r>
-        <w:t>dolares</w:t>
-      </w:r>
-      <w:proofErr w:type="spellEnd"/>
+      <w:r>
+        <w:t>Se debe aumentar en la bibliografía las estadísticas de el banco mundial</w:t>
+      </w:r>
+    </w:p>
+  </w:comment>
+  <w:comment w:id="6" w:author="Victor Angel Chambi Nina" w:date="2015-08-26T23:25:00Z" w:initials="VA">
+    <w:p>
+      <w:pPr>
+        <w:pStyle w:val="Textocomentario"/>
+      </w:pPr>
+      <w:r>
+        <w:rPr>
+          <w:rStyle w:val="Refdecomentario"/>
+        </w:rPr>
+        <w:annotationRef/>
+      </w:r>
+      <w:r>
+        <w:t>Se debe aumentar la referencia de bibliografía las estadísticas de la ATT</w:t>
+      </w:r>
+    </w:p>
+  </w:comment>
+  <w:comment w:id="7" w:author="Victor Angel Chambi Nina" w:date="2015-08-27T09:05:00Z" w:initials="VA">
+    <w:p>
+      <w:pPr>
+        <w:pStyle w:val="Textocomentario"/>
+      </w:pPr>
+      <w:r>
+        <w:rPr>
+          <w:rStyle w:val="Refdecomentario"/>
+        </w:rPr>
+        <w:annotationRef/>
+      </w:r>
+      <w:r>
+        <w:t>Aumentar referencia a el articulo de la pagina el día.</w:t>
+      </w:r>
+    </w:p>
+  </w:comment>
+  <w:comment w:id="4" w:author="Victor Angel Chambi Nina" w:date="2015-08-27T09:09:00Z" w:initials="VA">
+    <w:p>
+      <w:pPr>
+        <w:pStyle w:val="Textocomentario"/>
+      </w:pPr>
+      <w:r>
+        <w:rPr>
+          <w:rStyle w:val="Refdecomentario"/>
+        </w:rPr>
+        <w:annotationRef/>
+      </w:r>
+      <w:r>
+        <w:t>Poner esto en la parte de Planteamiento del problema.</w:t>
+      </w:r>
+    </w:p>
+  </w:comment>
+  <w:comment w:id="22" w:author="angel" w:date="2015-08-20T10:07:00Z" w:initials="a">
+    <w:p>
+      <w:pPr>
+        <w:pStyle w:val="Textocomentario"/>
+      </w:pPr>
+      <w:r>
+        <w:rPr>
+          <w:rStyle w:val="Refdecomentario"/>
+        </w:rPr>
+        <w:annotationRef/>
+      </w:r>
+    </w:p>
+  </w:comment>
+  <w:comment w:id="23" w:author="angel" w:date="2015-08-20T10:08:00Z" w:initials="a">
+    <w:p>
+      <w:pPr>
+        <w:pStyle w:val="Textocomentario"/>
+      </w:pPr>
+      <w:r>
+        <w:rPr>
+          <w:rStyle w:val="Refdecomentario"/>
+        </w:rPr>
+        <w:annotationRef/>
+      </w:r>
+      <w:r>
+        <w:t>Aca podría poner el problema de la disposición de la asfi para cajeros con minusválidos y dolares</w:t>
+      </w:r>
     </w:p>
   </w:comment>
 </w:comments>
 </file>
 
 <file path=word/endnotes.xml><?xml version="1.0" encoding="utf-8"?>
-<w:endnotes xmlns:wpc="http://schemas.microsoft.com/office/word/2010/wordprocessingCanvas" xmlns:mc="http://schemas.openxmlformats.org/markup-compatibility/2006" xmlns:o="urn:schemas-microsoft-com:office:office" xmlns:r="http://schemas.openxmlformats.org/officeDocument/2006/relationships" xmlns:m="http://schemas.openxmlformats.org/officeDocument/2006/math" xmlns:v="urn:schemas-microsoft-com:vml" xmlns:wp14="http://schemas.microsoft.com/office/word/2010/wordprocessingDrawing" xmlns:wp="http://schemas.openxmlformats.org/drawingml/2006/wordprocessingDrawing" xmlns:w10="urn:schemas-microsoft-com:office:word" xmlns:w="http://schemas.openxmlformats.org/wordprocessingml/2006/main" xmlns:w14="http://schemas.microsoft.com/office/word/2010/wordml" xmlns:wpg="http://schemas.microsoft.com/office/word/2010/wordprocessingGroup" xmlns:wpi="http://schemas.microsoft.com/office/word/2010/wordprocessingInk" xmlns:wne="http://schemas.microsoft.com/office/word/2006/wordml" xmlns:wps="http://schemas.microsoft.com/office/word/2010/wordprocessingShape" mc:Ignorable="w14 wp14">
+<w:endnotes xmlns:wpc="http://schemas.microsoft.com/office/word/2010/wordprocessingCanvas" xmlns:mo="http://schemas.microsoft.com/office/mac/office/2008/main" xmlns:mc="http://schemas.openxmlformats.org/markup-compatibility/2006" xmlns:mv="urn:schemas-microsoft-com:mac:vml" xmlns:o="urn:schemas-microsoft-com:office:office" xmlns:r="http://schemas.openxmlformats.org/officeDocument/2006/relationships" xmlns:m="http://schemas.openxmlformats.org/officeDocument/2006/math" xmlns:v="urn:schemas-microsoft-com:vml" xmlns:wp14="http://schemas.microsoft.com/office/word/2010/wordprocessingDrawing" xmlns:wp="http://schemas.openxmlformats.org/drawingml/2006/wordprocessingDrawing" xmlns:w10="urn:schemas-microsoft-com:office:word" xmlns:w="http://schemas.openxmlformats.org/wordprocessingml/2006/main" xmlns:w14="http://schemas.microsoft.com/office/word/2010/wordml" xmlns:wpg="http://schemas.microsoft.com/office/word/2010/wordprocessingGroup" xmlns:wpi="http://schemas.microsoft.com/office/word/2010/wordprocessingInk" xmlns:wne="http://schemas.microsoft.com/office/word/2006/wordml" xmlns:wps="http://schemas.microsoft.com/office/word/2010/wordprocessingShape" mc:Ignorable="w14 wp14 mv">
   <w:endnote w:type="separator" w:id="-1">
     <w:p>
       <w:pPr>
@@ -19949,7 +20520,7 @@
 </file>
 
 <file path=word/footnotes.xml><?xml version="1.0" encoding="utf-8"?>
-<w:footnotes xmlns:wpc="http://schemas.microsoft.com/office/word/2010/wordprocessingCanvas" xmlns:mc="http://schemas.openxmlformats.org/markup-compatibility/2006" xmlns:o="urn:schemas-microsoft-com:office:office" xmlns:r="http://schemas.openxmlformats.org/officeDocument/2006/relationships" xmlns:m="http://schemas.openxmlformats.org/officeDocument/2006/math" xmlns:v="urn:schemas-microsoft-com:vml" xmlns:wp14="http://schemas.microsoft.com/office/word/2010/wordprocessingDrawing" xmlns:wp="http://schemas.openxmlformats.org/drawingml/2006/wordprocessingDrawing" xmlns:w10="urn:schemas-microsoft-com:office:word" xmlns:w="http://schemas.openxmlformats.org/wordprocessingml/2006/main" xmlns:w14="http://schemas.microsoft.com/office/word/2010/wordml" xmlns:wpg="http://schemas.microsoft.com/office/word/2010/wordprocessingGroup" xmlns:wpi="http://schemas.microsoft.com/office/word/2010/wordprocessingInk" xmlns:wne="http://schemas.microsoft.com/office/word/2006/wordml" xmlns:wps="http://schemas.microsoft.com/office/word/2010/wordprocessingShape" mc:Ignorable="w14 wp14">
+<w:footnotes xmlns:wpc="http://schemas.microsoft.com/office/word/2010/wordprocessingCanvas" xmlns:mo="http://schemas.microsoft.com/office/mac/office/2008/main" xmlns:mc="http://schemas.openxmlformats.org/markup-compatibility/2006" xmlns:mv="urn:schemas-microsoft-com:mac:vml" xmlns:o="urn:schemas-microsoft-com:office:office" xmlns:r="http://schemas.openxmlformats.org/officeDocument/2006/relationships" xmlns:m="http://schemas.openxmlformats.org/officeDocument/2006/math" xmlns:v="urn:schemas-microsoft-com:vml" xmlns:wp14="http://schemas.microsoft.com/office/word/2010/wordprocessingDrawing" xmlns:wp="http://schemas.openxmlformats.org/drawingml/2006/wordprocessingDrawing" xmlns:w10="urn:schemas-microsoft-com:office:word" xmlns:w="http://schemas.openxmlformats.org/wordprocessingml/2006/main" xmlns:w14="http://schemas.microsoft.com/office/word/2010/wordml" xmlns:wpg="http://schemas.microsoft.com/office/word/2010/wordprocessingGroup" xmlns:wpi="http://schemas.microsoft.com/office/word/2010/wordprocessingInk" xmlns:wne="http://schemas.microsoft.com/office/word/2006/wordml" xmlns:wps="http://schemas.microsoft.com/office/word/2010/wordprocessingShape" mc:Ignorable="w14 wp14 mv">
   <w:footnote w:type="separator" w:id="-1">
     <w:p>
       <w:pPr>
@@ -20317,21 +20888,8 @@
         <w:t xml:space="preserve">SOAP: </w:t>
       </w:r>
       <w:r>
-        <w:t xml:space="preserve">Simple </w:t>
-      </w:r>
-      <w:proofErr w:type="spellStart"/>
-      <w:r>
-        <w:t>Object</w:t>
-      </w:r>
-      <w:proofErr w:type="spellEnd"/>
-      <w:r>
-        <w:t xml:space="preserve"> Access </w:t>
-      </w:r>
-      <w:proofErr w:type="spellStart"/>
-      <w:r>
-        <w:t>Protocol</w:t>
-      </w:r>
-      <w:proofErr w:type="spellEnd"/>
+        <w:t>Simple Object Access Protocol</w:t>
+      </w:r>
       <w:r>
         <w:t xml:space="preserve">: Protocolo genérico independiente a la tecnología basado en SOA que se usa comúnmente en el desarrollo de Servicios Web para más información visite: </w:t>
       </w:r>
@@ -20476,7 +21034,7 @@
 </file>
 
 <file path=word/numbering.xml><?xml version="1.0" encoding="utf-8"?>
-<w:numbering xmlns:wpc="http://schemas.microsoft.com/office/word/2010/wordprocessingCanvas" xmlns:mc="http://schemas.openxmlformats.org/markup-compatibility/2006" xmlns:o="urn:schemas-microsoft-com:office:office" xmlns:r="http://schemas.openxmlformats.org/officeDocument/2006/relationships" xmlns:m="http://schemas.openxmlformats.org/officeDocument/2006/math" xmlns:v="urn:schemas-microsoft-com:vml" xmlns:wp14="http://schemas.microsoft.com/office/word/2010/wordprocessingDrawing" xmlns:wp="http://schemas.openxmlformats.org/drawingml/2006/wordprocessingDrawing" xmlns:w10="urn:schemas-microsoft-com:office:word" xmlns:w="http://schemas.openxmlformats.org/wordprocessingml/2006/main" xmlns:w14="http://schemas.microsoft.com/office/word/2010/wordml" xmlns:wpg="http://schemas.microsoft.com/office/word/2010/wordprocessingGroup" xmlns:wpi="http://schemas.microsoft.com/office/word/2010/wordprocessingInk" xmlns:wne="http://schemas.microsoft.com/office/word/2006/wordml" xmlns:wps="http://schemas.microsoft.com/office/word/2010/wordprocessingShape" mc:Ignorable="w14 wp14">
+<w:numbering xmlns:wpc="http://schemas.microsoft.com/office/word/2010/wordprocessingCanvas" xmlns:mo="http://schemas.microsoft.com/office/mac/office/2008/main" xmlns:mc="http://schemas.openxmlformats.org/markup-compatibility/2006" xmlns:mv="urn:schemas-microsoft-com:mac:vml" xmlns:o="urn:schemas-microsoft-com:office:office" xmlns:r="http://schemas.openxmlformats.org/officeDocument/2006/relationships" xmlns:m="http://schemas.openxmlformats.org/officeDocument/2006/math" xmlns:v="urn:schemas-microsoft-com:vml" xmlns:wp14="http://schemas.microsoft.com/office/word/2010/wordprocessingDrawing" xmlns:wp="http://schemas.openxmlformats.org/drawingml/2006/wordprocessingDrawing" xmlns:w10="urn:schemas-microsoft-com:office:word" xmlns:w="http://schemas.openxmlformats.org/wordprocessingml/2006/main" xmlns:w14="http://schemas.microsoft.com/office/word/2010/wordml" xmlns:wpg="http://schemas.microsoft.com/office/word/2010/wordprocessingGroup" xmlns:wpi="http://schemas.microsoft.com/office/word/2010/wordprocessingInk" xmlns:wne="http://schemas.microsoft.com/office/word/2006/wordml" xmlns:wps="http://schemas.microsoft.com/office/word/2010/wordprocessingShape" mc:Ignorable="w14 wp14 mv">
   <w:abstractNum w:abstractNumId="0">
     <w:nsid w:val="FFFFFF89"/>
     <w:multiLevelType w:val="singleLevel"/>
@@ -24541,7 +25099,7 @@
     </w:rPrDefault>
     <w:pPrDefault/>
   </w:docDefaults>
-  <w:latentStyles w:defLockedState="0" w:defUIPriority="99" w:defSemiHidden="1" w:defUnhideWhenUsed="1" w:defQFormat="0" w:count="267">
+  <w:latentStyles w:defLockedState="0" w:defUIPriority="99" w:defSemiHidden="1" w:defUnhideWhenUsed="1" w:defQFormat="0" w:count="276">
     <w:lsdException w:name="Normal" w:semiHidden="0" w:uiPriority="0" w:unhideWhenUsed="0" w:qFormat="1"/>
     <w:lsdException w:name="heading 1" w:semiHidden="0" w:uiPriority="9" w:unhideWhenUsed="0" w:qFormat="1"/>
     <w:lsdException w:name="heading 2" w:uiPriority="9" w:qFormat="1"/>
@@ -25162,7 +25720,7 @@
       <w:bCs/>
     </w:rPr>
   </w:style>
-  <w:style w:type="character" w:styleId="nfasis">
+  <w:style w:type="character" w:styleId="Enfasis">
     <w:name w:val="Emphasis"/>
     <w:uiPriority w:val="20"/>
     <w:qFormat/>
@@ -25231,11 +25789,11 @@
       <w:color w:val="000000"/>
     </w:rPr>
   </w:style>
-  <w:style w:type="paragraph" w:styleId="Citadestacada">
+  <w:style w:type="paragraph" w:styleId="Citaintensa">
     <w:name w:val="Intense Quote"/>
     <w:basedOn w:val="Normal"/>
     <w:next w:val="Normal"/>
-    <w:link w:val="CitadestacadaCar"/>
+    <w:link w:val="CitaintensaCar"/>
     <w:uiPriority w:val="30"/>
     <w:qFormat/>
     <w:rsid w:val="00D332DA"/>
@@ -25255,9 +25813,9 @@
       <w:lang w:val="en-US" w:bidi="en-US"/>
     </w:rPr>
   </w:style>
-  <w:style w:type="character" w:customStyle="1" w:styleId="CitadestacadaCar">
-    <w:name w:val="Cita destacada Car"/>
-    <w:link w:val="Citadestacada"/>
+  <w:style w:type="character" w:customStyle="1" w:styleId="CitaintensaCar">
+    <w:name w:val="Cita intensa Car"/>
+    <w:link w:val="Citaintensa"/>
     <w:uiPriority w:val="30"/>
     <w:rsid w:val="00D332DA"/>
     <w:rPr>
@@ -25316,7 +25874,7 @@
       <w:u w:val="single"/>
     </w:rPr>
   </w:style>
-  <w:style w:type="character" w:styleId="Ttulodellibro">
+  <w:style w:type="character" w:styleId="Ttulodelibro">
     <w:name w:val="Book Title"/>
     <w:uiPriority w:val="33"/>
     <w:qFormat/>
@@ -25328,7 +25886,7 @@
       <w:spacing w:val="5"/>
     </w:rPr>
   </w:style>
-  <w:style w:type="paragraph" w:styleId="TtulodeTDC">
+  <w:style w:type="paragraph" w:styleId="Encabezadodetabladecontenido">
     <w:name w:val="TOC Heading"/>
     <w:basedOn w:val="Ttulo1"/>
     <w:next w:val="Normal"/>
@@ -25667,6 +26225,7 @@
     <w:uiPriority w:val="59"/>
     <w:rsid w:val="00642D6B"/>
     <w:tblPr>
+      <w:tblInd w:w="0" w:type="dxa"/>
       <w:tblBorders>
         <w:top w:val="single" w:sz="4" w:space="0" w:color="000000"/>
         <w:left w:val="single" w:sz="4" w:space="0" w:color="000000"/>
@@ -25675,6 +26234,12 @@
         <w:insideH w:val="single" w:sz="4" w:space="0" w:color="000000"/>
         <w:insideV w:val="single" w:sz="4" w:space="0" w:color="000000"/>
       </w:tblBorders>
+      <w:tblCellMar>
+        <w:top w:w="0" w:type="dxa"/>
+        <w:left w:w="108" w:type="dxa"/>
+        <w:bottom w:w="0" w:type="dxa"/>
+        <w:right w:w="108" w:type="dxa"/>
+      </w:tblCellMar>
     </w:tblPr>
   </w:style>
   <w:style w:type="paragraph" w:styleId="Encabezado">
@@ -25967,7 +26532,7 @@
 </file>
 
 <file path=word/stylesWithEffects.xml><?xml version="1.0" encoding="utf-8"?>
-<w:styles xmlns:wpc="http://schemas.microsoft.com/office/word/2010/wordprocessingCanvas" xmlns:mc="http://schemas.openxmlformats.org/markup-compatibility/2006" xmlns:o="urn:schemas-microsoft-com:office:office" xmlns:r="http://schemas.openxmlformats.org/officeDocument/2006/relationships" xmlns:m="http://schemas.openxmlformats.org/officeDocument/2006/math" xmlns:v="urn:schemas-microsoft-com:vml" xmlns:wp14="http://schemas.microsoft.com/office/word/2010/wordprocessingDrawing" xmlns:wp="http://schemas.openxmlformats.org/drawingml/2006/wordprocessingDrawing" xmlns:w10="urn:schemas-microsoft-com:office:word" xmlns:w="http://schemas.openxmlformats.org/wordprocessingml/2006/main" xmlns:w14="http://schemas.microsoft.com/office/word/2010/wordml" xmlns:wpg="http://schemas.microsoft.com/office/word/2010/wordprocessingGroup" xmlns:wpi="http://schemas.microsoft.com/office/word/2010/wordprocessingInk" xmlns:wne="http://schemas.microsoft.com/office/word/2006/wordml" xmlns:wps="http://schemas.microsoft.com/office/word/2010/wordprocessingShape" mc:Ignorable="w14 wp14">
+<w:styles xmlns:wpc="http://schemas.microsoft.com/office/word/2010/wordprocessingCanvas" xmlns:mo="http://schemas.microsoft.com/office/mac/office/2008/main" xmlns:mc="http://schemas.openxmlformats.org/markup-compatibility/2006" xmlns:mv="urn:schemas-microsoft-com:mac:vml" xmlns:o="urn:schemas-microsoft-com:office:office" xmlns:r="http://schemas.openxmlformats.org/officeDocument/2006/relationships" xmlns:m="http://schemas.openxmlformats.org/officeDocument/2006/math" xmlns:v="urn:schemas-microsoft-com:vml" xmlns:wp14="http://schemas.microsoft.com/office/word/2010/wordprocessingDrawing" xmlns:wp="http://schemas.openxmlformats.org/drawingml/2006/wordprocessingDrawing" xmlns:w10="urn:schemas-microsoft-com:office:word" xmlns:w="http://schemas.openxmlformats.org/wordprocessingml/2006/main" xmlns:w14="http://schemas.microsoft.com/office/word/2010/wordml" xmlns:wpg="http://schemas.microsoft.com/office/word/2010/wordprocessingGroup" xmlns:wpi="http://schemas.microsoft.com/office/word/2010/wordprocessingInk" xmlns:wne="http://schemas.microsoft.com/office/word/2006/wordml" xmlns:wps="http://schemas.microsoft.com/office/word/2010/wordprocessingShape" mc:Ignorable="w14 wp14 mv">
   <w:docDefaults>
     <w:rPrDefault>
       <w:rPr>
@@ -25977,7 +26542,7 @@
     </w:rPrDefault>
     <w:pPrDefault/>
   </w:docDefaults>
-  <w:latentStyles w:defLockedState="0" w:defUIPriority="99" w:defSemiHidden="1" w:defUnhideWhenUsed="1" w:defQFormat="0" w:count="267">
+  <w:latentStyles w:defLockedState="0" w:defUIPriority="99" w:defSemiHidden="1" w:defUnhideWhenUsed="1" w:defQFormat="0" w:count="276">
     <w:lsdException w:name="Normal" w:semiHidden="0" w:uiPriority="0" w:unhideWhenUsed="0" w:qFormat="1"/>
     <w:lsdException w:name="heading 1" w:semiHidden="0" w:uiPriority="9" w:unhideWhenUsed="0" w:qFormat="1"/>
     <w:lsdException w:name="heading 2" w:uiPriority="9" w:qFormat="1"/>
@@ -26598,7 +27163,7 @@
       <w:bCs/>
     </w:rPr>
   </w:style>
-  <w:style w:type="character" w:styleId="nfasis">
+  <w:style w:type="character" w:styleId="Enfasis">
     <w:name w:val="Emphasis"/>
     <w:uiPriority w:val="20"/>
     <w:qFormat/>
@@ -26667,11 +27232,11 @@
       <w:color w:val="000000"/>
     </w:rPr>
   </w:style>
-  <w:style w:type="paragraph" w:styleId="Citadestacada">
+  <w:style w:type="paragraph" w:styleId="Citaintensa">
     <w:name w:val="Intense Quote"/>
     <w:basedOn w:val="Normal"/>
     <w:next w:val="Normal"/>
-    <w:link w:val="CitadestacadaCar"/>
+    <w:link w:val="CitaintensaCar"/>
     <w:uiPriority w:val="30"/>
     <w:qFormat/>
     <w:rsid w:val="00D332DA"/>
@@ -26691,9 +27256,9 @@
       <w:lang w:val="en-US" w:bidi="en-US"/>
     </w:rPr>
   </w:style>
-  <w:style w:type="character" w:customStyle="1" w:styleId="CitadestacadaCar">
-    <w:name w:val="Cita destacada Car"/>
-    <w:link w:val="Citadestacada"/>
+  <w:style w:type="character" w:customStyle="1" w:styleId="CitaintensaCar">
+    <w:name w:val="Cita intensa Car"/>
+    <w:link w:val="Citaintensa"/>
     <w:uiPriority w:val="30"/>
     <w:rsid w:val="00D332DA"/>
     <w:rPr>
@@ -26752,7 +27317,7 @@
       <w:u w:val="single"/>
     </w:rPr>
   </w:style>
-  <w:style w:type="character" w:styleId="Ttulodellibro">
+  <w:style w:type="character" w:styleId="Ttulodelibro">
     <w:name w:val="Book Title"/>
     <w:uiPriority w:val="33"/>
     <w:qFormat/>
@@ -26764,7 +27329,7 @@
       <w:spacing w:val="5"/>
     </w:rPr>
   </w:style>
-  <w:style w:type="paragraph" w:styleId="TtulodeTDC">
+  <w:style w:type="paragraph" w:styleId="Encabezadodetabladecontenido">
     <w:name w:val="TOC Heading"/>
     <w:basedOn w:val="Ttulo1"/>
     <w:next w:val="Normal"/>
@@ -27103,6 +27668,7 @@
     <w:uiPriority w:val="59"/>
     <w:rsid w:val="00642D6B"/>
     <w:tblPr>
+      <w:tblInd w:w="0" w:type="dxa"/>
       <w:tblBorders>
         <w:top w:val="single" w:sz="4" w:space="0" w:color="000000"/>
         <w:left w:val="single" w:sz="4" w:space="0" w:color="000000"/>
@@ -27111,6 +27677,12 @@
         <w:insideH w:val="single" w:sz="4" w:space="0" w:color="000000"/>
         <w:insideV w:val="single" w:sz="4" w:space="0" w:color="000000"/>
       </w:tblBorders>
+      <w:tblCellMar>
+        <w:top w:w="0" w:type="dxa"/>
+        <w:left w:w="108" w:type="dxa"/>
+        <w:bottom w:w="0" w:type="dxa"/>
+        <w:right w:w="108" w:type="dxa"/>
+      </w:tblCellMar>
     </w:tblPr>
   </w:style>
   <w:style w:type="paragraph" w:styleId="Encabezado">
@@ -28157,7 +28729,7 @@
 </file>
 
 <file path=customXml/itemProps1.xml><?xml version="1.0" encoding="utf-8"?>
-<ds:datastoreItem xmlns:ds="http://schemas.openxmlformats.org/officeDocument/2006/customXml" ds:itemID="{64710E5A-1FED-4447-8E31-332507019A47}">
+<ds:datastoreItem xmlns:ds="http://schemas.openxmlformats.org/officeDocument/2006/customXml" ds:itemID="{C8C6A726-329A-6A45-BA01-D02FCC467A3B}">
   <ds:schemaRefs>
     <ds:schemaRef ds:uri="http://schemas.openxmlformats.org/officeDocument/2006/bibliography"/>
   </ds:schemaRefs>

</xml_diff>

<commit_message>
changes add new fixed error
</commit_message>
<xml_diff>
--- a/Documentos/Perfil de Tesis de Grado.DOCX.docx
+++ b/Documentos/Perfil de Tesis de Grado.DOCX.docx
@@ -1,6 +1,6 @@
 
 <file path=word/document.xml><?xml version="1.0" encoding="utf-8"?>
-<w:document xmlns:wpc="http://schemas.microsoft.com/office/word/2010/wordprocessingCanvas" xmlns:mo="http://schemas.microsoft.com/office/mac/office/2008/main" xmlns:mc="http://schemas.openxmlformats.org/markup-compatibility/2006" xmlns:mv="urn:schemas-microsoft-com:mac:vml" xmlns:o="urn:schemas-microsoft-com:office:office" xmlns:r="http://schemas.openxmlformats.org/officeDocument/2006/relationships" xmlns:m="http://schemas.openxmlformats.org/officeDocument/2006/math" xmlns:v="urn:schemas-microsoft-com:vml" xmlns:wp14="http://schemas.microsoft.com/office/word/2010/wordprocessingDrawing" xmlns:wp="http://schemas.openxmlformats.org/drawingml/2006/wordprocessingDrawing" xmlns:w10="urn:schemas-microsoft-com:office:word" xmlns:w="http://schemas.openxmlformats.org/wordprocessingml/2006/main" xmlns:w14="http://schemas.microsoft.com/office/word/2010/wordml" xmlns:wpg="http://schemas.microsoft.com/office/word/2010/wordprocessingGroup" xmlns:wpi="http://schemas.microsoft.com/office/word/2010/wordprocessingInk" xmlns:wne="http://schemas.microsoft.com/office/word/2006/wordml" xmlns:wps="http://schemas.microsoft.com/office/word/2010/wordprocessingShape" mc:Ignorable="w14 wp14 mv">
+<w:document xmlns:wpc="http://schemas.microsoft.com/office/word/2010/wordprocessingCanvas" xmlns:mc="http://schemas.openxmlformats.org/markup-compatibility/2006" xmlns:o="urn:schemas-microsoft-com:office:office" xmlns:r="http://schemas.openxmlformats.org/officeDocument/2006/relationships" xmlns:m="http://schemas.openxmlformats.org/officeDocument/2006/math" xmlns:v="urn:schemas-microsoft-com:vml" xmlns:wp14="http://schemas.microsoft.com/office/word/2010/wordprocessingDrawing" xmlns:wp="http://schemas.openxmlformats.org/drawingml/2006/wordprocessingDrawing" xmlns:w10="urn:schemas-microsoft-com:office:word" xmlns:w="http://schemas.openxmlformats.org/wordprocessingml/2006/main" xmlns:w14="http://schemas.microsoft.com/office/word/2010/wordml" xmlns:wpg="http://schemas.microsoft.com/office/word/2010/wordprocessingGroup" xmlns:wpi="http://schemas.microsoft.com/office/word/2010/wordprocessingInk" xmlns:wne="http://schemas.microsoft.com/office/word/2006/wordml" xmlns:wps="http://schemas.microsoft.com/office/word/2010/wordprocessingShape" mc:Ignorable="w14 wp14">
   <w:body>
     <w:p>
       <w:pPr>
@@ -710,7 +710,15 @@
         <w:t xml:space="preserve">El presente trabajo va dedicado a </w:t>
       </w:r>
       <w:r>
-        <w:t xml:space="preserve">mi familia que sin su apoyo no hubiese sido posible. En especial a mi madre la cual estando en vida se dedico a </w:t>
+        <w:t xml:space="preserve">mi familia que sin su apoyo no hubiese sido posible. En especial a mi madre la cual estando en vida se </w:t>
+      </w:r>
+      <w:proofErr w:type="spellStart"/>
+      <w:r>
+        <w:t>dedico</w:t>
+      </w:r>
+      <w:proofErr w:type="spellEnd"/>
+      <w:r>
+        <w:t xml:space="preserve"> a </w:t>
       </w:r>
       <w:r>
         <w:t>en cuerpo y alma a ayudarme en mis estudios</w:t>
@@ -4921,10 +4929,28 @@
         <w:pStyle w:val="NormalTesis"/>
       </w:pPr>
       <w:r>
-        <w:t>En los últimos años el aumento sustancial de celula</w:t>
-      </w:r>
-      <w:r>
-        <w:t>res inteligentes en el mercado boliviano;</w:t>
+        <w:t xml:space="preserve">En los últimos años el </w:t>
+      </w:r>
+      <w:r>
+        <w:rPr>
+          <w:highlight w:val="green"/>
+        </w:rPr>
+        <w:t>aumento importante</w:t>
+      </w:r>
+      <w:r>
+        <w:rPr>
+          <w:highlight w:val="green"/>
+        </w:rPr>
+        <w:t xml:space="preserve"> de celula</w:t>
+      </w:r>
+      <w:r>
+        <w:rPr>
+          <w:highlight w:val="green"/>
+        </w:rPr>
+        <w:t>res inteligentes</w:t>
+      </w:r>
+      <w:r>
+        <w:t xml:space="preserve"> en el mercado boliviano;</w:t>
       </w:r>
       <w:r>
         <w:t xml:space="preserve"> </w:t>
@@ -4933,31 +4959,166 @@
         <w:t xml:space="preserve">y </w:t>
       </w:r>
       <w:r>
+        <w:rPr>
+          <w:highlight w:val="green"/>
+        </w:rPr>
         <w:t>el incremento de la bancarización</w:t>
       </w:r>
       <w:r>
-        <w:t xml:space="preserve"> con</w:t>
-      </w:r>
-      <w:r>
+        <w:t xml:space="preserve"> </w:t>
+      </w:r>
+      <w:r>
+        <w:rPr>
+          <w:highlight w:val="green"/>
+        </w:rPr>
+        <w:t>con</w:t>
+      </w:r>
+      <w:r>
+        <w:rPr>
+          <w:highlight w:val="green"/>
+        </w:rPr>
         <w:t xml:space="preserve"> cajeros automáticos, agencias bancarias, tarjetas de crédito</w:t>
       </w:r>
       <w:r>
-        <w:t xml:space="preserve">, debito y todos los problemas que conllevan </w:t>
-      </w:r>
-      <w:r>
-        <w:t>desde filas largas para retirar dinero,  no conocimiento de horarios de atención o servicios que brinda la entidad</w:t>
-      </w:r>
-      <w:r>
-        <w:t xml:space="preserve">; a esto sumado que actualmente </w:t>
-      </w:r>
-      <w:r>
+        <w:rPr>
+          <w:highlight w:val="green"/>
+        </w:rPr>
+        <w:t xml:space="preserve"> y</w:t>
+      </w:r>
+      <w:r>
+        <w:rPr>
+          <w:highlight w:val="green"/>
+        </w:rPr>
+        <w:t xml:space="preserve"> </w:t>
+      </w:r>
+      <w:r>
+        <w:rPr>
+          <w:highlight w:val="green"/>
+        </w:rPr>
+        <w:t>débito</w:t>
+      </w:r>
+      <w:r>
+        <w:t xml:space="preserve">; </w:t>
+      </w:r>
+      <w:r>
+        <w:rPr>
+          <w:highlight w:val="green"/>
+        </w:rPr>
+        <w:t>adicionalmente</w:t>
+      </w:r>
+      <w:r>
+        <w:rPr>
+          <w:highlight w:val="green"/>
+        </w:rPr>
+        <w:t xml:space="preserve"> todos los problemas que conllevan </w:t>
+      </w:r>
+      <w:r>
+        <w:rPr>
+          <w:highlight w:val="green"/>
+        </w:rPr>
+        <w:t>las</w:t>
+      </w:r>
+      <w:r>
+        <w:rPr>
+          <w:highlight w:val="green"/>
+        </w:rPr>
+        <w:t xml:space="preserve"> </w:t>
+      </w:r>
+      <w:r>
+        <w:rPr>
+          <w:highlight w:val="green"/>
+        </w:rPr>
+        <w:t>filas largas para retirar dinero</w:t>
+      </w:r>
+      <w:r>
+        <w:t xml:space="preserve">,  </w:t>
+      </w:r>
+      <w:r>
+        <w:rPr>
+          <w:highlight w:val="green"/>
+        </w:rPr>
+        <w:t>el des</w:t>
+      </w:r>
+      <w:r>
+        <w:rPr>
+          <w:highlight w:val="green"/>
+        </w:rPr>
+        <w:t>conocimiento de horarios de at</w:t>
+      </w:r>
+      <w:r>
+        <w:rPr>
+          <w:highlight w:val="green"/>
+        </w:rPr>
+        <w:t>ención o servicios que brinda una entidad financiera</w:t>
+      </w:r>
+      <w:r>
+        <w:t xml:space="preserve"> </w:t>
+      </w:r>
+      <w:r>
+        <w:t xml:space="preserve">y </w:t>
+      </w:r>
+      <w:r>
+        <w:rPr>
+          <w:highlight w:val="green"/>
+        </w:rPr>
+        <w:t>que</w:t>
+      </w:r>
+      <w:r>
+        <w:rPr>
+          <w:highlight w:val="green"/>
+        </w:rPr>
+        <w:t xml:space="preserve"> actualmente</w:t>
+      </w:r>
+      <w:r>
+        <w:rPr>
+          <w:highlight w:val="green"/>
+        </w:rPr>
+        <w:t xml:space="preserve"> en esta era</w:t>
+      </w:r>
+      <w:r>
+        <w:rPr>
+          <w:highlight w:val="green"/>
+        </w:rPr>
+        <w:t xml:space="preserve"> </w:t>
+      </w:r>
+      <w:r>
+        <w:rPr>
+          <w:highlight w:val="green"/>
+        </w:rPr>
         <w:t>la información rápida en tiempo real</w:t>
       </w:r>
       <w:r>
-        <w:t xml:space="preserve"> se a hecho tan imprescindibl</w:t>
-      </w:r>
-      <w:r>
-        <w:t>e e importante. Hacen necesario que nos planeemos que existe una necesidad no suplida y por ende una oportunidad de negocio.</w:t>
+        <w:rPr>
+          <w:highlight w:val="green"/>
+        </w:rPr>
+        <w:t xml:space="preserve"> se </w:t>
+      </w:r>
+      <w:r>
+        <w:rPr>
+          <w:highlight w:val="green"/>
+        </w:rPr>
+        <w:t>h</w:t>
+      </w:r>
+      <w:r>
+        <w:rPr>
+          <w:highlight w:val="green"/>
+        </w:rPr>
+        <w:t>a hecho tan imprescindibl</w:t>
+      </w:r>
+      <w:r>
+        <w:rPr>
+          <w:highlight w:val="green"/>
+        </w:rPr>
+        <w:t>e e importante</w:t>
+      </w:r>
+      <w:r>
+        <w:t xml:space="preserve">. </w:t>
+      </w:r>
+      <w:r>
+        <w:rPr>
+          <w:highlight w:val="green"/>
+        </w:rPr>
+        <w:t>Hacen necesario que nos planeemos que existe una necesidad no suplida y por ende una oportunidad de negocio.</w:t>
       </w:r>
     </w:p>
     <w:p>
@@ -4965,70 +5126,267 @@
         <w:pStyle w:val="NormalTesis"/>
       </w:pPr>
       <w:r>
-        <w:t xml:space="preserve">El presente trabajo pretende presentarse como una contestación que supla la necesidad no satisfecha a través de un sistema móvil que permita mejorar el servicio a los clientes a través de la disposición en tiempo real de información sobre cajeros automáticos y agencias en un dispositivo móvil inteligente; permitiendo consultar horarios de atención </w:t>
-      </w:r>
-      <w:r>
-        <w:t>en agencias</w:t>
-      </w:r>
-      <w:r>
-        <w:t xml:space="preserve">, brindando información actualizada sobre el estado de cajeros, permitiendo visualizar el número de personas que están en espera de atención agencia bancaria y demás funcionalidades que responderán a los problemas esbozados en el planteamiento del </w:t>
-      </w:r>
-      <w:commentRangeStart w:id="2"/>
-      <w:r>
-        <w:t>problema</w:t>
-      </w:r>
-      <w:commentRangeEnd w:id="2"/>
+        <w:t xml:space="preserve">El presente trabajo pretende presentarse como una </w:t>
+      </w:r>
+      <w:r>
+        <w:t>posible respuesta</w:t>
+      </w:r>
+      <w:r>
+        <w:t xml:space="preserve"> que supla la necesidad no satisfecha a través de un sistema móvil que permita mejorar el servicio a los clientes a través de la disposición en tiempo real de información sobre cajeros automáticos y agencias</w:t>
+      </w:r>
+      <w:r>
+        <w:t xml:space="preserve"> bancarias</w:t>
+      </w:r>
+      <w:r>
+        <w:t>; permitiendo</w:t>
+      </w:r>
+      <w:r>
+        <w:t xml:space="preserve"> consultar horarios de atención</w:t>
+      </w:r>
+      <w:r>
+        <w:t>, brindando información actualizada sobre el estado</w:t>
+      </w:r>
+      <w:r>
+        <w:t xml:space="preserve"> de estos</w:t>
+      </w:r>
+      <w:r>
+        <w:t xml:space="preserve">, permitiendo visualizar el número de personas que están en espera de atención agencia bancaria y demás funcionalidades que responderán a los problemas esbozados en el planteamiento del problema. </w:t>
+      </w:r>
+    </w:p>
+    <w:p>
+      <w:pPr>
+        <w:pStyle w:val="NormalTesis"/>
+      </w:pPr>
+      <w:r>
+        <w:t>Los estándares de desarrollo en los que se basa el presente trabajos son: la programación distribuida a través del uso de la Arquitectura Orientada a Servicios (</w:t>
+      </w:r>
+      <w:r>
+        <w:rPr>
+          <w:b/>
+        </w:rPr>
+        <w:t>SOA</w:t>
+      </w:r>
+      <w:r>
+        <w:t>) y</w:t>
+      </w:r>
+      <w:r>
+        <w:t xml:space="preserve"> </w:t>
+      </w:r>
+      <w:r>
+        <w:t xml:space="preserve">La </w:t>
+      </w:r>
+      <w:r>
+        <w:t xml:space="preserve">arquitectura de </w:t>
+      </w:r>
+      <w:r>
+        <w:rPr>
+          <w:bCs/>
+        </w:rPr>
+        <w:t>Transferencia de Estado Representacional</w:t>
+      </w:r>
+      <w:r>
+        <w:t xml:space="preserve"> </w:t>
+      </w:r>
+      <w:r>
+        <w:rPr>
+          <w:b/>
+        </w:rPr>
+        <w:t>(Representational State Transfer)</w:t>
+      </w:r>
+      <w:r>
+        <w:t xml:space="preserve"> o </w:t>
+      </w:r>
+      <w:r>
+        <w:rPr>
+          <w:b/>
+          <w:bCs/>
+        </w:rPr>
+        <w:t>REST</w:t>
+      </w:r>
+      <w:r>
+        <w:rPr>
+          <w:b/>
+          <w:bCs/>
+        </w:rPr>
+        <w:t xml:space="preserve">, </w:t>
+      </w:r>
+      <w:r>
+        <w:rPr>
+          <w:bCs/>
+        </w:rPr>
+        <w:t>para el desarrollo y codificación</w:t>
+      </w:r>
+      <w:r>
+        <w:rPr>
+          <w:b/>
+          <w:bCs/>
+        </w:rPr>
+        <w:t xml:space="preserve"> </w:t>
+      </w:r>
+      <w:r>
+        <w:t xml:space="preserve"> </w:t>
+      </w:r>
+      <w:r>
+        <w:t xml:space="preserve">el uso de la metodología </w:t>
+      </w:r>
+      <w:r>
+        <w:t>Test Driven Development</w:t>
+      </w:r>
+      <w:r>
+        <w:t xml:space="preserve"> (</w:t>
+      </w:r>
+      <w:r>
+        <w:rPr>
+          <w:b/>
+        </w:rPr>
+        <w:t>TDD</w:t>
+      </w:r>
+      <w:r>
+        <w:t xml:space="preserve"> por sus siglas en ingles de Test dirigido al desarrollo), </w:t>
+      </w:r>
+      <w:r>
+        <w:t xml:space="preserve">la </w:t>
+      </w:r>
+      <w:r>
+        <w:t xml:space="preserve">Arquitectura de software </w:t>
+      </w:r>
+      <w:r>
+        <w:t xml:space="preserve">implementando </w:t>
+      </w:r>
+      <w:r>
+        <w:rPr>
+          <w:b/>
+        </w:rPr>
+        <w:t>MVC</w:t>
+      </w:r>
+      <w:r>
+        <w:t xml:space="preserve">, </w:t>
+      </w:r>
+      <w:r>
+        <w:rPr>
+          <w:b/>
+        </w:rPr>
+        <w:t>SCRUM</w:t>
+      </w:r>
+      <w:r>
+        <w:t xml:space="preserve"> como metodología de desarrollo y </w:t>
+      </w:r>
+      <w:r>
+        <w:t>un Sistema de v</w:t>
+      </w:r>
+      <w:r>
+        <w:t>ersión de código. Implementando a la par tecnológicas como</w:t>
+      </w:r>
+      <w:r>
+        <w:t xml:space="preserve">: </w:t>
+      </w:r>
+      <w:r>
+        <w:t>Web Services, Geo-R</w:t>
+      </w:r>
+      <w:r>
+        <w:t>eferenciación, geo-localización</w:t>
+      </w:r>
+      <w:r>
+        <w:t xml:space="preserve"> y Tecnología Móvil. Esto a través del</w:t>
+      </w:r>
+      <w:r>
+        <w:t xml:space="preserve"> uso protocolos tales como HTTP</w:t>
+      </w:r>
+      <w:r>
+        <w:t xml:space="preserve"> y Protocolo de acceso de objetos simple </w:t>
+      </w:r>
+      <w:r>
+        <w:t>SOAP (siglas de Simple Object Access Protocol)</w:t>
+      </w:r>
+      <w:r>
+        <w:t xml:space="preserve">; por último </w:t>
+      </w:r>
+      <w:r>
+        <w:t>el uso de herramientas tales como Android, Google Maps, .Net, Visual Studio y  Git. Que serán descritas en el marco teórico y el marco metodológico.</w:t>
+      </w:r>
+      <w:bookmarkStart w:id="2" w:name="_GoBack"/>
+      <w:bookmarkEnd w:id="2"/>
+    </w:p>
+    <w:p>
+      <w:pPr>
+        <w:pStyle w:val="NormalTesis"/>
+      </w:pPr>
+    </w:p>
+    <w:p>
+      <w:pPr>
+        <w:pStyle w:val="NormalTesis"/>
+      </w:pPr>
+      <w:commentRangeStart w:id="3"/>
+      <w:r>
+        <w:lastRenderedPageBreak/>
+        <w:t xml:space="preserve">Actualmente </w:t>
+      </w:r>
+      <w:r>
+        <w:t xml:space="preserve">en Bolivia existe un aumento significativo en el </w:t>
+      </w:r>
+      <w:proofErr w:type="spellStart"/>
+      <w:r>
+        <w:t>numero</w:t>
+      </w:r>
+      <w:proofErr w:type="spellEnd"/>
+      <w:r>
+        <w:t xml:space="preserve"> de usuarios de internet, entre los </w:t>
+      </w:r>
+      <w:proofErr w:type="spellStart"/>
+      <w:r>
+        <w:t>anos</w:t>
+      </w:r>
+      <w:proofErr w:type="spellEnd"/>
+      <w:r>
+        <w:t xml:space="preserve"> 1990 hasta 2013 las conexiones de internet han aumentado hasta llegar casi al 40 </w:t>
+      </w:r>
+      <w:proofErr w:type="spellStart"/>
+      <w:r>
+        <w:t>porciento</w:t>
+      </w:r>
+      <w:proofErr w:type="spellEnd"/>
+      <w:r>
+        <w:t xml:space="preserve"> de la población total, en otras palabras de cada 100 perso</w:t>
+      </w:r>
+      <w:r>
+        <w:t xml:space="preserve">nas 40 tienen acceso a </w:t>
+      </w:r>
+      <w:commentRangeStart w:id="4"/>
+      <w:r>
+        <w:t>internet</w:t>
+      </w:r>
+      <w:commentRangeEnd w:id="4"/>
       <w:r>
         <w:rPr>
           <w:rStyle w:val="Refdecomentario"/>
           <w:rFonts w:ascii="Calibri" w:hAnsi="Calibri"/>
         </w:rPr>
-        <w:commentReference w:id="2"/>
-      </w:r>
-      <w:r>
-        <w:t xml:space="preserve">. </w:t>
-      </w:r>
-    </w:p>
-    <w:p>
-      <w:pPr>
-        <w:pStyle w:val="NormalTesis"/>
-      </w:pPr>
-      <w:r>
-        <w:t xml:space="preserve">Los estándares de desarrollo en los que se basa el presente trabajos son: la programación distribuida a través del uso de la Arquitectura Orientada a Servicios (SOA) y Sistemas orientados a  el uso de la metodología de desarrollo </w:t>
-      </w:r>
-      <w:r>
-        <w:t>Test Driven Development</w:t>
-      </w:r>
-      <w:r>
-        <w:t xml:space="preserve"> (TDD por sus siglas en ingles de Test dirigido al desarrollo), Arquitectura de software MVC, SCRUM como metodología de desarrollo y el control de versión de código. Implementando a la par tecnológicas como  Web Services, geo-referenciación, geo-localización y Tecnología Móvil. Esto a través del uso protocolos tales como HTTP, SOAP y REST. Con el uso de herramientas tales como Android, Google Maps, .Net, Visual Studio y  Git. Que serán descritas en el marco teórico y el marco metodológico.</w:t>
-      </w:r>
-    </w:p>
-    <w:p>
-      <w:pPr>
-        <w:pStyle w:val="NormalTesis"/>
-      </w:pPr>
-    </w:p>
-    <w:p>
-      <w:pPr>
-        <w:pStyle w:val="NormalTesis"/>
-      </w:pPr>
-      <w:commentRangeStart w:id="4"/>
-      <w:r>
-        <w:t xml:space="preserve">Actualmente </w:t>
-      </w:r>
-      <w:r>
-        <w:t xml:space="preserve">en Bolivia existe un aumento significativo en el numero de usuarios de internet, entre los anos 1990 hasta 2013 las conexiones de internet han aumentado hasta </w:t>
-      </w:r>
-      <w:r>
-        <w:lastRenderedPageBreak/>
-        <w:t>llegar casi al 40 porciento de la población total, en otras palabras de cada 100 perso</w:t>
-      </w:r>
-      <w:r>
-        <w:t xml:space="preserve">nas 40 tienen acceso a </w:t>
+        <w:commentReference w:id="4"/>
+      </w:r>
+      <w:r>
+        <w:t>.</w:t>
+      </w:r>
+      <w:r>
+        <w:t xml:space="preserve"> De este porcentaje </w:t>
+      </w:r>
+      <w:r>
+        <w:rPr>
+          <w:lang w:val="es-ES_tradnl"/>
+        </w:rPr>
+        <w:t xml:space="preserve">La tecnología con mayor cantidad de conexiones es el internet móvil de banda ancha que representa el 55,60% del </w:t>
       </w:r>
       <w:commentRangeStart w:id="5"/>
       <w:r>
-        <w:t>internet</w:t>
+        <w:rPr>
+          <w:lang w:val="es-ES_tradnl"/>
+        </w:rPr>
+        <w:t>tot</w:t>
+      </w:r>
+      <w:r>
+        <w:rPr>
+          <w:lang w:val="es-ES_tradnl"/>
+        </w:rPr>
+        <w:t>al</w:t>
       </w:r>
       <w:commentRangeEnd w:id="5"/>
       <w:r>
@@ -5039,29 +5397,48 @@
         <w:commentReference w:id="5"/>
       </w:r>
       <w:r>
+        <w:rPr>
+          <w:lang w:val="es-ES_tradnl"/>
+        </w:rPr>
         <w:t>.</w:t>
       </w:r>
       <w:r>
-        <w:t xml:space="preserve"> De este porcentaje </w:t>
-      </w:r>
-      <w:r>
         <w:rPr>
           <w:lang w:val="es-ES_tradnl"/>
         </w:rPr>
-        <w:t xml:space="preserve">La tecnología con mayor cantidad de conexiones es el internet móvil de banda ancha que representa el 55,60% del </w:t>
+        <w:t xml:space="preserve"> </w:t>
+      </w:r>
+      <w:r>
+        <w:t xml:space="preserve">A esto sumado que el incremento de </w:t>
+      </w:r>
+      <w:r>
+        <w:t xml:space="preserve">conexiones por medio de </w:t>
+      </w:r>
+      <w:proofErr w:type="spellStart"/>
+      <w:r>
+        <w:t>Smartphones</w:t>
+      </w:r>
+      <w:proofErr w:type="spellEnd"/>
+      <w:r>
+        <w:t xml:space="preserve"> se </w:t>
+      </w:r>
+      <w:proofErr w:type="spellStart"/>
+      <w:r>
+        <w:t>incremento</w:t>
+      </w:r>
+      <w:proofErr w:type="spellEnd"/>
+      <w:r>
+        <w:t xml:space="preserve"> desde el 2014 a julio de 2015 </w:t>
+      </w:r>
+      <w:r>
+        <w:t>de 1.188.445  a 2.769.817 conexiones</w:t>
+      </w:r>
+      <w:r>
+        <w:t xml:space="preserve">, teniendo un incremento de </w:t>
       </w:r>
       <w:commentRangeStart w:id="6"/>
       <w:r>
-        <w:rPr>
-          <w:lang w:val="es-ES_tradnl"/>
-        </w:rPr>
-        <w:t>tot</w:t>
-      </w:r>
-      <w:r>
-        <w:rPr>
-          <w:lang w:val="es-ES_tradnl"/>
-        </w:rPr>
-        <w:t>al</w:t>
+        <w:t>133</w:t>
       </w:r>
       <w:commentRangeEnd w:id="6"/>
       <w:r>
@@ -5072,62 +5449,26 @@
         <w:commentReference w:id="6"/>
       </w:r>
       <w:r>
-        <w:rPr>
-          <w:lang w:val="es-ES_tradnl"/>
-        </w:rPr>
-        <w:t>.</w:t>
-      </w:r>
-      <w:r>
-        <w:rPr>
-          <w:lang w:val="es-ES_tradnl"/>
-        </w:rPr>
-        <w:t xml:space="preserve"> </w:t>
-      </w:r>
-      <w:r>
-        <w:t xml:space="preserve">A esto sumado que el incremento de </w:t>
-      </w:r>
-      <w:r>
-        <w:t xml:space="preserve">conexiones por medio de Smartphones se incremento desde el 2014 a julio de 2015 </w:t>
-      </w:r>
-      <w:r>
-        <w:t>de 1.188.445  a 2.769.817 conexiones</w:t>
-      </w:r>
-      <w:r>
-        <w:t xml:space="preserve">, teniendo un incremento de </w:t>
-      </w:r>
-      <w:commentRangeStart w:id="7"/>
-      <w:r>
-        <w:t>133</w:t>
-      </w:r>
-      <w:commentRangeEnd w:id="7"/>
+        <w:t xml:space="preserve">%.  </w:t>
+      </w:r>
+    </w:p>
+    <w:p>
+      <w:pPr>
+        <w:pStyle w:val="NormalTesis"/>
+      </w:pPr>
+      <w:r>
+        <w:t xml:space="preserve">Entonces podemos definir que es un sector grande de la población </w:t>
+      </w:r>
+      <w:r>
+        <w:t>utiliza celulares inteligentes para poder informarse por medio de internet de aspectos diversos como por ejemplo noticias, datos del clima, entretenimiento entre otros; entonces podemos ver que existe una demanda sustancial de servicios.</w:t>
+      </w:r>
+      <w:commentRangeEnd w:id="3"/>
       <w:r>
         <w:rPr>
           <w:rStyle w:val="Refdecomentario"/>
           <w:rFonts w:ascii="Calibri" w:hAnsi="Calibri"/>
         </w:rPr>
-        <w:commentReference w:id="7"/>
-      </w:r>
-      <w:r>
-        <w:t xml:space="preserve">%.  </w:t>
-      </w:r>
-    </w:p>
-    <w:p>
-      <w:pPr>
-        <w:pStyle w:val="NormalTesis"/>
-      </w:pPr>
-      <w:r>
-        <w:t xml:space="preserve">Entonces podemos definir que es un sector grande de la población </w:t>
-      </w:r>
-      <w:r>
-        <w:t>utiliza celulares inteligentes para poder informarse por medio de internet de aspectos diversos como por ejemplo noticias, datos del clima, entretenimiento entre otros; entonces podemos ver que existe una demanda sustancial de servicios.</w:t>
-      </w:r>
-      <w:commentRangeEnd w:id="4"/>
-      <w:r>
-        <w:rPr>
-          <w:rStyle w:val="Refdecomentario"/>
-          <w:rFonts w:ascii="Calibri" w:hAnsi="Calibri"/>
-        </w:rPr>
-        <w:commentReference w:id="4"/>
+        <w:commentReference w:id="3"/>
       </w:r>
     </w:p>
     <w:p>
@@ -5138,127 +5479,135 @@
           <w:numId w:val="0"/>
         </w:numPr>
       </w:pPr>
-      <w:bookmarkStart w:id="8" w:name="_Toc403927330"/>
+      <w:bookmarkStart w:id="7" w:name="_Toc403927330"/>
     </w:p>
     <w:p>
       <w:pPr>
         <w:pStyle w:val="Tesis-Nivel2"/>
       </w:pPr>
-      <w:bookmarkStart w:id="9" w:name="_Toc427736841"/>
+      <w:bookmarkStart w:id="8" w:name="_Toc427736841"/>
       <w:r>
         <w:t>ANTECEDENTES</w:t>
       </w:r>
+      <w:bookmarkEnd w:id="7"/>
       <w:bookmarkEnd w:id="8"/>
+    </w:p>
+    <w:p>
+      <w:pPr>
+        <w:pStyle w:val="NormalTesis"/>
+      </w:pPr>
+      <w:r>
+        <w:t>Los antecedentes sobre trabajos similares consultados para la presente tesis se presentan a continuación.</w:t>
+      </w:r>
+    </w:p>
+    <w:p>
+      <w:pPr>
+        <w:pStyle w:val="NormalTesis"/>
+      </w:pPr>
+    </w:p>
+    <w:p>
+      <w:pPr>
+        <w:pStyle w:val="Tesis-Nivel3"/>
+      </w:pPr>
+      <w:bookmarkStart w:id="9" w:name="_Toc403927331"/>
+      <w:bookmarkStart w:id="10" w:name="_Toc427736842"/>
+      <w:r>
+        <w:t>A NIVEL NACIONAL – ENTIDADES FINANCIERAS</w:t>
+      </w:r>
       <w:bookmarkEnd w:id="9"/>
+      <w:bookmarkEnd w:id="10"/>
+    </w:p>
+    <w:p>
+      <w:pPr>
+        <w:pStyle w:val="Tesis-Nivel4"/>
+      </w:pPr>
+      <w:bookmarkStart w:id="11" w:name="_Toc403927332"/>
+      <w:bookmarkStart w:id="12" w:name="_Toc427736843"/>
+      <w:r>
+        <w:t>BANCO DE CRÉDITO DE BOLIVIA S.A</w:t>
+      </w:r>
+      <w:bookmarkEnd w:id="11"/>
+      <w:bookmarkEnd w:id="12"/>
     </w:p>
     <w:p>
       <w:pPr>
         <w:pStyle w:val="NormalTesis"/>
       </w:pPr>
       <w:r>
-        <w:t>Los antecedentes sobre trabajos similares consultados para la presente tesis se presentan a continuación.</w:t>
+        <w:t>E</w:t>
+      </w:r>
+      <w:r>
+        <w:t xml:space="preserve">l Banco de Crédito de Bolivia S.A. es una empresa 100% subsidiaria del Banco de Crédito BCP del Perú  y forma parte de grupo </w:t>
+      </w:r>
+      <w:proofErr w:type="spellStart"/>
+      <w:r>
+        <w:t>Credicorp</w:t>
+      </w:r>
+      <w:proofErr w:type="spellEnd"/>
+      <w:r>
+        <w:t>. El Banco de Crédito de Bolivia S.A.</w:t>
+      </w:r>
+      <w:r>
+        <w:t xml:space="preserve"> (BCP)</w:t>
+      </w:r>
+      <w:r>
+        <w:t xml:space="preserve"> inicia operaciones en el mercado boliviano desde 1994. </w:t>
       </w:r>
     </w:p>
     <w:p>
       <w:pPr>
         <w:pStyle w:val="NormalTesis"/>
       </w:pPr>
-    </w:p>
-    <w:p>
-      <w:pPr>
-        <w:pStyle w:val="Tesis-Nivel3"/>
-      </w:pPr>
-      <w:bookmarkStart w:id="10" w:name="_Toc403927331"/>
-      <w:bookmarkStart w:id="11" w:name="_Toc427736842"/>
-      <w:r>
-        <w:t>A NIVEL NACIONAL – ENTIDADES FINANCIERAS</w:t>
-      </w:r>
-      <w:bookmarkEnd w:id="10"/>
-      <w:bookmarkEnd w:id="11"/>
-    </w:p>
-    <w:p>
-      <w:pPr>
-        <w:pStyle w:val="Tesis-Nivel4"/>
-      </w:pPr>
-      <w:bookmarkStart w:id="12" w:name="_Toc403927332"/>
-      <w:bookmarkStart w:id="13" w:name="_Toc427736843"/>
-      <w:r>
-        <w:t>BANCO DE CRÉDITO DE BOLIVIA S.A</w:t>
-      </w:r>
-      <w:bookmarkEnd w:id="12"/>
-      <w:bookmarkEnd w:id="13"/>
+      <w:r>
+        <w:t>Actualmente el BCP cuenta</w:t>
+      </w:r>
+      <w:r>
+        <w:t xml:space="preserve"> con una aplicación de banca Móvil, que permite realizar operaciones bancarias básicas, como consulta de saldo, transferencia entre cuentas, pago de servicios entre otros. Para la parte de puntos geográficos tiene un módulo donde s</w:t>
+      </w:r>
+      <w:r>
+        <w:t xml:space="preserve">e muestran cajeros automáticos </w:t>
+      </w:r>
+      <w:r>
+        <w:t xml:space="preserve">y agencias Bancarias pero únicamente </w:t>
+      </w:r>
+      <w:r>
+        <w:t xml:space="preserve"> es referencial </w:t>
+      </w:r>
+      <w:r>
+        <w:t>mediante tecnología Google Maps para la visualización en el mapa de Bolivia</w:t>
+      </w:r>
+      <w:r>
+        <w:t>,</w:t>
+      </w:r>
+      <w:r>
+        <w:t xml:space="preserve"> brindando información solamente de su ubicación física</w:t>
+      </w:r>
+      <w:r>
+        <w:t xml:space="preserve">, y </w:t>
+      </w:r>
+      <w:r>
+        <w:t>horarios de atención</w:t>
+      </w:r>
+      <w:r>
+        <w:t xml:space="preserve">. Para esto </w:t>
+      </w:r>
+      <w:r>
+        <w:t xml:space="preserve">requiere de internet </w:t>
+      </w:r>
+      <w:r>
+        <w:t>dado que la consulta de puntos es</w:t>
+      </w:r>
+      <w:r>
+        <w:t xml:space="preserve"> online</w:t>
+      </w:r>
+      <w:r>
+        <w:t>.</w:t>
+      </w:r>
     </w:p>
     <w:p>
       <w:pPr>
         <w:pStyle w:val="NormalTesis"/>
       </w:pPr>
-      <w:r>
-        <w:t>E</w:t>
-      </w:r>
-      <w:r>
-        <w:t>l Banco de Crédito de Bolivia S.A. es una empresa 100% subsidiaria del Banco de Crédito BCP del Perú  y forma parte de grupo Credicorp. El Banco de Crédito de Bolivia S.A.</w:t>
-      </w:r>
-      <w:r>
-        <w:t xml:space="preserve"> (BCP)</w:t>
-      </w:r>
-      <w:r>
-        <w:t xml:space="preserve"> inicia operaciones en el mercado boliviano desde 1994. </w:t>
-      </w:r>
-    </w:p>
-    <w:p>
-      <w:pPr>
-        <w:pStyle w:val="NormalTesis"/>
-      </w:pPr>
-      <w:r>
-        <w:t>Actualmente el BCP cuenta</w:t>
-      </w:r>
-      <w:r>
-        <w:t xml:space="preserve"> con una aplicación de banca Móvil, que permite realizar operaciones bancarias básicas, como consulta de saldo, transferencia entre cuentas, pago de servicios entre otros. Para la parte de puntos geográficos tiene un módulo donde s</w:t>
-      </w:r>
-      <w:r>
-        <w:t xml:space="preserve">e muestran cajeros automáticos </w:t>
-      </w:r>
-      <w:r>
-        <w:t xml:space="preserve">y agencias Bancarias pero únicamente </w:t>
-      </w:r>
-      <w:r>
-        <w:t xml:space="preserve"> es referencial </w:t>
-      </w:r>
-      <w:r>
-        <w:t>mediante tecnología Google Maps para la visualización en el mapa de Bolivia</w:t>
-      </w:r>
-      <w:r>
-        <w:t>,</w:t>
-      </w:r>
-      <w:r>
-        <w:t xml:space="preserve"> brindando información solamente de su ubicación física</w:t>
-      </w:r>
-      <w:r>
-        <w:t xml:space="preserve">, y </w:t>
-      </w:r>
-      <w:r>
-        <w:t>horarios de atención</w:t>
-      </w:r>
-      <w:r>
-        <w:t xml:space="preserve">. Para esto </w:t>
-      </w:r>
-      <w:r>
-        <w:t xml:space="preserve">requiere de internet </w:t>
-      </w:r>
-      <w:r>
-        <w:t>dado que la consulta de puntos es</w:t>
-      </w:r>
-      <w:r>
-        <w:t xml:space="preserve"> online</w:t>
-      </w:r>
-      <w:r>
-        <w:t>.</w:t>
-      </w:r>
-    </w:p>
-    <w:p>
-      <w:pPr>
-        <w:pStyle w:val="NormalTesis"/>
-      </w:pPr>
     </w:p>
     <w:p>
       <w:pPr>
@@ -5268,6 +5617,7 @@
         <w:rPr>
           <w:noProof/>
         </w:rPr>
+        <w:lastRenderedPageBreak/>
         <w:drawing>
           <wp:anchor distT="0" distB="0" distL="114300" distR="114300" simplePos="0" relativeHeight="251662336" behindDoc="1" locked="0" layoutInCell="1" allowOverlap="1" wp14:anchorId="4B547C7A" wp14:editId="0338374E">
             <wp:simplePos x="0" y="0"/>
@@ -5322,7 +5672,7 @@
                       <a:noFill/>
                     </a:ln>
                     <a:extLst>
-                      <a:ext uri="{53640926-AAD7-44d8-BBD7-CCE9431645EC}">
+                      <a:ext uri="{53640926-AAD7-44D8-BBD7-CCE9431645EC}">
                         <a14:shadowObscured xmlns:a14="http://schemas.microsoft.com/office/drawing/2010/main"/>
                       </a:ext>
                     </a:extLst>
@@ -5345,7 +5695,6 @@
         <w:pStyle w:val="FigurasTesis"/>
       </w:pPr>
       <w:r>
-        <w:lastRenderedPageBreak/>
         <w:t>Pantallas de Aplicación Móvil del BCP</w:t>
       </w:r>
     </w:p>
@@ -5383,13 +5732,13 @@
       <w:pPr>
         <w:pStyle w:val="Tesis-Nivel3"/>
       </w:pPr>
-      <w:bookmarkStart w:id="14" w:name="_Toc403927333"/>
-      <w:bookmarkStart w:id="15" w:name="_Toc427736844"/>
+      <w:bookmarkStart w:id="13" w:name="_Toc403927333"/>
+      <w:bookmarkStart w:id="14" w:name="_Toc427736844"/>
       <w:r>
         <w:t>BANCO ECONOMICO</w:t>
       </w:r>
+      <w:bookmarkEnd w:id="13"/>
       <w:bookmarkEnd w:id="14"/>
-      <w:bookmarkEnd w:id="15"/>
     </w:p>
     <w:p>
       <w:pPr>
@@ -5536,7 +5885,7 @@
                       <a:noFill/>
                     </a:ln>
                     <a:extLst>
-                      <a:ext uri="{53640926-AAD7-44d8-BBD7-CCE9431645EC}">
+                      <a:ext uri="{53640926-AAD7-44D8-BBD7-CCE9431645EC}">
                         <a14:shadowObscured xmlns:a14="http://schemas.microsoft.com/office/drawing/2010/main"/>
                       </a:ext>
                     </a:extLst>
@@ -5584,6 +5933,7 @@
         </w:numPr>
       </w:pPr>
       <w:r>
+        <w:lastRenderedPageBreak/>
         <w:t>Fuente: Pantallas capturadas del aplicativo</w:t>
       </w:r>
       <w:r>
@@ -5624,11 +5974,11 @@
       <w:pPr>
         <w:pStyle w:val="Tesis-Nivel3"/>
       </w:pPr>
-      <w:bookmarkStart w:id="16" w:name="_Toc427736845"/>
+      <w:bookmarkStart w:id="15" w:name="_Toc427736845"/>
       <w:r>
         <w:t>BANCO UNION</w:t>
       </w:r>
-      <w:bookmarkEnd w:id="16"/>
+      <w:bookmarkEnd w:id="15"/>
       <w:r>
         <w:t xml:space="preserve"> </w:t>
       </w:r>
@@ -5737,11 +6087,7 @@
         <w:t xml:space="preserve"> forma se</w:t>
       </w:r>
       <w:r>
-        <w:t xml:space="preserve"> </w:t>
-      </w:r>
-      <w:r>
-        <w:lastRenderedPageBreak/>
-        <w:t xml:space="preserve">listaba </w:t>
+        <w:t xml:space="preserve"> listaba </w:t>
       </w:r>
       <w:r>
         <w:t>los puntos geográficos</w:t>
@@ -5807,7 +6153,7 @@
                       <a:noFill/>
                     </a:ln>
                     <a:extLst>
-                      <a:ext uri="{53640926-AAD7-44d8-BBD7-CCE9431645EC}">
+                      <a:ext uri="{53640926-AAD7-44D8-BBD7-CCE9431645EC}">
                         <a14:shadowObscured xmlns:a14="http://schemas.microsoft.com/office/drawing/2010/main"/>
                       </a:ext>
                     </a:extLst>
@@ -5884,14 +6230,14 @@
           <w:noProof/>
         </w:rPr>
       </w:pPr>
-      <w:bookmarkStart w:id="17" w:name="_Toc427736846"/>
+      <w:bookmarkStart w:id="16" w:name="_Toc427736846"/>
       <w:r>
         <w:rPr>
           <w:noProof/>
         </w:rPr>
         <w:t>BANCO BISA</w:t>
       </w:r>
-      <w:bookmarkEnd w:id="17"/>
+      <w:bookmarkEnd w:id="16"/>
     </w:p>
     <w:p>
       <w:pPr>
@@ -6145,7 +6491,7 @@
                       <a:noFill/>
                     </a:ln>
                     <a:extLst>
-                      <a:ext uri="{53640926-AAD7-44d8-BBD7-CCE9431645EC}">
+                      <a:ext uri="{53640926-AAD7-44D8-BBD7-CCE9431645EC}">
                         <a14:shadowObscured xmlns:a14="http://schemas.microsoft.com/office/drawing/2010/main"/>
                       </a:ext>
                     </a:extLst>
@@ -6220,7 +6566,7 @@
                       <a:noFill/>
                     </a:ln>
                     <a:extLst>
-                      <a:ext uri="{53640926-AAD7-44d8-BBD7-CCE9431645EC}">
+                      <a:ext uri="{53640926-AAD7-44D8-BBD7-CCE9431645EC}">
                         <a14:shadowObscured xmlns:a14="http://schemas.microsoft.com/office/drawing/2010/main"/>
                       </a:ext>
                     </a:extLst>
@@ -6337,7 +6683,7 @@
           <w:noProof/>
         </w:rPr>
       </w:pPr>
-      <w:bookmarkStart w:id="18" w:name="_Toc427736847"/>
+      <w:bookmarkStart w:id="17" w:name="_Toc427736847"/>
       <w:r>
         <w:rPr>
           <w:noProof/>
@@ -6350,7 +6696,7 @@
         </w:rPr>
         <w:t>NACIONAL DE BOLIVIA</w:t>
       </w:r>
-      <w:bookmarkEnd w:id="18"/>
+      <w:bookmarkEnd w:id="17"/>
     </w:p>
     <w:p>
       <w:pPr>
@@ -6484,7 +6830,7 @@
                       <a:noFill/>
                     </a:ln>
                     <a:extLst>
-                      <a:ext uri="{53640926-AAD7-44d8-BBD7-CCE9431645EC}">
+                      <a:ext uri="{53640926-AAD7-44D8-BBD7-CCE9431645EC}">
                         <a14:shadowObscured xmlns:a14="http://schemas.microsoft.com/office/drawing/2010/main"/>
                       </a:ext>
                     </a:extLst>
@@ -6551,7 +6897,7 @@
                       <a:noFill/>
                     </a:ln>
                     <a:extLst>
-                      <a:ext uri="{53640926-AAD7-44d8-BBD7-CCE9431645EC}">
+                      <a:ext uri="{53640926-AAD7-44D8-BBD7-CCE9431645EC}">
                         <a14:shadowObscured xmlns:a14="http://schemas.microsoft.com/office/drawing/2010/main"/>
                       </a:ext>
                     </a:extLst>
@@ -6656,11 +7002,12 @@
       <w:pPr>
         <w:pStyle w:val="Tesis-Nivel2"/>
       </w:pPr>
-      <w:bookmarkStart w:id="19" w:name="_Toc427736848"/>
-      <w:r>
+      <w:bookmarkStart w:id="18" w:name="_Toc427736848"/>
+      <w:r>
+        <w:lastRenderedPageBreak/>
         <w:t>A NIVEL NACIONAL-UNIVERSIDAD MAYOR DE SAN ANDRES</w:t>
       </w:r>
-      <w:bookmarkEnd w:id="19"/>
+      <w:bookmarkEnd w:id="18"/>
     </w:p>
     <w:p>
       <w:pPr>
@@ -6739,12 +7086,24 @@
         <w:pStyle w:val="ListaTesis"/>
       </w:pPr>
       <w:r>
-        <w:lastRenderedPageBreak/>
         <w:t>Sistema d</w:t>
       </w:r>
       <w:r>
-        <w:t>e Gestión De La Información Georeferenciada Caso: Unidad De Catastro – Inra</w:t>
-      </w:r>
+        <w:t xml:space="preserve">e Gestión De La Información </w:t>
+      </w:r>
+      <w:proofErr w:type="spellStart"/>
+      <w:r>
+        <w:t>Georeferenciada</w:t>
+      </w:r>
+      <w:proofErr w:type="spellEnd"/>
+      <w:r>
+        <w:t xml:space="preserve"> Caso: Unidad De Catastro – </w:t>
+      </w:r>
+      <w:proofErr w:type="spellStart"/>
+      <w:r>
+        <w:t>Inra</w:t>
+      </w:r>
+      <w:proofErr w:type="spellEnd"/>
     </w:p>
     <w:p>
       <w:pPr>
@@ -6764,7 +7123,15 @@
         <w:t>,</w:t>
       </w:r>
       <w:r>
-        <w:t xml:space="preserve"> realiza el uso de Map Server herramienta que en la actualidad ya no es usada dado la</w:t>
+        <w:t xml:space="preserve"> realiza el uso de </w:t>
+      </w:r>
+      <w:proofErr w:type="spellStart"/>
+      <w:r>
+        <w:t>Map</w:t>
+      </w:r>
+      <w:proofErr w:type="spellEnd"/>
+      <w:r>
+        <w:t xml:space="preserve"> Server herramienta que en la actualidad ya no es usada dado la</w:t>
       </w:r>
       <w:r>
         <w:t>s</w:t>
@@ -6849,7 +7216,15 @@
         <w:t>Sistema de Seguimiento d</w:t>
       </w:r>
       <w:r>
-        <w:t>el Módulo De Información Básica Y Georeferenciacion Para Centros De Salud Caso: Servicio D</w:t>
+        <w:t xml:space="preserve">el Módulo De Información Básica Y </w:t>
+      </w:r>
+      <w:proofErr w:type="spellStart"/>
+      <w:r>
+        <w:t>Georeferenciacion</w:t>
+      </w:r>
+      <w:proofErr w:type="spellEnd"/>
+      <w:r>
+        <w:t xml:space="preserve"> Para Centros De Salud Caso: Servicio D</w:t>
       </w:r>
       <w:r>
         <w:t>epartamental De Salud De La Paz S</w:t>
@@ -6952,7 +7327,11 @@
         <w:t xml:space="preserve"> de puntos de parada y rutas de transporte lo hace de manera local </w:t>
       </w:r>
       <w:r>
-        <w:t>se desconoce en qué manera se almacena la información pudiendo ser  con una base de datos móvil o archivo. Pero si se confirma que no existe</w:t>
+        <w:t xml:space="preserve">se desconoce en qué </w:t>
+      </w:r>
+      <w:r>
+        <w:lastRenderedPageBreak/>
+        <w:t>manera se almacena la información pudiendo ser  con una base de datos móvil o archivo. Pero si se confirma que no existe</w:t>
       </w:r>
       <w:r>
         <w:t xml:space="preserve"> una i</w:t>
@@ -7002,23 +7381,22 @@
           <w:lang w:val="es-ES"/>
         </w:rPr>
       </w:pPr>
-      <w:bookmarkStart w:id="20" w:name="_Toc403927334"/>
-      <w:bookmarkStart w:id="21" w:name="_Toc427736849"/>
+      <w:bookmarkStart w:id="19" w:name="_Toc403927334"/>
+      <w:bookmarkStart w:id="20" w:name="_Toc427736849"/>
       <w:r>
         <w:rPr>
           <w:lang w:val="es-ES"/>
         </w:rPr>
         <w:t>PLANTEAMIENTO DEL PROBLEMA</w:t>
       </w:r>
+      <w:bookmarkEnd w:id="19"/>
       <w:bookmarkEnd w:id="20"/>
-      <w:bookmarkEnd w:id="21"/>
     </w:p>
     <w:p>
       <w:pPr>
         <w:pStyle w:val="NormalTesis"/>
       </w:pPr>
       <w:r>
-        <w:lastRenderedPageBreak/>
         <w:t>En la actualidad dentro de nuestro país el incremento de la bancarización en los últimos años ha aumentado a niveles magnánimos. La adquisición de  más personas de una cuenta bancaria hace también que con esto necesiten realizan transacciones tanto en entidades financieras como en cajeros automáticos.</w:t>
       </w:r>
       <w:r>
@@ -7218,6 +7596,7 @@
         <w:pStyle w:val="NormalTesis"/>
       </w:pPr>
       <w:r>
+        <w:lastRenderedPageBreak/>
         <w:t xml:space="preserve">Haciendo un análisis entre el número de la población  y el número de cuentas pasivas </w:t>
       </w:r>
       <w:r>
@@ -7313,11 +7692,7 @@
         <w:t xml:space="preserve"> Y</w:t>
       </w:r>
       <w:r>
-        <w:t xml:space="preserve"> se ha tenido que dirigir alguna agencia </w:t>
-      </w:r>
-      <w:r>
-        <w:lastRenderedPageBreak/>
-        <w:t xml:space="preserve">céntrica a sabiendas de que posiblemente se encuentre con las sillas de espera llenas de personas intentando realizar también transacciones lo cual causa </w:t>
+        <w:t xml:space="preserve"> se ha tenido que dirigir alguna agencia céntrica a sabiendas de que posiblemente se encuentre con las sillas de espera llenas de personas intentando realizar también transacciones lo cual causa </w:t>
       </w:r>
       <w:r>
         <w:t xml:space="preserve">perdida de tiempo valioso </w:t>
@@ -7463,26 +7838,26 @@
       <w:r>
         <w:t xml:space="preserve"> y en el peor de los casos que el mismo está en </w:t>
       </w:r>
+      <w:commentRangeStart w:id="21"/>
       <w:commentRangeStart w:id="22"/>
-      <w:commentRangeStart w:id="23"/>
       <w:r>
         <w:t>mantenimiento</w:t>
       </w:r>
-      <w:commentRangeEnd w:id="22"/>
+      <w:commentRangeEnd w:id="21"/>
       <w:r>
         <w:rPr>
           <w:rStyle w:val="Refdecomentario"/>
           <w:rFonts w:ascii="Calibri" w:hAnsi="Calibri"/>
         </w:rPr>
-        <w:commentReference w:id="22"/>
-      </w:r>
-      <w:commentRangeEnd w:id="23"/>
+        <w:commentReference w:id="21"/>
+      </w:r>
+      <w:commentRangeEnd w:id="22"/>
       <w:r>
         <w:rPr>
           <w:rStyle w:val="Refdecomentario"/>
           <w:rFonts w:ascii="Calibri" w:hAnsi="Calibri"/>
         </w:rPr>
-        <w:commentReference w:id="23"/>
+        <w:commentReference w:id="22"/>
       </w:r>
       <w:r>
         <w:t>.</w:t>
@@ -7563,6 +7938,7 @@
         <w:pStyle w:val="NormalTesis"/>
       </w:pPr>
       <w:r>
+        <w:lastRenderedPageBreak/>
         <w:t>La Mayoría de clientes Desconoce horarios de atención, disponibilidad, ubicación y servicios brindados en los cajeros automáticos y agencias bancarias.</w:t>
       </w:r>
     </w:p>
@@ -7600,41 +7976,40 @@
           <w:lang w:val="es-ES"/>
         </w:rPr>
       </w:pPr>
-      <w:bookmarkStart w:id="24" w:name="_Toc427736850"/>
+      <w:bookmarkStart w:id="23" w:name="_Toc427736850"/>
       <w:r>
         <w:rPr>
           <w:lang w:val="es-ES"/>
         </w:rPr>
         <w:t>OBJETIVOS</w:t>
       </w:r>
+      <w:bookmarkEnd w:id="23"/>
+    </w:p>
+    <w:p>
+      <w:pPr>
+        <w:pStyle w:val="NormalTesis"/>
+      </w:pPr>
+      <w:r>
+        <w:t>Los objetivos de la Tesis se detallan a continuación:</w:t>
+      </w:r>
+    </w:p>
+    <w:p>
+      <w:pPr>
+        <w:pStyle w:val="NormalTesis"/>
+      </w:pPr>
+    </w:p>
+    <w:p>
+      <w:pPr>
+        <w:pStyle w:val="Tesis-Nivel2"/>
+      </w:pPr>
+      <w:bookmarkStart w:id="24" w:name="_Toc427736851"/>
+      <w:r>
+        <w:t>OBJETIVO</w:t>
+      </w:r>
+      <w:r>
+        <w:t xml:space="preserve"> GENERAL</w:t>
+      </w:r>
       <w:bookmarkEnd w:id="24"/>
-    </w:p>
-    <w:p>
-      <w:pPr>
-        <w:pStyle w:val="NormalTesis"/>
-      </w:pPr>
-      <w:r>
-        <w:t>Los objetivos de la Tesis se detallan a continuación:</w:t>
-      </w:r>
-    </w:p>
-    <w:p>
-      <w:pPr>
-        <w:pStyle w:val="NormalTesis"/>
-      </w:pPr>
-    </w:p>
-    <w:p>
-      <w:pPr>
-        <w:pStyle w:val="Tesis-Nivel2"/>
-      </w:pPr>
-      <w:bookmarkStart w:id="25" w:name="_Toc427736851"/>
-      <w:r>
-        <w:lastRenderedPageBreak/>
-        <w:t>OBJETIVO</w:t>
-      </w:r>
-      <w:r>
-        <w:t xml:space="preserve"> GENERAL</w:t>
-      </w:r>
-      <w:bookmarkEnd w:id="25"/>
     </w:p>
     <w:p>
       <w:pPr>
@@ -7655,11 +8030,11 @@
       <w:pPr>
         <w:pStyle w:val="Tesis-Nivel2"/>
       </w:pPr>
-      <w:bookmarkStart w:id="26" w:name="_Toc427736852"/>
+      <w:bookmarkStart w:id="25" w:name="_Toc427736852"/>
       <w:r>
         <w:t>OBJETIVOS ESPECÍFICOS</w:t>
       </w:r>
-      <w:bookmarkEnd w:id="26"/>
+      <w:bookmarkEnd w:id="25"/>
     </w:p>
     <w:p>
       <w:pPr>
@@ -7684,7 +8059,25 @@
           <w:b/>
           <w:i/>
         </w:rPr>
-        <w:t>Aplicativo Web BackOffice y Web Service de Puntos (con tecnología: SOAP)</w:t>
+        <w:t xml:space="preserve">Aplicativo Web BackOffice y Web </w:t>
+      </w:r>
+      <w:proofErr w:type="spellStart"/>
+      <w:r>
+        <w:rPr>
+          <w:rStyle w:val="NormalTesisCar"/>
+          <w:b/>
+          <w:i/>
+        </w:rPr>
+        <w:t>Service</w:t>
+      </w:r>
+      <w:proofErr w:type="spellEnd"/>
+      <w:r>
+        <w:rPr>
+          <w:rStyle w:val="NormalTesisCar"/>
+          <w:b/>
+          <w:i/>
+        </w:rPr>
+        <w:t xml:space="preserve"> de Puntos (con tecnología: SOAP)</w:t>
       </w:r>
       <w:r>
         <w:rPr>
@@ -7709,14 +8102,38 @@
         <w:t xml:space="preserve">Web </w:t>
       </w:r>
       <w:r>
-        <w:t xml:space="preserve">permitirá el registro de nuevos puntos geográficos, la modificación de puntos ya existentes y además la visualización de los puntos en un mapa usando tecnología Google Maps. Mientras el Web Service de Puntos (con tecnología: SOAP) brindara servicios al </w:t>
+        <w:t xml:space="preserve">permitirá el registro de nuevos puntos geográficos, la modificación de puntos ya existentes y además la visualización de los puntos en un mapa usando tecnología Google Maps. Mientras el Web </w:t>
+      </w:r>
+      <w:proofErr w:type="spellStart"/>
+      <w:r>
+        <w:t>Service</w:t>
+      </w:r>
+      <w:proofErr w:type="spellEnd"/>
+      <w:r>
+        <w:t xml:space="preserve"> de Puntos (con tecnología: SOAP) brindara servicios al </w:t>
       </w:r>
       <w:r>
         <w:rPr>
           <w:b/>
           <w:i/>
         </w:rPr>
-        <w:t>Web Service REST-FULL</w:t>
+        <w:t xml:space="preserve">Web </w:t>
+      </w:r>
+      <w:proofErr w:type="spellStart"/>
+      <w:r>
+        <w:rPr>
+          <w:b/>
+          <w:i/>
+        </w:rPr>
+        <w:t>Service</w:t>
+      </w:r>
+      <w:proofErr w:type="spellEnd"/>
+      <w:r>
+        <w:rPr>
+          <w:b/>
+          <w:i/>
+        </w:rPr>
+        <w:t xml:space="preserve"> REST-FULL</w:t>
       </w:r>
       <w:r>
         <w:t xml:space="preserve"> descrito en el siguiente punto.</w:t>
@@ -7735,7 +8152,23 @@
           <w:b/>
           <w:i/>
         </w:rPr>
-        <w:t>Web Service REST-FU</w:t>
+        <w:t xml:space="preserve">Web </w:t>
+      </w:r>
+      <w:proofErr w:type="spellStart"/>
+      <w:r>
+        <w:rPr>
+          <w:b/>
+          <w:i/>
+        </w:rPr>
+        <w:t>Service</w:t>
+      </w:r>
+      <w:proofErr w:type="spellEnd"/>
+      <w:r>
+        <w:rPr>
+          <w:b/>
+          <w:i/>
+        </w:rPr>
+        <w:t xml:space="preserve"> REST-FU</w:t>
       </w:r>
       <w:r>
         <w:rPr>
@@ -7781,7 +8214,15 @@
         <w:t xml:space="preserve"> este será el que consuma los mét</w:t>
       </w:r>
       <w:r>
-        <w:t>odos del Web Service de Puntos.</w:t>
+        <w:t xml:space="preserve">odos del Web </w:t>
+      </w:r>
+      <w:proofErr w:type="spellStart"/>
+      <w:r>
+        <w:t>Service</w:t>
+      </w:r>
+      <w:proofErr w:type="spellEnd"/>
+      <w:r>
+        <w:t xml:space="preserve"> de Puntos.</w:t>
       </w:r>
     </w:p>
     <w:p>
@@ -7797,6 +8238,7 @@
           <w:b/>
           <w:i/>
         </w:rPr>
+        <w:lastRenderedPageBreak/>
         <w:t>Aplicativo Móvil</w:t>
       </w:r>
       <w:r>
@@ -7845,16 +8287,16 @@
           <w:lang w:val="es-ES"/>
         </w:rPr>
       </w:pPr>
-      <w:bookmarkStart w:id="27" w:name="_Toc403927335"/>
-      <w:bookmarkStart w:id="28" w:name="_Toc427736853"/>
+      <w:bookmarkStart w:id="26" w:name="_Toc403927335"/>
+      <w:bookmarkStart w:id="27" w:name="_Toc427736853"/>
       <w:r>
         <w:rPr>
           <w:lang w:val="es-ES"/>
         </w:rPr>
         <w:t>JUSTIFICACIÓN</w:t>
       </w:r>
+      <w:bookmarkEnd w:id="26"/>
       <w:bookmarkEnd w:id="27"/>
-      <w:bookmarkEnd w:id="28"/>
     </w:p>
     <w:p>
       <w:pPr>
@@ -7936,13 +8378,13 @@
       <w:pPr>
         <w:pStyle w:val="Tesis-Nivel2"/>
       </w:pPr>
-      <w:bookmarkStart w:id="29" w:name="_Toc403927336"/>
-      <w:bookmarkStart w:id="30" w:name="_Toc427736854"/>
+      <w:bookmarkStart w:id="28" w:name="_Toc403927336"/>
+      <w:bookmarkStart w:id="29" w:name="_Toc427736854"/>
       <w:r>
         <w:t>TÉCNICA</w:t>
       </w:r>
+      <w:bookmarkEnd w:id="28"/>
       <w:bookmarkEnd w:id="29"/>
-      <w:bookmarkEnd w:id="30"/>
       <w:r>
         <w:t xml:space="preserve"> </w:t>
       </w:r>
@@ -7968,13 +8410,13 @@
       <w:pPr>
         <w:pStyle w:val="Tesis-Nivel2"/>
       </w:pPr>
-      <w:bookmarkStart w:id="31" w:name="_Toc403927337"/>
-      <w:bookmarkStart w:id="32" w:name="_Toc427736855"/>
+      <w:bookmarkStart w:id="30" w:name="_Toc403927337"/>
+      <w:bookmarkStart w:id="31" w:name="_Toc427736855"/>
       <w:r>
         <w:t>SOCIAL</w:t>
       </w:r>
+      <w:bookmarkEnd w:id="30"/>
       <w:bookmarkEnd w:id="31"/>
-      <w:bookmarkEnd w:id="32"/>
     </w:p>
     <w:p>
       <w:pPr>
@@ -8067,13 +8509,13 @@
       <w:pPr>
         <w:pStyle w:val="Tesis-Nivel2"/>
       </w:pPr>
-      <w:bookmarkStart w:id="33" w:name="_Toc403927338"/>
-      <w:bookmarkStart w:id="34" w:name="_Toc427736856"/>
+      <w:bookmarkStart w:id="32" w:name="_Toc403927338"/>
+      <w:bookmarkStart w:id="33" w:name="_Toc427736856"/>
       <w:r>
         <w:t>ECONÓMICA</w:t>
       </w:r>
+      <w:bookmarkEnd w:id="32"/>
       <w:bookmarkEnd w:id="33"/>
-      <w:bookmarkEnd w:id="34"/>
     </w:p>
     <w:p>
       <w:pPr>
@@ -8096,6 +8538,7 @@
         </w:numPr>
       </w:pPr>
       <w:r>
+        <w:lastRenderedPageBreak/>
         <w:t>Reducir las multas que recibe la entidad financiera</w:t>
       </w:r>
       <w:r>
@@ -8149,17 +8592,16 @@
           <w:lang w:val="es-ES"/>
         </w:rPr>
       </w:pPr>
-      <w:bookmarkStart w:id="35" w:name="_Toc403927339"/>
-      <w:bookmarkStart w:id="36" w:name="_Toc427736857"/>
+      <w:bookmarkStart w:id="34" w:name="_Toc403927339"/>
+      <w:bookmarkStart w:id="35" w:name="_Toc427736857"/>
       <w:r>
         <w:rPr>
           <w:lang w:val="es-ES"/>
         </w:rPr>
-        <w:lastRenderedPageBreak/>
         <w:t>LÍMITES Y ALCANCES</w:t>
       </w:r>
+      <w:bookmarkEnd w:id="34"/>
       <w:bookmarkEnd w:id="35"/>
-      <w:bookmarkEnd w:id="36"/>
     </w:p>
     <w:p>
       <w:pPr>
@@ -8205,8 +8647,13 @@
       <w:r>
         <w:t xml:space="preserve">Se generara un Servicio Web </w:t>
       </w:r>
-      <w:r>
-        <w:t xml:space="preserve">Rest en formato de objetos JSON </w:t>
+      <w:proofErr w:type="spellStart"/>
+      <w:r>
+        <w:t>Rest</w:t>
+      </w:r>
+      <w:proofErr w:type="spellEnd"/>
+      <w:r>
+        <w:t xml:space="preserve"> en formato de objetos JSON </w:t>
       </w:r>
       <w:r>
         <w:t>Cascara que será consumido por el celular. Este Servicio Se comunicara únicamente  con el Servicio Web de Puntos mediante un único puerto habilitado entre ambos para tener un nivel de seguridad alto.</w:t>
@@ -8303,63 +8750,64 @@
           <w:lang w:val="es-ES"/>
         </w:rPr>
       </w:pPr>
-      <w:bookmarkStart w:id="37" w:name="_Toc403927341"/>
-      <w:bookmarkStart w:id="38" w:name="_Toc427736858"/>
+      <w:bookmarkStart w:id="36" w:name="_Toc403927341"/>
+      <w:bookmarkStart w:id="37" w:name="_Toc427736858"/>
       <w:r>
         <w:rPr>
           <w:lang w:val="es-ES"/>
         </w:rPr>
         <w:t>PLANIFICACIÓN</w:t>
       </w:r>
+      <w:bookmarkEnd w:id="36"/>
       <w:bookmarkEnd w:id="37"/>
+    </w:p>
+    <w:p>
+      <w:pPr>
+        <w:pStyle w:val="NormalTesis"/>
+      </w:pPr>
+      <w:r>
+        <w:t xml:space="preserve">Se hizo uso de la metodología del Marco Lógico para mostrar la planificación que se tiene prevista para el desarrollo de la aplicación. Ver (ANEXO </w:t>
+      </w:r>
+      <w:r>
+        <w:t>3</w:t>
+      </w:r>
+      <w:r>
+        <w:t>).</w:t>
+      </w:r>
+    </w:p>
+    <w:p>
+      <w:pPr>
+        <w:pStyle w:val="NormalTesis"/>
+      </w:pPr>
+    </w:p>
+    <w:p>
+      <w:pPr>
+        <w:pStyle w:val="Tesis-Nivel1"/>
+      </w:pPr>
+      <w:bookmarkStart w:id="38" w:name="_Toc403927342"/>
+      <w:bookmarkStart w:id="39" w:name="_Toc427736859"/>
+      <w:r>
+        <w:lastRenderedPageBreak/>
+        <w:t>MARCO TEÓRICO</w:t>
+      </w:r>
       <w:bookmarkEnd w:id="38"/>
-    </w:p>
-    <w:p>
-      <w:pPr>
-        <w:pStyle w:val="NormalTesis"/>
-      </w:pPr>
-      <w:r>
-        <w:t xml:space="preserve">Se hizo uso de la metodología del Marco Lógico para mostrar la planificación que se tiene prevista para el desarrollo de la aplicación. Ver (ANEXO </w:t>
-      </w:r>
-      <w:r>
-        <w:t>3</w:t>
-      </w:r>
-      <w:r>
-        <w:t>).</w:t>
-      </w:r>
-    </w:p>
-    <w:p>
-      <w:pPr>
-        <w:pStyle w:val="NormalTesis"/>
-      </w:pPr>
-    </w:p>
-    <w:p>
-      <w:pPr>
-        <w:pStyle w:val="Tesis-Nivel1"/>
-      </w:pPr>
-      <w:bookmarkStart w:id="39" w:name="_Toc403927342"/>
-      <w:bookmarkStart w:id="40" w:name="_Toc427736859"/>
-      <w:r>
-        <w:t>MARCO TEÓRICO</w:t>
-      </w:r>
       <w:bookmarkEnd w:id="39"/>
+    </w:p>
+    <w:p/>
+    <w:p>
+      <w:pPr>
+        <w:pStyle w:val="Tesis-Nivel2"/>
+      </w:pPr>
+      <w:bookmarkStart w:id="40" w:name="_Toc403927343"/>
+      <w:bookmarkStart w:id="41" w:name="_Toc427736860"/>
+      <w:r>
+        <w:t>APLICACIÓN</w:t>
+      </w:r>
+      <w:r>
+        <w:t xml:space="preserve"> MOVIL</w:t>
+      </w:r>
       <w:bookmarkEnd w:id="40"/>
-    </w:p>
-    <w:p/>
-    <w:p>
-      <w:pPr>
-        <w:pStyle w:val="Tesis-Nivel2"/>
-      </w:pPr>
-      <w:bookmarkStart w:id="41" w:name="_Toc403927343"/>
-      <w:bookmarkStart w:id="42" w:name="_Toc427736860"/>
-      <w:r>
-        <w:t>APLICACIÓN</w:t>
-      </w:r>
-      <w:r>
-        <w:t xml:space="preserve"> MOVIL</w:t>
-      </w:r>
       <w:bookmarkEnd w:id="41"/>
-      <w:bookmarkEnd w:id="42"/>
     </w:p>
     <w:p>
       <w:pPr>
@@ -8451,7 +8899,21 @@
         <w:rPr>
           <w:rFonts w:eastAsia="Arial"/>
         </w:rPr>
-        <w:t xml:space="preserve"> que son propietarios de los sistemas operativos móviles como Android, IOS, BlackBerry OS, Windows Phone, etc</w:t>
+        <w:t xml:space="preserve"> que son propietarios de los sistemas operativos móviles como Android, IOS, BlackBerry OS, Windows </w:t>
+      </w:r>
+      <w:proofErr w:type="spellStart"/>
+      <w:r>
+        <w:rPr>
+          <w:rFonts w:eastAsia="Arial"/>
+        </w:rPr>
+        <w:t>Phone</w:t>
+      </w:r>
+      <w:proofErr w:type="spellEnd"/>
+      <w:r>
+        <w:rPr>
+          <w:rFonts w:eastAsia="Arial"/>
+        </w:rPr>
+        <w:t>, etc</w:t>
       </w:r>
       <w:r>
         <w:rPr>
@@ -8463,14 +8925,7 @@
         <w:rPr>
           <w:rFonts w:eastAsia="Arial"/>
         </w:rPr>
-        <w:t xml:space="preserve"> Sobre </w:t>
-      </w:r>
-      <w:r>
-        <w:rPr>
-          <w:rFonts w:eastAsia="Arial"/>
-        </w:rPr>
-        <w:lastRenderedPageBreak/>
-        <w:t>las cuales corren los aplicativos.</w:t>
+        <w:t xml:space="preserve"> Sobre las cuales corren los aplicativos.</w:t>
       </w:r>
       <w:r>
         <w:rPr>
@@ -8553,13 +9008,13 @@
       <w:pPr>
         <w:pStyle w:val="Tesis-Nivel2"/>
       </w:pPr>
-      <w:bookmarkStart w:id="43" w:name="_Toc403927344"/>
-      <w:bookmarkStart w:id="44" w:name="_Toc427736861"/>
+      <w:bookmarkStart w:id="42" w:name="_Toc403927344"/>
+      <w:bookmarkStart w:id="43" w:name="_Toc427736861"/>
       <w:r>
         <w:t>ANDROID</w:t>
       </w:r>
+      <w:bookmarkEnd w:id="42"/>
       <w:bookmarkEnd w:id="43"/>
-      <w:bookmarkEnd w:id="44"/>
     </w:p>
     <w:p>
       <w:pPr>
@@ -8668,7 +9123,23 @@
         <w:ind w:left="360"/>
       </w:pPr>
       <w:r>
-        <w:t xml:space="preserve"> Android fue presentado en 2007 junto la fundación del Open Handset Alliance: un consorcio de compañías de hardware, software y telecomunicaciones para avanzar en los estándares abiertos de los dispositivos móviles. El primer móvil con el sistema operativo Android fue el HTC Dream y se ve</w:t>
+        <w:t xml:space="preserve"> Android fue presentado en 2007 junto la fundación del Open </w:t>
+      </w:r>
+      <w:proofErr w:type="spellStart"/>
+      <w:r>
+        <w:t>Handset</w:t>
+      </w:r>
+      <w:proofErr w:type="spellEnd"/>
+      <w:r>
+        <w:t xml:space="preserve"> Alliance: un consorcio de compañías de hardware, software y telecomunicaciones para avanzar en los estándares abiertos de los dispositivos móviles. El primer móvil con el sistema operativo Android fue el HTC </w:t>
+      </w:r>
+      <w:proofErr w:type="spellStart"/>
+      <w:r>
+        <w:t>Dream</w:t>
+      </w:r>
+      <w:proofErr w:type="spellEnd"/>
+      <w:r>
+        <w:t xml:space="preserve"> y se ve</w:t>
       </w:r>
       <w:r>
         <w:t xml:space="preserve">ndió en octubre de 2008. </w:t>
@@ -8686,13 +9157,13 @@
       <w:pPr>
         <w:pStyle w:val="Tesis-Nivel2"/>
       </w:pPr>
-      <w:bookmarkStart w:id="45" w:name="_Toc403927345"/>
-      <w:bookmarkStart w:id="46" w:name="_Toc427736862"/>
+      <w:bookmarkStart w:id="44" w:name="_Toc403927345"/>
+      <w:bookmarkStart w:id="45" w:name="_Toc427736862"/>
       <w:r>
         <w:t>GOOGLE MAPS</w:t>
       </w:r>
+      <w:bookmarkEnd w:id="44"/>
       <w:bookmarkEnd w:id="45"/>
-      <w:bookmarkEnd w:id="46"/>
     </w:p>
     <w:p>
       <w:pPr>
@@ -8790,7 +9261,16 @@
             <w:color w:val="auto"/>
             <w:u w:val="none"/>
           </w:rPr>
-          <w:t>Google Street View</w:t>
+          <w:t xml:space="preserve">Google </w:t>
+        </w:r>
+        <w:r>
+          <w:rPr>
+            <w:rStyle w:val="Hipervnculo"/>
+            <w:color w:val="auto"/>
+            <w:u w:val="none"/>
+          </w:rPr>
+          <w:lastRenderedPageBreak/>
+          <w:t>Street View</w:t>
         </w:r>
       </w:hyperlink>
       <w:r>
@@ -8863,13 +9343,13 @@
       <w:pPr>
         <w:pStyle w:val="Tesis-Nivel2"/>
       </w:pPr>
-      <w:bookmarkStart w:id="47" w:name="_Toc403927346"/>
-      <w:bookmarkStart w:id="48" w:name="_Toc427736863"/>
+      <w:bookmarkStart w:id="46" w:name="_Toc403927346"/>
+      <w:bookmarkStart w:id="47" w:name="_Toc427736863"/>
       <w:r>
         <w:t>GOOGLE MAP MARKER</w:t>
       </w:r>
+      <w:bookmarkEnd w:id="46"/>
       <w:bookmarkEnd w:id="47"/>
-      <w:bookmarkEnd w:id="48"/>
     </w:p>
     <w:p>
       <w:pPr>
@@ -8880,8 +9360,21 @@
         </w:rPr>
       </w:pPr>
       <w:r>
-        <w:t>Google Map Maker</w:t>
-      </w:r>
+        <w:t xml:space="preserve">Google </w:t>
+      </w:r>
+      <w:proofErr w:type="spellStart"/>
+      <w:r>
+        <w:t>Map</w:t>
+      </w:r>
+      <w:proofErr w:type="spellEnd"/>
+      <w:r>
+        <w:t xml:space="preserve"> </w:t>
+      </w:r>
+      <w:proofErr w:type="spellStart"/>
+      <w:r>
+        <w:t>Maker</w:t>
+      </w:r>
+      <w:proofErr w:type="spellEnd"/>
       <w:r>
         <w:rPr>
           <w:rStyle w:val="notranslate"/>
@@ -8927,23 +9420,72 @@
         <w:rPr>
           <w:rStyle w:val="notranslate"/>
         </w:rPr>
-        <w:t xml:space="preserve">En algunos países, los datos de mapeo no está disponible por lo general debido a las restricciones del gobierno sobre la distribución de los datos, y así llenar este vacío Google ha decidido abrir Google Maps a un esfuerzo de colaboración de la </w:t>
+        <w:t>En algunos países, los datos de mapeo no está disponible por lo general debido a las restricciones del gobierno sobre la distribución de los datos, y así llenar este vacío Google ha decidido abrir Google Maps a un esfuerzo de colaboración de la comunidad en determinados territorios. El objetivo final del proyecto es adquirir suficientes datos cartográficos de alta calidad para ser publicados y utilizados en el servicio de mapas de Google existente.</w:t>
+      </w:r>
+      <w:r>
+        <w:t xml:space="preserve"> </w:t>
       </w:r>
       <w:r>
         <w:rPr>
           <w:rStyle w:val="notranslate"/>
         </w:rPr>
-        <w:lastRenderedPageBreak/>
-        <w:t>comunidad en determinados territorios. El objetivo final del proyecto es adquirir suficientes datos cartográficos de alta calidad para ser publicados y utilizados en el servicio de mapas de Google existente.</w:t>
-      </w:r>
-      <w:r>
+        <w:t xml:space="preserve">Google </w:t>
+      </w:r>
+      <w:proofErr w:type="spellStart"/>
+      <w:r>
+        <w:rPr>
+          <w:rStyle w:val="notranslate"/>
+        </w:rPr>
+        <w:t>Map</w:t>
+      </w:r>
+      <w:proofErr w:type="spellEnd"/>
+      <w:r>
+        <w:rPr>
+          <w:rStyle w:val="notranslate"/>
+        </w:rPr>
         <w:t xml:space="preserve"> </w:t>
       </w:r>
+      <w:proofErr w:type="spellStart"/>
       <w:r>
         <w:rPr>
           <w:rStyle w:val="notranslate"/>
         </w:rPr>
-        <w:t>Google Map Maker es un servicio independiente de Mapas, y los cambios en Google Map Maker aparecen en Google Maps sólo después de suficiente análisis por Google moderadores.</w:t>
+        <w:t>Maker</w:t>
+      </w:r>
+      <w:proofErr w:type="spellEnd"/>
+      <w:r>
+        <w:rPr>
+          <w:rStyle w:val="notranslate"/>
+        </w:rPr>
+        <w:t xml:space="preserve"> es un servicio independiente de Mapas, y los cambios en Google </w:t>
+      </w:r>
+      <w:proofErr w:type="spellStart"/>
+      <w:r>
+        <w:rPr>
+          <w:rStyle w:val="notranslate"/>
+        </w:rPr>
+        <w:t>Map</w:t>
+      </w:r>
+      <w:proofErr w:type="spellEnd"/>
+      <w:r>
+        <w:rPr>
+          <w:rStyle w:val="notranslate"/>
+        </w:rPr>
+        <w:t xml:space="preserve"> </w:t>
+      </w:r>
+      <w:proofErr w:type="spellStart"/>
+      <w:r>
+        <w:rPr>
+          <w:rStyle w:val="notranslate"/>
+        </w:rPr>
+        <w:t>Maker</w:t>
+      </w:r>
+      <w:proofErr w:type="spellEnd"/>
+      <w:r>
+        <w:rPr>
+          <w:rStyle w:val="notranslate"/>
+        </w:rPr>
+        <w:t xml:space="preserve"> aparecen en Google Maps sólo después de suficiente análisis por Google moderadores.</w:t>
       </w:r>
       <w:sdt>
         <w:sdtPr>
@@ -9023,8 +9565,8 @@
       <w:pPr>
         <w:pStyle w:val="Tesis-Nivel2"/>
       </w:pPr>
-      <w:bookmarkStart w:id="49" w:name="_Toc403927347"/>
-      <w:bookmarkStart w:id="50" w:name="_Toc427736864"/>
+      <w:bookmarkStart w:id="48" w:name="_Toc403927347"/>
+      <w:bookmarkStart w:id="49" w:name="_Toc427736864"/>
       <w:r>
         <w:t xml:space="preserve">API </w:t>
       </w:r>
@@ -9034,8 +9576,8 @@
       <w:r>
         <w:t xml:space="preserve"> MAPS</w:t>
       </w:r>
+      <w:bookmarkEnd w:id="48"/>
       <w:bookmarkEnd w:id="49"/>
-      <w:bookmarkEnd w:id="50"/>
     </w:p>
     <w:p>
       <w:pPr>
@@ -9119,9 +9661,11 @@
           <w:numId w:val="5"/>
         </w:numPr>
       </w:pPr>
+      <w:proofErr w:type="spellStart"/>
       <w:r>
         <w:t>Polilineas</w:t>
       </w:r>
+      <w:proofErr w:type="spellEnd"/>
     </w:p>
     <w:p>
       <w:pPr>
@@ -9132,6 +9676,7 @@
         </w:numPr>
       </w:pPr>
       <w:r>
+        <w:lastRenderedPageBreak/>
         <w:t>Servicio de Rutas</w:t>
       </w:r>
     </w:p>
@@ -9148,8 +9693,8 @@
           <w:rFonts w:eastAsia="Arial"/>
         </w:rPr>
       </w:pPr>
-      <w:bookmarkStart w:id="51" w:name="_Toc403927348"/>
-      <w:bookmarkStart w:id="52" w:name="_Toc427736865"/>
+      <w:bookmarkStart w:id="50" w:name="_Toc403927348"/>
+      <w:bookmarkStart w:id="51" w:name="_Toc427736865"/>
       <w:r>
         <w:t>GEO</w:t>
       </w:r>
@@ -9269,8 +9814,8 @@
         </w:rPr>
         <w:t>ÓN</w:t>
       </w:r>
+      <w:bookmarkEnd w:id="50"/>
       <w:bookmarkEnd w:id="51"/>
-      <w:bookmarkEnd w:id="52"/>
     </w:p>
     <w:p>
       <w:pPr>
@@ -9739,6 +10284,7 @@
         </w:rPr>
         <w:t xml:space="preserve"> </w:t>
       </w:r>
+      <w:proofErr w:type="spellStart"/>
       <w:r>
         <w:rPr>
           <w:rFonts w:eastAsia="Arial"/>
@@ -9827,6 +10373,7 @@
         </w:rPr>
         <w:t>n</w:t>
       </w:r>
+      <w:proofErr w:type="spellEnd"/>
       <w:r>
         <w:rPr>
           <w:rFonts w:eastAsia="Arial"/>
@@ -10944,7 +11491,6 @@
           <w:rFonts w:eastAsia="Arial"/>
           <w:spacing w:val="1"/>
         </w:rPr>
-        <w:lastRenderedPageBreak/>
         <w:t>S</w:t>
       </w:r>
       <w:r>
@@ -14943,7 +15489,15 @@
           <w:rFonts w:eastAsia="Arial"/>
           <w:spacing w:val="1"/>
         </w:rPr>
-        <w:t xml:space="preserve"> G</w:t>
+        <w:t xml:space="preserve"> </w:t>
+      </w:r>
+      <w:proofErr w:type="spellStart"/>
+      <w:r>
+        <w:rPr>
+          <w:rFonts w:eastAsia="Arial"/>
+          <w:spacing w:val="1"/>
+        </w:rPr>
+        <w:t>G</w:t>
       </w:r>
       <w:r>
         <w:rPr>
@@ -14982,7 +15536,14 @@
         <w:rPr>
           <w:rFonts w:eastAsia="Arial"/>
         </w:rPr>
-        <w:t>on.</w:t>
+        <w:t>on</w:t>
+      </w:r>
+      <w:proofErr w:type="spellEnd"/>
+      <w:r>
+        <w:rPr>
+          <w:rFonts w:eastAsia="Arial"/>
+        </w:rPr>
+        <w:t>.</w:t>
       </w:r>
     </w:p>
     <w:p>
@@ -14994,11 +15555,11 @@
       <w:pPr>
         <w:pStyle w:val="Tesis-Nivel2"/>
       </w:pPr>
-      <w:bookmarkStart w:id="53" w:name="_Toc427736866"/>
+      <w:bookmarkStart w:id="52" w:name="_Toc427736866"/>
       <w:r>
         <w:t>ARQUITECTURA ORIENTADA A SERVICIOS (SOA)</w:t>
       </w:r>
-      <w:bookmarkEnd w:id="53"/>
+      <w:bookmarkEnd w:id="52"/>
     </w:p>
     <w:p>
       <w:pPr>
@@ -15008,13 +15569,47 @@
       <w:r>
         <w:t xml:space="preserve">Una arquitectura orientada a servicios (SOA por sus siglas en Ingles </w:t>
       </w:r>
+      <w:proofErr w:type="spellStart"/>
       <w:r>
         <w:rPr>
           <w:b/>
           <w:i/>
         </w:rPr>
-        <w:t>Service Oriented Architecture</w:t>
-      </w:r>
+        <w:t>Service</w:t>
+      </w:r>
+      <w:proofErr w:type="spellEnd"/>
+      <w:r>
+        <w:rPr>
+          <w:b/>
+          <w:i/>
+        </w:rPr>
+        <w:t xml:space="preserve"> </w:t>
+      </w:r>
+      <w:proofErr w:type="spellStart"/>
+      <w:r>
+        <w:rPr>
+          <w:b/>
+          <w:i/>
+        </w:rPr>
+        <w:t>Oriented</w:t>
+      </w:r>
+      <w:proofErr w:type="spellEnd"/>
+      <w:r>
+        <w:rPr>
+          <w:b/>
+          <w:i/>
+        </w:rPr>
+        <w:t xml:space="preserve"> </w:t>
+      </w:r>
+      <w:proofErr w:type="spellStart"/>
+      <w:r>
+        <w:rPr>
+          <w:b/>
+          <w:i/>
+        </w:rPr>
+        <w:t>Architecture</w:t>
+      </w:r>
+      <w:proofErr w:type="spellEnd"/>
       <w:r>
         <w:t xml:space="preserve">) describe un entorno donde las aplicaciones de software exponen sus funcionalidades a través de un proveedor de interfaz de servicios de mensajes. Otros agentes de software pueden actuar como consumidores cuando usan las funcionalidades expuestas por el proveedor del servicio. </w:t>
       </w:r>
@@ -15031,7 +15626,11 @@
         <w:t xml:space="preserve"> </w:t>
       </w:r>
       <w:r>
-        <w:t>de servicios al proporcionar funcionalidades para el usuario. Por ejemplo, una aplicación móvil de una agencia de viaje puede ayudar al usuario en la planificación de un viaje accediendo a un servicio de línea aérea (para reservar un vuelo) y un servicio de  reservas de hotel (para reservar una habitación). Por lo tanto, el software consume dos servicios con el fin de proporcionar un servicio (reservar un viaje). El mundo de la orientación a servicios no se limita a ningún conjunto particular de dispositivos. Sino que cualquier cosa que se puede ejecutar una aplicación de software calificada para consumo de servicios como ser: teléfonos móviles, computadoras personales, o incluso sistemas de calefacción en casa. Todos pueden proporcionar y consumir servicios.</w:t>
+        <w:t xml:space="preserve">de servicios al proporcionar funcionalidades para el usuario. Por ejemplo, una aplicación móvil de una agencia de viaje puede ayudar al usuario en la planificación de un viaje </w:t>
+      </w:r>
+      <w:r>
+        <w:lastRenderedPageBreak/>
+        <w:t>accediendo a un servicio de línea aérea (para reservar un vuelo) y un servicio de  reservas de hotel (para reservar una habitación). Por lo tanto, el software consume dos servicios con el fin de proporcionar un servicio (reservar un viaje). El mundo de la orientación a servicios no se limita a ningún conjunto particular de dispositivos. Sino que cualquier cosa que se puede ejecutar una aplicación de software calificada para consumo de servicios como ser: teléfonos móviles, computadoras personales, o incluso sistemas de calefacción en casa. Todos pueden proporcionar y consumir servicios.</w:t>
       </w:r>
     </w:p>
     <w:p>
@@ -15040,7 +15639,6 @@
         <w:ind w:left="360"/>
       </w:pPr>
       <w:r>
-        <w:lastRenderedPageBreak/>
         <w:t>Como es señalado por la</w:t>
       </w:r>
       <w:r>
@@ -15049,13 +15647,31 @@
       <w:r>
         <w:t>W3C (</w:t>
       </w:r>
+      <w:proofErr w:type="spellStart"/>
       <w:r>
         <w:rPr>
           <w:b/>
           <w:i/>
         </w:rPr>
-        <w:t>World Wide Web Consortium</w:t>
-      </w:r>
+        <w:t>World</w:t>
+      </w:r>
+      <w:proofErr w:type="spellEnd"/>
+      <w:r>
+        <w:rPr>
+          <w:b/>
+          <w:i/>
+        </w:rPr>
+        <w:t xml:space="preserve"> Wide Web </w:t>
+      </w:r>
+      <w:proofErr w:type="spellStart"/>
+      <w:r>
+        <w:rPr>
+          <w:b/>
+          <w:i/>
+        </w:rPr>
+        <w:t>Consortium</w:t>
+      </w:r>
+      <w:proofErr w:type="spellEnd"/>
       <w:r>
         <w:t xml:space="preserve"> por sus siglas en ingles), Una SOA Contiene los siguientes tres componentes principales</w:t>
       </w:r>
@@ -15124,8 +15740,33 @@
           <w:b/>
           <w:i/>
         </w:rPr>
-        <w:t>Web Services Description Language</w:t>
-      </w:r>
+        <w:t xml:space="preserve">Web Services </w:t>
+      </w:r>
+      <w:proofErr w:type="spellStart"/>
+      <w:r>
+        <w:rPr>
+          <w:b/>
+          <w:i/>
+        </w:rPr>
+        <w:t>Description</w:t>
+      </w:r>
+      <w:proofErr w:type="spellEnd"/>
+      <w:r>
+        <w:rPr>
+          <w:b/>
+          <w:i/>
+        </w:rPr>
+        <w:t xml:space="preserve"> </w:t>
+      </w:r>
+      <w:proofErr w:type="spellStart"/>
+      <w:r>
+        <w:rPr>
+          <w:b/>
+          <w:i/>
+        </w:rPr>
+        <w:t>Language</w:t>
+      </w:r>
+      <w:proofErr w:type="spellEnd"/>
       <w:r>
         <w:t xml:space="preserve"> (</w:t>
       </w:r>
@@ -15172,6 +15813,7 @@
         <w:ind w:left="708"/>
       </w:pPr>
       <w:r>
+        <w:lastRenderedPageBreak/>
         <w:t xml:space="preserve">El tercer punto es para comunicarse con el proveedor mediante el envío (y </w:t>
       </w:r>
       <w:r>
@@ -15184,8 +15826,16 @@
         <w:rPr>
           <w:b/>
         </w:rPr>
-        <w:t>SOAP Binding</w:t>
-      </w:r>
+        <w:t xml:space="preserve">SOAP </w:t>
+      </w:r>
+      <w:proofErr w:type="spellStart"/>
+      <w:r>
+        <w:rPr>
+          <w:b/>
+        </w:rPr>
+        <w:t>Binding</w:t>
+      </w:r>
+      <w:proofErr w:type="spellEnd"/>
       <w:r>
         <w:rPr>
           <w:b/>
@@ -15234,12 +15884,11 @@
       <w:pPr>
         <w:pStyle w:val="Tesis-Nivel2"/>
       </w:pPr>
-      <w:bookmarkStart w:id="54" w:name="_Toc427736867"/>
-      <w:r>
-        <w:lastRenderedPageBreak/>
+      <w:bookmarkStart w:id="53" w:name="_Toc427736867"/>
+      <w:r>
         <w:t>SERVICIO WEB con SOAP (WEB SERVICE SOAP)</w:t>
       </w:r>
-      <w:bookmarkEnd w:id="54"/>
+      <w:bookmarkEnd w:id="53"/>
     </w:p>
     <w:p>
       <w:pPr>
@@ -15247,7 +15896,15 @@
         <w:ind w:left="360"/>
       </w:pPr>
       <w:r>
-        <w:t>Primeramente definamos que es un servicio web: un servicio web es un sistema de software diseñado para soportar interoperabilidad de la  interacción máquina-a-máquina a través de una red. Cuenta con una interfaz descrita en un formato procesable por una máquina (específicamente WSDL). Otros sistemas interactúan con el servicio Web en la forma prescrita por su descripción utilizando mensajes SOAP, por lo general transmiten por medio de HTTP con una serialización XML en conjunto con otras normas relacionadas con la Web</w:t>
+        <w:t xml:space="preserve">Primeramente definamos que es un servicio web: un servicio web es un sistema de software diseñado para soportar interoperabilidad de la  interacción máquina-a-máquina a través de una red. Cuenta con una interfaz descrita en un formato procesable por una máquina (específicamente WSDL). Otros sistemas interactúan con el servicio Web en la forma prescrita por su descripción utilizando mensajes SOAP, por lo general transmiten por medio de HTTP con una </w:t>
+      </w:r>
+      <w:proofErr w:type="spellStart"/>
+      <w:r>
+        <w:t>serialización</w:t>
+      </w:r>
+      <w:proofErr w:type="spellEnd"/>
+      <w:r>
+        <w:t xml:space="preserve"> XML en conjunto con otras normas relacionadas con la Web</w:t>
       </w:r>
     </w:p>
     <w:p>
@@ -15256,7 +15913,23 @@
         <w:ind w:left="360"/>
       </w:pPr>
       <w:r>
-        <w:t>Los servicios Web (Web Service) se refieren a un conjunto específico de las tecnologías que se pueden utilizar para implementar un SOA. Aunque SOA también puede crearse mediante el uso de otras tecnologías, los servicios Web están siendo ampliamente adoptados para esto. Una razón para el éxito de los servicios Web es el beneficio inmediato que traer a los proyectos de integración de sistemas. La tecnología de los Web Service’s puede ser usada para interconectar sistemas heredados y reducir el costo de la integración, que produce ventajas financieras inmediatas para cualquier organización. Estas ventajas incluyen la eliminación de datos duplicados, la reducción de los errores y costos involucrados en el reingreso de la información si se hiciera a mano la integración, así como las ventajas competitivas de la integración de sistemas, recursos e información. SOA permite funcionalidad adicional a estar compuesto por medio de mensajes de servicios Web según se requiera. Cuando se compara con los esfuerzos de desarrollo de integración antiguos, SOA es sencillo en su implementación y relativamente un servicio barato, y mucho más extensible si se quiere realizar nuevas funcionalidades a futuro en la Organización.</w:t>
+        <w:t xml:space="preserve">Los servicios Web (Web </w:t>
+      </w:r>
+      <w:proofErr w:type="spellStart"/>
+      <w:r>
+        <w:t>Service</w:t>
+      </w:r>
+      <w:proofErr w:type="spellEnd"/>
+      <w:r>
+        <w:t xml:space="preserve">) se refieren a un conjunto específico de las tecnologías que se pueden utilizar para implementar un SOA. Aunque SOA también puede crearse mediante el uso de otras tecnologías, los servicios Web están siendo ampliamente adoptados para esto. Una razón para el éxito de los servicios Web es el beneficio inmediato que traer a los proyectos de integración de sistemas. La tecnología de los Web </w:t>
+      </w:r>
+      <w:proofErr w:type="spellStart"/>
+      <w:r>
+        <w:t>Service’s</w:t>
+      </w:r>
+      <w:proofErr w:type="spellEnd"/>
+      <w:r>
+        <w:t xml:space="preserve"> puede ser usada para interconectar sistemas heredados y reducir el costo de la integración, que produce ventajas financieras inmediatas para cualquier organización. Estas ventajas incluyen la eliminación de datos duplicados, la reducción de los errores y costos involucrados en el reingreso de la información si se hiciera a mano la integración, así como las ventajas competitivas de la integración de sistemas, recursos e información. SOA permite funcionalidad adicional a estar compuesto por medio de mensajes de servicios Web según se requiera. Cuando se compara con los esfuerzos de desarrollo de integración antiguos, SOA es sencillo en su implementación y relativamente un servicio barato, y mucho más extensible si se quiere realizar nuevas funcionalidades a futuro en la Organización.</w:t>
       </w:r>
     </w:p>
     <w:p>
@@ -15275,8 +15948,37 @@
           <w:i/>
           <w:u w:val="single"/>
         </w:rPr>
-        <w:t>Web Services Description Language</w:t>
-      </w:r>
+        <w:lastRenderedPageBreak/>
+        <w:t xml:space="preserve">Web Services </w:t>
+      </w:r>
+      <w:proofErr w:type="spellStart"/>
+      <w:r>
+        <w:rPr>
+          <w:b/>
+          <w:i/>
+          <w:u w:val="single"/>
+        </w:rPr>
+        <w:t>Description</w:t>
+      </w:r>
+      <w:proofErr w:type="spellEnd"/>
+      <w:r>
+        <w:rPr>
+          <w:b/>
+          <w:i/>
+          <w:u w:val="single"/>
+        </w:rPr>
+        <w:t xml:space="preserve"> </w:t>
+      </w:r>
+      <w:proofErr w:type="spellStart"/>
+      <w:r>
+        <w:rPr>
+          <w:b/>
+          <w:i/>
+          <w:u w:val="single"/>
+        </w:rPr>
+        <w:t>Language</w:t>
+      </w:r>
+      <w:proofErr w:type="spellEnd"/>
       <w:r>
         <w:t xml:space="preserve"> </w:t>
       </w:r>
@@ -15297,20 +15999,36 @@
         <w:pStyle w:val="NormalTesis"/>
         <w:ind w:left="360"/>
       </w:pPr>
+      <w:proofErr w:type="spellStart"/>
       <w:r>
         <w:rPr>
           <w:b/>
           <w:i/>
           <w:u w:val="single"/>
         </w:rPr>
-        <w:t>Description, Discovery and Integration</w:t>
-      </w:r>
-      <w:r>
-        <w:t xml:space="preserve"> (UDDI), un servicio de directorio para localizar servicios por nombre, tipo, u otros criterios. Mientras que un servicio Web se </w:t>
-      </w:r>
-      <w:r>
-        <w:lastRenderedPageBreak/>
-        <w:t>puede implementar sin usar WSDL o UDDI, estas tecnologías pueden mejorar la Web implementaciones de servicio considerablemente al ser aplicadas.</w:t>
+        <w:t>Description</w:t>
+      </w:r>
+      <w:proofErr w:type="spellEnd"/>
+      <w:r>
+        <w:rPr>
+          <w:b/>
+          <w:i/>
+          <w:u w:val="single"/>
+        </w:rPr>
+        <w:t xml:space="preserve">, Discovery and </w:t>
+      </w:r>
+      <w:proofErr w:type="spellStart"/>
+      <w:r>
+        <w:rPr>
+          <w:b/>
+          <w:i/>
+          <w:u w:val="single"/>
+        </w:rPr>
+        <w:t>Integration</w:t>
+      </w:r>
+      <w:proofErr w:type="spellEnd"/>
+      <w:r>
+        <w:t xml:space="preserve"> (UDDI), un servicio de directorio para localizar servicios por nombre, tipo, u otros criterios. Mientras que un servicio Web se puede implementar sin usar WSDL o UDDI, estas tecnologías pueden mejorar la Web implementaciones de servicio considerablemente al ser aplicadas.</w:t>
       </w:r>
       <w:sdt>
         <w:sdtPr>
@@ -15355,11 +16073,11 @@
       <w:pPr>
         <w:pStyle w:val="Tesis-Nivel2"/>
       </w:pPr>
-      <w:bookmarkStart w:id="55" w:name="_Toc427736868"/>
+      <w:bookmarkStart w:id="54" w:name="_Toc427736868"/>
       <w:r>
         <w:t>SOAP</w:t>
       </w:r>
-      <w:bookmarkEnd w:id="55"/>
+      <w:bookmarkEnd w:id="54"/>
     </w:p>
     <w:p>
       <w:pPr>
@@ -15419,11 +16137,11 @@
       <w:pPr>
         <w:pStyle w:val="Tesis-Nivel3"/>
       </w:pPr>
-      <w:bookmarkStart w:id="56" w:name="_Toc427736869"/>
+      <w:bookmarkStart w:id="55" w:name="_Toc427736869"/>
       <w:r>
         <w:t>COMO TRABAJA SOAP</w:t>
       </w:r>
-      <w:bookmarkEnd w:id="56"/>
+      <w:bookmarkEnd w:id="55"/>
     </w:p>
     <w:p>
       <w:pPr>
@@ -15431,7 +16149,67 @@
         <w:ind w:left="708"/>
       </w:pPr>
       <w:r>
-        <w:t xml:space="preserve">SOAP define un entorno de mensajes estructurado denominado sobre de mensajería (Messaging Envelope) y diseñado para llevar en una parte información que se enviara: el cuerpo del mensaje (Message Body)  y en otra parte denominada el encabezado del mensaje (Message Header).  El encabezado SOAP puede contener un sinfín de número de bloques de encabezados SOAP (SOAP Header Blocks), que pueden ser usados para satisfacer diferentes requisitos de mensajes, como el direccionamiento, la seguridad, mensajería fiable. El cuerpo del mensaje SOAP puede contener uno o más elementos XML, texto, o no tener contenido. El contenido Binario puede ser codificado como texto y ser transportado en el cuerpo SOAP o enviado como un archivo adjunto, como se describe a continuación. La estructura general de un sobre SOAP se ilustra a continuación en la figura: </w:t>
+        <w:t>SOAP define un entorno de mensajes estructurado denominado sobre de mensajería (</w:t>
+      </w:r>
+      <w:proofErr w:type="spellStart"/>
+      <w:r>
+        <w:t>Messaging</w:t>
+      </w:r>
+      <w:proofErr w:type="spellEnd"/>
+      <w:r>
+        <w:t xml:space="preserve"> </w:t>
+      </w:r>
+      <w:proofErr w:type="spellStart"/>
+      <w:r>
+        <w:t>Envelope</w:t>
+      </w:r>
+      <w:proofErr w:type="spellEnd"/>
+      <w:r>
+        <w:t>) y diseñado para llevar en una parte información que se enviara: el cuerpo del mensaje (</w:t>
+      </w:r>
+      <w:proofErr w:type="spellStart"/>
+      <w:r>
+        <w:t>Message</w:t>
+      </w:r>
+      <w:proofErr w:type="spellEnd"/>
+      <w:r>
+        <w:t xml:space="preserve"> </w:t>
+      </w:r>
+      <w:proofErr w:type="spellStart"/>
+      <w:r>
+        <w:t>Body</w:t>
+      </w:r>
+      <w:proofErr w:type="spellEnd"/>
+      <w:r>
+        <w:t>)  y en otra parte denominada el encabezado del mensaje (</w:t>
+      </w:r>
+      <w:proofErr w:type="spellStart"/>
+      <w:r>
+        <w:t>Message</w:t>
+      </w:r>
+      <w:proofErr w:type="spellEnd"/>
+      <w:r>
+        <w:t xml:space="preserve"> </w:t>
+      </w:r>
+      <w:proofErr w:type="spellStart"/>
+      <w:r>
+        <w:t>Header</w:t>
+      </w:r>
+      <w:proofErr w:type="spellEnd"/>
+      <w:r>
+        <w:t xml:space="preserve">).  El encabezado SOAP puede contener un sinfín de número de bloques de encabezados SOAP (SOAP </w:t>
+      </w:r>
+      <w:proofErr w:type="spellStart"/>
+      <w:r>
+        <w:t>Header</w:t>
+      </w:r>
+      <w:proofErr w:type="spellEnd"/>
+      <w:r>
+        <w:t xml:space="preserve"> Blocks), que pueden ser usados para satisfacer diferentes requisitos de mensajes, como el direccionamiento, la seguridad, mensajería fiable. El cuerpo del mensaje SOAP </w:t>
+      </w:r>
+      <w:r>
+        <w:lastRenderedPageBreak/>
+        <w:t xml:space="preserve">puede contener uno o más elementos XML, texto, o no tener contenido. El contenido Binario puede ser codificado como texto y ser transportado en el cuerpo SOAP o enviado como un archivo adjunto, como se describe a continuación. La estructura general de un sobre SOAP se ilustra a continuación en la figura: </w:t>
       </w:r>
     </w:p>
     <w:p>
@@ -15443,7 +16221,6 @@
         <w:rPr>
           <w:noProof/>
         </w:rPr>
-        <w:lastRenderedPageBreak/>
         <w:drawing>
           <wp:inline distT="0" distB="0" distL="0" distR="0" wp14:anchorId="53702B90" wp14:editId="11440C1B">
             <wp:extent cx="4206240" cy="2506828"/>
@@ -15476,7 +16253,7 @@
                       <a:noFill/>
                     </a:ln>
                     <a:extLst>
-                      <a:ext uri="{53640926-AAD7-44d8-BBD7-CCE9431645EC}">
+                      <a:ext uri="{53640926-AAD7-44D8-BBD7-CCE9431645EC}">
                         <a14:shadowObscured xmlns:a14="http://schemas.microsoft.com/office/drawing/2010/main"/>
                       </a:ext>
                     </a:extLst>
@@ -15521,11 +16298,19 @@
         </w:rPr>
         <w:t xml:space="preserve">Fuente: </w:t>
       </w:r>
+      <w:proofErr w:type="spellStart"/>
       <w:r>
         <w:rPr>
           <w:lang w:val="en-US"/>
         </w:rPr>
-        <w:t xml:space="preserve">Libro </w:t>
+        <w:t>Libro</w:t>
+      </w:r>
+      <w:proofErr w:type="spellEnd"/>
+      <w:r>
+        <w:rPr>
+          <w:lang w:val="en-US"/>
+        </w:rPr>
+        <w:t xml:space="preserve"> </w:t>
       </w:r>
       <w:r>
         <w:rPr>
@@ -15545,12 +16330,15 @@
           <w:lang w:val="en-US"/>
         </w:rPr>
       </w:pPr>
+      <w:proofErr w:type="spellStart"/>
+      <w:proofErr w:type="gramStart"/>
       <w:r>
         <w:rPr>
           <w:lang w:val="en-US"/>
         </w:rPr>
         <w:t>Página</w:t>
       </w:r>
+      <w:proofErr w:type="spellEnd"/>
       <w:r>
         <w:rPr>
           <w:lang w:val="en-US"/>
@@ -15564,6 +16352,7 @@
         </w:rPr>
         <w:t>.</w:t>
       </w:r>
+      <w:proofErr w:type="gramEnd"/>
     </w:p>
     <w:p>
       <w:pPr>
@@ -15571,8 +16360,17 @@
         <w:ind w:left="708"/>
       </w:pPr>
       <w:r>
-        <w:t>Al ser una  aplicación que trabaja sobre XML, la estructura en SOAP está diseñada para ser extensible. Se puede extender con encabezados definidos en XML, y puede transmitir la carga útil en XML. Espacios de nombres (NameSpace) en XML prevenir colisiones entre Bloque de cabecera SOAP y elementos de carga útil del cuerpo. SOAP goza de todos los beneficios de XML, como el auto-describir la estructura (</w:t>
-      </w:r>
+        <w:t>Al ser una  aplicación que trabaja sobre XML, la estructura en SOAP está diseñada para ser extensible. Se puede extender con encabezados definidos en XML, y puede transmitir la carga útil en XML. Espacios de nombres (</w:t>
+      </w:r>
+      <w:proofErr w:type="spellStart"/>
+      <w:r>
+        <w:t>NameSpace</w:t>
+      </w:r>
+      <w:proofErr w:type="spellEnd"/>
+      <w:r>
+        <w:t>) en XML prevenir colisiones entre Bloque de cabecera SOAP y elementos de carga útil del cuerpo. SOAP goza de todos los beneficios de XML, como el auto-describir la estructura (</w:t>
+      </w:r>
+      <w:proofErr w:type="spellStart"/>
       <w:r>
         <w:rPr>
           <w:b/>
@@ -15580,16 +16378,43 @@
         </w:rPr>
         <w:t>selfdescribing</w:t>
       </w:r>
-      <w:r>
-        <w:t xml:space="preserve">), la legibilidad humana (útil para la depuración) y extensibilidad. Además, la experiencia y herramientas desarrolladas con XML también se pueden aprovechar con SOAP. La estructura selfdescribing permite  a los módulos emparejar débilmente las estructuras para inter-operar entre si siempre y cuando ellos entienden las reglas de procesamiento asociado especificados en las cabeceras. SOAP evita los problemas de protocolos binarios anteriores a él, tales como el intercambio electrónico de datos (EDI </w:t>
-      </w:r>
+      <w:proofErr w:type="spellEnd"/>
+      <w:r>
+        <w:t xml:space="preserve">), la legibilidad humana (útil para la depuración) y extensibilidad. Además, la experiencia y herramientas desarrolladas con XML también se pueden aprovechar con SOAP. La estructura </w:t>
+      </w:r>
+      <w:proofErr w:type="spellStart"/>
+      <w:r>
+        <w:t>selfdescribing</w:t>
+      </w:r>
+      <w:proofErr w:type="spellEnd"/>
+      <w:r>
+        <w:t xml:space="preserve"> permite  a los módulos emparejar débilmente las estructuras para inter-operar entre si siempre y cuando ellos entienden las reglas de procesamiento asociado especificados en las cabeceras. SOAP evita los problemas de protocolos binarios anteriores a él, tales como el intercambio electrónico de datos (EDI </w:t>
+      </w:r>
+      <w:proofErr w:type="spellStart"/>
       <w:r>
         <w:rPr>
           <w:b/>
           <w:i/>
         </w:rPr>
-        <w:t>Electronic Data Interchange</w:t>
-      </w:r>
+        <w:t>Electronic</w:t>
+      </w:r>
+      <w:proofErr w:type="spellEnd"/>
+      <w:r>
+        <w:rPr>
+          <w:b/>
+          <w:i/>
+        </w:rPr>
+        <w:t xml:space="preserve"> Data </w:t>
+      </w:r>
+      <w:proofErr w:type="spellStart"/>
+      <w:r>
+        <w:rPr>
+          <w:b/>
+          <w:i/>
+        </w:rPr>
+        <w:t>Interchange</w:t>
+      </w:r>
+      <w:proofErr w:type="spellEnd"/>
       <w:r>
         <w:t>), en que se requiere la excesiva reutilización de los campos binarios y causaba confusión en el mensaje a enviar.</w:t>
       </w:r>
@@ -15600,6 +16425,7 @@
         <w:ind w:left="708"/>
       </w:pPr>
       <w:r>
+        <w:lastRenderedPageBreak/>
         <w:t xml:space="preserve">Debido a su independencia de la plataforma, la independencia del lenguaje y la comunicación de mensajes, el protocolo SOAP tiene un mecanismo robusto y estandarizado a través de redes homogéneas o heterogéneas. </w:t>
       </w:r>
     </w:p>
@@ -15618,7 +16444,6 @@
         <w:ind w:left="708"/>
       </w:pPr>
       <w:r>
-        <w:lastRenderedPageBreak/>
         <w:t>XML es la base de las actividades de SOAP. Todos los mensajes SOAP se transmiten en formato XML y es un estándar para la representación e intercambio de datos de forma estructurada a través de sistemas.</w:t>
       </w:r>
       <w:sdt>
@@ -15667,14 +16492,14 @@
           <w:rFonts w:eastAsia="Arial"/>
         </w:rPr>
       </w:pPr>
-      <w:bookmarkStart w:id="57" w:name="_Toc427736870"/>
+      <w:bookmarkStart w:id="56" w:name="_Toc427736870"/>
       <w:r>
         <w:rPr>
           <w:rFonts w:eastAsia="Arial"/>
         </w:rPr>
         <w:t>WEB SERVICE REST</w:t>
       </w:r>
-      <w:bookmarkEnd w:id="57"/>
+      <w:bookmarkEnd w:id="56"/>
     </w:p>
     <w:p>
       <w:pPr>
@@ -15688,7 +16513,35 @@
         <w:rPr>
           <w:rFonts w:eastAsia="Arial"/>
         </w:rPr>
-        <w:t>La Transferencia de Estado Representacional (Representational State Transfer) o REST es una técnica de arquitectura software para sistemas hipermedia distribuidos como la World Wide Web. El término se originó en el año 2000, en una tesis doctoral sobre la web escrita por Roy Fielding, uno de los principales autores de la especificación del protocolo HTTP y ha pasado a ser ampliamente utilizado por la comunidad de desarrollo.</w:t>
+        <w:t xml:space="preserve">La Transferencia de Estado Representacional (Representational State Transfer) o REST es una técnica de arquitectura software para sistemas hipermedia distribuidos como la </w:t>
+      </w:r>
+      <w:proofErr w:type="spellStart"/>
+      <w:r>
+        <w:rPr>
+          <w:rFonts w:eastAsia="Arial"/>
+        </w:rPr>
+        <w:t>World</w:t>
+      </w:r>
+      <w:proofErr w:type="spellEnd"/>
+      <w:r>
+        <w:rPr>
+          <w:rFonts w:eastAsia="Arial"/>
+        </w:rPr>
+        <w:t xml:space="preserve"> Wide Web. El término se originó en el año 2000, en una tesis doctoral sobre la web escrita por Roy </w:t>
+      </w:r>
+      <w:proofErr w:type="spellStart"/>
+      <w:r>
+        <w:rPr>
+          <w:rFonts w:eastAsia="Arial"/>
+        </w:rPr>
+        <w:t>Fielding</w:t>
+      </w:r>
+      <w:proofErr w:type="spellEnd"/>
+      <w:r>
+        <w:rPr>
+          <w:rFonts w:eastAsia="Arial"/>
+        </w:rPr>
+        <w:t>, uno de los principales autores de la especificación del protocolo HTTP y ha pasado a ser ampliamente utilizado por la comunidad de desarrollo.</w:t>
       </w:r>
       <w:sdt>
         <w:sdtPr>
@@ -15885,7 +16738,15 @@
         </w:r>
       </w:hyperlink>
       <w:r>
-        <w:t>. Es posible diseñar sistemas de servicios web de acuerdo con el estilo arquitectural REST de Fielding y también es posible diseñar interfaces</w:t>
+        <w:t xml:space="preserve">. Es posible diseñar sistemas de servicios web de acuerdo con el estilo arquitectural REST de </w:t>
+      </w:r>
+      <w:proofErr w:type="spellStart"/>
+      <w:r>
+        <w:t>Fielding</w:t>
+      </w:r>
+      <w:proofErr w:type="spellEnd"/>
+      <w:r>
+        <w:t xml:space="preserve"> y también es posible diseñar interfaces</w:t>
       </w:r>
       <w:r>
         <w:rPr>
@@ -16030,6 +16891,7 @@
         </w:rPr>
         <w:t> </w:t>
       </w:r>
+      <w:proofErr w:type="spellStart"/>
       <w:r>
         <w:rPr>
           <w:i/>
@@ -16037,6 +16899,7 @@
         </w:rPr>
         <w:t>RESTful</w:t>
       </w:r>
+      <w:proofErr w:type="spellEnd"/>
       <w:r>
         <w:t>.</w:t>
       </w:r>
@@ -16059,6 +16922,7 @@
         </w:numPr>
       </w:pPr>
       <w:r>
+        <w:lastRenderedPageBreak/>
         <w:t>Un</w:t>
       </w:r>
       <w:r>
@@ -16087,11 +16951,15 @@
         </w:r>
       </w:hyperlink>
       <w:r>
-        <w:t xml:space="preserve">: cada mensaje HTTP contiene toda la información necesaria para comprender la petición. Como resultado, ni el cliente ni el servidor necesitan recordar ningún estado de las comunicaciones entre mensajes. Sin embargo, en la práctica, muchas aplicaciones basadas en HTTP utilizan cookies y otros mecanismos para </w:t>
-      </w:r>
-      <w:r>
-        <w:lastRenderedPageBreak/>
-        <w:t>mantener el estado de la sesión (algunas de estas prácticas, como la reescritura de URLs, no son permitidas por REST)</w:t>
+        <w:t xml:space="preserve">: cada mensaje HTTP contiene toda la información necesaria para comprender la petición. Como resultado, ni el cliente ni el servidor necesitan recordar ningún estado de las comunicaciones entre mensajes. Sin embargo, en la práctica, muchas aplicaciones basadas en HTTP utilizan cookies y otros mecanismos para mantener el estado de la sesión (algunas de estas prácticas, como la reescritura de </w:t>
+      </w:r>
+      <w:proofErr w:type="spellStart"/>
+      <w:r>
+        <w:t>URLs</w:t>
+      </w:r>
+      <w:proofErr w:type="spellEnd"/>
+      <w:r>
+        <w:t>, no son permitidas por REST)</w:t>
       </w:r>
     </w:p>
     <w:p>
@@ -16239,7 +17107,15 @@
         <w:t> </w:t>
       </w:r>
       <w:r>
-        <w:t>para identificar los recursos. En un sistema REST, cada recurso es direccionable únicamente a través de su</w:t>
+        <w:t xml:space="preserve">para identificar los recursos. En un sistema REST, cada recurso es </w:t>
+      </w:r>
+      <w:proofErr w:type="spellStart"/>
+      <w:r>
+        <w:t>direccionable</w:t>
+      </w:r>
+      <w:proofErr w:type="spellEnd"/>
+      <w:r>
+        <w:t xml:space="preserve"> únicamente a través de su</w:t>
       </w:r>
       <w:r>
         <w:rPr>
@@ -16279,7 +17155,15 @@
         <w:t> </w:t>
       </w:r>
       <w:r>
-        <w:t>uso de hipermedios, tanto para la información de la aplicación como para las transiciones de estado de la aplicación: la representación de este estado en un sistema REST son</w:t>
+        <w:t xml:space="preserve">uso de </w:t>
+      </w:r>
+      <w:proofErr w:type="spellStart"/>
+      <w:r>
+        <w:t>hipermedios</w:t>
+      </w:r>
+      <w:proofErr w:type="spellEnd"/>
+      <w:r>
+        <w:t>, tanto para la información de la aplicación como para las transiciones de estado de la aplicación: la representación de este estado en un sistema REST son</w:t>
       </w:r>
       <w:r>
         <w:rPr>
@@ -16351,14 +17235,14 @@
           <w:rFonts w:eastAsia="Arial"/>
         </w:rPr>
       </w:pPr>
-      <w:bookmarkStart w:id="58" w:name="_Toc427736871"/>
+      <w:bookmarkStart w:id="57" w:name="_Toc427736871"/>
       <w:r>
         <w:rPr>
           <w:rFonts w:eastAsia="Arial"/>
         </w:rPr>
         <w:t>GITHUP</w:t>
       </w:r>
-      <w:bookmarkEnd w:id="58"/>
+      <w:bookmarkEnd w:id="57"/>
     </w:p>
     <w:p>
       <w:pPr>
@@ -16368,11 +17252,131 @@
           <w:rFonts w:eastAsia="Arial"/>
         </w:rPr>
       </w:pPr>
-      <w:r>
-        <w:rPr>
-          <w:rFonts w:eastAsia="Arial"/>
-        </w:rPr>
-        <w:t>GitHub es una forja para alojar proyectos utilizando el sistema de control de versiones Git. Utiliza el framework Ruby on Rails por GitHub, Inc. (anteriormente conocida como Logical Awesome).Desde enero de 2010, GitHub opera bajo el nombre de GitHub, Inc.</w:t>
+      <w:proofErr w:type="spellStart"/>
+      <w:r>
+        <w:rPr>
+          <w:rFonts w:eastAsia="Arial"/>
+        </w:rPr>
+        <w:t>GitHub</w:t>
+      </w:r>
+      <w:proofErr w:type="spellEnd"/>
+      <w:r>
+        <w:rPr>
+          <w:rFonts w:eastAsia="Arial"/>
+        </w:rPr>
+        <w:t xml:space="preserve"> es una forja para alojar proyectos utilizando el sistema de control de versiones Git. Utiliza el </w:t>
+      </w:r>
+      <w:proofErr w:type="spellStart"/>
+      <w:r>
+        <w:rPr>
+          <w:rFonts w:eastAsia="Arial"/>
+        </w:rPr>
+        <w:t>framework</w:t>
+      </w:r>
+      <w:proofErr w:type="spellEnd"/>
+      <w:r>
+        <w:rPr>
+          <w:rFonts w:eastAsia="Arial"/>
+        </w:rPr>
+        <w:t xml:space="preserve"> Ruby </w:t>
+      </w:r>
+      <w:proofErr w:type="spellStart"/>
+      <w:r>
+        <w:rPr>
+          <w:rFonts w:eastAsia="Arial"/>
+        </w:rPr>
+        <w:t>on</w:t>
+      </w:r>
+      <w:proofErr w:type="spellEnd"/>
+      <w:r>
+        <w:rPr>
+          <w:rFonts w:eastAsia="Arial"/>
+        </w:rPr>
+        <w:t xml:space="preserve"> </w:t>
+      </w:r>
+      <w:proofErr w:type="spellStart"/>
+      <w:r>
+        <w:rPr>
+          <w:rFonts w:eastAsia="Arial"/>
+        </w:rPr>
+        <w:t>Rails</w:t>
+      </w:r>
+      <w:proofErr w:type="spellEnd"/>
+      <w:r>
+        <w:rPr>
+          <w:rFonts w:eastAsia="Arial"/>
+        </w:rPr>
+        <w:t xml:space="preserve"> por </w:t>
+      </w:r>
+      <w:proofErr w:type="spellStart"/>
+      <w:r>
+        <w:rPr>
+          <w:rFonts w:eastAsia="Arial"/>
+        </w:rPr>
+        <w:t>GitHub</w:t>
+      </w:r>
+      <w:proofErr w:type="spellEnd"/>
+      <w:r>
+        <w:rPr>
+          <w:rFonts w:eastAsia="Arial"/>
+        </w:rPr>
+        <w:t xml:space="preserve">, Inc. (anteriormente conocida como </w:t>
+      </w:r>
+      <w:proofErr w:type="spellStart"/>
+      <w:r>
+        <w:rPr>
+          <w:rFonts w:eastAsia="Arial"/>
+        </w:rPr>
+        <w:t>Logical</w:t>
+      </w:r>
+      <w:proofErr w:type="spellEnd"/>
+      <w:r>
+        <w:rPr>
+          <w:rFonts w:eastAsia="Arial"/>
+        </w:rPr>
+        <w:t xml:space="preserve"> </w:t>
+      </w:r>
+      <w:proofErr w:type="spellStart"/>
+      <w:r>
+        <w:rPr>
+          <w:rFonts w:eastAsia="Arial"/>
+        </w:rPr>
+        <w:t>Awesome</w:t>
+      </w:r>
+      <w:proofErr w:type="spellEnd"/>
+      <w:r>
+        <w:rPr>
+          <w:rFonts w:eastAsia="Arial"/>
+        </w:rPr>
+        <w:t xml:space="preserve">).Desde enero de 2010, </w:t>
+      </w:r>
+      <w:proofErr w:type="spellStart"/>
+      <w:r>
+        <w:rPr>
+          <w:rFonts w:eastAsia="Arial"/>
+        </w:rPr>
+        <w:t>GitHub</w:t>
+      </w:r>
+      <w:proofErr w:type="spellEnd"/>
+      <w:r>
+        <w:rPr>
+          <w:rFonts w:eastAsia="Arial"/>
+        </w:rPr>
+        <w:t xml:space="preserve"> opera bajo el nombre de </w:t>
+      </w:r>
+      <w:proofErr w:type="spellStart"/>
+      <w:r>
+        <w:rPr>
+          <w:rFonts w:eastAsia="Arial"/>
+        </w:rPr>
+        <w:t>GitHub</w:t>
+      </w:r>
+      <w:proofErr w:type="spellEnd"/>
+      <w:r>
+        <w:rPr>
+          <w:rFonts w:eastAsia="Arial"/>
+        </w:rPr>
+        <w:t>, Inc.</w:t>
       </w:r>
     </w:p>
     <w:p>
@@ -16474,40 +17478,52 @@
       <w:pPr>
         <w:pStyle w:val="Tesis-Nivel1"/>
       </w:pPr>
-      <w:bookmarkStart w:id="59" w:name="_Toc403927349"/>
-      <w:bookmarkStart w:id="60" w:name="_Toc427736872"/>
+      <w:bookmarkStart w:id="58" w:name="_Toc403927349"/>
+      <w:bookmarkStart w:id="59" w:name="_Toc427736872"/>
       <w:r>
         <w:t>METODOLOGÍA</w:t>
       </w:r>
+      <w:bookmarkEnd w:id="58"/>
       <w:bookmarkEnd w:id="59"/>
+    </w:p>
+    <w:p>
+      <w:pPr>
+        <w:pStyle w:val="NormalTesis"/>
+      </w:pPr>
+      <w:r>
+        <w:t xml:space="preserve">Se  hará uso de la Metodología de Investigación científica. Basándose en los pasos contenidos en el libro de “Investigación Científica” </w:t>
+      </w:r>
+      <w:proofErr w:type="spellStart"/>
+      <w:r>
+        <w:t>Sampieri</w:t>
+      </w:r>
+      <w:proofErr w:type="spellEnd"/>
+      <w:r>
+        <w:t>. (</w:t>
+      </w:r>
+      <w:proofErr w:type="spellStart"/>
+      <w:r>
+        <w:t>Sampieri</w:t>
+      </w:r>
+      <w:proofErr w:type="spellEnd"/>
+      <w:r>
+        <w:t>, 1998)</w:t>
+      </w:r>
+    </w:p>
+    <w:p>
+      <w:pPr>
+        <w:pStyle w:val="NormalTesis"/>
+      </w:pPr>
+    </w:p>
+    <w:p>
+      <w:pPr>
+        <w:pStyle w:val="Tesis-Nivel2"/>
+      </w:pPr>
+      <w:bookmarkStart w:id="60" w:name="_Toc427736873"/>
+      <w:r>
+        <w:t>MÉTODO CIENTÍFICO</w:t>
+      </w:r>
       <w:bookmarkEnd w:id="60"/>
-    </w:p>
-    <w:p>
-      <w:pPr>
-        <w:pStyle w:val="NormalTesis"/>
-      </w:pPr>
-      <w:r>
-        <w:lastRenderedPageBreak/>
-        <w:t xml:space="preserve">Se  hará uso de la Metodología de Investigación científica. Basándose en los pasos contenidos en el libro de “Investigación Científica” </w:t>
-      </w:r>
-      <w:r>
-        <w:t>Sampieri. (Sampieri, 1998)</w:t>
-      </w:r>
-    </w:p>
-    <w:p>
-      <w:pPr>
-        <w:pStyle w:val="NormalTesis"/>
-      </w:pPr>
-    </w:p>
-    <w:p>
-      <w:pPr>
-        <w:pStyle w:val="Tesis-Nivel2"/>
-      </w:pPr>
-      <w:bookmarkStart w:id="61" w:name="_Toc427736873"/>
-      <w:r>
-        <w:t>MÉTODO CIENTÍFICO</w:t>
-      </w:r>
-      <w:bookmarkEnd w:id="61"/>
     </w:p>
     <w:p>
       <w:pPr>
@@ -17216,11 +18232,11 @@
       <w:pPr>
         <w:pStyle w:val="Tesis-Nivel3"/>
       </w:pPr>
-      <w:bookmarkStart w:id="62" w:name="_Toc427736874"/>
+      <w:bookmarkStart w:id="61" w:name="_Toc427736874"/>
       <w:r>
         <w:t>ETAPAS DE MÉTODO CIENTÍFICO</w:t>
       </w:r>
-      <w:bookmarkEnd w:id="62"/>
+      <w:bookmarkEnd w:id="61"/>
     </w:p>
     <w:p>
       <w:pPr>
@@ -17786,22 +18802,27 @@
       <w:pPr>
         <w:pStyle w:val="Tesis-Nivel2"/>
       </w:pPr>
-      <w:bookmarkStart w:id="63" w:name="_Toc427736875"/>
+      <w:bookmarkStart w:id="62" w:name="_Toc427736875"/>
       <w:r>
         <w:t>METODOLOGIA DE DESARROLLO</w:t>
       </w:r>
       <w:r>
         <w:t xml:space="preserve"> SCRUM</w:t>
       </w:r>
-      <w:bookmarkEnd w:id="63"/>
+      <w:bookmarkEnd w:id="62"/>
     </w:p>
     <w:p>
       <w:pPr>
         <w:pStyle w:val="NormalTesis"/>
         <w:ind w:left="360"/>
       </w:pPr>
-      <w:r>
-        <w:t>Scrum es una metodología de desarrollo</w:t>
+      <w:proofErr w:type="spellStart"/>
+      <w:r>
+        <w:t>Scrum</w:t>
+      </w:r>
+      <w:proofErr w:type="spellEnd"/>
+      <w:r>
+        <w:t xml:space="preserve"> es una metodología de desarrollo</w:t>
       </w:r>
       <w:r>
         <w:t xml:space="preserve"> de software</w:t>
@@ -17842,6 +18863,7 @@
         <w:ind w:left="360"/>
       </w:pPr>
       <w:r>
+        <w:lastRenderedPageBreak/>
         <w:t>Como método ágil:</w:t>
       </w:r>
     </w:p>
@@ -17866,7 +18888,6 @@
         </w:numPr>
       </w:pPr>
       <w:r>
-        <w:lastRenderedPageBreak/>
         <w:t>Orientado a las personas, más que a los procesos.</w:t>
       </w:r>
     </w:p>
@@ -17888,13 +18909,45 @@
         <w:ind w:left="360"/>
       </w:pPr>
       <w:r>
-        <w:t>Comparte los principios estructurales del desarrollo ágil: a partir del concepto o visión de la necesidad del cliente, construye el producto de forma incremental a través de iteraciones breves que comprenden fases de especulación –exploración y revisión. Estas iteraciones (en Scrum llamadas sprints) se repiten de forma continua hasta que el cliente dá por cerrado el producto. Se comienza con la visión general del producto, especificando y dando detalle a las funcionalidades o partes que tienen mayor prioridad de negocio, y que pueden llevarse a cabo en un periodo de tiempo breve (según los casos pueden tener duraciones desde una semana hasta no más de dos meses).Cada uno de estos periodos de desarrollo es una iteración que finaliza con la entrega de una parte (incremento) operativa del producto.</w:t>
+        <w:t xml:space="preserve">Comparte los principios estructurales del desarrollo ágil: a partir del concepto o visión de la necesidad del cliente, construye el producto de forma incremental a través de iteraciones breves que comprenden fases de especulación –exploración y revisión. Estas iteraciones (en </w:t>
+      </w:r>
+      <w:proofErr w:type="spellStart"/>
+      <w:r>
+        <w:t>Scrum</w:t>
+      </w:r>
+      <w:proofErr w:type="spellEnd"/>
+      <w:r>
+        <w:t xml:space="preserve"> llamadas </w:t>
+      </w:r>
+      <w:proofErr w:type="spellStart"/>
+      <w:r>
+        <w:t>sprints</w:t>
+      </w:r>
+      <w:proofErr w:type="spellEnd"/>
+      <w:r>
+        <w:t xml:space="preserve">) se repiten de forma continua hasta que el cliente </w:t>
+      </w:r>
+      <w:proofErr w:type="spellStart"/>
+      <w:r>
+        <w:t>dá</w:t>
+      </w:r>
+      <w:proofErr w:type="spellEnd"/>
+      <w:r>
+        <w:t xml:space="preserve"> por cerrado el producto. Se comienza con la visión general del producto, especificando y dando detalle a las funcionalidades o partes que tienen mayor prioridad de negocio, y que pueden llevarse a cabo en un periodo de tiempo breve (según los casos pueden tener duraciones desde una semana hasta no más de dos meses).Cada uno de estos periodos de desarrollo es una iteración que finaliza con la entrega de una parte (incremento) operativa del producto.</w:t>
       </w:r>
       <w:r>
         <w:t xml:space="preserve"> </w:t>
       </w:r>
       <w:r>
-        <w:t>Estas iteraciones son la base del desarrollo ágil, y Scrum gestiona su evolución en reuniones breves diarias donde todo el equipo revisa el trabajo realizado el día anterior y el previsto para el siguiente.</w:t>
+        <w:t xml:space="preserve">Estas iteraciones son la base del desarrollo ágil, y </w:t>
+      </w:r>
+      <w:proofErr w:type="spellStart"/>
+      <w:r>
+        <w:t>Scrum</w:t>
+      </w:r>
+      <w:proofErr w:type="spellEnd"/>
+      <w:r>
+        <w:t xml:space="preserve"> gestiona su evolución en reuniones breves diarias donde todo el equipo revisa el trabajo realizado el día anterior y el previsto para el siguiente.</w:t>
       </w:r>
     </w:p>
     <w:p>
@@ -17903,7 +18956,15 @@
         <w:ind w:left="360"/>
       </w:pPr>
       <w:r>
-        <w:t>Las prácticas empleadas por Scrum para mantener un control ágil en el proyecto son:</w:t>
+        <w:t xml:space="preserve">Las prácticas empleadas por </w:t>
+      </w:r>
+      <w:proofErr w:type="spellStart"/>
+      <w:r>
+        <w:t>Scrum</w:t>
+      </w:r>
+      <w:proofErr w:type="spellEnd"/>
+      <w:r>
+        <w:t xml:space="preserve"> para mantener un control ágil en el proyecto son:</w:t>
       </w:r>
     </w:p>
     <w:p>
@@ -17996,8 +19057,21 @@
         </w:numPr>
       </w:pPr>
       <w:r>
-        <w:t>Pila del producto o product backlog</w:t>
-      </w:r>
+        <w:t xml:space="preserve">Pila del producto o </w:t>
+      </w:r>
+      <w:proofErr w:type="spellStart"/>
+      <w:r>
+        <w:t>product</w:t>
+      </w:r>
+      <w:proofErr w:type="spellEnd"/>
+      <w:r>
+        <w:t xml:space="preserve"> </w:t>
+      </w:r>
+      <w:proofErr w:type="spellStart"/>
+      <w:r>
+        <w:t>backlog</w:t>
+      </w:r>
+      <w:proofErr w:type="spellEnd"/>
     </w:p>
     <w:p>
       <w:pPr>
@@ -18008,8 +19082,14 @@
         </w:numPr>
       </w:pPr>
       <w:r>
-        <w:t>Pila del sprint o sprint backlog</w:t>
-      </w:r>
+        <w:lastRenderedPageBreak/>
+        <w:t xml:space="preserve">Pila del sprint o sprint </w:t>
+      </w:r>
+      <w:proofErr w:type="spellStart"/>
+      <w:r>
+        <w:t>backlog</w:t>
+      </w:r>
+      <w:proofErr w:type="spellEnd"/>
     </w:p>
     <w:p>
       <w:pPr>
@@ -18032,7 +19112,6 @@
         </w:numPr>
       </w:pPr>
       <w:r>
-        <w:lastRenderedPageBreak/>
         <w:t>Roles:</w:t>
       </w:r>
     </w:p>
@@ -18068,8 +19147,13 @@
           <w:numId w:val="22"/>
         </w:numPr>
       </w:pPr>
-      <w:r>
-        <w:t>Scrum Manager</w:t>
+      <w:proofErr w:type="spellStart"/>
+      <w:r>
+        <w:t>Scrum</w:t>
+      </w:r>
+      <w:proofErr w:type="spellEnd"/>
+      <w:r>
+        <w:t xml:space="preserve"> Manager</w:t>
       </w:r>
     </w:p>
     <w:p>
@@ -18138,7 +19222,23 @@
         <w:ind w:left="360"/>
       </w:pPr>
       <w:r>
-        <w:t>Los valores que hacen posible a las prácticas de Scrum crear "campos de Scrum" son:</w:t>
+        <w:t xml:space="preserve">Los valores que hacen posible a las prácticas de </w:t>
+      </w:r>
+      <w:proofErr w:type="spellStart"/>
+      <w:r>
+        <w:t>Scrum</w:t>
+      </w:r>
+      <w:proofErr w:type="spellEnd"/>
+      <w:r>
+        <w:t xml:space="preserve"> crear "campos de </w:t>
+      </w:r>
+      <w:proofErr w:type="spellStart"/>
+      <w:r>
+        <w:t>Scrum</w:t>
+      </w:r>
+      <w:proofErr w:type="spellEnd"/>
+      <w:r>
+        <w:t>" son:</w:t>
       </w:r>
     </w:p>
     <w:p>
@@ -18150,7 +19250,15 @@
         </w:numPr>
       </w:pPr>
       <w:r>
-        <w:t>Autonomía (empowerment) del equipo</w:t>
+        <w:t>Autonomía (</w:t>
+      </w:r>
+      <w:proofErr w:type="spellStart"/>
+      <w:r>
+        <w:t>empowerment</w:t>
+      </w:r>
+      <w:proofErr w:type="spellEnd"/>
+      <w:r>
+        <w:t>) del equipo</w:t>
       </w:r>
     </w:p>
     <w:p>
@@ -18211,7 +19319,7 @@
       <w:pPr>
         <w:pStyle w:val="Tesis-Nivel2"/>
       </w:pPr>
-      <w:bookmarkStart w:id="64" w:name="_Toc427736876"/>
+      <w:bookmarkStart w:id="63" w:name="_Toc427736876"/>
       <w:r>
         <w:t xml:space="preserve">METODOLOGÍA DE PROGRAMACIÓN </w:t>
       </w:r>
@@ -18221,7 +19329,7 @@
       <w:r>
         <w:t xml:space="preserve"> (TDD)</w:t>
       </w:r>
-      <w:bookmarkEnd w:id="64"/>
+      <w:bookmarkEnd w:id="63"/>
     </w:p>
     <w:p>
       <w:pPr>
@@ -18229,11 +19337,16 @@
         <w:ind w:left="360"/>
       </w:pPr>
       <w:r>
-        <w:t>El Desarrollo Dirigido por Test</w:t>
+        <w:t xml:space="preserve">El Desarrollo Dirigido por </w:t>
+      </w:r>
+      <w:proofErr w:type="spellStart"/>
+      <w:r>
+        <w:t>Test</w:t>
       </w:r>
       <w:r>
         <w:t>s</w:t>
       </w:r>
+      <w:proofErr w:type="spellEnd"/>
       <w:r>
         <w:t xml:space="preserve"> (Test Driven Development), al cual me</w:t>
       </w:r>
@@ -18253,11 +19366,20 @@
         <w:t xml:space="preserve"> </w:t>
       </w:r>
       <w:r>
-        <w:t>incluida dentro de la metodología</w:t>
-      </w:r>
-      <w:r>
-        <w:t xml:space="preserve"> XP. Coincido con Peter Provost</w:t>
-      </w:r>
+        <w:t xml:space="preserve">incluida dentro de la </w:t>
+      </w:r>
+      <w:r>
+        <w:lastRenderedPageBreak/>
+        <w:t>metodología</w:t>
+      </w:r>
+      <w:r>
+        <w:t xml:space="preserve"> XP. Coincido con Peter </w:t>
+      </w:r>
+      <w:proofErr w:type="spellStart"/>
+      <w:r>
+        <w:t>Provost</w:t>
+      </w:r>
+      <w:proofErr w:type="spellEnd"/>
       <w:r>
         <w:rPr>
           <w:rStyle w:val="Refdenotaalpie"/>
@@ -18280,11 +19402,7 @@
         <w:t xml:space="preserve"> Dirigido por Ejemplos </w:t>
       </w:r>
       <w:r>
-        <w:t xml:space="preserve">hubiese sido quizás más </w:t>
-      </w:r>
-      <w:r>
-        <w:lastRenderedPageBreak/>
-        <w:t>apropiado. TDD es una técnica para diseñar software</w:t>
+        <w:t>hubiese sido quizás más apropiado. TDD es una técnica para diseñar software</w:t>
       </w:r>
       <w:r>
         <w:t xml:space="preserve"> </w:t>
@@ -18404,7 +19522,15 @@
         </w:numPr>
       </w:pPr>
       <w:r>
-        <w:t>Escribir la especiﬁcación del requisito (el ejemplo, el test).</w:t>
+        <w:t xml:space="preserve">Escribir la </w:t>
+      </w:r>
+      <w:proofErr w:type="spellStart"/>
+      <w:r>
+        <w:t>especiﬁcación</w:t>
+      </w:r>
+      <w:proofErr w:type="spellEnd"/>
+      <w:r>
+        <w:t xml:space="preserve"> del requisito (el ejemplo, el test).</w:t>
       </w:r>
     </w:p>
     <w:p>
@@ -18427,8 +19553,13 @@
           <w:numId w:val="28"/>
         </w:numPr>
       </w:pPr>
-      <w:r>
-        <w:t>Refactorizar para eliminar duplicidad y hacer mejoras.</w:t>
+      <w:proofErr w:type="spellStart"/>
+      <w:r>
+        <w:t>Refactorizar</w:t>
+      </w:r>
+      <w:proofErr w:type="spellEnd"/>
+      <w:r>
+        <w:t xml:space="preserve"> para eliminar duplicidad y hacer mejoras.</w:t>
       </w:r>
     </w:p>
     <w:p>
@@ -18441,13 +19572,13 @@
       <w:pPr>
         <w:pStyle w:val="Tesis-Nivel1"/>
       </w:pPr>
-      <w:bookmarkStart w:id="65" w:name="_Toc403927350"/>
-      <w:bookmarkStart w:id="66" w:name="_Toc427736877"/>
+      <w:bookmarkStart w:id="64" w:name="_Toc403927350"/>
+      <w:bookmarkStart w:id="65" w:name="_Toc427736877"/>
       <w:r>
         <w:t>CRONOGRAMA</w:t>
       </w:r>
+      <w:bookmarkEnd w:id="64"/>
       <w:bookmarkEnd w:id="65"/>
-      <w:bookmarkEnd w:id="66"/>
     </w:p>
     <w:p>
       <w:pPr>
@@ -18528,14 +19659,14 @@
           <w:noProof/>
         </w:rPr>
       </w:pPr>
-      <w:bookmarkStart w:id="67" w:name="_Toc403927351"/>
-      <w:bookmarkStart w:id="68" w:name="_Toc427736878"/>
+      <w:bookmarkStart w:id="66" w:name="_Toc403927351"/>
+      <w:bookmarkStart w:id="67" w:name="_Toc427736878"/>
       <w:r>
         <w:lastRenderedPageBreak/>
         <w:t>BIBLIOGRAFÍA</w:t>
       </w:r>
+      <w:bookmarkEnd w:id="66"/>
       <w:bookmarkEnd w:id="67"/>
-      <w:bookmarkEnd w:id="68"/>
       <w:r>
         <w:fldChar w:fldCharType="begin"/>
       </w:r>
@@ -19202,14 +20333,14 @@
       <w:pPr>
         <w:pStyle w:val="Tesis-Nivel1"/>
       </w:pPr>
-      <w:bookmarkStart w:id="69" w:name="_Toc403927352"/>
-      <w:bookmarkStart w:id="70" w:name="_Toc427736879"/>
+      <w:bookmarkStart w:id="68" w:name="_Toc403927352"/>
+      <w:bookmarkStart w:id="69" w:name="_Toc427736879"/>
       <w:r>
         <w:lastRenderedPageBreak/>
         <w:t>ANEXOS</w:t>
       </w:r>
+      <w:bookmarkEnd w:id="68"/>
       <w:bookmarkEnd w:id="69"/>
-      <w:bookmarkEnd w:id="70"/>
     </w:p>
     <w:p>
       <w:pPr>
@@ -19268,7 +20399,7 @@
             <v:imagedata r:id="rId44" o:title=""/>
             <w10:wrap type="tight"/>
           </v:shape>
-          <o:OLEObject Type="Embed" ProgID="Visio.Drawing.11" ShapeID="_x0000_s1029" DrawAspect="Content" ObjectID="_1376032571" r:id="rId45"/>
+          <o:OLEObject Type="Embed" ProgID="Visio.Drawing.11" ShapeID="_x0000_s1029" DrawAspect="Content" ObjectID="_1503176755" r:id="rId45"/>
         </w:pict>
       </w:r>
     </w:p>
@@ -19475,7 +20606,7 @@
             <v:imagedata r:id="rId46" o:title=""/>
             <w10:wrap type="tight"/>
           </v:shape>
-          <o:OLEObject Type="Embed" ProgID="Visio.Drawing.11" ShapeID="_x0000_s1030" DrawAspect="Content" ObjectID="_1376032572" r:id="rId47"/>
+          <o:OLEObject Type="Embed" ProgID="Visio.Drawing.11" ShapeID="_x0000_s1030" DrawAspect="Content" ObjectID="_1503176756" r:id="rId47"/>
         </w:pict>
       </w:r>
     </w:p>
@@ -19938,8 +21069,13 @@
               <w:t xml:space="preserve">Crear una Aplicación </w:t>
             </w:r>
             <w:r>
-              <w:t>móvil para SmartPhone</w:t>
+              <w:t xml:space="preserve">móvil para </w:t>
             </w:r>
+            <w:proofErr w:type="spellStart"/>
+            <w:r>
+              <w:t>SmartPhone</w:t>
+            </w:r>
+            <w:proofErr w:type="spellEnd"/>
             <w:r>
               <w:t xml:space="preserve">, </w:t>
             </w:r>
@@ -20094,7 +21230,15 @@
               <w:t xml:space="preserve">un Servicio Web SOAP, Pagina de administración Web, </w:t>
             </w:r>
             <w:r>
-              <w:t xml:space="preserve">Servicio Rest-Ful y aplicativo </w:t>
+              <w:t xml:space="preserve">Servicio </w:t>
+            </w:r>
+            <w:proofErr w:type="spellStart"/>
+            <w:r>
+              <w:t>Rest-Ful</w:t>
+            </w:r>
+            <w:proofErr w:type="spellEnd"/>
+            <w:r>
+              <w:t xml:space="preserve"> y aplicativo </w:t>
             </w:r>
             <w:r>
               <w:t>móvil</w:t>
@@ -20228,7 +21372,15 @@
               <w:t xml:space="preserve">, </w:t>
             </w:r>
             <w:r>
-              <w:t>de Cajeros Automaticos y Agencias Bancarias</w:t>
+              <w:t xml:space="preserve">de Cajeros </w:t>
+            </w:r>
+            <w:proofErr w:type="spellStart"/>
+            <w:r>
+              <w:t>Automaticos</w:t>
+            </w:r>
+            <w:proofErr w:type="spellEnd"/>
+            <w:r>
+              <w:t xml:space="preserve"> y Agencias Bancarias</w:t>
             </w:r>
             <w:r>
               <w:t>.</w:t>
@@ -20261,7 +21413,15 @@
               <w:pStyle w:val="NormalTesis"/>
             </w:pPr>
             <w:r>
-              <w:t>Estudiar Google Maps, Google Maps Marker, Api google Maps y Algoritmo de codificación de coordenadas. Ocho semanas.</w:t>
+              <w:t xml:space="preserve">Estudiar Google Maps, Google Maps </w:t>
+            </w:r>
+            <w:proofErr w:type="spellStart"/>
+            <w:r>
+              <w:t>Marker</w:t>
+            </w:r>
+            <w:proofErr w:type="spellEnd"/>
+            <w:r>
+              <w:t>, Api google Maps y Algoritmo de codificación de coordenadas. Ocho semanas.</w:t>
             </w:r>
           </w:p>
           <w:p>
@@ -20271,9 +21431,11 @@
             <w:r>
               <w:t xml:space="preserve">Aplicar la metodología de desarrollo </w:t>
             </w:r>
+            <w:proofErr w:type="spellStart"/>
             <w:r>
               <w:t>Scrum</w:t>
             </w:r>
+            <w:proofErr w:type="spellEnd"/>
             <w:r>
               <w:t>. 5 meses.</w:t>
             </w:r>
@@ -20379,8 +21541,8 @@
 </file>
 
 <file path=word/comments.xml><?xml version="1.0" encoding="utf-8"?>
-<w:comments xmlns:wpc="http://schemas.microsoft.com/office/word/2010/wordprocessingCanvas" xmlns:mo="http://schemas.microsoft.com/office/mac/office/2008/main" xmlns:mc="http://schemas.openxmlformats.org/markup-compatibility/2006" xmlns:mv="urn:schemas-microsoft-com:mac:vml" xmlns:o="urn:schemas-microsoft-com:office:office" xmlns:r="http://schemas.openxmlformats.org/officeDocument/2006/relationships" xmlns:m="http://schemas.openxmlformats.org/officeDocument/2006/math" xmlns:v="urn:schemas-microsoft-com:vml" xmlns:wp14="http://schemas.microsoft.com/office/word/2010/wordprocessingDrawing" xmlns:wp="http://schemas.openxmlformats.org/drawingml/2006/wordprocessingDrawing" xmlns:w10="urn:schemas-microsoft-com:office:word" xmlns:w="http://schemas.openxmlformats.org/wordprocessingml/2006/main" xmlns:w14="http://schemas.microsoft.com/office/word/2010/wordml" xmlns:wpg="http://schemas.microsoft.com/office/word/2010/wordprocessingGroup" xmlns:wpi="http://schemas.microsoft.com/office/word/2010/wordprocessingInk" xmlns:wne="http://schemas.microsoft.com/office/word/2006/wordml" xmlns:wps="http://schemas.microsoft.com/office/word/2010/wordprocessingShape" mc:Ignorable="w14 wp14 mv">
-  <w:comment w:id="2" w:author="Victor Angel Chambi Nina" w:date="2015-08-27T10:30:00Z" w:initials="VA">
+<w:comments xmlns:wpc="http://schemas.microsoft.com/office/word/2010/wordprocessingCanvas" xmlns:mc="http://schemas.openxmlformats.org/markup-compatibility/2006" xmlns:o="urn:schemas-microsoft-com:office:office" xmlns:r="http://schemas.openxmlformats.org/officeDocument/2006/relationships" xmlns:m="http://schemas.openxmlformats.org/officeDocument/2006/math" xmlns:v="urn:schemas-microsoft-com:vml" xmlns:wp14="http://schemas.microsoft.com/office/word/2010/wordprocessingDrawing" xmlns:wp="http://schemas.openxmlformats.org/drawingml/2006/wordprocessingDrawing" xmlns:w10="urn:schemas-microsoft-com:office:word" xmlns:w="http://schemas.openxmlformats.org/wordprocessingml/2006/main" xmlns:w14="http://schemas.microsoft.com/office/word/2010/wordml" xmlns:wpg="http://schemas.microsoft.com/office/word/2010/wordprocessingGroup" xmlns:wpi="http://schemas.microsoft.com/office/word/2010/wordprocessingInk" xmlns:wne="http://schemas.microsoft.com/office/word/2006/wordml" xmlns:wps="http://schemas.microsoft.com/office/word/2010/wordprocessingShape" mc:Ignorable="w14 wp14">
+  <w:comment w:id="4" w:author="Victor Angel Chambi Nina" w:date="2015-08-26T22:33:00Z" w:initials="VA">
     <w:p>
       <w:pPr>
         <w:pStyle w:val="Textocomentario"/>
@@ -20392,13 +21554,19 @@
         <w:annotationRef/>
       </w:r>
       <w:r>
-        <w:t>27082015 quede aca hay que avanzar</w:t>
-      </w:r>
-      <w:bookmarkStart w:id="3" w:name="_GoBack"/>
-      <w:bookmarkEnd w:id="3"/>
+        <w:t xml:space="preserve">Se debe aumentar en la bibliografía las estadísticas </w:t>
+      </w:r>
+      <w:proofErr w:type="spellStart"/>
+      <w:r>
+        <w:t>de el</w:t>
+      </w:r>
+      <w:proofErr w:type="spellEnd"/>
+      <w:r>
+        <w:t xml:space="preserve"> banco mundial</w:t>
+      </w:r>
     </w:p>
   </w:comment>
-  <w:comment w:id="5" w:author="Victor Angel Chambi Nina" w:date="2015-08-26T22:33:00Z" w:initials="VA">
+  <w:comment w:id="5" w:author="Victor Angel Chambi Nina" w:date="2015-08-26T23:25:00Z" w:initials="VA">
     <w:p>
       <w:pPr>
         <w:pStyle w:val="Textocomentario"/>
@@ -20410,11 +21578,11 @@
         <w:annotationRef/>
       </w:r>
       <w:r>
-        <w:t>Se debe aumentar en la bibliografía las estadísticas de el banco mundial</w:t>
+        <w:t>Se debe aumentar la referencia de bibliografía las estadísticas de la ATT</w:t>
       </w:r>
     </w:p>
   </w:comment>
-  <w:comment w:id="6" w:author="Victor Angel Chambi Nina" w:date="2015-08-26T23:25:00Z" w:initials="VA">
+  <w:comment w:id="6" w:author="Victor Angel Chambi Nina" w:date="2015-08-27T09:05:00Z" w:initials="VA">
     <w:p>
       <w:pPr>
         <w:pStyle w:val="Textocomentario"/>
@@ -20426,11 +21594,27 @@
         <w:annotationRef/>
       </w:r>
       <w:r>
-        <w:t>Se debe aumentar la referencia de bibliografía las estadísticas de la ATT</w:t>
+        <w:t xml:space="preserve">Aumentar referencia a el </w:t>
+      </w:r>
+      <w:proofErr w:type="spellStart"/>
+      <w:r>
+        <w:t>articulo</w:t>
+      </w:r>
+      <w:proofErr w:type="spellEnd"/>
+      <w:r>
+        <w:t xml:space="preserve"> de la </w:t>
+      </w:r>
+      <w:proofErr w:type="spellStart"/>
+      <w:r>
+        <w:t>pagina</w:t>
+      </w:r>
+      <w:proofErr w:type="spellEnd"/>
+      <w:r>
+        <w:t xml:space="preserve"> el día.</w:t>
       </w:r>
     </w:p>
   </w:comment>
-  <w:comment w:id="7" w:author="Victor Angel Chambi Nina" w:date="2015-08-27T09:05:00Z" w:initials="VA">
+  <w:comment w:id="3" w:author="Victor Angel Chambi Nina" w:date="2015-08-27T09:09:00Z" w:initials="VA">
     <w:p>
       <w:pPr>
         <w:pStyle w:val="Textocomentario"/>
@@ -20442,11 +21626,11 @@
         <w:annotationRef/>
       </w:r>
       <w:r>
-        <w:t>Aumentar referencia a el articulo de la pagina el día.</w:t>
+        <w:t>Poner esto en la parte de Planteamiento del problema.</w:t>
       </w:r>
     </w:p>
   </w:comment>
-  <w:comment w:id="4" w:author="Victor Angel Chambi Nina" w:date="2015-08-27T09:09:00Z" w:initials="VA">
+  <w:comment w:id="21" w:author="angel" w:date="2015-08-20T10:07:00Z" w:initials="a">
     <w:p>
       <w:pPr>
         <w:pStyle w:val="Textocomentario"/>
@@ -20457,12 +21641,9 @@
         </w:rPr>
         <w:annotationRef/>
       </w:r>
-      <w:r>
-        <w:t>Poner esto en la parte de Planteamiento del problema.</w:t>
-      </w:r>
     </w:p>
   </w:comment>
-  <w:comment w:id="22" w:author="angel" w:date="2015-08-20T10:07:00Z" w:initials="a">
+  <w:comment w:id="22" w:author="angel" w:date="2015-08-20T10:08:00Z" w:initials="a">
     <w:p>
       <w:pPr>
         <w:pStyle w:val="Textocomentario"/>
@@ -20473,29 +21654,34 @@
         </w:rPr>
         <w:annotationRef/>
       </w:r>
-    </w:p>
-  </w:comment>
-  <w:comment w:id="23" w:author="angel" w:date="2015-08-20T10:08:00Z" w:initials="a">
-    <w:p>
-      <w:pPr>
-        <w:pStyle w:val="Textocomentario"/>
-      </w:pPr>
-      <w:r>
-        <w:rPr>
-          <w:rStyle w:val="Refdecomentario"/>
-        </w:rPr>
-        <w:annotationRef/>
-      </w:r>
-      <w:r>
-        <w:t>Aca podría poner el problema de la disposición de la asfi para cajeros con minusválidos y dolares</w:t>
-      </w:r>
+      <w:proofErr w:type="spellStart"/>
+      <w:r>
+        <w:t>Aca</w:t>
+      </w:r>
+      <w:proofErr w:type="spellEnd"/>
+      <w:r>
+        <w:t xml:space="preserve"> podría poner el problema de la disposición de la </w:t>
+      </w:r>
+      <w:proofErr w:type="spellStart"/>
+      <w:r>
+        <w:t>asfi</w:t>
+      </w:r>
+      <w:proofErr w:type="spellEnd"/>
+      <w:r>
+        <w:t xml:space="preserve"> para cajeros con minusválidos y </w:t>
+      </w:r>
+      <w:proofErr w:type="spellStart"/>
+      <w:r>
+        <w:t>dolares</w:t>
+      </w:r>
+      <w:proofErr w:type="spellEnd"/>
     </w:p>
   </w:comment>
 </w:comments>
 </file>
 
 <file path=word/endnotes.xml><?xml version="1.0" encoding="utf-8"?>
-<w:endnotes xmlns:wpc="http://schemas.microsoft.com/office/word/2010/wordprocessingCanvas" xmlns:mo="http://schemas.microsoft.com/office/mac/office/2008/main" xmlns:mc="http://schemas.openxmlformats.org/markup-compatibility/2006" xmlns:mv="urn:schemas-microsoft-com:mac:vml" xmlns:o="urn:schemas-microsoft-com:office:office" xmlns:r="http://schemas.openxmlformats.org/officeDocument/2006/relationships" xmlns:m="http://schemas.openxmlformats.org/officeDocument/2006/math" xmlns:v="urn:schemas-microsoft-com:vml" xmlns:wp14="http://schemas.microsoft.com/office/word/2010/wordprocessingDrawing" xmlns:wp="http://schemas.openxmlformats.org/drawingml/2006/wordprocessingDrawing" xmlns:w10="urn:schemas-microsoft-com:office:word" xmlns:w="http://schemas.openxmlformats.org/wordprocessingml/2006/main" xmlns:w14="http://schemas.microsoft.com/office/word/2010/wordml" xmlns:wpg="http://schemas.microsoft.com/office/word/2010/wordprocessingGroup" xmlns:wpi="http://schemas.microsoft.com/office/word/2010/wordprocessingInk" xmlns:wne="http://schemas.microsoft.com/office/word/2006/wordml" xmlns:wps="http://schemas.microsoft.com/office/word/2010/wordprocessingShape" mc:Ignorable="w14 wp14 mv">
+<w:endnotes xmlns:wpc="http://schemas.microsoft.com/office/word/2010/wordprocessingCanvas" xmlns:mc="http://schemas.openxmlformats.org/markup-compatibility/2006" xmlns:o="urn:schemas-microsoft-com:office:office" xmlns:r="http://schemas.openxmlformats.org/officeDocument/2006/relationships" xmlns:m="http://schemas.openxmlformats.org/officeDocument/2006/math" xmlns:v="urn:schemas-microsoft-com:vml" xmlns:wp14="http://schemas.microsoft.com/office/word/2010/wordprocessingDrawing" xmlns:wp="http://schemas.openxmlformats.org/drawingml/2006/wordprocessingDrawing" xmlns:w10="urn:schemas-microsoft-com:office:word" xmlns:w="http://schemas.openxmlformats.org/wordprocessingml/2006/main" xmlns:w14="http://schemas.microsoft.com/office/word/2010/wordml" xmlns:wpg="http://schemas.microsoft.com/office/word/2010/wordprocessingGroup" xmlns:wpi="http://schemas.microsoft.com/office/word/2010/wordprocessingInk" xmlns:wne="http://schemas.microsoft.com/office/word/2006/wordml" xmlns:wps="http://schemas.microsoft.com/office/word/2010/wordprocessingShape" mc:Ignorable="w14 wp14">
   <w:endnote w:type="separator" w:id="-1">
     <w:p>
       <w:pPr>
@@ -20520,7 +21706,7 @@
 </file>
 
 <file path=word/footnotes.xml><?xml version="1.0" encoding="utf-8"?>
-<w:footnotes xmlns:wpc="http://schemas.microsoft.com/office/word/2010/wordprocessingCanvas" xmlns:mo="http://schemas.microsoft.com/office/mac/office/2008/main" xmlns:mc="http://schemas.openxmlformats.org/markup-compatibility/2006" xmlns:mv="urn:schemas-microsoft-com:mac:vml" xmlns:o="urn:schemas-microsoft-com:office:office" xmlns:r="http://schemas.openxmlformats.org/officeDocument/2006/relationships" xmlns:m="http://schemas.openxmlformats.org/officeDocument/2006/math" xmlns:v="urn:schemas-microsoft-com:vml" xmlns:wp14="http://schemas.microsoft.com/office/word/2010/wordprocessingDrawing" xmlns:wp="http://schemas.openxmlformats.org/drawingml/2006/wordprocessingDrawing" xmlns:w10="urn:schemas-microsoft-com:office:word" xmlns:w="http://schemas.openxmlformats.org/wordprocessingml/2006/main" xmlns:w14="http://schemas.microsoft.com/office/word/2010/wordml" xmlns:wpg="http://schemas.microsoft.com/office/word/2010/wordprocessingGroup" xmlns:wpi="http://schemas.microsoft.com/office/word/2010/wordprocessingInk" xmlns:wne="http://schemas.microsoft.com/office/word/2006/wordml" xmlns:wps="http://schemas.microsoft.com/office/word/2010/wordprocessingShape" mc:Ignorable="w14 wp14 mv">
+<w:footnotes xmlns:wpc="http://schemas.microsoft.com/office/word/2010/wordprocessingCanvas" xmlns:mc="http://schemas.openxmlformats.org/markup-compatibility/2006" xmlns:o="urn:schemas-microsoft-com:office:office" xmlns:r="http://schemas.openxmlformats.org/officeDocument/2006/relationships" xmlns:m="http://schemas.openxmlformats.org/officeDocument/2006/math" xmlns:v="urn:schemas-microsoft-com:vml" xmlns:wp14="http://schemas.microsoft.com/office/word/2010/wordprocessingDrawing" xmlns:wp="http://schemas.openxmlformats.org/drawingml/2006/wordprocessingDrawing" xmlns:w10="urn:schemas-microsoft-com:office:word" xmlns:w="http://schemas.openxmlformats.org/wordprocessingml/2006/main" xmlns:w14="http://schemas.microsoft.com/office/word/2010/wordml" xmlns:wpg="http://schemas.microsoft.com/office/word/2010/wordprocessingGroup" xmlns:wpi="http://schemas.microsoft.com/office/word/2010/wordprocessingInk" xmlns:wne="http://schemas.microsoft.com/office/word/2006/wordml" xmlns:wps="http://schemas.microsoft.com/office/word/2010/wordprocessingShape" mc:Ignorable="w14 wp14">
   <w:footnote w:type="separator" w:id="-1">
     <w:p>
       <w:pPr>
@@ -20966,7 +22152,15 @@
         <w:footnoteRef/>
       </w:r>
       <w:r>
-        <w:t xml:space="preserve"> Aplicativo Móvil que se desarrollara para celulares inteligentes SmarthPhone’s en el presente trabajo serán los que tengan instalado el sistema operativo Android.</w:t>
+        <w:t xml:space="preserve"> Aplicativo Móvil que se desarrollara para celulares inteligentes </w:t>
+      </w:r>
+      <w:proofErr w:type="spellStart"/>
+      <w:r>
+        <w:t>SmarthPhone’s</w:t>
+      </w:r>
+      <w:proofErr w:type="spellEnd"/>
+      <w:r>
+        <w:t xml:space="preserve"> en el presente trabajo serán los que tengan instalado el sistema operativo Android.</w:t>
       </w:r>
     </w:p>
   </w:footnote>
@@ -20989,7 +22183,21 @@
         <w:rPr>
           <w:lang w:val="en-US"/>
         </w:rPr>
-        <w:t xml:space="preserve"> Booth, David, et al., eds. Web Services Architecture W3C Working Group Note 11 febrero 2004, http://www.w3.org/TR/ws-arch/.</w:t>
+        <w:t xml:space="preserve"> Booth, David, et al., eds. Web Services Architecture W3C Working Group Note 11 </w:t>
+      </w:r>
+      <w:proofErr w:type="spellStart"/>
+      <w:r>
+        <w:rPr>
+          <w:lang w:val="en-US"/>
+        </w:rPr>
+        <w:t>febrero</w:t>
+      </w:r>
+      <w:proofErr w:type="spellEnd"/>
+      <w:r>
+        <w:rPr>
+          <w:lang w:val="en-US"/>
+        </w:rPr>
+        <w:t xml:space="preserve"> 2004, http://www.w3.org/TR/ws-arch/.</w:t>
       </w:r>
     </w:p>
   </w:footnote>
@@ -21034,7 +22242,7 @@
 </file>
 
 <file path=word/numbering.xml><?xml version="1.0" encoding="utf-8"?>
-<w:numbering xmlns:wpc="http://schemas.microsoft.com/office/word/2010/wordprocessingCanvas" xmlns:mo="http://schemas.microsoft.com/office/mac/office/2008/main" xmlns:mc="http://schemas.openxmlformats.org/markup-compatibility/2006" xmlns:mv="urn:schemas-microsoft-com:mac:vml" xmlns:o="urn:schemas-microsoft-com:office:office" xmlns:r="http://schemas.openxmlformats.org/officeDocument/2006/relationships" xmlns:m="http://schemas.openxmlformats.org/officeDocument/2006/math" xmlns:v="urn:schemas-microsoft-com:vml" xmlns:wp14="http://schemas.microsoft.com/office/word/2010/wordprocessingDrawing" xmlns:wp="http://schemas.openxmlformats.org/drawingml/2006/wordprocessingDrawing" xmlns:w10="urn:schemas-microsoft-com:office:word" xmlns:w="http://schemas.openxmlformats.org/wordprocessingml/2006/main" xmlns:w14="http://schemas.microsoft.com/office/word/2010/wordml" xmlns:wpg="http://schemas.microsoft.com/office/word/2010/wordprocessingGroup" xmlns:wpi="http://schemas.microsoft.com/office/word/2010/wordprocessingInk" xmlns:wne="http://schemas.microsoft.com/office/word/2006/wordml" xmlns:wps="http://schemas.microsoft.com/office/word/2010/wordprocessingShape" mc:Ignorable="w14 wp14 mv">
+<w:numbering xmlns:wpc="http://schemas.microsoft.com/office/word/2010/wordprocessingCanvas" xmlns:mc="http://schemas.openxmlformats.org/markup-compatibility/2006" xmlns:o="urn:schemas-microsoft-com:office:office" xmlns:r="http://schemas.openxmlformats.org/officeDocument/2006/relationships" xmlns:m="http://schemas.openxmlformats.org/officeDocument/2006/math" xmlns:v="urn:schemas-microsoft-com:vml" xmlns:wp14="http://schemas.microsoft.com/office/word/2010/wordprocessingDrawing" xmlns:wp="http://schemas.openxmlformats.org/drawingml/2006/wordprocessingDrawing" xmlns:w10="urn:schemas-microsoft-com:office:word" xmlns:w="http://schemas.openxmlformats.org/wordprocessingml/2006/main" xmlns:w14="http://schemas.microsoft.com/office/word/2010/wordml" xmlns:wpg="http://schemas.microsoft.com/office/word/2010/wordprocessingGroup" xmlns:wpi="http://schemas.microsoft.com/office/word/2010/wordprocessingInk" xmlns:wne="http://schemas.microsoft.com/office/word/2006/wordml" xmlns:wps="http://schemas.microsoft.com/office/word/2010/wordprocessingShape" mc:Ignorable="w14 wp14">
   <w:abstractNum w:abstractNumId="0">
     <w:nsid w:val="FFFFFF89"/>
     <w:multiLevelType w:val="singleLevel"/>
@@ -25099,7 +26307,7 @@
     </w:rPrDefault>
     <w:pPrDefault/>
   </w:docDefaults>
-  <w:latentStyles w:defLockedState="0" w:defUIPriority="99" w:defSemiHidden="1" w:defUnhideWhenUsed="1" w:defQFormat="0" w:count="276">
+  <w:latentStyles w:defLockedState="0" w:defUIPriority="99" w:defSemiHidden="1" w:defUnhideWhenUsed="1" w:defQFormat="0" w:count="267">
     <w:lsdException w:name="Normal" w:semiHidden="0" w:uiPriority="0" w:unhideWhenUsed="0" w:qFormat="1"/>
     <w:lsdException w:name="heading 1" w:semiHidden="0" w:uiPriority="9" w:unhideWhenUsed="0" w:qFormat="1"/>
     <w:lsdException w:name="heading 2" w:uiPriority="9" w:qFormat="1"/>
@@ -25720,7 +26928,7 @@
       <w:bCs/>
     </w:rPr>
   </w:style>
-  <w:style w:type="character" w:styleId="Enfasis">
+  <w:style w:type="character" w:styleId="nfasis">
     <w:name w:val="Emphasis"/>
     <w:uiPriority w:val="20"/>
     <w:qFormat/>
@@ -25789,11 +26997,11 @@
       <w:color w:val="000000"/>
     </w:rPr>
   </w:style>
-  <w:style w:type="paragraph" w:styleId="Citaintensa">
+  <w:style w:type="paragraph" w:styleId="Citadestacada">
     <w:name w:val="Intense Quote"/>
     <w:basedOn w:val="Normal"/>
     <w:next w:val="Normal"/>
-    <w:link w:val="CitaintensaCar"/>
+    <w:link w:val="CitadestacadaCar"/>
     <w:uiPriority w:val="30"/>
     <w:qFormat/>
     <w:rsid w:val="00D332DA"/>
@@ -25813,9 +27021,9 @@
       <w:lang w:val="en-US" w:bidi="en-US"/>
     </w:rPr>
   </w:style>
-  <w:style w:type="character" w:customStyle="1" w:styleId="CitaintensaCar">
-    <w:name w:val="Cita intensa Car"/>
-    <w:link w:val="Citaintensa"/>
+  <w:style w:type="character" w:customStyle="1" w:styleId="CitadestacadaCar">
+    <w:name w:val="Cita destacada Car"/>
+    <w:link w:val="Citadestacada"/>
     <w:uiPriority w:val="30"/>
     <w:rsid w:val="00D332DA"/>
     <w:rPr>
@@ -25874,7 +27082,7 @@
       <w:u w:val="single"/>
     </w:rPr>
   </w:style>
-  <w:style w:type="character" w:styleId="Ttulodelibro">
+  <w:style w:type="character" w:styleId="Ttulodellibro">
     <w:name w:val="Book Title"/>
     <w:uiPriority w:val="33"/>
     <w:qFormat/>
@@ -25886,7 +27094,7 @@
       <w:spacing w:val="5"/>
     </w:rPr>
   </w:style>
-  <w:style w:type="paragraph" w:styleId="Encabezadodetabladecontenido">
+  <w:style w:type="paragraph" w:styleId="TtulodeTDC">
     <w:name w:val="TOC Heading"/>
     <w:basedOn w:val="Ttulo1"/>
     <w:next w:val="Normal"/>
@@ -26225,7 +27433,6 @@
     <w:uiPriority w:val="59"/>
     <w:rsid w:val="00642D6B"/>
     <w:tblPr>
-      <w:tblInd w:w="0" w:type="dxa"/>
       <w:tblBorders>
         <w:top w:val="single" w:sz="4" w:space="0" w:color="000000"/>
         <w:left w:val="single" w:sz="4" w:space="0" w:color="000000"/>
@@ -26234,12 +27441,6 @@
         <w:insideH w:val="single" w:sz="4" w:space="0" w:color="000000"/>
         <w:insideV w:val="single" w:sz="4" w:space="0" w:color="000000"/>
       </w:tblBorders>
-      <w:tblCellMar>
-        <w:top w:w="0" w:type="dxa"/>
-        <w:left w:w="108" w:type="dxa"/>
-        <w:bottom w:w="0" w:type="dxa"/>
-        <w:right w:w="108" w:type="dxa"/>
-      </w:tblCellMar>
     </w:tblPr>
   </w:style>
   <w:style w:type="paragraph" w:styleId="Encabezado">
@@ -26532,7 +27733,7 @@
 </file>
 
 <file path=word/stylesWithEffects.xml><?xml version="1.0" encoding="utf-8"?>
-<w:styles xmlns:wpc="http://schemas.microsoft.com/office/word/2010/wordprocessingCanvas" xmlns:mo="http://schemas.microsoft.com/office/mac/office/2008/main" xmlns:mc="http://schemas.openxmlformats.org/markup-compatibility/2006" xmlns:mv="urn:schemas-microsoft-com:mac:vml" xmlns:o="urn:schemas-microsoft-com:office:office" xmlns:r="http://schemas.openxmlformats.org/officeDocument/2006/relationships" xmlns:m="http://schemas.openxmlformats.org/officeDocument/2006/math" xmlns:v="urn:schemas-microsoft-com:vml" xmlns:wp14="http://schemas.microsoft.com/office/word/2010/wordprocessingDrawing" xmlns:wp="http://schemas.openxmlformats.org/drawingml/2006/wordprocessingDrawing" xmlns:w10="urn:schemas-microsoft-com:office:word" xmlns:w="http://schemas.openxmlformats.org/wordprocessingml/2006/main" xmlns:w14="http://schemas.microsoft.com/office/word/2010/wordml" xmlns:wpg="http://schemas.microsoft.com/office/word/2010/wordprocessingGroup" xmlns:wpi="http://schemas.microsoft.com/office/word/2010/wordprocessingInk" xmlns:wne="http://schemas.microsoft.com/office/word/2006/wordml" xmlns:wps="http://schemas.microsoft.com/office/word/2010/wordprocessingShape" mc:Ignorable="w14 wp14 mv">
+<w:styles xmlns:wpc="http://schemas.microsoft.com/office/word/2010/wordprocessingCanvas" xmlns:mc="http://schemas.openxmlformats.org/markup-compatibility/2006" xmlns:o="urn:schemas-microsoft-com:office:office" xmlns:r="http://schemas.openxmlformats.org/officeDocument/2006/relationships" xmlns:m="http://schemas.openxmlformats.org/officeDocument/2006/math" xmlns:v="urn:schemas-microsoft-com:vml" xmlns:wp14="http://schemas.microsoft.com/office/word/2010/wordprocessingDrawing" xmlns:wp="http://schemas.openxmlformats.org/drawingml/2006/wordprocessingDrawing" xmlns:w10="urn:schemas-microsoft-com:office:word" xmlns:w="http://schemas.openxmlformats.org/wordprocessingml/2006/main" xmlns:w14="http://schemas.microsoft.com/office/word/2010/wordml" xmlns:wpg="http://schemas.microsoft.com/office/word/2010/wordprocessingGroup" xmlns:wpi="http://schemas.microsoft.com/office/word/2010/wordprocessingInk" xmlns:wne="http://schemas.microsoft.com/office/word/2006/wordml" xmlns:wps="http://schemas.microsoft.com/office/word/2010/wordprocessingShape" mc:Ignorable="w14 wp14">
   <w:docDefaults>
     <w:rPrDefault>
       <w:rPr>
@@ -26542,7 +27743,7 @@
     </w:rPrDefault>
     <w:pPrDefault/>
   </w:docDefaults>
-  <w:latentStyles w:defLockedState="0" w:defUIPriority="99" w:defSemiHidden="1" w:defUnhideWhenUsed="1" w:defQFormat="0" w:count="276">
+  <w:latentStyles w:defLockedState="0" w:defUIPriority="99" w:defSemiHidden="1" w:defUnhideWhenUsed="1" w:defQFormat="0" w:count="267">
     <w:lsdException w:name="Normal" w:semiHidden="0" w:uiPriority="0" w:unhideWhenUsed="0" w:qFormat="1"/>
     <w:lsdException w:name="heading 1" w:semiHidden="0" w:uiPriority="9" w:unhideWhenUsed="0" w:qFormat="1"/>
     <w:lsdException w:name="heading 2" w:uiPriority="9" w:qFormat="1"/>
@@ -27163,7 +28364,7 @@
       <w:bCs/>
     </w:rPr>
   </w:style>
-  <w:style w:type="character" w:styleId="Enfasis">
+  <w:style w:type="character" w:styleId="nfasis">
     <w:name w:val="Emphasis"/>
     <w:uiPriority w:val="20"/>
     <w:qFormat/>
@@ -27232,11 +28433,11 @@
       <w:color w:val="000000"/>
     </w:rPr>
   </w:style>
-  <w:style w:type="paragraph" w:styleId="Citaintensa">
+  <w:style w:type="paragraph" w:styleId="Citadestacada">
     <w:name w:val="Intense Quote"/>
     <w:basedOn w:val="Normal"/>
     <w:next w:val="Normal"/>
-    <w:link w:val="CitaintensaCar"/>
+    <w:link w:val="CitadestacadaCar"/>
     <w:uiPriority w:val="30"/>
     <w:qFormat/>
     <w:rsid w:val="00D332DA"/>
@@ -27256,9 +28457,9 @@
       <w:lang w:val="en-US" w:bidi="en-US"/>
     </w:rPr>
   </w:style>
-  <w:style w:type="character" w:customStyle="1" w:styleId="CitaintensaCar">
-    <w:name w:val="Cita intensa Car"/>
-    <w:link w:val="Citaintensa"/>
+  <w:style w:type="character" w:customStyle="1" w:styleId="CitadestacadaCar">
+    <w:name w:val="Cita destacada Car"/>
+    <w:link w:val="Citadestacada"/>
     <w:uiPriority w:val="30"/>
     <w:rsid w:val="00D332DA"/>
     <w:rPr>
@@ -27317,7 +28518,7 @@
       <w:u w:val="single"/>
     </w:rPr>
   </w:style>
-  <w:style w:type="character" w:styleId="Ttulodelibro">
+  <w:style w:type="character" w:styleId="Ttulodellibro">
     <w:name w:val="Book Title"/>
     <w:uiPriority w:val="33"/>
     <w:qFormat/>
@@ -27329,7 +28530,7 @@
       <w:spacing w:val="5"/>
     </w:rPr>
   </w:style>
-  <w:style w:type="paragraph" w:styleId="Encabezadodetabladecontenido">
+  <w:style w:type="paragraph" w:styleId="TtulodeTDC">
     <w:name w:val="TOC Heading"/>
     <w:basedOn w:val="Ttulo1"/>
     <w:next w:val="Normal"/>
@@ -27668,7 +28869,6 @@
     <w:uiPriority w:val="59"/>
     <w:rsid w:val="00642D6B"/>
     <w:tblPr>
-      <w:tblInd w:w="0" w:type="dxa"/>
       <w:tblBorders>
         <w:top w:val="single" w:sz="4" w:space="0" w:color="000000"/>
         <w:left w:val="single" w:sz="4" w:space="0" w:color="000000"/>
@@ -27677,12 +28877,6 @@
         <w:insideH w:val="single" w:sz="4" w:space="0" w:color="000000"/>
         <w:insideV w:val="single" w:sz="4" w:space="0" w:color="000000"/>
       </w:tblBorders>
-      <w:tblCellMar>
-        <w:top w:w="0" w:type="dxa"/>
-        <w:left w:w="108" w:type="dxa"/>
-        <w:bottom w:w="0" w:type="dxa"/>
-        <w:right w:w="108" w:type="dxa"/>
-      </w:tblCellMar>
     </w:tblPr>
   </w:style>
   <w:style w:type="paragraph" w:styleId="Encabezado">
@@ -28729,7 +29923,7 @@
 </file>
 
 <file path=customXml/itemProps1.xml><?xml version="1.0" encoding="utf-8"?>
-<ds:datastoreItem xmlns:ds="http://schemas.openxmlformats.org/officeDocument/2006/customXml" ds:itemID="{C8C6A726-329A-6A45-BA01-D02FCC467A3B}">
+<ds:datastoreItem xmlns:ds="http://schemas.openxmlformats.org/officeDocument/2006/customXml" ds:itemID="{4270401D-3569-4FE7-9F02-D09634EA9DE0}">
   <ds:schemaRefs>
     <ds:schemaRef ds:uri="http://schemas.openxmlformats.org/officeDocument/2006/bibliography"/>
   </ds:schemaRefs>

</xml_diff>

<commit_message>
changes add fiex antecedentes
</commit_message>
<xml_diff>
--- a/Documentos/Perfil de Tesis de Grado.DOCX.docx
+++ b/Documentos/Perfil de Tesis de Grado.DOCX.docx
@@ -1,6 +1,6 @@
 
 <file path=word/document.xml><?xml version="1.0" encoding="utf-8"?>
-<w:document xmlns:wpc="http://schemas.microsoft.com/office/word/2010/wordprocessingCanvas" xmlns:mc="http://schemas.openxmlformats.org/markup-compatibility/2006" xmlns:o="urn:schemas-microsoft-com:office:office" xmlns:r="http://schemas.openxmlformats.org/officeDocument/2006/relationships" xmlns:m="http://schemas.openxmlformats.org/officeDocument/2006/math" xmlns:v="urn:schemas-microsoft-com:vml" xmlns:wp14="http://schemas.microsoft.com/office/word/2010/wordprocessingDrawing" xmlns:wp="http://schemas.openxmlformats.org/drawingml/2006/wordprocessingDrawing" xmlns:w10="urn:schemas-microsoft-com:office:word" xmlns:w="http://schemas.openxmlformats.org/wordprocessingml/2006/main" xmlns:w14="http://schemas.microsoft.com/office/word/2010/wordml" xmlns:wpg="http://schemas.microsoft.com/office/word/2010/wordprocessingGroup" xmlns:wpi="http://schemas.microsoft.com/office/word/2010/wordprocessingInk" xmlns:wne="http://schemas.microsoft.com/office/word/2006/wordml" xmlns:wps="http://schemas.microsoft.com/office/word/2010/wordprocessingShape" mc:Ignorable="w14 wp14">
+<w:document xmlns:wpc="http://schemas.microsoft.com/office/word/2010/wordprocessingCanvas" xmlns:mo="http://schemas.microsoft.com/office/mac/office/2008/main" xmlns:mc="http://schemas.openxmlformats.org/markup-compatibility/2006" xmlns:mv="urn:schemas-microsoft-com:mac:vml" xmlns:o="urn:schemas-microsoft-com:office:office" xmlns:r="http://schemas.openxmlformats.org/officeDocument/2006/relationships" xmlns:m="http://schemas.openxmlformats.org/officeDocument/2006/math" xmlns:v="urn:schemas-microsoft-com:vml" xmlns:wp14="http://schemas.microsoft.com/office/word/2010/wordprocessingDrawing" xmlns:wp="http://schemas.openxmlformats.org/drawingml/2006/wordprocessingDrawing" xmlns:w10="urn:schemas-microsoft-com:office:word" xmlns:w="http://schemas.openxmlformats.org/wordprocessingml/2006/main" xmlns:w14="http://schemas.microsoft.com/office/word/2010/wordml" xmlns:wpg="http://schemas.microsoft.com/office/word/2010/wordprocessingGroup" xmlns:wpi="http://schemas.microsoft.com/office/word/2010/wordprocessingInk" xmlns:wne="http://schemas.microsoft.com/office/word/2006/wordml" xmlns:wps="http://schemas.microsoft.com/office/word/2010/wordprocessingShape" mc:Ignorable="w14 wp14 mv">
   <w:body>
     <w:p>
       <w:pPr>
@@ -4417,6 +4417,12 @@
           <w:fldChar w:fldCharType="end"/>
         </w:r>
       </w:hyperlink>
+      <w:r>
+        <w:rPr>
+          <w:noProof/>
+        </w:rPr>
+        <w:t xml:space="preserve"> </w:t>
+      </w:r>
     </w:p>
     <w:p>
       <w:pPr>
@@ -4947,8 +4953,6 @@
         </w:rPr>
         <w:t>res inteligentes</w:t>
       </w:r>
-      <w:bookmarkStart w:id="2" w:name="_GoBack"/>
-      <w:bookmarkEnd w:id="2"/>
       <w:r>
         <w:t>;</w:t>
       </w:r>
@@ -5310,7 +5314,7 @@
           <w:lang w:val="es-ES" w:bidi="ar-SA"/>
         </w:rPr>
       </w:pPr>
-      <w:bookmarkStart w:id="3" w:name="_Toc403927330"/>
+      <w:bookmarkStart w:id="2" w:name="_Toc403927330"/>
     </w:p>
     <w:p>
       <w:pPr>
@@ -5325,20 +5329,54 @@
       <w:pPr>
         <w:pStyle w:val="Tesis-Nivel2"/>
       </w:pPr>
-      <w:bookmarkStart w:id="4" w:name="_Toc427736841"/>
+      <w:bookmarkStart w:id="3" w:name="_Toc427736841"/>
       <w:r>
         <w:lastRenderedPageBreak/>
         <w:t>ANTECEDENTES</w:t>
       </w:r>
+      <w:bookmarkEnd w:id="2"/>
       <w:bookmarkEnd w:id="3"/>
+    </w:p>
+    <w:p>
+      <w:pPr>
+        <w:pStyle w:val="NormalTesis"/>
+      </w:pPr>
+      <w:r>
+        <w:t xml:space="preserve">Los antecedentes sobre trabajos similares consultados </w:t>
+      </w:r>
+      <w:r>
+        <w:t xml:space="preserve">dentro </w:t>
+      </w:r>
+      <w:r>
+        <w:t>para la presente tesis se presentan a continuación.</w:t>
+      </w:r>
+    </w:p>
+    <w:p>
+      <w:pPr>
+        <w:pStyle w:val="NormalTesis"/>
+      </w:pPr>
+    </w:p>
+    <w:p>
+      <w:pPr>
+        <w:pStyle w:val="Tesis-Nivel3"/>
+      </w:pPr>
+      <w:bookmarkStart w:id="4" w:name="_Toc403927331"/>
+      <w:bookmarkStart w:id="5" w:name="_Toc427736842"/>
+      <w:r>
+        <w:t>A NIVEL NACIONAL – ENTIDADES FINANCIERAS</w:t>
+      </w:r>
       <w:bookmarkEnd w:id="4"/>
+      <w:bookmarkEnd w:id="5"/>
     </w:p>
     <w:p>
       <w:pPr>
         <w:pStyle w:val="NormalTesis"/>
       </w:pPr>
       <w:r>
-        <w:t>Los antecedentes sobre trabajos similares consultados para la presente tesis se presentan a continuación.</w:t>
+        <w:t>Los ant</w:t>
+      </w:r>
+      <w:r>
+        <w:t>ecedentes que se consultan a nivel nacional son todos los aplicativos de banca móvil disponibles de las entidades financieras en Bolivia.</w:t>
       </w:r>
     </w:p>
     <w:p>
@@ -5348,27 +5386,15 @@
     </w:p>
     <w:p>
       <w:pPr>
-        <w:pStyle w:val="Tesis-Nivel3"/>
-      </w:pPr>
-      <w:bookmarkStart w:id="5" w:name="_Toc403927331"/>
-      <w:bookmarkStart w:id="6" w:name="_Toc427736842"/>
-      <w:r>
-        <w:t>A NIVEL NACIONAL – ENTIDADES FINANCIERAS</w:t>
-      </w:r>
-      <w:bookmarkEnd w:id="5"/>
+        <w:pStyle w:val="Tesis-Nivel4"/>
+      </w:pPr>
+      <w:bookmarkStart w:id="6" w:name="_Toc403927332"/>
+      <w:bookmarkStart w:id="7" w:name="_Toc427736843"/>
+      <w:r>
+        <w:t>BANCO DE CRÉDITO DE BOLIVIA S.A</w:t>
+      </w:r>
       <w:bookmarkEnd w:id="6"/>
-    </w:p>
-    <w:p>
-      <w:pPr>
-        <w:pStyle w:val="Tesis-Nivel4"/>
-      </w:pPr>
-      <w:bookmarkStart w:id="7" w:name="_Toc403927332"/>
-      <w:bookmarkStart w:id="8" w:name="_Toc427736843"/>
-      <w:r>
-        <w:t>BANCO DE CRÉDITO DE BOLIVIA S.A</w:t>
-      </w:r>
       <w:bookmarkEnd w:id="7"/>
-      <w:bookmarkEnd w:id="8"/>
     </w:p>
     <w:p>
       <w:pPr>
@@ -5378,68 +5404,221 @@
         <w:t>E</w:t>
       </w:r>
       <w:r>
-        <w:t xml:space="preserve">l Banco de Crédito de Bolivia S.A. es una empresa 100% subsidiaria del Banco de Crédito BCP del Perú  y forma parte de grupo </w:t>
-      </w:r>
-      <w:proofErr w:type="spellStart"/>
-      <w:r>
-        <w:t>Credicorp</w:t>
-      </w:r>
-      <w:proofErr w:type="spellEnd"/>
-      <w:r>
-        <w:t>. El Banco de Crédito de Bolivia S.A.</w:t>
+        <w:t xml:space="preserve">l </w:t>
+      </w:r>
+      <w:r>
+        <w:t>Banco de Crédito de Bolivia S.A</w:t>
       </w:r>
       <w:r>
         <w:t xml:space="preserve"> (BCP)</w:t>
       </w:r>
       <w:r>
-        <w:t xml:space="preserve"> inicia operaciones en el mercado boliviano desde 1994. </w:t>
-      </w:r>
+        <w:t>. es una empresa 100% subsidiaria del Banco de Crédito BCP. Iniciamos nuestras operaciones en el mercado boliviano en 1994 después de que adquirimos el Banco Popular, institución que se ubicaba en el puesto número trece del sistema financiero nacional.</w:t>
+      </w:r>
+      <w:sdt>
+        <w:sdtPr>
+          <w:id w:val="74942377"/>
+          <w:citation/>
+        </w:sdtPr>
+        <w:sdtContent>
+          <w:r>
+            <w:fldChar w:fldCharType="begin"/>
+          </w:r>
+          <w:r>
+            <w:rPr>
+              <w:lang w:val="en-US"/>
+            </w:rPr>
+            <w:instrText xml:space="preserve">CITATION Ban15 \l 1033 </w:instrText>
+          </w:r>
+          <w:r>
+            <w:fldChar w:fldCharType="separate"/>
+          </w:r>
+          <w:r>
+            <w:rPr>
+              <w:noProof/>
+              <w:lang w:val="en-US"/>
+            </w:rPr>
+            <w:t xml:space="preserve"> (Banco de Credito de Bolivia S.A., 2015)</w:t>
+          </w:r>
+          <w:r>
+            <w:fldChar w:fldCharType="end"/>
+          </w:r>
+        </w:sdtContent>
+      </w:sdt>
     </w:p>
     <w:p>
       <w:pPr>
         <w:pStyle w:val="NormalTesis"/>
-      </w:pPr>
-      <w:r>
-        <w:t>Actualmente el BCP cuenta</w:t>
-      </w:r>
-      <w:r>
-        <w:t xml:space="preserve"> con una aplicación de banca Móvil, que permite realizar operaciones bancarias básicas, como consulta de saldo, transferencia entre cuentas, pago de servicios entre otros. Para la parte de puntos geográficos tiene un módulo donde s</w:t>
+        <w:rPr>
+          <w:lang w:val="es-ES_tradnl"/>
+        </w:rPr>
+      </w:pPr>
+      <w:r>
+        <w:rPr>
+          <w:lang w:val="es-ES_tradnl"/>
+        </w:rPr>
+        <w:t>La Banca Móvil BCP te permite realizar consultas y operaciones bancarias desde tu Smartphone de forma rápida, simple y segura estés donde estés. Podrás ubicar nuestros puntos de atención, consultar saldos y movimientos, pagar tus servicios y créditos, realizar transferencias entre cuentas propias, a terceros e interbancarias, habilitar tus tarjetas para viajes al exterior y compras por internet, bloquear tus tarjetas automáticamente en caso de emergencia y mucho más</w:t>
+      </w:r>
+      <w:sdt>
+        <w:sdtPr>
+          <w:rPr>
+            <w:lang w:val="es-ES_tradnl"/>
+          </w:rPr>
+          <w:id w:val="259181792"/>
+          <w:citation/>
+        </w:sdtPr>
+        <w:sdtContent>
+          <w:r>
+            <w:rPr>
+              <w:lang w:val="es-ES_tradnl"/>
+            </w:rPr>
+            <w:fldChar w:fldCharType="begin"/>
+          </w:r>
+          <w:r>
+            <w:rPr>
+              <w:lang w:val="en-US"/>
+            </w:rPr>
+            <w:instrText xml:space="preserve"> CITATION Ban151 \l 1033 </w:instrText>
+          </w:r>
+          <w:r>
+            <w:rPr>
+              <w:lang w:val="es-ES_tradnl"/>
+            </w:rPr>
+            <w:fldChar w:fldCharType="separate"/>
+          </w:r>
+          <w:r>
+            <w:rPr>
+              <w:noProof/>
+              <w:lang w:val="en-US"/>
+            </w:rPr>
+            <w:t xml:space="preserve"> (Banco de Credito de Bolivia S.A., 2015)</w:t>
+          </w:r>
+          <w:r>
+            <w:rPr>
+              <w:lang w:val="es-ES_tradnl"/>
+            </w:rPr>
+            <w:fldChar w:fldCharType="end"/>
+          </w:r>
+        </w:sdtContent>
+      </w:sdt>
+      <w:r>
+        <w:rPr>
+          <w:lang w:val="es-ES_tradnl"/>
+        </w:rPr>
+        <w:t>.</w:t>
+      </w:r>
+    </w:p>
+    <w:p>
+      <w:pPr>
+        <w:pStyle w:val="NormalTesis"/>
+      </w:pPr>
+      <w:r>
+        <w:t xml:space="preserve">Este aplicativo </w:t>
+      </w:r>
+      <w:r>
+        <w:t xml:space="preserve">en cuanto </w:t>
+      </w:r>
+      <w:r>
+        <w:t xml:space="preserve">a lo que concierne </w:t>
+      </w:r>
+      <w:r>
+        <w:t xml:space="preserve">sobre los </w:t>
+      </w:r>
+      <w:r>
+        <w:t>punt</w:t>
+      </w:r>
+      <w:r>
+        <w:t xml:space="preserve">os geográficos tiene una opción </w:t>
+      </w:r>
+      <w:r>
+        <w:t>donde s</w:t>
       </w:r>
       <w:r>
         <w:t xml:space="preserve">e muestran cajeros automáticos </w:t>
       </w:r>
       <w:r>
-        <w:t xml:space="preserve">y agencias Bancarias pero únicamente </w:t>
-      </w:r>
-      <w:r>
-        <w:t xml:space="preserve"> es referencial </w:t>
-      </w:r>
-      <w:r>
-        <w:t>mediante tecnología Google Maps para la visualización en el mapa de Bolivia</w:t>
+        <w:t>y age</w:t>
+      </w:r>
+      <w:r>
+        <w:t xml:space="preserve">ncias Bancarias </w:t>
+      </w:r>
+      <w:r>
+        <w:t>med</w:t>
+      </w:r>
+      <w:r>
+        <w:t>iante tecnología Google Maps</w:t>
+      </w:r>
+      <w:r>
+        <w:t>;</w:t>
+      </w:r>
+      <w:r>
+        <w:t xml:space="preserve"> brindando información de su ubicación física</w:t>
+      </w:r>
+      <w:r>
+        <w:t xml:space="preserve"> </w:t>
+      </w:r>
+      <w:r>
+        <w:t xml:space="preserve">y </w:t>
+      </w:r>
+      <w:r>
+        <w:t>horarios de atención</w:t>
+      </w:r>
+      <w:r>
+        <w:t>;</w:t>
+      </w:r>
+      <w:r>
+        <w:t xml:space="preserve"> el cual funciona con internet donde se nos muestran los puntos mas cercanos a </w:t>
+      </w:r>
+      <w:r>
+        <w:t>la ubicación que uno se encuentra.</w:t>
+      </w:r>
+      <w:r>
+        <w:t xml:space="preserve"> </w:t>
+      </w:r>
+      <w:r>
+        <w:t>Esta</w:t>
+      </w:r>
+      <w:r>
+        <w:t xml:space="preserve"> posición se representa con un icono distinto a</w:t>
+      </w:r>
+      <w:r>
+        <w:t>l de los</w:t>
+      </w:r>
+      <w:r>
+        <w:t xml:space="preserve"> cajeros y agencias</w:t>
       </w:r>
       <w:r>
         <w:t>,</w:t>
       </w:r>
       <w:r>
-        <w:t xml:space="preserve"> brindando información solamente de su ubicación física</w:t>
-      </w:r>
-      <w:r>
-        <w:t xml:space="preserve">, y </w:t>
-      </w:r>
-      <w:r>
-        <w:t>horarios de atención</w:t>
-      </w:r>
-      <w:r>
-        <w:t xml:space="preserve">. Para esto </w:t>
-      </w:r>
-      <w:r>
-        <w:t xml:space="preserve">requiere de internet </w:t>
-      </w:r>
-      <w:r>
-        <w:t>dado que la consulta de puntos es</w:t>
-      </w:r>
-      <w:r>
-        <w:t xml:space="preserve"> online</w:t>
+        <w:t xml:space="preserve"> </w:t>
+      </w:r>
+      <w:r>
+        <w:t>el cual no se mueve junto con nosotros al caminar sino que se queda inmóvil</w:t>
+      </w:r>
+      <w:r>
+        <w:t>. Esto se debe a que la primera vez que ingresamos al aplicativo</w:t>
+      </w:r>
+      <w:r>
+        <w:t xml:space="preserve"> se</w:t>
+      </w:r>
+      <w:r>
+        <w:t xml:space="preserve"> marca </w:t>
+      </w:r>
+      <w:r>
+        <w:t>la posición actual</w:t>
+      </w:r>
+      <w:r>
+        <w:t xml:space="preserve"> pero n</w:t>
+      </w:r>
+      <w:r>
+        <w:t>o la refresca si caminamos o no</w:t>
+      </w:r>
+      <w:r>
+        <w:t xml:space="preserve">s movemos a no ser que </w:t>
+      </w:r>
+      <w:r>
+        <w:t>salgamos y volvamos a ingresar nuevamente al aplicativo</w:t>
       </w:r>
       <w:r>
         <w:t>.</w:t>
@@ -5449,32 +5628,28 @@
       <w:pPr>
         <w:pStyle w:val="NormalTesis"/>
       </w:pPr>
-    </w:p>
-    <w:p>
-      <w:pPr>
-        <w:jc w:val="center"/>
-      </w:pPr>
       <w:r>
         <w:rPr>
           <w:noProof/>
         </w:rPr>
+        <w:lastRenderedPageBreak/>
         <w:drawing>
-          <wp:anchor distT="0" distB="0" distL="114300" distR="114300" simplePos="0" relativeHeight="251662336" behindDoc="1" locked="0" layoutInCell="1" allowOverlap="1" wp14:anchorId="4B547C7A" wp14:editId="0338374E">
+          <wp:anchor distT="0" distB="0" distL="114300" distR="114300" simplePos="0" relativeHeight="251662336" behindDoc="1" locked="0" layoutInCell="1" allowOverlap="1" wp14:anchorId="4B547C7A" wp14:editId="51F17096">
             <wp:simplePos x="0" y="0"/>
             <wp:positionH relativeFrom="column">
-              <wp:posOffset>297815</wp:posOffset>
+              <wp:posOffset>228600</wp:posOffset>
             </wp:positionH>
             <wp:positionV relativeFrom="paragraph">
-              <wp:posOffset>86995</wp:posOffset>
+              <wp:posOffset>168275</wp:posOffset>
             </wp:positionV>
             <wp:extent cx="5441315" cy="1846580"/>
-            <wp:effectExtent l="0" t="0" r="6985" b="1270"/>
+            <wp:effectExtent l="0" t="0" r="0" b="7620"/>
             <wp:wrapTight wrapText="bothSides">
               <wp:wrapPolygon edited="0">
                 <wp:start x="0" y="0"/>
                 <wp:lineTo x="0" y="21392"/>
-                <wp:lineTo x="21552" y="21392"/>
-                <wp:lineTo x="21552" y="0"/>
+                <wp:lineTo x="21476" y="21392"/>
+                <wp:lineTo x="21476" y="0"/>
                 <wp:lineTo x="0" y="0"/>
               </wp:wrapPolygon>
             </wp:wrapTight>
@@ -5512,7 +5687,7 @@
                       <a:noFill/>
                     </a:ln>
                     <a:extLst>
-                      <a:ext uri="{53640926-AAD7-44D8-BBD7-CCE9431645EC}">
+                      <a:ext uri="{53640926-AAD7-44d8-BBD7-CCE9431645EC}">
                         <a14:shadowObscured xmlns:a14="http://schemas.microsoft.com/office/drawing/2010/main"/>
                       </a:ext>
                     </a:extLst>
@@ -5532,6 +5707,11 @@
     </w:p>
     <w:p>
       <w:pPr>
+        <w:jc w:val="center"/>
+      </w:pPr>
+    </w:p>
+    <w:p>
+      <w:pPr>
         <w:pStyle w:val="FigurasTesis"/>
       </w:pPr>
       <w:r>
@@ -5560,54 +5740,102 @@
     </w:p>
     <w:p>
       <w:pPr>
+        <w:pStyle w:val="Tesis-Nivel3"/>
+      </w:pPr>
+      <w:bookmarkStart w:id="8" w:name="_Toc403927333"/>
+      <w:bookmarkStart w:id="9" w:name="_Toc427736844"/>
+      <w:r>
+        <w:t>BANCO ECONOMICO</w:t>
+      </w:r>
+      <w:bookmarkEnd w:id="8"/>
+      <w:bookmarkEnd w:id="9"/>
+    </w:p>
+    <w:p>
+      <w:pPr>
         <w:pStyle w:val="NormalTesis"/>
-      </w:pPr>
+        <w:rPr>
+          <w:rFonts w:ascii="Times" w:hAnsi="Times"/>
+          <w:sz w:val="20"/>
+          <w:szCs w:val="20"/>
+        </w:rPr>
+      </w:pPr>
+      <w:r>
+        <w:rPr>
+          <w:shd w:val="clear" w:color="auto" w:fill="FFFFFF"/>
+        </w:rPr>
+        <w:t>Banca segura las 24 horas con el Banco Económico Móvil. Al igual que la Banca en línea, inicia su sesión con sus credenciales de seguridad, sabiendo que su información está protegida por tecnología de encriptación. Usted podrá disfrutar de una experiencia única y optimizada desde su teléfono móvil con sistema operativo Android.</w:t>
+      </w:r>
+      <w:sdt>
+        <w:sdtPr>
+          <w:rPr>
+            <w:shd w:val="clear" w:color="auto" w:fill="FFFFFF"/>
+          </w:rPr>
+          <w:id w:val="184257157"/>
+          <w:citation/>
+        </w:sdtPr>
+        <w:sdtContent>
+          <w:r>
+            <w:rPr>
+              <w:shd w:val="clear" w:color="auto" w:fill="FFFFFF"/>
+            </w:rPr>
+            <w:fldChar w:fldCharType="begin"/>
+          </w:r>
+          <w:r>
+            <w:rPr>
+              <w:shd w:val="clear" w:color="auto" w:fill="FFFFFF"/>
+              <w:lang w:val="en-US"/>
+            </w:rPr>
+            <w:instrText xml:space="preserve"> CITATION Ban14 \l 1033 </w:instrText>
+          </w:r>
+          <w:r>
+            <w:rPr>
+              <w:shd w:val="clear" w:color="auto" w:fill="FFFFFF"/>
+            </w:rPr>
+            <w:fldChar w:fldCharType="separate"/>
+          </w:r>
+          <w:r>
+            <w:rPr>
+              <w:noProof/>
+              <w:shd w:val="clear" w:color="auto" w:fill="FFFFFF"/>
+              <w:lang w:val="en-US"/>
+            </w:rPr>
+            <w:t xml:space="preserve"> </w:t>
+          </w:r>
+          <w:r>
+            <w:rPr>
+              <w:noProof/>
+              <w:shd w:val="clear" w:color="auto" w:fill="FFFFFF"/>
+              <w:lang w:val="en-US"/>
+            </w:rPr>
+            <w:t>(Banco Económico, 2014)</w:t>
+          </w:r>
+          <w:r>
+            <w:rPr>
+              <w:shd w:val="clear" w:color="auto" w:fill="FFFFFF"/>
+            </w:rPr>
+            <w:fldChar w:fldCharType="end"/>
+          </w:r>
+        </w:sdtContent>
+      </w:sdt>
     </w:p>
     <w:p>
       <w:pPr>
         <w:pStyle w:val="NormalTesis"/>
       </w:pPr>
-    </w:p>
-    <w:p>
-      <w:pPr>
-        <w:pStyle w:val="Tesis-Nivel3"/>
-      </w:pPr>
-      <w:bookmarkStart w:id="9" w:name="_Toc403927333"/>
-      <w:bookmarkStart w:id="10" w:name="_Toc427736844"/>
-      <w:r>
-        <w:lastRenderedPageBreak/>
-        <w:t>BANCO ECONOMICO</w:t>
-      </w:r>
-      <w:bookmarkEnd w:id="9"/>
-      <w:bookmarkEnd w:id="10"/>
-    </w:p>
-    <w:p>
-      <w:pPr>
-        <w:pStyle w:val="NormalTesis"/>
-      </w:pPr>
-      <w:r>
-        <w:t>El</w:t>
+      <w:r>
+        <w:t>Este aplicativo para</w:t>
       </w:r>
       <w:r>
         <w:t xml:space="preserve"> </w:t>
       </w:r>
       <w:r>
-        <w:t xml:space="preserve">banco </w:t>
-      </w:r>
-      <w:r>
-        <w:t xml:space="preserve">económico lanzo recientemente su aplicación móvil para </w:t>
-      </w:r>
-      <w:r>
         <w:t>Android</w:t>
       </w:r>
       <w:r>
         <w:t xml:space="preserve"> </w:t>
       </w:r>
       <w:r>
-        <w:t>el</w:t>
-      </w:r>
-      <w:r>
-        <w:t xml:space="preserve"> cual cuenta con el módulo de consulta de cajeros automáticos y agentes pero con muchos problemas</w:t>
+        <w:t>cuenta con el módulo de consulta de cajeros automáticos y agentes pero con muchos problemas</w:t>
       </w:r>
       <w:r>
         <w:t xml:space="preserve">, teniendo inconvenientes de salidas </w:t>
@@ -5622,7 +5850,10 @@
         <w:t>aplicativo</w:t>
       </w:r>
       <w:r>
-        <w:t xml:space="preserve"> al manejar el </w:t>
+        <w:t xml:space="preserve">, esto se puede evidenciar </w:t>
+      </w:r>
+      <w:r>
+        <w:t xml:space="preserve">al manejar el </w:t>
       </w:r>
       <w:r>
         <w:t>mismo</w:t>
@@ -5640,7 +5871,10 @@
         <w:t xml:space="preserve">de manera online </w:t>
       </w:r>
       <w:r>
-        <w:t xml:space="preserve">no existe más información que la geo-referenciación  </w:t>
+        <w:t>no existe más información que la geo-referenciac</w:t>
+      </w:r>
+      <w:r>
+        <w:t xml:space="preserve">ión </w:t>
       </w:r>
       <w:r>
         <w:t xml:space="preserve">en </w:t>
@@ -5657,12 +5891,6 @@
       <w:r>
         <w:t>.</w:t>
       </w:r>
-    </w:p>
-    <w:p>
-      <w:pPr>
-        <w:pStyle w:val="NormalTesis"/>
-        <w:ind w:left="708"/>
-      </w:pPr>
     </w:p>
     <w:p>
       <w:pPr>
@@ -5726,7 +5954,7 @@
                       <a:noFill/>
                     </a:ln>
                     <a:extLst>
-                      <a:ext uri="{53640926-AAD7-44D8-BBD7-CCE9431645EC}">
+                      <a:ext uri="{53640926-AAD7-44d8-BBD7-CCE9431645EC}">
                         <a14:shadowObscured xmlns:a14="http://schemas.microsoft.com/office/drawing/2010/main"/>
                       </a:ext>
                     </a:extLst>
@@ -5759,6 +5987,7 @@
         <w:pStyle w:val="FigurasTesis"/>
       </w:pPr>
       <w:r>
+        <w:lastRenderedPageBreak/>
         <w:t xml:space="preserve">Pantallas de Aplicación Móvil del </w:t>
       </w:r>
       <w:r>
@@ -5814,11 +6043,11 @@
       <w:pPr>
         <w:pStyle w:val="Tesis-Nivel3"/>
       </w:pPr>
-      <w:bookmarkStart w:id="11" w:name="_Toc427736845"/>
+      <w:bookmarkStart w:id="10" w:name="_Toc427736845"/>
       <w:r>
         <w:t>BANCO UNION</w:t>
       </w:r>
-      <w:bookmarkEnd w:id="11"/>
+      <w:bookmarkEnd w:id="10"/>
       <w:r>
         <w:t xml:space="preserve"> </w:t>
       </w:r>
@@ -5826,6 +6055,63 @@
     <w:p>
       <w:pPr>
         <w:pStyle w:val="NormalTesis"/>
+        <w:rPr>
+          <w:rFonts w:ascii="Times" w:hAnsi="Times"/>
+          <w:sz w:val="20"/>
+          <w:szCs w:val="20"/>
+          <w:lang w:val="es-ES_tradnl"/>
+        </w:rPr>
+      </w:pPr>
+      <w:r>
+        <w:rPr>
+          <w:shd w:val="clear" w:color="auto" w:fill="FFFFFF"/>
+          <w:lang w:val="es-ES_tradnl"/>
+        </w:rPr>
+        <w:t>UniMovil es una aplicación del BANCO UNION S.A. que pone la banca en tu dispositivo móvil y al alcance de tu mano. Está diseñada de manera que toma todas las ventajas de tu dispositivo: mediante el GPS puedes geolocalizar cajeros automáticos y agencias próximos a tu ubicación, además de recibir notificaciones ante cambios en nuestra red de atención.</w:t>
+      </w:r>
+      <w:r>
+        <w:rPr>
+          <w:rFonts w:ascii="Times" w:hAnsi="Times"/>
+          <w:sz w:val="20"/>
+          <w:szCs w:val="20"/>
+          <w:lang w:val="es-ES_tradnl"/>
+        </w:rPr>
+        <w:t xml:space="preserve"> </w:t>
+      </w:r>
+      <w:sdt>
+        <w:sdtPr>
+          <w:id w:val="2146239185"/>
+          <w:citation/>
+        </w:sdtPr>
+        <w:sdtContent>
+          <w:r>
+            <w:fldChar w:fldCharType="begin"/>
+          </w:r>
+          <w:r>
+            <w:rPr>
+              <w:lang w:val="en-US"/>
+            </w:rPr>
+            <w:instrText xml:space="preserve"> CITATION Ban141 \l 1033 </w:instrText>
+          </w:r>
+          <w:r>
+            <w:fldChar w:fldCharType="separate"/>
+          </w:r>
+          <w:r>
+            <w:rPr>
+              <w:noProof/>
+              <w:lang w:val="en-US"/>
+            </w:rPr>
+            <w:t>(Banco Unión Bolivia, 2014)</w:t>
+          </w:r>
+          <w:r>
+            <w:fldChar w:fldCharType="end"/>
+          </w:r>
+        </w:sdtContent>
+      </w:sdt>
+    </w:p>
+    <w:p>
+      <w:pPr>
+        <w:pStyle w:val="NormalTesis"/>
       </w:pPr>
       <w:r>
         <w:t>El</w:t>
@@ -5843,19 +6129,13 @@
         <w:t xml:space="preserve">tiene a disposición para sus clientes </w:t>
       </w:r>
       <w:r>
-        <w:t xml:space="preserve">un aplicativo móvil que al contrario </w:t>
-      </w:r>
-      <w:r>
-        <w:t xml:space="preserve">que </w:t>
-      </w:r>
-      <w:r>
-        <w:t>la</w:t>
-      </w:r>
-      <w:r>
-        <w:t xml:space="preserve"> </w:t>
-      </w:r>
-      <w:r>
-        <w:t xml:space="preserve">anterior aplicación no presenta errores de salidas en el </w:t>
+        <w:t xml:space="preserve">un aplicativo móvil </w:t>
+      </w:r>
+      <w:r>
+        <w:t xml:space="preserve">que según observación propia </w:t>
+      </w:r>
+      <w:r>
+        <w:t xml:space="preserve">no presenta errores de salidas en el </w:t>
       </w:r>
       <w:r>
         <w:t>mismo</w:t>
@@ -5876,73 +6156,19 @@
         <w:t xml:space="preserve">horarios de atención de cajeros y agencias bancarias </w:t>
       </w:r>
       <w:r>
-        <w:t>se manej</w:t>
-      </w:r>
-      <w:r>
-        <w:t>a</w:t>
-      </w:r>
-      <w:r>
-        <w:t xml:space="preserve"> de manera local</w:t>
-      </w:r>
-      <w:r>
-        <w:t xml:space="preserve"> en una base de datos que se almacena en el dispositivo</w:t>
-      </w:r>
-      <w:r>
-        <w:t xml:space="preserve">. </w:t>
-      </w:r>
-      <w:r>
-        <w:t>Esto se deduce d</w:t>
-      </w:r>
-      <w:r>
-        <w:t>ado que se probó</w:t>
-      </w:r>
-      <w:r>
-        <w:t xml:space="preserve"> el aplicativo en un </w:t>
-      </w:r>
-      <w:r>
-        <w:t>móvil</w:t>
-      </w:r>
-      <w:r>
-        <w:t xml:space="preserve"> sin </w:t>
-      </w:r>
-      <w:r>
-        <w:t xml:space="preserve">internet </w:t>
-      </w:r>
-      <w:r>
-        <w:t xml:space="preserve">y se </w:t>
-      </w:r>
-      <w:r>
-        <w:t>advirtió</w:t>
-      </w:r>
-      <w:r>
-        <w:t xml:space="preserve"> </w:t>
-      </w:r>
-      <w:r>
-        <w:t xml:space="preserve">que de </w:t>
-      </w:r>
-      <w:r>
-        <w:t>igual</w:t>
-      </w:r>
-      <w:r>
-        <w:t xml:space="preserve"> forma se</w:t>
-      </w:r>
-      <w:r>
-        <w:t xml:space="preserve"> listaba </w:t>
-      </w:r>
-      <w:r>
-        <w:t>los puntos geográficos</w:t>
-      </w:r>
-      <w:r>
-        <w:t>; e</w:t>
-      </w:r>
-      <w:r>
-        <w:t>sto indica que la información es estática</w:t>
-      </w:r>
-      <w:r>
-        <w:t xml:space="preserve"> y probablemente se actualice de manera periódica cada cierto tiempo por lo servidores que proveen de información </w:t>
-      </w:r>
-      <w:r>
-        <w:t>al aplicativo</w:t>
+        <w:t>no requiere internet para ser desplegada en el aplicativo</w:t>
+      </w:r>
+      <w:r>
+        <w:t xml:space="preserve">; </w:t>
+      </w:r>
+      <w:r>
+        <w:t xml:space="preserve">entonces se puede llegar a deducir </w:t>
+      </w:r>
+      <w:r>
+        <w:t>que la información es estática</w:t>
+      </w:r>
+      <w:r>
+        <w:t xml:space="preserve"> y probablemente se actualice de manera periódica cada cierto tiempo</w:t>
       </w:r>
       <w:r>
         <w:t>.</w:t>
@@ -5961,7 +6187,6 @@
         <w:rPr>
           <w:noProof/>
         </w:rPr>
-        <w:lastRenderedPageBreak/>
         <w:drawing>
           <wp:inline distT="0" distB="0" distL="0" distR="0" wp14:anchorId="547F7A24" wp14:editId="397D987C">
             <wp:extent cx="4880271" cy="1689811"/>
@@ -5994,7 +6219,7 @@
                       <a:noFill/>
                     </a:ln>
                     <a:extLst>
-                      <a:ext uri="{53640926-AAD7-44D8-BBD7-CCE9431645EC}">
+                      <a:ext uri="{53640926-AAD7-44d8-BBD7-CCE9431645EC}">
                         <a14:shadowObscured xmlns:a14="http://schemas.microsoft.com/office/drawing/2010/main"/>
                       </a:ext>
                     </a:extLst>
@@ -6071,14 +6296,57 @@
           <w:noProof/>
         </w:rPr>
       </w:pPr>
-      <w:bookmarkStart w:id="12" w:name="_Toc427736846"/>
+      <w:bookmarkStart w:id="11" w:name="_Toc427736846"/>
       <w:r>
         <w:rPr>
           <w:noProof/>
         </w:rPr>
         <w:t>BANCO BISA</w:t>
       </w:r>
-      <w:bookmarkEnd w:id="12"/>
+      <w:bookmarkEnd w:id="11"/>
+    </w:p>
+    <w:p>
+      <w:pPr>
+        <w:pStyle w:val="NormalTesis"/>
+        <w:rPr>
+          <w:rFonts w:ascii="Times" w:hAnsi="Times"/>
+          <w:sz w:val="20"/>
+          <w:szCs w:val="20"/>
+          <w:lang w:val="es-ES_tradnl"/>
+        </w:rPr>
+      </w:pPr>
+      <w:r>
+        <w:rPr>
+          <w:shd w:val="clear" w:color="auto" w:fill="FFFFFF"/>
+          <w:lang w:val="es-ES_tradnl"/>
+        </w:rPr>
+        <w:t>Con esta aplicación, Banco BISA de Bolivia te facilita el acceso a tu sistema de Banca por Internet e-BISA y podrás encontrar la Agencia o Cajero Automático más cerca de ti.</w:t>
+      </w:r>
+    </w:p>
+    <w:p>
+      <w:pPr>
+        <w:pStyle w:val="NormalTesis"/>
+        <w:rPr>
+          <w:lang w:val="es-ES_tradnl"/>
+        </w:rPr>
+      </w:pPr>
+      <w:r>
+        <w:rPr>
+          <w:lang w:val="es-ES_tradnl"/>
+        </w:rPr>
+        <w:lastRenderedPageBreak/>
+        <w:t>Al ingresar al e-BISA (Banca por Internet) podrás escoger si deseas utilizar el e-BISA Móvil, especialmente diseñado para teléfonos celulares o tabletas, o el e-BISA tradicional diseñado para computadoras.</w:t>
+      </w:r>
+      <w:bookmarkStart w:id="12" w:name="_GoBack"/>
+    </w:p>
+    <w:bookmarkEnd w:id="12"/>
+    <w:p>
+      <w:pPr>
+        <w:pStyle w:val="NormalTesis"/>
+        <w:rPr>
+          <w:noProof/>
+        </w:rPr>
+      </w:pPr>
     </w:p>
     <w:p>
       <w:pPr>
@@ -6332,7 +6600,7 @@
                       <a:noFill/>
                     </a:ln>
                     <a:extLst>
-                      <a:ext uri="{53640926-AAD7-44D8-BBD7-CCE9431645EC}">
+                      <a:ext uri="{53640926-AAD7-44d8-BBD7-CCE9431645EC}">
                         <a14:shadowObscured xmlns:a14="http://schemas.microsoft.com/office/drawing/2010/main"/>
                       </a:ext>
                     </a:extLst>
@@ -6407,7 +6675,7 @@
                       <a:noFill/>
                     </a:ln>
                     <a:extLst>
-                      <a:ext uri="{53640926-AAD7-44D8-BBD7-CCE9431645EC}">
+                      <a:ext uri="{53640926-AAD7-44d8-BBD7-CCE9431645EC}">
                         <a14:shadowObscured xmlns:a14="http://schemas.microsoft.com/office/drawing/2010/main"/>
                       </a:ext>
                     </a:extLst>
@@ -6592,7 +6860,14 @@
         <w:rPr>
           <w:noProof/>
         </w:rPr>
-        <w:t>y georeferenciada de cajeros y agencias bancarias, no existe mayores referencias en el aplicativo y se puede evidenciar que es unicamente de manera local la referencia de los puntos geograficos dado que funciona perfectamente de manera local sin nececidad de internet.</w:t>
+        <w:t xml:space="preserve">y georeferenciada de cajeros y agencias bancarias, no existe mayores referencias en el aplicativo y se puede </w:t>
+      </w:r>
+      <w:r>
+        <w:rPr>
+          <w:noProof/>
+        </w:rPr>
+        <w:lastRenderedPageBreak/>
+        <w:t>evidenciar que es unicamente de manera local la referencia de los puntos geograficos dado que funciona perfectamente de manera local sin nececidad de internet.</w:t>
       </w:r>
       <w:r>
         <w:rPr>
@@ -6671,7 +6946,7 @@
                       <a:noFill/>
                     </a:ln>
                     <a:extLst>
-                      <a:ext uri="{53640926-AAD7-44D8-BBD7-CCE9431645EC}">
+                      <a:ext uri="{53640926-AAD7-44d8-BBD7-CCE9431645EC}">
                         <a14:shadowObscured xmlns:a14="http://schemas.microsoft.com/office/drawing/2010/main"/>
                       </a:ext>
                     </a:extLst>
@@ -6738,7 +7013,7 @@
                       <a:noFill/>
                     </a:ln>
                     <a:extLst>
-                      <a:ext uri="{53640926-AAD7-44D8-BBD7-CCE9431645EC}">
+                      <a:ext uri="{53640926-AAD7-44d8-BBD7-CCE9431645EC}">
                         <a14:shadowObscured xmlns:a14="http://schemas.microsoft.com/office/drawing/2010/main"/>
                       </a:ext>
                     </a:extLst>
@@ -6983,7 +7258,6 @@
         <w:t xml:space="preserve">existencia de </w:t>
       </w:r>
       <w:r>
-        <w:lastRenderedPageBreak/>
         <w:t>alternativa</w:t>
       </w:r>
       <w:r>
@@ -7054,6 +7328,7 @@
         <w:pStyle w:val="ListaTesis"/>
       </w:pPr>
       <w:r>
+        <w:lastRenderedPageBreak/>
         <w:t>Sistema de Seguimiento d</w:t>
       </w:r>
       <w:r>
@@ -7383,31 +7658,7 @@
       </w:pPr>
       <w:commentRangeStart w:id="17"/>
       <w:r>
-        <w:t xml:space="preserve">Actualmente en Bolivia existe un aumento significativo en el </w:t>
-      </w:r>
-      <w:proofErr w:type="spellStart"/>
-      <w:r>
-        <w:t>numero</w:t>
-      </w:r>
-      <w:proofErr w:type="spellEnd"/>
-      <w:r>
-        <w:t xml:space="preserve"> de usuarios de internet, entre los </w:t>
-      </w:r>
-      <w:proofErr w:type="spellStart"/>
-      <w:r>
-        <w:t>anos</w:t>
-      </w:r>
-      <w:proofErr w:type="spellEnd"/>
-      <w:r>
-        <w:t xml:space="preserve"> 1990 hasta 2013 las conexiones de internet han aumentado hasta llegar casi al 40 </w:t>
-      </w:r>
-      <w:proofErr w:type="spellStart"/>
-      <w:r>
-        <w:t>porciento</w:t>
-      </w:r>
-      <w:proofErr w:type="spellEnd"/>
-      <w:r>
-        <w:t xml:space="preserve"> de la población total, en otras palabras de cada 100 personas 40 tienen acceso a </w:t>
+        <w:t xml:space="preserve">Actualmente en Bolivia existe un aumento significativo en el numero de usuarios de internet, entre los anos 1990 hasta 2013 las conexiones de internet han aumentado hasta llegar casi al 40 porciento de la población total, en otras palabras de cada 100 personas 40 tienen acceso a </w:t>
       </w:r>
       <w:commentRangeStart w:id="18"/>
       <w:r>
@@ -7472,15 +7723,7 @@
       </w:r>
       <w:proofErr w:type="spellEnd"/>
       <w:r>
-        <w:t xml:space="preserve"> se </w:t>
-      </w:r>
-      <w:proofErr w:type="spellStart"/>
-      <w:r>
-        <w:t>incremento</w:t>
-      </w:r>
-      <w:proofErr w:type="spellEnd"/>
-      <w:r>
-        <w:t xml:space="preserve"> desde el 2014 a julio de 2015 </w:t>
+        <w:t xml:space="preserve"> se incremento desde el 2014 a julio de 2015 </w:t>
       </w:r>
       <w:r>
         <w:t>de 1.188.445  a 2.769.817 conexiones</w:t>
@@ -16276,7 +16519,7 @@
                       <a:noFill/>
                     </a:ln>
                     <a:extLst>
-                      <a:ext uri="{53640926-AAD7-44D8-BBD7-CCE9431645EC}">
+                      <a:ext uri="{53640926-AAD7-44d8-BBD7-CCE9431645EC}">
                         <a14:shadowObscured xmlns:a14="http://schemas.microsoft.com/office/drawing/2010/main"/>
                       </a:ext>
                     </a:extLst>
@@ -20429,7 +20672,7 @@
             <v:imagedata r:id="rId44" o:title=""/>
             <w10:wrap type="tight"/>
           </v:shape>
-          <o:OLEObject Type="Embed" ProgID="Visio.Drawing.11" ShapeID="_x0000_s1029" DrawAspect="Content" ObjectID="_1504294645" r:id="rId45"/>
+          <o:OLEObject Type="Embed" ProgID="Visio.Drawing.11" ShapeID="_x0000_s1029" DrawAspect="Content" ObjectID="_1378218547" r:id="rId45"/>
         </w:pict>
       </w:r>
     </w:p>
@@ -20636,7 +20879,7 @@
             <v:imagedata r:id="rId46" o:title=""/>
             <w10:wrap type="tight"/>
           </v:shape>
-          <o:OLEObject Type="Embed" ProgID="Visio.Drawing.11" ShapeID="_x0000_s1030" DrawAspect="Content" ObjectID="_1504294646" r:id="rId47"/>
+          <o:OLEObject Type="Embed" ProgID="Visio.Drawing.11" ShapeID="_x0000_s1030" DrawAspect="Content" ObjectID="_1378218548" r:id="rId47"/>
         </w:pict>
       </w:r>
     </w:p>
@@ -21443,23 +21686,7 @@
               <w:pStyle w:val="NormalTesis"/>
             </w:pPr>
             <w:r>
-              <w:t xml:space="preserve">Estudiar Google </w:t>
-            </w:r>
-            <w:proofErr w:type="spellStart"/>
-            <w:r>
-              <w:t>Maps</w:t>
-            </w:r>
-            <w:proofErr w:type="spellEnd"/>
-            <w:r>
-              <w:t xml:space="preserve">, Google </w:t>
-            </w:r>
-            <w:proofErr w:type="spellStart"/>
-            <w:r>
-              <w:t>Maps</w:t>
-            </w:r>
-            <w:proofErr w:type="spellEnd"/>
-            <w:r>
-              <w:t xml:space="preserve"> </w:t>
+              <w:t xml:space="preserve">Estudiar Google Maps, Google Maps </w:t>
             </w:r>
             <w:proofErr w:type="spellStart"/>
             <w:r>
@@ -21467,15 +21694,7 @@
             </w:r>
             <w:proofErr w:type="spellEnd"/>
             <w:r>
-              <w:t xml:space="preserve">, Api google </w:t>
-            </w:r>
-            <w:proofErr w:type="spellStart"/>
-            <w:r>
-              <w:t>Maps</w:t>
-            </w:r>
-            <w:proofErr w:type="spellEnd"/>
-            <w:r>
-              <w:t xml:space="preserve"> y Algoritmo de codificación de coordenadas. Ocho semanas.</w:t>
+              <w:t>, Api google Maps y Algoritmo de codificación de coordenadas. Ocho semanas.</w:t>
             </w:r>
           </w:p>
           <w:p>
@@ -21595,7 +21814,7 @@
 </file>
 
 <file path=word/comments.xml><?xml version="1.0" encoding="utf-8"?>
-<w:comments xmlns:wpc="http://schemas.microsoft.com/office/word/2010/wordprocessingCanvas" xmlns:mc="http://schemas.openxmlformats.org/markup-compatibility/2006" xmlns:o="urn:schemas-microsoft-com:office:office" xmlns:r="http://schemas.openxmlformats.org/officeDocument/2006/relationships" xmlns:m="http://schemas.openxmlformats.org/officeDocument/2006/math" xmlns:v="urn:schemas-microsoft-com:vml" xmlns:wp14="http://schemas.microsoft.com/office/word/2010/wordprocessingDrawing" xmlns:wp="http://schemas.openxmlformats.org/drawingml/2006/wordprocessingDrawing" xmlns:w10="urn:schemas-microsoft-com:office:word" xmlns:w="http://schemas.openxmlformats.org/wordprocessingml/2006/main" xmlns:w14="http://schemas.microsoft.com/office/word/2010/wordml" xmlns:wpg="http://schemas.microsoft.com/office/word/2010/wordprocessingGroup" xmlns:wpi="http://schemas.microsoft.com/office/word/2010/wordprocessingInk" xmlns:wne="http://schemas.microsoft.com/office/word/2006/wordml" xmlns:wps="http://schemas.microsoft.com/office/word/2010/wordprocessingShape" mc:Ignorable="w14 wp14">
+<w:comments xmlns:wpc="http://schemas.microsoft.com/office/word/2010/wordprocessingCanvas" xmlns:mo="http://schemas.microsoft.com/office/mac/office/2008/main" xmlns:mc="http://schemas.openxmlformats.org/markup-compatibility/2006" xmlns:mv="urn:schemas-microsoft-com:mac:vml" xmlns:o="urn:schemas-microsoft-com:office:office" xmlns:r="http://schemas.openxmlformats.org/officeDocument/2006/relationships" xmlns:m="http://schemas.openxmlformats.org/officeDocument/2006/math" xmlns:v="urn:schemas-microsoft-com:vml" xmlns:wp14="http://schemas.microsoft.com/office/word/2010/wordprocessingDrawing" xmlns:wp="http://schemas.openxmlformats.org/drawingml/2006/wordprocessingDrawing" xmlns:w10="urn:schemas-microsoft-com:office:word" xmlns:w="http://schemas.openxmlformats.org/wordprocessingml/2006/main" xmlns:w14="http://schemas.microsoft.com/office/word/2010/wordml" xmlns:wpg="http://schemas.microsoft.com/office/word/2010/wordprocessingGroup" xmlns:wpi="http://schemas.microsoft.com/office/word/2010/wordprocessingInk" xmlns:wne="http://schemas.microsoft.com/office/word/2006/wordml" xmlns:wps="http://schemas.microsoft.com/office/word/2010/wordprocessingShape" mc:Ignorable="w14 wp14 mv">
   <w:comment w:id="18" w:author="Victor Angel Chambi Nina" w:date="2015-09-20T21:01:00Z" w:initials="VA">
     <w:p>
       <w:pPr>
@@ -21608,15 +21827,7 @@
         <w:annotationRef/>
       </w:r>
       <w:r>
-        <w:t xml:space="preserve">Se debe aumentar en la bibliografía las estadísticas </w:t>
-      </w:r>
-      <w:proofErr w:type="spellStart"/>
-      <w:r>
-        <w:t>de el</w:t>
-      </w:r>
-      <w:proofErr w:type="spellEnd"/>
-      <w:r>
-        <w:t xml:space="preserve"> banco mundial</w:t>
+        <w:t>Se debe aumentar en la bibliografía las estadísticas de el banco mundial</w:t>
       </w:r>
     </w:p>
   </w:comment>
@@ -21648,23 +21859,7 @@
         <w:annotationRef/>
       </w:r>
       <w:r>
-        <w:t xml:space="preserve">Aumentar referencia a el </w:t>
-      </w:r>
-      <w:proofErr w:type="spellStart"/>
-      <w:r>
-        <w:t>articulo</w:t>
-      </w:r>
-      <w:proofErr w:type="spellEnd"/>
-      <w:r>
-        <w:t xml:space="preserve"> de la </w:t>
-      </w:r>
-      <w:proofErr w:type="spellStart"/>
-      <w:r>
-        <w:t>pagina</w:t>
-      </w:r>
-      <w:proofErr w:type="spellEnd"/>
-      <w:r>
-        <w:t xml:space="preserve"> el día.</w:t>
+        <w:t>Aumentar referencia a el articulo de la pagina el día.</w:t>
       </w:r>
     </w:p>
   </w:comment>
@@ -21735,7 +21930,7 @@
 </file>
 
 <file path=word/endnotes.xml><?xml version="1.0" encoding="utf-8"?>
-<w:endnotes xmlns:wpc="http://schemas.microsoft.com/office/word/2010/wordprocessingCanvas" xmlns:mc="http://schemas.openxmlformats.org/markup-compatibility/2006" xmlns:o="urn:schemas-microsoft-com:office:office" xmlns:r="http://schemas.openxmlformats.org/officeDocument/2006/relationships" xmlns:m="http://schemas.openxmlformats.org/officeDocument/2006/math" xmlns:v="urn:schemas-microsoft-com:vml" xmlns:wp14="http://schemas.microsoft.com/office/word/2010/wordprocessingDrawing" xmlns:wp="http://schemas.openxmlformats.org/drawingml/2006/wordprocessingDrawing" xmlns:w10="urn:schemas-microsoft-com:office:word" xmlns:w="http://schemas.openxmlformats.org/wordprocessingml/2006/main" xmlns:w14="http://schemas.microsoft.com/office/word/2010/wordml" xmlns:wpg="http://schemas.microsoft.com/office/word/2010/wordprocessingGroup" xmlns:wpi="http://schemas.microsoft.com/office/word/2010/wordprocessingInk" xmlns:wne="http://schemas.microsoft.com/office/word/2006/wordml" xmlns:wps="http://schemas.microsoft.com/office/word/2010/wordprocessingShape" mc:Ignorable="w14 wp14">
+<w:endnotes xmlns:wpc="http://schemas.microsoft.com/office/word/2010/wordprocessingCanvas" xmlns:mo="http://schemas.microsoft.com/office/mac/office/2008/main" xmlns:mc="http://schemas.openxmlformats.org/markup-compatibility/2006" xmlns:mv="urn:schemas-microsoft-com:mac:vml" xmlns:o="urn:schemas-microsoft-com:office:office" xmlns:r="http://schemas.openxmlformats.org/officeDocument/2006/relationships" xmlns:m="http://schemas.openxmlformats.org/officeDocument/2006/math" xmlns:v="urn:schemas-microsoft-com:vml" xmlns:wp14="http://schemas.microsoft.com/office/word/2010/wordprocessingDrawing" xmlns:wp="http://schemas.openxmlformats.org/drawingml/2006/wordprocessingDrawing" xmlns:w10="urn:schemas-microsoft-com:office:word" xmlns:w="http://schemas.openxmlformats.org/wordprocessingml/2006/main" xmlns:w14="http://schemas.microsoft.com/office/word/2010/wordml" xmlns:wpg="http://schemas.microsoft.com/office/word/2010/wordprocessingGroup" xmlns:wpi="http://schemas.microsoft.com/office/word/2010/wordprocessingInk" xmlns:wne="http://schemas.microsoft.com/office/word/2006/wordml" xmlns:wps="http://schemas.microsoft.com/office/word/2010/wordprocessingShape" mc:Ignorable="w14 wp14 mv">
   <w:endnote w:type="separator" w:id="-1">
     <w:p>
       <w:pPr>
@@ -21760,7 +21955,7 @@
 </file>
 
 <file path=word/footnotes.xml><?xml version="1.0" encoding="utf-8"?>
-<w:footnotes xmlns:wpc="http://schemas.microsoft.com/office/word/2010/wordprocessingCanvas" xmlns:mc="http://schemas.openxmlformats.org/markup-compatibility/2006" xmlns:o="urn:schemas-microsoft-com:office:office" xmlns:r="http://schemas.openxmlformats.org/officeDocument/2006/relationships" xmlns:m="http://schemas.openxmlformats.org/officeDocument/2006/math" xmlns:v="urn:schemas-microsoft-com:vml" xmlns:wp14="http://schemas.microsoft.com/office/word/2010/wordprocessingDrawing" xmlns:wp="http://schemas.openxmlformats.org/drawingml/2006/wordprocessingDrawing" xmlns:w10="urn:schemas-microsoft-com:office:word" xmlns:w="http://schemas.openxmlformats.org/wordprocessingml/2006/main" xmlns:w14="http://schemas.microsoft.com/office/word/2010/wordml" xmlns:wpg="http://schemas.microsoft.com/office/word/2010/wordprocessingGroup" xmlns:wpi="http://schemas.microsoft.com/office/word/2010/wordprocessingInk" xmlns:wne="http://schemas.microsoft.com/office/word/2006/wordml" xmlns:wps="http://schemas.microsoft.com/office/word/2010/wordprocessingShape" mc:Ignorable="w14 wp14">
+<w:footnotes xmlns:wpc="http://schemas.microsoft.com/office/word/2010/wordprocessingCanvas" xmlns:mo="http://schemas.microsoft.com/office/mac/office/2008/main" xmlns:mc="http://schemas.openxmlformats.org/markup-compatibility/2006" xmlns:mv="urn:schemas-microsoft-com:mac:vml" xmlns:o="urn:schemas-microsoft-com:office:office" xmlns:r="http://schemas.openxmlformats.org/officeDocument/2006/relationships" xmlns:m="http://schemas.openxmlformats.org/officeDocument/2006/math" xmlns:v="urn:schemas-microsoft-com:vml" xmlns:wp14="http://schemas.microsoft.com/office/word/2010/wordprocessingDrawing" xmlns:wp="http://schemas.openxmlformats.org/drawingml/2006/wordprocessingDrawing" xmlns:w10="urn:schemas-microsoft-com:office:word" xmlns:w="http://schemas.openxmlformats.org/wordprocessingml/2006/main" xmlns:w14="http://schemas.microsoft.com/office/word/2010/wordml" xmlns:wpg="http://schemas.microsoft.com/office/word/2010/wordprocessingGroup" xmlns:wpi="http://schemas.microsoft.com/office/word/2010/wordprocessingInk" xmlns:wne="http://schemas.microsoft.com/office/word/2006/wordml" xmlns:wps="http://schemas.microsoft.com/office/word/2010/wordprocessingShape" mc:Ignorable="w14 wp14 mv">
   <w:footnote w:type="separator" w:id="-1">
     <w:p>
       <w:pPr>
@@ -21810,7 +22005,10 @@
         <w:footnoteRef/>
       </w:r>
       <w:r>
-        <w:t xml:space="preserve"> Es una técnica de posicionamiento espacial de una entidad en una localización geográfica única y bien definida en un sistema de coordenadas. Para más información: </w:t>
+        <w:t xml:space="preserve"> </w:t>
+      </w:r>
+      <w:r>
+        <w:t xml:space="preserve">Es una técnica de posicionamiento espacial de una entidad en una localización geográfica única y bien definida en un sistema de coordenadas. Para más información: </w:t>
       </w:r>
       <w:r>
         <w:rPr>
@@ -21839,7 +22037,10 @@
         <w:footnoteRef/>
       </w:r>
       <w:r>
-        <w:t xml:space="preserve"> API</w:t>
+        <w:t xml:space="preserve"> </w:t>
+      </w:r>
+      <w:r>
+        <w:t>API</w:t>
       </w:r>
       <w:r>
         <w:rPr>
@@ -22296,7 +22497,7 @@
 </file>
 
 <file path=word/numbering.xml><?xml version="1.0" encoding="utf-8"?>
-<w:numbering xmlns:wpc="http://schemas.microsoft.com/office/word/2010/wordprocessingCanvas" xmlns:mc="http://schemas.openxmlformats.org/markup-compatibility/2006" xmlns:o="urn:schemas-microsoft-com:office:office" xmlns:r="http://schemas.openxmlformats.org/officeDocument/2006/relationships" xmlns:m="http://schemas.openxmlformats.org/officeDocument/2006/math" xmlns:v="urn:schemas-microsoft-com:vml" xmlns:wp14="http://schemas.microsoft.com/office/word/2010/wordprocessingDrawing" xmlns:wp="http://schemas.openxmlformats.org/drawingml/2006/wordprocessingDrawing" xmlns:w10="urn:schemas-microsoft-com:office:word" xmlns:w="http://schemas.openxmlformats.org/wordprocessingml/2006/main" xmlns:w14="http://schemas.microsoft.com/office/word/2010/wordml" xmlns:wpg="http://schemas.microsoft.com/office/word/2010/wordprocessingGroup" xmlns:wpi="http://schemas.microsoft.com/office/word/2010/wordprocessingInk" xmlns:wne="http://schemas.microsoft.com/office/word/2006/wordml" xmlns:wps="http://schemas.microsoft.com/office/word/2010/wordprocessingShape" mc:Ignorable="w14 wp14">
+<w:numbering xmlns:wpc="http://schemas.microsoft.com/office/word/2010/wordprocessingCanvas" xmlns:mo="http://schemas.microsoft.com/office/mac/office/2008/main" xmlns:mc="http://schemas.openxmlformats.org/markup-compatibility/2006" xmlns:mv="urn:schemas-microsoft-com:mac:vml" xmlns:o="urn:schemas-microsoft-com:office:office" xmlns:r="http://schemas.openxmlformats.org/officeDocument/2006/relationships" xmlns:m="http://schemas.openxmlformats.org/officeDocument/2006/math" xmlns:v="urn:schemas-microsoft-com:vml" xmlns:wp14="http://schemas.microsoft.com/office/word/2010/wordprocessingDrawing" xmlns:wp="http://schemas.openxmlformats.org/drawingml/2006/wordprocessingDrawing" xmlns:w10="urn:schemas-microsoft-com:office:word" xmlns:w="http://schemas.openxmlformats.org/wordprocessingml/2006/main" xmlns:w14="http://schemas.microsoft.com/office/word/2010/wordml" xmlns:wpg="http://schemas.microsoft.com/office/word/2010/wordprocessingGroup" xmlns:wpi="http://schemas.microsoft.com/office/word/2010/wordprocessingInk" xmlns:wne="http://schemas.microsoft.com/office/word/2006/wordml" xmlns:wps="http://schemas.microsoft.com/office/word/2010/wordprocessingShape" mc:Ignorable="w14 wp14 mv">
   <w:abstractNum w:abstractNumId="0">
     <w:nsid w:val="FFFFFF89"/>
     <w:multiLevelType w:val="singleLevel"/>
@@ -26361,7 +26562,7 @@
     </w:rPrDefault>
     <w:pPrDefault/>
   </w:docDefaults>
-  <w:latentStyles w:defLockedState="0" w:defUIPriority="99" w:defSemiHidden="1" w:defUnhideWhenUsed="1" w:defQFormat="0" w:count="267">
+  <w:latentStyles w:defLockedState="0" w:defUIPriority="99" w:defSemiHidden="1" w:defUnhideWhenUsed="1" w:defQFormat="0" w:count="276">
     <w:lsdException w:name="Normal" w:semiHidden="0" w:uiPriority="0" w:unhideWhenUsed="0" w:qFormat="1"/>
     <w:lsdException w:name="heading 1" w:semiHidden="0" w:uiPriority="9" w:unhideWhenUsed="0" w:qFormat="1"/>
     <w:lsdException w:name="heading 2" w:uiPriority="9" w:qFormat="1"/>
@@ -26734,7 +26935,6 @@
   <w:style w:type="character" w:default="1" w:styleId="Fuentedeprrafopredeter">
     <w:name w:val="Default Paragraph Font"/>
     <w:uiPriority w:val="1"/>
-    <w:semiHidden/>
     <w:unhideWhenUsed/>
   </w:style>
   <w:style w:type="table" w:default="1" w:styleId="Tablanormal">
@@ -26982,7 +27182,7 @@
       <w:bCs/>
     </w:rPr>
   </w:style>
-  <w:style w:type="character" w:styleId="nfasis">
+  <w:style w:type="character" w:styleId="Enfasis">
     <w:name w:val="Emphasis"/>
     <w:uiPriority w:val="20"/>
     <w:qFormat/>
@@ -27051,11 +27251,11 @@
       <w:color w:val="000000"/>
     </w:rPr>
   </w:style>
-  <w:style w:type="paragraph" w:styleId="Citadestacada">
+  <w:style w:type="paragraph" w:styleId="Citaintensa">
     <w:name w:val="Intense Quote"/>
     <w:basedOn w:val="Normal"/>
     <w:next w:val="Normal"/>
-    <w:link w:val="CitadestacadaCar"/>
+    <w:link w:val="CitaintensaCar"/>
     <w:uiPriority w:val="30"/>
     <w:qFormat/>
     <w:rsid w:val="00D332DA"/>
@@ -27075,9 +27275,9 @@
       <w:lang w:val="en-US" w:bidi="en-US"/>
     </w:rPr>
   </w:style>
-  <w:style w:type="character" w:customStyle="1" w:styleId="CitadestacadaCar">
-    <w:name w:val="Cita destacada Car"/>
-    <w:link w:val="Citadestacada"/>
+  <w:style w:type="character" w:customStyle="1" w:styleId="CitaintensaCar">
+    <w:name w:val="Cita intensa Car"/>
+    <w:link w:val="Citaintensa"/>
     <w:uiPriority w:val="30"/>
     <w:rsid w:val="00D332DA"/>
     <w:rPr>
@@ -27136,7 +27336,7 @@
       <w:u w:val="single"/>
     </w:rPr>
   </w:style>
-  <w:style w:type="character" w:styleId="Ttulodellibro">
+  <w:style w:type="character" w:styleId="Ttulodelibro">
     <w:name w:val="Book Title"/>
     <w:uiPriority w:val="33"/>
     <w:qFormat/>
@@ -27148,7 +27348,7 @@
       <w:spacing w:val="5"/>
     </w:rPr>
   </w:style>
-  <w:style w:type="paragraph" w:styleId="TtulodeTDC">
+  <w:style w:type="paragraph" w:styleId="Encabezadodetabladecontenido">
     <w:name w:val="TOC Heading"/>
     <w:basedOn w:val="Ttulo1"/>
     <w:next w:val="Normal"/>
@@ -27487,6 +27687,7 @@
     <w:uiPriority w:val="59"/>
     <w:rsid w:val="00642D6B"/>
     <w:tblPr>
+      <w:tblInd w:w="0" w:type="dxa"/>
       <w:tblBorders>
         <w:top w:val="single" w:sz="4" w:space="0" w:color="000000"/>
         <w:left w:val="single" w:sz="4" w:space="0" w:color="000000"/>
@@ -27495,6 +27696,12 @@
         <w:insideH w:val="single" w:sz="4" w:space="0" w:color="000000"/>
         <w:insideV w:val="single" w:sz="4" w:space="0" w:color="000000"/>
       </w:tblBorders>
+      <w:tblCellMar>
+        <w:top w:w="0" w:type="dxa"/>
+        <w:left w:w="108" w:type="dxa"/>
+        <w:bottom w:w="0" w:type="dxa"/>
+        <w:right w:w="108" w:type="dxa"/>
+      </w:tblCellMar>
     </w:tblPr>
   </w:style>
   <w:style w:type="paragraph" w:styleId="Encabezado">
@@ -27787,7 +27994,7 @@
 </file>
 
 <file path=word/stylesWithEffects.xml><?xml version="1.0" encoding="utf-8"?>
-<w:styles xmlns:wpc="http://schemas.microsoft.com/office/word/2010/wordprocessingCanvas" xmlns:mc="http://schemas.openxmlformats.org/markup-compatibility/2006" xmlns:o="urn:schemas-microsoft-com:office:office" xmlns:r="http://schemas.openxmlformats.org/officeDocument/2006/relationships" xmlns:m="http://schemas.openxmlformats.org/officeDocument/2006/math" xmlns:v="urn:schemas-microsoft-com:vml" xmlns:wp14="http://schemas.microsoft.com/office/word/2010/wordprocessingDrawing" xmlns:wp="http://schemas.openxmlformats.org/drawingml/2006/wordprocessingDrawing" xmlns:w10="urn:schemas-microsoft-com:office:word" xmlns:w="http://schemas.openxmlformats.org/wordprocessingml/2006/main" xmlns:w14="http://schemas.microsoft.com/office/word/2010/wordml" xmlns:wpg="http://schemas.microsoft.com/office/word/2010/wordprocessingGroup" xmlns:wpi="http://schemas.microsoft.com/office/word/2010/wordprocessingInk" xmlns:wne="http://schemas.microsoft.com/office/word/2006/wordml" xmlns:wps="http://schemas.microsoft.com/office/word/2010/wordprocessingShape" mc:Ignorable="w14 wp14">
+<w:styles xmlns:wpc="http://schemas.microsoft.com/office/word/2010/wordprocessingCanvas" xmlns:mo="http://schemas.microsoft.com/office/mac/office/2008/main" xmlns:mc="http://schemas.openxmlformats.org/markup-compatibility/2006" xmlns:mv="urn:schemas-microsoft-com:mac:vml" xmlns:o="urn:schemas-microsoft-com:office:office" xmlns:r="http://schemas.openxmlformats.org/officeDocument/2006/relationships" xmlns:m="http://schemas.openxmlformats.org/officeDocument/2006/math" xmlns:v="urn:schemas-microsoft-com:vml" xmlns:wp14="http://schemas.microsoft.com/office/word/2010/wordprocessingDrawing" xmlns:wp="http://schemas.openxmlformats.org/drawingml/2006/wordprocessingDrawing" xmlns:w10="urn:schemas-microsoft-com:office:word" xmlns:w="http://schemas.openxmlformats.org/wordprocessingml/2006/main" xmlns:w14="http://schemas.microsoft.com/office/word/2010/wordml" xmlns:wpg="http://schemas.microsoft.com/office/word/2010/wordprocessingGroup" xmlns:wpi="http://schemas.microsoft.com/office/word/2010/wordprocessingInk" xmlns:wne="http://schemas.microsoft.com/office/word/2006/wordml" xmlns:wps="http://schemas.microsoft.com/office/word/2010/wordprocessingShape" mc:Ignorable="w14 wp14 mv">
   <w:docDefaults>
     <w:rPrDefault>
       <w:rPr>
@@ -27797,7 +28004,7 @@
     </w:rPrDefault>
     <w:pPrDefault/>
   </w:docDefaults>
-  <w:latentStyles w:defLockedState="0" w:defUIPriority="99" w:defSemiHidden="1" w:defUnhideWhenUsed="1" w:defQFormat="0" w:count="267">
+  <w:latentStyles w:defLockedState="0" w:defUIPriority="99" w:defSemiHidden="1" w:defUnhideWhenUsed="1" w:defQFormat="0" w:count="276">
     <w:lsdException w:name="Normal" w:semiHidden="0" w:uiPriority="0" w:unhideWhenUsed="0" w:qFormat="1"/>
     <w:lsdException w:name="heading 1" w:semiHidden="0" w:uiPriority="9" w:unhideWhenUsed="0" w:qFormat="1"/>
     <w:lsdException w:name="heading 2" w:uiPriority="9" w:qFormat="1"/>
@@ -28170,7 +28377,6 @@
   <w:style w:type="character" w:default="1" w:styleId="Fuentedeprrafopredeter">
     <w:name w:val="Default Paragraph Font"/>
     <w:uiPriority w:val="1"/>
-    <w:semiHidden/>
     <w:unhideWhenUsed/>
   </w:style>
   <w:style w:type="table" w:default="1" w:styleId="Tablanormal">
@@ -28418,7 +28624,7 @@
       <w:bCs/>
     </w:rPr>
   </w:style>
-  <w:style w:type="character" w:styleId="nfasis">
+  <w:style w:type="character" w:styleId="Enfasis">
     <w:name w:val="Emphasis"/>
     <w:uiPriority w:val="20"/>
     <w:qFormat/>
@@ -28487,11 +28693,11 @@
       <w:color w:val="000000"/>
     </w:rPr>
   </w:style>
-  <w:style w:type="paragraph" w:styleId="Citadestacada">
+  <w:style w:type="paragraph" w:styleId="Citaintensa">
     <w:name w:val="Intense Quote"/>
     <w:basedOn w:val="Normal"/>
     <w:next w:val="Normal"/>
-    <w:link w:val="CitadestacadaCar"/>
+    <w:link w:val="CitaintensaCar"/>
     <w:uiPriority w:val="30"/>
     <w:qFormat/>
     <w:rsid w:val="00D332DA"/>
@@ -28511,9 +28717,9 @@
       <w:lang w:val="en-US" w:bidi="en-US"/>
     </w:rPr>
   </w:style>
-  <w:style w:type="character" w:customStyle="1" w:styleId="CitadestacadaCar">
-    <w:name w:val="Cita destacada Car"/>
-    <w:link w:val="Citadestacada"/>
+  <w:style w:type="character" w:customStyle="1" w:styleId="CitaintensaCar">
+    <w:name w:val="Cita intensa Car"/>
+    <w:link w:val="Citaintensa"/>
     <w:uiPriority w:val="30"/>
     <w:rsid w:val="00D332DA"/>
     <w:rPr>
@@ -28572,7 +28778,7 @@
       <w:u w:val="single"/>
     </w:rPr>
   </w:style>
-  <w:style w:type="character" w:styleId="Ttulodellibro">
+  <w:style w:type="character" w:styleId="Ttulodelibro">
     <w:name w:val="Book Title"/>
     <w:uiPriority w:val="33"/>
     <w:qFormat/>
@@ -28584,7 +28790,7 @@
       <w:spacing w:val="5"/>
     </w:rPr>
   </w:style>
-  <w:style w:type="paragraph" w:styleId="TtulodeTDC">
+  <w:style w:type="paragraph" w:styleId="Encabezadodetabladecontenido">
     <w:name w:val="TOC Heading"/>
     <w:basedOn w:val="Ttulo1"/>
     <w:next w:val="Normal"/>
@@ -28923,6 +29129,7 @@
     <w:uiPriority w:val="59"/>
     <w:rsid w:val="00642D6B"/>
     <w:tblPr>
+      <w:tblInd w:w="0" w:type="dxa"/>
       <w:tblBorders>
         <w:top w:val="single" w:sz="4" w:space="0" w:color="000000"/>
         <w:left w:val="single" w:sz="4" w:space="0" w:color="000000"/>
@@ -28931,6 +29138,12 @@
         <w:insideH w:val="single" w:sz="4" w:space="0" w:color="000000"/>
         <w:insideV w:val="single" w:sz="4" w:space="0" w:color="000000"/>
       </w:tblBorders>
+      <w:tblCellMar>
+        <w:top w:w="0" w:type="dxa"/>
+        <w:left w:w="108" w:type="dxa"/>
+        <w:bottom w:w="0" w:type="dxa"/>
+        <w:right w:w="108" w:type="dxa"/>
+      </w:tblCellMar>
     </w:tblPr>
   </w:style>
   <w:style w:type="paragraph" w:styleId="Encabezado">
@@ -29524,7 +29737,7 @@
     </b:Author>
     <b:Title>Modelado, Diseño e Implementación de Servicios Web</b:Title>
     <b:Year>2006</b:Year>
-    <b:RefOrder>16</b:RefOrder>
+    <b:RefOrder>20</b:RefOrder>
   </b:Source>
   <b:Source>
     <b:Tag>Ric07</b:Tag>
@@ -29548,7 +29761,7 @@
         </b:NameList>
       </b:Author>
     </b:Author>
-    <b:RefOrder>17</b:RefOrder>
+    <b:RefOrder>21</b:RefOrder>
   </b:Source>
   <b:Source>
     <b:Tag>Amo13</b:Tag>
@@ -29567,7 +29780,7 @@
         </b:NameList>
       </b:Author>
     </b:Author>
-    <b:RefOrder>21</b:RefOrder>
+    <b:RefOrder>25</b:RefOrder>
   </b:Source>
   <b:Source>
     <b:Tag>Wik14</b:Tag>
@@ -29582,7 +29795,7 @@
     <b:MonthAccessed>Diciembre</b:MonthAccessed>
     <b:DayAccessed>2</b:DayAccessed>
     <b:URL>http://en.wikipedia.org/wiki/Application_programming_interface</b:URL>
-    <b:RefOrder>22</b:RefOrder>
+    <b:RefOrder>26</b:RefOrder>
   </b:Source>
   <b:Source>
     <b:Tag>ASF14</b:Tag>
@@ -29602,7 +29815,7 @@
       </b:Author>
     </b:Author>
     <b:City>La Paz</b:City>
-    <b:RefOrder>5</b:RefOrder>
+    <b:RefOrder>9</b:RefOrder>
   </b:Source>
   <b:Source>
     <b:Tag>Ins13</b:Tag>
@@ -29627,7 +29840,7 @@
         </b:NameList>
       </b:Author>
     </b:Author>
-    <b:RefOrder>6</b:RefOrder>
+    <b:RefOrder>10</b:RefOrder>
   </b:Source>
   <b:Source>
     <b:Tag>And14</b:Tag>
@@ -29649,7 +29862,7 @@
     <b:DayAccessed>03</b:DayAccessed>
     <b:URL>source.android.com/source/index.html</b:URL>
     <b:Year>2014</b:Year>
-    <b:RefOrder>9</b:RefOrder>
+    <b:RefOrder>13</b:RefOrder>
   </b:Source>
   <b:Source>
     <b:Tag>Hir06</b:Tag>
@@ -29676,7 +29889,7 @@
         </b:NameList>
       </b:Author>
     </b:Author>
-    <b:RefOrder>15</b:RefOrder>
+    <b:RefOrder>19</b:RefOrder>
   </b:Source>
   <b:Source>
     <b:Tag>Raz13</b:Tag>
@@ -29697,7 +29910,7 @@
         </b:NameList>
       </b:Author>
     </b:Author>
-    <b:RefOrder>7</b:RefOrder>
+    <b:RefOrder>11</b:RefOrder>
   </b:Source>
   <b:Source>
     <b:Tag>Sam98</b:Tag>
@@ -29716,7 +29929,7 @@
         </b:NameList>
       </b:Author>
     </b:Author>
-    <b:RefOrder>24</b:RefOrder>
+    <b:RefOrder>27</b:RefOrder>
   </b:Source>
   <b:Source>
     <b:Tag>Mau07</b:Tag>
@@ -29737,7 +29950,7 @@
     <b:Year>2007</b:Year>
     <b:City>La Paz</b:City>
     <b:Publisher>UMSA</b:Publisher>
-    <b:RefOrder>1</b:RefOrder>
+    <b:RefOrder>5</b:RefOrder>
   </b:Source>
   <b:Source>
     <b:Tag>Ron08</b:Tag>
@@ -29758,7 +29971,7 @@
     <b:Year>2008</b:Year>
     <b:City>La Paz</b:City>
     <b:Publisher>UMSA</b:Publisher>
-    <b:RefOrder>2</b:RefOrder>
+    <b:RefOrder>6</b:RefOrder>
   </b:Source>
   <b:Source>
     <b:Tag>Ger08</b:Tag>
@@ -29779,7 +29992,7 @@
     <b:Year>2008</b:Year>
     <b:City>La Paz</b:City>
     <b:Publisher>UMSA</b:Publisher>
-    <b:RefOrder>3</b:RefOrder>
+    <b:RefOrder>7</b:RefOrder>
   </b:Source>
   <b:Source>
     <b:Tag>Iva13</b:Tag>
@@ -29800,7 +30013,7 @@
     <b:Year>2013</b:Year>
     <b:City>La Paz</b:City>
     <b:Publisher>UMSA</b:Publisher>
-    <b:RefOrder>4</b:RefOrder>
+    <b:RefOrder>8</b:RefOrder>
   </b:Source>
   <b:Source>
     <b:Tag>WikAM14</b:Tag>
@@ -29823,7 +30036,7 @@
     <b:MonthAccessed>12</b:MonthAccessed>
     <b:DayAccessed>06</b:DayAccessed>
     <b:URL>http://es.wikipedia.org/wiki/Aplicaci%C3%B3n_m%C3%B3vil</b:URL>
-    <b:RefOrder>8</b:RefOrder>
+    <b:RefOrder>12</b:RefOrder>
   </b:Source>
   <b:Source>
     <b:Tag>WikGM14</b:Tag>
@@ -29837,7 +30050,7 @@
     <b:MonthAccessed>Diciembre</b:MonthAccessed>
     <b:DayAccessed>12</b:DayAccessed>
     <b:URL>http://en.wikipedia.org/wiki/Google_Maps</b:URL>
-    <b:RefOrder>10</b:RefOrder>
+    <b:RefOrder>14</b:RefOrder>
   </b:Source>
   <b:Source>
     <b:Tag>Goo14</b:Tag>
@@ -29851,7 +30064,7 @@
     <b:MonthAccessed>Diciembre</b:MonthAccessed>
     <b:DayAccessed>06</b:DayAccessed>
     <b:URL>https://developers.google.com/maps/documentation/javascript/markers</b:URL>
-    <b:RefOrder>11</b:RefOrder>
+    <b:RefOrder>15</b:RefOrder>
   </b:Source>
   <b:Source>
     <b:Tag>Dev13</b:Tag>
@@ -29865,7 +30078,7 @@
     <b:MonthAccessed>Diciembre</b:MonthAccessed>
     <b:DayAccessed>06</b:DayAccessed>
     <b:URL>https://developers.google.com/maps/?hl=es</b:URL>
-    <b:RefOrder>12</b:RefOrder>
+    <b:RefOrder>16</b:RefOrder>
   </b:Source>
   <b:Source>
     <b:Tag>Oxf14</b:Tag>
@@ -29877,7 +30090,7 @@
     <b:MonthAccessed>Diciembre</b:MonthAccessed>
     <b:DayAccessed>06</b:DayAccessed>
     <b:URL>http://www.oxforddictionaries.com/es/</b:URL>
-    <b:RefOrder>13</b:RefOrder>
+    <b:RefOrder>17</b:RefOrder>
   </b:Source>
   <b:Source>
     <b:Tag>Lóp</b:Tag>
@@ -29903,7 +30116,7 @@
     <b:Year>2010</b:Year>
     <b:Month>Enero</b:Month>
     <b:Day>13</b:Day>
-    <b:RefOrder>14</b:RefOrder>
+    <b:RefOrder>18</b:RefOrder>
   </b:Source>
   <b:Source>
     <b:Tag>Car10</b:Tag>
@@ -29917,7 +30130,7 @@
         <b:Corporate>Carlos Blé Jurado y colaboradores</b:Corporate>
       </b:Author>
     </b:Author>
-    <b:RefOrder>20</b:RefOrder>
+    <b:RefOrder>24</b:RefOrder>
   </b:Source>
   <b:Source>
     <b:Tag>Jua11</b:Tag>
@@ -29937,7 +30150,7 @@
     <b:Title>Scrum Manager Gestión de Proyectos</b:Title>
     <b:Year>2011</b:Year>
     <b:Publisher>Safe Creative</b:Publisher>
-    <b:RefOrder>19</b:RefOrder>
+    <b:RefOrder>23</b:RefOrder>
   </b:Source>
   <b:Source>
     <b:Tag>WiiGIT14</b:Tag>
@@ -29951,7 +30164,7 @@
     <b:MonthAccessed>Diciembre</b:MonthAccessed>
     <b:DayAccessed>06</b:DayAccessed>
     <b:URL>http://es.wikipedia.org/wiki/GitHub</b:URL>
-    <b:RefOrder>18</b:RefOrder>
+    <b:RefOrder>22</b:RefOrder>
   </b:Source>
   <b:Source>
     <b:Tag>Scr</b:Tag>
@@ -29971,13 +30184,90 @@
     </b:Author>
     <b:Year>2012</b:Year>
     <b:Publisher>Safe Creative</b:Publisher>
-    <b:RefOrder>23</b:RefOrder>
+    <b:RefOrder>28</b:RefOrder>
+  </b:Source>
+  <b:Source xmlns:b="http://schemas.openxmlformats.org/officeDocument/2006/bibliography">
+    <b:Tag>Ban151</b:Tag>
+    <b:SourceType>InternetSite</b:SourceType>
+    <b:Guid>{5D9E3909-3AD1-1C40-B10C-8CEB5912781B}</b:Guid>
+    <b:Author>
+      <b:Author>
+        <b:Corporate>Banco de Credito de Bolivia S.A.</b:Corporate>
+      </b:Author>
+    </b:Author>
+    <b:Title>Banca Móvil BCP - Bolivia</b:Title>
+    <b:InternetSiteTitle>Banca Móvil BCP - Bolivia</b:InternetSiteTitle>
+    <b:URL>https://play.google.com/store/apps/details?id=com.mooveit.bcpb&amp;feature=search_result#?t=W251bGwsMSwxLDEsImNvbS5tb292ZWl0LmJjcGIiXQ</b:URL>
+    <b:Year>2015</b:Year>
+    <b:Month>Mayo</b:Month>
+    <b:Day>28</b:Day>
+    <b:YearAccessed>2015</b:YearAccessed>
+    <b:MonthAccessed>Septiembte</b:MonthAccessed>
+    <b:DayAccessed>21</b:DayAccessed>
+    <b:RefOrder>2</b:RefOrder>
+  </b:Source>
+  <b:Source>
+    <b:Tag>Ban15</b:Tag>
+    <b:SourceType>InternetSite</b:SourceType>
+    <b:Guid>{A5339432-86F5-1D44-A0A9-641ACB152180}</b:Guid>
+    <b:Author>
+      <b:Author>
+        <b:Corporate>Banco de Credito de Bolivia S.A.</b:Corporate>
+      </b:Author>
+    </b:Author>
+    <b:Title>Historia</b:Title>
+    <b:CountryRegion>Bolivia</b:CountryRegion>
+    <b:Year>2015</b:Year>
+    <b:ShortTitle>Historia</b:ShortTitle>
+    <b:InternetSiteTitle>Banco de Credito de Bolivia S.A.</b:InternetSiteTitle>
+    <b:URL>https://www.bcp.com.bo/nuestro_banco/historia</b:URL>
+    <b:ProductionCompany>Banco de Credito de Bolivia S.A.</b:ProductionCompany>
+    <b:YearAccessed>2015</b:YearAccessed>
+    <b:MonthAccessed>Septiembre</b:MonthAccessed>
+    <b:DayAccessed>21</b:DayAccessed>
+    <b:RefOrder>1</b:RefOrder>
+  </b:Source>
+  <b:Source>
+    <b:Tag>Ban14</b:Tag>
+    <b:SourceType>InternetSite</b:SourceType>
+    <b:Guid>{12D1F6AF-9090-8B46-9E72-F021CC37C2BD}</b:Guid>
+    <b:Author>
+      <b:Author>
+        <b:Corporate>Banco Económico</b:Corporate>
+      </b:Author>
+    </b:Author>
+    <b:Title>Banco Económico - Movil</b:Title>
+    <b:InternetSiteTitle>Google Play</b:InternetSiteTitle>
+    <b:URL>https://play.google.com/store/apps/details?id=com.banesco.activities&amp;hl=en</b:URL>
+    <b:Year>2014</b:Year>
+    <b:YearAccessed>2015</b:YearAccessed>
+    <b:MonthAccessed>Septiembre</b:MonthAccessed>
+    <b:DayAccessed>2015</b:DayAccessed>
+    <b:RefOrder>3</b:RefOrder>
+  </b:Source>
+  <b:Source>
+    <b:Tag>Ban141</b:Tag>
+    <b:SourceType>InternetSite</b:SourceType>
+    <b:Guid>{93658601-1991-C748-9688-93F2C1FEE07C}</b:Guid>
+    <b:Author>
+      <b:Author>
+        <b:Corporate>Banco Unión Bolivia</b:Corporate>
+      </b:Author>
+    </b:Author>
+    <b:Title>Banco Unión Bolivia - UniMovil</b:Title>
+    <b:InternetSiteTitle>Google Play</b:InternetSiteTitle>
+    <b:URL>https://play.google.com/store/apps/details?id=bo.nologin.unimovil&amp;hl=es_419</b:URL>
+    <b:Year>2014</b:Year>
+    <b:YearAccessed>2015</b:YearAccessed>
+    <b:MonthAccessed>Septiembre</b:MonthAccessed>
+    <b:DayAccessed>21</b:DayAccessed>
+    <b:RefOrder>4</b:RefOrder>
   </b:Source>
 </b:Sources>
 </file>
 
 <file path=customXml/itemProps1.xml><?xml version="1.0" encoding="utf-8"?>
-<ds:datastoreItem xmlns:ds="http://schemas.openxmlformats.org/officeDocument/2006/customXml" ds:itemID="{9E823121-D703-480D-B804-116051A61711}">
+<ds:datastoreItem xmlns:ds="http://schemas.openxmlformats.org/officeDocument/2006/customXml" ds:itemID="{D65CBB97-E9F5-DE4A-837B-6E03A332A7E1}">
   <ds:schemaRefs>
     <ds:schemaRef ds:uri="http://schemas.openxmlformats.org/officeDocument/2006/bibliography"/>
   </ds:schemaRefs>

</xml_diff>

<commit_message>
changes add new fixed errors
</commit_message>
<xml_diff>
--- a/Documentos/Perfil de Tesis de Grado.DOCX.docx
+++ b/Documentos/Perfil de Tesis de Grado.DOCX.docx
@@ -6045,6 +6045,9 @@
       </w:pPr>
       <w:bookmarkStart w:id="10" w:name="_Toc427736845"/>
       <w:r>
+        <w:t xml:space="preserve">UNIMOVIL, APLICATIVO </w:t>
+      </w:r>
+      <w:r>
         <w:t>BANCO UNION</w:t>
       </w:r>
       <w:bookmarkEnd w:id="10"/>
@@ -6132,7 +6135,22 @@
         <w:t xml:space="preserve">un aplicativo móvil </w:t>
       </w:r>
       <w:r>
-        <w:t xml:space="preserve">que según observación propia </w:t>
+        <w:t>que según</w:t>
+      </w:r>
+      <w:r>
+        <w:t xml:space="preserve"> se </w:t>
+      </w:r>
+      <w:r>
+        <w:t xml:space="preserve"> </w:t>
+      </w:r>
+      <w:r>
+        <w:t>observó</w:t>
+      </w:r>
+      <w:r>
+        <w:t xml:space="preserve"> realizando prueba sobre el aplicativo</w:t>
+      </w:r>
+      <w:r>
+        <w:t xml:space="preserve"> </w:t>
       </w:r>
       <w:r>
         <w:t xml:space="preserve">no presenta errores de salidas en el </w:t>
@@ -6337,9 +6355,49 @@
         <w:lastRenderedPageBreak/>
         <w:t>Al ingresar al e-BISA (Banca por Internet) podrás escoger si deseas utilizar el e-BISA Móvil, especialmente diseñado para teléfonos celulares o tabletas, o el e-BISA tradicional diseñado para computadoras.</w:t>
       </w:r>
-      <w:bookmarkStart w:id="12" w:name="_GoBack"/>
-    </w:p>
-    <w:bookmarkEnd w:id="12"/>
+      <w:sdt>
+        <w:sdtPr>
+          <w:rPr>
+            <w:lang w:val="es-ES_tradnl"/>
+          </w:rPr>
+          <w:id w:val="1277445402"/>
+          <w:citation/>
+        </w:sdtPr>
+        <w:sdtContent>
+          <w:r>
+            <w:rPr>
+              <w:lang w:val="es-ES_tradnl"/>
+            </w:rPr>
+            <w:fldChar w:fldCharType="begin"/>
+          </w:r>
+          <w:r>
+            <w:rPr>
+              <w:lang w:val="en-US"/>
+            </w:rPr>
+            <w:instrText xml:space="preserve"> CITATION Ban13 \l 1033 </w:instrText>
+          </w:r>
+          <w:r>
+            <w:rPr>
+              <w:lang w:val="es-ES_tradnl"/>
+            </w:rPr>
+            <w:fldChar w:fldCharType="separate"/>
+          </w:r>
+          <w:r>
+            <w:rPr>
+              <w:noProof/>
+              <w:lang w:val="en-US"/>
+            </w:rPr>
+            <w:t xml:space="preserve"> (Banco Bisa, 2013)</w:t>
+          </w:r>
+          <w:r>
+            <w:rPr>
+              <w:lang w:val="es-ES_tradnl"/>
+            </w:rPr>
+            <w:fldChar w:fldCharType="end"/>
+          </w:r>
+        </w:sdtContent>
+      </w:sdt>
+    </w:p>
     <w:p>
       <w:pPr>
         <w:pStyle w:val="NormalTesis"/>
@@ -6347,31 +6405,17 @@
           <w:noProof/>
         </w:rPr>
       </w:pPr>
-    </w:p>
-    <w:p>
-      <w:pPr>
-        <w:pStyle w:val="NormalTesis"/>
+      <w:r>
         <w:rPr>
           <w:noProof/>
         </w:rPr>
-      </w:pPr>
+        <w:t xml:space="preserve">Esta </w:t>
+      </w:r>
       <w:r>
         <w:rPr>
           <w:noProof/>
         </w:rPr>
-        <w:t xml:space="preserve">El </w:t>
-      </w:r>
-      <w:r>
-        <w:rPr>
-          <w:noProof/>
-        </w:rPr>
-        <w:t xml:space="preserve">Banco Bisa </w:t>
-      </w:r>
-      <w:r>
-        <w:rPr>
-          <w:noProof/>
-        </w:rPr>
-        <w:t xml:space="preserve">cuenta con una aplicacion banca movil </w:t>
+        <w:t xml:space="preserve"> aplicacion banca movil </w:t>
       </w:r>
       <w:r>
         <w:rPr>
@@ -6402,13 +6446,13 @@
         <w:rPr>
           <w:noProof/>
         </w:rPr>
-        <w:t xml:space="preserve"> direccion y georeferencia</w:t>
+        <w:t xml:space="preserve"> direccion y </w:t>
       </w:r>
       <w:r>
         <w:rPr>
           <w:noProof/>
         </w:rPr>
-        <w:t>ci</w:t>
+        <w:t>georeferenciaci</w:t>
       </w:r>
       <w:r>
         <w:rPr>
@@ -6422,108 +6466,69 @@
           <w:b/>
           <w:noProof/>
         </w:rPr>
+        <w:t xml:space="preserve"> </w:t>
+      </w:r>
+      <w:r>
+        <w:rPr>
+          <w:rStyle w:val="Refdenotaalpie"/>
+          <w:b/>
+          <w:noProof/>
+        </w:rPr>
         <w:footnoteReference w:id="2"/>
       </w:r>
       <w:r>
         <w:rPr>
           <w:noProof/>
         </w:rPr>
-        <w:t xml:space="preserve"> de los cajeros y agencias. Y </w:t>
+        <w:t xml:space="preserve"> de los cajeros y agencias. </w:t>
       </w:r>
       <w:r>
         <w:rPr>
           <w:noProof/>
         </w:rPr>
-        <w:t>solo</w:t>
+        <w:t>Se realizaron pruebas con el aplicativo desconecta</w:t>
       </w:r>
       <w:r>
         <w:rPr>
           <w:noProof/>
         </w:rPr>
-        <w:t xml:space="preserve"> se tiene informació</w:t>
+        <w:t>d</w:t>
       </w:r>
       <w:r>
         <w:rPr>
           <w:noProof/>
         </w:rPr>
-        <w:t xml:space="preserve">n de manera </w:t>
-      </w:r>
-      <w:r>
-        <w:t>local</w:t>
-      </w:r>
-      <w:r>
-        <w:t xml:space="preserve"> en el aplicativo sin </w:t>
-      </w:r>
-      <w:r>
-        <w:t>necesidad</w:t>
+        <w:t>o de internet y se pudo apreciar que no requiere de i</w:t>
       </w:r>
       <w:r>
         <w:rPr>
           <w:noProof/>
         </w:rPr>
-        <w:t xml:space="preserve"> de internet</w:t>
+        <w:t>n</w:t>
       </w:r>
       <w:r>
         <w:rPr>
           <w:noProof/>
         </w:rPr>
-        <w:t xml:space="preserve">, </w:t>
+        <w:t>ternet para visuali</w:t>
       </w:r>
       <w:r>
         <w:rPr>
           <w:noProof/>
         </w:rPr>
-        <w:t>para la visualizancion</w:t>
+        <w:t>zar los mismos y s</w:t>
       </w:r>
       <w:r>
         <w:rPr>
           <w:noProof/>
         </w:rPr>
-        <w:t xml:space="preserve"> los </w:t>
+        <w:t>e desconose si se hace un sincronizado cuando se crean o se establecen nuevos pu</w:t>
       </w:r>
       <w:r>
         <w:rPr>
           <w:noProof/>
         </w:rPr>
-        <w:t xml:space="preserve">pùntos </w:t>
-      </w:r>
-      <w:r>
-        <w:rPr>
-          <w:noProof/>
-        </w:rPr>
-        <w:t>geograficos</w:t>
-      </w:r>
-      <w:r>
-        <w:rPr>
-          <w:noProof/>
-        </w:rPr>
-        <w:t>.</w:t>
-      </w:r>
-      <w:r>
-        <w:rPr>
-          <w:noProof/>
-        </w:rPr>
-        <w:t xml:space="preserve"> </w:t>
-      </w:r>
-    </w:p>
-    <w:p>
-      <w:pPr>
-        <w:pStyle w:val="NormalTesis"/>
-        <w:rPr>
-          <w:noProof/>
-        </w:rPr>
-      </w:pPr>
-      <w:r>
-        <w:rPr>
-          <w:noProof/>
-        </w:rPr>
-        <w:t>Tambien se desconose si se hace un sincronizado cuando se crean o se establecen nuevos pu</w:t>
-      </w:r>
-      <w:r>
-        <w:rPr>
-          <w:noProof/>
-        </w:rPr>
-        <w:t xml:space="preserve">ntos de cajeros o agencias Bancarias. </w:t>
+        <w:t>ntos de atención.</w:t>
       </w:r>
     </w:p>
     <w:p>
@@ -6792,7 +6797,7 @@
           <w:noProof/>
         </w:rPr>
       </w:pPr>
-      <w:bookmarkStart w:id="13" w:name="_Toc427736847"/>
+      <w:bookmarkStart w:id="12" w:name="_Toc427736847"/>
       <w:r>
         <w:rPr>
           <w:noProof/>
@@ -6805,12 +6810,93 @@
         </w:rPr>
         <w:t>NACIONAL DE BOLIVIA</w:t>
       </w:r>
-      <w:bookmarkEnd w:id="13"/>
+      <w:bookmarkEnd w:id="12"/>
     </w:p>
     <w:p>
       <w:pPr>
         <w:pStyle w:val="NormalTesis"/>
         <w:rPr>
+          <w:rFonts w:ascii="Times" w:hAnsi="Times"/>
+          <w:sz w:val="20"/>
+          <w:szCs w:val="20"/>
+          <w:lang w:val="es-ES_tradnl"/>
+        </w:rPr>
+      </w:pPr>
+      <w:r>
+        <w:rPr>
+          <w:shd w:val="clear" w:color="auto" w:fill="FFFFFF"/>
+          <w:lang w:val="es-ES_tradnl"/>
+        </w:rPr>
+        <w:t>Realizar consultas y operaciones desde donde se encuentre es mucho más fácil y seguro con la aplicación BNB Móvil.</w:t>
+      </w:r>
+    </w:p>
+    <w:p>
+      <w:pPr>
+        <w:pStyle w:val="NormalTesis"/>
+        <w:rPr>
+          <w:lang w:val="es-ES_tradnl"/>
+        </w:rPr>
+      </w:pPr>
+      <w:r>
+        <w:rPr>
+          <w:lang w:val="es-ES_tradnl"/>
+        </w:rPr>
+        <w:t xml:space="preserve">Banca Segura en su dispositivo móvil con “BNB Móvil” tan simple y tan sencilla como en el portal Web, ingrese con sus credenciales de seguridad sabiendo que su información está </w:t>
+      </w:r>
+      <w:r>
+        <w:rPr>
+          <w:lang w:val="es-ES_tradnl"/>
+        </w:rPr>
+        <w:lastRenderedPageBreak/>
+        <w:t>protegida. Usted disfrutará una aplicación rápida, con una experiencia optimizada para su dispositivo móvil.</w:t>
+      </w:r>
+      <w:sdt>
+        <w:sdtPr>
+          <w:rPr>
+            <w:lang w:val="es-ES_tradnl"/>
+          </w:rPr>
+          <w:id w:val="-58781666"/>
+          <w:citation/>
+        </w:sdtPr>
+        <w:sdtContent>
+          <w:r>
+            <w:rPr>
+              <w:lang w:val="es-ES_tradnl"/>
+            </w:rPr>
+            <w:fldChar w:fldCharType="begin"/>
+          </w:r>
+          <w:r>
+            <w:rPr>
+              <w:lang w:val="en-US"/>
+            </w:rPr>
+            <w:instrText xml:space="preserve"> CITATION BNB15 \l 1033 </w:instrText>
+          </w:r>
+          <w:r>
+            <w:rPr>
+              <w:lang w:val="es-ES_tradnl"/>
+            </w:rPr>
+            <w:fldChar w:fldCharType="separate"/>
+          </w:r>
+          <w:r>
+            <w:rPr>
+              <w:noProof/>
+              <w:lang w:val="en-US"/>
+            </w:rPr>
+            <w:t xml:space="preserve"> (BNB Móvil, 2015)</w:t>
+          </w:r>
+          <w:r>
+            <w:rPr>
+              <w:lang w:val="es-ES_tradnl"/>
+            </w:rPr>
+            <w:fldChar w:fldCharType="end"/>
+          </w:r>
+        </w:sdtContent>
+      </w:sdt>
+    </w:p>
+    <w:p>
+      <w:pPr>
+        <w:pStyle w:val="NormalTesis"/>
+        <w:rPr>
           <w:noProof/>
         </w:rPr>
       </w:pPr>
@@ -6860,32 +6946,19 @@
         <w:rPr>
           <w:noProof/>
         </w:rPr>
-        <w:t xml:space="preserve">y georeferenciada de cajeros y agencias bancarias, no existe mayores referencias en el aplicativo y se puede </w:t>
+        <w:t xml:space="preserve">y georeferenciada de cajeros y agencias bancarias, no existe mayores referencias en el aplicativo y se puede evidenciar que es unicamente de manera local la referencia de los puntos geograficos dado que funciona perfectamente de manera </w:t>
       </w:r>
       <w:r>
         <w:rPr>
           <w:noProof/>
         </w:rPr>
-        <w:lastRenderedPageBreak/>
-        <w:t>evidenciar que es unicamente de manera local la referencia de los puntos geograficos dado que funciona perfectamente de manera local sin nececidad de internet.</w:t>
+        <w:t>local sin nececidad de internet</w:t>
       </w:r>
       <w:r>
         <w:rPr>
           <w:noProof/>
         </w:rPr>
-        <w:t xml:space="preserve"> Queda tambien limitado dado que la informacion </w:t>
-      </w:r>
-      <w:r>
-        <w:rPr>
-          <w:noProof/>
-        </w:rPr>
-        <w:t>es</w:t>
-      </w:r>
-      <w:r>
-        <w:rPr>
-          <w:noProof/>
-        </w:rPr>
-        <w:t xml:space="preserve"> almacenada en el dispositivo.</w:t>
+        <w:t>.</w:t>
       </w:r>
     </w:p>
     <w:p>
@@ -7111,67 +7184,79 @@
     <w:p>
       <w:pPr>
         <w:pStyle w:val="NormalTesis"/>
+      </w:pPr>
+    </w:p>
+    <w:p>
+      <w:pPr>
+        <w:pStyle w:val="Tesis-Nivel2"/>
+      </w:pPr>
+      <w:bookmarkStart w:id="13" w:name="_Toc427736848"/>
+      <w:r>
+        <w:t>A NIVEL NACIONAL-UNIVERSIDAD MAYOR DE SAN ANDRES</w:t>
+      </w:r>
+      <w:bookmarkEnd w:id="13"/>
+    </w:p>
+    <w:p>
+      <w:pPr>
+        <w:pStyle w:val="NormalTesis"/>
+      </w:pPr>
+      <w:r>
+        <w:t xml:space="preserve">Se </w:t>
+      </w:r>
+      <w:r>
+        <w:t>analizaron</w:t>
+      </w:r>
+      <w:r>
+        <w:t xml:space="preserve"> los siguientes trabajos que se encuentran en la biblioteca de la carrera de informática: </w:t>
+      </w:r>
+    </w:p>
+    <w:p>
+      <w:pPr>
+        <w:pStyle w:val="ListaTesis"/>
+      </w:pPr>
+      <w:r>
+        <w:t>Sistema de Administración Comercial Geo Referencial de Preventas</w:t>
+      </w:r>
+    </w:p>
+    <w:p>
+      <w:pPr>
+        <w:pStyle w:val="NormalTesis"/>
         <w:ind w:left="708"/>
       </w:pPr>
-    </w:p>
-    <w:p>
-      <w:pPr>
-        <w:pStyle w:val="Tesis-Nivel2"/>
-      </w:pPr>
-      <w:bookmarkStart w:id="14" w:name="_Toc427736848"/>
-      <w:r>
-        <w:t>A NIVEL NACIONAL-UNIVERSIDAD MAYOR DE SAN ANDRES</w:t>
-      </w:r>
-      <w:bookmarkEnd w:id="14"/>
+      <w:r>
+        <w:t>Las nuevas computadoras portátiles y de mano se haden mas pequeñas, livianas y con mayor capacidad de procesamiento y es así que el beneficio obtenido de estas nuevas plataformas tecnológicas, es el aumento de la productividad; que permite eliminar muchas tareas y trabajos administrativos tediosos, con la consiguiente mejora en la calidad y el servicio que ofrecen a sus clientes; el vendedor necesita menos tiempo para hacer sus tareas, por que puedes dedicar más recursos en el punto de venta para conseguir mas espacio o promocionar mejor los productos.</w:t>
+      </w:r>
     </w:p>
     <w:p>
       <w:pPr>
         <w:pStyle w:val="NormalTesis"/>
-      </w:pPr>
-      <w:r>
-        <w:t xml:space="preserve">Se </w:t>
-      </w:r>
-      <w:r>
-        <w:t>analizaron</w:t>
-      </w:r>
-      <w:r>
-        <w:t xml:space="preserve"> los siguientes trabajos que se encuentran en la biblioteca de la carrera de informática: </w:t>
-      </w:r>
-    </w:p>
-    <w:p>
-      <w:pPr>
-        <w:pStyle w:val="ListaTesis"/>
-      </w:pPr>
-      <w:r>
-        <w:t>Sistema de Administración Comercial Geo Referencial de Preventas</w:t>
-      </w:r>
+        <w:ind w:left="708"/>
+      </w:pPr>
     </w:p>
     <w:p>
       <w:pPr>
         <w:pStyle w:val="NormalTesis"/>
-        <w:ind w:left="1070"/>
-      </w:pPr>
-      <w:r>
-        <w:t>El trabajo muestra un manejo de la geo-</w:t>
-      </w:r>
-      <w:r>
-        <w:t>referenciaci</w:t>
-      </w:r>
-      <w:r>
-        <w:t>ó</w:t>
-      </w:r>
-      <w:r>
-        <w:t>n</w:t>
-      </w:r>
-      <w:r>
-        <w:t xml:space="preserve"> con herramientas de escritorio y no orientadas </w:t>
-      </w:r>
-      <w:r>
-        <w:t>a la web ni a entornos móviles.</w:t>
+        <w:ind w:left="708"/>
+      </w:pPr>
+      <w:r>
+        <w:lastRenderedPageBreak/>
+        <w:tab/>
+      </w:r>
+    </w:p>
+    <w:p>
+      <w:pPr>
+        <w:pStyle w:val="NormalTesis"/>
+        <w:ind w:left="708"/>
+      </w:pPr>
+      <w:r>
+        <w:t>Es así que hoy en día se ve un crecimiento de las distintas líneas de la empresa EMBOTELLADORA UNIDA S.R.L. razón por la que se desea desarrollar el Sistema de Administración Comercial Geo-referencial que ayude a recopilar datos desde el momento en que el pre vendedor se desplaza por los puntos de venta y recoger los pedidos, procediendo luego a descargar toda la información de pedidos al sistema y generar inmediatamente las notas de pedidos</w:t>
+      </w:r>
+      <w:r>
+        <w:t>.</w:t>
       </w:r>
       <w:sdt>
         <w:sdtPr>
-          <w:id w:val="643468502"/>
+          <w:id w:val="-441295830"/>
           <w:citation/>
         </w:sdtPr>
         <w:sdtContent>
@@ -7179,7 +7264,10 @@
             <w:fldChar w:fldCharType="begin"/>
           </w:r>
           <w:r>
-            <w:instrText xml:space="preserve"> CITATION Mau07 \l 3082 </w:instrText>
+            <w:rPr>
+              <w:lang w:val="en-US"/>
+            </w:rPr>
+            <w:instrText xml:space="preserve"> CITATION Mau07 \l 1033 </w:instrText>
           </w:r>
           <w:r>
             <w:fldChar w:fldCharType="separate"/>
@@ -7187,6 +7275,7 @@
           <w:r>
             <w:rPr>
               <w:noProof/>
+              <w:lang w:val="en-US"/>
             </w:rPr>
             <w:t xml:space="preserve"> (Andrade, 2007)</w:t>
           </w:r>
@@ -7198,107 +7287,64 @@
     </w:p>
     <w:p>
       <w:pPr>
+        <w:pStyle w:val="NormalTesis"/>
+        <w:ind w:left="708"/>
+      </w:pPr>
+      <w:r>
+        <w:t>El trabajo muestra un manejo de la geo-</w:t>
+      </w:r>
+      <w:r>
+        <w:t>referenciaci</w:t>
+      </w:r>
+      <w:r>
+        <w:t>ó</w:t>
+      </w:r>
+      <w:r>
+        <w:t>n</w:t>
+      </w:r>
+      <w:r>
+        <w:t xml:space="preserve"> con herramientas de escritorio y no orientadas </w:t>
+      </w:r>
+      <w:r>
+        <w:t>a la web ni a entornos móviles.</w:t>
+      </w:r>
+    </w:p>
+    <w:p>
+      <w:pPr>
         <w:pStyle w:val="ListaTesis"/>
       </w:pPr>
       <w:r>
         <w:t>Sistema d</w:t>
       </w:r>
       <w:r>
-        <w:t xml:space="preserve">e Gestión De La Información </w:t>
+        <w:t>e Gestión de l</w:t>
+      </w:r>
+      <w:r>
+        <w:t xml:space="preserve">a Información </w:t>
+      </w:r>
+      <w:r>
+        <w:t>Geo referenciada</w:t>
+      </w:r>
+      <w:r>
+        <w:t xml:space="preserve"> Caso: Unidad De Catastro – </w:t>
       </w:r>
       <w:proofErr w:type="spellStart"/>
       <w:r>
-        <w:t>Georeferenciada</w:t>
+        <w:t>Inra</w:t>
       </w:r>
       <w:proofErr w:type="spellEnd"/>
-      <w:r>
-        <w:t xml:space="preserve"> Caso: Unidad De Catastro – </w:t>
-      </w:r>
-      <w:proofErr w:type="spellStart"/>
-      <w:r>
-        <w:t>Inra</w:t>
-      </w:r>
-      <w:proofErr w:type="spellEnd"/>
     </w:p>
     <w:p>
       <w:pPr>
         <w:pStyle w:val="NormalTesis"/>
-        <w:ind w:left="1070"/>
-      </w:pPr>
-      <w:r>
-        <w:t xml:space="preserve">El presente trabajo destaca el uso de herramientas web para su implementación pero no cuenta con </w:t>
-      </w:r>
-      <w:r>
-        <w:t>una</w:t>
-      </w:r>
-      <w:r>
-        <w:t xml:space="preserve"> implementación móvil</w:t>
-      </w:r>
-      <w:r>
-        <w:t>,</w:t>
-      </w:r>
-      <w:r>
-        <w:t xml:space="preserve"> realiza el uso de </w:t>
-      </w:r>
-      <w:proofErr w:type="spellStart"/>
-      <w:r>
-        <w:t>Map</w:t>
-      </w:r>
-      <w:proofErr w:type="spellEnd"/>
-      <w:r>
-        <w:t xml:space="preserve"> Server herramienta que en la actualidad ya no es usada dado la</w:t>
-      </w:r>
-      <w:r>
-        <w:t>s</w:t>
-      </w:r>
-      <w:r>
-        <w:t xml:space="preserve"> </w:t>
-      </w:r>
-      <w:r>
-        <w:t xml:space="preserve">existencia de </w:t>
-      </w:r>
-      <w:r>
-        <w:t>alternativa</w:t>
-      </w:r>
-      <w:r>
-        <w:t>s</w:t>
-      </w:r>
-      <w:r>
-        <w:t xml:space="preserve"> </w:t>
-      </w:r>
-      <w:r>
-        <w:t>más flexibles y completas como</w:t>
-      </w:r>
-      <w:r>
-        <w:t xml:space="preserve"> Google Maps</w:t>
-      </w:r>
-      <w:r>
-        <w:t xml:space="preserve"> y sus Apis </w:t>
-      </w:r>
-      <w:r>
-        <w:rPr>
-          <w:rStyle w:val="Refdenotaalpie"/>
-        </w:rPr>
-        <w:footnoteReference w:id="3"/>
-      </w:r>
-      <w:r>
-        <w:t xml:space="preserve">de </w:t>
-      </w:r>
-      <w:r>
-        <w:t>JavaScript</w:t>
-      </w:r>
-      <w:r>
-        <w:t xml:space="preserve"> y móvil</w:t>
-      </w:r>
-      <w:r>
-        <w:rPr>
-          <w:rStyle w:val="Refdenotaalpie"/>
-        </w:rPr>
-        <w:footnoteReference w:id="4"/>
+        <w:ind w:left="708"/>
+      </w:pPr>
+      <w:r>
+        <w:t>El presente trabajo tiene como objetivo, desarrollar una aplicación que permita por medio de una red de intranet, visualizar datos geográficos en formato vectorial logrando proveer en una interfaz multiplataforma robusta y de bajo costo de desarrollo, para esto se contempla el estudio de distintas herramientas libres (en su mayoría) que contribuyan a lograr el objetivo. En este trabajo se presenta el desarrollo de un Sistema de Gestión de Información Geo Referenciada, el cual brindara ayuda en la administración de información de material geográfico, es decir que contara con mapas índices de referencia para cada material para su fácil consulta.</w:t>
       </w:r>
       <w:sdt>
         <w:sdtPr>
-          <w:id w:val="271674838"/>
+          <w:id w:val="1461764489"/>
           <w:citation/>
         </w:sdtPr>
         <w:sdtContent>
@@ -7306,7 +7352,10 @@
             <w:fldChar w:fldCharType="begin"/>
           </w:r>
           <w:r>
-            <w:instrText xml:space="preserve"> CITATION Ron08 \l 3082 </w:instrText>
+            <w:rPr>
+              <w:lang w:val="en-US"/>
+            </w:rPr>
+            <w:instrText xml:space="preserve"> CITATION Ron08 \l 1033 </w:instrText>
           </w:r>
           <w:r>
             <w:fldChar w:fldCharType="separate"/>
@@ -7314,6 +7363,7 @@
           <w:r>
             <w:rPr>
               <w:noProof/>
+              <w:lang w:val="en-US"/>
             </w:rPr>
             <w:t xml:space="preserve"> (Quispe, 2008)</w:t>
           </w:r>
@@ -7325,22 +7375,54 @@
     </w:p>
     <w:p>
       <w:pPr>
+        <w:pStyle w:val="NormalTesis"/>
+        <w:ind w:left="708"/>
+      </w:pPr>
+      <w:r>
+        <w:t xml:space="preserve">El presente trabajo destaca el uso de herramientas web para su implementación pero no cuenta con </w:t>
+      </w:r>
+      <w:r>
+        <w:t>una</w:t>
+      </w:r>
+      <w:r>
+        <w:t xml:space="preserve"> implementación móvil</w:t>
+      </w:r>
+      <w:r>
+        <w:t>,</w:t>
+      </w:r>
+      <w:r>
+        <w:t xml:space="preserve"> realiza el uso de Map Server</w:t>
+      </w:r>
+      <w:r>
+        <w:t>,</w:t>
+      </w:r>
+      <w:r>
+        <w:t xml:space="preserve"> herramienta que en la actualidad </w:t>
+      </w:r>
+      <w:r>
+        <w:t>se usa para sistemas geográficos</w:t>
+      </w:r>
+      <w:r>
+        <w:t xml:space="preserve"> </w:t>
+      </w:r>
+      <w:r>
+        <w:t>complejos.</w:t>
+      </w:r>
+    </w:p>
+    <w:p>
+      <w:pPr>
         <w:pStyle w:val="ListaTesis"/>
       </w:pPr>
       <w:r>
-        <w:lastRenderedPageBreak/>
         <w:t>Sistema de Seguimiento d</w:t>
       </w:r>
       <w:r>
-        <w:t xml:space="preserve">el Módulo De Información Básica Y </w:t>
-      </w:r>
-      <w:proofErr w:type="spellStart"/>
-      <w:r>
-        <w:t>Georeferenciacion</w:t>
-      </w:r>
-      <w:proofErr w:type="spellEnd"/>
-      <w:r>
-        <w:t xml:space="preserve"> Para Centros De Salud Caso: Servicio D</w:t>
+        <w:t xml:space="preserve">el Módulo De Información Básica Y Georeferenciacion Para Centros </w:t>
+      </w:r>
+      <w:bookmarkStart w:id="14" w:name="_GoBack"/>
+      <w:bookmarkEnd w:id="14"/>
+      <w:r>
+        <w:t>De Salud Caso: Servicio D</w:t>
       </w:r>
       <w:r>
         <w:t>epartamental De Salud De La Paz S</w:t>
@@ -7352,7 +7434,7 @@
     <w:p>
       <w:pPr>
         <w:pStyle w:val="NormalTesis"/>
-        <w:ind w:left="1070"/>
+        <w:ind w:left="710"/>
       </w:pPr>
       <w:r>
         <w:t xml:space="preserve">Este trabajo si bien </w:t>
@@ -7395,6 +7477,7 @@
         <w:pStyle w:val="ListaTesis"/>
       </w:pPr>
       <w:r>
+        <w:lastRenderedPageBreak/>
         <w:t xml:space="preserve">Sistema de Información Geo Referencial </w:t>
       </w:r>
       <w:r>
@@ -7527,7 +7610,7 @@
         <w:rPr>
           <w:rStyle w:val="Refdenotaalpie"/>
         </w:rPr>
-        <w:footnoteReference w:id="5"/>
+        <w:footnoteReference w:id="3"/>
       </w:r>
       <w:r>
         <w:t xml:space="preserve"> en Octubre de </w:t>
@@ -7594,7 +7677,6 @@
         <w:rPr>
           <w:noProof/>
         </w:rPr>
-        <w:lastRenderedPageBreak/>
         <w:drawing>
           <wp:inline distT="0" distB="0" distL="0" distR="0" wp14:anchorId="318D2B4F" wp14:editId="0FC353BD">
             <wp:extent cx="5579745" cy="2975485"/>
@@ -7658,6 +7740,7 @@
       </w:pPr>
       <w:commentRangeStart w:id="17"/>
       <w:r>
+        <w:lastRenderedPageBreak/>
         <w:t xml:space="preserve">Actualmente en Bolivia existe un aumento significativo en el numero de usuarios de internet, entre los anos 1990 hasta 2013 las conexiones de internet han aumentado hasta llegar casi al 40 porciento de la población total, en otras palabras de cada 100 personas 40 tienen acceso a </w:t>
       </w:r>
       <w:commentRangeStart w:id="18"/>
@@ -7841,191 +7924,191 @@
         <w:t xml:space="preserve"> titular s</w:t>
       </w:r>
       <w:r>
-        <w:t xml:space="preserve">e puede observar que el 74 % de </w:t>
+        <w:t xml:space="preserve">e puede observar que el 74 % de la población dispone de una cuenta pasiva </w:t>
+      </w:r>
+      <w:r>
+        <w:t xml:space="preserve">cifra muy significativa. </w:t>
+      </w:r>
+      <w:r>
+        <w:t>Esto haciendo un tanteo simple.</w:t>
+      </w:r>
+    </w:p>
+    <w:p>
+      <w:pPr>
+        <w:pStyle w:val="NormalTesis"/>
+      </w:pPr>
+      <w:r>
+        <w:t xml:space="preserve">Teniendo en cuenta esto </w:t>
+      </w:r>
+      <w:r>
+        <w:t xml:space="preserve">es </w:t>
+      </w:r>
+      <w:r>
+        <w:t>muy habitual que en la v</w:t>
+      </w:r>
+      <w:r>
+        <w:t xml:space="preserve">ida cotidiana </w:t>
+      </w:r>
+      <w:r>
+        <w:t xml:space="preserve">de </w:t>
+      </w:r>
+      <w:r>
+        <w:t xml:space="preserve">un cliente </w:t>
+      </w:r>
+      <w:r>
+        <w:t xml:space="preserve">se </w:t>
+      </w:r>
+      <w:r>
+        <w:t>tenga</w:t>
+      </w:r>
+      <w:r>
+        <w:t xml:space="preserve"> </w:t>
+      </w:r>
+      <w:r>
+        <w:t xml:space="preserve">inconvenientes tales como: que al </w:t>
+      </w:r>
+      <w:r>
+        <w:t xml:space="preserve">realizar una transacción </w:t>
+      </w:r>
+      <w:r>
+        <w:t>tropieza con</w:t>
+      </w:r>
+      <w:r>
+        <w:t xml:space="preserve"> el desconocimiento de</w:t>
+      </w:r>
+      <w:r>
+        <w:t xml:space="preserve"> horarios de atención, o no se </w:t>
+      </w:r>
+      <w:r>
+        <w:t>sabe</w:t>
+      </w:r>
+      <w:r>
+        <w:t xml:space="preserve"> </w:t>
+      </w:r>
+      <w:r>
+        <w:t>dónde</w:t>
+      </w:r>
+      <w:r>
+        <w:t xml:space="preserve"> se </w:t>
+      </w:r>
+      <w:r>
+        <w:t xml:space="preserve">encuentran las agencias bancarias de su entidad financiera </w:t>
+      </w:r>
+      <w:r>
+        <w:t xml:space="preserve">más cercana a </w:t>
+      </w:r>
+      <w:r>
+        <w:t>su ubicación.</w:t>
+      </w:r>
+      <w:r>
+        <w:t xml:space="preserve"> Y</w:t>
+      </w:r>
+      <w:r>
+        <w:t xml:space="preserve"> se ha tenido que dirigir alguna agencia céntrica a sabiendas de que posiblemente se encuentre con las sillas de espera llenas de personas intentando realizar también transacciones lo cual causa </w:t>
+      </w:r>
+      <w:r>
+        <w:t xml:space="preserve">perdida de tiempo valioso </w:t>
+      </w:r>
+      <w:r>
+        <w:t xml:space="preserve"> y </w:t>
+      </w:r>
+      <w:r>
+        <w:t>desprestigio de la entidad.</w:t>
+      </w:r>
+    </w:p>
+    <w:p>
+      <w:pPr>
+        <w:pStyle w:val="NormalTesis"/>
+      </w:pPr>
+      <w:r>
+        <w:t>Muchos otro</w:t>
+      </w:r>
+      <w:r>
+        <w:t>s</w:t>
+      </w:r>
+      <w:r>
+        <w:t xml:space="preserve"> viajes </w:t>
+      </w:r>
+      <w:r>
+        <w:t xml:space="preserve">de clientes </w:t>
+      </w:r>
+      <w:r>
+        <w:t>al banco también se realizan solo para preguntar sobre algún servicio y su disponibilidad</w:t>
+      </w:r>
+      <w:r>
+        <w:t>,</w:t>
+      </w:r>
+      <w:r>
+        <w:t xml:space="preserve"> comúnmente </w:t>
+      </w:r>
+      <w:r>
+        <w:t xml:space="preserve">se consulta </w:t>
+      </w:r>
+      <w:r>
+        <w:t>al guardia de seguridad</w:t>
+      </w:r>
+      <w:r>
+        <w:rPr>
+          <w:b/>
+        </w:rPr>
+        <w:t xml:space="preserve"> </w:t>
+      </w:r>
+      <w:r>
+        <w:t>o a la recepcionista</w:t>
+      </w:r>
+      <w:r>
+        <w:t>, los cuales nos indican muchas veces que</w:t>
+      </w:r>
+      <w:r>
+        <w:t xml:space="preserve"> la transacción </w:t>
+      </w:r>
+      <w:r>
+        <w:t xml:space="preserve">o servicio que se solicitaba se podía realizar por otro medio como la </w:t>
+      </w:r>
+      <w:r>
+        <w:rPr>
+          <w:b/>
+          <w:i/>
+        </w:rPr>
+        <w:t>banca por internet</w:t>
+      </w:r>
+      <w:r>
+        <w:t xml:space="preserve"> o el </w:t>
+      </w:r>
+      <w:r>
+        <w:rPr>
+          <w:b/>
+          <w:i/>
+        </w:rPr>
+        <w:t>cajero automático</w:t>
+      </w:r>
+      <w:r>
+        <w:t xml:space="preserve">; </w:t>
+      </w:r>
+      <w:r>
+        <w:t>e</w:t>
+      </w:r>
+      <w:r>
+        <w:t xml:space="preserve">n este segundo caso de que la transacción se puede realizar en un cajero automático </w:t>
+      </w:r>
+      <w:r>
+        <w:t xml:space="preserve">numerosas veces se </w:t>
+      </w:r>
+      <w:r>
+        <w:t xml:space="preserve"> </w:t>
+      </w:r>
+      <w:r>
+        <w:t>tiene</w:t>
+      </w:r>
+      <w:r>
+        <w:t xml:space="preserve"> el inconveniente de que no conoce </w:t>
+      </w:r>
+      <w:r>
+        <w:t xml:space="preserve">todos los cajeros </w:t>
       </w:r>
       <w:r>
         <w:lastRenderedPageBreak/>
-        <w:t xml:space="preserve">la población dispone de una cuenta pasiva </w:t>
-      </w:r>
-      <w:r>
-        <w:t xml:space="preserve">cifra muy significativa. </w:t>
-      </w:r>
-      <w:r>
-        <w:t>Esto haciendo un tanteo simple.</w:t>
-      </w:r>
-    </w:p>
-    <w:p>
-      <w:pPr>
-        <w:pStyle w:val="NormalTesis"/>
-      </w:pPr>
-      <w:r>
-        <w:t xml:space="preserve">Teniendo en cuenta esto </w:t>
-      </w:r>
-      <w:r>
-        <w:t xml:space="preserve">es </w:t>
-      </w:r>
-      <w:r>
-        <w:t>muy habitual que en la v</w:t>
-      </w:r>
-      <w:r>
-        <w:t xml:space="preserve">ida cotidiana </w:t>
-      </w:r>
-      <w:r>
         <w:t xml:space="preserve">de </w:t>
-      </w:r>
-      <w:r>
-        <w:t xml:space="preserve">un cliente </w:t>
-      </w:r>
-      <w:r>
-        <w:t xml:space="preserve">se </w:t>
-      </w:r>
-      <w:r>
-        <w:t>tenga</w:t>
-      </w:r>
-      <w:r>
-        <w:t xml:space="preserve"> </w:t>
-      </w:r>
-      <w:r>
-        <w:t xml:space="preserve">inconvenientes tales como: que al </w:t>
-      </w:r>
-      <w:r>
-        <w:t xml:space="preserve">realizar una transacción </w:t>
-      </w:r>
-      <w:r>
-        <w:t>tropieza con</w:t>
-      </w:r>
-      <w:r>
-        <w:t xml:space="preserve"> el desconocimiento de</w:t>
-      </w:r>
-      <w:r>
-        <w:t xml:space="preserve"> horarios de atención, o no se </w:t>
-      </w:r>
-      <w:r>
-        <w:t>sabe</w:t>
-      </w:r>
-      <w:r>
-        <w:t xml:space="preserve"> </w:t>
-      </w:r>
-      <w:r>
-        <w:t>dónde</w:t>
-      </w:r>
-      <w:r>
-        <w:t xml:space="preserve"> se </w:t>
-      </w:r>
-      <w:r>
-        <w:t xml:space="preserve">encuentran las agencias bancarias de su entidad financiera </w:t>
-      </w:r>
-      <w:r>
-        <w:t xml:space="preserve">más cercana a </w:t>
-      </w:r>
-      <w:r>
-        <w:t>su ubicación.</w:t>
-      </w:r>
-      <w:r>
-        <w:t xml:space="preserve"> Y</w:t>
-      </w:r>
-      <w:r>
-        <w:t xml:space="preserve"> se ha tenido que dirigir alguna agencia céntrica a sabiendas de que posiblemente se encuentre con las sillas de espera llenas de personas intentando realizar también transacciones lo cual causa </w:t>
-      </w:r>
-      <w:r>
-        <w:t xml:space="preserve">perdida de tiempo valioso </w:t>
-      </w:r>
-      <w:r>
-        <w:t xml:space="preserve"> y </w:t>
-      </w:r>
-      <w:r>
-        <w:t>desprestigio de la entidad.</w:t>
-      </w:r>
-    </w:p>
-    <w:p>
-      <w:pPr>
-        <w:pStyle w:val="NormalTesis"/>
-      </w:pPr>
-      <w:r>
-        <w:t>Muchos otro</w:t>
-      </w:r>
-      <w:r>
-        <w:t>s</w:t>
-      </w:r>
-      <w:r>
-        <w:t xml:space="preserve"> viajes </w:t>
-      </w:r>
-      <w:r>
-        <w:t xml:space="preserve">de clientes </w:t>
-      </w:r>
-      <w:r>
-        <w:t>al banco también se realizan solo para preguntar sobre algún servicio y su disponibilidad</w:t>
-      </w:r>
-      <w:r>
-        <w:t>,</w:t>
-      </w:r>
-      <w:r>
-        <w:t xml:space="preserve"> comúnmente </w:t>
-      </w:r>
-      <w:r>
-        <w:t xml:space="preserve">se consulta </w:t>
-      </w:r>
-      <w:r>
-        <w:t>al guardia de seguridad</w:t>
-      </w:r>
-      <w:r>
-        <w:rPr>
-          <w:b/>
-        </w:rPr>
-        <w:t xml:space="preserve"> </w:t>
-      </w:r>
-      <w:r>
-        <w:t>o a la recepcionista</w:t>
-      </w:r>
-      <w:r>
-        <w:t>, los cuales nos indican muchas veces que</w:t>
-      </w:r>
-      <w:r>
-        <w:t xml:space="preserve"> la transacción </w:t>
-      </w:r>
-      <w:r>
-        <w:t xml:space="preserve">o servicio que se solicitaba se podía realizar por otro medio como la </w:t>
-      </w:r>
-      <w:r>
-        <w:rPr>
-          <w:b/>
-          <w:i/>
-        </w:rPr>
-        <w:t>banca por internet</w:t>
-      </w:r>
-      <w:r>
-        <w:t xml:space="preserve"> o el </w:t>
-      </w:r>
-      <w:r>
-        <w:rPr>
-          <w:b/>
-          <w:i/>
-        </w:rPr>
-        <w:t>cajero automático</w:t>
-      </w:r>
-      <w:r>
-        <w:t xml:space="preserve">; </w:t>
-      </w:r>
-      <w:r>
-        <w:t>e</w:t>
-      </w:r>
-      <w:r>
-        <w:t xml:space="preserve">n este segundo caso de que la transacción se puede realizar en un cajero automático </w:t>
-      </w:r>
-      <w:r>
-        <w:t xml:space="preserve">numerosas veces se </w:t>
-      </w:r>
-      <w:r>
-        <w:t xml:space="preserve"> </w:t>
-      </w:r>
-      <w:r>
-        <w:t>tiene</w:t>
-      </w:r>
-      <w:r>
-        <w:t xml:space="preserve"> el inconveniente de que no conoce </w:t>
-      </w:r>
-      <w:r>
-        <w:t xml:space="preserve">todos los cajeros de </w:t>
       </w:r>
       <w:r>
         <w:t>la entidad</w:t>
@@ -8291,6 +8374,7 @@
           <w:b/>
           <w:i/>
         </w:rPr>
+        <w:lastRenderedPageBreak/>
         <w:t xml:space="preserve">Aplicativo Web BackOffice y Web </w:t>
       </w:r>
       <w:proofErr w:type="spellStart"/>
@@ -8317,7 +8401,7 @@
           <w:b/>
           <w:i/>
         </w:rPr>
-        <w:footnoteReference w:id="6"/>
+        <w:footnoteReference w:id="4"/>
       </w:r>
       <w:r>
         <w:rPr>
@@ -8415,7 +8499,7 @@
           <w:b/>
           <w:i/>
         </w:rPr>
-        <w:footnoteReference w:id="7"/>
+        <w:footnoteReference w:id="5"/>
       </w:r>
       <w:r>
         <w:rPr>
@@ -8470,7 +8554,6 @@
           <w:b/>
           <w:i/>
         </w:rPr>
-        <w:lastRenderedPageBreak/>
         <w:t>Aplicativo Móvil</w:t>
       </w:r>
       <w:r>
@@ -8479,7 +8562,7 @@
           <w:b/>
           <w:i/>
         </w:rPr>
-        <w:footnoteReference w:id="8"/>
+        <w:footnoteReference w:id="6"/>
       </w:r>
       <w:r>
         <w:rPr>
@@ -8645,6 +8728,7 @@
       <w:bookmarkStart w:id="30" w:name="_Toc403927337"/>
       <w:bookmarkStart w:id="31" w:name="_Toc427736855"/>
       <w:r>
+        <w:lastRenderedPageBreak/>
         <w:t>SOCIAL</w:t>
       </w:r>
       <w:bookmarkEnd w:id="30"/>
@@ -8770,7 +8854,6 @@
         </w:numPr>
       </w:pPr>
       <w:r>
-        <w:lastRenderedPageBreak/>
         <w:t>Reducir las multas que recibe la entidad financiera</w:t>
       </w:r>
       <w:r>
@@ -8888,7 +8971,11 @@
         <w:t xml:space="preserve"> en formato de objetos JSON </w:t>
       </w:r>
       <w:r>
-        <w:t>Cascara que será consumido por el celular. Este Servicio Se comunicara únicamente  con el Servicio Web de Puntos mediante un único puerto habilitado entre ambos para tener un nivel de seguridad alto.</w:t>
+        <w:t xml:space="preserve">Cascara que será consumido por el celular. Este Servicio Se comunicara únicamente  con el Servicio </w:t>
+      </w:r>
+      <w:r>
+        <w:lastRenderedPageBreak/>
+        <w:t>Web de Puntos mediante un único puerto habilitado entre ambos para tener un nivel de seguridad alto.</w:t>
       </w:r>
     </w:p>
     <w:p>
@@ -9019,7 +9106,6 @@
       <w:bookmarkStart w:id="38" w:name="_Toc403927342"/>
       <w:bookmarkStart w:id="39" w:name="_Toc427736859"/>
       <w:r>
-        <w:lastRenderedPageBreak/>
         <w:t>MARCO TEÓRICO</w:t>
       </w:r>
       <w:bookmarkEnd w:id="38"/>
@@ -9293,7 +9379,11 @@
         <w:t xml:space="preserve">creado para una amplia gama de dispositivos con diferentes factores y formas. Los </w:t>
       </w:r>
       <w:r>
-        <w:t>principales propósitos de Android es  crear plataforma</w:t>
+        <w:t xml:space="preserve">principales </w:t>
+      </w:r>
+      <w:r>
+        <w:lastRenderedPageBreak/>
+        <w:t>propósitos de Android es  crear plataforma</w:t>
       </w:r>
       <w:r>
         <w:t>s</w:t>
@@ -9493,16 +9583,7 @@
             <w:color w:val="auto"/>
             <w:u w:val="none"/>
           </w:rPr>
-          <w:t xml:space="preserve">Google </w:t>
-        </w:r>
-        <w:r>
-          <w:rPr>
-            <w:rStyle w:val="Hipervnculo"/>
-            <w:color w:val="auto"/>
-            <w:u w:val="none"/>
-          </w:rPr>
-          <w:lastRenderedPageBreak/>
-          <w:t>Street View</w:t>
+          <w:t>Google Street View</w:t>
         </w:r>
       </w:hyperlink>
       <w:r>
@@ -9592,15 +9673,7 @@
         </w:rPr>
       </w:pPr>
       <w:r>
-        <w:t xml:space="preserve">Google </w:t>
-      </w:r>
-      <w:proofErr w:type="spellStart"/>
-      <w:r>
-        <w:t>Map</w:t>
-      </w:r>
-      <w:proofErr w:type="spellEnd"/>
-      <w:r>
-        <w:t xml:space="preserve"> </w:t>
+        <w:t xml:space="preserve">Google Map </w:t>
       </w:r>
       <w:proofErr w:type="spellStart"/>
       <w:r>
@@ -9661,49 +9734,21 @@
         <w:rPr>
           <w:rStyle w:val="notranslate"/>
         </w:rPr>
-        <w:t xml:space="preserve">Google </w:t>
+        <w:t xml:space="preserve">Google Map </w:t>
       </w:r>
       <w:proofErr w:type="spellStart"/>
       <w:r>
         <w:rPr>
           <w:rStyle w:val="notranslate"/>
         </w:rPr>
-        <w:t>Map</w:t>
+        <w:t>Maker</w:t>
       </w:r>
       <w:proofErr w:type="spellEnd"/>
       <w:r>
         <w:rPr>
           <w:rStyle w:val="notranslate"/>
         </w:rPr>
-        <w:t xml:space="preserve"> </w:t>
-      </w:r>
-      <w:proofErr w:type="spellStart"/>
-      <w:r>
-        <w:rPr>
-          <w:rStyle w:val="notranslate"/>
-        </w:rPr>
-        <w:t>Maker</w:t>
-      </w:r>
-      <w:proofErr w:type="spellEnd"/>
-      <w:r>
-        <w:rPr>
-          <w:rStyle w:val="notranslate"/>
-        </w:rPr>
-        <w:t xml:space="preserve"> es un servicio independiente de Mapas, y los cambios en Google </w:t>
-      </w:r>
-      <w:proofErr w:type="spellStart"/>
-      <w:r>
-        <w:rPr>
-          <w:rStyle w:val="notranslate"/>
-        </w:rPr>
-        <w:t>Map</w:t>
-      </w:r>
-      <w:proofErr w:type="spellEnd"/>
-      <w:r>
-        <w:rPr>
-          <w:rStyle w:val="notranslate"/>
-        </w:rPr>
-        <w:t xml:space="preserve"> </w:t>
+        <w:t xml:space="preserve"> es un servicio independiente de Mapas, y los cambios en Google Map </w:t>
       </w:r>
       <w:proofErr w:type="spellStart"/>
       <w:r>
@@ -9908,7 +9953,6 @@
         </w:numPr>
       </w:pPr>
       <w:r>
-        <w:lastRenderedPageBreak/>
         <w:t>Servicio de Rutas</w:t>
       </w:r>
     </w:p>
@@ -15008,6 +15052,7 @@
         <w:rPr>
           <w:rFonts w:eastAsia="Arial"/>
         </w:rPr>
+        <w:lastRenderedPageBreak/>
         <w:t>a</w:t>
       </w:r>
       <w:r>
@@ -15858,11 +15903,7 @@
         <w:t xml:space="preserve"> </w:t>
       </w:r>
       <w:r>
-        <w:t xml:space="preserve">de servicios al proporcionar funcionalidades para el usuario. Por ejemplo, una aplicación móvil de una agencia de viaje puede ayudar al usuario en la planificación de un viaje </w:t>
-      </w:r>
-      <w:r>
-        <w:lastRenderedPageBreak/>
-        <w:t>accediendo a un servicio de línea aérea (para reservar un vuelo) y un servicio de  reservas de hotel (para reservar una habitación). Por lo tanto, el software consume dos servicios con el fin de proporcionar un servicio (reservar un viaje). El mundo de la orientación a servicios no se limita a ningún conjunto particular de dispositivos. Sino que cualquier cosa que se puede ejecutar una aplicación de software calificada para consumo de servicios como ser: teléfonos móviles, computadoras personales, o incluso sistemas de calefacción en casa. Todos pueden proporcionar y consumir servicios.</w:t>
+        <w:t>de servicios al proporcionar funcionalidades para el usuario. Por ejemplo, una aplicación móvil de una agencia de viaje puede ayudar al usuario en la planificación de un viaje accediendo a un servicio de línea aérea (para reservar un vuelo) y un servicio de  reservas de hotel (para reservar una habitación). Por lo tanto, el software consume dos servicios con el fin de proporcionar un servicio (reservar un viaje). El mundo de la orientación a servicios no se limita a ningún conjunto particular de dispositivos. Sino que cualquier cosa que se puede ejecutar una aplicación de software calificada para consumo de servicios como ser: teléfonos móviles, computadoras personales, o incluso sistemas de calefacción en casa. Todos pueden proporcionar y consumir servicios.</w:t>
       </w:r>
     </w:p>
     <w:p>
@@ -15911,7 +15952,7 @@
         <w:rPr>
           <w:rStyle w:val="Refdenotaalpie"/>
         </w:rPr>
-        <w:footnoteReference w:id="9"/>
+        <w:footnoteReference w:id="7"/>
       </w:r>
       <w:r>
         <w:t xml:space="preserve">: </w:t>
@@ -15935,7 +15976,11 @@
         <w:ind w:left="708"/>
       </w:pPr>
       <w:r>
-        <w:t>Antes de una de las partes (solicitante) puede ponerse en contacto con otro (proveedor) para obtenerlos servicios, el solicitante debe localizar un proveedor apropiado. Este proceso se conoce como descubrimiento. Diferentes mecanismos pueden ser utilizados en el proceso, tales como la búsqueda de los servicios enumerados en un sitio web, la búsqueda de un directorio, o localizar el proveedor a través de un marco que apoye el descubrimiento.</w:t>
+        <w:t xml:space="preserve">Antes de una de las partes (solicitante) puede ponerse en contacto con otro (proveedor) para obtenerlos servicios, el solicitante debe localizar un proveedor apropiado. Este proceso se conoce como descubrimiento. Diferentes mecanismos pueden ser utilizados en el proceso, tales como la búsqueda de los servicios </w:t>
+      </w:r>
+      <w:r>
+        <w:lastRenderedPageBreak/>
+        <w:t>enumerados en un sitio web, la búsqueda de un directorio, o localizar el proveedor a través de un marco que apoye el descubrimiento.</w:t>
       </w:r>
     </w:p>
     <w:p>
@@ -16061,7 +16106,6 @@
         <w:ind w:left="708"/>
       </w:pPr>
       <w:r>
-        <w:lastRenderedPageBreak/>
         <w:t xml:space="preserve">El tercer punto es para comunicarse con el proveedor mediante el envío (y </w:t>
       </w:r>
       <w:r>
@@ -16161,6 +16205,7 @@
         <w:ind w:left="360"/>
       </w:pPr>
       <w:r>
+        <w:lastRenderedPageBreak/>
         <w:t xml:space="preserve">Los servicios Web (Web </w:t>
       </w:r>
       <w:proofErr w:type="spellStart"/>
@@ -16196,7 +16241,6 @@
           <w:i/>
           <w:u w:val="single"/>
         </w:rPr>
-        <w:lastRenderedPageBreak/>
         <w:t xml:space="preserve">Web </w:t>
       </w:r>
       <w:proofErr w:type="spellStart"/>
@@ -16360,6 +16404,7 @@
         <w:ind w:left="360"/>
       </w:pPr>
       <w:r>
+        <w:lastRenderedPageBreak/>
         <w:t>La aplicación puede comunicarse directamente entre sí a través de Internet utilizando SOAP.</w:t>
       </w:r>
     </w:p>
@@ -16471,11 +16516,7 @@
       </w:r>
       <w:proofErr w:type="spellEnd"/>
       <w:r>
-        <w:t xml:space="preserve"> Blocks), que pueden ser usados para satisfacer diferentes requisitos de mensajes, como el direccionamiento, la seguridad, mensajería fiable. El cuerpo del mensaje SOAP </w:t>
-      </w:r>
-      <w:r>
-        <w:lastRenderedPageBreak/>
-        <w:t xml:space="preserve">puede contener uno o más elementos XML, texto, o no tener contenido. El contenido Binario puede ser codificado como texto y ser transportado en el cuerpo SOAP o enviado como un archivo adjunto, como se describe a continuación. La estructura general de un sobre SOAP se ilustra a continuación en la figura: </w:t>
+        <w:t xml:space="preserve"> Blocks), que pueden ser usados para satisfacer diferentes requisitos de mensajes, como el direccionamiento, la seguridad, mensajería fiable. El cuerpo del mensaje SOAP puede contener uno o más elementos XML, texto, o no tener contenido. El contenido Binario puede ser codificado como texto y ser transportado en el cuerpo SOAP o enviado como un archivo adjunto, como se describe a continuación. La estructura general de un sobre SOAP se ilustra a continuación en la figura: </w:t>
       </w:r>
     </w:p>
     <w:p>
@@ -16624,6 +16665,7 @@
         <w:ind w:left="708"/>
       </w:pPr>
       <w:r>
+        <w:lastRenderedPageBreak/>
         <w:t>Al ser una  aplicación que trabaja sobre XML, la estructura en SOAP está diseñada para ser extensible. Se puede extender con encabezados definidos en XML, y puede transmitir la carga útil en XML. Espacios de nombres (</w:t>
       </w:r>
       <w:proofErr w:type="spellStart"/>
@@ -16689,7 +16731,6 @@
         <w:ind w:left="708"/>
       </w:pPr>
       <w:r>
-        <w:lastRenderedPageBreak/>
         <w:t xml:space="preserve">Debido a su independencia de la plataforma, la independencia del lenguaje y la comunicación de mensajes, el protocolo SOAP tiene un mecanismo robusto y estandarizado a través de redes homogéneas o heterogéneas. </w:t>
       </w:r>
     </w:p>
@@ -16863,6 +16904,7 @@
         <w:ind w:left="708"/>
       </w:pPr>
       <w:r>
+        <w:lastRenderedPageBreak/>
         <w:t>Si bien el término</w:t>
       </w:r>
       <w:r>
@@ -17186,7 +17228,6 @@
         </w:numPr>
       </w:pPr>
       <w:r>
-        <w:lastRenderedPageBreak/>
         <w:t>Un</w:t>
       </w:r>
       <w:r>
@@ -17410,6 +17451,7 @@
         </w:numPr>
       </w:pPr>
       <w:r>
+        <w:lastRenderedPageBreak/>
         <w:t>El</w:t>
       </w:r>
       <w:r>
@@ -19127,7 +19169,6 @@
         <w:ind w:left="360"/>
       </w:pPr>
       <w:r>
-        <w:lastRenderedPageBreak/>
         <w:t>Como método ágil:</w:t>
       </w:r>
     </w:p>
@@ -19207,6 +19248,7 @@
       </w:r>
       <w:proofErr w:type="spellStart"/>
       <w:r>
+        <w:lastRenderedPageBreak/>
         <w:t>Scrum</w:t>
       </w:r>
       <w:proofErr w:type="spellEnd"/>
@@ -19346,7 +19388,6 @@
         </w:numPr>
       </w:pPr>
       <w:r>
-        <w:lastRenderedPageBreak/>
         <w:t xml:space="preserve">Pila del sprint o sprint </w:t>
       </w:r>
       <w:proofErr w:type="spellStart"/>
@@ -19486,6 +19527,7 @@
         <w:ind w:left="360"/>
       </w:pPr>
       <w:r>
+        <w:lastRenderedPageBreak/>
         <w:t xml:space="preserve">Los valores que hacen posible a las prácticas de </w:t>
       </w:r>
       <w:proofErr w:type="spellStart"/>
@@ -19646,11 +19688,7 @@
         <w:t xml:space="preserve"> </w:t>
       </w:r>
       <w:r>
-        <w:t xml:space="preserve">incluida dentro de la </w:t>
-      </w:r>
-      <w:r>
-        <w:lastRenderedPageBreak/>
-        <w:t>metodología</w:t>
+        <w:t>incluida dentro de la metodología</w:t>
       </w:r>
       <w:r>
         <w:t xml:space="preserve"> XP. Coincido con Peter </w:t>
@@ -19664,7 +19702,7 @@
         <w:rPr>
           <w:rStyle w:val="Refdenotaalpie"/>
         </w:rPr>
-        <w:footnoteReference w:id="10"/>
+        <w:footnoteReference w:id="8"/>
       </w:r>
       <w:r>
         <w:t xml:space="preserve"> </w:t>
@@ -19741,7 +19779,7 @@
         <w:rPr>
           <w:rStyle w:val="Refdenotaalpie"/>
         </w:rPr>
-        <w:footnoteReference w:id="11"/>
+        <w:footnoteReference w:id="9"/>
       </w:r>
     </w:p>
     <w:p>
@@ -19802,6 +19840,7 @@
         </w:numPr>
       </w:pPr>
       <w:r>
+        <w:lastRenderedPageBreak/>
         <w:t xml:space="preserve">Escribir la </w:t>
       </w:r>
       <w:proofErr w:type="spellStart"/>
@@ -19868,7 +19907,6 @@
         <w:rPr>
           <w:noProof/>
         </w:rPr>
-        <w:lastRenderedPageBreak/>
         <w:drawing>
           <wp:inline distT="0" distB="0" distL="0" distR="0" wp14:anchorId="7A9124A6" wp14:editId="2D37E107">
             <wp:extent cx="5579745" cy="3041831"/>
@@ -20672,7 +20710,7 @@
             <v:imagedata r:id="rId44" o:title=""/>
             <w10:wrap type="tight"/>
           </v:shape>
-          <o:OLEObject Type="Embed" ProgID="Visio.Drawing.11" ShapeID="_x0000_s1029" DrawAspect="Content" ObjectID="_1378218547" r:id="rId45"/>
+          <o:OLEObject Type="Embed" ProgID="Visio.Drawing.11" ShapeID="_x0000_s1029" DrawAspect="Content" ObjectID="_1378294083" r:id="rId45"/>
         </w:pict>
       </w:r>
     </w:p>
@@ -20879,7 +20917,7 @@
             <v:imagedata r:id="rId46" o:title=""/>
             <w10:wrap type="tight"/>
           </v:shape>
-          <o:OLEObject Type="Embed" ProgID="Visio.Drawing.11" ShapeID="_x0000_s1030" DrawAspect="Content" ObjectID="_1378218548" r:id="rId47"/>
+          <o:OLEObject Type="Embed" ProgID="Visio.Drawing.11" ShapeID="_x0000_s1030" DrawAspect="Content" ObjectID="_1378294084" r:id="rId47"/>
         </w:pict>
       </w:r>
     </w:p>
@@ -22005,10 +22043,7 @@
         <w:footnoteRef/>
       </w:r>
       <w:r>
-        <w:t xml:space="preserve"> </w:t>
-      </w:r>
-      <w:r>
-        <w:t xml:space="preserve">Es una técnica de posicionamiento espacial de una entidad en una localización geográfica única y bien definida en un sistema de coordenadas. Para más información: </w:t>
+        <w:t xml:space="preserve"> Es una técnica de posicionamiento espacial de una entidad en una localización geográfica única y bien definida en un sistema de coordenadas. Para más información: </w:t>
       </w:r>
       <w:r>
         <w:rPr>
@@ -22028,7 +22063,6 @@
     <w:p>
       <w:pPr>
         <w:pStyle w:val="Textonotapie"/>
-        <w:jc w:val="both"/>
       </w:pPr>
       <w:r>
         <w:rPr>
@@ -22037,280 +22071,16 @@
         <w:footnoteRef/>
       </w:r>
       <w:r>
-        <w:t xml:space="preserve"> </w:t>
-      </w:r>
-      <w:r>
-        <w:t>API</w:t>
-      </w:r>
-      <w:r>
-        <w:rPr>
-          <w:rStyle w:val="hps"/>
-        </w:rPr>
-        <w:t xml:space="preserve"> - Interfaz</w:t>
-      </w:r>
-      <w:r>
-        <w:t xml:space="preserve"> </w:t>
-      </w:r>
-      <w:r>
-        <w:rPr>
-          <w:rStyle w:val="hps"/>
-        </w:rPr>
-        <w:t>de programación de aplicaciones</w:t>
-      </w:r>
-      <w:r>
-        <w:t xml:space="preserve">: Es </w:t>
-      </w:r>
-      <w:r>
-        <w:rPr>
-          <w:rStyle w:val="hps"/>
-        </w:rPr>
-        <w:t>un conjunto particular de</w:t>
-      </w:r>
-      <w:r>
-        <w:t xml:space="preserve"> </w:t>
-      </w:r>
-      <w:r>
-        <w:rPr>
-          <w:rStyle w:val="hps"/>
-        </w:rPr>
-        <w:t>normas</w:t>
-      </w:r>
-      <w:r>
-        <w:t xml:space="preserve"> </w:t>
-      </w:r>
-      <w:r>
-        <w:rPr>
-          <w:rStyle w:val="hps"/>
-        </w:rPr>
-        <w:t>y especificaciones</w:t>
-      </w:r>
-      <w:r>
-        <w:t xml:space="preserve"> </w:t>
-      </w:r>
-      <w:r>
-        <w:rPr>
-          <w:rStyle w:val="hps"/>
-        </w:rPr>
-        <w:t>que un programa de</w:t>
-      </w:r>
-      <w:r>
-        <w:t xml:space="preserve"> </w:t>
-      </w:r>
-      <w:r>
-        <w:rPr>
-          <w:rStyle w:val="hps"/>
-        </w:rPr>
-        <w:t>software puede</w:t>
-      </w:r>
-      <w:r>
-        <w:t xml:space="preserve"> </w:t>
-      </w:r>
-      <w:r>
-        <w:rPr>
-          <w:rStyle w:val="hps"/>
-        </w:rPr>
-        <w:t>seguir para</w:t>
-      </w:r>
-      <w:r>
-        <w:t xml:space="preserve"> </w:t>
-      </w:r>
-      <w:r>
-        <w:rPr>
-          <w:rStyle w:val="hps"/>
-        </w:rPr>
-        <w:t>acceder y hacer uso</w:t>
-      </w:r>
-      <w:r>
-        <w:t xml:space="preserve"> </w:t>
-      </w:r>
-      <w:r>
-        <w:rPr>
-          <w:rStyle w:val="hps"/>
-        </w:rPr>
-        <w:t>de los servicios y</w:t>
-      </w:r>
-      <w:r>
-        <w:t xml:space="preserve"> </w:t>
-      </w:r>
-      <w:r>
-        <w:rPr>
-          <w:rStyle w:val="hps"/>
-        </w:rPr>
-        <w:t>recursos proporcionados</w:t>
-      </w:r>
-      <w:r>
-        <w:t xml:space="preserve"> </w:t>
-      </w:r>
-      <w:r>
-        <w:rPr>
-          <w:rStyle w:val="hps"/>
-        </w:rPr>
-        <w:t>por otro programa</w:t>
-      </w:r>
-      <w:r>
-        <w:t xml:space="preserve"> </w:t>
-      </w:r>
-      <w:r>
-        <w:rPr>
-          <w:rStyle w:val="hps"/>
-        </w:rPr>
-        <w:t>de software el cual implemente el API</w:t>
-      </w:r>
-      <w:r>
-        <w:t xml:space="preserve">. </w:t>
-      </w:r>
-      <w:r>
-        <w:rPr>
-          <w:rStyle w:val="hps"/>
-        </w:rPr>
-        <w:t>Sirve como</w:t>
-      </w:r>
-      <w:r>
-        <w:t xml:space="preserve"> </w:t>
-      </w:r>
-      <w:r>
-        <w:rPr>
-          <w:rStyle w:val="hps"/>
-        </w:rPr>
-        <w:t>una interfaz entre</w:t>
-      </w:r>
-      <w:r>
-        <w:t xml:space="preserve"> </w:t>
-      </w:r>
-      <w:r>
-        <w:rPr>
-          <w:rStyle w:val="hps"/>
-        </w:rPr>
-        <w:t>diferentes</w:t>
-      </w:r>
-      <w:r>
-        <w:t xml:space="preserve"> </w:t>
-      </w:r>
-      <w:r>
-        <w:rPr>
-          <w:rStyle w:val="hps"/>
-        </w:rPr>
-        <w:t>programas de software</w:t>
-      </w:r>
-      <w:r>
-        <w:t xml:space="preserve"> </w:t>
-      </w:r>
-      <w:r>
-        <w:rPr>
-          <w:rStyle w:val="hps"/>
-        </w:rPr>
-        <w:t>y facilita</w:t>
-      </w:r>
-      <w:r>
-        <w:t xml:space="preserve"> </w:t>
-      </w:r>
-      <w:r>
-        <w:rPr>
-          <w:rStyle w:val="hps"/>
-        </w:rPr>
-        <w:t>su interacción</w:t>
-      </w:r>
-      <w:r>
-        <w:t xml:space="preserve">, similar </w:t>
-      </w:r>
-      <w:r>
-        <w:rPr>
-          <w:rStyle w:val="hps"/>
-        </w:rPr>
-        <w:t>a la forma en</w:t>
-      </w:r>
-      <w:r>
-        <w:t xml:space="preserve"> </w:t>
-      </w:r>
-      <w:r>
-        <w:rPr>
-          <w:rStyle w:val="hps"/>
-        </w:rPr>
-        <w:t>la interfaz de usuario</w:t>
-      </w:r>
-      <w:r>
-        <w:t xml:space="preserve"> </w:t>
-      </w:r>
-      <w:r>
-        <w:rPr>
-          <w:rStyle w:val="hps"/>
-        </w:rPr>
-        <w:t>facilita la interacción</w:t>
-      </w:r>
-      <w:r>
-        <w:t xml:space="preserve"> </w:t>
-      </w:r>
-      <w:r>
-        <w:rPr>
-          <w:rStyle w:val="hps"/>
-        </w:rPr>
-        <w:t>entre los seres humanos</w:t>
-      </w:r>
-      <w:r>
-        <w:t xml:space="preserve"> </w:t>
-      </w:r>
-      <w:r>
-        <w:rPr>
-          <w:rStyle w:val="hps"/>
-        </w:rPr>
-        <w:t xml:space="preserve">y ordenadores. Para más información consultar: </w:t>
-      </w:r>
-      <w:r>
-        <w:rPr>
-          <w:rStyle w:val="hps"/>
-        </w:rPr>
-        <w:t>http://en.wikipedia.org/wiki/Application_programming_interface</w:t>
-      </w:r>
+        <w:t xml:space="preserve">Entidad Reguladora de Entidades Financieras en Bolivia (Autoridad de Supervisión del sistema financiero). </w:t>
+      </w:r>
+    </w:p>
+    <w:p>
+      <w:pPr>
+        <w:pStyle w:val="Textonotapie"/>
+      </w:pPr>
     </w:p>
   </w:footnote>
   <w:footnote w:id="4">
-    <w:p>
-      <w:pPr>
-        <w:pStyle w:val="Textonotapie"/>
-        <w:jc w:val="both"/>
-      </w:pPr>
-      <w:r>
-        <w:rPr>
-          <w:rStyle w:val="Refdenotaalpie"/>
-        </w:rPr>
-        <w:footnoteRef/>
-      </w:r>
-      <w:r>
-        <w:t xml:space="preserve"> Google Maps herramienta que se basa en geo-referenciación y manejo de mapas a nivel global para más información visitar: </w:t>
-      </w:r>
-      <w:r>
-        <w:rPr>
-          <w:rFonts w:ascii="Times New Roman" w:hAnsi="Times New Roman"/>
-        </w:rPr>
-        <w:t>http://</w:t>
-      </w:r>
-      <w:r>
-        <w:t>maps.google.com</w:t>
-      </w:r>
-    </w:p>
-  </w:footnote>
-  <w:footnote w:id="5">
-    <w:p>
-      <w:pPr>
-        <w:pStyle w:val="Textonotapie"/>
-      </w:pPr>
-      <w:r>
-        <w:rPr>
-          <w:rStyle w:val="Refdenotaalpie"/>
-        </w:rPr>
-        <w:footnoteRef/>
-      </w:r>
-      <w:r>
-        <w:t xml:space="preserve">Entidad Reguladora de Entidades Financieras en Bolivia (Autoridad de Supervisión del sistema financiero). </w:t>
-      </w:r>
-    </w:p>
-    <w:p>
-      <w:pPr>
-        <w:pStyle w:val="Textonotapie"/>
-      </w:pPr>
-    </w:p>
-  </w:footnote>
-  <w:footnote w:id="6">
     <w:p>
       <w:pPr>
         <w:pStyle w:val="Textonotapie"/>
@@ -22349,7 +22119,7 @@
       </w:r>
     </w:p>
   </w:footnote>
-  <w:footnote w:id="7">
+  <w:footnote w:id="5">
     <w:p>
       <w:pPr>
         <w:pStyle w:val="Textonotapie"/>
@@ -22395,6 +22165,67 @@
       </w:r>
     </w:p>
   </w:footnote>
+  <w:footnote w:id="6">
+    <w:p>
+      <w:pPr>
+        <w:pStyle w:val="Textonotapie"/>
+      </w:pPr>
+      <w:r>
+        <w:rPr>
+          <w:rStyle w:val="Refdenotaalpie"/>
+        </w:rPr>
+        <w:footnoteRef/>
+      </w:r>
+      <w:r>
+        <w:t xml:space="preserve"> Aplicativo Móvil que se desarrollara para celulares inteligentes </w:t>
+      </w:r>
+      <w:proofErr w:type="spellStart"/>
+      <w:r>
+        <w:t>SmarthPhone’s</w:t>
+      </w:r>
+      <w:proofErr w:type="spellEnd"/>
+      <w:r>
+        <w:t xml:space="preserve"> en el presente trabajo serán los que tengan instalado el sistema operativo Android.</w:t>
+      </w:r>
+    </w:p>
+  </w:footnote>
+  <w:footnote w:id="7">
+    <w:p>
+      <w:pPr>
+        <w:pStyle w:val="Textonotapie"/>
+        <w:jc w:val="both"/>
+        <w:rPr>
+          <w:lang w:val="en-US"/>
+        </w:rPr>
+      </w:pPr>
+      <w:r>
+        <w:rPr>
+          <w:rStyle w:val="Refdenotaalpie"/>
+        </w:rPr>
+        <w:footnoteRef/>
+      </w:r>
+      <w:r>
+        <w:rPr>
+          <w:lang w:val="en-US"/>
+        </w:rPr>
+        <w:t xml:space="preserve"> Booth, David, et al., eds. Web Services Architecture W3C Working Group Note 11 </w:t>
+      </w:r>
+      <w:proofErr w:type="spellStart"/>
+      <w:r>
+        <w:rPr>
+          <w:lang w:val="en-US"/>
+        </w:rPr>
+        <w:t>febrero</w:t>
+      </w:r>
+      <w:proofErr w:type="spellEnd"/>
+      <w:r>
+        <w:rPr>
+          <w:lang w:val="en-US"/>
+        </w:rPr>
+        <w:t xml:space="preserve"> 2004, http://www.w3.org/TR/ws-arch/.</w:t>
+      </w:r>
+    </w:p>
+  </w:footnote>
   <w:footnote w:id="8">
     <w:p>
       <w:pPr>
@@ -22407,77 +22238,16 @@
         <w:footnoteRef/>
       </w:r>
       <w:r>
-        <w:t xml:space="preserve"> Aplicativo Móvil que se desarrollara para celulares inteligentes </w:t>
-      </w:r>
-      <w:proofErr w:type="spellStart"/>
-      <w:r>
-        <w:t>SmarthPhone’s</w:t>
-      </w:r>
-      <w:proofErr w:type="spellEnd"/>
-      <w:r>
-        <w:t xml:space="preserve"> en el presente trabajo serán los que tengan instalado el sistema operativo Android.</w:t>
-      </w:r>
+        <w:t>http://www.youtube.com/watch?v=JMEO6T6gkAA</w:t>
+      </w:r>
+    </w:p>
+    <w:p>
+      <w:pPr>
+        <w:pStyle w:val="Textonotapie"/>
+      </w:pPr>
     </w:p>
   </w:footnote>
   <w:footnote w:id="9">
-    <w:p>
-      <w:pPr>
-        <w:pStyle w:val="Textonotapie"/>
-        <w:jc w:val="both"/>
-        <w:rPr>
-          <w:lang w:val="en-US"/>
-        </w:rPr>
-      </w:pPr>
-      <w:r>
-        <w:rPr>
-          <w:rStyle w:val="Refdenotaalpie"/>
-        </w:rPr>
-        <w:footnoteRef/>
-      </w:r>
-      <w:r>
-        <w:rPr>
-          <w:lang w:val="en-US"/>
-        </w:rPr>
-        <w:t xml:space="preserve"> Booth, David, et al., eds. Web Services Architecture W3C Working Group Note 11 </w:t>
-      </w:r>
-      <w:proofErr w:type="spellStart"/>
-      <w:r>
-        <w:rPr>
-          <w:lang w:val="en-US"/>
-        </w:rPr>
-        <w:t>febrero</w:t>
-      </w:r>
-      <w:proofErr w:type="spellEnd"/>
-      <w:r>
-        <w:rPr>
-          <w:lang w:val="en-US"/>
-        </w:rPr>
-        <w:t xml:space="preserve"> 2004, http://www.w3.org/TR/ws-arch/.</w:t>
-      </w:r>
-    </w:p>
-  </w:footnote>
-  <w:footnote w:id="10">
-    <w:p>
-      <w:pPr>
-        <w:pStyle w:val="Textonotapie"/>
-      </w:pPr>
-      <w:r>
-        <w:rPr>
-          <w:rStyle w:val="Refdenotaalpie"/>
-        </w:rPr>
-        <w:footnoteRef/>
-      </w:r>
-      <w:r>
-        <w:t>http://www.youtube.com/watch?v=JMEO6T6gkAA</w:t>
-      </w:r>
-    </w:p>
-    <w:p>
-      <w:pPr>
-        <w:pStyle w:val="Textonotapie"/>
-      </w:pPr>
-    </w:p>
-  </w:footnote>
-  <w:footnote w:id="11">
     <w:p>
       <w:pPr>
         <w:pStyle w:val="Textonotapie"/>
@@ -26935,6 +26705,7 @@
   <w:style w:type="character" w:default="1" w:styleId="Fuentedeprrafopredeter">
     <w:name w:val="Default Paragraph Font"/>
     <w:uiPriority w:val="1"/>
+    <w:semiHidden/>
     <w:unhideWhenUsed/>
   </w:style>
   <w:style w:type="table" w:default="1" w:styleId="Tablanormal">
@@ -28377,6 +28148,7 @@
   <w:style w:type="character" w:default="1" w:styleId="Fuentedeprrafopredeter">
     <w:name w:val="Default Paragraph Font"/>
     <w:uiPriority w:val="1"/>
+    <w:semiHidden/>
     <w:unhideWhenUsed/>
   </w:style>
   <w:style w:type="table" w:default="1" w:styleId="Tablanormal">
@@ -29737,7 +29509,7 @@
     </b:Author>
     <b:Title>Modelado, Diseño e Implementación de Servicios Web</b:Title>
     <b:Year>2006</b:Year>
-    <b:RefOrder>20</b:RefOrder>
+    <b:RefOrder>22</b:RefOrder>
   </b:Source>
   <b:Source>
     <b:Tag>Ric07</b:Tag>
@@ -29761,7 +29533,7 @@
         </b:NameList>
       </b:Author>
     </b:Author>
-    <b:RefOrder>21</b:RefOrder>
+    <b:RefOrder>23</b:RefOrder>
   </b:Source>
   <b:Source>
     <b:Tag>Amo13</b:Tag>
@@ -29780,7 +29552,7 @@
         </b:NameList>
       </b:Author>
     </b:Author>
-    <b:RefOrder>25</b:RefOrder>
+    <b:RefOrder>27</b:RefOrder>
   </b:Source>
   <b:Source>
     <b:Tag>Wik14</b:Tag>
@@ -29795,7 +29567,7 @@
     <b:MonthAccessed>Diciembre</b:MonthAccessed>
     <b:DayAccessed>2</b:DayAccessed>
     <b:URL>http://en.wikipedia.org/wiki/Application_programming_interface</b:URL>
-    <b:RefOrder>26</b:RefOrder>
+    <b:RefOrder>28</b:RefOrder>
   </b:Source>
   <b:Source>
     <b:Tag>ASF14</b:Tag>
@@ -29815,7 +29587,7 @@
       </b:Author>
     </b:Author>
     <b:City>La Paz</b:City>
-    <b:RefOrder>9</b:RefOrder>
+    <b:RefOrder>11</b:RefOrder>
   </b:Source>
   <b:Source>
     <b:Tag>Ins13</b:Tag>
@@ -29840,7 +29612,7 @@
         </b:NameList>
       </b:Author>
     </b:Author>
-    <b:RefOrder>10</b:RefOrder>
+    <b:RefOrder>12</b:RefOrder>
   </b:Source>
   <b:Source>
     <b:Tag>And14</b:Tag>
@@ -29862,7 +29634,7 @@
     <b:DayAccessed>03</b:DayAccessed>
     <b:URL>source.android.com/source/index.html</b:URL>
     <b:Year>2014</b:Year>
-    <b:RefOrder>13</b:RefOrder>
+    <b:RefOrder>15</b:RefOrder>
   </b:Source>
   <b:Source>
     <b:Tag>Hir06</b:Tag>
@@ -29889,7 +29661,7 @@
         </b:NameList>
       </b:Author>
     </b:Author>
-    <b:RefOrder>19</b:RefOrder>
+    <b:RefOrder>21</b:RefOrder>
   </b:Source>
   <b:Source>
     <b:Tag>Raz13</b:Tag>
@@ -29910,7 +29682,7 @@
         </b:NameList>
       </b:Author>
     </b:Author>
-    <b:RefOrder>11</b:RefOrder>
+    <b:RefOrder>13</b:RefOrder>
   </b:Source>
   <b:Source>
     <b:Tag>Sam98</b:Tag>
@@ -29929,7 +29701,7 @@
         </b:NameList>
       </b:Author>
     </b:Author>
-    <b:RefOrder>27</b:RefOrder>
+    <b:RefOrder>29</b:RefOrder>
   </b:Source>
   <b:Source>
     <b:Tag>Mau07</b:Tag>
@@ -29950,7 +29722,7 @@
     <b:Year>2007</b:Year>
     <b:City>La Paz</b:City>
     <b:Publisher>UMSA</b:Publisher>
-    <b:RefOrder>5</b:RefOrder>
+    <b:RefOrder>7</b:RefOrder>
   </b:Source>
   <b:Source>
     <b:Tag>Ron08</b:Tag>
@@ -29971,7 +29743,7 @@
     <b:Year>2008</b:Year>
     <b:City>La Paz</b:City>
     <b:Publisher>UMSA</b:Publisher>
-    <b:RefOrder>6</b:RefOrder>
+    <b:RefOrder>8</b:RefOrder>
   </b:Source>
   <b:Source>
     <b:Tag>Ger08</b:Tag>
@@ -29992,7 +29764,7 @@
     <b:Year>2008</b:Year>
     <b:City>La Paz</b:City>
     <b:Publisher>UMSA</b:Publisher>
-    <b:RefOrder>7</b:RefOrder>
+    <b:RefOrder>9</b:RefOrder>
   </b:Source>
   <b:Source>
     <b:Tag>Iva13</b:Tag>
@@ -30013,7 +29785,7 @@
     <b:Year>2013</b:Year>
     <b:City>La Paz</b:City>
     <b:Publisher>UMSA</b:Publisher>
-    <b:RefOrder>8</b:RefOrder>
+    <b:RefOrder>10</b:RefOrder>
   </b:Source>
   <b:Source>
     <b:Tag>WikAM14</b:Tag>
@@ -30036,7 +29808,7 @@
     <b:MonthAccessed>12</b:MonthAccessed>
     <b:DayAccessed>06</b:DayAccessed>
     <b:URL>http://es.wikipedia.org/wiki/Aplicaci%C3%B3n_m%C3%B3vil</b:URL>
-    <b:RefOrder>12</b:RefOrder>
+    <b:RefOrder>14</b:RefOrder>
   </b:Source>
   <b:Source>
     <b:Tag>WikGM14</b:Tag>
@@ -30050,7 +29822,7 @@
     <b:MonthAccessed>Diciembre</b:MonthAccessed>
     <b:DayAccessed>12</b:DayAccessed>
     <b:URL>http://en.wikipedia.org/wiki/Google_Maps</b:URL>
-    <b:RefOrder>14</b:RefOrder>
+    <b:RefOrder>16</b:RefOrder>
   </b:Source>
   <b:Source>
     <b:Tag>Goo14</b:Tag>
@@ -30064,7 +29836,7 @@
     <b:MonthAccessed>Diciembre</b:MonthAccessed>
     <b:DayAccessed>06</b:DayAccessed>
     <b:URL>https://developers.google.com/maps/documentation/javascript/markers</b:URL>
-    <b:RefOrder>15</b:RefOrder>
+    <b:RefOrder>17</b:RefOrder>
   </b:Source>
   <b:Source>
     <b:Tag>Dev13</b:Tag>
@@ -30078,7 +29850,7 @@
     <b:MonthAccessed>Diciembre</b:MonthAccessed>
     <b:DayAccessed>06</b:DayAccessed>
     <b:URL>https://developers.google.com/maps/?hl=es</b:URL>
-    <b:RefOrder>16</b:RefOrder>
+    <b:RefOrder>18</b:RefOrder>
   </b:Source>
   <b:Source>
     <b:Tag>Oxf14</b:Tag>
@@ -30090,7 +29862,7 @@
     <b:MonthAccessed>Diciembre</b:MonthAccessed>
     <b:DayAccessed>06</b:DayAccessed>
     <b:URL>http://www.oxforddictionaries.com/es/</b:URL>
-    <b:RefOrder>17</b:RefOrder>
+    <b:RefOrder>19</b:RefOrder>
   </b:Source>
   <b:Source>
     <b:Tag>Lóp</b:Tag>
@@ -30116,7 +29888,7 @@
     <b:Year>2010</b:Year>
     <b:Month>Enero</b:Month>
     <b:Day>13</b:Day>
-    <b:RefOrder>18</b:RefOrder>
+    <b:RefOrder>20</b:RefOrder>
   </b:Source>
   <b:Source>
     <b:Tag>Car10</b:Tag>
@@ -30130,7 +29902,7 @@
         <b:Corporate>Carlos Blé Jurado y colaboradores</b:Corporate>
       </b:Author>
     </b:Author>
-    <b:RefOrder>24</b:RefOrder>
+    <b:RefOrder>26</b:RefOrder>
   </b:Source>
   <b:Source>
     <b:Tag>Jua11</b:Tag>
@@ -30150,7 +29922,7 @@
     <b:Title>Scrum Manager Gestión de Proyectos</b:Title>
     <b:Year>2011</b:Year>
     <b:Publisher>Safe Creative</b:Publisher>
-    <b:RefOrder>23</b:RefOrder>
+    <b:RefOrder>25</b:RefOrder>
   </b:Source>
   <b:Source>
     <b:Tag>WiiGIT14</b:Tag>
@@ -30164,7 +29936,7 @@
     <b:MonthAccessed>Diciembre</b:MonthAccessed>
     <b:DayAccessed>06</b:DayAccessed>
     <b:URL>http://es.wikipedia.org/wiki/GitHub</b:URL>
-    <b:RefOrder>22</b:RefOrder>
+    <b:RefOrder>24</b:RefOrder>
   </b:Source>
   <b:Source>
     <b:Tag>Scr</b:Tag>
@@ -30184,7 +29956,7 @@
     </b:Author>
     <b:Year>2012</b:Year>
     <b:Publisher>Safe Creative</b:Publisher>
-    <b:RefOrder>28</b:RefOrder>
+    <b:RefOrder>30</b:RefOrder>
   </b:Source>
   <b:Source xmlns:b="http://schemas.openxmlformats.org/officeDocument/2006/bibliography">
     <b:Tag>Ban151</b:Tag>
@@ -30263,11 +30035,41 @@
     <b:DayAccessed>21</b:DayAccessed>
     <b:RefOrder>4</b:RefOrder>
   </b:Source>
+  <b:Source>
+    <b:Tag>Ban13</b:Tag>
+    <b:SourceType>InternetSite</b:SourceType>
+    <b:Guid>{102F0862-ABC4-8840-A771-0AFAF393380F}</b:Guid>
+    <b:Title>Banco Bisa</b:Title>
+    <b:InternetSiteTitle>Google Play</b:InternetSiteTitle>
+    <b:URL>https://play.google.com/store/apps/details?id=com.banco.bisa&amp;hl=es_419</b:URL>
+    <b:Year>2013</b:Year>
+    <b:Month>Octubre</b:Month>
+    <b:Day>11</b:Day>
+    <b:YearAccessed>2015</b:YearAccessed>
+    <b:MonthAccessed>Septiembre</b:MonthAccessed>
+    <b:DayAccessed>22</b:DayAccessed>
+    <b:RefOrder>5</b:RefOrder>
+  </b:Source>
+  <b:Source>
+    <b:Tag>BNB15</b:Tag>
+    <b:SourceType>InternetSite</b:SourceType>
+    <b:Guid>{7FC9177C-163A-7744-AEF2-B32DA3D36A2D}</b:Guid>
+    <b:Title>BNB Móvil</b:Title>
+    <b:InternetSiteTitle>Google Play</b:InternetSiteTitle>
+    <b:URL>https://play.google.com/store/apps/details?id=bnb.com.bo.bnbmovil&amp;hl=es_419</b:URL>
+    <b:Year>2015</b:Year>
+    <b:Month>Enero</b:Month>
+    <b:Day>9</b:Day>
+    <b:YearAccessed>2015</b:YearAccessed>
+    <b:MonthAccessed>Septiembre</b:MonthAccessed>
+    <b:DayAccessed>22</b:DayAccessed>
+    <b:RefOrder>6</b:RefOrder>
+  </b:Source>
 </b:Sources>
 </file>
 
 <file path=customXml/itemProps1.xml><?xml version="1.0" encoding="utf-8"?>
-<ds:datastoreItem xmlns:ds="http://schemas.openxmlformats.org/officeDocument/2006/customXml" ds:itemID="{D65CBB97-E9F5-DE4A-837B-6E03A332A7E1}">
+<ds:datastoreItem xmlns:ds="http://schemas.openxmlformats.org/officeDocument/2006/customXml" ds:itemID="{67D8735E-FE93-1C4C-B9CB-ACF759398AF3}">
   <ds:schemaRefs>
     <ds:schemaRef ds:uri="http://schemas.openxmlformats.org/officeDocument/2006/bibliography"/>
   </ds:schemaRefs>

</xml_diff>

<commit_message>
changes add new fixed errror
</commit_message>
<xml_diff>
--- a/Documentos/Perfil de Tesis de Grado.DOCX.docx
+++ b/Documentos/Perfil de Tesis de Grado.DOCX.docx
@@ -1,6 +1,6 @@
 
 <file path=word/document.xml><?xml version="1.0" encoding="utf-8"?>
-<w:document xmlns:wpc="http://schemas.microsoft.com/office/word/2010/wordprocessingCanvas" xmlns:mo="http://schemas.microsoft.com/office/mac/office/2008/main" xmlns:mc="http://schemas.openxmlformats.org/markup-compatibility/2006" xmlns:mv="urn:schemas-microsoft-com:mac:vml" xmlns:o="urn:schemas-microsoft-com:office:office" xmlns:r="http://schemas.openxmlformats.org/officeDocument/2006/relationships" xmlns:m="http://schemas.openxmlformats.org/officeDocument/2006/math" xmlns:v="urn:schemas-microsoft-com:vml" xmlns:wp14="http://schemas.microsoft.com/office/word/2010/wordprocessingDrawing" xmlns:wp="http://schemas.openxmlformats.org/drawingml/2006/wordprocessingDrawing" xmlns:w10="urn:schemas-microsoft-com:office:word" xmlns:w="http://schemas.openxmlformats.org/wordprocessingml/2006/main" xmlns:w14="http://schemas.microsoft.com/office/word/2010/wordml" xmlns:wpg="http://schemas.microsoft.com/office/word/2010/wordprocessingGroup" xmlns:wpi="http://schemas.microsoft.com/office/word/2010/wordprocessingInk" xmlns:wne="http://schemas.microsoft.com/office/word/2006/wordml" xmlns:wps="http://schemas.microsoft.com/office/word/2010/wordprocessingShape" mc:Ignorable="w14 wp14 mv">
+<w:document xmlns:wpc="http://schemas.microsoft.com/office/word/2010/wordprocessingCanvas" xmlns:mc="http://schemas.openxmlformats.org/markup-compatibility/2006" xmlns:o="urn:schemas-microsoft-com:office:office" xmlns:r="http://schemas.openxmlformats.org/officeDocument/2006/relationships" xmlns:m="http://schemas.openxmlformats.org/officeDocument/2006/math" xmlns:v="urn:schemas-microsoft-com:vml" xmlns:wp14="http://schemas.microsoft.com/office/word/2010/wordprocessingDrawing" xmlns:wp="http://schemas.openxmlformats.org/drawingml/2006/wordprocessingDrawing" xmlns:w10="urn:schemas-microsoft-com:office:word" xmlns:w="http://schemas.openxmlformats.org/wordprocessingml/2006/main" xmlns:w14="http://schemas.microsoft.com/office/word/2010/wordml" xmlns:wpg="http://schemas.microsoft.com/office/word/2010/wordprocessingGroup" xmlns:wpi="http://schemas.microsoft.com/office/word/2010/wordprocessingInk" xmlns:wne="http://schemas.microsoft.com/office/word/2006/wordml" xmlns:wps="http://schemas.microsoft.com/office/word/2010/wordprocessingShape" mc:Ignorable="w14 wp14">
   <w:body>
     <w:p>
       <w:pPr>
@@ -4927,202 +4927,113 @@
         <w:pStyle w:val="NormalTesis"/>
       </w:pPr>
       <w:r>
-        <w:t>En</w:t>
-      </w:r>
-      <w:r>
-        <w:t xml:space="preserve"> Bolivia, en </w:t>
-      </w:r>
-      <w:r>
-        <w:t xml:space="preserve"> los últimos años el </w:t>
-      </w:r>
-      <w:r>
-        <w:rPr>
-          <w:highlight w:val="green"/>
-        </w:rPr>
-        <w:t>aumento importante</w:t>
-      </w:r>
-      <w:r>
-        <w:rPr>
-          <w:highlight w:val="green"/>
-        </w:rPr>
-        <w:t xml:space="preserve"> de celula</w:t>
-      </w:r>
-      <w:r>
-        <w:rPr>
-          <w:highlight w:val="green"/>
-        </w:rPr>
-        <w:t>res inteligentes</w:t>
-      </w:r>
-      <w:r>
-        <w:t>;</w:t>
+        <w:t>En los últimos años</w:t>
       </w:r>
       <w:r>
         <w:t xml:space="preserve"> </w:t>
       </w:r>
       <w:r>
-        <w:t xml:space="preserve">y </w:t>
-      </w:r>
-      <w:r>
-        <w:rPr>
-          <w:highlight w:val="green"/>
-        </w:rPr>
-        <w:t>el incremento de la bancarización</w:t>
+        <w:t>el tiempo se ha convertido en uno de los recursos más valiosos</w:t>
+      </w:r>
+      <w:r>
+        <w:t xml:space="preserve"> esto junto </w:t>
+      </w:r>
+      <w:r>
+        <w:t xml:space="preserve">con </w:t>
+      </w:r>
+      <w:r>
+        <w:t xml:space="preserve">el </w:t>
+      </w:r>
+      <w:r>
+        <w:t>crecimiento del área urbana</w:t>
+      </w:r>
+      <w:r>
+        <w:t xml:space="preserve"> en Bolivia; </w:t>
+      </w:r>
+      <w:r>
+        <w:t xml:space="preserve">causa que las personas quieran tener acceso a todo tipo de servicios públicos </w:t>
+      </w:r>
+      <w:r>
+        <w:t xml:space="preserve">sin realizar viajes largos a la cuidad sino en la comodidad </w:t>
+      </w:r>
+      <w:r>
+        <w:t>cerca de su domicilio</w:t>
+      </w:r>
+      <w:r>
+        <w:t>.</w:t>
+      </w:r>
+    </w:p>
+    <w:p>
+      <w:pPr>
+        <w:pStyle w:val="NormalTesis"/>
+      </w:pPr>
+      <w:r>
+        <w:t xml:space="preserve">Uno de estos servicios es la banca que tiene muchos problemas a la hora de brindar información acerca de </w:t>
+      </w:r>
+      <w:r>
+        <w:t>puntos de atención</w:t>
+      </w:r>
+      <w:r>
+        <w:t xml:space="preserve"> como por ejemplo </w:t>
+      </w:r>
+      <w:r>
+        <w:t xml:space="preserve">información acerca de </w:t>
+      </w:r>
+      <w:bookmarkStart w:id="2" w:name="_GoBack"/>
+      <w:bookmarkEnd w:id="2"/>
+      <w:r>
+        <w:t xml:space="preserve">horarios de atención </w:t>
+      </w:r>
+      <w:r>
+        <w:t xml:space="preserve">conllevan </w:t>
+      </w:r>
+      <w:r>
+        <w:t xml:space="preserve">tal vez realizar </w:t>
+      </w:r>
+      <w:r>
+        <w:t>filas largas para retirar dinero</w:t>
+      </w:r>
+      <w:r>
+        <w:t xml:space="preserve">,  </w:t>
+      </w:r>
+      <w:r>
+        <w:t>el des</w:t>
+      </w:r>
+      <w:r>
+        <w:t>conocimiento de horarios de at</w:t>
+      </w:r>
+      <w:r>
+        <w:t>ención o servicios que brinda una entidad financiera</w:t>
       </w:r>
       <w:r>
         <w:t xml:space="preserve"> </w:t>
       </w:r>
       <w:r>
-        <w:rPr>
-          <w:highlight w:val="green"/>
-        </w:rPr>
-        <w:t>con</w:t>
-      </w:r>
-      <w:r>
-        <w:rPr>
-          <w:highlight w:val="green"/>
-        </w:rPr>
-        <w:t xml:space="preserve"> cajeros automáticos, agencias bancarias, tarjetas de crédito</w:t>
-      </w:r>
-      <w:r>
-        <w:rPr>
-          <w:highlight w:val="green"/>
-        </w:rPr>
-        <w:t xml:space="preserve"> y</w:t>
-      </w:r>
-      <w:r>
-        <w:rPr>
-          <w:highlight w:val="green"/>
-        </w:rPr>
+        <w:t>y que</w:t>
+      </w:r>
+      <w:r>
+        <w:t xml:space="preserve"> actualmente</w:t>
+      </w:r>
+      <w:r>
+        <w:t xml:space="preserve"> en esta era</w:t>
+      </w:r>
+      <w:r>
         <w:t xml:space="preserve"> </w:t>
       </w:r>
       <w:r>
-        <w:rPr>
-          <w:highlight w:val="green"/>
-        </w:rPr>
-        <w:t>débito</w:t>
-      </w:r>
-      <w:r>
-        <w:t xml:space="preserve">; </w:t>
-      </w:r>
-      <w:r>
-        <w:rPr>
-          <w:highlight w:val="green"/>
-        </w:rPr>
-        <w:t>adicionalmente</w:t>
-      </w:r>
-      <w:r>
-        <w:rPr>
-          <w:highlight w:val="green"/>
-        </w:rPr>
-        <w:t xml:space="preserve"> todos los problemas que conllevan </w:t>
-      </w:r>
-      <w:r>
-        <w:rPr>
-          <w:highlight w:val="green"/>
-        </w:rPr>
-        <w:t>las</w:t>
-      </w:r>
-      <w:r>
-        <w:rPr>
-          <w:highlight w:val="green"/>
-        </w:rPr>
-        <w:t xml:space="preserve"> </w:t>
-      </w:r>
-      <w:r>
-        <w:rPr>
-          <w:highlight w:val="green"/>
-        </w:rPr>
-        <w:t>filas largas para retirar dinero</w:t>
-      </w:r>
-      <w:r>
-        <w:t xml:space="preserve">,  </w:t>
-      </w:r>
-      <w:r>
-        <w:rPr>
-          <w:highlight w:val="green"/>
-        </w:rPr>
-        <w:t>el des</w:t>
-      </w:r>
-      <w:r>
-        <w:rPr>
-          <w:highlight w:val="green"/>
-        </w:rPr>
-        <w:t>conocimiento de horarios de at</w:t>
-      </w:r>
-      <w:r>
-        <w:rPr>
-          <w:highlight w:val="green"/>
-        </w:rPr>
-        <w:t>ención o servicios que brinda una entidad financiera</w:t>
-      </w:r>
-      <w:r>
-        <w:t xml:space="preserve"> </w:t>
-      </w:r>
-      <w:r>
-        <w:t xml:space="preserve">y </w:t>
-      </w:r>
-      <w:r>
-        <w:rPr>
-          <w:highlight w:val="green"/>
-        </w:rPr>
-        <w:t>que</w:t>
-      </w:r>
-      <w:r>
-        <w:rPr>
-          <w:highlight w:val="green"/>
-        </w:rPr>
-        <w:t xml:space="preserve"> actualmente</w:t>
-      </w:r>
-      <w:r>
-        <w:rPr>
-          <w:highlight w:val="green"/>
-        </w:rPr>
-        <w:t xml:space="preserve"> en esta era</w:t>
-      </w:r>
-      <w:r>
-        <w:rPr>
-          <w:highlight w:val="green"/>
-        </w:rPr>
-        <w:t xml:space="preserve"> </w:t>
-      </w:r>
-      <w:r>
-        <w:rPr>
-          <w:highlight w:val="green"/>
-        </w:rPr>
         <w:t>la información rápida en tiempo real</w:t>
       </w:r>
       <w:r>
-        <w:rPr>
-          <w:highlight w:val="green"/>
-        </w:rPr>
         <w:t xml:space="preserve"> se </w:t>
       </w:r>
       <w:r>
-        <w:rPr>
-          <w:highlight w:val="green"/>
-        </w:rPr>
         <w:t>h</w:t>
       </w:r>
       <w:r>
-        <w:rPr>
-          <w:highlight w:val="green"/>
-        </w:rPr>
         <w:t>a hecho tan imprescindibl</w:t>
       </w:r>
       <w:r>
-        <w:rPr>
-          <w:highlight w:val="green"/>
-        </w:rPr>
-        <w:t>e e importante</w:t>
-      </w:r>
-      <w:r>
-        <w:t xml:space="preserve">. </w:t>
-      </w:r>
-      <w:r>
-        <w:rPr>
-          <w:highlight w:val="green"/>
-        </w:rPr>
-        <w:t>Hacen necesario que nos planeemos que existe una necesidad no suplida y por ende una oportunidad de negocio.</w:t>
+        <w:t>e e importante. Hacen necesario que nos planeemos que existe una necesidad no suplida y por ende una oportunidad de negocio.</w:t>
       </w:r>
     </w:p>
     <w:p>
@@ -5133,7 +5044,10 @@
         <w:t xml:space="preserve">El presente trabajo pretende presentarse como una </w:t>
       </w:r>
       <w:r>
-        <w:t>posible respuesta</w:t>
+        <w:t>posible</w:t>
+      </w:r>
+      <w:r>
+        <w:t xml:space="preserve"> respuesta</w:t>
       </w:r>
       <w:r>
         <w:t xml:space="preserve"> que supla la necesidad no satisfecha a través de un sistema móvil que permita mejorar el servicio a los clientes a través de la disposición en tiempo real de información sobre cajeros automáticos y agencias</w:t>
@@ -5154,7 +5068,15 @@
         <w:t xml:space="preserve"> de estos</w:t>
       </w:r>
       <w:r>
-        <w:t xml:space="preserve">, permitiendo visualizar el número de personas que están en espera de atención agencia bancaria y demás funcionalidades que responderán a los problemas esbozados en el planteamiento del problema. </w:t>
+        <w:t xml:space="preserve">, permitiendo visualizar el número de personas que </w:t>
+      </w:r>
+      <w:proofErr w:type="gramStart"/>
+      <w:r>
+        <w:t>están</w:t>
+      </w:r>
+      <w:proofErr w:type="gramEnd"/>
+      <w:r>
+        <w:t xml:space="preserve"> en espera de atención agencia bancaria y demás funcionalidades que responderán a los problemas esbozados en el planteamiento del problema. </w:t>
       </w:r>
     </w:p>
     <w:p>
@@ -5299,7 +5221,11 @@
         <w:t xml:space="preserve">; por último </w:t>
       </w:r>
       <w:r>
-        <w:t>el uso de herramientas tales como Android, Google Maps, .Net, Visual Studio y  Git. Que serán descritas en el marco teórico y el marco metodológico.</w:t>
+        <w:t xml:space="preserve">el uso de herramientas tales como Android, Google Maps, </w:t>
+      </w:r>
+      <w:r>
+        <w:lastRenderedPageBreak/>
+        <w:t>.Net, Visual Studio y  Git. Que serán descritas en el marco teórico y el marco metodológico.</w:t>
       </w:r>
     </w:p>
     <w:p>
@@ -5314,7 +5240,7 @@
           <w:lang w:val="es-ES" w:bidi="ar-SA"/>
         </w:rPr>
       </w:pPr>
-      <w:bookmarkStart w:id="2" w:name="_Toc403927330"/>
+      <w:bookmarkStart w:id="3" w:name="_Toc403927330"/>
     </w:p>
     <w:p>
       <w:pPr>
@@ -5329,13 +5255,12 @@
       <w:pPr>
         <w:pStyle w:val="Tesis-Nivel2"/>
       </w:pPr>
-      <w:bookmarkStart w:id="3" w:name="_Toc427736841"/>
-      <w:r>
-        <w:lastRenderedPageBreak/>
+      <w:bookmarkStart w:id="4" w:name="_Toc427736841"/>
+      <w:r>
         <w:t>ANTECEDENTES</w:t>
       </w:r>
-      <w:bookmarkEnd w:id="2"/>
       <w:bookmarkEnd w:id="3"/>
+      <w:bookmarkEnd w:id="4"/>
     </w:p>
     <w:p>
       <w:pPr>
@@ -5360,13 +5285,13 @@
       <w:pPr>
         <w:pStyle w:val="Tesis-Nivel3"/>
       </w:pPr>
-      <w:bookmarkStart w:id="4" w:name="_Toc403927331"/>
-      <w:bookmarkStart w:id="5" w:name="_Toc427736842"/>
+      <w:bookmarkStart w:id="5" w:name="_Toc403927331"/>
+      <w:bookmarkStart w:id="6" w:name="_Toc427736842"/>
       <w:r>
         <w:t>A NIVEL NACIONAL – ENTIDADES FINANCIERAS</w:t>
       </w:r>
-      <w:bookmarkEnd w:id="4"/>
       <w:bookmarkEnd w:id="5"/>
+      <w:bookmarkEnd w:id="6"/>
     </w:p>
     <w:p>
       <w:pPr>
@@ -5388,13 +5313,13 @@
       <w:pPr>
         <w:pStyle w:val="Tesis-Nivel4"/>
       </w:pPr>
-      <w:bookmarkStart w:id="6" w:name="_Toc403927332"/>
-      <w:bookmarkStart w:id="7" w:name="_Toc427736843"/>
+      <w:bookmarkStart w:id="7" w:name="_Toc403927332"/>
+      <w:bookmarkStart w:id="8" w:name="_Toc427736843"/>
       <w:r>
         <w:t>BANCO DE CRÉDITO DE BOLIVIA S.A</w:t>
       </w:r>
-      <w:bookmarkEnd w:id="6"/>
       <w:bookmarkEnd w:id="7"/>
+      <w:bookmarkEnd w:id="8"/>
     </w:p>
     <w:p>
       <w:pPr>
@@ -5609,7 +5534,11 @@
         <w:t>la posición actual</w:t>
       </w:r>
       <w:r>
-        <w:t xml:space="preserve"> pero n</w:t>
+        <w:t xml:space="preserve"> </w:t>
+      </w:r>
+      <w:r>
+        <w:lastRenderedPageBreak/>
+        <w:t>pero n</w:t>
       </w:r>
       <w:r>
         <w:t>o la refresca si caminamos o no</w:t>
@@ -5632,7 +5561,6 @@
         <w:rPr>
           <w:noProof/>
         </w:rPr>
-        <w:lastRenderedPageBreak/>
         <w:drawing>
           <wp:anchor distT="0" distB="0" distL="114300" distR="114300" simplePos="0" relativeHeight="251662336" behindDoc="1" locked="0" layoutInCell="1" allowOverlap="1" wp14:anchorId="4B547C7A" wp14:editId="51F17096">
             <wp:simplePos x="0" y="0"/>
@@ -5687,7 +5615,7 @@
                       <a:noFill/>
                     </a:ln>
                     <a:extLst>
-                      <a:ext uri="{53640926-AAD7-44d8-BBD7-CCE9431645EC}">
+                      <a:ext uri="{53640926-AAD7-44D8-BBD7-CCE9431645EC}">
                         <a14:shadowObscured xmlns:a14="http://schemas.microsoft.com/office/drawing/2010/main"/>
                       </a:ext>
                     </a:extLst>
@@ -5742,13 +5670,13 @@
       <w:pPr>
         <w:pStyle w:val="Tesis-Nivel3"/>
       </w:pPr>
-      <w:bookmarkStart w:id="8" w:name="_Toc403927333"/>
-      <w:bookmarkStart w:id="9" w:name="_Toc427736844"/>
+      <w:bookmarkStart w:id="9" w:name="_Toc403927333"/>
+      <w:bookmarkStart w:id="10" w:name="_Toc427736844"/>
       <w:r>
         <w:t>BANCO ECONOMICO</w:t>
       </w:r>
-      <w:bookmarkEnd w:id="8"/>
       <w:bookmarkEnd w:id="9"/>
+      <w:bookmarkEnd w:id="10"/>
     </w:p>
     <w:p>
       <w:pPr>
@@ -5954,7 +5882,7 @@
                       <a:noFill/>
                     </a:ln>
                     <a:extLst>
-                      <a:ext uri="{53640926-AAD7-44d8-BBD7-CCE9431645EC}">
+                      <a:ext uri="{53640926-AAD7-44D8-BBD7-CCE9431645EC}">
                         <a14:shadowObscured xmlns:a14="http://schemas.microsoft.com/office/drawing/2010/main"/>
                       </a:ext>
                     </a:extLst>
@@ -6043,14 +5971,14 @@
       <w:pPr>
         <w:pStyle w:val="Tesis-Nivel3"/>
       </w:pPr>
-      <w:bookmarkStart w:id="10" w:name="_Toc427736845"/>
+      <w:bookmarkStart w:id="11" w:name="_Toc427736845"/>
       <w:r>
         <w:t xml:space="preserve">UNIMOVIL, APLICATIVO </w:t>
       </w:r>
       <w:r>
         <w:t>BANCO UNION</w:t>
       </w:r>
-      <w:bookmarkEnd w:id="10"/>
+      <w:bookmarkEnd w:id="11"/>
       <w:r>
         <w:t xml:space="preserve"> </w:t>
       </w:r>
@@ -6237,7 +6165,7 @@
                       <a:noFill/>
                     </a:ln>
                     <a:extLst>
-                      <a:ext uri="{53640926-AAD7-44d8-BBD7-CCE9431645EC}">
+                      <a:ext uri="{53640926-AAD7-44D8-BBD7-CCE9431645EC}">
                         <a14:shadowObscured xmlns:a14="http://schemas.microsoft.com/office/drawing/2010/main"/>
                       </a:ext>
                     </a:extLst>
@@ -6314,14 +6242,14 @@
           <w:noProof/>
         </w:rPr>
       </w:pPr>
-      <w:bookmarkStart w:id="11" w:name="_Toc427736846"/>
+      <w:bookmarkStart w:id="12" w:name="_Toc427736846"/>
       <w:r>
         <w:rPr>
           <w:noProof/>
         </w:rPr>
         <w:t>BANCO BISA</w:t>
       </w:r>
-      <w:bookmarkEnd w:id="11"/>
+      <w:bookmarkEnd w:id="12"/>
     </w:p>
     <w:p>
       <w:pPr>
@@ -6605,7 +6533,7 @@
                       <a:noFill/>
                     </a:ln>
                     <a:extLst>
-                      <a:ext uri="{53640926-AAD7-44d8-BBD7-CCE9431645EC}">
+                      <a:ext uri="{53640926-AAD7-44D8-BBD7-CCE9431645EC}">
                         <a14:shadowObscured xmlns:a14="http://schemas.microsoft.com/office/drawing/2010/main"/>
                       </a:ext>
                     </a:extLst>
@@ -6680,7 +6608,7 @@
                       <a:noFill/>
                     </a:ln>
                     <a:extLst>
-                      <a:ext uri="{53640926-AAD7-44d8-BBD7-CCE9431645EC}">
+                      <a:ext uri="{53640926-AAD7-44D8-BBD7-CCE9431645EC}">
                         <a14:shadowObscured xmlns:a14="http://schemas.microsoft.com/office/drawing/2010/main"/>
                       </a:ext>
                     </a:extLst>
@@ -6797,7 +6725,7 @@
           <w:noProof/>
         </w:rPr>
       </w:pPr>
-      <w:bookmarkStart w:id="12" w:name="_Toc427736847"/>
+      <w:bookmarkStart w:id="13" w:name="_Toc427736847"/>
       <w:r>
         <w:rPr>
           <w:noProof/>
@@ -6810,7 +6738,7 @@
         </w:rPr>
         <w:t>NACIONAL DE BOLIVIA</w:t>
       </w:r>
-      <w:bookmarkEnd w:id="12"/>
+      <w:bookmarkEnd w:id="13"/>
     </w:p>
     <w:p>
       <w:pPr>
@@ -7019,7 +6947,7 @@
                       <a:noFill/>
                     </a:ln>
                     <a:extLst>
-                      <a:ext uri="{53640926-AAD7-44d8-BBD7-CCE9431645EC}">
+                      <a:ext uri="{53640926-AAD7-44D8-BBD7-CCE9431645EC}">
                         <a14:shadowObscured xmlns:a14="http://schemas.microsoft.com/office/drawing/2010/main"/>
                       </a:ext>
                     </a:extLst>
@@ -7086,7 +7014,7 @@
                       <a:noFill/>
                     </a:ln>
                     <a:extLst>
-                      <a:ext uri="{53640926-AAD7-44d8-BBD7-CCE9431645EC}">
+                      <a:ext uri="{53640926-AAD7-44D8-BBD7-CCE9431645EC}">
                         <a14:shadowObscured xmlns:a14="http://schemas.microsoft.com/office/drawing/2010/main"/>
                       </a:ext>
                     </a:extLst>
@@ -7190,11 +7118,11 @@
       <w:pPr>
         <w:pStyle w:val="Tesis-Nivel2"/>
       </w:pPr>
-      <w:bookmarkStart w:id="13" w:name="_Toc427736848"/>
+      <w:bookmarkStart w:id="14" w:name="_Toc427736848"/>
       <w:r>
         <w:t>A NIVEL NACIONAL-UNIVERSIDAD MAYOR DE SAN ANDRES</w:t>
       </w:r>
-      <w:bookmarkEnd w:id="13"/>
+      <w:bookmarkEnd w:id="14"/>
     </w:p>
     <w:p>
       <w:pPr>
@@ -7417,12 +7345,7 @@
         <w:t>Sistema de Seguimiento d</w:t>
       </w:r>
       <w:r>
-        <w:t xml:space="preserve">el Módulo De Información Básica Y Georeferenciacion Para Centros </w:t>
-      </w:r>
-      <w:bookmarkStart w:id="14" w:name="_GoBack"/>
-      <w:bookmarkEnd w:id="14"/>
-      <w:r>
-        <w:t>De Salud Caso: Servicio D</w:t>
+        <w:t>el Módulo De Información Básica Y Georeferenciacion Para Centros De Salud Caso: Servicio D</w:t>
       </w:r>
       <w:r>
         <w:t>epartamental De Salud De La Paz S</w:t>
@@ -7806,7 +7729,15 @@
       </w:r>
       <w:proofErr w:type="spellEnd"/>
       <w:r>
-        <w:t xml:space="preserve"> se incremento desde el 2014 a julio de 2015 </w:t>
+        <w:t xml:space="preserve"> se </w:t>
+      </w:r>
+      <w:proofErr w:type="spellStart"/>
+      <w:r>
+        <w:t>incremento</w:t>
+      </w:r>
+      <w:proofErr w:type="spellEnd"/>
+      <w:r>
+        <w:t xml:space="preserve"> desde el 2014 a julio de 2015 </w:t>
       </w:r>
       <w:r>
         <w:t>de 1.188.445  a 2.769.817 conexiones</w:t>
@@ -9673,7 +9604,15 @@
         </w:rPr>
       </w:pPr>
       <w:r>
-        <w:t xml:space="preserve">Google Map </w:t>
+        <w:t xml:space="preserve">Google </w:t>
+      </w:r>
+      <w:proofErr w:type="spellStart"/>
+      <w:r>
+        <w:t>Map</w:t>
+      </w:r>
+      <w:proofErr w:type="spellEnd"/>
+      <w:r>
+        <w:t xml:space="preserve"> </w:t>
       </w:r>
       <w:proofErr w:type="spellStart"/>
       <w:r>
@@ -9734,13 +9673,27 @@
         <w:rPr>
           <w:rStyle w:val="notranslate"/>
         </w:rPr>
-        <w:t xml:space="preserve">Google Map </w:t>
+        <w:t xml:space="preserve">Google </w:t>
       </w:r>
       <w:proofErr w:type="spellStart"/>
       <w:r>
         <w:rPr>
           <w:rStyle w:val="notranslate"/>
         </w:rPr>
+        <w:t>Map</w:t>
+      </w:r>
+      <w:proofErr w:type="spellEnd"/>
+      <w:r>
+        <w:rPr>
+          <w:rStyle w:val="notranslate"/>
+        </w:rPr>
+        <w:t xml:space="preserve"> </w:t>
+      </w:r>
+      <w:proofErr w:type="spellStart"/>
+      <w:r>
+        <w:rPr>
+          <w:rStyle w:val="notranslate"/>
+        </w:rPr>
         <w:t>Maker</w:t>
       </w:r>
       <w:proofErr w:type="spellEnd"/>
@@ -9748,7 +9701,21 @@
         <w:rPr>
           <w:rStyle w:val="notranslate"/>
         </w:rPr>
-        <w:t xml:space="preserve"> es un servicio independiente de Mapas, y los cambios en Google Map </w:t>
+        <w:t xml:space="preserve"> es un servicio independiente de Mapas, y los cambios en Google </w:t>
+      </w:r>
+      <w:proofErr w:type="spellStart"/>
+      <w:r>
+        <w:rPr>
+          <w:rStyle w:val="notranslate"/>
+        </w:rPr>
+        <w:t>Map</w:t>
+      </w:r>
+      <w:proofErr w:type="spellEnd"/>
+      <w:r>
+        <w:rPr>
+          <w:rStyle w:val="notranslate"/>
+        </w:rPr>
+        <w:t xml:space="preserve"> </w:t>
       </w:r>
       <w:proofErr w:type="spellStart"/>
       <w:r>
@@ -16560,7 +16527,7 @@
                       <a:noFill/>
                     </a:ln>
                     <a:extLst>
-                      <a:ext uri="{53640926-AAD7-44d8-BBD7-CCE9431645EC}">
+                      <a:ext uri="{53640926-AAD7-44D8-BBD7-CCE9431645EC}">
                         <a14:shadowObscured xmlns:a14="http://schemas.microsoft.com/office/drawing/2010/main"/>
                       </a:ext>
                     </a:extLst>
@@ -20710,7 +20677,7 @@
             <v:imagedata r:id="rId44" o:title=""/>
             <w10:wrap type="tight"/>
           </v:shape>
-          <o:OLEObject Type="Embed" ProgID="Visio.Drawing.11" ShapeID="_x0000_s1029" DrawAspect="Content" ObjectID="_1378294083" r:id="rId45"/>
+          <o:OLEObject Type="Embed" ProgID="Visio.Drawing.11" ShapeID="_x0000_s1029" DrawAspect="Content" ObjectID="_1505077534" r:id="rId45"/>
         </w:pict>
       </w:r>
     </w:p>
@@ -20917,7 +20884,7 @@
             <v:imagedata r:id="rId46" o:title=""/>
             <w10:wrap type="tight"/>
           </v:shape>
-          <o:OLEObject Type="Embed" ProgID="Visio.Drawing.11" ShapeID="_x0000_s1030" DrawAspect="Content" ObjectID="_1378294084" r:id="rId47"/>
+          <o:OLEObject Type="Embed" ProgID="Visio.Drawing.11" ShapeID="_x0000_s1030" DrawAspect="Content" ObjectID="_1505077535" r:id="rId47"/>
         </w:pict>
       </w:r>
     </w:p>
@@ -21724,7 +21691,23 @@
               <w:pStyle w:val="NormalTesis"/>
             </w:pPr>
             <w:r>
-              <w:t xml:space="preserve">Estudiar Google Maps, Google Maps </w:t>
+              <w:t xml:space="preserve">Estudiar Google </w:t>
+            </w:r>
+            <w:proofErr w:type="spellStart"/>
+            <w:r>
+              <w:t>Maps</w:t>
+            </w:r>
+            <w:proofErr w:type="spellEnd"/>
+            <w:r>
+              <w:t xml:space="preserve">, Google </w:t>
+            </w:r>
+            <w:proofErr w:type="spellStart"/>
+            <w:r>
+              <w:t>Maps</w:t>
+            </w:r>
+            <w:proofErr w:type="spellEnd"/>
+            <w:r>
+              <w:t xml:space="preserve"> </w:t>
             </w:r>
             <w:proofErr w:type="spellStart"/>
             <w:r>
@@ -21732,7 +21715,15 @@
             </w:r>
             <w:proofErr w:type="spellEnd"/>
             <w:r>
-              <w:t>, Api google Maps y Algoritmo de codificación de coordenadas. Ocho semanas.</w:t>
+              <w:t xml:space="preserve">, Api google </w:t>
+            </w:r>
+            <w:proofErr w:type="spellStart"/>
+            <w:r>
+              <w:t>Maps</w:t>
+            </w:r>
+            <w:proofErr w:type="spellEnd"/>
+            <w:r>
+              <w:t xml:space="preserve"> y Algoritmo de codificación de coordenadas. Ocho semanas.</w:t>
             </w:r>
           </w:p>
           <w:p>
@@ -21852,7 +21843,7 @@
 </file>
 
 <file path=word/comments.xml><?xml version="1.0" encoding="utf-8"?>
-<w:comments xmlns:wpc="http://schemas.microsoft.com/office/word/2010/wordprocessingCanvas" xmlns:mo="http://schemas.microsoft.com/office/mac/office/2008/main" xmlns:mc="http://schemas.openxmlformats.org/markup-compatibility/2006" xmlns:mv="urn:schemas-microsoft-com:mac:vml" xmlns:o="urn:schemas-microsoft-com:office:office" xmlns:r="http://schemas.openxmlformats.org/officeDocument/2006/relationships" xmlns:m="http://schemas.openxmlformats.org/officeDocument/2006/math" xmlns:v="urn:schemas-microsoft-com:vml" xmlns:wp14="http://schemas.microsoft.com/office/word/2010/wordprocessingDrawing" xmlns:wp="http://schemas.openxmlformats.org/drawingml/2006/wordprocessingDrawing" xmlns:w10="urn:schemas-microsoft-com:office:word" xmlns:w="http://schemas.openxmlformats.org/wordprocessingml/2006/main" xmlns:w14="http://schemas.microsoft.com/office/word/2010/wordml" xmlns:wpg="http://schemas.microsoft.com/office/word/2010/wordprocessingGroup" xmlns:wpi="http://schemas.microsoft.com/office/word/2010/wordprocessingInk" xmlns:wne="http://schemas.microsoft.com/office/word/2006/wordml" xmlns:wps="http://schemas.microsoft.com/office/word/2010/wordprocessingShape" mc:Ignorable="w14 wp14 mv">
+<w:comments xmlns:wpc="http://schemas.microsoft.com/office/word/2010/wordprocessingCanvas" xmlns:mc="http://schemas.openxmlformats.org/markup-compatibility/2006" xmlns:o="urn:schemas-microsoft-com:office:office" xmlns:r="http://schemas.openxmlformats.org/officeDocument/2006/relationships" xmlns:m="http://schemas.openxmlformats.org/officeDocument/2006/math" xmlns:v="urn:schemas-microsoft-com:vml" xmlns:wp14="http://schemas.microsoft.com/office/word/2010/wordprocessingDrawing" xmlns:wp="http://schemas.openxmlformats.org/drawingml/2006/wordprocessingDrawing" xmlns:w10="urn:schemas-microsoft-com:office:word" xmlns:w="http://schemas.openxmlformats.org/wordprocessingml/2006/main" xmlns:w14="http://schemas.microsoft.com/office/word/2010/wordml" xmlns:wpg="http://schemas.microsoft.com/office/word/2010/wordprocessingGroup" xmlns:wpi="http://schemas.microsoft.com/office/word/2010/wordprocessingInk" xmlns:wne="http://schemas.microsoft.com/office/word/2006/wordml" xmlns:wps="http://schemas.microsoft.com/office/word/2010/wordprocessingShape" mc:Ignorable="w14 wp14">
   <w:comment w:id="18" w:author="Victor Angel Chambi Nina" w:date="2015-09-20T21:01:00Z" w:initials="VA">
     <w:p>
       <w:pPr>
@@ -21968,7 +21959,7 @@
 </file>
 
 <file path=word/endnotes.xml><?xml version="1.0" encoding="utf-8"?>
-<w:endnotes xmlns:wpc="http://schemas.microsoft.com/office/word/2010/wordprocessingCanvas" xmlns:mo="http://schemas.microsoft.com/office/mac/office/2008/main" xmlns:mc="http://schemas.openxmlformats.org/markup-compatibility/2006" xmlns:mv="urn:schemas-microsoft-com:mac:vml" xmlns:o="urn:schemas-microsoft-com:office:office" xmlns:r="http://schemas.openxmlformats.org/officeDocument/2006/relationships" xmlns:m="http://schemas.openxmlformats.org/officeDocument/2006/math" xmlns:v="urn:schemas-microsoft-com:vml" xmlns:wp14="http://schemas.microsoft.com/office/word/2010/wordprocessingDrawing" xmlns:wp="http://schemas.openxmlformats.org/drawingml/2006/wordprocessingDrawing" xmlns:w10="urn:schemas-microsoft-com:office:word" xmlns:w="http://schemas.openxmlformats.org/wordprocessingml/2006/main" xmlns:w14="http://schemas.microsoft.com/office/word/2010/wordml" xmlns:wpg="http://schemas.microsoft.com/office/word/2010/wordprocessingGroup" xmlns:wpi="http://schemas.microsoft.com/office/word/2010/wordprocessingInk" xmlns:wne="http://schemas.microsoft.com/office/word/2006/wordml" xmlns:wps="http://schemas.microsoft.com/office/word/2010/wordprocessingShape" mc:Ignorable="w14 wp14 mv">
+<w:endnotes xmlns:wpc="http://schemas.microsoft.com/office/word/2010/wordprocessingCanvas" xmlns:mc="http://schemas.openxmlformats.org/markup-compatibility/2006" xmlns:o="urn:schemas-microsoft-com:office:office" xmlns:r="http://schemas.openxmlformats.org/officeDocument/2006/relationships" xmlns:m="http://schemas.openxmlformats.org/officeDocument/2006/math" xmlns:v="urn:schemas-microsoft-com:vml" xmlns:wp14="http://schemas.microsoft.com/office/word/2010/wordprocessingDrawing" xmlns:wp="http://schemas.openxmlformats.org/drawingml/2006/wordprocessingDrawing" xmlns:w10="urn:schemas-microsoft-com:office:word" xmlns:w="http://schemas.openxmlformats.org/wordprocessingml/2006/main" xmlns:w14="http://schemas.microsoft.com/office/word/2010/wordml" xmlns:wpg="http://schemas.microsoft.com/office/word/2010/wordprocessingGroup" xmlns:wpi="http://schemas.microsoft.com/office/word/2010/wordprocessingInk" xmlns:wne="http://schemas.microsoft.com/office/word/2006/wordml" xmlns:wps="http://schemas.microsoft.com/office/word/2010/wordprocessingShape" mc:Ignorable="w14 wp14">
   <w:endnote w:type="separator" w:id="-1">
     <w:p>
       <w:pPr>
@@ -21993,7 +21984,7 @@
 </file>
 
 <file path=word/footnotes.xml><?xml version="1.0" encoding="utf-8"?>
-<w:footnotes xmlns:wpc="http://schemas.microsoft.com/office/word/2010/wordprocessingCanvas" xmlns:mo="http://schemas.microsoft.com/office/mac/office/2008/main" xmlns:mc="http://schemas.openxmlformats.org/markup-compatibility/2006" xmlns:mv="urn:schemas-microsoft-com:mac:vml" xmlns:o="urn:schemas-microsoft-com:office:office" xmlns:r="http://schemas.openxmlformats.org/officeDocument/2006/relationships" xmlns:m="http://schemas.openxmlformats.org/officeDocument/2006/math" xmlns:v="urn:schemas-microsoft-com:vml" xmlns:wp14="http://schemas.microsoft.com/office/word/2010/wordprocessingDrawing" xmlns:wp="http://schemas.openxmlformats.org/drawingml/2006/wordprocessingDrawing" xmlns:w10="urn:schemas-microsoft-com:office:word" xmlns:w="http://schemas.openxmlformats.org/wordprocessingml/2006/main" xmlns:w14="http://schemas.microsoft.com/office/word/2010/wordml" xmlns:wpg="http://schemas.microsoft.com/office/word/2010/wordprocessingGroup" xmlns:wpi="http://schemas.microsoft.com/office/word/2010/wordprocessingInk" xmlns:wne="http://schemas.microsoft.com/office/word/2006/wordml" xmlns:wps="http://schemas.microsoft.com/office/word/2010/wordprocessingShape" mc:Ignorable="w14 wp14 mv">
+<w:footnotes xmlns:wpc="http://schemas.microsoft.com/office/word/2010/wordprocessingCanvas" xmlns:mc="http://schemas.openxmlformats.org/markup-compatibility/2006" xmlns:o="urn:schemas-microsoft-com:office:office" xmlns:r="http://schemas.openxmlformats.org/officeDocument/2006/relationships" xmlns:m="http://schemas.openxmlformats.org/officeDocument/2006/math" xmlns:v="urn:schemas-microsoft-com:vml" xmlns:wp14="http://schemas.microsoft.com/office/word/2010/wordprocessingDrawing" xmlns:wp="http://schemas.openxmlformats.org/drawingml/2006/wordprocessingDrawing" xmlns:w10="urn:schemas-microsoft-com:office:word" xmlns:w="http://schemas.openxmlformats.org/wordprocessingml/2006/main" xmlns:w14="http://schemas.microsoft.com/office/word/2010/wordml" xmlns:wpg="http://schemas.microsoft.com/office/word/2010/wordprocessingGroup" xmlns:wpi="http://schemas.microsoft.com/office/word/2010/wordprocessingInk" xmlns:wne="http://schemas.microsoft.com/office/word/2006/wordml" xmlns:wps="http://schemas.microsoft.com/office/word/2010/wordprocessingShape" mc:Ignorable="w14 wp14">
   <w:footnote w:type="separator" w:id="-1">
     <w:p>
       <w:pPr>
@@ -22267,7 +22258,7 @@
 </file>
 
 <file path=word/numbering.xml><?xml version="1.0" encoding="utf-8"?>
-<w:numbering xmlns:wpc="http://schemas.microsoft.com/office/word/2010/wordprocessingCanvas" xmlns:mo="http://schemas.microsoft.com/office/mac/office/2008/main" xmlns:mc="http://schemas.openxmlformats.org/markup-compatibility/2006" xmlns:mv="urn:schemas-microsoft-com:mac:vml" xmlns:o="urn:schemas-microsoft-com:office:office" xmlns:r="http://schemas.openxmlformats.org/officeDocument/2006/relationships" xmlns:m="http://schemas.openxmlformats.org/officeDocument/2006/math" xmlns:v="urn:schemas-microsoft-com:vml" xmlns:wp14="http://schemas.microsoft.com/office/word/2010/wordprocessingDrawing" xmlns:wp="http://schemas.openxmlformats.org/drawingml/2006/wordprocessingDrawing" xmlns:w10="urn:schemas-microsoft-com:office:word" xmlns:w="http://schemas.openxmlformats.org/wordprocessingml/2006/main" xmlns:w14="http://schemas.microsoft.com/office/word/2010/wordml" xmlns:wpg="http://schemas.microsoft.com/office/word/2010/wordprocessingGroup" xmlns:wpi="http://schemas.microsoft.com/office/word/2010/wordprocessingInk" xmlns:wne="http://schemas.microsoft.com/office/word/2006/wordml" xmlns:wps="http://schemas.microsoft.com/office/word/2010/wordprocessingShape" mc:Ignorable="w14 wp14 mv">
+<w:numbering xmlns:wpc="http://schemas.microsoft.com/office/word/2010/wordprocessingCanvas" xmlns:mc="http://schemas.openxmlformats.org/markup-compatibility/2006" xmlns:o="urn:schemas-microsoft-com:office:office" xmlns:r="http://schemas.openxmlformats.org/officeDocument/2006/relationships" xmlns:m="http://schemas.openxmlformats.org/officeDocument/2006/math" xmlns:v="urn:schemas-microsoft-com:vml" xmlns:wp14="http://schemas.microsoft.com/office/word/2010/wordprocessingDrawing" xmlns:wp="http://schemas.openxmlformats.org/drawingml/2006/wordprocessingDrawing" xmlns:w10="urn:schemas-microsoft-com:office:word" xmlns:w="http://schemas.openxmlformats.org/wordprocessingml/2006/main" xmlns:w14="http://schemas.microsoft.com/office/word/2010/wordml" xmlns:wpg="http://schemas.microsoft.com/office/word/2010/wordprocessingGroup" xmlns:wpi="http://schemas.microsoft.com/office/word/2010/wordprocessingInk" xmlns:wne="http://schemas.microsoft.com/office/word/2006/wordml" xmlns:wps="http://schemas.microsoft.com/office/word/2010/wordprocessingShape" mc:Ignorable="w14 wp14">
   <w:abstractNum w:abstractNumId="0">
     <w:nsid w:val="FFFFFF89"/>
     <w:multiLevelType w:val="singleLevel"/>
@@ -26332,7 +26323,7 @@
     </w:rPrDefault>
     <w:pPrDefault/>
   </w:docDefaults>
-  <w:latentStyles w:defLockedState="0" w:defUIPriority="99" w:defSemiHidden="1" w:defUnhideWhenUsed="1" w:defQFormat="0" w:count="276">
+  <w:latentStyles w:defLockedState="0" w:defUIPriority="99" w:defSemiHidden="1" w:defUnhideWhenUsed="1" w:defQFormat="0" w:count="267">
     <w:lsdException w:name="Normal" w:semiHidden="0" w:uiPriority="0" w:unhideWhenUsed="0" w:qFormat="1"/>
     <w:lsdException w:name="heading 1" w:semiHidden="0" w:uiPriority="9" w:unhideWhenUsed="0" w:qFormat="1"/>
     <w:lsdException w:name="heading 2" w:uiPriority="9" w:qFormat="1"/>
@@ -26953,7 +26944,7 @@
       <w:bCs/>
     </w:rPr>
   </w:style>
-  <w:style w:type="character" w:styleId="Enfasis">
+  <w:style w:type="character" w:styleId="nfasis">
     <w:name w:val="Emphasis"/>
     <w:uiPriority w:val="20"/>
     <w:qFormat/>
@@ -27022,11 +27013,11 @@
       <w:color w:val="000000"/>
     </w:rPr>
   </w:style>
-  <w:style w:type="paragraph" w:styleId="Citaintensa">
+  <w:style w:type="paragraph" w:styleId="Citadestacada">
     <w:name w:val="Intense Quote"/>
     <w:basedOn w:val="Normal"/>
     <w:next w:val="Normal"/>
-    <w:link w:val="CitaintensaCar"/>
+    <w:link w:val="CitadestacadaCar"/>
     <w:uiPriority w:val="30"/>
     <w:qFormat/>
     <w:rsid w:val="00D332DA"/>
@@ -27046,9 +27037,9 @@
       <w:lang w:val="en-US" w:bidi="en-US"/>
     </w:rPr>
   </w:style>
-  <w:style w:type="character" w:customStyle="1" w:styleId="CitaintensaCar">
-    <w:name w:val="Cita intensa Car"/>
-    <w:link w:val="Citaintensa"/>
+  <w:style w:type="character" w:customStyle="1" w:styleId="CitadestacadaCar">
+    <w:name w:val="Cita destacada Car"/>
+    <w:link w:val="Citadestacada"/>
     <w:uiPriority w:val="30"/>
     <w:rsid w:val="00D332DA"/>
     <w:rPr>
@@ -27107,7 +27098,7 @@
       <w:u w:val="single"/>
     </w:rPr>
   </w:style>
-  <w:style w:type="character" w:styleId="Ttulodelibro">
+  <w:style w:type="character" w:styleId="Ttulodellibro">
     <w:name w:val="Book Title"/>
     <w:uiPriority w:val="33"/>
     <w:qFormat/>
@@ -27119,7 +27110,7 @@
       <w:spacing w:val="5"/>
     </w:rPr>
   </w:style>
-  <w:style w:type="paragraph" w:styleId="Encabezadodetabladecontenido">
+  <w:style w:type="paragraph" w:styleId="TtulodeTDC">
     <w:name w:val="TOC Heading"/>
     <w:basedOn w:val="Ttulo1"/>
     <w:next w:val="Normal"/>
@@ -27458,7 +27449,6 @@
     <w:uiPriority w:val="59"/>
     <w:rsid w:val="00642D6B"/>
     <w:tblPr>
-      <w:tblInd w:w="0" w:type="dxa"/>
       <w:tblBorders>
         <w:top w:val="single" w:sz="4" w:space="0" w:color="000000"/>
         <w:left w:val="single" w:sz="4" w:space="0" w:color="000000"/>
@@ -27467,12 +27457,6 @@
         <w:insideH w:val="single" w:sz="4" w:space="0" w:color="000000"/>
         <w:insideV w:val="single" w:sz="4" w:space="0" w:color="000000"/>
       </w:tblBorders>
-      <w:tblCellMar>
-        <w:top w:w="0" w:type="dxa"/>
-        <w:left w:w="108" w:type="dxa"/>
-        <w:bottom w:w="0" w:type="dxa"/>
-        <w:right w:w="108" w:type="dxa"/>
-      </w:tblCellMar>
     </w:tblPr>
   </w:style>
   <w:style w:type="paragraph" w:styleId="Encabezado">
@@ -27765,7 +27749,7 @@
 </file>
 
 <file path=word/stylesWithEffects.xml><?xml version="1.0" encoding="utf-8"?>
-<w:styles xmlns:wpc="http://schemas.microsoft.com/office/word/2010/wordprocessingCanvas" xmlns:mo="http://schemas.microsoft.com/office/mac/office/2008/main" xmlns:mc="http://schemas.openxmlformats.org/markup-compatibility/2006" xmlns:mv="urn:schemas-microsoft-com:mac:vml" xmlns:o="urn:schemas-microsoft-com:office:office" xmlns:r="http://schemas.openxmlformats.org/officeDocument/2006/relationships" xmlns:m="http://schemas.openxmlformats.org/officeDocument/2006/math" xmlns:v="urn:schemas-microsoft-com:vml" xmlns:wp14="http://schemas.microsoft.com/office/word/2010/wordprocessingDrawing" xmlns:wp="http://schemas.openxmlformats.org/drawingml/2006/wordprocessingDrawing" xmlns:w10="urn:schemas-microsoft-com:office:word" xmlns:w="http://schemas.openxmlformats.org/wordprocessingml/2006/main" xmlns:w14="http://schemas.microsoft.com/office/word/2010/wordml" xmlns:wpg="http://schemas.microsoft.com/office/word/2010/wordprocessingGroup" xmlns:wpi="http://schemas.microsoft.com/office/word/2010/wordprocessingInk" xmlns:wne="http://schemas.microsoft.com/office/word/2006/wordml" xmlns:wps="http://schemas.microsoft.com/office/word/2010/wordprocessingShape" mc:Ignorable="w14 wp14 mv">
+<w:styles xmlns:wpc="http://schemas.microsoft.com/office/word/2010/wordprocessingCanvas" xmlns:mc="http://schemas.openxmlformats.org/markup-compatibility/2006" xmlns:o="urn:schemas-microsoft-com:office:office" xmlns:r="http://schemas.openxmlformats.org/officeDocument/2006/relationships" xmlns:m="http://schemas.openxmlformats.org/officeDocument/2006/math" xmlns:v="urn:schemas-microsoft-com:vml" xmlns:wp14="http://schemas.microsoft.com/office/word/2010/wordprocessingDrawing" xmlns:wp="http://schemas.openxmlformats.org/drawingml/2006/wordprocessingDrawing" xmlns:w10="urn:schemas-microsoft-com:office:word" xmlns:w="http://schemas.openxmlformats.org/wordprocessingml/2006/main" xmlns:w14="http://schemas.microsoft.com/office/word/2010/wordml" xmlns:wpg="http://schemas.microsoft.com/office/word/2010/wordprocessingGroup" xmlns:wpi="http://schemas.microsoft.com/office/word/2010/wordprocessingInk" xmlns:wne="http://schemas.microsoft.com/office/word/2006/wordml" xmlns:wps="http://schemas.microsoft.com/office/word/2010/wordprocessingShape" mc:Ignorable="w14 wp14">
   <w:docDefaults>
     <w:rPrDefault>
       <w:rPr>
@@ -27775,7 +27759,7 @@
     </w:rPrDefault>
     <w:pPrDefault/>
   </w:docDefaults>
-  <w:latentStyles w:defLockedState="0" w:defUIPriority="99" w:defSemiHidden="1" w:defUnhideWhenUsed="1" w:defQFormat="0" w:count="276">
+  <w:latentStyles w:defLockedState="0" w:defUIPriority="99" w:defSemiHidden="1" w:defUnhideWhenUsed="1" w:defQFormat="0" w:count="267">
     <w:lsdException w:name="Normal" w:semiHidden="0" w:uiPriority="0" w:unhideWhenUsed="0" w:qFormat="1"/>
     <w:lsdException w:name="heading 1" w:semiHidden="0" w:uiPriority="9" w:unhideWhenUsed="0" w:qFormat="1"/>
     <w:lsdException w:name="heading 2" w:uiPriority="9" w:qFormat="1"/>
@@ -28396,7 +28380,7 @@
       <w:bCs/>
     </w:rPr>
   </w:style>
-  <w:style w:type="character" w:styleId="Enfasis">
+  <w:style w:type="character" w:styleId="nfasis">
     <w:name w:val="Emphasis"/>
     <w:uiPriority w:val="20"/>
     <w:qFormat/>
@@ -28465,11 +28449,11 @@
       <w:color w:val="000000"/>
     </w:rPr>
   </w:style>
-  <w:style w:type="paragraph" w:styleId="Citaintensa">
+  <w:style w:type="paragraph" w:styleId="Citadestacada">
     <w:name w:val="Intense Quote"/>
     <w:basedOn w:val="Normal"/>
     <w:next w:val="Normal"/>
-    <w:link w:val="CitaintensaCar"/>
+    <w:link w:val="CitadestacadaCar"/>
     <w:uiPriority w:val="30"/>
     <w:qFormat/>
     <w:rsid w:val="00D332DA"/>
@@ -28489,9 +28473,9 @@
       <w:lang w:val="en-US" w:bidi="en-US"/>
     </w:rPr>
   </w:style>
-  <w:style w:type="character" w:customStyle="1" w:styleId="CitaintensaCar">
-    <w:name w:val="Cita intensa Car"/>
-    <w:link w:val="Citaintensa"/>
+  <w:style w:type="character" w:customStyle="1" w:styleId="CitadestacadaCar">
+    <w:name w:val="Cita destacada Car"/>
+    <w:link w:val="Citadestacada"/>
     <w:uiPriority w:val="30"/>
     <w:rsid w:val="00D332DA"/>
     <w:rPr>
@@ -28550,7 +28534,7 @@
       <w:u w:val="single"/>
     </w:rPr>
   </w:style>
-  <w:style w:type="character" w:styleId="Ttulodelibro">
+  <w:style w:type="character" w:styleId="Ttulodellibro">
     <w:name w:val="Book Title"/>
     <w:uiPriority w:val="33"/>
     <w:qFormat/>
@@ -28562,7 +28546,7 @@
       <w:spacing w:val="5"/>
     </w:rPr>
   </w:style>
-  <w:style w:type="paragraph" w:styleId="Encabezadodetabladecontenido">
+  <w:style w:type="paragraph" w:styleId="TtulodeTDC">
     <w:name w:val="TOC Heading"/>
     <w:basedOn w:val="Ttulo1"/>
     <w:next w:val="Normal"/>
@@ -28901,7 +28885,6 @@
     <w:uiPriority w:val="59"/>
     <w:rsid w:val="00642D6B"/>
     <w:tblPr>
-      <w:tblInd w:w="0" w:type="dxa"/>
       <w:tblBorders>
         <w:top w:val="single" w:sz="4" w:space="0" w:color="000000"/>
         <w:left w:val="single" w:sz="4" w:space="0" w:color="000000"/>
@@ -28910,12 +28893,6 @@
         <w:insideH w:val="single" w:sz="4" w:space="0" w:color="000000"/>
         <w:insideV w:val="single" w:sz="4" w:space="0" w:color="000000"/>
       </w:tblBorders>
-      <w:tblCellMar>
-        <w:top w:w="0" w:type="dxa"/>
-        <w:left w:w="108" w:type="dxa"/>
-        <w:bottom w:w="0" w:type="dxa"/>
-        <w:right w:w="108" w:type="dxa"/>
-      </w:tblCellMar>
     </w:tblPr>
   </w:style>
   <w:style w:type="paragraph" w:styleId="Encabezado">
@@ -30069,7 +30046,7 @@
 </file>
 
 <file path=customXml/itemProps1.xml><?xml version="1.0" encoding="utf-8"?>
-<ds:datastoreItem xmlns:ds="http://schemas.openxmlformats.org/officeDocument/2006/customXml" ds:itemID="{67D8735E-FE93-1C4C-B9CB-ACF759398AF3}">
+<ds:datastoreItem xmlns:ds="http://schemas.openxmlformats.org/officeDocument/2006/customXml" ds:itemID="{DC85809B-6A66-4AE6-BE85-C9C059349C1F}">
   <ds:schemaRefs>
     <ds:schemaRef ds:uri="http://schemas.openxmlformats.org/officeDocument/2006/bibliography"/>
   </ds:schemaRefs>

</xml_diff>

<commit_message>
changes new fixes tesis document
</commit_message>
<xml_diff>
--- a/Documentos/Perfil de Tesis de Grado.DOCX.docx
+++ b/Documentos/Perfil de Tesis de Grado.DOCX.docx
@@ -5806,6 +5806,9 @@
           <w:numId w:val="0"/>
         </w:numPr>
       </w:pPr>
+      <w:r>
+        <w:tab/>
+      </w:r>
       <w:r>
         <w:t>Fuente: Pantallas capturadas del aplicativo</w:t>
       </w:r>
@@ -6083,6 +6086,9 @@
         </w:numPr>
       </w:pPr>
       <w:r>
+        <w:tab/>
+      </w:r>
+      <w:r>
         <w:t>Fuente: Pantallas capturadas del aplicativo</w:t>
       </w:r>
       <w:r>
@@ -6375,16 +6381,7 @@
           <w:ilvl w:val="0"/>
           <w:numId w:val="0"/>
         </w:numPr>
-      </w:pPr>
-    </w:p>
-    <w:p>
-      <w:pPr>
-        <w:pStyle w:val="FigurasTesis"/>
-        <w:numPr>
-          <w:ilvl w:val="0"/>
-          <w:numId w:val="0"/>
-        </w:numPr>
-        <w:ind w:left="709"/>
+        <w:jc w:val="left"/>
       </w:pPr>
     </w:p>
     <w:p>
@@ -6399,6 +6396,7 @@
         <w:rPr>
           <w:noProof/>
         </w:rPr>
+        <w:lastRenderedPageBreak/>
         <w:t>BANCO BISA</w:t>
       </w:r>
       <w:bookmarkEnd w:id="11"/>
@@ -6617,27 +6615,93 @@
           <w:noProof/>
         </w:rPr>
       </w:pPr>
-    </w:p>
-    <w:p>
-      <w:pPr>
-        <w:pStyle w:val="NormalTesis"/>
-        <w:rPr>
-          <w:b/>
+      <w:r>
+        <w:rPr>
           <w:noProof/>
         </w:rPr>
-      </w:pPr>
-      <w:r>
-        <w:rPr>
-          <w:noProof/>
-        </w:rPr>
         <w:drawing>
-          <wp:anchor distT="0" distB="0" distL="114300" distR="114300" simplePos="0" relativeHeight="251660288" behindDoc="1" locked="0" layoutInCell="1" allowOverlap="1" wp14:anchorId="224FABFC" wp14:editId="65859B57">
+          <wp:anchor distT="0" distB="0" distL="114300" distR="114300" simplePos="0" relativeHeight="251661312" behindDoc="1" locked="0" layoutInCell="1" allowOverlap="1" wp14:anchorId="51A54CAB" wp14:editId="717225B6">
             <wp:simplePos x="0" y="0"/>
             <wp:positionH relativeFrom="column">
-              <wp:posOffset>1083945</wp:posOffset>
+              <wp:posOffset>3146425</wp:posOffset>
             </wp:positionH>
             <wp:positionV relativeFrom="paragraph">
-              <wp:posOffset>83820</wp:posOffset>
+              <wp:posOffset>163195</wp:posOffset>
+            </wp:positionV>
+            <wp:extent cx="1435735" cy="2252980"/>
+            <wp:effectExtent l="0" t="0" r="0" b="0"/>
+            <wp:wrapTight wrapText="bothSides">
+              <wp:wrapPolygon edited="0">
+                <wp:start x="0" y="0"/>
+                <wp:lineTo x="0" y="21369"/>
+                <wp:lineTo x="21208" y="21369"/>
+                <wp:lineTo x="21208" y="0"/>
+                <wp:lineTo x="0" y="0"/>
+              </wp:wrapPolygon>
+            </wp:wrapTight>
+            <wp:docPr id="6" name="Imagen 6"/>
+            <wp:cNvGraphicFramePr>
+              <a:graphicFrameLocks xmlns:a="http://schemas.openxmlformats.org/drawingml/2006/main" noChangeAspect="1"/>
+            </wp:cNvGraphicFramePr>
+            <a:graphic xmlns:a="http://schemas.openxmlformats.org/drawingml/2006/main">
+              <a:graphicData uri="http://schemas.openxmlformats.org/drawingml/2006/picture">
+                <pic:pic xmlns:pic="http://schemas.openxmlformats.org/drawingml/2006/picture">
+                  <pic:nvPicPr>
+                    <pic:cNvPr id="0" name=""/>
+                    <pic:cNvPicPr/>
+                  </pic:nvPicPr>
+                  <pic:blipFill rotWithShape="1">
+                    <a:blip r:embed="rId13" cstate="print">
+                      <a:extLst>
+                        <a:ext uri="{28A0092B-C50C-407E-A947-70E740481C1C}">
+                          <a14:useLocalDpi xmlns:a14="http://schemas.microsoft.com/office/drawing/2010/main" val="0"/>
+                        </a:ext>
+                      </a:extLst>
+                    </a:blip>
+                    <a:srcRect l="42291" t="10417" r="33421" b="10795"/>
+                    <a:stretch/>
+                  </pic:blipFill>
+                  <pic:spPr bwMode="auto">
+                    <a:xfrm>
+                      <a:off x="0" y="0"/>
+                      <a:ext cx="1435735" cy="2252980"/>
+                    </a:xfrm>
+                    <a:prstGeom prst="rect">
+                      <a:avLst/>
+                    </a:prstGeom>
+                    <a:ln>
+                      <a:noFill/>
+                    </a:ln>
+                    <a:extLst>
+                      <a:ext uri="{53640926-AAD7-44D8-BBD7-CCE9431645EC}">
+                        <a14:shadowObscured xmlns:a14="http://schemas.microsoft.com/office/drawing/2010/main"/>
+                      </a:ext>
+                    </a:extLst>
+                  </pic:spPr>
+                </pic:pic>
+              </a:graphicData>
+            </a:graphic>
+            <wp14:sizeRelH relativeFrom="page">
+              <wp14:pctWidth>0</wp14:pctWidth>
+            </wp14:sizeRelH>
+            <wp14:sizeRelV relativeFrom="page">
+              <wp14:pctHeight>0</wp14:pctHeight>
+            </wp14:sizeRelV>
+          </wp:anchor>
+        </w:drawing>
+      </w:r>
+      <w:r>
+        <w:rPr>
+          <w:noProof/>
+        </w:rPr>
+        <w:drawing>
+          <wp:anchor distT="0" distB="0" distL="114300" distR="114300" simplePos="0" relativeHeight="251660288" behindDoc="1" locked="0" layoutInCell="1" allowOverlap="1" wp14:anchorId="224FABFC" wp14:editId="2F0F1A56">
+            <wp:simplePos x="0" y="0"/>
+            <wp:positionH relativeFrom="column">
+              <wp:posOffset>1409065</wp:posOffset>
+            </wp:positionH>
+            <wp:positionV relativeFrom="paragraph">
+              <wp:posOffset>166370</wp:posOffset>
             </wp:positionV>
             <wp:extent cx="1454150" cy="2285365"/>
             <wp:effectExtent l="0" t="0" r="0" b="635"/>
@@ -6662,7 +6726,7 @@
                     <pic:cNvPicPr/>
                   </pic:nvPicPr>
                   <pic:blipFill rotWithShape="1">
-                    <a:blip r:embed="rId13" cstate="print">
+                    <a:blip r:embed="rId14" cstate="print">
                       <a:extLst>
                         <a:ext uri="{28A0092B-C50C-407E-A947-70E740481C1C}">
                           <a14:useLocalDpi xmlns:a14="http://schemas.microsoft.com/office/drawing/2010/main" val="0"/>
@@ -6701,86 +6765,12 @@
           </wp:anchor>
         </w:drawing>
       </w:r>
-      <w:r>
-        <w:rPr>
-          <w:noProof/>
-        </w:rPr>
-        <w:drawing>
-          <wp:anchor distT="0" distB="0" distL="114300" distR="114300" simplePos="0" relativeHeight="251661312" behindDoc="1" locked="0" layoutInCell="1" allowOverlap="1" wp14:anchorId="51A54CAB" wp14:editId="4D7B23D2">
-            <wp:simplePos x="0" y="0"/>
-            <wp:positionH relativeFrom="column">
-              <wp:posOffset>2834005</wp:posOffset>
-            </wp:positionH>
-            <wp:positionV relativeFrom="paragraph">
-              <wp:posOffset>82550</wp:posOffset>
-            </wp:positionV>
-            <wp:extent cx="1435735" cy="2252980"/>
-            <wp:effectExtent l="0" t="0" r="0" b="0"/>
-            <wp:wrapTight wrapText="bothSides">
-              <wp:wrapPolygon edited="0">
-                <wp:start x="0" y="0"/>
-                <wp:lineTo x="0" y="21369"/>
-                <wp:lineTo x="21208" y="21369"/>
-                <wp:lineTo x="21208" y="0"/>
-                <wp:lineTo x="0" y="0"/>
-              </wp:wrapPolygon>
-            </wp:wrapTight>
-            <wp:docPr id="6" name="Imagen 6"/>
-            <wp:cNvGraphicFramePr>
-              <a:graphicFrameLocks xmlns:a="http://schemas.openxmlformats.org/drawingml/2006/main" noChangeAspect="1"/>
-            </wp:cNvGraphicFramePr>
-            <a:graphic xmlns:a="http://schemas.openxmlformats.org/drawingml/2006/main">
-              <a:graphicData uri="http://schemas.openxmlformats.org/drawingml/2006/picture">
-                <pic:pic xmlns:pic="http://schemas.openxmlformats.org/drawingml/2006/picture">
-                  <pic:nvPicPr>
-                    <pic:cNvPr id="0" name=""/>
-                    <pic:cNvPicPr/>
-                  </pic:nvPicPr>
-                  <pic:blipFill rotWithShape="1">
-                    <a:blip r:embed="rId14" cstate="print">
-                      <a:extLst>
-                        <a:ext uri="{28A0092B-C50C-407E-A947-70E740481C1C}">
-                          <a14:useLocalDpi xmlns:a14="http://schemas.microsoft.com/office/drawing/2010/main" val="0"/>
-                        </a:ext>
-                      </a:extLst>
-                    </a:blip>
-                    <a:srcRect l="42291" t="10417" r="33421" b="10795"/>
-                    <a:stretch/>
-                  </pic:blipFill>
-                  <pic:spPr bwMode="auto">
-                    <a:xfrm>
-                      <a:off x="0" y="0"/>
-                      <a:ext cx="1435735" cy="2252980"/>
-                    </a:xfrm>
-                    <a:prstGeom prst="rect">
-                      <a:avLst/>
-                    </a:prstGeom>
-                    <a:ln>
-                      <a:noFill/>
-                    </a:ln>
-                    <a:extLst>
-                      <a:ext uri="{53640926-AAD7-44D8-BBD7-CCE9431645EC}">
-                        <a14:shadowObscured xmlns:a14="http://schemas.microsoft.com/office/drawing/2010/main"/>
-                      </a:ext>
-                    </a:extLst>
-                  </pic:spPr>
-                </pic:pic>
-              </a:graphicData>
-            </a:graphic>
-            <wp14:sizeRelH relativeFrom="page">
-              <wp14:pctWidth>0</wp14:pctWidth>
-            </wp14:sizeRelH>
-            <wp14:sizeRelV relativeFrom="page">
-              <wp14:pctHeight>0</wp14:pctHeight>
-            </wp14:sizeRelV>
-          </wp:anchor>
-        </w:drawing>
-      </w:r>
     </w:p>
     <w:p>
       <w:pPr>
         <w:pStyle w:val="NormalTesis"/>
         <w:rPr>
+          <w:b/>
           <w:noProof/>
         </w:rPr>
       </w:pPr>
@@ -6842,9 +6832,7 @@
       </w:pPr>
       <w:r>
         <w:tab/>
-      </w:r>
-      <w:r>
-        <w:tab/>
+        <w:t xml:space="preserve">               </w:t>
       </w:r>
       <w:r>
         <w:t xml:space="preserve">Fuente: </w:t>
@@ -6915,8 +6903,14 @@
         <w:rPr>
           <w:lang w:val="es-ES_tradnl"/>
         </w:rPr>
+        <w:t xml:space="preserve">Banca Segura en su dispositivo móvil con “BNB Móvil” tan simple y tan sencilla como en el portal Web, ingrese con sus credenciales de seguridad sabiendo que su información está </w:t>
+      </w:r>
+      <w:r>
+        <w:rPr>
+          <w:lang w:val="es-ES_tradnl"/>
+        </w:rPr>
         <w:lastRenderedPageBreak/>
-        <w:t>Banca Segura en su dispositivo móvil con “BNB Móvil” tan simple y tan sencilla como en el portal Web, ingrese con sus credenciales de seguridad sabiendo que su información está protegida. Usted disfrutará una aplicación rápida, con una experiencia optimizada para su dispositivo móvil.</w:t>
+        <w:t>protegida. Usted disfrutará una aplicación rápida, con una experiencia optimizada para su dispositivo móvil.</w:t>
       </w:r>
       <w:sdt>
         <w:sdtPr>
@@ -7300,11 +7294,7 @@
         <w:ind w:left="708"/>
       </w:pPr>
       <w:r>
-        <w:t xml:space="preserve">Las nuevas computadoras portátiles y de mano se haden mas pequeñas, livianas y con mayor capacidad de procesamiento y es así que el beneficio obtenido de estas nuevas plataformas tecnológicas, es el aumento de la productividad; que permite eliminar muchas tareas y trabajos administrativos tediosos, con la consiguiente mejora en la calidad y el servicio que ofrecen a sus clientes; el vendedor necesita </w:t>
-      </w:r>
-      <w:r>
-        <w:lastRenderedPageBreak/>
-        <w:t>menos tiempo para hacer sus tareas, por que puedes dedicar más recursos en el punto de venta para conseguir mas espacio o promocionar mejor los productos.</w:t>
+        <w:t>Las nuevas computadoras portátiles y de mano se haden mas pequeñas, livianas y con mayor capacidad de procesamiento y es así que el beneficio obtenido de estas nuevas plataformas tecnológicas, es el aumento de la productividad; que permite eliminar muchas tareas y trabajos administrativos tediosos, con la consiguiente mejora en la calidad y el servicio que ofrecen a sus clientes; el vendedor necesita menos tiempo para hacer sus tareas, por que puedes dedicar más recursos en el punto de venta para conseguir mas espacio o promocionar mejor los productos.</w:t>
       </w:r>
     </w:p>
     <w:p>
@@ -7313,6 +7303,7 @@
         <w:ind w:left="708"/>
       </w:pPr>
       <w:r>
+        <w:lastRenderedPageBreak/>
         <w:t>Es así que hoy en día se ve un crecimiento de las distintas líneas de la empresa EMBOTELLADORA UNIDA S.R.L. razón por la que se desea desarrollar el Sistema de Administración Comercial Geo-referencial que ayude a recopilar datos desde el momento en que el pre vendedor se desplaza por los puntos de venta y recoger los pedidos, procediendo luego a descargar toda la información de pedidos al sistema y generar inmediatamente las notas de pedidos</w:t>
       </w:r>
       <w:r>
@@ -7375,6 +7366,12 @@
     </w:p>
     <w:p>
       <w:pPr>
+        <w:pStyle w:val="NormalTesis"/>
+        <w:ind w:left="708"/>
+      </w:pPr>
+    </w:p>
+    <w:p>
+      <w:pPr>
         <w:pStyle w:val="ListaTesis"/>
       </w:pPr>
       <w:r>
@@ -7470,6 +7467,12 @@
     </w:p>
     <w:p>
       <w:pPr>
+        <w:pStyle w:val="NormalTesis"/>
+        <w:ind w:left="708"/>
+      </w:pPr>
+    </w:p>
+    <w:p>
+      <w:pPr>
         <w:pStyle w:val="ListaTesis"/>
       </w:pPr>
       <w:r>
@@ -7490,15 +7493,12 @@
         <w:pStyle w:val="NormalTesis"/>
         <w:ind w:left="710"/>
       </w:pPr>
-    </w:p>
-    <w:p>
-      <w:pPr>
-        <w:pStyle w:val="NormalTesis"/>
-        <w:ind w:left="710"/>
-      </w:pPr>
+      <w:r>
+        <w:t xml:space="preserve">La presente propuesta tiene por finalidad dar bases y principios en el desarrollo de un sistema de información, el cual debe brindar apoyo pertinente y oportuno al </w:t>
+      </w:r>
       <w:r>
         <w:lastRenderedPageBreak/>
-        <w:t xml:space="preserve">La presente propuesta tiene por finalidad dar bases y principios en el desarrollo de un sistema de información, el cual debe brindar apoyo pertinente y oportuno al Servicio Departamental de Salud de La Paz SEDES, mas específicamente al departamento de Sistema Nacional de Información de Salud de La SNIS el cual demanda información confiable e integra, que le permia seguir la ejecución de las actividades y evaluar las medidas asumidas fundamentalmente para el cumplimento  de los objetivos y funciones de cada establecimiento de salud de forma eficaz, eficiente y oportuna; en la planificación estratégica y operativa que permite la toma de decisiones para que los servicios de salud del departamento cumplan con la misión de prestar los servicios de la mas alta calidad que satisfagan las necesidades de la población en general. </w:t>
+        <w:t xml:space="preserve">Servicio Departamental de Salud de La Paz SEDES, mas específicamente al departamento de Sistema Nacional de Información de Salud de La SNIS el cual demanda información confiable e integra, que le permia seguir la ejecución de las actividades y evaluar las medidas asumidas fundamentalmente para el cumplimento  de los objetivos y funciones de cada establecimiento de salud de forma eficaz, eficiente y oportuna; en la planificación estratégica y operativa que permite la toma de decisiones para que los servicios de salud del departamento cumplan con la misión de prestar los servicios de la mas alta calidad que satisfagan las necesidades de la población en general. </w:t>
       </w:r>
       <w:sdt>
         <w:sdtPr>
@@ -7544,6 +7544,12 @@
     </w:p>
     <w:p>
       <w:pPr>
+        <w:pStyle w:val="NormalTesis"/>
+        <w:ind w:left="710"/>
+      </w:pPr>
+    </w:p>
+    <w:p>
+      <w:pPr>
         <w:pStyle w:val="ListaTesis"/>
       </w:pPr>
       <w:r>
@@ -7745,26 +7751,26 @@
         <w:t>E</w:t>
       </w:r>
       <w:r>
-        <w:t xml:space="preserve">ste servicio se </w:t>
+        <w:t>ste servicio se ha convertido en el eje de toda actividad</w:t>
+      </w:r>
+      <w:r>
+        <w:t xml:space="preserve"> </w:t>
+      </w:r>
+      <w:r>
+        <w:t>económica</w:t>
+      </w:r>
+      <w:r>
+        <w:t xml:space="preserve">, </w:t>
+      </w:r>
+      <w:r>
+        <w:t>se recibe</w:t>
+      </w:r>
+      <w:r>
+        <w:t xml:space="preserve"> dinero de sueldos y salarios </w:t>
       </w:r>
       <w:r>
         <w:lastRenderedPageBreak/>
-        <w:t>ha convertido en el eje de toda actividad</w:t>
-      </w:r>
-      <w:r>
-        <w:t xml:space="preserve"> </w:t>
-      </w:r>
-      <w:r>
-        <w:t>económica</w:t>
-      </w:r>
-      <w:r>
-        <w:t xml:space="preserve">, </w:t>
-      </w:r>
-      <w:r>
-        <w:t>se recibe</w:t>
-      </w:r>
-      <w:r>
-        <w:t xml:space="preserve"> dinero de sueldos y salarios en cuentas bancarias</w:t>
+        <w:t>en cuentas bancarias</w:t>
       </w:r>
       <w:r>
         <w:t xml:space="preserve">, se pagan servicios </w:t>
@@ -8365,7 +8371,35 @@
         <w:ind w:left="360"/>
       </w:pPr>
       <w:r>
-        <w:t xml:space="preserve">Actualmente en nuestro país Bolivia, con la ayuda del internet como es de esperar  se cuenta con los medios tecnológicos necesarios, para desarrollar este tipo de proyectos, como ser: </w:t>
+        <w:t>En</w:t>
+      </w:r>
+      <w:r>
+        <w:t xml:space="preserve"> Bolivia existe un aumento significativo en el número de usuarios de internet, entre los años 1990 hasta 2013 las conexiones de internet han aumentado hasta llegar casi al 40 por ciento de la población total, en otras palabras de cada 100 personas 40 tienen acceso a internet. De este porcentaje La tecnología con mayor cantidad de conexiones es el internet móvil de banda ancha que representa el 55,60% del total. A esto sumado que el incremento de conexiones por medio de Smartphones se incrementó desde el </w:t>
+      </w:r>
+      <w:r>
+        <w:lastRenderedPageBreak/>
+        <w:t>2014 a julio de 2015 de 1.188.445  a 2.769.817 conexiones,</w:t>
+      </w:r>
+      <w:r>
+        <w:t xml:space="preserve"> teniendo un incremento de 133%</w:t>
+      </w:r>
+      <w:r>
+        <w:rPr>
+          <w:rStyle w:val="Refdenotaalpie"/>
+        </w:rPr>
+        <w:footnoteReference w:id="7"/>
+      </w:r>
+      <w:r>
+        <w:t xml:space="preserve">.  </w:t>
+      </w:r>
+      <w:r>
+        <w:t xml:space="preserve">Entonces </w:t>
+      </w:r>
+      <w:r>
+        <w:t xml:space="preserve">como es de esperar  se cuenta con los medios tecnológicos necesarios, para desarrollar este tipo de proyectos, </w:t>
+      </w:r>
+      <w:r>
+        <w:t xml:space="preserve">así también </w:t>
       </w:r>
       <w:r>
         <w:t>redes de telecomunicaciones, dispositivos móviles inteligentes, herramientas de desarrollo e Internet de alta velocidad en dispositivos móviles</w:t>
@@ -8374,7 +8408,6 @@
         <w:t>.</w:t>
       </w:r>
     </w:p>
-    <w:p/>
     <w:p/>
     <w:p>
       <w:pPr>
@@ -8383,7 +8416,6 @@
       <w:bookmarkStart w:id="23" w:name="_Toc403927337"/>
       <w:bookmarkStart w:id="24" w:name="_Toc427736855"/>
       <w:r>
-        <w:lastRenderedPageBreak/>
         <w:t>SOCIAL</w:t>
       </w:r>
       <w:bookmarkEnd w:id="23"/>
@@ -8393,19 +8425,6 @@
       <w:pPr>
         <w:pStyle w:val="NormalTesis"/>
       </w:pPr>
-    </w:p>
-    <w:p>
-      <w:pPr>
-        <w:pStyle w:val="NormalTesis"/>
-      </w:pPr>
-      <w:r>
-        <w:t xml:space="preserve">Tal crecimiento incide de manera significativa en la demanda poblacional de servicios básicos; tales como agua potable, luz y en menor medida pero no menos significativa en servicios bancarios; la cuales en los últimos años se ha incrementado considerablemente. </w:t>
-      </w:r>
-    </w:p>
-    <w:p>
-      <w:pPr>
-        <w:pStyle w:val="NormalTesis"/>
-      </w:pPr>
       <w:r>
         <w:t>La adquisición de  más personas de una cuenta bancaria hace también que con esto necesiten realizan transacciones tanto en entidades financieras como en cajeros automáticos. Según el reporte vertido por la ASFII</w:t>
       </w:r>
@@ -8413,7 +8432,7 @@
         <w:rPr>
           <w:rStyle w:val="Refdenotaalpie"/>
         </w:rPr>
-        <w:footnoteReference w:id="7"/>
+        <w:footnoteReference w:id="8"/>
       </w:r>
       <w:r>
         <w:t xml:space="preserve"> en Octubre de este año el número de cuentas pasivas en Bolivia ha tenido un incremento de más del 400%. En 10 años </w:t>
@@ -8455,15 +8474,16 @@
     <w:p>
       <w:pPr>
         <w:pStyle w:val="NormalTesis"/>
+        <w:jc w:val="center"/>
       </w:pPr>
       <w:r>
         <w:rPr>
           <w:noProof/>
         </w:rPr>
         <w:drawing>
-          <wp:inline distT="0" distB="0" distL="0" distR="0" wp14:anchorId="3A1DE869" wp14:editId="2869D48B">
-            <wp:extent cx="5579745" cy="2975485"/>
-            <wp:effectExtent l="0" t="0" r="1905" b="0"/>
+          <wp:inline distT="0" distB="0" distL="0" distR="0" wp14:anchorId="3A1DE869" wp14:editId="18460DEA">
+            <wp:extent cx="3576181" cy="1907054"/>
+            <wp:effectExtent l="0" t="0" r="5715" b="0"/>
             <wp:docPr id="10" name="Imagen 10"/>
             <wp:cNvGraphicFramePr>
               <a:graphicFrameLocks xmlns:a="http://schemas.openxmlformats.org/drawingml/2006/main" noChangeAspect="1"/>
@@ -8484,7 +8504,7 @@
                   <pic:spPr>
                     <a:xfrm>
                       <a:off x="0" y="0"/>
-                      <a:ext cx="5579745" cy="2975485"/>
+                      <a:ext cx="3578849" cy="1908477"/>
                     </a:xfrm>
                     <a:prstGeom prst="rect">
                       <a:avLst/>
@@ -8504,6 +8524,7 @@
           <w:ilvl w:val="0"/>
           <w:numId w:val="35"/>
         </w:numPr>
+        <w:jc w:val="left"/>
       </w:pPr>
       <w:r>
         <w:t>Figura</w:t>
@@ -8515,109 +8536,11 @@
     <w:p>
       <w:pPr>
         <w:pStyle w:val="NormalTesis"/>
-        <w:jc w:val="center"/>
+        <w:ind w:left="1416" w:firstLine="285"/>
       </w:pPr>
       <w:r>
         <w:t>Fuente: ASFII – Reporte Mensual Octubre 2014</w:t>
       </w:r>
-    </w:p>
-    <w:p>
-      <w:pPr>
-        <w:pStyle w:val="NormalTesis"/>
-      </w:pPr>
-      <w:r>
-        <w:t xml:space="preserve">Además de esto  en Bolivia existe un aumento significativo en el </w:t>
-      </w:r>
-      <w:r>
-        <w:t>número</w:t>
-      </w:r>
-      <w:r>
-        <w:t xml:space="preserve"> de usuarios de internet, entre los </w:t>
-      </w:r>
-      <w:r>
-        <w:t>años</w:t>
-      </w:r>
-      <w:r>
-        <w:t xml:space="preserve"> 1990 hasta 2013 las conexiones de internet han aumentado hasta llegar casi al 40 </w:t>
-      </w:r>
-      <w:r>
-        <w:t>por ciento</w:t>
-      </w:r>
-      <w:r>
-        <w:t xml:space="preserve"> de la población total, en otras palabras de cada 100 personas 40 tienen acceso a internet. De este porcentaje </w:t>
-      </w:r>
-      <w:r>
-        <w:rPr>
-          <w:lang w:val="es-ES_tradnl"/>
-        </w:rPr>
-        <w:t>La tecnología con mayor cantidad de conexiones es el internet móvil de banda ancha que representa el 55,60% del tot</w:t>
-      </w:r>
-      <w:r>
-        <w:rPr>
-          <w:lang w:val="es-ES_tradnl"/>
-        </w:rPr>
-        <w:t>al</w:t>
-      </w:r>
-      <w:r>
-        <w:rPr>
-          <w:lang w:val="es-ES_tradnl"/>
-        </w:rPr>
-        <w:t>.</w:t>
-      </w:r>
-      <w:r>
-        <w:rPr>
-          <w:lang w:val="es-ES_tradnl"/>
-        </w:rPr>
-        <w:t xml:space="preserve"> </w:t>
-      </w:r>
-      <w:r>
-        <w:t xml:space="preserve">A esto </w:t>
-      </w:r>
-      <w:r>
-        <w:lastRenderedPageBreak/>
-        <w:t xml:space="preserve">sumado que el incremento de conexiones por medio de </w:t>
-      </w:r>
-      <w:proofErr w:type="spellStart"/>
-      <w:r>
-        <w:t>Smartphones</w:t>
-      </w:r>
-      <w:proofErr w:type="spellEnd"/>
-      <w:r>
-        <w:t xml:space="preserve"> se </w:t>
-      </w:r>
-      <w:r>
-        <w:t>incrementó</w:t>
-      </w:r>
-      <w:r>
-        <w:t xml:space="preserve"> desde el 2014 a julio de 2015 </w:t>
-      </w:r>
-      <w:r>
-        <w:t>de 1.188.445  a 2.769.817 conexiones</w:t>
-      </w:r>
-      <w:r>
-        <w:t>, teniendo un incremento de 133%</w:t>
-      </w:r>
-      <w:r>
-        <w:rPr>
-          <w:rStyle w:val="Refdenotaalpie"/>
-        </w:rPr>
-        <w:footnoteReference w:id="8"/>
-      </w:r>
-      <w:r>
-        <w:t xml:space="preserve">.  </w:t>
-      </w:r>
-    </w:p>
-    <w:p>
-      <w:pPr>
-        <w:pStyle w:val="NormalTesis"/>
-      </w:pPr>
-    </w:p>
-    <w:p>
-      <w:pPr>
-        <w:pStyle w:val="NormalTesis"/>
-      </w:pPr>
-      <w:bookmarkStart w:id="25" w:name="_GoBack"/>
-      <w:bookmarkEnd w:id="25"/>
     </w:p>
     <w:p>
       <w:pPr>
@@ -8659,6 +8582,7 @@
         </w:numPr>
       </w:pPr>
       <w:r>
+        <w:lastRenderedPageBreak/>
         <w:t>Reducir</w:t>
       </w:r>
       <w:r>
@@ -8875,6 +8799,7 @@
         <w:pStyle w:val="NormalTesis"/>
       </w:pPr>
       <w:r>
+        <w:lastRenderedPageBreak/>
         <w:t>Ambos puntos serán creados en la tecnología .NET con Visual Studio</w:t>
       </w:r>
       <w:r>
@@ -9109,14 +9034,7 @@
         <w:rPr>
           <w:rFonts w:eastAsia="Arial"/>
         </w:rPr>
-        <w:t xml:space="preserve"> que son propietarios de los sistemas </w:t>
-      </w:r>
-      <w:r>
-        <w:rPr>
-          <w:rFonts w:eastAsia="Arial"/>
-        </w:rPr>
-        <w:lastRenderedPageBreak/>
-        <w:t>operativos móviles como Android, IOS, BlackBerry OS, Windows Phone, etc</w:t>
+        <w:t xml:space="preserve"> que son propietarios de los sistemas operativos móviles como Android, IOS, BlackBerry OS, Windows Phone, etc</w:t>
       </w:r>
       <w:r>
         <w:rPr>
@@ -9282,7 +9200,11 @@
         <w:t>hacer que</w:t>
       </w:r>
       <w:r>
-        <w:t xml:space="preserve"> sus ideas innovadoras sean </w:t>
+        <w:t xml:space="preserve"> sus ideas innovadoras </w:t>
+      </w:r>
+      <w:r>
+        <w:lastRenderedPageBreak/>
+        <w:t xml:space="preserve">sean </w:t>
       </w:r>
       <w:r>
         <w:t>una realidad e implantadas al mundo real</w:t>
@@ -9582,14 +9504,7 @@
         <w:rPr>
           <w:rStyle w:val="notranslate"/>
         </w:rPr>
-        <w:t xml:space="preserve">En algunos países, los datos de mapeo no está disponible por lo general debido a las restricciones del gobierno sobre la distribución de los datos, y así llenar </w:t>
-      </w:r>
-      <w:r>
-        <w:rPr>
-          <w:rStyle w:val="notranslate"/>
-        </w:rPr>
-        <w:lastRenderedPageBreak/>
-        <w:t>este vacío Google ha decidido abrir Google Maps a un esfuerzo de colaboración de la comunidad en determinados territorios. El objetivo final del proyecto es adquirir suficientes datos cartográficos de alta calidad para ser publicados y utilizados en el servicio de mapas de Google existente.</w:t>
+        <w:t>En algunos países, los datos de mapeo no está disponible por lo general debido a las restricciones del gobierno sobre la distribución de los datos, y así llenar este vacío Google ha decidido abrir Google Maps a un esfuerzo de colaboración de la comunidad en determinados territorios. El objetivo final del proyecto es adquirir suficientes datos cartográficos de alta calidad para ser publicados y utilizados en el servicio de mapas de Google existente.</w:t>
       </w:r>
       <w:r>
         <w:t xml:space="preserve"> </w:t>
@@ -9683,7 +9598,11 @@
         <w:ind w:left="360"/>
       </w:pPr>
       <w:r>
-        <w:t>Google Maps provee a los desarrolladores un API capaz de aprovechar los datos disponibles a través del servicio, en el seno de las propias aplicaciones, permitiendo a los desarrolladores, programar dentro de mapas basándose en un conjunto de librerías y servicios proporcionadas por la API de Google Maps como se menciona a continuación.</w:t>
+        <w:t xml:space="preserve">Google Maps provee a los desarrolladores un API capaz de aprovechar los datos disponibles a través del servicio, en el seno de las propias aplicaciones, permitiendo a los desarrolladores, programar dentro de mapas basándose en un conjunto de librerías y </w:t>
+      </w:r>
+      <w:r>
+        <w:lastRenderedPageBreak/>
+        <w:t>servicios proporcionadas por la API de Google Maps como se menciona a continuación.</w:t>
       </w:r>
       <w:r>
         <w:t xml:space="preserve"> </w:t>
@@ -12295,7 +12214,6 @@
           <w:rFonts w:eastAsia="Arial"/>
           <w:spacing w:val="-5"/>
         </w:rPr>
-        <w:lastRenderedPageBreak/>
         <w:t>i</w:t>
       </w:r>
       <w:r>
@@ -15646,6 +15564,7 @@
         <w:ind w:left="360"/>
       </w:pPr>
       <w:r>
+        <w:lastRenderedPageBreak/>
         <w:t xml:space="preserve">Una arquitectura orientada a servicios (SOA por sus siglas en Ingles </w:t>
       </w:r>
       <w:r>
@@ -15717,7 +15636,6 @@
         </w:numPr>
       </w:pPr>
       <w:r>
-        <w:lastRenderedPageBreak/>
         <w:t>Descubrimiento</w:t>
       </w:r>
     </w:p>
@@ -15748,7 +15666,11 @@
         <w:ind w:left="708"/>
       </w:pPr>
       <w:r>
-        <w:t>Una vez que el proveedor ha sido localizado, el solicitante tiene que aprender el normas relativas para ponerse en contacto con el proveedor (por ejemplo, qué protocolos usa, cómo estructura los mensajes, y que seguridad usa y otras políticas que se  observen).</w:t>
+        <w:t xml:space="preserve">Una vez que el proveedor ha sido localizado, el solicitante tiene que aprender el normas relativas para ponerse en contacto con el proveedor (por ejemplo, qué </w:t>
+      </w:r>
+      <w:r>
+        <w:lastRenderedPageBreak/>
+        <w:t>protocolos usa, cómo estructura los mensajes, y que seguridad usa y otras políticas que se  observen).</w:t>
       </w:r>
     </w:p>
     <w:p>
@@ -15886,11 +15808,7 @@
         <w:ind w:left="360"/>
       </w:pPr>
       <w:r>
-        <w:t>Primeramente definamos que es un servicio web: un servicio web es un sistema de software diseñado para soportar interoperabilidad de la  interacción máquina-a-</w:t>
-      </w:r>
-      <w:r>
-        <w:lastRenderedPageBreak/>
-        <w:t>máquina a través de una red. Cuenta con una interfaz descrita en un formato procesable por una máquina (específicamente WSDL). Otros sistemas interactúan con el servicio Web en la forma prescrita por su descripción utilizando mensajes SOAP, por lo general transmiten por medio de HTTP con una serialización XML en conjunto con otras normas relacionadas con la Web</w:t>
+        <w:t>Primeramente definamos que es un servicio web: un servicio web es un sistema de software diseñado para soportar interoperabilidad de la  interacción máquina-a-máquina a través de una red. Cuenta con una interfaz descrita en un formato procesable por una máquina (específicamente WSDL). Otros sistemas interactúan con el servicio Web en la forma prescrita por su descripción utilizando mensajes SOAP, por lo general transmiten por medio de HTTP con una serialización XML en conjunto con otras normas relacionadas con la Web</w:t>
       </w:r>
     </w:p>
     <w:p>
@@ -15899,7 +15817,11 @@
         <w:ind w:left="360"/>
       </w:pPr>
       <w:r>
-        <w:t>Los servicios Web (Web Service) se refieren a un conjunto específico de las tecnologías que se pueden utilizar para implementar un SOA. Aunque SOA también puede crearse mediante el uso de otras tecnologías, los servicios Web están siendo ampliamente adoptados para esto. Una razón para el éxito de los servicios Web es el beneficio inmediato que traer a los proyectos de integración de sistemas. La tecnología de los Web Service’s puede ser usada para interconectar sistemas heredados y reducir el costo de la integración, que produce ventajas financieras inmediatas para cualquier organización. Estas ventajas incluyen la eliminación de datos duplicados, la reducción de los errores y costos involucrados en el reingreso de la información si se hiciera a mano la integración, así como las ventajas competitivas de la integración de sistemas, recursos e información. SOA permite funcionalidad adicional a estar compuesto por medio de mensajes de servicios Web según se requiera. Cuando se compara con los esfuerzos de desarrollo de integración antiguos, SOA es sencillo en su implementación y relativamente un servicio barato, y mucho más extensible si se quiere realizar nuevas funcionalidades a futuro en la Organización.</w:t>
+        <w:t xml:space="preserve">Los servicios Web (Web Service) se refieren a un conjunto específico de las tecnologías que se pueden utilizar para implementar un SOA. Aunque SOA también puede crearse mediante el uso de otras tecnologías, los servicios Web están siendo ampliamente adoptados para esto. Una razón para el éxito de los servicios Web es el beneficio inmediato que traer a los proyectos de integración de sistemas. La tecnología de los Web Service’s puede ser usada para interconectar sistemas heredados y reducir </w:t>
+      </w:r>
+      <w:r>
+        <w:lastRenderedPageBreak/>
+        <w:t>el costo de la integración, que produce ventajas financieras inmediatas para cualquier organización. Estas ventajas incluyen la eliminación de datos duplicados, la reducción de los errores y costos involucrados en el reingreso de la información si se hiciera a mano la integración, así como las ventajas competitivas de la integración de sistemas, recursos e información. SOA permite funcionalidad adicional a estar compuesto por medio de mensajes de servicios Web según se requiera. Cuando se compara con los esfuerzos de desarrollo de integración antiguos, SOA es sencillo en su implementación y relativamente un servicio barato, y mucho más extensible si se quiere realizar nuevas funcionalidades a futuro en la Organización.</w:t>
       </w:r>
     </w:p>
     <w:p>
@@ -15996,7 +15918,6 @@
       </w:pPr>
       <w:bookmarkStart w:id="48" w:name="_Toc427736868"/>
       <w:r>
-        <w:lastRenderedPageBreak/>
         <w:t>SOAP</w:t>
       </w:r>
       <w:bookmarkEnd w:id="48"/>
@@ -16083,7 +16004,6 @@
         <w:rPr>
           <w:noProof/>
         </w:rPr>
-        <w:lastRenderedPageBreak/>
         <w:drawing>
           <wp:inline distT="0" distB="0" distL="0" distR="0" wp14:anchorId="53702B90" wp14:editId="11440C1B">
             <wp:extent cx="4206240" cy="2506828"/>
@@ -16221,7 +16141,11 @@
         <w:t>selfdescribing</w:t>
       </w:r>
       <w:r>
-        <w:t xml:space="preserve">), la legibilidad humana (útil para la depuración) y extensibilidad. Además, la experiencia y herramientas desarrolladas con XML también se pueden aprovechar con SOAP. La estructura selfdescribing permite  a los módulos emparejar débilmente las estructuras para inter-operar entre si siempre y cuando ellos entienden las reglas de procesamiento asociado especificados en las cabeceras. SOAP evita los problemas de protocolos binarios anteriores a él, tales como el intercambio electrónico de datos (EDI </w:t>
+        <w:t xml:space="preserve">), la legibilidad humana (útil para la depuración) y </w:t>
+      </w:r>
+      <w:r>
+        <w:lastRenderedPageBreak/>
+        <w:t xml:space="preserve">extensibilidad. Además, la experiencia y herramientas desarrolladas con XML también se pueden aprovechar con SOAP. La estructura selfdescribing permite  a los módulos emparejar débilmente las estructuras para inter-operar entre si siempre y cuando ellos entienden las reglas de procesamiento asociado especificados en las cabeceras. SOAP evita los problemas de protocolos binarios anteriores a él, tales como el intercambio electrónico de datos (EDI </w:t>
       </w:r>
       <w:r>
         <w:rPr>
@@ -16258,7 +16182,6 @@
         <w:ind w:left="708"/>
       </w:pPr>
       <w:r>
-        <w:lastRenderedPageBreak/>
         <w:t>XML es la base de las actividades de SOAP. Todos los mensajes SOAP se transmiten en formato XML y es un estándar para la representación e intercambio de datos de forma estructurada a través de sistemas.</w:t>
       </w:r>
       <w:sdt>
@@ -16539,7 +16462,11 @@
         </w:r>
       </w:hyperlink>
       <w:r>
-        <w:t xml:space="preserve">. Es posible diseñar sistemas de servicios web de acuerdo con el estilo arquitectural REST de </w:t>
+        <w:t xml:space="preserve">. Es posible diseñar sistemas de </w:t>
+      </w:r>
+      <w:r>
+        <w:lastRenderedPageBreak/>
+        <w:t xml:space="preserve">servicios web de acuerdo con el estilo arquitectural REST de </w:t>
       </w:r>
       <w:proofErr w:type="spellStart"/>
       <w:r>
@@ -16751,11 +16678,7 @@
         </w:r>
       </w:hyperlink>
       <w:r>
-        <w:t xml:space="preserve">: cada mensaje HTTP contiene toda la información necesaria para comprender la petición. Como resultado, ni el cliente ni el servidor necesitan recordar ningún estado de las comunicaciones entre mensajes. Sin embargo, en la práctica, muchas aplicaciones basadas en HTTP utilizan cookies y otros mecanismos para </w:t>
-      </w:r>
-      <w:r>
-        <w:lastRenderedPageBreak/>
-        <w:t xml:space="preserve">mantener el estado de la sesión (algunas de estas prácticas, como la reescritura de </w:t>
+        <w:t xml:space="preserve">: cada mensaje HTTP contiene toda la información necesaria para comprender la petición. Como resultado, ni el cliente ni el servidor necesitan recordar ningún estado de las comunicaciones entre mensajes. Sin embargo, en la práctica, muchas aplicaciones basadas en HTTP utilizan cookies y otros mecanismos para mantener el estado de la sesión (algunas de estas prácticas, como la reescritura de </w:t>
       </w:r>
       <w:proofErr w:type="spellStart"/>
       <w:r>
@@ -17295,7 +17218,6 @@
         <w:pStyle w:val="NormalTesis"/>
       </w:pPr>
       <w:r>
-        <w:lastRenderedPageBreak/>
         <w:t xml:space="preserve">Se  hará uso de la Metodología de Investigación científica. Basándose en los pasos contenidos en el libro de “Investigación Científica” </w:t>
       </w:r>
       <w:proofErr w:type="spellStart"/>
@@ -18317,6 +18239,7 @@
         <w:rPr>
           <w:rFonts w:eastAsia="Arial"/>
         </w:rPr>
+        <w:lastRenderedPageBreak/>
         <w:t>Ded</w:t>
       </w:r>
       <w:r>
@@ -18692,7 +18615,6 @@
         </w:numPr>
       </w:pPr>
       <w:r>
-        <w:lastRenderedPageBreak/>
         <w:t>Orientado a las personas, más que a los procesos.</w:t>
       </w:r>
     </w:p>
@@ -18805,6 +18727,7 @@
         </w:numPr>
       </w:pPr>
       <w:r>
+        <w:lastRenderedPageBreak/>
         <w:t>Desarrollo evolutivo</w:t>
       </w:r>
     </w:p>
@@ -18916,7 +18839,6 @@
         </w:numPr>
       </w:pPr>
       <w:r>
-        <w:lastRenderedPageBreak/>
         <w:t>Roles:</w:t>
       </w:r>
     </w:p>
@@ -19099,6 +19021,7 @@
         </w:numPr>
       </w:pPr>
       <w:r>
+        <w:lastRenderedPageBreak/>
         <w:t>Foco en la tarea</w:t>
       </w:r>
     </w:p>
@@ -19161,7 +19084,15 @@
       </w:r>
       <w:proofErr w:type="spellEnd"/>
       <w:r>
-        <w:t xml:space="preserve"> Development), al cual me</w:t>
+        <w:t xml:space="preserve"> </w:t>
+      </w:r>
+      <w:proofErr w:type="spellStart"/>
+      <w:r>
+        <w:t>Development</w:t>
+      </w:r>
+      <w:proofErr w:type="spellEnd"/>
+      <w:r>
+        <w:t>), al cual me</w:t>
       </w:r>
       <w:r>
         <w:t xml:space="preserve"> referir</w:t>
@@ -19211,11 +19142,7 @@
         <w:t xml:space="preserve"> Dirigido por Ejemplos </w:t>
       </w:r>
       <w:r>
-        <w:t xml:space="preserve">hubiese sido quizás más </w:t>
-      </w:r>
-      <w:r>
-        <w:lastRenderedPageBreak/>
-        <w:t>apropiado. TDD es una técnica para diseñar software</w:t>
+        <w:t>hubiese sido quizás más apropiado. TDD es una técnica para diseñar software</w:t>
       </w:r>
       <w:r>
         <w:t xml:space="preserve"> </w:t>
@@ -19388,6 +19315,7 @@
       <w:bookmarkStart w:id="58" w:name="_Toc403927350"/>
       <w:bookmarkStart w:id="59" w:name="_Toc427736877"/>
       <w:r>
+        <w:lastRenderedPageBreak/>
         <w:t>CRONOGRAMA</w:t>
       </w:r>
       <w:bookmarkEnd w:id="58"/>
@@ -19401,7 +19329,6 @@
         <w:rPr>
           <w:noProof/>
         </w:rPr>
-        <w:lastRenderedPageBreak/>
         <w:drawing>
           <wp:inline distT="0" distB="0" distL="0" distR="0" wp14:anchorId="7A9124A6" wp14:editId="2D37E107">
             <wp:extent cx="5579745" cy="3041831"/>
@@ -21217,7 +21144,23 @@
               <w:pStyle w:val="NormalTesis"/>
             </w:pPr>
             <w:r>
-              <w:t xml:space="preserve">Estudiar Google Maps, Google Maps </w:t>
+              <w:t xml:space="preserve">Estudiar Google </w:t>
+            </w:r>
+            <w:proofErr w:type="spellStart"/>
+            <w:r>
+              <w:t>Maps</w:t>
+            </w:r>
+            <w:proofErr w:type="spellEnd"/>
+            <w:r>
+              <w:t xml:space="preserve">, Google </w:t>
+            </w:r>
+            <w:proofErr w:type="spellStart"/>
+            <w:r>
+              <w:t>Maps</w:t>
+            </w:r>
+            <w:proofErr w:type="spellEnd"/>
+            <w:r>
+              <w:t xml:space="preserve"> </w:t>
             </w:r>
             <w:proofErr w:type="spellStart"/>
             <w:r>
@@ -21225,7 +21168,15 @@
             </w:r>
             <w:proofErr w:type="spellEnd"/>
             <w:r>
-              <w:t>, Api google Maps y Algoritmo de codificación de coordenadas. Ocho semanas.</w:t>
+              <w:t xml:space="preserve">, Api google </w:t>
+            </w:r>
+            <w:proofErr w:type="spellStart"/>
+            <w:r>
+              <w:t>Maps</w:t>
+            </w:r>
+            <w:proofErr w:type="spellEnd"/>
+            <w:r>
+              <w:t xml:space="preserve"> y Algoritmo de codificación de coordenadas. Ocho semanas.</w:t>
             </w:r>
           </w:p>
           <w:p>
@@ -21588,15 +21539,7 @@
         <w:footnoteRef/>
       </w:r>
       <w:r>
-        <w:t xml:space="preserve"> Aplicativo Móvil que se desarrollara para celulares inteligentes </w:t>
-      </w:r>
-      <w:proofErr w:type="spellStart"/>
-      <w:r>
-        <w:t>SmarthPhone’s</w:t>
-      </w:r>
-      <w:proofErr w:type="spellEnd"/>
-      <w:r>
-        <w:t xml:space="preserve"> en el presente trabajo serán los que tengan instalado el sistema operativo Android.</w:t>
+        <w:t xml:space="preserve"> Aplicativo Móvil que se desarrollara para celulares inteligentes SmarthPhone’s en el presente trabajo serán los que tengan instalado el sistema operativo Android.</w:t>
       </w:r>
     </w:p>
   </w:footnote>
@@ -21604,6 +21547,7 @@
     <w:p>
       <w:pPr>
         <w:pStyle w:val="Textonotapie"/>
+        <w:ind w:left="142" w:hanging="142"/>
       </w:pPr>
       <w:r>
         <w:rPr>
@@ -21612,22 +21556,23 @@
         <w:footnoteRef/>
       </w:r>
       <w:r>
-        <w:t xml:space="preserve">Entidad Reguladora de Entidades Financieras en Bolivia (Autoridad de Supervisión del sistema financiero). </w:t>
-      </w:r>
-    </w:p>
-    <w:p>
-      <w:pPr>
-        <w:pStyle w:val="Textonotapie"/>
-      </w:pPr>
+        <w:t xml:space="preserve"> Información obtenida en el artículo publicado por el periódico la Razón titulado  “Android Extiende </w:t>
+      </w:r>
+      <w:r>
+        <w:t>liderazgo en el mercado de Smartphone</w:t>
+      </w:r>
+      <w:r>
+        <w:t xml:space="preserve">s” en </w:t>
+      </w:r>
+      <w:r>
+        <w:t>15 de mayo de 2013</w:t>
+      </w:r>
     </w:p>
   </w:footnote>
   <w:footnote w:id="8">
     <w:p>
       <w:pPr>
         <w:pStyle w:val="Textonotapie"/>
-        <w:rPr>
-          <w:lang w:val="en-US"/>
-        </w:rPr>
       </w:pPr>
       <w:r>
         <w:rPr>
@@ -21636,155 +21581,13 @@
         <w:footnoteRef/>
       </w:r>
       <w:r>
-        <w:t xml:space="preserve"> </w:t>
-      </w:r>
-      <w:r>
-        <w:t>Información</w:t>
-      </w:r>
-      <w:r>
-        <w:rPr>
-          <w:lang w:val="en-US"/>
-        </w:rPr>
-        <w:t xml:space="preserve"> </w:t>
-      </w:r>
-      <w:proofErr w:type="spellStart"/>
-      <w:r>
-        <w:rPr>
-          <w:lang w:val="en-US"/>
-        </w:rPr>
-        <w:t>obtenida</w:t>
-      </w:r>
-      <w:proofErr w:type="spellEnd"/>
-      <w:r>
-        <w:rPr>
-          <w:lang w:val="en-US"/>
-        </w:rPr>
-        <w:t xml:space="preserve"> </w:t>
-      </w:r>
-      <w:proofErr w:type="spellStart"/>
-      <w:r>
-        <w:rPr>
-          <w:lang w:val="en-US"/>
-        </w:rPr>
-        <w:t>en</w:t>
-      </w:r>
-      <w:proofErr w:type="spellEnd"/>
-      <w:r>
-        <w:rPr>
-          <w:lang w:val="en-US"/>
-        </w:rPr>
-        <w:t xml:space="preserve"> el </w:t>
-      </w:r>
-      <w:proofErr w:type="spellStart"/>
-      <w:r>
-        <w:rPr>
-          <w:lang w:val="en-US"/>
-        </w:rPr>
-        <w:t>articulo</w:t>
-      </w:r>
-      <w:proofErr w:type="spellEnd"/>
-      <w:r>
-        <w:rPr>
-          <w:lang w:val="en-US"/>
-        </w:rPr>
-        <w:t xml:space="preserve"> </w:t>
-      </w:r>
-      <w:proofErr w:type="spellStart"/>
-      <w:r>
-        <w:rPr>
-          <w:lang w:val="en-US"/>
-        </w:rPr>
-        <w:t>periodistico</w:t>
-      </w:r>
-      <w:proofErr w:type="spellEnd"/>
-      <w:r>
-        <w:rPr>
-          <w:lang w:val="en-US"/>
-        </w:rPr>
-        <w:t xml:space="preserve"> de La </w:t>
-      </w:r>
-      <w:proofErr w:type="spellStart"/>
-      <w:r>
-        <w:rPr>
-          <w:lang w:val="en-US"/>
-        </w:rPr>
-        <w:t>Razón</w:t>
-      </w:r>
-      <w:proofErr w:type="spellEnd"/>
-      <w:r>
-        <w:rPr>
-          <w:lang w:val="en-US"/>
-        </w:rPr>
-        <w:t xml:space="preserve"> “</w:t>
-      </w:r>
-      <w:r>
-        <w:rPr>
-          <w:lang w:val="en-US"/>
-        </w:rPr>
-        <w:t xml:space="preserve">Los </w:t>
-      </w:r>
-      <w:proofErr w:type="spellStart"/>
-      <w:r>
-        <w:rPr>
-          <w:lang w:val="en-US"/>
-        </w:rPr>
-        <w:t>celulares</w:t>
-      </w:r>
-      <w:proofErr w:type="spellEnd"/>
-      <w:r>
-        <w:rPr>
-          <w:lang w:val="en-US"/>
-        </w:rPr>
-        <w:t xml:space="preserve"> </w:t>
-      </w:r>
-      <w:proofErr w:type="spellStart"/>
-      <w:r>
-        <w:rPr>
-          <w:lang w:val="en-US"/>
-        </w:rPr>
-        <w:t>inteligentes</w:t>
-      </w:r>
-      <w:proofErr w:type="spellEnd"/>
-      <w:r>
-        <w:rPr>
-          <w:lang w:val="en-US"/>
-        </w:rPr>
-        <w:t xml:space="preserve"> se </w:t>
-      </w:r>
-      <w:proofErr w:type="spellStart"/>
-      <w:r>
-        <w:rPr>
-          <w:lang w:val="en-US"/>
-        </w:rPr>
-        <w:t>masifican</w:t>
-      </w:r>
-      <w:proofErr w:type="spellEnd"/>
-      <w:r>
-        <w:rPr>
-          <w:lang w:val="en-US"/>
-        </w:rPr>
-        <w:t xml:space="preserve"> </w:t>
-      </w:r>
-      <w:proofErr w:type="spellStart"/>
-      <w:r>
-        <w:rPr>
-          <w:lang w:val="en-US"/>
-        </w:rPr>
-        <w:t>en</w:t>
-      </w:r>
-      <w:proofErr w:type="spellEnd"/>
-      <w:r>
-        <w:rPr>
-          <w:lang w:val="en-US"/>
-        </w:rPr>
-        <w:t xml:space="preserve"> Bolivia</w:t>
-      </w:r>
-      <w:r>
-        <w:rPr>
-          <w:lang w:val="en-US"/>
-        </w:rPr>
-        <w:t>”</w:t>
-      </w:r>
+        <w:t xml:space="preserve">Entidad Reguladora de Entidades Financieras en Bolivia (Autoridad de Supervisión del sistema financiero). </w:t>
+      </w:r>
+    </w:p>
+    <w:p>
+      <w:pPr>
+        <w:pStyle w:val="Textonotapie"/>
+      </w:pPr>
     </w:p>
   </w:footnote>
   <w:footnote w:id="9">
@@ -21816,7 +21619,15 @@
         <w:rPr>
           <w:lang w:val="en-US"/>
         </w:rPr>
-        <w:t>obtenida</w:t>
+        <w:t>obten</w:t>
+      </w:r>
+      <w:bookmarkStart w:id="25" w:name="_GoBack"/>
+      <w:bookmarkEnd w:id="25"/>
+      <w:r>
+        <w:rPr>
+          <w:lang w:val="en-US"/>
+        </w:rPr>
+        <w:t>ida</w:t>
       </w:r>
       <w:proofErr w:type="spellEnd"/>
       <w:r>
@@ -29843,7 +29654,7 @@
 </file>
 
 <file path=customXml/itemProps1.xml><?xml version="1.0" encoding="utf-8"?>
-<ds:datastoreItem xmlns:ds="http://schemas.openxmlformats.org/officeDocument/2006/customXml" ds:itemID="{265CEDB8-2CE2-4B2C-8B01-25F45A5E8212}">
+<ds:datastoreItem xmlns:ds="http://schemas.openxmlformats.org/officeDocument/2006/customXml" ds:itemID="{310D8C09-89D0-4FBD-822B-BAE83EB53885}">
   <ds:schemaRefs>
     <ds:schemaRef ds:uri="http://schemas.openxmlformats.org/officeDocument/2006/bibliography"/>
   </ds:schemaRefs>

</xml_diff>